<commit_message>
2015-02-18 K.Hurst concept paper changes
Katie uploaded a copy of the concept paper with her changes. This
commit introduces those changes before incorporating them with the
master document.

Additionally, the Notice of Intent (NOI) was submitted today. The
associated documents are included here as well.
</commit_message>
<xml_diff>
--- a/concept/BFCHybrid.docx
+++ b/concept/BFCHybrid.docx
@@ -8,20 +8,28 @@
       </w:pPr>
       <w:bookmarkStart w:id="0" w:name="a-direct-methanol-fuel-cell-solid-state-"/>
       <w:r>
-        <w:t>A Direct Methanol Fuel Cell-Solid State Lithium Ion Battery Hybrid Power System for Portable Applications</w:t>
+        <w:t xml:space="preserve">Methanol Fuel Cell Enabled </w:t>
+      </w:r>
+      <w:r>
+        <w:t xml:space="preserve">Hybrid </w:t>
+      </w:r>
+      <w:bookmarkStart w:id="1" w:name="_GoBack"/>
+      <w:bookmarkEnd w:id="1"/>
+      <w:r>
+        <w:t>Power System</w:t>
       </w:r>
     </w:p>
     <w:p>
       <w:pPr>
         <w:pStyle w:val="Heading2"/>
       </w:pPr>
-      <w:bookmarkStart w:id="1" w:name="introduction"/>
+      <w:bookmarkStart w:id="2" w:name="introduction"/>
       <w:bookmarkEnd w:id="0"/>
       <w:r>
         <w:t>Introduction</w:t>
       </w:r>
     </w:p>
-    <w:bookmarkEnd w:id="1"/>
+    <w:bookmarkEnd w:id="2"/>
     <w:p>
       <w:r>
         <w:t>Since their inception 25 years ago, direct methanol fuel cells have struggled to live up to the promise evident in a renewable fuel source that carries ten times the energy density of compressed hydrogen and fifteen times that of lithium ion batteries. With developments in membrane and catalyst technologies, this is poised to change.</w:t>
@@ -56,12 +64,12 @@
       <w:pPr>
         <w:pStyle w:val="Heading2"/>
       </w:pPr>
-      <w:bookmarkStart w:id="2" w:name="fuel-cell"/>
+      <w:bookmarkStart w:id="3" w:name="fuel-cell"/>
       <w:r>
         <w:t>Fuel Cell</w:t>
       </w:r>
     </w:p>
-    <w:bookmarkEnd w:id="2"/>
+    <w:bookmarkEnd w:id="3"/>
     <w:p>
       <w:r>
         <w:t>The scalability of fuel cells decouples power and energy capacity, and enables use of fuels with very high energy densities, as compared to exisiting electrochemical energy storage options.</w:t>
@@ -212,14 +220,27 @@
       <w:r>
         <w:t xml:space="preserve">Figure </w:t>
       </w:r>
-      <w:fldSimple w:instr=" SEQ Figure \* ARABIC ">
-        <w:r>
-          <w:rPr>
-            <w:noProof/>
-          </w:rPr>
-          <w:t>1</w:t>
-        </w:r>
-      </w:fldSimple>
+      <w:r>
+        <w:fldChar w:fldCharType="begin"/>
+      </w:r>
+      <w:r>
+        <w:instrText xml:space="preserve"> SEQ Figure \* ARABIC </w:instrText>
+      </w:r>
+      <w:r>
+        <w:fldChar w:fldCharType="separate"/>
+      </w:r>
+      <w:r>
+        <w:rPr>
+          <w:noProof/>
+        </w:rPr>
+        <w:t>1</w:t>
+      </w:r>
+      <w:r>
+        <w:rPr>
+          <w:noProof/>
+        </w:rPr>
+        <w:fldChar w:fldCharType="end"/>
+      </w:r>
       <w:r>
         <w:t xml:space="preserve"> </w:t>
       </w:r>
@@ -295,15 +316,7 @@
               <w:cnfStyle w:val="100000000000" w:firstRow="1" w:lastRow="0" w:firstColumn="0" w:lastColumn="0" w:oddVBand="0" w:evenVBand="0" w:oddHBand="0" w:evenHBand="0" w:firstRowFirstColumn="0" w:firstRowLastColumn="0" w:lastRowFirstColumn="0" w:lastRowLastColumn="0"/>
             </w:pPr>
             <w:r>
-              <w:t>(</w:t>
-            </w:r>
-            <w:proofErr w:type="spellStart"/>
-            <w:r>
-              <w:t>Wh</w:t>
-            </w:r>
-            <w:proofErr w:type="spellEnd"/>
-            <w:r>
-              <w:t>/L)</w:t>
+              <w:t>(Wh/L)</w:t>
             </w:r>
           </w:p>
         </w:tc>
@@ -327,15 +340,7 @@
               <w:cnfStyle w:val="100000000000" w:firstRow="1" w:lastRow="0" w:firstColumn="0" w:lastColumn="0" w:oddVBand="0" w:evenVBand="0" w:oddHBand="0" w:evenHBand="0" w:firstRowFirstColumn="0" w:firstRowLastColumn="0" w:lastRowFirstColumn="0" w:lastRowLastColumn="0"/>
             </w:pPr>
             <w:r>
-              <w:t>(</w:t>
-            </w:r>
-            <w:proofErr w:type="spellStart"/>
-            <w:r>
-              <w:t>Wh</w:t>
-            </w:r>
-            <w:proofErr w:type="spellEnd"/>
-            <w:r>
-              <w:t>/kg)</w:t>
+              <w:t>(Wh/kg)</w:t>
             </w:r>
           </w:p>
         </w:tc>
@@ -404,15 +409,7 @@
           </w:p>
           <w:p>
             <w:r>
-              <w:t>(</w:t>
-            </w:r>
-            <w:proofErr w:type="gramStart"/>
-            <w:r>
-              <w:t>metal</w:t>
-            </w:r>
-            <w:proofErr w:type="gramEnd"/>
-            <w:r>
-              <w:t xml:space="preserve"> hydride)</w:t>
+              <w:t>(metal hydride)</w:t>
             </w:r>
           </w:p>
         </w:tc>
@@ -464,15 +461,7 @@
           </w:p>
           <w:p>
             <w:r>
-              <w:t>(</w:t>
-            </w:r>
-            <w:proofErr w:type="gramStart"/>
-            <w:r>
-              <w:t>liquid</w:t>
-            </w:r>
-            <w:proofErr w:type="gramEnd"/>
-            <w:r>
-              <w:t>)</w:t>
+              <w:t>(liquid)</w:t>
             </w:r>
           </w:p>
         </w:tc>
@@ -506,8 +495,6 @@
             </w:r>
           </w:p>
         </w:tc>
-        <w:bookmarkStart w:id="3" w:name="_GoBack"/>
-        <w:bookmarkEnd w:id="3"/>
       </w:tr>
       <w:tr>
         <w:trPr>
@@ -565,14 +552,27 @@
       <w:r>
         <w:t xml:space="preserve">Figure </w:t>
       </w:r>
-      <w:fldSimple w:instr=" SEQ Figure \* ARABIC ">
-        <w:r>
-          <w:rPr>
-            <w:noProof/>
-          </w:rPr>
-          <w:t>2</w:t>
-        </w:r>
-      </w:fldSimple>
+      <w:r>
+        <w:fldChar w:fldCharType="begin"/>
+      </w:r>
+      <w:r>
+        <w:instrText xml:space="preserve"> SEQ Figure \* ARABIC </w:instrText>
+      </w:r>
+      <w:r>
+        <w:fldChar w:fldCharType="separate"/>
+      </w:r>
+      <w:r>
+        <w:rPr>
+          <w:noProof/>
+        </w:rPr>
+        <w:t>2</w:t>
+      </w:r>
+      <w:r>
+        <w:rPr>
+          <w:noProof/>
+        </w:rPr>
+        <w:fldChar w:fldCharType="end"/>
+      </w:r>
       <w:r>
         <w:t xml:space="preserve"> </w:t>
       </w:r>

</xml_diff>

<commit_message>
2015-02-18 10:31 K. Hurst changes incorporated
Incorporated Katie Hurst’s changes to the concept paper.
</commit_message>
<xml_diff>
--- a/concept/BFCHybrid.docx
+++ b/concept/BFCHybrid.docx
@@ -8,152 +8,365 @@
       </w:pPr>
       <w:bookmarkStart w:id="0" w:name="a-direct-methanol-fuel-cell-solid-state-"/>
       <w:r>
-        <w:t xml:space="preserve">Methanol Fuel Cell Enabled </w:t>
+        <w:t>Methanol Fuel Cell</w:t>
+      </w:r>
+      <w:r>
+        <w:t xml:space="preserve"> Enabled</w:t>
+      </w:r>
+      <w:r>
+        <w:t xml:space="preserve"> </w:t>
       </w:r>
       <w:r>
         <w:t xml:space="preserve">Hybrid </w:t>
       </w:r>
-      <w:bookmarkStart w:id="1" w:name="_GoBack"/>
-      <w:bookmarkEnd w:id="1"/>
       <w:r>
         <w:t>Power System</w:t>
       </w:r>
     </w:p>
     <w:p>
+      <w:bookmarkStart w:id="1" w:name="introduction"/>
+      <w:bookmarkEnd w:id="0"/>
+      <w:r>
+        <w:t>Concept:</w:t>
+      </w:r>
+    </w:p>
+    <w:p>
+      <w:r>
+        <w:t>A hybrid battery-fuel cell power system that joins the energy density and generation properties of a fuel cell with the power response of batteries; leveraging the strengths of the one in support of the weaknesses of the other will be developed.  This effort will overcome the technical challenges currently …</w:t>
+      </w:r>
+    </w:p>
+    <w:p>
+      <w:r>
+        <w:t xml:space="preserve">Typically, the concentration of methanol used in DMFC is limited to 2M.  This to avoid methanol crossover, which is one of the main causes </w:t>
+      </w:r>
+      <w:proofErr w:type="gramStart"/>
+      <w:r>
+        <w:t>of ..</w:t>
+      </w:r>
+      <w:proofErr w:type="gramEnd"/>
+    </w:p>
+    <w:p>
+      <w:proofErr w:type="gramStart"/>
+      <w:r>
+        <w:t>based</w:t>
+      </w:r>
+      <w:proofErr w:type="gramEnd"/>
+      <w:r>
+        <w:t xml:space="preserve"> on our novel membrane we can increase the concentration of methanol, leading to a higher power density.</w:t>
+      </w:r>
+    </w:p>
+    <w:p>
       <w:pPr>
         <w:pStyle w:val="Heading2"/>
-      </w:pPr>
-      <w:bookmarkStart w:id="2" w:name="introduction"/>
-      <w:bookmarkEnd w:id="0"/>
-      <w:r>
-        <w:t>Introduction</w:t>
+        <w:rPr>
+          <w:b w:val="0"/>
+          <w:i/>
+          <w:sz w:val="24"/>
+          <w:szCs w:val="24"/>
+        </w:rPr>
+      </w:pPr>
+      <w:r>
+        <w:rPr>
+          <w:b w:val="0"/>
+          <w:i/>
+          <w:sz w:val="24"/>
+          <w:szCs w:val="24"/>
+        </w:rPr>
+        <w:t>What is the final deliverable?</w:t>
+      </w:r>
+    </w:p>
+    <w:p>
+      <w:pPr>
+        <w:pStyle w:val="Heading2"/>
+        <w:rPr>
+          <w:b w:val="0"/>
+          <w:i/>
+          <w:sz w:val="24"/>
+          <w:szCs w:val="24"/>
+        </w:rPr>
+      </w:pPr>
+      <w:r>
+        <w:rPr>
+          <w:b w:val="0"/>
+          <w:i/>
+          <w:sz w:val="24"/>
+          <w:szCs w:val="24"/>
+        </w:rPr>
+        <w:t xml:space="preserve">What portable applications – </w:t>
+      </w:r>
+      <w:r>
+        <w:rPr>
+          <w:b w:val="0"/>
+          <w:i/>
+          <w:sz w:val="24"/>
+          <w:szCs w:val="24"/>
+        </w:rPr>
+        <w:t>car?</w:t>
+      </w:r>
+    </w:p>
+    <w:p>
+      <w:pPr>
+        <w:pStyle w:val="Heading2"/>
+      </w:pPr>
+      <w:r>
+        <w:t>Background</w:t>
+      </w:r>
+    </w:p>
+    <w:bookmarkEnd w:id="1"/>
+    <w:p>
+      <w:r>
+        <w:t>Since their inception 25 years ago, direct methanol fuel cells have struggled to live up to the promise evident in a renewable fuel source that carries ten times the energy density of compressed hydrogen and fifteen times that of lithium ion batteries. With developments in membrane and catalyst technologies, this is poised to change.</w:t>
+      </w:r>
+    </w:p>
+    <w:p>
+      <w:r>
+        <w:t xml:space="preserve">Despite their strengths, all fuel cells -- including direct methanol -- suffer from intrinsic electrochemical limitations to their use as stand-alone power supplies. </w:t>
+      </w:r>
+      <w:r>
+        <w:t>While</w:t>
+      </w:r>
+      <w:r>
+        <w:t xml:space="preserve"> s</w:t>
+      </w:r>
+      <w:r>
+        <w:t>luggish</w:t>
+      </w:r>
+      <w:r>
+        <w:t xml:space="preserve"> kinetics</w:t>
+      </w:r>
+      <w:r>
+        <w:t>,</w:t>
+      </w:r>
+      <w:r>
+        <w:t xml:space="preserve"> and chemical</w:t>
+      </w:r>
+      <w:r>
+        <w:t>-</w:t>
+      </w:r>
+      <w:r>
+        <w:t>, mass transport</w:t>
+      </w:r>
+      <w:r>
+        <w:t xml:space="preserve">-, and </w:t>
+      </w:r>
+      <w:proofErr w:type="spellStart"/>
+      <w:r>
+        <w:t>ohmic</w:t>
+      </w:r>
+      <w:proofErr w:type="spellEnd"/>
+      <w:r>
+        <w:t>-</w:t>
+      </w:r>
+      <w:r>
+        <w:t>polarization losses impede their ability to promptly respond to changes in power demand and result in a narrow optimal operating range, respectively.</w:t>
+      </w:r>
+    </w:p>
+    <w:p>
+      <w:r>
+        <w:t>Where fuel cells fall short, batteries excel. Their ability to respond instantly to changing power demands and their wide power band, extending over several orders-of-magnitude in their operational C-rate, is a succor for the problems facing fuel cells. However, even state-of-the-art lithium ion batteries fall well short of the energy density available from methanol.</w:t>
+      </w:r>
+    </w:p>
+    <w:p>
+      <w:r>
+        <w:t>Such a system provides an important flexibility in design. Under the paradigm of this hybrid power-system, the average power demand, $\</w:t>
+      </w:r>
+      <w:proofErr w:type="spellStart"/>
+      <w:r>
+        <w:t>langle</w:t>
+      </w:r>
+      <w:proofErr w:type="spellEnd"/>
+      <w:r>
+        <w:t xml:space="preserve"> \</w:t>
+      </w:r>
+      <w:proofErr w:type="spellStart"/>
+      <w:proofErr w:type="gramStart"/>
+      <w:r>
+        <w:t>mathrm</w:t>
+      </w:r>
+      <w:proofErr w:type="spellEnd"/>
+      <w:r>
+        <w:t>{</w:t>
+      </w:r>
+      <w:proofErr w:type="gramEnd"/>
+      <w:r>
+        <w:t>power} \</w:t>
+      </w:r>
+      <w:proofErr w:type="spellStart"/>
+      <w:r>
+        <w:t>rangle</w:t>
+      </w:r>
+      <w:proofErr w:type="spellEnd"/>
+      <w:r>
+        <w:t xml:space="preserve"> \times \</w:t>
+      </w:r>
+      <w:proofErr w:type="spellStart"/>
+      <w:r>
+        <w:t>textrm</w:t>
+      </w:r>
+      <w:proofErr w:type="spellEnd"/>
+      <w:r>
+        <w:t xml:space="preserve">{duty cycle}$, dictates the power capacity of the fuel cell, while deviation from this average dictates the battery capacity. Designs that minimize these power fluctuations, and improvements in electrochemical energy storage serve to reduce the weight, and volume, of the battery: a volume that can be repurposed to provide more fuel. At fifteen times greater energy density, combining </w:t>
+      </w:r>
+      <w:r>
+        <w:lastRenderedPageBreak/>
+        <w:t>energy generation and energy storage leverages developments in either into a capacity multiplier.</w:t>
+      </w:r>
+    </w:p>
+    <w:p>
+      <w:r>
+        <w:t>This project will focus on the low-to-mid-level power requirements of portable power, with near-term implications in the transportation (EV) market.</w:t>
+      </w:r>
+    </w:p>
+    <w:p>
+      <w:pPr>
+        <w:pStyle w:val="Heading2"/>
+      </w:pPr>
+      <w:bookmarkStart w:id="2" w:name="fuel-cell"/>
+      <w:r>
+        <w:t>Fuel Cell</w:t>
       </w:r>
     </w:p>
     <w:bookmarkEnd w:id="2"/>
     <w:p>
       <w:r>
-        <w:t>Since their inception 25 years ago, direct methanol fuel cells have struggled to live up to the promise evident in a renewable fuel source that carries ten times the energy density of compressed hydrogen and fifteen times that of lithium ion batteries. With developments in membrane and catalyst technologies, this is poised to change.</w:t>
-      </w:r>
-    </w:p>
-    <w:p>
-      <w:r>
-        <w:t>Despite their strengths, all fuel cells -- including direct methanol -- suffer from intrinsic electrochemical limitations to their use as stand-alone power supplies. Sluggish kinetics and chemical, mass transport, and ohmic polarization losses impede their ability to promptly respond to changes in power demand and result in a narrow optimal operating range, respectively.</w:t>
-      </w:r>
-    </w:p>
-    <w:p>
-      <w:r>
-        <w:t>Where fuel cells fall short, batteries excel. Their ability to respond instantly to changing power demands and their wide power band, extending over several orders-of-magnitude in their operational C-rate, is a succor for the problems facing fuel cells. However, even state-of-the-art lithium ion batteries fall well short of the energy density available from methanol.</w:t>
-      </w:r>
-    </w:p>
-    <w:p>
-      <w:r>
-        <w:t>We propose a hybrid battery-fuel cell power system that joins the energy density and generation properties of a fuel cell with the power response of batteries; leveraging the strengths of the one in support of the weaknesses of the other.</w:t>
-      </w:r>
-    </w:p>
-    <w:p>
-      <w:r>
-        <w:t>Such a system provides an important flexibility in design. Under the paradigm of this hybrid power-system, the average power demand, $\langle \mathrm{power} \rangle \times \textrm{duty cycle}$, dictates the power capacity of the fuel cell, while deviation from this average dictates the battery capacity. Designs that minimize these power fluctuations, and improvements in electrochemical energy storage serve to reduce the weight, and volume, of the battery: a volume that can be repurposed to provide more fuel. At fifteen times greater energy density, combining energy generation and energy storage leverages developments in either into a capacity multiplier.</w:t>
-      </w:r>
-    </w:p>
-    <w:p>
-      <w:r>
-        <w:t>This project will focus on the low-to-mid-level power requirements of portable power, with near-term implications in the transportation (EV) market.</w:t>
-      </w:r>
-    </w:p>
-    <w:p>
-      <w:pPr>
-        <w:pStyle w:val="Heading2"/>
-      </w:pPr>
-      <w:bookmarkStart w:id="3" w:name="fuel-cell"/>
-      <w:r>
-        <w:t>Fuel Cell</w:t>
-      </w:r>
-    </w:p>
-    <w:bookmarkEnd w:id="3"/>
-    <w:p>
-      <w:r>
-        <w:t>The scalability of fuel cells decouples power and energy capacity, and enables use of fuels with very high energy densities, as compared to exisiting electrochemical energy storage options.</w:t>
-      </w:r>
-    </w:p>
-    <w:p>
+        <w:t xml:space="preserve">The scalability of fuel cells decouples power and energy capacity, and enables use of fuels with very high energy densities, as compared to </w:t>
+      </w:r>
+      <w:proofErr w:type="spellStart"/>
+      <w:r>
+        <w:t>exisiting</w:t>
+      </w:r>
+      <w:proofErr w:type="spellEnd"/>
+      <w:r>
+        <w:t xml:space="preserve"> electrochemical energy storage options.</w:t>
+      </w:r>
+    </w:p>
+    <w:p>
+      <w:r>
+        <w:t xml:space="preserve">The first reported fuel cell dates back to work by W.R. Grove in 1838 </w:t>
+      </w:r>
+      <w:hyperlink r:id="rId7">
+        <w:r>
+          <w:rPr>
+            <w:rStyle w:val="Link"/>
+          </w:rPr>
+          <w:t>(Grove1838)</w:t>
+        </w:r>
+      </w:hyperlink>
+      <w:r>
+        <w:t xml:space="preserve">, who a year later, introduces platinum to catalyze the hydrogen oxidation and oxygen reduction reactions </w:t>
+      </w:r>
+      <w:hyperlink r:id="rId8">
+        <w:r>
+          <w:rPr>
+            <w:rStyle w:val="Link"/>
+          </w:rPr>
+          <w:t>(Grove1839)</w:t>
+        </w:r>
+      </w:hyperlink>
+      <w:r>
+        <w:t>.</w:t>
+      </w:r>
+    </w:p>
+    <w:p>
+      <w:r>
+        <w:t xml:space="preserve">Since then, many fuel cell technologies have been developed, and are frequently categorized by their electrolyte, e.g. PEM (proton exchange membrane, or polymer electrolyte membrane), phosphoric acid, molten carbonate, and solid oxide fuel. Practically, </w:t>
+      </w:r>
+      <w:proofErr w:type="gramStart"/>
+      <w:r>
+        <w:t>these may also be classified by their respective operating temperatures</w:t>
+      </w:r>
+      <w:proofErr w:type="gramEnd"/>
+      <w:r>
+        <w:t>.</w:t>
+      </w:r>
+    </w:p>
+    <w:p>
+      <w:r>
+        <w:t>Molten carbonate and solid oxide fuel cells require temperatures above 600 °C to enable sufficient anion mobility, $\</w:t>
+      </w:r>
+      <w:proofErr w:type="spellStart"/>
+      <w:proofErr w:type="gramStart"/>
+      <w:r>
+        <w:t>mathrm</w:t>
+      </w:r>
+      <w:proofErr w:type="spellEnd"/>
+      <w:r>
+        <w:t>{</w:t>
+      </w:r>
+      <w:proofErr w:type="gramEnd"/>
+      <w:r>
+        <w:t>CO_3^{2-}}$ and $\</w:t>
+      </w:r>
+      <w:proofErr w:type="spellStart"/>
+      <w:r>
+        <w:t>mathrm</w:t>
+      </w:r>
+      <w:proofErr w:type="spellEnd"/>
+      <w:r>
+        <w:t xml:space="preserve">{O^{2-}}$, respectively. </w:t>
+      </w:r>
+      <w:proofErr w:type="gramStart"/>
+      <w:r>
+        <w:t>These temperatures enable significant fuel flexibility without need for an external reformer and facilitates</w:t>
+      </w:r>
+      <w:proofErr w:type="gramEnd"/>
+      <w:r>
+        <w:t xml:space="preserve"> both the fuel oxidation and oxygen reduction reactions; however, system component longevity is a persistent problem at these elevated temperatures. Additionally, cyclic usage patterns result in thermal cycling that requires careful matching of thermal expansion coefficients for both structural and active components, e.g. seals, electrodes, casing, etc. This constraint severely limits materials options for these components. Additionally, heat loss varies inversely with system size, and cogeneration facilities that make use of waste heat are cumbersome to integrate into compact, mobile systems. These constraints make high temperature fuel cells less attractive for portable applications.</w:t>
+      </w:r>
+    </w:p>
+    <w:p>
+      <w:r>
+        <w:t xml:space="preserve">At an operating temperature of 150-200 °C, phosphoric acid fuel cells do not suffer from the same thermal management problems as high temperature fuel cells, but containing the highly corrosive electrolyte at elevated temperature similarly limits longevity and poses a safety concern in a consumer device. Furthermore, to increase the capacity of these fuel cells by only 20% would require significant advancements in reducing anion adsorption at the low-index planes of the </w:t>
+      </w:r>
+      <w:proofErr w:type="spellStart"/>
+      <w:r>
+        <w:t>Pt</w:t>
+      </w:r>
+      <w:proofErr w:type="spellEnd"/>
+      <w:r>
+        <w:t xml:space="preserve"> catalyst </w:t>
+      </w:r>
+      <w:hyperlink r:id="rId9">
+        <w:r>
+          <w:rPr>
+            <w:rStyle w:val="Link"/>
+          </w:rPr>
+          <w:t>(Rimick2010a)</w:t>
+        </w:r>
+      </w:hyperlink>
+      <w:r>
+        <w:t xml:space="preserve">, </w:t>
+      </w:r>
+      <w:hyperlink r:id="rId10">
+        <w:r>
+          <w:rPr>
+            <w:rStyle w:val="Link"/>
+          </w:rPr>
+          <w:t>(Mench2003)</w:t>
+        </w:r>
+      </w:hyperlink>
+      <w:r>
+        <w:t>.</w:t>
+      </w:r>
+    </w:p>
+    <w:p>
+      <w:r>
+        <w:t xml:space="preserve">PEM operate below 100 °C, which makes this class of fuel cells highly attractive for portable applications. The low temperature operation does limit both the chemical and mass transport kinetics, leading to appreciable polarization losses, but recent developments in membrane technology may significantly reduce both the mass transport polarization and the reduced operating potential that results from fuel crossover </w:t>
+      </w:r>
+      <w:hyperlink r:id="rId11">
+        <w:r>
+          <w:rPr>
+            <w:rStyle w:val="Link"/>
+          </w:rPr>
+          <w:t>(Tateishi2013)</w:t>
+        </w:r>
+      </w:hyperlink>
+      <w:r>
+        <w:t xml:space="preserve">. Furthermore, the low operating temperature minimizes </w:t>
+      </w:r>
       <w:r>
         <w:lastRenderedPageBreak/>
-        <w:t xml:space="preserve">The first reported fuel cell dates back to work by W.R. Grove in 1838 </w:t>
-      </w:r>
-      <w:hyperlink r:id="rId6">
-        <w:r>
-          <w:rPr>
-            <w:rStyle w:val="Link"/>
-          </w:rPr>
-          <w:t>(Grove1838)</w:t>
-        </w:r>
-      </w:hyperlink>
-      <w:r>
-        <w:t xml:space="preserve">, who a year later, introduces platinum to catalyze the hydrogen oxidation and oxygen reduction reactions </w:t>
-      </w:r>
-      <w:hyperlink r:id="rId7">
-        <w:r>
-          <w:rPr>
-            <w:rStyle w:val="Link"/>
-          </w:rPr>
-          <w:t>(Grove1839)</w:t>
-        </w:r>
-      </w:hyperlink>
-      <w:r>
-        <w:t>.</w:t>
-      </w:r>
-    </w:p>
-    <w:p>
-      <w:r>
-        <w:t>Since then, many fuel cell technologies have been developed, and are frequently categorized by their electrolyte, e.g. PEM (proton exchange membrane, or polymer electrolyte membrane), phosphoric acid, molten carbonate, and solid oxide fuel. Practically, these may also be classified by their respective operating temperatures.</w:t>
-      </w:r>
-    </w:p>
-    <w:p>
-      <w:r>
-        <w:t>Molten carbonate and solid oxide fuel cells require temperatures above 600 °C to enable sufficient anion mobility, $\mathrm{CO_3^{2-}}$ and $\mathrm{O^{2-}}$, respectively. These temperatures enable significant fuel flexibility without need for an external reformer and facilitates both the fuel oxidation and oxygen reduction reactions; however, system component longevity is a persistent problem at these elevated temperatures. Additionally, cyclic usage patterns result in thermal cycling that requires careful matching of thermal expansion coefficients for both structural and active components, e.g. seals, electrodes, casing, etc. This constraint severely limits materials options for these components. Additionally, heat loss varies inversely with system size, and cogeneration facilities that make use of waste heat are cumbersome to integrate into compact, mobile systems. These constraints make high temperature fuel cells less attractive for portable applications.</w:t>
-      </w:r>
-    </w:p>
-    <w:p>
-      <w:r>
-        <w:t xml:space="preserve">At an operating temperature of 150-200 °C, phosphoric acid fuel cells do not suffer from the same thermal management problems as high temperature fuel cells, but containing the highly corrosive electrolyte at elevated temperature similarly limits longevity and poses a safety concern in a consumer device. Furthermore, to increase the capacity of these fuel cells by only 20% would require significant advancements in reducing anion adsorption at the low-index planes of the Pt catalyst </w:t>
-      </w:r>
-      <w:hyperlink r:id="rId8">
-        <w:r>
-          <w:rPr>
-            <w:rStyle w:val="Link"/>
-          </w:rPr>
-          <w:t>(Rimick2010a)</w:t>
-        </w:r>
-      </w:hyperlink>
-      <w:r>
-        <w:t xml:space="preserve">, </w:t>
-      </w:r>
-      <w:hyperlink r:id="rId9">
-        <w:r>
-          <w:rPr>
-            <w:rStyle w:val="Link"/>
-          </w:rPr>
-          <w:t>(Mench2003)</w:t>
-        </w:r>
-      </w:hyperlink>
-      <w:r>
-        <w:t>.</w:t>
-      </w:r>
-    </w:p>
-    <w:p>
-      <w:r>
-        <w:t xml:space="preserve">PEM operate below 100 °C, which makes this class of fuel cells highly attractive for portable applications. The low temperature operation does limit both the chemical and mass transport kinetics, leading to appreciable polarization losses, but recent developments in membrane technology may significantly reduce both the mass transport polarization and the reduced operating potential that results from fuel crossover </w:t>
-      </w:r>
-      <w:hyperlink r:id="rId10">
-        <w:r>
-          <w:rPr>
-            <w:rStyle w:val="Link"/>
-          </w:rPr>
-          <w:t>(Tateishi2013)</w:t>
-        </w:r>
-      </w:hyperlink>
-      <w:r>
-        <w:t>. Furthermore, the low operating temperature minimizes thermal management concerns for portable applications, and reduces thermal energy losses associated with operation cycling.</w:t>
+        <w:t>thermal management concerns for portable applications, and reduces thermal energy losses associated with operation cycling.</w:t>
       </w:r>
     </w:p>
     <w:p>
@@ -169,7 +382,6 @@
         <w:rPr>
           <w:noProof/>
         </w:rPr>
-        <w:lastRenderedPageBreak/>
         <w:drawing>
           <wp:inline distT="0" distB="0" distL="0" distR="0" wp14:anchorId="26CB59A4" wp14:editId="3E521BDB">
             <wp:extent cx="3657600" cy="2743200"/>
@@ -186,7 +398,7 @@
                     <pic:cNvPicPr/>
                   </pic:nvPicPr>
                   <pic:blipFill>
-                    <a:blip r:embed="rId11">
+                    <a:blip r:embed="rId12">
                       <a:extLst>
                         <a:ext uri="{28A0092B-C50C-407E-A947-70E740481C1C}">
                           <a14:useLocalDpi xmlns:a14="http://schemas.microsoft.com/office/drawing/2010/main" val="0"/>
@@ -220,27 +432,14 @@
       <w:r>
         <w:t xml:space="preserve">Figure </w:t>
       </w:r>
-      <w:r>
-        <w:fldChar w:fldCharType="begin"/>
-      </w:r>
-      <w:r>
-        <w:instrText xml:space="preserve"> SEQ Figure \* ARABIC </w:instrText>
-      </w:r>
-      <w:r>
-        <w:fldChar w:fldCharType="separate"/>
-      </w:r>
-      <w:r>
-        <w:rPr>
-          <w:noProof/>
-        </w:rPr>
-        <w:t>1</w:t>
-      </w:r>
-      <w:r>
-        <w:rPr>
-          <w:noProof/>
-        </w:rPr>
-        <w:fldChar w:fldCharType="end"/>
-      </w:r>
+      <w:fldSimple w:instr=" SEQ Figure \* ARABIC ">
+        <w:r>
+          <w:rPr>
+            <w:noProof/>
+          </w:rPr>
+          <w:t>1</w:t>
+        </w:r>
+      </w:fldSimple>
       <w:r>
         <w:t xml:space="preserve"> </w:t>
       </w:r>
@@ -316,7 +515,15 @@
               <w:cnfStyle w:val="100000000000" w:firstRow="1" w:lastRow="0" w:firstColumn="0" w:lastColumn="0" w:oddVBand="0" w:evenVBand="0" w:oddHBand="0" w:evenHBand="0" w:firstRowFirstColumn="0" w:firstRowLastColumn="0" w:lastRowFirstColumn="0" w:lastRowLastColumn="0"/>
             </w:pPr>
             <w:r>
-              <w:t>(Wh/L)</w:t>
+              <w:t>(</w:t>
+            </w:r>
+            <w:proofErr w:type="spellStart"/>
+            <w:r>
+              <w:t>Wh</w:t>
+            </w:r>
+            <w:proofErr w:type="spellEnd"/>
+            <w:r>
+              <w:t>/L)</w:t>
             </w:r>
           </w:p>
         </w:tc>
@@ -340,7 +547,15 @@
               <w:cnfStyle w:val="100000000000" w:firstRow="1" w:lastRow="0" w:firstColumn="0" w:lastColumn="0" w:oddVBand="0" w:evenVBand="0" w:oddHBand="0" w:evenHBand="0" w:firstRowFirstColumn="0" w:firstRowLastColumn="0" w:lastRowFirstColumn="0" w:lastRowLastColumn="0"/>
             </w:pPr>
             <w:r>
-              <w:t>(Wh/kg)</w:t>
+              <w:t>(</w:t>
+            </w:r>
+            <w:proofErr w:type="spellStart"/>
+            <w:r>
+              <w:t>Wh</w:t>
+            </w:r>
+            <w:proofErr w:type="spellEnd"/>
+            <w:r>
+              <w:t>/kg)</w:t>
             </w:r>
           </w:p>
         </w:tc>
@@ -409,7 +624,15 @@
           </w:p>
           <w:p>
             <w:r>
-              <w:t>(metal hydride)</w:t>
+              <w:t>(</w:t>
+            </w:r>
+            <w:proofErr w:type="gramStart"/>
+            <w:r>
+              <w:t>metal</w:t>
+            </w:r>
+            <w:proofErr w:type="gramEnd"/>
+            <w:r>
+              <w:t xml:space="preserve"> hydride)</w:t>
             </w:r>
           </w:p>
         </w:tc>
@@ -461,7 +684,15 @@
           </w:p>
           <w:p>
             <w:r>
-              <w:t>(liquid)</w:t>
+              <w:t>(</w:t>
+            </w:r>
+            <w:proofErr w:type="gramStart"/>
+            <w:r>
+              <w:t>liquid</w:t>
+            </w:r>
+            <w:proofErr w:type="gramEnd"/>
+            <w:r>
+              <w:t>)</w:t>
             </w:r>
           </w:p>
         </w:tc>
@@ -508,6 +739,7 @@
           </w:tcPr>
           <w:p>
             <w:r>
+              <w:lastRenderedPageBreak/>
               <w:t>Li-ion</w:t>
             </w:r>
           </w:p>
@@ -552,34 +784,21 @@
       <w:r>
         <w:t xml:space="preserve">Figure </w:t>
       </w:r>
-      <w:r>
-        <w:fldChar w:fldCharType="begin"/>
-      </w:r>
-      <w:r>
-        <w:instrText xml:space="preserve"> SEQ Figure \* ARABIC </w:instrText>
-      </w:r>
-      <w:r>
-        <w:fldChar w:fldCharType="separate"/>
-      </w:r>
-      <w:r>
-        <w:rPr>
-          <w:noProof/>
-        </w:rPr>
-        <w:t>2</w:t>
-      </w:r>
-      <w:r>
-        <w:rPr>
-          <w:noProof/>
-        </w:rPr>
-        <w:fldChar w:fldCharType="end"/>
-      </w:r>
+      <w:fldSimple w:instr=" SEQ Figure \* ARABIC ">
+        <w:r>
+          <w:rPr>
+            <w:noProof/>
+          </w:rPr>
+          <w:t>2</w:t>
+        </w:r>
+      </w:fldSimple>
       <w:r>
         <w:t xml:space="preserve"> </w:t>
       </w:r>
       <w:r>
         <w:t xml:space="preserve">Energy capacities of methanol and hydrogen, from </w:t>
       </w:r>
-      <w:hyperlink r:id="rId12" w:tooltip="Aricò, A., Baglio, V. &amp;amp; Antonucci, V. in Electrocatal. Direct Methanol Fuel Cells 1-78 (2009)." w:history="1">
+      <w:hyperlink r:id="rId13" w:tooltip="Aricò, A., Baglio, V. &amp;amp; Antonucci, V. in Electrocatal. Direct Methanol Fuel Cells 1-78 (2009)." w:history="1">
         <w:r>
           <w:rPr>
             <w:rStyle w:val="Hyperlink"/>
@@ -602,189 +821,429 @@
     </w:p>
     <w:p>
       <w:r>
-        <w:t xml:space="preserve">While in portable applications both weight and volume are important considerations, reducing system volume is more important than weight; and </w:t>
+        <w:t>While in portable applications both weight and volume are important considerations, reducing system volume is more important than weight; and although liquid hydrogen provides a 4.6-fold increase in gravimetric capacity, methanol has a 75.5% higher volumetric capacity than cryogenic hydrogen.</w:t>
+      </w:r>
+    </w:p>
+    <w:p>
+      <w:r>
+        <w:t>Currently, methanol is produced predominantly by steam reforming methane. However unlike other higher order alcohols, technologies exist at a sufficient technological readiness level for the commercial production of methanol from biomass.</w:t>
+      </w:r>
+    </w:p>
+    <w:p>
+      <w:pPr>
+        <w:pStyle w:val="BlockQuote"/>
+      </w:pPr>
+      <w:r>
+        <w:t>"While natural gas is most often used in the global economy, methanol has the distinct advantage of '</w:t>
+      </w:r>
+      <w:proofErr w:type="spellStart"/>
+      <w:r>
+        <w:t>polygeneration</w:t>
+      </w:r>
+      <w:proofErr w:type="spellEnd"/>
+      <w:r>
+        <w:t xml:space="preserve">' - whereby methanol can be made from any resource that can be converted first into synthesis gas. Through gasification, synthesis gas can be produced from anything that is or ever was a plant. This includes biomass, agricultural and timber waste, solid municipal waste, and a number of other </w:t>
+      </w:r>
+      <w:proofErr w:type="spellStart"/>
+      <w:r>
+        <w:t>feedstocks</w:t>
+      </w:r>
+      <w:proofErr w:type="spellEnd"/>
+      <w:r>
+        <w:t>."</w:t>
+      </w:r>
+    </w:p>
+    <w:p>
+      <w:pPr>
+        <w:jc w:val="right"/>
+      </w:pPr>
+      <w:hyperlink r:id="rId14" w:tooltip="Methanol Institute" w:history="1">
+        <w:r>
+          <w:rPr>
+            <w:rStyle w:val="Hyperlink"/>
+          </w:rPr>
+          <w:t>Methanol Institute</w:t>
+        </w:r>
+      </w:hyperlink>
+      <w:r>
+        <w:t>, accessed: 12 February 2015</w:t>
+      </w:r>
+    </w:p>
+    <w:p>
+      <w:r>
+        <w:t>Thus, the use of methanol could result in the closed cycle production, distribution, and reclamation of carbon, resulting in a carbon-neutral, renewable fuel source.</w:t>
+      </w:r>
+    </w:p>
+    <w:p>
+      <w:r>
+        <w:t>For these reasons, this work will focus on the integration of direct methanol fuel cells as the power generator.</w:t>
+      </w:r>
+    </w:p>
+    <w:p>
+      <w:pPr>
+        <w:pStyle w:val="Heading2"/>
+      </w:pPr>
+      <w:bookmarkStart w:id="3" w:name="batteries"/>
+      <w:r>
+        <w:t>Batteries</w:t>
+      </w:r>
+    </w:p>
+    <w:bookmarkEnd w:id="3"/>
+    <w:p>
+      <w:r>
+        <w:t xml:space="preserve">There are many energy storage options: lithium ion, magnesium ion, redox flow, </w:t>
+      </w:r>
+      <w:proofErr w:type="spellStart"/>
+      <w:proofErr w:type="gramStart"/>
+      <w:r>
+        <w:t>supercapacitors</w:t>
+      </w:r>
+      <w:proofErr w:type="spellEnd"/>
+      <w:proofErr w:type="gramEnd"/>
+      <w:r>
+        <w:t>. (Expand discussion on the down selection from these to lithium ion batteries.)</w:t>
+      </w:r>
+    </w:p>
+    <w:p>
+      <w:r>
+        <w:t xml:space="preserve">With volumetric energy densities between 256 and 394 </w:t>
+      </w:r>
+      <w:proofErr w:type="spellStart"/>
+      <w:r>
+        <w:t>Wh</w:t>
+      </w:r>
+      <w:proofErr w:type="spellEnd"/>
+      <w:r>
+        <w:t xml:space="preserve">/L and specific energies between 86 and 147 </w:t>
+      </w:r>
+      <w:proofErr w:type="spellStart"/>
+      <w:r>
+        <w:t>Wh</w:t>
+      </w:r>
+      <w:proofErr w:type="spellEnd"/>
+      <w:r>
+        <w:t xml:space="preserve">/kg </w:t>
+      </w:r>
+      <w:hyperlink r:id="rId15">
+        <w:r>
+          <w:rPr>
+            <w:rStyle w:val="Link"/>
+          </w:rPr>
+          <w:t>(Arico2009)</w:t>
+        </w:r>
+      </w:hyperlink>
+      <w:r>
+        <w:t>, lithium ion batteries have energy capacities and kinetics sufficient to handle fluctuations in power demands.</w:t>
+      </w:r>
+    </w:p>
+    <w:p>
+      <w:r>
+        <w:t xml:space="preserve">The </w:t>
+      </w:r>
+      <w:proofErr w:type="gramStart"/>
+      <w:r>
+        <w:t>use of liquid electrolytes in lithium ion battery chemistries increases the complexity of battery design and are</w:t>
+      </w:r>
+      <w:proofErr w:type="gramEnd"/>
+      <w:r>
+        <w:t xml:space="preserve"> involved in numerous unsafe redox reactions, particularly at overcharged and undercharged conditions. </w:t>
+      </w:r>
+      <w:proofErr w:type="gramStart"/>
+      <w:r>
+        <w:t>Solid state</w:t>
+      </w:r>
+      <w:proofErr w:type="gramEnd"/>
+      <w:r>
+        <w:t xml:space="preserve"> lithium ion batteries do not suffer from operational limitations that plague these chemistries.</w:t>
+      </w:r>
+    </w:p>
+    <w:p>
+      <w:r>
+        <w:t>A hybrid power systems ensures the battery remain within the broad window for optimal battery performance.</w:t>
+      </w:r>
+    </w:p>
+    <w:p>
+      <w:r>
+        <w:t xml:space="preserve">For these reasons, this work will focus on integration of </w:t>
+      </w:r>
+      <w:proofErr w:type="gramStart"/>
+      <w:r>
+        <w:t>solid state</w:t>
+      </w:r>
+      <w:proofErr w:type="gramEnd"/>
+      <w:r>
+        <w:t xml:space="preserve"> lithium ion batteries as the power storage medium.</w:t>
+      </w:r>
+    </w:p>
+    <w:p>
+      <w:bookmarkStart w:id="4" w:name="conclusion"/>
+    </w:p>
+    <w:p/>
+    <w:p>
+      <w:r>
+        <w:t>Technical Plan/Deliverables</w:t>
+      </w:r>
+    </w:p>
+    <w:p>
+      <w:r>
+        <w:t xml:space="preserve">We </w:t>
+      </w:r>
+      <w:r>
+        <w:t>have previously demonstrated fabrication of anode catalysts with activity and durability that surpass the current state of the art.  (</w:t>
+      </w:r>
+      <w:proofErr w:type="gramStart"/>
+      <w:r>
+        <w:t>ref</w:t>
+      </w:r>
+      <w:proofErr w:type="gramEnd"/>
+      <w:r>
+        <w:t xml:space="preserve">).  </w:t>
+      </w:r>
+      <w:proofErr w:type="spellStart"/>
+      <w:r>
+        <w:t>Pt</w:t>
+      </w:r>
+      <w:proofErr w:type="gramStart"/>
+      <w:r>
+        <w:t>:Ru</w:t>
+      </w:r>
+      <w:proofErr w:type="spellEnd"/>
+      <w:proofErr w:type="gramEnd"/>
+      <w:r>
+        <w:t xml:space="preserve"> metal deposited by sputtering on doped carbon material….   </w:t>
+      </w:r>
+      <w:r>
+        <w:t xml:space="preserve">The cathode catalyst will be a commercial </w:t>
+      </w:r>
+      <w:proofErr w:type="spellStart"/>
+      <w:r>
+        <w:t>Pt</w:t>
+      </w:r>
+      <w:proofErr w:type="spellEnd"/>
+      <w:r>
+        <w:t xml:space="preserve"> catalyst.  </w:t>
+      </w:r>
+      <w:r>
+        <w:t xml:space="preserve">These catalysts will be </w:t>
+      </w:r>
+      <w:r>
+        <w:t xml:space="preserve">sprayed onto </w:t>
+      </w:r>
+      <w:r>
+        <w:t>membranes and incorporated into a fuel cell stack.</w:t>
+      </w:r>
+      <w:r>
+        <w:t xml:space="preserve">  </w:t>
+      </w:r>
+    </w:p>
+    <w:p>
+      <w:r>
+        <w:t>MEAs will be created in 9x9inch papers</w:t>
+      </w:r>
+    </w:p>
+    <w:p>
+      <w:r>
+        <w:t>How many stacks of fuel cells are needed for the power out put?</w:t>
+      </w:r>
+    </w:p>
+    <w:p/>
+    <w:p>
+      <w:r>
+        <w:t>What</w:t>
+      </w:r>
+      <w:r>
+        <w:t xml:space="preserve"> are the</w:t>
+      </w:r>
+      <w:r>
+        <w:t xml:space="preserve"> issues of combining</w:t>
+      </w:r>
+      <w:r>
+        <w:t xml:space="preserve"> fuel cells and batteries</w:t>
+      </w:r>
+      <w:r>
+        <w:t>?</w:t>
+      </w:r>
+    </w:p>
+    <w:p>
+      <w:r>
+        <w:t xml:space="preserve"> A schematic/figure?</w:t>
+      </w:r>
+    </w:p>
+    <w:p>
+      <w:r>
+        <w:t>What are our expected obstacles?</w:t>
+      </w:r>
+    </w:p>
+    <w:p/>
+    <w:p>
+      <w:pPr>
+        <w:pStyle w:val="Heading2"/>
+      </w:pPr>
+      <w:r>
+        <w:t>Conclusion</w:t>
+      </w:r>
+    </w:p>
+    <w:bookmarkEnd w:id="4"/>
+    <w:p>
+      <w:r>
+        <w:t xml:space="preserve">A fuel cell-electrochemical energy storage hybrid power system is not a new concept, e.g. </w:t>
+      </w:r>
+      <w:hyperlink r:id="rId16">
+        <w:r>
+          <w:rPr>
+            <w:rStyle w:val="Link"/>
+          </w:rPr>
+          <w:t>(Glauchia2011)</w:t>
+        </w:r>
+      </w:hyperlink>
+      <w:r>
+        <w:t xml:space="preserve">; they have been incorporated into concept vehicles produced by several automobile manufacturers, and in May 2008, </w:t>
+      </w:r>
+      <w:hyperlink r:id="rId17">
+        <w:r>
+          <w:rPr>
+            <w:rStyle w:val="Link"/>
+          </w:rPr>
+          <w:t>Boeing reported</w:t>
+        </w:r>
+      </w:hyperlink>
+      <w:r>
+        <w:t xml:space="preserve"> on the successful test flight of the Demonstrator Airplane, which combined a proton exchange membrane fuel cell system with a lightweight battery that provided additional power for takeoff. </w:t>
+      </w:r>
+      <w:commentRangeStart w:id="5"/>
+      <w:r>
+        <w:t xml:space="preserve">Commercial hybrid power systems have a place, but these examples show that prohibitive limitations persist in battery/hydrogen fuel cell systems, prompting our proposed move to </w:t>
+      </w:r>
+      <w:commentRangeStart w:id="6"/>
+      <w:r>
+        <w:t>methanol</w:t>
+      </w:r>
+      <w:commentRangeEnd w:id="6"/>
+      <w:r>
+        <w:rPr>
+          <w:rStyle w:val="CommentReference"/>
+        </w:rPr>
+        <w:commentReference w:id="6"/>
+      </w:r>
+      <w:r>
+        <w:t>.</w:t>
+      </w:r>
+      <w:commentRangeEnd w:id="5"/>
+      <w:r>
+        <w:rPr>
+          <w:rStyle w:val="CommentReference"/>
+        </w:rPr>
+        <w:commentReference w:id="5"/>
+      </w:r>
+    </w:p>
+    <w:p>
+      <w:r>
+        <w:t xml:space="preserve">This project will leverage recent advancements in membrane and catalyst technology to increase the performance of direct methanol fuel cells; advance solid state lithium ion battery systems to lower battery weight, improve safety, and exploit the capacity multiplier effect of a hybrid system; and finally, advance the </w:t>
+      </w:r>
+      <w:bookmarkStart w:id="7" w:name="_GoBack"/>
+      <w:bookmarkEnd w:id="7"/>
+      <w:r>
+        <w:t>technological readiness level of this technology toward commercialization.</w:t>
+      </w:r>
+    </w:p>
+    <w:p>
+      <w:pPr>
+        <w:pStyle w:val="Heading2"/>
+      </w:pPr>
+      <w:bookmarkStart w:id="8" w:name="personnel"/>
+      <w:r>
+        <w:t>Personnel</w:t>
+      </w:r>
+    </w:p>
+    <w:bookmarkEnd w:id="8"/>
+    <w:p>
+      <w:r>
+        <w:t>Dr. Branden Kappes (Lead) holds a Research Assistant Professor appointment at the Colorado School of Mines and, as VP of Technology at Process Group International (PGI), is responsible for research, development,</w:t>
+      </w:r>
+      <w:commentRangeStart w:id="9"/>
+      <w:r>
+        <w:t xml:space="preserve"> and manufacture of their direct methanol fuel cell </w:t>
+      </w:r>
+      <w:commentRangeStart w:id="10"/>
+      <w:r>
+        <w:t>line</w:t>
+      </w:r>
+      <w:commentRangeEnd w:id="9"/>
+      <w:r>
+        <w:rPr>
+          <w:rStyle w:val="CommentReference"/>
+        </w:rPr>
+        <w:commentReference w:id="9"/>
+      </w:r>
+      <w:commentRangeEnd w:id="10"/>
+      <w:r>
+        <w:rPr>
+          <w:rStyle w:val="CommentReference"/>
+        </w:rPr>
+        <w:commentReference w:id="10"/>
+      </w:r>
+      <w:r>
+        <w:t>. His work at the Colorado School of Mines focuses on high-</w:t>
       </w:r>
       <w:r>
         <w:lastRenderedPageBreak/>
-        <w:t>although liquid hydrogen provides a 4.6-fold increase in gravimetric capacity, methanol has a 75.5% higher volumetric capacity than cryogenic hydrogen.</w:t>
-      </w:r>
-    </w:p>
-    <w:p>
-      <w:r>
-        <w:t>Currently, methanol is produced predominantly by steam reforming methane. However unlike other higher order alcohols, technologies exist at a sufficient technological readiness level for the commercial production of methanol from biomass.</w:t>
-      </w:r>
-    </w:p>
-    <w:p>
-      <w:pPr>
-        <w:pStyle w:val="BlockQuote"/>
-      </w:pPr>
-      <w:r>
-        <w:t>"While natural gas is most often used in the global economy, methanol has the distinct advantage of 'polygeneration' - whereby methanol can be made from any resource that can be converted first into synthesis gas. Through gasification, synthesis gas can be produced from anything that is or ever was a plant. This includes biomass, agricultural and timber waste, solid municipal waste, and a number of other feedstocks."</w:t>
-      </w:r>
-    </w:p>
-    <w:p>
-      <w:pPr>
-        <w:jc w:val="right"/>
-      </w:pPr>
-      <w:hyperlink r:id="rId13" w:tooltip="Methanol Institute" w:history="1">
-        <w:r>
-          <w:rPr>
-            <w:rStyle w:val="Hyperlink"/>
-          </w:rPr>
-          <w:t>Methanol Institute</w:t>
-        </w:r>
-      </w:hyperlink>
-      <w:r>
-        <w:t>, accessed: 12 February 2015</w:t>
-      </w:r>
-    </w:p>
-    <w:p>
-      <w:r>
-        <w:t>Thus, the use of methanol could result in the closed cycle production, distribution, and reclamation of carbon, resulting in a carbon-neutral, renewable fuel source.</w:t>
-      </w:r>
-    </w:p>
-    <w:p>
-      <w:r>
-        <w:t>For these reasons, this work will focus on the integration of direct methanol fuel cells as the power generator.</w:t>
+        <w:t>throughput computational modeling of chemical and materials systems for electrochemical energy storage.</w:t>
+      </w:r>
+    </w:p>
+    <w:p>
+      <w:r>
+        <w:t xml:space="preserve">Dr. </w:t>
+      </w:r>
+      <w:proofErr w:type="spellStart"/>
+      <w:r>
+        <w:t>Chunmei</w:t>
+      </w:r>
+      <w:proofErr w:type="spellEnd"/>
+      <w:r>
+        <w:t xml:space="preserve"> Ban … battery system</w:t>
+      </w:r>
+    </w:p>
+    <w:p>
+      <w:r>
+        <w:t>Dr. Steven Christensen … characterization</w:t>
+      </w:r>
+    </w:p>
+    <w:p>
+      <w:r>
+        <w:t xml:space="preserve">Dr. </w:t>
+      </w:r>
+      <w:proofErr w:type="spellStart"/>
+      <w:r>
+        <w:t>Cristian</w:t>
+      </w:r>
+      <w:proofErr w:type="spellEnd"/>
+      <w:r>
+        <w:t xml:space="preserve"> Ciobanu … system-level modeling</w:t>
+      </w:r>
+    </w:p>
+    <w:p>
+      <w:r>
+        <w:t>Dr. Katherine Hurst … synthesis</w:t>
+      </w:r>
+      <w:r>
+        <w:t xml:space="preserve"> </w:t>
+      </w:r>
+    </w:p>
+    <w:p>
+      <w:bookmarkStart w:id="11" w:name="references"/>
+      <w:r>
+        <w:t>Electrochemist – lead the fuel cell development</w:t>
       </w:r>
     </w:p>
     <w:p>
       <w:pPr>
         <w:pStyle w:val="Heading2"/>
       </w:pPr>
-      <w:bookmarkStart w:id="4" w:name="batteries"/>
-      <w:r>
-        <w:t>Batteries</w:t>
-      </w:r>
-    </w:p>
-    <w:bookmarkEnd w:id="4"/>
-    <w:p>
-      <w:r>
-        <w:t>There are many energy storage options: lithium ion, magnesium ion, redox flow, supercapacitors. (Expand discussion on the down selection from these to lithium ion batteries.)</w:t>
-      </w:r>
-    </w:p>
-    <w:p>
-      <w:r>
-        <w:t xml:space="preserve">With volumetric energy densities between 256 and 394 Wh/L and specific energies between 86 and 147 Wh/kg </w:t>
-      </w:r>
-      <w:hyperlink r:id="rId14">
-        <w:r>
-          <w:rPr>
-            <w:rStyle w:val="Link"/>
-          </w:rPr>
-          <w:t>(Arico2009)</w:t>
-        </w:r>
-      </w:hyperlink>
-      <w:r>
-        <w:t>, lithium ion batteries have energy capacities and kinetics sufficient to handle fluctuations in power demands.</w:t>
-      </w:r>
-    </w:p>
-    <w:p>
-      <w:r>
-        <w:t>The use of liquid electrolytes in lithium ion battery chemistries increases the complexity of battery design and are involved in numerous unsafe redox reactions, particularly at overcharged and undercharged conditions. Solid state lithium ion batteries do not suffer from operational limitations that plague these chemistries.</w:t>
-      </w:r>
-    </w:p>
-    <w:p>
-      <w:r>
-        <w:t>A hybrid power systems ensures the battery remain within the broad window for optimal battery performance.</w:t>
-      </w:r>
-    </w:p>
-    <w:p>
-      <w:r>
-        <w:t>For these reasons, this work will focus on integration of solid state lithium ion batteries as the power storage medium.</w:t>
-      </w:r>
-    </w:p>
-    <w:p>
-      <w:pPr>
-        <w:pStyle w:val="Heading2"/>
-      </w:pPr>
-      <w:bookmarkStart w:id="5" w:name="conclusion"/>
-      <w:r>
-        <w:t>Conclusion</w:t>
-      </w:r>
-    </w:p>
-    <w:bookmarkEnd w:id="5"/>
-    <w:p>
-      <w:r>
-        <w:t xml:space="preserve">A fuel cell-electrochemical energy storage hybrid power system is not a new concept, e.g. </w:t>
-      </w:r>
-      <w:hyperlink r:id="rId15">
-        <w:r>
-          <w:rPr>
-            <w:rStyle w:val="Link"/>
-          </w:rPr>
-          <w:t>(Glauchia2011)</w:t>
-        </w:r>
-      </w:hyperlink>
-      <w:r>
-        <w:t xml:space="preserve">; they have been incorporated into concept vehicles produced by several automobile manufacturers, and in May 2008, </w:t>
-      </w:r>
-      <w:hyperlink r:id="rId16">
-        <w:r>
-          <w:rPr>
-            <w:rStyle w:val="Link"/>
-          </w:rPr>
-          <w:t>Boeing reported</w:t>
-        </w:r>
-      </w:hyperlink>
-      <w:r>
-        <w:t xml:space="preserve"> on the successful test flight of the Demonstrator Airplane, which combined a proton exchange membrane fuel cell system with a lightweight battery that provided </w:t>
-      </w:r>
-      <w:r>
-        <w:lastRenderedPageBreak/>
-        <w:t>additional power for takeoff. Commercial hybrid power systems have a place, but these examples show that prohibitive limitations persist in battery/hydrogen fuel cell systems, prompting our proposed move to methanol.</w:t>
-      </w:r>
-    </w:p>
-    <w:p>
-      <w:r>
-        <w:t>This project will leverage recent advancements in membrane and catalyst technology to increase the performance of direct methanol fuel cells; advance solid state lithium ion battery systems to lower battery weight, improve safety, and exploit the capacity multiplier effect of a hybrid system; and finally, advance the technological readiness level of this technology toward commercialization.</w:t>
-      </w:r>
-    </w:p>
-    <w:p>
-      <w:pPr>
-        <w:pStyle w:val="Heading2"/>
-      </w:pPr>
-      <w:bookmarkStart w:id="6" w:name="personnel"/>
-      <w:r>
-        <w:t>Personnel</w:t>
-      </w:r>
-    </w:p>
-    <w:bookmarkEnd w:id="6"/>
-    <w:p>
-      <w:r>
-        <w:t>Dr. Branden Kappes (Lead) holds a Research Assistant Professor appointment at the Colorado School of Mines and, as VP of Technology at Process Group International (PGI), is responsible for research, development, and manufacture of their direct methanol fuel cell line. His work at the Colorado School of Mines focuses on high-throughput computational modeling of chemical and materials systems for electrochemical energy storage.</w:t>
-      </w:r>
-    </w:p>
-    <w:p>
-      <w:r>
-        <w:t>Dr. Chunmei Ban … battery system</w:t>
-      </w:r>
-    </w:p>
-    <w:p>
-      <w:r>
-        <w:t>Dr. Steven Christensen … characterization</w:t>
-      </w:r>
-    </w:p>
-    <w:p>
-      <w:r>
-        <w:t>Dr. Cristian Ciobanu … system-level modeling</w:t>
-      </w:r>
-    </w:p>
-    <w:p>
-      <w:r>
-        <w:t>Dr. Katherine Hurst … synthesis</w:t>
-      </w:r>
-    </w:p>
-    <w:p>
-      <w:pPr>
-        <w:pStyle w:val="Heading2"/>
-      </w:pPr>
-      <w:bookmarkStart w:id="7" w:name="references"/>
       <w:r>
         <w:t>References</w:t>
       </w:r>
     </w:p>
-    <w:bookmarkEnd w:id="7"/>
+    <w:bookmarkEnd w:id="11"/>
     <w:p>
       <w:r>
         <w:fldChar w:fldCharType="begin"/>
@@ -795,11 +1254,61 @@
       <w:r>
         <w:fldChar w:fldCharType="separate"/>
       </w:r>
+      <w:proofErr w:type="spellStart"/>
       <w:r>
         <w:rPr>
           <w:rStyle w:val="Link"/>
         </w:rPr>
-        <w:t>Aricò, A., Baglio, V. &amp; Antonucci, V. in Electrocatal. Direct Methanol Fuel Cells 1-78 (2009).</w:t>
+        <w:t>Aricò</w:t>
+      </w:r>
+      <w:proofErr w:type="spellEnd"/>
+      <w:r>
+        <w:rPr>
+          <w:rStyle w:val="Link"/>
+        </w:rPr>
+        <w:t xml:space="preserve">, A., </w:t>
+      </w:r>
+      <w:proofErr w:type="spellStart"/>
+      <w:r>
+        <w:rPr>
+          <w:rStyle w:val="Link"/>
+        </w:rPr>
+        <w:t>Baglio</w:t>
+      </w:r>
+      <w:proofErr w:type="spellEnd"/>
+      <w:r>
+        <w:rPr>
+          <w:rStyle w:val="Link"/>
+        </w:rPr>
+        <w:t xml:space="preserve">, V. &amp; </w:t>
+      </w:r>
+      <w:proofErr w:type="spellStart"/>
+      <w:r>
+        <w:rPr>
+          <w:rStyle w:val="Link"/>
+        </w:rPr>
+        <w:t>Antonucci</w:t>
+      </w:r>
+      <w:proofErr w:type="spellEnd"/>
+      <w:r>
+        <w:rPr>
+          <w:rStyle w:val="Link"/>
+        </w:rPr>
+        <w:t xml:space="preserve">, V. in </w:t>
+      </w:r>
+      <w:proofErr w:type="spellStart"/>
+      <w:r>
+        <w:rPr>
+          <w:rStyle w:val="Link"/>
+        </w:rPr>
+        <w:t>Electrocatal</w:t>
+      </w:r>
+      <w:proofErr w:type="spellEnd"/>
+      <w:r>
+        <w:rPr>
+          <w:rStyle w:val="Link"/>
+        </w:rPr>
+        <w:t>. Direct Methanol Fuel Cells 1-78 (2009).</w:t>
       </w:r>
       <w:r>
         <w:rPr>
@@ -809,7 +1318,7 @@
       </w:r>
     </w:p>
     <w:p>
-      <w:hyperlink r:id="rId17">
+      <w:hyperlink r:id="rId19">
         <w:r>
           <w:rPr>
             <w:rStyle w:val="Link"/>
@@ -819,27 +1328,169 @@
       </w:hyperlink>
     </w:p>
     <w:p>
-      <w:hyperlink r:id="rId18">
-        <w:r>
-          <w:rPr>
-            <w:rStyle w:val="Link"/>
-          </w:rPr>
-          <w:t>Gauchia, L., Bouscayrol, a., Sanz, J., Trigui, R. &amp; Barrade, P. Fuel cell, battery and supercapacitor hybrid system for electric vehicle: Modeling and control via energetic macroscopic representation. 2011 IEEE Veh. Power Propuls. Conf. 1–6 (2011).</w:t>
+      <w:hyperlink r:id="rId20">
+        <w:proofErr w:type="spellStart"/>
+        <w:r>
+          <w:rPr>
+            <w:rStyle w:val="Link"/>
+          </w:rPr>
+          <w:t>Gauchia</w:t>
+        </w:r>
+        <w:proofErr w:type="spellEnd"/>
+        <w:r>
+          <w:rPr>
+            <w:rStyle w:val="Link"/>
+          </w:rPr>
+          <w:t xml:space="preserve">, L., </w:t>
+        </w:r>
+        <w:proofErr w:type="spellStart"/>
+        <w:r>
+          <w:rPr>
+            <w:rStyle w:val="Link"/>
+          </w:rPr>
+          <w:t>Bouscayrol</w:t>
+        </w:r>
+        <w:proofErr w:type="spellEnd"/>
+        <w:r>
+          <w:rPr>
+            <w:rStyle w:val="Link"/>
+          </w:rPr>
+          <w:t xml:space="preserve">, a., </w:t>
+        </w:r>
+        <w:proofErr w:type="spellStart"/>
+        <w:r>
+          <w:rPr>
+            <w:rStyle w:val="Link"/>
+          </w:rPr>
+          <w:t>Sanz</w:t>
+        </w:r>
+        <w:proofErr w:type="spellEnd"/>
+        <w:r>
+          <w:rPr>
+            <w:rStyle w:val="Link"/>
+          </w:rPr>
+          <w:t xml:space="preserve">, J., </w:t>
+        </w:r>
+        <w:proofErr w:type="spellStart"/>
+        <w:r>
+          <w:rPr>
+            <w:rStyle w:val="Link"/>
+          </w:rPr>
+          <w:t>Trigui</w:t>
+        </w:r>
+        <w:proofErr w:type="spellEnd"/>
+        <w:r>
+          <w:rPr>
+            <w:rStyle w:val="Link"/>
+          </w:rPr>
+          <w:t xml:space="preserve">, R. &amp; </w:t>
+        </w:r>
+        <w:proofErr w:type="spellStart"/>
+        <w:r>
+          <w:rPr>
+            <w:rStyle w:val="Link"/>
+          </w:rPr>
+          <w:t>Barrade</w:t>
+        </w:r>
+        <w:proofErr w:type="spellEnd"/>
+        <w:r>
+          <w:rPr>
+            <w:rStyle w:val="Link"/>
+          </w:rPr>
+          <w:t xml:space="preserve">, P. Fuel cell, battery and </w:t>
+        </w:r>
+        <w:proofErr w:type="spellStart"/>
+        <w:r>
+          <w:rPr>
+            <w:rStyle w:val="Link"/>
+          </w:rPr>
+          <w:t>supercapacitor</w:t>
+        </w:r>
+        <w:proofErr w:type="spellEnd"/>
+        <w:r>
+          <w:rPr>
+            <w:rStyle w:val="Link"/>
+          </w:rPr>
+          <w:t xml:space="preserve"> hybrid system for electric vehicle: Modeling and control via energetic macroscopic representation. </w:t>
+        </w:r>
+        <w:proofErr w:type="gramStart"/>
+        <w:r>
+          <w:rPr>
+            <w:rStyle w:val="Link"/>
+          </w:rPr>
+          <w:t xml:space="preserve">2011 IEEE </w:t>
+        </w:r>
+        <w:proofErr w:type="spellStart"/>
+        <w:r>
+          <w:rPr>
+            <w:rStyle w:val="Link"/>
+          </w:rPr>
+          <w:t>Veh</w:t>
+        </w:r>
+        <w:proofErr w:type="spellEnd"/>
+        <w:r>
+          <w:rPr>
+            <w:rStyle w:val="Link"/>
+          </w:rPr>
+          <w:t>.</w:t>
+        </w:r>
+        <w:proofErr w:type="gramEnd"/>
+        <w:r>
+          <w:rPr>
+            <w:rStyle w:val="Link"/>
+          </w:rPr>
+          <w:t xml:space="preserve"> Power </w:t>
+        </w:r>
+        <w:proofErr w:type="spellStart"/>
+        <w:r>
+          <w:rPr>
+            <w:rStyle w:val="Link"/>
+          </w:rPr>
+          <w:t>Propuls</w:t>
+        </w:r>
+        <w:proofErr w:type="spellEnd"/>
+        <w:r>
+          <w:rPr>
+            <w:rStyle w:val="Link"/>
+          </w:rPr>
+          <w:t>. Conf. 1–6 (2011).</w:t>
         </w:r>
       </w:hyperlink>
     </w:p>
     <w:p>
-      <w:hyperlink r:id="rId19">
-        <w:r>
-          <w:rPr>
-            <w:rStyle w:val="Link"/>
-          </w:rPr>
-          <w:t>Grove, W. R. A New Voltaic Combination. London Edinburgh Philos. Mag. J. Sci. 13, 430–431 (1838).</w:t>
+      <w:hyperlink r:id="rId21">
+        <w:proofErr w:type="gramStart"/>
+        <w:r>
+          <w:rPr>
+            <w:rStyle w:val="Link"/>
+          </w:rPr>
+          <w:t>Grove, W. R.</w:t>
+        </w:r>
+        <w:proofErr w:type="gramEnd"/>
+        <w:r>
+          <w:rPr>
+            <w:rStyle w:val="Link"/>
+          </w:rPr>
+          <w:t xml:space="preserve"> </w:t>
+        </w:r>
+        <w:proofErr w:type="gramStart"/>
+        <w:r>
+          <w:rPr>
+            <w:rStyle w:val="Link"/>
+          </w:rPr>
+          <w:t>A New Voltaic Combination.</w:t>
+        </w:r>
+        <w:proofErr w:type="gramEnd"/>
+        <w:r>
+          <w:rPr>
+            <w:rStyle w:val="Link"/>
+          </w:rPr>
+          <w:t xml:space="preserve"> London Edinburgh Philos. Mag. J. Sci. 13, 430–431 (1838).</w:t>
         </w:r>
       </w:hyperlink>
     </w:p>
     <w:p>
-      <w:hyperlink r:id="rId20">
+      <w:hyperlink r:id="rId22">
         <w:r>
           <w:rPr>
             <w:rStyle w:val="Link"/>
@@ -849,45 +1500,127 @@
       </w:hyperlink>
     </w:p>
     <w:p>
-      <w:hyperlink r:id="rId21">
-        <w:r>
-          <w:rPr>
-            <w:rStyle w:val="Link"/>
-          </w:rPr>
-          <w:t>Mench, M. M. &amp; Wang, C. Y. An In Situ Method for Determination of Current Distribution in PEM Fuel Cells Applied to a Direct Methanol Fuel Cell. J. Electrochem. Soc. 150, A79 (2003)</w:t>
+      <w:hyperlink r:id="rId23">
+        <w:proofErr w:type="spellStart"/>
+        <w:r>
+          <w:rPr>
+            <w:rStyle w:val="Link"/>
+          </w:rPr>
+          <w:t>Mench</w:t>
+        </w:r>
+        <w:proofErr w:type="spellEnd"/>
+        <w:r>
+          <w:rPr>
+            <w:rStyle w:val="Link"/>
+          </w:rPr>
+          <w:t xml:space="preserve">, M. M. &amp; Wang, C. Y. An In Situ Method for Determination of Current Distribution in PEM Fuel Cells Applied to a Direct Methanol Fuel Cell. J. </w:t>
+        </w:r>
+        <w:proofErr w:type="spellStart"/>
+        <w:r>
+          <w:rPr>
+            <w:rStyle w:val="Link"/>
+          </w:rPr>
+          <w:t>Electrochem</w:t>
+        </w:r>
+        <w:proofErr w:type="spellEnd"/>
+        <w:r>
+          <w:rPr>
+            <w:rStyle w:val="Link"/>
+          </w:rPr>
+          <w:t>. Soc. 150, A79 (2003)</w:t>
         </w:r>
       </w:hyperlink>
     </w:p>
     <w:p>
-      <w:hyperlink r:id="rId22">
-        <w:r>
-          <w:rPr>
-            <w:rStyle w:val="Link"/>
-          </w:rPr>
-          <w:t>Remick, R. &amp; Wheeler, D. Molten Carbonate and Phosphoric Acid Stationary Fuel Cells : Overview and Gap Analysis Molten Carbonate and Phosphoric Acid Stationary Fuel Cells : Overview and Gap Analysis. NREL/TP-560-49072 1–51 (2010). Accessed: 12 February 2015.</w:t>
+      <w:hyperlink r:id="rId24">
+        <w:proofErr w:type="spellStart"/>
+        <w:r>
+          <w:rPr>
+            <w:rStyle w:val="Link"/>
+          </w:rPr>
+          <w:t>Remick</w:t>
+        </w:r>
+        <w:proofErr w:type="spellEnd"/>
+        <w:r>
+          <w:rPr>
+            <w:rStyle w:val="Link"/>
+          </w:rPr>
+          <w:t xml:space="preserve">, R. &amp; Wheeler, D. Molten Carbonate and Phosphoric Acid Stationary Fuel </w:t>
+        </w:r>
+        <w:proofErr w:type="gramStart"/>
+        <w:r>
+          <w:rPr>
+            <w:rStyle w:val="Link"/>
+          </w:rPr>
+          <w:t>Cells :</w:t>
+        </w:r>
+        <w:proofErr w:type="gramEnd"/>
+        <w:r>
+          <w:rPr>
+            <w:rStyle w:val="Link"/>
+          </w:rPr>
+          <w:t xml:space="preserve"> Overview and Gap Analysis Molten Carbonate and Phosphoric Acid Stationary Fuel Cells : Overview and Gap Analysis. NREL/TP-560-49072 1–51 (2010). Accessed: 12 February 2015.</w:t>
         </w:r>
       </w:hyperlink>
     </w:p>
     <w:p>
-      <w:hyperlink r:id="rId23">
-        <w:r>
-          <w:rPr>
-            <w:rStyle w:val="Link"/>
-          </w:rPr>
-          <w:t>Tateishi, H. et al. Graphene Oxide Fuel Cell. J. Electrochem. Soc. 160, F1175–F1178 (2013).</w:t>
-        </w:r>
+      <w:hyperlink r:id="rId25">
+        <w:proofErr w:type="spellStart"/>
+        <w:proofErr w:type="gramStart"/>
+        <w:r>
+          <w:rPr>
+            <w:rStyle w:val="Link"/>
+          </w:rPr>
+          <w:t>Tateishi</w:t>
+        </w:r>
+        <w:proofErr w:type="spellEnd"/>
+        <w:r>
+          <w:rPr>
+            <w:rStyle w:val="Link"/>
+          </w:rPr>
+          <w:t>, H. et al. Graphene Oxide Fuel Cell.</w:t>
+        </w:r>
+        <w:proofErr w:type="gramEnd"/>
+        <w:r>
+          <w:rPr>
+            <w:rStyle w:val="Link"/>
+          </w:rPr>
+          <w:t xml:space="preserve"> J. </w:t>
+        </w:r>
+        <w:proofErr w:type="spellStart"/>
+        <w:r>
+          <w:rPr>
+            <w:rStyle w:val="Link"/>
+          </w:rPr>
+          <w:t>Electrochem</w:t>
+        </w:r>
+        <w:proofErr w:type="spellEnd"/>
+        <w:r>
+          <w:rPr>
+            <w:rStyle w:val="Link"/>
+          </w:rPr>
+          <w:t xml:space="preserve">. </w:t>
+        </w:r>
+        <w:proofErr w:type="gramStart"/>
+        <w:r>
+          <w:rPr>
+            <w:rStyle w:val="Link"/>
+          </w:rPr>
+          <w:t>Soc. 160, F1175–F1178 (2013).</w:t>
+        </w:r>
+        <w:proofErr w:type="gramEnd"/>
       </w:hyperlink>
     </w:p>
     <w:p>
       <w:pPr>
         <w:pStyle w:val="Heading1"/>
       </w:pPr>
-      <w:bookmarkStart w:id="8" w:name="notes"/>
+      <w:bookmarkStart w:id="12" w:name="notes"/>
       <w:r>
         <w:t>Notes</w:t>
       </w:r>
     </w:p>
-    <w:bookmarkEnd w:id="8"/>
+    <w:bookmarkEnd w:id="12"/>
     <w:p>
       <w:pPr>
         <w:pStyle w:val="Compact"/>
@@ -896,8 +1629,13 @@
           <w:numId w:val="2"/>
         </w:numPr>
       </w:pPr>
-      <w:r>
-        <w:t xml:space="preserve">impact -- </w:t>
+      <w:proofErr w:type="gramStart"/>
+      <w:r>
+        <w:t>impact</w:t>
+      </w:r>
+      <w:proofErr w:type="gramEnd"/>
+      <w:r>
+        <w:t xml:space="preserve"> -- </w:t>
       </w:r>
       <w:r>
         <w:rPr>
@@ -917,9 +1655,11 @@
           <w:numId w:val="2"/>
         </w:numPr>
       </w:pPr>
+      <w:proofErr w:type="gramStart"/>
       <w:r>
         <w:t>figure</w:t>
       </w:r>
+      <w:proofErr w:type="gramEnd"/>
       <w:r>
         <w:br/>
       </w:r>
@@ -932,8 +1672,14 @@
           <w:numId w:val="2"/>
         </w:numPr>
       </w:pPr>
-      <w:r>
-        <w:t>methanol economy better than hydrogen</w:t>
+      <w:proofErr w:type="gramStart"/>
+      <w:r>
+        <w:lastRenderedPageBreak/>
+        <w:t>methanol</w:t>
+      </w:r>
+      <w:proofErr w:type="gramEnd"/>
+      <w:r>
+        <w:t xml:space="preserve"> economy better than hydrogen</w:t>
       </w:r>
       <w:r>
         <w:br/>
@@ -947,8 +1693,13 @@
           <w:numId w:val="2"/>
         </w:numPr>
       </w:pPr>
-      <w:r>
-        <w:t>incremental market introduction</w:t>
+      <w:proofErr w:type="gramStart"/>
+      <w:r>
+        <w:t>incremental</w:t>
+      </w:r>
+      <w:proofErr w:type="gramEnd"/>
+      <w:r>
+        <w:t xml:space="preserve"> market introduction</w:t>
       </w:r>
       <w:r>
         <w:br/>
@@ -962,8 +1713,13 @@
           <w:numId w:val="2"/>
         </w:numPr>
       </w:pPr>
-      <w:r>
-        <w:t>target energy density (volumetric &amp; gravimetric)</w:t>
+      <w:proofErr w:type="gramStart"/>
+      <w:r>
+        <w:t>target</w:t>
+      </w:r>
+      <w:proofErr w:type="gramEnd"/>
+      <w:r>
+        <w:t xml:space="preserve"> energy density (volumetric &amp; gravimetric)</w:t>
       </w:r>
       <w:r>
         <w:br/>
@@ -977,20 +1733,33 @@
           <w:numId w:val="2"/>
         </w:numPr>
       </w:pPr>
-      <w:r>
-        <w:t>address $\mathrm{CO_2}$</w:t>
+      <w:proofErr w:type="gramStart"/>
+      <w:r>
+        <w:t>address</w:t>
+      </w:r>
+      <w:proofErr w:type="gramEnd"/>
+      <w:r>
+        <w:t xml:space="preserve"> $\</w:t>
+      </w:r>
+      <w:proofErr w:type="spellStart"/>
+      <w:r>
+        <w:t>mathrm</w:t>
+      </w:r>
+      <w:proofErr w:type="spellEnd"/>
+      <w:r>
+        <w:t>{CO_2}$</w:t>
       </w:r>
     </w:p>
     <w:p>
       <w:pPr>
         <w:pStyle w:val="Heading2"/>
       </w:pPr>
-      <w:bookmarkStart w:id="9" w:name="task-assignment"/>
+      <w:bookmarkStart w:id="13" w:name="task-assignment"/>
       <w:r>
         <w:t>Task assignment</w:t>
       </w:r>
     </w:p>
-    <w:bookmarkEnd w:id="9"/>
+    <w:bookmarkEnd w:id="13"/>
     <w:p>
       <w:pPr>
         <w:pStyle w:val="Compact"/>
@@ -999,8 +1768,13 @@
           <w:numId w:val="3"/>
         </w:numPr>
       </w:pPr>
-      <w:r>
-        <w:t>manufacturing: PGI</w:t>
+      <w:proofErr w:type="gramStart"/>
+      <w:r>
+        <w:t>manufacturing</w:t>
+      </w:r>
+      <w:proofErr w:type="gramEnd"/>
+      <w:r>
+        <w:t>: PGI</w:t>
       </w:r>
       <w:r>
         <w:br/>
@@ -1014,9 +1788,19 @@
           <w:numId w:val="3"/>
         </w:numPr>
       </w:pPr>
-      <w:r>
-        <w:t>battery development/selection: Chunmei</w:t>
-      </w:r>
+      <w:proofErr w:type="gramStart"/>
+      <w:r>
+        <w:t>battery</w:t>
+      </w:r>
+      <w:proofErr w:type="gramEnd"/>
+      <w:r>
+        <w:t xml:space="preserve"> development/selection: </w:t>
+      </w:r>
+      <w:proofErr w:type="spellStart"/>
+      <w:r>
+        <w:t>Chunmei</w:t>
+      </w:r>
+      <w:proofErr w:type="spellEnd"/>
       <w:r>
         <w:br/>
       </w:r>
@@ -1030,7 +1814,20 @@
         </w:numPr>
       </w:pPr>
       <w:r>
-        <w:t>Stabilize Pt:Ru catalyst: Steve</w:t>
+        <w:t xml:space="preserve">Stabilize </w:t>
+      </w:r>
+      <w:proofErr w:type="spellStart"/>
+      <w:r>
+        <w:t>Pt</w:t>
+      </w:r>
+      <w:proofErr w:type="gramStart"/>
+      <w:r>
+        <w:t>:Ru</w:t>
+      </w:r>
+      <w:proofErr w:type="spellEnd"/>
+      <w:proofErr w:type="gramEnd"/>
+      <w:r>
+        <w:t xml:space="preserve"> catalyst: Steve</w:t>
       </w:r>
       <w:r>
         <w:br/>
@@ -1052,12 +1849,12 @@
       <w:pPr>
         <w:pStyle w:val="Heading2"/>
       </w:pPr>
-      <w:bookmarkStart w:id="10" w:name="lit.-notes"/>
+      <w:bookmarkStart w:id="14" w:name="lit.-notes"/>
       <w:r>
         <w:t>Lit. Notes</w:t>
       </w:r>
     </w:p>
-    <w:bookmarkEnd w:id="10"/>
+    <w:bookmarkEnd w:id="14"/>
     <w:p>
       <w:pPr>
         <w:numPr>
@@ -1066,7 +1863,47 @@
         </w:numPr>
       </w:pPr>
       <w:r>
-        <w:t>Methanol as a renewable fuel source: Liu2006; Wasmus and Kuver, J. Electroanal. Chem 461 (1999) 14-31; Arico, et al., Fuel Cells 2 (2001) 133-161</w:t>
+        <w:t xml:space="preserve">Methanol as a renewable fuel source: Liu2006; </w:t>
+      </w:r>
+      <w:proofErr w:type="spellStart"/>
+      <w:r>
+        <w:t>Wasmus</w:t>
+      </w:r>
+      <w:proofErr w:type="spellEnd"/>
+      <w:r>
+        <w:t xml:space="preserve"> and </w:t>
+      </w:r>
+      <w:proofErr w:type="spellStart"/>
+      <w:r>
+        <w:t>Kuver</w:t>
+      </w:r>
+      <w:proofErr w:type="spellEnd"/>
+      <w:r>
+        <w:t xml:space="preserve">, J. </w:t>
+      </w:r>
+      <w:proofErr w:type="spellStart"/>
+      <w:r>
+        <w:t>Electroanal</w:t>
+      </w:r>
+      <w:proofErr w:type="spellEnd"/>
+      <w:r>
+        <w:t xml:space="preserve">. </w:t>
+      </w:r>
+      <w:proofErr w:type="spellStart"/>
+      <w:r>
+        <w:t>Chem</w:t>
+      </w:r>
+      <w:proofErr w:type="spellEnd"/>
+      <w:r>
+        <w:t xml:space="preserve"> 461 (1999) 14-31; </w:t>
+      </w:r>
+      <w:proofErr w:type="spellStart"/>
+      <w:r>
+        <w:t>Arico</w:t>
+      </w:r>
+      <w:proofErr w:type="spellEnd"/>
+      <w:r>
+        <w:t>, et al., Fuel Cells 2 (2001) 133-161</w:t>
       </w:r>
     </w:p>
     <w:p>
@@ -1077,7 +1914,39 @@
         </w:numPr>
       </w:pPr>
       <w:r>
-        <w:t>Methanol electrooxidation steps: (1) methanol adsorption, (2) C--H activation (methanol dissociation), (3) water adsorption, (4) water activation, (5) CO oxidation; Lemy, Leger, and Srinivasan, Modern Aspects of Electrochem 34 (2001) 53-118</w:t>
+        <w:t xml:space="preserve">Methanol </w:t>
+      </w:r>
+      <w:proofErr w:type="spellStart"/>
+      <w:r>
+        <w:t>electrooxidation</w:t>
+      </w:r>
+      <w:proofErr w:type="spellEnd"/>
+      <w:r>
+        <w:t xml:space="preserve"> steps: (1) methanol adsorption, (2) C--H activation (methanol dissociation), (3) water adsorption, (4) water activation, (5) CO oxidation; </w:t>
+      </w:r>
+      <w:proofErr w:type="spellStart"/>
+      <w:r>
+        <w:t>Lemy</w:t>
+      </w:r>
+      <w:proofErr w:type="spellEnd"/>
+      <w:r>
+        <w:t xml:space="preserve">, Leger, and </w:t>
+      </w:r>
+      <w:proofErr w:type="spellStart"/>
+      <w:r>
+        <w:t>Srinivasan</w:t>
+      </w:r>
+      <w:proofErr w:type="spellEnd"/>
+      <w:r>
+        <w:t xml:space="preserve">, Modern Aspects of </w:t>
+      </w:r>
+      <w:proofErr w:type="spellStart"/>
+      <w:r>
+        <w:t>Electrochem</w:t>
+      </w:r>
+      <w:proofErr w:type="spellEnd"/>
+      <w:r>
+        <w:t xml:space="preserve"> 34 (2001) 53-118</w:t>
       </w:r>
     </w:p>
     <w:p>
@@ -1088,7 +1957,15 @@
         </w:numPr>
       </w:pPr>
       <w:r>
-        <w:t>Mench2003, ORR is the limiting reaction, how significantly? Other papers state that the anode catalyst is the limiting factor -- perhaps longevity? -- which stands in opposition to this assertion.</w:t>
+        <w:t xml:space="preserve">Mench2003, ORR is the limiting reaction, how significantly? Other papers state that the anode catalyst is the limiting factor -- perhaps longevity? -- </w:t>
+      </w:r>
+      <w:proofErr w:type="gramStart"/>
+      <w:r>
+        <w:t>which</w:t>
+      </w:r>
+      <w:proofErr w:type="gramEnd"/>
+      <w:r>
+        <w:t xml:space="preserve"> stands in opposition to this assertion.</w:t>
       </w:r>
     </w:p>
     <w:p>
@@ -1099,8 +1976,23 @@
         </w:numPr>
       </w:pPr>
       <w:r>
-        <w:lastRenderedPageBreak/>
-        <w:t>Burke2007: simulations show hybrid hydrogen FC/battery-or-supercap EVs have 2-3 times the fuel economy of gasoline IC and 1.66-2x than gas-electric hybrids. NREL Advisor program? INEL SIMPLEV program for FC/batt hybrid.</w:t>
+        <w:t>Burke2007: simulations show hybrid hydrogen FC/battery-or-</w:t>
+      </w:r>
+      <w:proofErr w:type="spellStart"/>
+      <w:r>
+        <w:t>supercap</w:t>
+      </w:r>
+      <w:proofErr w:type="spellEnd"/>
+      <w:r>
+        <w:t xml:space="preserve"> EVs have 2-3 times the fuel economy of gasoline IC and 1.66-2x than gas-electric hybrids. NREL Advisor program? INEL SIMPLEV program for FC/</w:t>
+      </w:r>
+      <w:proofErr w:type="spellStart"/>
+      <w:r>
+        <w:t>batt</w:t>
+      </w:r>
+      <w:proofErr w:type="spellEnd"/>
+      <w:r>
+        <w:t xml:space="preserve"> hybrid.</w:t>
       </w:r>
     </w:p>
     <w:p>
@@ -1133,7 +2025,33 @@
         </w:numPr>
       </w:pPr>
       <w:r>
-        <w:t>Feng2013: catalyst particle dispersion and support are important inf electrochem. performance.</w:t>
+        <w:t xml:space="preserve">Feng2013: catalyst particle dispersion and support are important </w:t>
+      </w:r>
+      <w:proofErr w:type="spellStart"/>
+      <w:proofErr w:type="gramStart"/>
+      <w:r>
+        <w:t>inf</w:t>
+      </w:r>
+      <w:proofErr w:type="spellEnd"/>
+      <w:proofErr w:type="gramEnd"/>
+      <w:r>
+        <w:t xml:space="preserve"> </w:t>
+      </w:r>
+      <w:proofErr w:type="spellStart"/>
+      <w:r>
+        <w:t>electrochem</w:t>
+      </w:r>
+      <w:proofErr w:type="spellEnd"/>
+      <w:r>
+        <w:t xml:space="preserve">. </w:t>
+      </w:r>
+      <w:proofErr w:type="gramStart"/>
+      <w:r>
+        <w:t>performance</w:t>
+      </w:r>
+      <w:proofErr w:type="gramEnd"/>
+      <w:r>
+        <w:t>.</w:t>
       </w:r>
     </w:p>
     <w:p>
@@ -1144,6 +2062,7 @@
         </w:numPr>
       </w:pPr>
       <w:r>
+        <w:lastRenderedPageBreak/>
         <w:t>Zheng2012: MEA production and catalyst loading are the two outstanding challenges that impede commercialization of DMFC.</w:t>
       </w:r>
     </w:p>
@@ -1155,7 +2074,28 @@
         </w:numPr>
       </w:pPr>
       <w:r>
-        <w:t>Joghee2012: Nitrogenation of MEA stabilizes Pt:Ru catalyst.</w:t>
+        <w:t xml:space="preserve">Joghee2012: </w:t>
+      </w:r>
+      <w:proofErr w:type="spellStart"/>
+      <w:r>
+        <w:t>Nitrogenation</w:t>
+      </w:r>
+      <w:proofErr w:type="spellEnd"/>
+      <w:r>
+        <w:t xml:space="preserve"> of MEA stabilizes </w:t>
+      </w:r>
+      <w:proofErr w:type="spellStart"/>
+      <w:r>
+        <w:t>Pt</w:t>
+      </w:r>
+      <w:proofErr w:type="gramStart"/>
+      <w:r>
+        <w:t>:Ru</w:t>
+      </w:r>
+      <w:proofErr w:type="spellEnd"/>
+      <w:proofErr w:type="gramEnd"/>
+      <w:r>
+        <w:t xml:space="preserve"> catalyst.</w:t>
       </w:r>
     </w:p>
     <w:p>
@@ -1173,12 +2113,12 @@
       <w:pPr>
         <w:pStyle w:val="Heading2"/>
       </w:pPr>
-      <w:bookmarkStart w:id="11" w:name="benefits"/>
+      <w:bookmarkStart w:id="15" w:name="benefits"/>
       <w:r>
         <w:t>Benefits</w:t>
       </w:r>
     </w:p>
-    <w:bookmarkEnd w:id="11"/>
+    <w:bookmarkEnd w:id="15"/>
     <w:p>
       <w:r>
         <w:t>A hybrid system allows the strengths of one component to balance the weaknesses of the other, e.g.</w:t>
@@ -1191,8 +2131,13 @@
           <w:numId w:val="5"/>
         </w:numPr>
       </w:pPr>
-      <w:r>
-        <w:t>developments in energy storage (battery), energy production (fuel cell), methanol production and distribution -- and to a lesser degree, DC power electronics -- provide independent pathways to system improvement and incorporation.</w:t>
+      <w:proofErr w:type="gramStart"/>
+      <w:r>
+        <w:t>developments</w:t>
+      </w:r>
+      <w:proofErr w:type="gramEnd"/>
+      <w:r>
+        <w:t xml:space="preserve"> in energy storage (battery), energy production (fuel cell), methanol production and distribution -- and to a lesser degree, DC power electronics -- provide independent pathways to system improvement and incorporation.</w:t>
       </w:r>
     </w:p>
     <w:p>
@@ -1202,20 +2147,25 @@
           <w:numId w:val="5"/>
         </w:numPr>
       </w:pPr>
-      <w:r>
-        <w:t>methanol distribution can be incorporated into existing infrastructure with minimal effort. This allows methanol production and distribution to be ramped up incrementally.</w:t>
+      <w:proofErr w:type="gramStart"/>
+      <w:r>
+        <w:t>methanol</w:t>
+      </w:r>
+      <w:proofErr w:type="gramEnd"/>
+      <w:r>
+        <w:t xml:space="preserve"> distribution can be incorporated into existing infrastructure with minimal effort. This allows methanol production and distribution to be ramped up incrementally.</w:t>
       </w:r>
     </w:p>
     <w:p>
       <w:pPr>
         <w:pStyle w:val="Heading3"/>
       </w:pPr>
-      <w:bookmarkStart w:id="12" w:name="dmfc"/>
+      <w:bookmarkStart w:id="16" w:name="dmfc"/>
       <w:r>
         <w:t>DMFC</w:t>
       </w:r>
     </w:p>
-    <w:bookmarkEnd w:id="12"/>
+    <w:bookmarkEnd w:id="16"/>
     <w:p>
       <w:pPr>
         <w:pStyle w:val="Compact"/>
@@ -1224,8 +2174,13 @@
           <w:numId w:val="6"/>
         </w:numPr>
       </w:pPr>
-      <w:r>
-        <w:t>extensible energy capacity</w:t>
+      <w:proofErr w:type="gramStart"/>
+      <w:r>
+        <w:t>extensible</w:t>
+      </w:r>
+      <w:proofErr w:type="gramEnd"/>
+      <w:r>
+        <w:t xml:space="preserve"> energy capacity</w:t>
       </w:r>
       <w:r>
         <w:br/>
@@ -1239,8 +2194,13 @@
           <w:numId w:val="6"/>
         </w:numPr>
       </w:pPr>
-      <w:r>
-        <w:t>high energy density (volumetric and gravimetric) than lithium ion</w:t>
+      <w:proofErr w:type="gramStart"/>
+      <w:r>
+        <w:t>high</w:t>
+      </w:r>
+      <w:proofErr w:type="gramEnd"/>
+      <w:r>
+        <w:t xml:space="preserve"> energy density (volumetric and gravimetric) than lithium ion</w:t>
       </w:r>
       <w:r>
         <w:br/>
@@ -1258,8 +2218,13 @@
           <w:numId w:val="6"/>
         </w:numPr>
       </w:pPr>
-      <w:r>
-        <w:t>existing potential for a closed carbon cycle fuel</w:t>
+      <w:proofErr w:type="gramStart"/>
+      <w:r>
+        <w:t>existing</w:t>
+      </w:r>
+      <w:proofErr w:type="gramEnd"/>
+      <w:r>
+        <w:t xml:space="preserve"> potential for a closed carbon cycle fuel</w:t>
       </w:r>
       <w:r>
         <w:br/>
@@ -1273,9 +2238,13 @@
           <w:numId w:val="6"/>
         </w:numPr>
       </w:pPr>
-      <w:r>
-        <w:lastRenderedPageBreak/>
-        <w:t>excellent scalability</w:t>
+      <w:proofErr w:type="gramStart"/>
+      <w:r>
+        <w:t>excellent</w:t>
+      </w:r>
+      <w:proofErr w:type="gramEnd"/>
+      <w:r>
+        <w:t xml:space="preserve"> scalability</w:t>
       </w:r>
       <w:r>
         <w:br/>
@@ -1289,20 +2258,27 @@
           <w:numId w:val="6"/>
         </w:numPr>
       </w:pPr>
-      <w:r>
-        <w:t>excellent cell-to-cell consistency</w:t>
+      <w:proofErr w:type="gramStart"/>
+      <w:r>
+        <w:t>excellent</w:t>
+      </w:r>
+      <w:proofErr w:type="gramEnd"/>
+      <w:r>
+        <w:t xml:space="preserve"> cell-to-cell consistency</w:t>
       </w:r>
     </w:p>
     <w:p>
       <w:pPr>
         <w:pStyle w:val="Heading3"/>
       </w:pPr>
-      <w:bookmarkStart w:id="13" w:name="batt"/>
+      <w:bookmarkStart w:id="17" w:name="batt"/>
+      <w:proofErr w:type="spellStart"/>
       <w:r>
         <w:t>Batt</w:t>
       </w:r>
-    </w:p>
-    <w:bookmarkEnd w:id="13"/>
+      <w:proofErr w:type="spellEnd"/>
+    </w:p>
+    <w:bookmarkEnd w:id="17"/>
     <w:p>
       <w:pPr>
         <w:pStyle w:val="Compact"/>
@@ -1311,8 +2287,13 @@
           <w:numId w:val="7"/>
         </w:numPr>
       </w:pPr>
-      <w:r>
-        <w:t>rapid power response (kinetics)</w:t>
+      <w:proofErr w:type="gramStart"/>
+      <w:r>
+        <w:t>rapid</w:t>
+      </w:r>
+      <w:proofErr w:type="gramEnd"/>
+      <w:r>
+        <w:t xml:space="preserve"> power response (kinetics)</w:t>
       </w:r>
       <w:r>
         <w:br/>
@@ -1326,8 +2307,21 @@
           <w:numId w:val="7"/>
         </w:numPr>
       </w:pPr>
-      <w:r>
-        <w:t>medium capacity (SC &lt; Batt &lt; DMFC)</w:t>
+      <w:proofErr w:type="gramStart"/>
+      <w:r>
+        <w:t>medium</w:t>
+      </w:r>
+      <w:proofErr w:type="gramEnd"/>
+      <w:r>
+        <w:t xml:space="preserve"> capacity (SC &lt; </w:t>
+      </w:r>
+      <w:proofErr w:type="spellStart"/>
+      <w:r>
+        <w:t>Batt</w:t>
+      </w:r>
+      <w:proofErr w:type="spellEnd"/>
+      <w:r>
+        <w:t xml:space="preserve"> &lt; DMFC)</w:t>
       </w:r>
     </w:p>
     <w:p>
@@ -1339,7 +2333,7 @@
       <w:pPr>
         <w:pStyle w:val="Heading2"/>
       </w:pPr>
-      <w:bookmarkStart w:id="14" w:name="technical-challenges"/>
+      <w:bookmarkStart w:id="18" w:name="technical-challenges"/>
       <w:r>
         <w:t>Technical Challenges</w:t>
       </w:r>
@@ -1348,13 +2342,13 @@
       <w:pPr>
         <w:pStyle w:val="Heading3"/>
       </w:pPr>
-      <w:bookmarkStart w:id="15" w:name="dmfc-1"/>
-      <w:bookmarkEnd w:id="14"/>
+      <w:bookmarkStart w:id="19" w:name="dmfc-1"/>
+      <w:bookmarkEnd w:id="18"/>
       <w:r>
         <w:t>DMFC</w:t>
       </w:r>
     </w:p>
-    <w:bookmarkEnd w:id="15"/>
+    <w:bookmarkEnd w:id="19"/>
     <w:p>
       <w:pPr>
         <w:pStyle w:val="Compact"/>
@@ -1363,8 +2357,13 @@
           <w:numId w:val="8"/>
         </w:numPr>
       </w:pPr>
-      <w:r>
-        <w:t>poor kinetics</w:t>
+      <w:proofErr w:type="gramStart"/>
+      <w:r>
+        <w:t>poor</w:t>
+      </w:r>
+      <w:proofErr w:type="gramEnd"/>
+      <w:r>
+        <w:t xml:space="preserve"> kinetics</w:t>
       </w:r>
       <w:r>
         <w:br/>
@@ -1378,8 +2377,14 @@
           <w:numId w:val="8"/>
         </w:numPr>
       </w:pPr>
-      <w:r>
-        <w:t>catalyst stability (anode)</w:t>
+      <w:proofErr w:type="gramStart"/>
+      <w:r>
+        <w:lastRenderedPageBreak/>
+        <w:t>catalyst</w:t>
+      </w:r>
+      <w:proofErr w:type="gramEnd"/>
+      <w:r>
+        <w:t xml:space="preserve"> stability (anode)</w:t>
       </w:r>
       <w:r>
         <w:br/>
@@ -1392,8 +2397,13 @@
           <w:numId w:val="8"/>
         </w:numPr>
       </w:pPr>
-      <w:r>
-        <w:t>crossover current</w:t>
+      <w:proofErr w:type="gramStart"/>
+      <w:r>
+        <w:t>crossover</w:t>
+      </w:r>
+      <w:proofErr w:type="gramEnd"/>
+      <w:r>
+        <w:t xml:space="preserve"> current</w:t>
       </w:r>
     </w:p>
     <w:p>
@@ -1404,9 +2414,13 @@
           <w:numId w:val="9"/>
         </w:numPr>
       </w:pPr>
+      <w:proofErr w:type="spellStart"/>
+      <w:proofErr w:type="gramStart"/>
       <w:r>
         <w:t>electromigration</w:t>
       </w:r>
+      <w:proofErr w:type="spellEnd"/>
+      <w:proofErr w:type="gramEnd"/>
       <w:r>
         <w:br/>
       </w:r>
@@ -1419,9 +2433,11 @@
           <w:numId w:val="9"/>
         </w:numPr>
       </w:pPr>
+      <w:proofErr w:type="gramStart"/>
       <w:r>
         <w:t>diffusion</w:t>
       </w:r>
+      <w:proofErr w:type="gramEnd"/>
       <w:r>
         <w:br/>
       </w:r>
@@ -1433,9 +2449,11 @@
           <w:numId w:val="8"/>
         </w:numPr>
       </w:pPr>
+      <w:proofErr w:type="gramStart"/>
       <w:r>
         <w:t>polarization</w:t>
       </w:r>
+      <w:proofErr w:type="gramEnd"/>
     </w:p>
     <w:p>
       <w:pPr>
@@ -1445,9 +2463,11 @@
           <w:numId w:val="10"/>
         </w:numPr>
       </w:pPr>
+      <w:proofErr w:type="spellStart"/>
       <w:r>
         <w:t>Ohmic</w:t>
       </w:r>
+      <w:proofErr w:type="spellEnd"/>
       <w:r>
         <w:br/>
       </w:r>
@@ -1460,9 +2480,11 @@
           <w:numId w:val="10"/>
         </w:numPr>
       </w:pPr>
+      <w:proofErr w:type="gramStart"/>
       <w:r>
         <w:t>electrochemical</w:t>
       </w:r>
+      <w:proofErr w:type="gramEnd"/>
       <w:r>
         <w:br/>
       </w:r>
@@ -1475,9 +2497,11 @@
           <w:numId w:val="10"/>
         </w:numPr>
       </w:pPr>
+      <w:proofErr w:type="gramStart"/>
       <w:r>
         <w:t>catalytic</w:t>
       </w:r>
+      <w:proofErr w:type="gramEnd"/>
       <w:r>
         <w:br/>
       </w:r>
@@ -1491,7 +2515,17 @@
         </w:numPr>
       </w:pPr>
       <w:r>
-        <w:t>$\mathrm{H_2O}$ management</w:t>
+        <w:t>$\</w:t>
+      </w:r>
+      <w:proofErr w:type="spellStart"/>
+      <w:proofErr w:type="gramStart"/>
+      <w:r>
+        <w:t>mathrm</w:t>
+      </w:r>
+      <w:proofErr w:type="spellEnd"/>
+      <w:proofErr w:type="gramEnd"/>
+      <w:r>
+        <w:t>{H_2O}$ management</w:t>
       </w:r>
       <w:r>
         <w:br/>
@@ -1512,12 +2546,12 @@
       <w:pPr>
         <w:pStyle w:val="Heading3"/>
       </w:pPr>
-      <w:bookmarkStart w:id="16" w:name="battery"/>
+      <w:bookmarkStart w:id="20" w:name="battery"/>
       <w:r>
         <w:t>Battery</w:t>
       </w:r>
     </w:p>
-    <w:bookmarkEnd w:id="16"/>
+    <w:bookmarkEnd w:id="20"/>
     <w:p>
       <w:pPr>
         <w:pStyle w:val="Compact"/>
@@ -1526,8 +2560,13 @@
           <w:numId w:val="11"/>
         </w:numPr>
       </w:pPr>
-      <w:r>
-        <w:t>limited energy storage capacity</w:t>
+      <w:proofErr w:type="gramStart"/>
+      <w:r>
+        <w:t>limited</w:t>
+      </w:r>
+      <w:proofErr w:type="gramEnd"/>
+      <w:r>
+        <w:t xml:space="preserve"> energy storage capacity</w:t>
       </w:r>
       <w:r>
         <w:br/>
@@ -1541,8 +2580,13 @@
           <w:numId w:val="11"/>
         </w:numPr>
       </w:pPr>
-      <w:r>
-        <w:t>poor operating range (T, state of charge -- charge window)</w:t>
+      <w:proofErr w:type="gramStart"/>
+      <w:r>
+        <w:t>poor</w:t>
+      </w:r>
+      <w:proofErr w:type="gramEnd"/>
+      <w:r>
+        <w:t xml:space="preserve"> operating range (T, state of charge -- charge window)</w:t>
       </w:r>
     </w:p>
     <w:sectPr>
@@ -1553,6 +2597,78 @@
     </w:sectPr>
   </w:body>
 </w:document>
+</file>
+
+<file path=word/comments.xml><?xml version="1.0" encoding="utf-8"?>
+<w:comments xmlns:wpc="http://schemas.microsoft.com/office/word/2010/wordprocessingCanvas" xmlns:mo="http://schemas.microsoft.com/office/mac/office/2008/main" xmlns:mc="http://schemas.openxmlformats.org/markup-compatibility/2006" xmlns:mv="urn:schemas-microsoft-com:mac:vml" xmlns:o="urn:schemas-microsoft-com:office:office" xmlns:r="http://schemas.openxmlformats.org/officeDocument/2006/relationships" xmlns:m="http://schemas.openxmlformats.org/officeDocument/2006/math" xmlns:v="urn:schemas-microsoft-com:vml" xmlns:wp14="http://schemas.microsoft.com/office/word/2010/wordprocessingDrawing" xmlns:wp="http://schemas.openxmlformats.org/drawingml/2006/wordprocessingDrawing" xmlns:w10="urn:schemas-microsoft-com:office:word" xmlns:w="http://schemas.openxmlformats.org/wordprocessingml/2006/main" xmlns:w14="http://schemas.microsoft.com/office/word/2010/wordml" xmlns:wpg="http://schemas.microsoft.com/office/word/2010/wordprocessingGroup" xmlns:wpi="http://schemas.microsoft.com/office/word/2010/wordprocessingInk" xmlns:wne="http://schemas.microsoft.com/office/word/2006/wordml" xmlns:wps="http://schemas.microsoft.com/office/word/2010/wordprocessingShape" mc:Ignorable="w14 wp14">
+  <w:comment w:id="6" w:author="Branden Kappes" w:date="2015-02-18T10:28:00Z" w:initials="BK">
+    <w:p>
+      <w:pPr>
+        <w:pStyle w:val="CommentText"/>
+      </w:pPr>
+      <w:r>
+        <w:rPr>
+          <w:rStyle w:val="CommentReference"/>
+        </w:rPr>
+        <w:annotationRef/>
+      </w:r>
+      <w:r>
+        <w:rPr>
+          <w:rStyle w:val="CommentReference"/>
+        </w:rPr>
+        <w:t>The technical challenges facing hydrogen are much the same as methanol, but intrinsically hydrogen has a much lower volumetric energy density, requires more complex balance-of-plant structures (liquid) or lower mass energy density (metal hydrides). Additionally, its incompatibility with the existing energy distribution infrastructure makes commercialization much less practical.</w:t>
+      </w:r>
+    </w:p>
+  </w:comment>
+  <w:comment w:id="5" w:author="Katherine Hurst" w:date="2015-02-17T22:03:00Z" w:initials="KH">
+    <w:p>
+      <w:pPr>
+        <w:pStyle w:val="CommentText"/>
+      </w:pPr>
+      <w:r>
+        <w:rPr>
+          <w:rStyle w:val="CommentReference"/>
+        </w:rPr>
+        <w:annotationRef/>
+      </w:r>
+      <w:r>
+        <w:t>What specifically was the issue with the hydrogen fuel?  Or was it in the battery? Or was it due to combining the systems? Does this issue not exist in DMFC?</w:t>
+      </w:r>
+    </w:p>
+  </w:comment>
+  <w:comment w:id="9" w:author="Katherine Hurst" w:date="2015-02-17T22:04:00Z" w:initials="KH">
+    <w:p>
+      <w:pPr>
+        <w:pStyle w:val="CommentText"/>
+      </w:pPr>
+      <w:r>
+        <w:rPr>
+          <w:rStyle w:val="CommentReference"/>
+        </w:rPr>
+        <w:annotationRef/>
+      </w:r>
+      <w:r>
+        <w:t>Will PGI make the DMFC?</w:t>
+      </w:r>
+    </w:p>
+  </w:comment>
+  <w:comment w:id="10" w:author="Branden Kappes" w:date="2015-02-18T10:28:00Z" w:initials="BK">
+    <w:p>
+      <w:pPr>
+        <w:pStyle w:val="CommentText"/>
+      </w:pPr>
+      <w:r>
+        <w:rPr>
+          <w:rStyle w:val="CommentReference"/>
+        </w:rPr>
+        <w:annotationRef/>
+      </w:r>
+      <w:r>
+        <w:t>Yes.</w:t>
+      </w:r>
+    </w:p>
+  </w:comment>
+</w:comments>
 </file>
 
 <file path=word/numbering.xml><?xml version="1.0" encoding="utf-8"?>
@@ -1935,7 +3051,19 @@
       </w:pPr>
     </w:pPrDefault>
   </w:docDefaults>
-  <w:latentStyles w:defLockedState="0" w:defUIPriority="0" w:defSemiHidden="0" w:defUnhideWhenUsed="0" w:defQFormat="0" w:count="276"/>
+  <w:latentStyles w:defLockedState="0" w:defUIPriority="0" w:defSemiHidden="0" w:defUnhideWhenUsed="0" w:defQFormat="0" w:count="276">
+    <w:lsdException w:name="Normal" w:qFormat="1"/>
+    <w:lsdException w:name="heading 1" w:uiPriority="9" w:qFormat="1"/>
+    <w:lsdException w:name="heading 2" w:uiPriority="9" w:qFormat="1"/>
+    <w:lsdException w:name="heading 3" w:uiPriority="9" w:qFormat="1"/>
+    <w:lsdException w:name="heading 4" w:uiPriority="9" w:qFormat="1"/>
+    <w:lsdException w:name="heading 5" w:uiPriority="9" w:qFormat="1"/>
+    <w:lsdException w:name="footnote text" w:uiPriority="9" w:qFormat="1"/>
+    <w:lsdException w:name="Title" w:qFormat="1"/>
+    <w:lsdException w:name="Default Paragraph Font" w:uiPriority="1"/>
+    <w:lsdException w:name="Date" w:qFormat="1"/>
+    <w:lsdException w:name="No List" w:uiPriority="99"/>
+  </w:latentStyles>
   <w:style w:type="paragraph" w:default="1" w:styleId="Normal">
     <w:name w:val="Normal"/>
     <w:qFormat/>
@@ -2558,6 +3686,52 @@
     <w:rPr>
       <w:color w:val="0000FF" w:themeColor="hyperlink"/>
       <w:u w:val="single"/>
+    </w:rPr>
+  </w:style>
+  <w:style w:type="character" w:styleId="CommentReference">
+    <w:name w:val="annotation reference"/>
+    <w:basedOn w:val="DefaultParagraphFont"/>
+    <w:rsid w:val="00690E13"/>
+    <w:rPr>
+      <w:sz w:val="18"/>
+      <w:szCs w:val="18"/>
+    </w:rPr>
+  </w:style>
+  <w:style w:type="paragraph" w:styleId="CommentText">
+    <w:name w:val="annotation text"/>
+    <w:basedOn w:val="Normal"/>
+    <w:link w:val="CommentTextChar"/>
+    <w:rsid w:val="00690E13"/>
+  </w:style>
+  <w:style w:type="character" w:customStyle="1" w:styleId="CommentTextChar">
+    <w:name w:val="Comment Text Char"/>
+    <w:basedOn w:val="DefaultParagraphFont"/>
+    <w:link w:val="CommentText"/>
+    <w:rsid w:val="00690E13"/>
+  </w:style>
+  <w:style w:type="paragraph" w:styleId="CommentSubject">
+    <w:name w:val="annotation subject"/>
+    <w:basedOn w:val="CommentText"/>
+    <w:next w:val="CommentText"/>
+    <w:link w:val="CommentSubjectChar"/>
+    <w:rsid w:val="00690E13"/>
+    <w:rPr>
+      <w:b/>
+      <w:bCs/>
+      <w:sz w:val="20"/>
+      <w:szCs w:val="20"/>
+    </w:rPr>
+  </w:style>
+  <w:style w:type="character" w:customStyle="1" w:styleId="CommentSubjectChar">
+    <w:name w:val="Comment Subject Char"/>
+    <w:basedOn w:val="CommentTextChar"/>
+    <w:link w:val="CommentSubject"/>
+    <w:rsid w:val="00690E13"/>
+    <w:rPr>
+      <w:b/>
+      <w:bCs/>
+      <w:sz w:val="20"/>
+      <w:szCs w:val="20"/>
     </w:rPr>
   </w:style>
 </w:styles>
@@ -3065,4 +4239,16 @@
   </a:objectDefaults>
   <a:extraClrSchemeLst/>
 </a:theme>
+</file>
+
+<file path=customXml/item1.xml><?xml version="1.0" encoding="utf-8"?>
+<b:Sources xmlns:b="http://schemas.openxmlformats.org/officeDocument/2006/bibliography" xmlns="http://schemas.openxmlformats.org/officeDocument/2006/bibliography" SelectedStyle="/APA.XSL" StyleName="APA"/>
+</file>
+
+<file path=customXml/itemProps1.xml><?xml version="1.0" encoding="utf-8"?>
+<ds:datastoreItem xmlns:ds="http://schemas.openxmlformats.org/officeDocument/2006/customXml" ds:itemID="{85998E25-3795-C649-9063-499C18A5E050}">
+  <ds:schemaRefs>
+    <ds:schemaRef ds:uri="http://schemas.openxmlformats.org/officeDocument/2006/bibliography"/>
+  </ds:schemaRefs>
+</ds:datastoreItem>
 </file>
</xml_diff>

<commit_message>
2015-02-19 06:31 K. Hurst changes incorporated
Changes made by K. Hurst incorporated into the master.
</commit_message>
<xml_diff>
--- a/concept/BFCHybrid.docx
+++ b/concept/BFCHybrid.docx
@@ -8,13 +8,7 @@
       </w:pPr>
       <w:bookmarkStart w:id="0" w:name="a-direct-methanol-fuel-cell-solid-state-"/>
       <w:r>
-        <w:t>Methanol Fuel Cell</w:t>
-      </w:r>
-      <w:r>
-        <w:t xml:space="preserve"> Enabled</w:t>
-      </w:r>
-      <w:r>
-        <w:t xml:space="preserve"> </w:t>
+        <w:t xml:space="preserve">Methanol Fuel Cell Enabled </w:t>
       </w:r>
       <w:r>
         <w:t xml:space="preserve">Hybrid </w:t>
@@ -129,10 +123,7 @@
         <w:t xml:space="preserve"> s</w:t>
       </w:r>
       <w:r>
-        <w:t>luggish</w:t>
-      </w:r>
-      <w:r>
-        <w:t xml:space="preserve"> kinetics</w:t>
+        <w:t>luggish kinetics</w:t>
       </w:r>
       <w:r>
         <w:t>,</w:t>
@@ -244,7 +235,7 @@
       <w:r>
         <w:t xml:space="preserve">The first reported fuel cell dates back to work by W.R. Grove in 1838 </w:t>
       </w:r>
-      <w:hyperlink r:id="rId7">
+      <w:hyperlink r:id="rId8">
         <w:r>
           <w:rPr>
             <w:rStyle w:val="Link"/>
@@ -255,7 +246,7 @@
       <w:r>
         <w:t xml:space="preserve">, who a year later, introduces platinum to catalyze the hydrogen oxidation and oxygen reduction reactions </w:t>
       </w:r>
-      <w:hyperlink r:id="rId8">
+      <w:hyperlink r:id="rId9">
         <w:r>
           <w:rPr>
             <w:rStyle w:val="Link"/>
@@ -326,7 +317,7 @@
       <w:r>
         <w:t xml:space="preserve"> catalyst </w:t>
       </w:r>
-      <w:hyperlink r:id="rId9">
+      <w:hyperlink r:id="rId10">
         <w:r>
           <w:rPr>
             <w:rStyle w:val="Link"/>
@@ -337,7 +328,7 @@
       <w:r>
         <w:t xml:space="preserve">, </w:t>
       </w:r>
-      <w:hyperlink r:id="rId10">
+      <w:hyperlink r:id="rId11">
         <w:r>
           <w:rPr>
             <w:rStyle w:val="Link"/>
@@ -353,7 +344,7 @@
       <w:r>
         <w:t xml:space="preserve">PEM operate below 100 °C, which makes this class of fuel cells highly attractive for portable applications. The low temperature operation does limit both the chemical and mass transport kinetics, leading to appreciable polarization losses, but recent developments in membrane technology may significantly reduce both the mass transport polarization and the reduced operating potential that results from fuel crossover </w:t>
       </w:r>
-      <w:hyperlink r:id="rId11">
+      <w:hyperlink r:id="rId12">
         <w:r>
           <w:rPr>
             <w:rStyle w:val="Link"/>
@@ -398,7 +389,7 @@
                     <pic:cNvPicPr/>
                   </pic:nvPicPr>
                   <pic:blipFill>
-                    <a:blip r:embed="rId12">
+                    <a:blip r:embed="rId13">
                       <a:extLst>
                         <a:ext uri="{28A0092B-C50C-407E-A947-70E740481C1C}">
                           <a14:useLocalDpi xmlns:a14="http://schemas.microsoft.com/office/drawing/2010/main" val="0"/>
@@ -432,14 +423,27 @@
       <w:r>
         <w:t xml:space="preserve">Figure </w:t>
       </w:r>
-      <w:fldSimple w:instr=" SEQ Figure \* ARABIC ">
-        <w:r>
-          <w:rPr>
-            <w:noProof/>
-          </w:rPr>
-          <w:t>1</w:t>
-        </w:r>
-      </w:fldSimple>
+      <w:r>
+        <w:fldChar w:fldCharType="begin"/>
+      </w:r>
+      <w:r>
+        <w:instrText xml:space="preserve"> SEQ Figure \* ARABIC </w:instrText>
+      </w:r>
+      <w:r>
+        <w:fldChar w:fldCharType="separate"/>
+      </w:r>
+      <w:r>
+        <w:rPr>
+          <w:noProof/>
+        </w:rPr>
+        <w:t>1</w:t>
+      </w:r>
+      <w:r>
+        <w:rPr>
+          <w:noProof/>
+        </w:rPr>
+        <w:fldChar w:fldCharType="end"/>
+      </w:r>
       <w:r>
         <w:t xml:space="preserve"> </w:t>
       </w:r>
@@ -784,21 +788,34 @@
       <w:r>
         <w:t xml:space="preserve">Figure </w:t>
       </w:r>
-      <w:fldSimple w:instr=" SEQ Figure \* ARABIC ">
-        <w:r>
-          <w:rPr>
-            <w:noProof/>
-          </w:rPr>
-          <w:t>2</w:t>
-        </w:r>
-      </w:fldSimple>
+      <w:r>
+        <w:fldChar w:fldCharType="begin"/>
+      </w:r>
+      <w:r>
+        <w:instrText xml:space="preserve"> SEQ Figure \* ARABIC </w:instrText>
+      </w:r>
+      <w:r>
+        <w:fldChar w:fldCharType="separate"/>
+      </w:r>
+      <w:r>
+        <w:rPr>
+          <w:noProof/>
+        </w:rPr>
+        <w:t>2</w:t>
+      </w:r>
+      <w:r>
+        <w:rPr>
+          <w:noProof/>
+        </w:rPr>
+        <w:fldChar w:fldCharType="end"/>
+      </w:r>
       <w:r>
         <w:t xml:space="preserve"> </w:t>
       </w:r>
       <w:r>
         <w:t xml:space="preserve">Energy capacities of methanol and hydrogen, from </w:t>
       </w:r>
-      <w:hyperlink r:id="rId13" w:tooltip="Aricò, A., Baglio, V. &amp;amp; Antonucci, V. in Electrocatal. Direct Methanol Fuel Cells 1-78 (2009)." w:history="1">
+      <w:hyperlink r:id="rId14" w:tooltip="Aricò, A., Baglio, V. &amp;amp; Antonucci, V. in Electrocatal. Direct Methanol Fuel Cells 1-78 (2009)." w:history="1">
         <w:r>
           <w:rPr>
             <w:rStyle w:val="Hyperlink"/>
@@ -857,7 +874,7 @@
       <w:pPr>
         <w:jc w:val="right"/>
       </w:pPr>
-      <w:hyperlink r:id="rId14" w:tooltip="Methanol Institute" w:history="1">
+      <w:hyperlink r:id="rId15" w:tooltip="Methanol Institute" w:history="1">
         <w:r>
           <w:rPr>
             <w:rStyle w:val="Hyperlink"/>
@@ -924,7 +941,7 @@
       <w:r>
         <w:t xml:space="preserve">/kg </w:t>
       </w:r>
-      <w:hyperlink r:id="rId15">
+      <w:hyperlink r:id="rId16">
         <w:r>
           <w:rPr>
             <w:rStyle w:val="Link"/>
@@ -977,196 +994,124 @@
     </w:p>
     <w:p>
       <w:bookmarkStart w:id="4" w:name="conclusion"/>
+      <w:r>
+        <w:lastRenderedPageBreak/>
+        <w:t>Higher power densities would be achieved by using higher concentrations, however this leads to methanol crossover.</w:t>
+      </w:r>
+    </w:p>
+    <w:p>
+      <w:r>
+        <w:t xml:space="preserve">Other groups have studied this and found </w:t>
+      </w:r>
+    </w:p>
+    <w:p>
+      <w:r>
+        <w:t>Our approach to (Introduce the novel aspect of this work</w:t>
+      </w:r>
+      <w:proofErr w:type="gramStart"/>
+      <w:r>
+        <w:t>… )</w:t>
+      </w:r>
+      <w:proofErr w:type="gramEnd"/>
+    </w:p>
+    <w:p>
+      <w:pPr>
+        <w:ind w:firstLine="720"/>
+      </w:pPr>
+      <w:r>
+        <w:t xml:space="preserve">Graphene oxide shows promise as a good membrane since it has good water transport and low alcohol </w:t>
+      </w:r>
+      <w:proofErr w:type="spellStart"/>
+      <w:r>
+        <w:t>permability</w:t>
+      </w:r>
+      <w:proofErr w:type="spellEnd"/>
+      <w:r>
+        <w:t>. We assert that …</w:t>
+      </w:r>
     </w:p>
     <w:p/>
     <w:p>
-      <w:r>
-        <w:t>Technical Plan/Deliverables</w:t>
-      </w:r>
-    </w:p>
-    <w:p>
-      <w:r>
-        <w:t xml:space="preserve">We </w:t>
-      </w:r>
-      <w:r>
-        <w:t>have previously demonstrated fabrication of anode catalysts with activity and durability that surpass the current state of the art.  (</w:t>
-      </w:r>
-      <w:proofErr w:type="gramStart"/>
-      <w:r>
-        <w:t>ref</w:t>
-      </w:r>
-      <w:proofErr w:type="gramEnd"/>
-      <w:r>
-        <w:t xml:space="preserve">).  </w:t>
-      </w:r>
-      <w:proofErr w:type="spellStart"/>
-      <w:r>
-        <w:t>Pt</w:t>
-      </w:r>
-      <w:proofErr w:type="gramStart"/>
-      <w:r>
-        <w:t>:Ru</w:t>
-      </w:r>
-      <w:proofErr w:type="spellEnd"/>
-      <w:proofErr w:type="gramEnd"/>
-      <w:r>
-        <w:t xml:space="preserve"> metal deposited by sputtering on doped carbon material….   </w:t>
-      </w:r>
-      <w:r>
-        <w:t xml:space="preserve">The cathode catalyst will be a commercial </w:t>
-      </w:r>
-      <w:proofErr w:type="spellStart"/>
-      <w:r>
-        <w:t>Pt</w:t>
-      </w:r>
-      <w:proofErr w:type="spellEnd"/>
-      <w:r>
-        <w:t xml:space="preserve"> catalyst.  </w:t>
-      </w:r>
-      <w:r>
-        <w:t xml:space="preserve">These catalysts will be </w:t>
-      </w:r>
-      <w:r>
-        <w:t xml:space="preserve">sprayed onto </w:t>
-      </w:r>
-      <w:r>
-        <w:t>membranes and incorporated into a fuel cell stack.</w:t>
-      </w:r>
+      <w:pPr>
+        <w:rPr>
+          <w:b/>
+          <w:rPrChange w:id="5" w:author="Katherine Hurst" w:date="2015-02-19T00:03:00Z">
+            <w:rPr/>
+          </w:rPrChange>
+        </w:rPr>
+      </w:pPr>
+      <w:bookmarkStart w:id="6" w:name="_GoBack"/>
+      <w:r>
+        <w:rPr>
+          <w:b/>
+          <w:rPrChange w:id="7" w:author="Katherine Hurst" w:date="2015-02-19T00:03:00Z">
+            <w:rPr/>
+          </w:rPrChange>
+        </w:rPr>
+        <w:t>Proposed Work:</w:t>
+      </w:r>
+    </w:p>
+    <w:p>
+      <w:r>
+        <w:rPr>
+          <w:b/>
+          <w:rPrChange w:id="8" w:author="Katherine Hurst" w:date="2015-02-19T00:02:00Z">
+            <w:rPr/>
+          </w:rPrChange>
+        </w:rPr>
+        <w:t>Approach</w:t>
+      </w:r>
+      <w:bookmarkEnd w:id="6"/>
+      <w:r>
+        <w:t xml:space="preserve">: </w:t>
+      </w:r>
+      <w:r>
+        <w:t>The proposed work</w:t>
+      </w:r>
+      <w:r>
+        <w:t xml:space="preserve"> will</w:t>
+      </w:r>
+      <w:r>
+        <w:t xml:space="preserve"> </w:t>
+      </w:r>
+      <w:r>
+        <w:t xml:space="preserve">include advancements in both DMFC and battery components to enable a hybrid system that will </w:t>
+      </w:r>
+      <w:proofErr w:type="gramStart"/>
+      <w:r>
+        <w:t>deliver …..</w:t>
+      </w:r>
+      <w:proofErr w:type="gramEnd"/>
       <w:r>
         <w:t xml:space="preserve">  </w:t>
       </w:r>
-    </w:p>
-    <w:p>
-      <w:r>
-        <w:t>MEAs will be created in 9x9inch papers</w:t>
-      </w:r>
-    </w:p>
-    <w:p>
-      <w:r>
-        <w:t>How many stacks of fuel cells are needed for the power out put?</w:t>
+      <w:r>
+        <w:t xml:space="preserve"> </w:t>
+      </w:r>
+      <w:r>
+        <w:t xml:space="preserve">We seek to produce </w:t>
+      </w:r>
+      <w:r>
+        <w:t>improvements in the</w:t>
+      </w:r>
+      <w:r>
+        <w:t xml:space="preserve"> membrane, catalysts and </w:t>
+      </w:r>
+      <w:r>
+        <w:t xml:space="preserve">gas diffusion layer materials. </w:t>
       </w:r>
     </w:p>
     <w:p/>
     <w:p>
       <w:r>
-        <w:t>What</w:t>
-      </w:r>
-      <w:r>
-        <w:t xml:space="preserve"> are the</w:t>
-      </w:r>
-      <w:r>
-        <w:t xml:space="preserve"> issues of combining</w:t>
-      </w:r>
-      <w:r>
-        <w:t xml:space="preserve"> fuel cells and batteries</w:t>
-      </w:r>
-      <w:r>
-        <w:t>?</w:t>
-      </w:r>
-    </w:p>
-    <w:p>
-      <w:r>
-        <w:t xml:space="preserve"> A schematic/figure?</w:t>
-      </w:r>
-    </w:p>
-    <w:p>
-      <w:r>
-        <w:t>What are our expected obstacles?</w:t>
-      </w:r>
-    </w:p>
-    <w:p/>
-    <w:p>
-      <w:pPr>
-        <w:pStyle w:val="Heading2"/>
-      </w:pPr>
-      <w:r>
-        <w:t>Conclusion</w:t>
-      </w:r>
-    </w:p>
-    <w:bookmarkEnd w:id="4"/>
-    <w:p>
-      <w:r>
-        <w:t xml:space="preserve">A fuel cell-electrochemical energy storage hybrid power system is not a new concept, e.g. </w:t>
-      </w:r>
-      <w:hyperlink r:id="rId16">
-        <w:r>
-          <w:rPr>
-            <w:rStyle w:val="Link"/>
-          </w:rPr>
-          <w:t>(Glauchia2011)</w:t>
-        </w:r>
-      </w:hyperlink>
-      <w:r>
-        <w:t xml:space="preserve">; they have been incorporated into concept vehicles produced by several automobile manufacturers, and in May 2008, </w:t>
-      </w:r>
-      <w:hyperlink r:id="rId17">
-        <w:r>
-          <w:rPr>
-            <w:rStyle w:val="Link"/>
-          </w:rPr>
-          <w:t>Boeing reported</w:t>
-        </w:r>
-      </w:hyperlink>
-      <w:r>
-        <w:t xml:space="preserve"> on the successful test flight of the Demonstrator Airplane, which combined a proton exchange membrane fuel cell system with a lightweight battery that provided additional power for takeoff. </w:t>
-      </w:r>
-      <w:commentRangeStart w:id="5"/>
-      <w:r>
-        <w:t xml:space="preserve">Commercial hybrid power systems have a place, but these examples show that prohibitive limitations persist in battery/hydrogen fuel cell systems, prompting our proposed move to </w:t>
-      </w:r>
-      <w:commentRangeStart w:id="6"/>
-      <w:r>
-        <w:t>methanol</w:t>
-      </w:r>
-      <w:commentRangeEnd w:id="6"/>
-      <w:r>
-        <w:rPr>
-          <w:rStyle w:val="CommentReference"/>
-        </w:rPr>
-        <w:commentReference w:id="6"/>
-      </w:r>
-      <w:r>
-        <w:t>.</w:t>
-      </w:r>
-      <w:commentRangeEnd w:id="5"/>
-      <w:r>
-        <w:rPr>
-          <w:rStyle w:val="CommentReference"/>
-        </w:rPr>
-        <w:commentReference w:id="5"/>
-      </w:r>
-    </w:p>
-    <w:p>
-      <w:r>
-        <w:t xml:space="preserve">This project will leverage recent advancements in membrane and catalyst technology to increase the performance of direct methanol fuel cells; advance solid state lithium ion battery systems to lower battery weight, improve safety, and exploit the capacity multiplier effect of a hybrid system; and finally, advance the </w:t>
-      </w:r>
-      <w:bookmarkStart w:id="7" w:name="_GoBack"/>
-      <w:bookmarkEnd w:id="7"/>
-      <w:r>
-        <w:t>technological readiness level of this technology toward commercialization.</w:t>
-      </w:r>
-    </w:p>
-    <w:p>
-      <w:pPr>
-        <w:pStyle w:val="Heading2"/>
-      </w:pPr>
-      <w:bookmarkStart w:id="8" w:name="personnel"/>
-      <w:r>
-        <w:t>Personnel</w:t>
-      </w:r>
-    </w:p>
-    <w:bookmarkEnd w:id="8"/>
-    <w:p>
-      <w:r>
-        <w:t>Dr. Branden Kappes (Lead) holds a Research Assistant Professor appointment at the Colorado School of Mines and, as VP of Technology at Process Group International (PGI), is responsible for research, development,</w:t>
+        <w:t xml:space="preserve">1. </w:t>
+      </w:r>
+      <w:r>
+        <w:t xml:space="preserve">Membrane: Through development novel membrane technology, operation of DMFCs </w:t>
       </w:r>
       <w:commentRangeStart w:id="9"/>
       <w:r>
-        <w:t xml:space="preserve"> and manufacture of their direct methanol fuel cell </w:t>
-      </w:r>
-      <w:commentRangeStart w:id="10"/>
-      <w:r>
-        <w:t>line</w:t>
+        <w:t xml:space="preserve">at high methanol </w:t>
       </w:r>
       <w:commentRangeEnd w:id="9"/>
       <w:r>
@@ -1175,6 +1120,24 @@
         </w:rPr>
         <w:commentReference w:id="9"/>
       </w:r>
+      <w:r>
+        <w:t>concentration, while also facilitating high proton conductivity</w:t>
+      </w:r>
+      <w:proofErr w:type="gramStart"/>
+      <w:r>
+        <w:t>,  will</w:t>
+      </w:r>
+      <w:proofErr w:type="gramEnd"/>
+      <w:r>
+        <w:t xml:space="preserve"> </w:t>
+      </w:r>
+      <w:commentRangeStart w:id="10"/>
+      <w:r>
+        <w:t xml:space="preserve">increase the </w:t>
+      </w:r>
+      <w:r>
+        <w:t>power density</w:t>
+      </w:r>
       <w:commentRangeEnd w:id="10"/>
       <w:r>
         <w:rPr>
@@ -1183,55 +1146,316 @@
         <w:commentReference w:id="10"/>
       </w:r>
       <w:r>
-        <w:t>. His work at the Colorado School of Mines focuses on high-</w:t>
-      </w:r>
+        <w:t>.</w:t>
+      </w:r>
+    </w:p>
+    <w:p/>
+    <w:p>
+      <w:r>
+        <w:t xml:space="preserve">2. Catalysts: </w:t>
+      </w:r>
+      <w:r>
+        <w:t xml:space="preserve">We will pursue fabricating </w:t>
+      </w:r>
+      <w:proofErr w:type="spellStart"/>
+      <w:r>
+        <w:t>Pt</w:t>
+      </w:r>
+      <w:proofErr w:type="gramStart"/>
+      <w:r>
+        <w:t>:Ru</w:t>
+      </w:r>
+      <w:proofErr w:type="spellEnd"/>
+      <w:proofErr w:type="gramEnd"/>
+      <w:r>
+        <w:t xml:space="preserve"> catalysts with increased stability and activity, while maintaining low metal loading. </w:t>
+      </w:r>
+      <w:r>
+        <w:t xml:space="preserve">We </w:t>
+      </w:r>
+      <w:r>
+        <w:t>have previously demonstrated fabrication of anode catalysts with activity and durability that surpass the current state of the art.  (</w:t>
+      </w:r>
+      <w:proofErr w:type="gramStart"/>
+      <w:r>
+        <w:t>ref</w:t>
+      </w:r>
+      <w:proofErr w:type="gramEnd"/>
+      <w:r>
+        <w:t xml:space="preserve">).  </w:t>
+      </w:r>
+      <w:proofErr w:type="spellStart"/>
+      <w:r>
+        <w:t>Pt</w:t>
+      </w:r>
+      <w:proofErr w:type="gramStart"/>
+      <w:r>
+        <w:t>:Ru</w:t>
+      </w:r>
+      <w:proofErr w:type="spellEnd"/>
+      <w:proofErr w:type="gramEnd"/>
+      <w:r>
+        <w:t xml:space="preserve"> metal deposited by sputtering on doped carbon material….   </w:t>
+      </w:r>
+      <w:r>
+        <w:t xml:space="preserve">The cathode catalyst will be a commercial </w:t>
+      </w:r>
+      <w:proofErr w:type="spellStart"/>
+      <w:r>
+        <w:t>Pt</w:t>
+      </w:r>
+      <w:proofErr w:type="spellEnd"/>
+      <w:r>
+        <w:t xml:space="preserve"> catalyst.  </w:t>
+      </w:r>
+      <w:r>
+        <w:t xml:space="preserve">These catalysts will be </w:t>
+      </w:r>
+      <w:r>
+        <w:t xml:space="preserve">sprayed onto </w:t>
+      </w:r>
+      <w:r>
+        <w:t>membranes and incorporated into a fuel cell stack.</w:t>
+      </w:r>
+      <w:r>
+        <w:t xml:space="preserve">  </w:t>
+      </w:r>
+    </w:p>
+    <w:p>
+      <w:r>
+        <w:t>3. Gas diffusion layer:</w:t>
+      </w:r>
+    </w:p>
+    <w:p>
+      <w:r>
+        <w:t>?</w:t>
+      </w:r>
+    </w:p>
+    <w:p/>
+    <w:p>
+      <w:r>
+        <w:t xml:space="preserve">The proposed approach will be achieved </w:t>
+      </w:r>
+      <w:r>
+        <w:t xml:space="preserve">through the following </w:t>
+      </w:r>
+      <w:r>
+        <w:t>plan:</w:t>
+      </w:r>
+    </w:p>
+    <w:p>
+      <w:r>
+        <w:t>Year 1 will focus on the development of individual components.  This includes:  synthesis and electrochemical characterization of the membrane including proton and electron conductivities, synthesis and analysis of the stability and performance of the catalyst in h</w:t>
+      </w:r>
+      <w:r>
+        <w:t>igh concentration of methanol, and the development of a new solid state electrolyte.</w:t>
+      </w:r>
+    </w:p>
+    <w:p>
+      <w:r>
+        <w:t xml:space="preserve">Year 2 accomplishments will include: Integration of the components, improvement of the window of operation, and demonstrated improvement of the </w:t>
+      </w:r>
+      <w:proofErr w:type="gramStart"/>
+      <w:r>
+        <w:t>solid state</w:t>
+      </w:r>
+      <w:proofErr w:type="gramEnd"/>
+      <w:r>
+        <w:t xml:space="preserve"> electrolyte in a coin cell </w:t>
+      </w:r>
+      <w:proofErr w:type="spellStart"/>
+      <w:r>
+        <w:t>configureation</w:t>
+      </w:r>
+      <w:proofErr w:type="spellEnd"/>
+      <w:r>
+        <w:t xml:space="preserve">.  </w:t>
+      </w:r>
+    </w:p>
+    <w:p>
+      <w:r>
+        <w:t>Year 3 will focus on manufacturing of the hybrid system.</w:t>
+      </w:r>
+    </w:p>
+    <w:p/>
+    <w:p/>
+    <w:p/>
+    <w:p>
+      <w:r>
+        <w:t>MEAs will be created in 9x9inch papers</w:t>
+      </w:r>
+    </w:p>
+    <w:p>
+      <w:r>
+        <w:t>How many stacks of fuel cells are needed for the power out put?</w:t>
+      </w:r>
+    </w:p>
+    <w:p/>
+    <w:p>
+      <w:proofErr w:type="gramStart"/>
+      <w:r>
+        <w:t>A</w:t>
+      </w:r>
+      <w:proofErr w:type="gramEnd"/>
+      <w:r>
+        <w:t xml:space="preserve"> schematic/figure?</w:t>
+      </w:r>
+    </w:p>
+    <w:p>
+      <w:r>
+        <w:t>What are our expected obstacles?</w:t>
+      </w:r>
+    </w:p>
+    <w:p/>
+    <w:p>
+      <w:pPr>
+        <w:pStyle w:val="Heading2"/>
+      </w:pPr>
+      <w:r>
+        <w:t>Conclusion</w:t>
+      </w:r>
+    </w:p>
+    <w:bookmarkEnd w:id="4"/>
+    <w:p>
+      <w:r>
+        <w:t xml:space="preserve">A fuel cell-electrochemical energy storage hybrid power system is not a new concept, e.g. </w:t>
+      </w:r>
+      <w:hyperlink r:id="rId18">
+        <w:r>
+          <w:rPr>
+            <w:rStyle w:val="Link"/>
+          </w:rPr>
+          <w:t>(Glauchia2011)</w:t>
+        </w:r>
+      </w:hyperlink>
+      <w:r>
+        <w:t xml:space="preserve">; they have been incorporated into concept vehicles produced by several automobile manufacturers, and in May 2008, </w:t>
+      </w:r>
+      <w:hyperlink r:id="rId19">
+        <w:r>
+          <w:rPr>
+            <w:rStyle w:val="Link"/>
+          </w:rPr>
+          <w:t>Boeing reported</w:t>
+        </w:r>
+      </w:hyperlink>
+      <w:r>
+        <w:t xml:space="preserve"> on the successful test flight of the Demonstrator Airplane, which combined a proton exchange membrane fuel cell system with a lightweight battery that provided additional power for takeoff. </w:t>
+      </w:r>
+      <w:commentRangeStart w:id="12"/>
+      <w:r>
+        <w:t xml:space="preserve">Commercial hybrid power systems have a place, but these examples show that prohibitive limitations persist in battery/hydrogen fuel cell systems, prompting our proposed move to </w:t>
+      </w:r>
+      <w:commentRangeStart w:id="13"/>
+      <w:r>
+        <w:t>methanol</w:t>
+      </w:r>
+      <w:commentRangeEnd w:id="13"/>
+      <w:r>
+        <w:rPr>
+          <w:rStyle w:val="CommentReference"/>
+        </w:rPr>
+        <w:commentReference w:id="13"/>
+      </w:r>
+      <w:r>
+        <w:t>.</w:t>
+      </w:r>
+      <w:commentRangeEnd w:id="12"/>
+      <w:r>
+        <w:rPr>
+          <w:rStyle w:val="CommentReference"/>
+        </w:rPr>
+        <w:commentReference w:id="12"/>
+      </w:r>
+    </w:p>
+    <w:p>
+      <w:r>
+        <w:t>This project will leverage recent advancements in membrane and catalyst technology to increase the performance of direct methanol fuel cells; advance solid state lithium ion battery systems to lower battery weight, improve safety, and exploit the capacity multiplier effect of a hybrid system; and finally, advance the technological readiness level of this technology toward commercialization.</w:t>
+      </w:r>
+    </w:p>
+    <w:p>
+      <w:pPr>
+        <w:pStyle w:val="Heading2"/>
+      </w:pPr>
+      <w:bookmarkStart w:id="14" w:name="personnel"/>
+      <w:r>
+        <w:t>Personnel</w:t>
+      </w:r>
+    </w:p>
+    <w:bookmarkEnd w:id="14"/>
+    <w:p>
+      <w:r>
+        <w:t>Dr. Branden Kappes (Lead) holds a Research Assistant Professor appointment at the Colorado School of Mines and, as VP of Technology at Process Group International (PGI), is responsible for research, development,</w:t>
+      </w:r>
+      <w:commentRangeStart w:id="15"/>
+      <w:r>
+        <w:t xml:space="preserve"> and manufacture of their direct methanol fuel cell </w:t>
+      </w:r>
+      <w:commentRangeStart w:id="16"/>
+      <w:r>
+        <w:t>line</w:t>
+      </w:r>
+      <w:commentRangeEnd w:id="15"/>
+      <w:r>
+        <w:rPr>
+          <w:rStyle w:val="CommentReference"/>
+        </w:rPr>
+        <w:commentReference w:id="15"/>
+      </w:r>
+      <w:commentRangeEnd w:id="16"/>
+      <w:r>
+        <w:rPr>
+          <w:rStyle w:val="CommentReference"/>
+        </w:rPr>
+        <w:commentReference w:id="16"/>
+      </w:r>
+      <w:r>
+        <w:t>. His work at the Colorado School of Mines focuses on high-throughput computational modeling of chemical and materials systems for electrochemical energy storage.</w:t>
+      </w:r>
+    </w:p>
+    <w:p>
+      <w:r>
+        <w:t xml:space="preserve">Dr. </w:t>
+      </w:r>
+      <w:proofErr w:type="spellStart"/>
+      <w:r>
+        <w:t>Chunmei</w:t>
+      </w:r>
+      <w:proofErr w:type="spellEnd"/>
+      <w:r>
+        <w:t xml:space="preserve"> Ban … battery system</w:t>
+      </w:r>
+    </w:p>
+    <w:p>
+      <w:r>
+        <w:t>Dr. Steven Christensen … characterization</w:t>
+      </w:r>
+    </w:p>
+    <w:p>
+      <w:r>
+        <w:t xml:space="preserve">Dr. </w:t>
+      </w:r>
+      <w:proofErr w:type="spellStart"/>
+      <w:r>
+        <w:t>Cristian</w:t>
+      </w:r>
+      <w:proofErr w:type="spellEnd"/>
+      <w:r>
+        <w:t xml:space="preserve"> Ciobanu … system-level modeling</w:t>
+      </w:r>
+    </w:p>
+    <w:p>
+      <w:r>
+        <w:t>Dr. Katherine Hurst … synthesis</w:t>
+      </w:r>
+      <w:r>
+        <w:t xml:space="preserve"> </w:t>
+      </w:r>
+    </w:p>
+    <w:p>
+      <w:bookmarkStart w:id="17" w:name="references"/>
       <w:r>
         <w:lastRenderedPageBreak/>
-        <w:t>throughput computational modeling of chemical and materials systems for electrochemical energy storage.</w:t>
-      </w:r>
-    </w:p>
-    <w:p>
-      <w:r>
-        <w:t xml:space="preserve">Dr. </w:t>
-      </w:r>
-      <w:proofErr w:type="spellStart"/>
-      <w:r>
-        <w:t>Chunmei</w:t>
-      </w:r>
-      <w:proofErr w:type="spellEnd"/>
-      <w:r>
-        <w:t xml:space="preserve"> Ban … battery system</w:t>
-      </w:r>
-    </w:p>
-    <w:p>
-      <w:r>
-        <w:t>Dr. Steven Christensen … characterization</w:t>
-      </w:r>
-    </w:p>
-    <w:p>
-      <w:r>
-        <w:t xml:space="preserve">Dr. </w:t>
-      </w:r>
-      <w:proofErr w:type="spellStart"/>
-      <w:r>
-        <w:t>Cristian</w:t>
-      </w:r>
-      <w:proofErr w:type="spellEnd"/>
-      <w:r>
-        <w:t xml:space="preserve"> Ciobanu … system-level modeling</w:t>
-      </w:r>
-    </w:p>
-    <w:p>
-      <w:r>
-        <w:t>Dr. Katherine Hurst … synthesis</w:t>
-      </w:r>
-      <w:r>
-        <w:t xml:space="preserve"> </w:t>
-      </w:r>
-    </w:p>
-    <w:p>
-      <w:bookmarkStart w:id="11" w:name="references"/>
-      <w:r>
         <w:t>Electrochemist – lead the fuel cell development</w:t>
       </w:r>
     </w:p>
@@ -1243,7 +1467,7 @@
         <w:t>References</w:t>
       </w:r>
     </w:p>
-    <w:bookmarkEnd w:id="11"/>
+    <w:bookmarkEnd w:id="17"/>
     <w:p>
       <w:r>
         <w:fldChar w:fldCharType="begin"/>
@@ -1318,7 +1542,7 @@
       </w:r>
     </w:p>
     <w:p>
-      <w:hyperlink r:id="rId19">
+      <w:hyperlink r:id="rId20">
         <w:r>
           <w:rPr>
             <w:rStyle w:val="Link"/>
@@ -1328,7 +1552,7 @@
       </w:hyperlink>
     </w:p>
     <w:p>
-      <w:hyperlink r:id="rId20">
+      <w:hyperlink r:id="rId21">
         <w:proofErr w:type="spellStart"/>
         <w:r>
           <w:rPr>
@@ -1458,7 +1682,7 @@
       </w:hyperlink>
     </w:p>
     <w:p>
-      <w:hyperlink r:id="rId21">
+      <w:hyperlink r:id="rId22">
         <w:proofErr w:type="gramStart"/>
         <w:r>
           <w:rPr>
@@ -1490,44 +1714,12 @@
       </w:hyperlink>
     </w:p>
     <w:p>
-      <w:hyperlink r:id="rId22">
+      <w:hyperlink r:id="rId23">
         <w:r>
           <w:rPr>
             <w:rStyle w:val="Link"/>
           </w:rPr>
           <w:t>Grove, W. R. Voltaic Series and the Combination of Gases by Platinum. London Edinburgh Philos. Mag. J. Sci. 14, 127–130 (1839).</w:t>
-        </w:r>
-      </w:hyperlink>
-    </w:p>
-    <w:p>
-      <w:hyperlink r:id="rId23">
-        <w:proofErr w:type="spellStart"/>
-        <w:r>
-          <w:rPr>
-            <w:rStyle w:val="Link"/>
-          </w:rPr>
-          <w:t>Mench</w:t>
-        </w:r>
-        <w:proofErr w:type="spellEnd"/>
-        <w:r>
-          <w:rPr>
-            <w:rStyle w:val="Link"/>
-          </w:rPr>
-          <w:t xml:space="preserve">, M. M. &amp; Wang, C. Y. An In Situ Method for Determination of Current Distribution in PEM Fuel Cells Applied to a Direct Methanol Fuel Cell. J. </w:t>
-        </w:r>
-        <w:proofErr w:type="spellStart"/>
-        <w:r>
-          <w:rPr>
-            <w:rStyle w:val="Link"/>
-          </w:rPr>
-          <w:t>Electrochem</w:t>
-        </w:r>
-        <w:proofErr w:type="spellEnd"/>
-        <w:r>
-          <w:rPr>
-            <w:rStyle w:val="Link"/>
-          </w:rPr>
-          <w:t>. Soc. 150, A79 (2003)</w:t>
         </w:r>
       </w:hyperlink>
     </w:p>
@@ -1538,34 +1730,66 @@
           <w:rPr>
             <w:rStyle w:val="Link"/>
           </w:rPr>
-          <w:t>Remick</w:t>
+          <w:t>Mench</w:t>
         </w:r>
         <w:proofErr w:type="spellEnd"/>
         <w:r>
           <w:rPr>
             <w:rStyle w:val="Link"/>
           </w:rPr>
-          <w:t xml:space="preserve">, R. &amp; Wheeler, D. Molten Carbonate and Phosphoric Acid Stationary Fuel </w:t>
-        </w:r>
-        <w:proofErr w:type="gramStart"/>
+          <w:t xml:space="preserve">, M. M. &amp; Wang, C. Y. An In Situ Method for Determination of Current Distribution in PEM Fuel Cells Applied to a Direct Methanol Fuel Cell. J. </w:t>
+        </w:r>
+        <w:proofErr w:type="spellStart"/>
         <w:r>
           <w:rPr>
             <w:rStyle w:val="Link"/>
           </w:rPr>
-          <w:t>Cells :</w:t>
-        </w:r>
-        <w:proofErr w:type="gramEnd"/>
+          <w:t>Electrochem</w:t>
+        </w:r>
+        <w:proofErr w:type="spellEnd"/>
         <w:r>
           <w:rPr>
             <w:rStyle w:val="Link"/>
           </w:rPr>
-          <w:t xml:space="preserve"> Overview and Gap Analysis Molten Carbonate and Phosphoric Acid Stationary Fuel Cells : Overview and Gap Analysis. NREL/TP-560-49072 1–51 (2010). Accessed: 12 February 2015.</w:t>
+          <w:t>. Soc. 150, A79 (2003)</w:t>
         </w:r>
       </w:hyperlink>
     </w:p>
     <w:p>
       <w:hyperlink r:id="rId25">
         <w:proofErr w:type="spellStart"/>
+        <w:r>
+          <w:rPr>
+            <w:rStyle w:val="Link"/>
+          </w:rPr>
+          <w:t>Remick</w:t>
+        </w:r>
+        <w:proofErr w:type="spellEnd"/>
+        <w:r>
+          <w:rPr>
+            <w:rStyle w:val="Link"/>
+          </w:rPr>
+          <w:t xml:space="preserve">, R. &amp; Wheeler, D. Molten Carbonate and Phosphoric Acid Stationary Fuel </w:t>
+        </w:r>
+        <w:proofErr w:type="gramStart"/>
+        <w:r>
+          <w:rPr>
+            <w:rStyle w:val="Link"/>
+          </w:rPr>
+          <w:t>Cells :</w:t>
+        </w:r>
+        <w:proofErr w:type="gramEnd"/>
+        <w:r>
+          <w:rPr>
+            <w:rStyle w:val="Link"/>
+          </w:rPr>
+          <w:t xml:space="preserve"> Overview and Gap Analysis Molten Carbonate and Phosphoric Acid Stationary Fuel Cells : Overview and Gap Analysis. NREL/TP-560-49072 1–51 (2010). Accessed: 12 February 2015.</w:t>
+        </w:r>
+      </w:hyperlink>
+    </w:p>
+    <w:p>
+      <w:hyperlink r:id="rId26">
+        <w:proofErr w:type="spellStart"/>
         <w:proofErr w:type="gramStart"/>
         <w:r>
           <w:rPr>
@@ -1615,12 +1839,12 @@
       <w:pPr>
         <w:pStyle w:val="Heading1"/>
       </w:pPr>
-      <w:bookmarkStart w:id="12" w:name="notes"/>
+      <w:bookmarkStart w:id="18" w:name="notes"/>
       <w:r>
         <w:t>Notes</w:t>
       </w:r>
     </w:p>
-    <w:bookmarkEnd w:id="12"/>
+    <w:bookmarkEnd w:id="18"/>
     <w:p>
       <w:pPr>
         <w:pStyle w:val="Compact"/>
@@ -1674,7 +1898,6 @@
       </w:pPr>
       <w:proofErr w:type="gramStart"/>
       <w:r>
-        <w:lastRenderedPageBreak/>
         <w:t>methanol</w:t>
       </w:r>
       <w:proofErr w:type="gramEnd"/>
@@ -1754,12 +1977,13 @@
       <w:pPr>
         <w:pStyle w:val="Heading2"/>
       </w:pPr>
-      <w:bookmarkStart w:id="13" w:name="task-assignment"/>
-      <w:r>
+      <w:bookmarkStart w:id="19" w:name="task-assignment"/>
+      <w:r>
+        <w:lastRenderedPageBreak/>
         <w:t>Task assignment</w:t>
       </w:r>
     </w:p>
-    <w:bookmarkEnd w:id="13"/>
+    <w:bookmarkEnd w:id="19"/>
     <w:p>
       <w:pPr>
         <w:pStyle w:val="Compact"/>
@@ -1849,12 +2073,12 @@
       <w:pPr>
         <w:pStyle w:val="Heading2"/>
       </w:pPr>
-      <w:bookmarkStart w:id="14" w:name="lit.-notes"/>
+      <w:bookmarkStart w:id="20" w:name="lit.-notes"/>
       <w:r>
         <w:t>Lit. Notes</w:t>
       </w:r>
     </w:p>
-    <w:bookmarkEnd w:id="14"/>
+    <w:bookmarkEnd w:id="20"/>
     <w:p>
       <w:pPr>
         <w:numPr>
@@ -2062,7 +2286,6 @@
         </w:numPr>
       </w:pPr>
       <w:r>
-        <w:lastRenderedPageBreak/>
         <w:t>Zheng2012: MEA production and catalyst loading are the two outstanding challenges that impede commercialization of DMFC.</w:t>
       </w:r>
     </w:p>
@@ -2113,12 +2336,13 @@
       <w:pPr>
         <w:pStyle w:val="Heading2"/>
       </w:pPr>
-      <w:bookmarkStart w:id="15" w:name="benefits"/>
-      <w:r>
+      <w:bookmarkStart w:id="21" w:name="benefits"/>
+      <w:r>
+        <w:lastRenderedPageBreak/>
         <w:t>Benefits</w:t>
       </w:r>
     </w:p>
-    <w:bookmarkEnd w:id="15"/>
+    <w:bookmarkEnd w:id="21"/>
     <w:p>
       <w:r>
         <w:t>A hybrid system allows the strengths of one component to balance the weaknesses of the other, e.g.</w:t>
@@ -2160,12 +2384,12 @@
       <w:pPr>
         <w:pStyle w:val="Heading3"/>
       </w:pPr>
-      <w:bookmarkStart w:id="16" w:name="dmfc"/>
+      <w:bookmarkStart w:id="22" w:name="dmfc"/>
       <w:r>
         <w:t>DMFC</w:t>
       </w:r>
     </w:p>
-    <w:bookmarkEnd w:id="16"/>
+    <w:bookmarkEnd w:id="22"/>
     <w:p>
       <w:pPr>
         <w:pStyle w:val="Compact"/>
@@ -2271,14 +2495,14 @@
       <w:pPr>
         <w:pStyle w:val="Heading3"/>
       </w:pPr>
-      <w:bookmarkStart w:id="17" w:name="batt"/>
+      <w:bookmarkStart w:id="23" w:name="batt"/>
       <w:proofErr w:type="spellStart"/>
       <w:r>
         <w:t>Batt</w:t>
       </w:r>
       <w:proofErr w:type="spellEnd"/>
     </w:p>
-    <w:bookmarkEnd w:id="17"/>
+    <w:bookmarkEnd w:id="23"/>
     <w:p>
       <w:pPr>
         <w:pStyle w:val="Compact"/>
@@ -2333,7 +2557,7 @@
       <w:pPr>
         <w:pStyle w:val="Heading2"/>
       </w:pPr>
-      <w:bookmarkStart w:id="18" w:name="technical-challenges"/>
+      <w:bookmarkStart w:id="24" w:name="technical-challenges"/>
       <w:r>
         <w:t>Technical Challenges</w:t>
       </w:r>
@@ -2342,13 +2566,13 @@
       <w:pPr>
         <w:pStyle w:val="Heading3"/>
       </w:pPr>
-      <w:bookmarkStart w:id="19" w:name="dmfc-1"/>
-      <w:bookmarkEnd w:id="18"/>
+      <w:bookmarkStart w:id="25" w:name="dmfc-1"/>
+      <w:bookmarkEnd w:id="24"/>
       <w:r>
         <w:t>DMFC</w:t>
       </w:r>
     </w:p>
-    <w:bookmarkEnd w:id="19"/>
+    <w:bookmarkEnd w:id="25"/>
     <w:p>
       <w:pPr>
         <w:pStyle w:val="Compact"/>
@@ -2379,7 +2603,6 @@
       </w:pPr>
       <w:proofErr w:type="gramStart"/>
       <w:r>
-        <w:lastRenderedPageBreak/>
         <w:t>catalyst</w:t>
       </w:r>
       <w:proofErr w:type="gramEnd"/>
@@ -2435,6 +2658,7 @@
       </w:pPr>
       <w:proofErr w:type="gramStart"/>
       <w:r>
+        <w:lastRenderedPageBreak/>
         <w:t>diffusion</w:t>
       </w:r>
       <w:proofErr w:type="gramEnd"/>
@@ -2546,12 +2770,12 @@
       <w:pPr>
         <w:pStyle w:val="Heading3"/>
       </w:pPr>
-      <w:bookmarkStart w:id="20" w:name="battery"/>
+      <w:bookmarkStart w:id="26" w:name="battery"/>
       <w:r>
         <w:t>Battery</w:t>
       </w:r>
     </w:p>
-    <w:bookmarkEnd w:id="20"/>
+    <w:bookmarkEnd w:id="26"/>
     <w:p>
       <w:pPr>
         <w:pStyle w:val="Compact"/>
@@ -2601,7 +2825,7 @@
 
 <file path=word/comments.xml><?xml version="1.0" encoding="utf-8"?>
 <w:comments xmlns:wpc="http://schemas.microsoft.com/office/word/2010/wordprocessingCanvas" xmlns:mo="http://schemas.microsoft.com/office/mac/office/2008/main" xmlns:mc="http://schemas.openxmlformats.org/markup-compatibility/2006" xmlns:mv="urn:schemas-microsoft-com:mac:vml" xmlns:o="urn:schemas-microsoft-com:office:office" xmlns:r="http://schemas.openxmlformats.org/officeDocument/2006/relationships" xmlns:m="http://schemas.openxmlformats.org/officeDocument/2006/math" xmlns:v="urn:schemas-microsoft-com:vml" xmlns:wp14="http://schemas.microsoft.com/office/word/2010/wordprocessingDrawing" xmlns:wp="http://schemas.openxmlformats.org/drawingml/2006/wordprocessingDrawing" xmlns:w10="urn:schemas-microsoft-com:office:word" xmlns:w="http://schemas.openxmlformats.org/wordprocessingml/2006/main" xmlns:w14="http://schemas.microsoft.com/office/word/2010/wordml" xmlns:wpg="http://schemas.microsoft.com/office/word/2010/wordprocessingGroup" xmlns:wpi="http://schemas.microsoft.com/office/word/2010/wordprocessingInk" xmlns:wne="http://schemas.microsoft.com/office/word/2006/wordml" xmlns:wps="http://schemas.microsoft.com/office/word/2010/wordprocessingShape" mc:Ignorable="w14 wp14">
-  <w:comment w:id="6" w:author="Branden Kappes" w:date="2015-02-18T10:28:00Z" w:initials="BK">
+  <w:comment w:id="9" w:author="Katherine Hurst" w:date="2015-02-18T23:57:00Z" w:initials="KH">
     <w:p>
       <w:pPr>
         <w:pStyle w:val="CommentText"/>
@@ -2613,6 +2837,40 @@
         <w:annotationRef/>
       </w:r>
       <w:r>
+        <w:t>What concentration are we shooting for?</w:t>
+      </w:r>
+    </w:p>
+  </w:comment>
+  <w:comment w:id="10" w:author="Katherine Hurst" w:date="2015-02-18T23:59:00Z" w:initials="KH">
+    <w:p>
+      <w:pPr>
+        <w:pStyle w:val="CommentText"/>
+      </w:pPr>
+      <w:ins w:id="11" w:author="Katherine Hurst" w:date="2015-02-18T23:58:00Z">
+        <w:r>
+          <w:rPr>
+            <w:rStyle w:val="CommentReference"/>
+          </w:rPr>
+          <w:annotationRef/>
+        </w:r>
+      </w:ins>
+      <w:r>
+        <w:t>Maybe something more quantitative here</w:t>
+      </w:r>
+    </w:p>
+  </w:comment>
+  <w:comment w:id="13" w:author="Branden Kappes" w:date="2015-02-18T10:28:00Z" w:initials="BK">
+    <w:p>
+      <w:pPr>
+        <w:pStyle w:val="CommentText"/>
+      </w:pPr>
+      <w:r>
+        <w:rPr>
+          <w:rStyle w:val="CommentReference"/>
+        </w:rPr>
+        <w:annotationRef/>
+      </w:r>
+      <w:r>
         <w:rPr>
           <w:rStyle w:val="CommentReference"/>
         </w:rPr>
@@ -2620,7 +2878,7 @@
       </w:r>
     </w:p>
   </w:comment>
-  <w:comment w:id="5" w:author="Katherine Hurst" w:date="2015-02-17T22:03:00Z" w:initials="KH">
+  <w:comment w:id="12" w:author="Katherine Hurst" w:date="2015-02-17T22:03:00Z" w:initials="KH">
     <w:p>
       <w:pPr>
         <w:pStyle w:val="CommentText"/>
@@ -2636,7 +2894,7 @@
       </w:r>
     </w:p>
   </w:comment>
-  <w:comment w:id="9" w:author="Katherine Hurst" w:date="2015-02-17T22:04:00Z" w:initials="KH">
+  <w:comment w:id="15" w:author="Katherine Hurst" w:date="2015-02-17T22:04:00Z" w:initials="KH">
     <w:p>
       <w:pPr>
         <w:pStyle w:val="CommentText"/>
@@ -2652,7 +2910,7 @@
       </w:r>
     </w:p>
   </w:comment>
-  <w:comment w:id="10" w:author="Branden Kappes" w:date="2015-02-18T10:28:00Z" w:initials="BK">
+  <w:comment w:id="16" w:author="Branden Kappes" w:date="2015-02-18T10:28:00Z" w:initials="BK">
     <w:p>
       <w:pPr>
         <w:pStyle w:val="CommentText"/>
@@ -4245,8 +4503,20 @@
 <b:Sources xmlns:b="http://schemas.openxmlformats.org/officeDocument/2006/bibliography" xmlns="http://schemas.openxmlformats.org/officeDocument/2006/bibliography" SelectedStyle="/APA.XSL" StyleName="APA"/>
 </file>
 
+<file path=customXml/item2.xml><?xml version="1.0" encoding="utf-8"?>
+<b:Sources xmlns:b="http://schemas.openxmlformats.org/officeDocument/2006/bibliography" xmlns="http://schemas.openxmlformats.org/officeDocument/2006/bibliography" SelectedStyle="/APA.XSL" StyleName="APA"/>
+</file>
+
 <file path=customXml/itemProps1.xml><?xml version="1.0" encoding="utf-8"?>
-<ds:datastoreItem xmlns:ds="http://schemas.openxmlformats.org/officeDocument/2006/customXml" ds:itemID="{85998E25-3795-C649-9063-499C18A5E050}">
+<ds:datastoreItem xmlns:ds="http://schemas.openxmlformats.org/officeDocument/2006/customXml" ds:itemID="{9B510E91-A187-6640-8067-539386360178}">
+  <ds:schemaRefs>
+    <ds:schemaRef ds:uri="http://schemas.openxmlformats.org/officeDocument/2006/bibliography"/>
+  </ds:schemaRefs>
+</ds:datastoreItem>
+</file>
+
+<file path=customXml/itemProps2.xml><?xml version="1.0" encoding="utf-8"?>
+<ds:datastoreItem xmlns:ds="http://schemas.openxmlformats.org/officeDocument/2006/customXml" ds:itemID="{057FD151-33AB-534C-A391-7F2D7B5D814E}">
   <ds:schemaRefs>
     <ds:schemaRef ds:uri="http://schemas.openxmlformats.org/officeDocument/2006/bibliography"/>
   </ds:schemaRefs>

</xml_diff>

<commit_message>
2015-02-19 08:39 C. Ciobanu changes incorporated
Incorporated changes by C. Ciobanu into the master.
</commit_message>
<xml_diff>
--- a/concept/BFCHybrid.docx
+++ b/concept/BFCHybrid.docx
@@ -1,6 +1,6 @@
 
 <file path=word/document.xml><?xml version="1.0" encoding="utf-8"?>
-<w:document xmlns:wpc="http://schemas.microsoft.com/office/word/2010/wordprocessingCanvas" xmlns:mo="http://schemas.microsoft.com/office/mac/office/2008/main" xmlns:mc="http://schemas.openxmlformats.org/markup-compatibility/2006" xmlns:mv="urn:schemas-microsoft-com:mac:vml" xmlns:o="urn:schemas-microsoft-com:office:office" xmlns:r="http://schemas.openxmlformats.org/officeDocument/2006/relationships" xmlns:m="http://schemas.openxmlformats.org/officeDocument/2006/math" xmlns:v="urn:schemas-microsoft-com:vml" xmlns:wp14="http://schemas.microsoft.com/office/word/2010/wordprocessingDrawing" xmlns:wp="http://schemas.openxmlformats.org/drawingml/2006/wordprocessingDrawing" xmlns:w10="urn:schemas-microsoft-com:office:word" xmlns:w="http://schemas.openxmlformats.org/wordprocessingml/2006/main" xmlns:w14="http://schemas.microsoft.com/office/word/2010/wordml" xmlns:wpg="http://schemas.microsoft.com/office/word/2010/wordprocessingGroup" xmlns:wpi="http://schemas.microsoft.com/office/word/2010/wordprocessingInk" xmlns:wne="http://schemas.microsoft.com/office/word/2006/wordml" xmlns:wps="http://schemas.microsoft.com/office/word/2010/wordprocessingShape" mc:Ignorable="w14 wp14">
+<w:document xmlns:wpc="http://schemas.microsoft.com/office/word/2010/wordprocessingCanvas" xmlns:mo="http://schemas.microsoft.com/office/mac/office/2008/main" xmlns:mc="http://schemas.openxmlformats.org/markup-compatibility/2006" xmlns:mv="urn:schemas-microsoft-com:mac:vml" xmlns:o="urn:schemas-microsoft-com:office:office" xmlns:r="http://schemas.openxmlformats.org/officeDocument/2006/relationships" xmlns:m="http://schemas.openxmlformats.org/officeDocument/2006/math" xmlns:v="urn:schemas-microsoft-com:vml" xmlns:wp14="http://schemas.microsoft.com/office/word/2010/wordprocessingDrawing" xmlns:wp="http://schemas.openxmlformats.org/drawingml/2006/wordprocessingDrawing" xmlns:w10="urn:schemas-microsoft-com:office:word" xmlns:w="http://schemas.openxmlformats.org/wordprocessingml/2006/main" xmlns:w14="http://schemas.microsoft.com/office/word/2010/wordml" xmlns:wpg="http://schemas.microsoft.com/office/word/2010/wordprocessingGroup" xmlns:wpi="http://schemas.microsoft.com/office/word/2010/wordprocessingInk" xmlns:wne="http://schemas.microsoft.com/office/word/2006/wordml" xmlns:wps="http://schemas.microsoft.com/office/word/2010/wordprocessingShape" mc:Ignorable="w14 wp14 mv">
   <w:body>
     <w:p>
       <w:pPr>
@@ -235,7 +235,7 @@
       <w:r>
         <w:t xml:space="preserve">The first reported fuel cell dates back to work by W.R. Grove in 1838 </w:t>
       </w:r>
-      <w:hyperlink r:id="rId8">
+      <w:hyperlink r:id="rId10">
         <w:r>
           <w:rPr>
             <w:rStyle w:val="Link"/>
@@ -246,7 +246,7 @@
       <w:r>
         <w:t xml:space="preserve">, who a year later, introduces platinum to catalyze the hydrogen oxidation and oxygen reduction reactions </w:t>
       </w:r>
-      <w:hyperlink r:id="rId9">
+      <w:hyperlink r:id="rId11">
         <w:r>
           <w:rPr>
             <w:rStyle w:val="Link"/>
@@ -317,7 +317,7 @@
       <w:r>
         <w:t xml:space="preserve"> catalyst </w:t>
       </w:r>
-      <w:hyperlink r:id="rId10">
+      <w:hyperlink r:id="rId12">
         <w:r>
           <w:rPr>
             <w:rStyle w:val="Link"/>
@@ -328,7 +328,7 @@
       <w:r>
         <w:t xml:space="preserve">, </w:t>
       </w:r>
-      <w:hyperlink r:id="rId11">
+      <w:hyperlink r:id="rId13">
         <w:r>
           <w:rPr>
             <w:rStyle w:val="Link"/>
@@ -344,7 +344,7 @@
       <w:r>
         <w:t xml:space="preserve">PEM operate below 100 °C, which makes this class of fuel cells highly attractive for portable applications. The low temperature operation does limit both the chemical and mass transport kinetics, leading to appreciable polarization losses, but recent developments in membrane technology may significantly reduce both the mass transport polarization and the reduced operating potential that results from fuel crossover </w:t>
       </w:r>
-      <w:hyperlink r:id="rId12">
+      <w:hyperlink r:id="rId14">
         <w:r>
           <w:rPr>
             <w:rStyle w:val="Link"/>
@@ -389,7 +389,7 @@
                     <pic:cNvPicPr/>
                   </pic:nvPicPr>
                   <pic:blipFill>
-                    <a:blip r:embed="rId13">
+                    <a:blip r:embed="rId15">
                       <a:extLst>
                         <a:ext uri="{28A0092B-C50C-407E-A947-70E740481C1C}">
                           <a14:useLocalDpi xmlns:a14="http://schemas.microsoft.com/office/drawing/2010/main" val="0"/>
@@ -815,7 +815,7 @@
       <w:r>
         <w:t xml:space="preserve">Energy capacities of methanol and hydrogen, from </w:t>
       </w:r>
-      <w:hyperlink r:id="rId14" w:tooltip="Aricò, A., Baglio, V. &amp;amp; Antonucci, V. in Electrocatal. Direct Methanol Fuel Cells 1-78 (2009)." w:history="1">
+      <w:hyperlink r:id="rId16" w:tooltip="Aricò, A., Baglio, V. &amp;amp; Antonucci, V. in Electrocatal. Direct Methanol Fuel Cells 1-78 (2009)." w:history="1">
         <w:r>
           <w:rPr>
             <w:rStyle w:val="Hyperlink"/>
@@ -874,7 +874,7 @@
       <w:pPr>
         <w:jc w:val="right"/>
       </w:pPr>
-      <w:hyperlink r:id="rId15" w:tooltip="Methanol Institute" w:history="1">
+      <w:hyperlink r:id="rId17" w:tooltip="Methanol Institute" w:history="1">
         <w:r>
           <w:rPr>
             <w:rStyle w:val="Hyperlink"/>
@@ -941,7 +941,7 @@
       <w:r>
         <w:t xml:space="preserve">/kg </w:t>
       </w:r>
-      <w:hyperlink r:id="rId16">
+      <w:hyperlink r:id="rId18">
         <w:r>
           <w:rPr>
             <w:rStyle w:val="Link"/>
@@ -1035,18 +1035,11 @@
       <w:pPr>
         <w:rPr>
           <w:b/>
-          <w:rPrChange w:id="5" w:author="Katherine Hurst" w:date="2015-02-19T00:03:00Z">
-            <w:rPr/>
-          </w:rPrChange>
-        </w:rPr>
-      </w:pPr>
-      <w:bookmarkStart w:id="6" w:name="_GoBack"/>
+        </w:rPr>
+      </w:pPr>
       <w:r>
         <w:rPr>
           <w:b/>
-          <w:rPrChange w:id="7" w:author="Katherine Hurst" w:date="2015-02-19T00:03:00Z">
-            <w:rPr/>
-          </w:rPrChange>
         </w:rPr>
         <w:t>Proposed Work:</w:t>
       </w:r>
@@ -1055,13 +1048,9 @@
       <w:r>
         <w:rPr>
           <w:b/>
-          <w:rPrChange w:id="8" w:author="Katherine Hurst" w:date="2015-02-19T00:02:00Z">
-            <w:rPr/>
-          </w:rPrChange>
         </w:rPr>
         <w:t>Approach</w:t>
       </w:r>
-      <w:bookmarkEnd w:id="6"/>
       <w:r>
         <w:t xml:space="preserve">: </w:t>
       </w:r>
@@ -1109,16 +1098,16 @@
       <w:r>
         <w:t xml:space="preserve">Membrane: Through development novel membrane technology, operation of DMFCs </w:t>
       </w:r>
-      <w:commentRangeStart w:id="9"/>
+      <w:commentRangeStart w:id="5"/>
       <w:r>
         <w:t xml:space="preserve">at high methanol </w:t>
       </w:r>
-      <w:commentRangeEnd w:id="9"/>
+      <w:commentRangeEnd w:id="5"/>
       <w:r>
         <w:rPr>
           <w:rStyle w:val="CommentReference"/>
         </w:rPr>
-        <w:commentReference w:id="9"/>
+        <w:commentReference w:id="5"/>
       </w:r>
       <w:r>
         <w:t>concentration, while also facilitating high proton conductivity</w:t>
@@ -1131,19 +1120,19 @@
       <w:r>
         <w:t xml:space="preserve"> </w:t>
       </w:r>
-      <w:commentRangeStart w:id="10"/>
+      <w:commentRangeStart w:id="7"/>
       <w:r>
         <w:t xml:space="preserve">increase the </w:t>
       </w:r>
       <w:r>
         <w:t>power density</w:t>
       </w:r>
-      <w:commentRangeEnd w:id="10"/>
+      <w:commentRangeEnd w:id="7"/>
       <w:r>
         <w:rPr>
           <w:rStyle w:val="CommentReference"/>
         </w:rPr>
-        <w:commentReference w:id="10"/>
+        <w:commentReference w:id="7"/>
       </w:r>
       <w:r>
         <w:t>.</w:t>
@@ -1218,7 +1207,626 @@
         <w:t>membranes and incorporated into a fuel cell stack.</w:t>
       </w:r>
       <w:r>
-        <w:t xml:space="preserve">  </w:t>
+        <w:t xml:space="preserve"> </w:t>
+      </w:r>
+    </w:p>
+    <w:p/>
+    <w:p>
+      <w:pPr>
+        <w:spacing w:after="120"/>
+        <w:jc w:val="both"/>
+        <w:rPr>
+          <w:rFonts w:ascii="Times New Roman" w:hAnsi="Times New Roman" w:cs="Times New Roman"/>
+        </w:rPr>
+      </w:pPr>
+      <w:proofErr w:type="gramStart"/>
+      <w:r>
+        <w:t>Optimization of th</w:t>
+      </w:r>
+      <w:r>
+        <w:t>e catalyst synthesis to produce</w:t>
+      </w:r>
+      <w:r>
+        <w:t xml:space="preserve"> nanoparticles of prescribed </w:t>
+      </w:r>
+      <w:r>
+        <w:t xml:space="preserve">morphologies, </w:t>
+      </w:r>
+      <w:r>
+        <w:t>shapes and sizes.</w:t>
+      </w:r>
+      <w:proofErr w:type="gramEnd"/>
+      <w:r>
+        <w:t xml:space="preserve"> </w:t>
+      </w:r>
+      <w:r>
+        <w:rPr>
+          <w:rFonts w:ascii="Times New Roman" w:hAnsi="Times New Roman" w:cs="Times New Roman"/>
+        </w:rPr>
+        <w:t xml:space="preserve">We will pursue the catalyst optimization </w:t>
+      </w:r>
+      <w:r>
+        <w:rPr>
+          <w:rFonts w:ascii="Times New Roman" w:hAnsi="Times New Roman" w:cs="Times New Roman"/>
+        </w:rPr>
+        <w:t xml:space="preserve">by developing research synergies that combine computational tools (search algorithms, synthesis models, simulations of process or properties, etc.) with experimental methods/techniques of synthesis and characterization in order to predict desired materials and to achieve </w:t>
+      </w:r>
+      <w:r>
+        <w:rPr>
+          <w:rFonts w:ascii="Times New Roman" w:hAnsi="Times New Roman" w:cs="Times New Roman"/>
+        </w:rPr>
+        <w:t xml:space="preserve">a </w:t>
+      </w:r>
+      <w:r>
+        <w:rPr>
+          <w:rFonts w:ascii="Times New Roman" w:hAnsi="Times New Roman" w:cs="Times New Roman"/>
+        </w:rPr>
+        <w:t xml:space="preserve">fundamental understanding of their synthesis and/or control over the final product and its catalytic properties. The catalytic materials systems </w:t>
+      </w:r>
+      <w:r>
+        <w:rPr>
+          <w:rFonts w:ascii="Times New Roman" w:hAnsi="Times New Roman" w:cs="Times New Roman"/>
+        </w:rPr>
+        <w:t>to be addressed in the</w:t>
+      </w:r>
+      <w:r>
+        <w:rPr>
+          <w:rFonts w:ascii="Times New Roman" w:hAnsi="Times New Roman" w:cs="Times New Roman"/>
+        </w:rPr>
+        <w:t xml:space="preserve"> proposal </w:t>
+      </w:r>
+      <w:proofErr w:type="gramStart"/>
+      <w:r>
+        <w:rPr>
+          <w:rFonts w:ascii="Times New Roman" w:hAnsi="Times New Roman" w:cs="Times New Roman"/>
+        </w:rPr>
+        <w:t>are  metal</w:t>
+      </w:r>
+      <w:proofErr w:type="gramEnd"/>
+      <w:r>
+        <w:rPr>
+          <w:rFonts w:ascii="Times New Roman" w:hAnsi="Times New Roman" w:cs="Times New Roman"/>
+        </w:rPr>
+        <w:t xml:space="preserve"> nanoparticles (NPs), </w:t>
+      </w:r>
+      <w:r>
+        <w:rPr>
+          <w:rFonts w:ascii="Times New Roman" w:hAnsi="Times New Roman" w:cs="Times New Roman"/>
+        </w:rPr>
+        <w:t xml:space="preserve">with or without core-shell morphologies </w:t>
+      </w:r>
+      <w:r>
+        <w:rPr>
+          <w:rFonts w:ascii="Times New Roman" w:hAnsi="Times New Roman" w:cs="Times New Roman"/>
+        </w:rPr>
+        <w:t xml:space="preserve">These well-defined catalytic systems are ideal for linking experiments and modeling, providing controlled systems for building </w:t>
+      </w:r>
+      <w:r>
+        <w:rPr>
+          <w:rFonts w:ascii="Times New Roman" w:hAnsi="Times New Roman" w:cs="Times New Roman"/>
+        </w:rPr>
+        <w:t xml:space="preserve">selective and </w:t>
+      </w:r>
+      <w:r>
+        <w:rPr>
+          <w:rFonts w:ascii="Times New Roman" w:hAnsi="Times New Roman" w:cs="Times New Roman"/>
+        </w:rPr>
+        <w:t xml:space="preserve">complex </w:t>
+      </w:r>
+      <w:r>
+        <w:rPr>
+          <w:rFonts w:ascii="Times New Roman" w:hAnsi="Times New Roman" w:cs="Times New Roman"/>
+        </w:rPr>
+        <w:t xml:space="preserve">functionalities. </w:t>
+      </w:r>
+    </w:p>
+    <w:p>
+      <w:pPr>
+        <w:spacing w:after="120"/>
+        <w:jc w:val="both"/>
+        <w:rPr>
+          <w:rFonts w:ascii="Times New Roman" w:hAnsi="Times New Roman" w:cs="Times New Roman"/>
+        </w:rPr>
+      </w:pPr>
+    </w:p>
+    <w:p>
+      <w:pPr>
+        <w:spacing w:after="0"/>
+        <w:jc w:val="both"/>
+        <w:rPr>
+          <w:rFonts w:ascii="Times New Roman" w:hAnsi="Times New Roman"/>
+        </w:rPr>
+      </w:pPr>
+      <w:r>
+        <w:rPr>
+          <w:noProof/>
+        </w:rPr>
+        <w:lastRenderedPageBreak/>
+        <w:drawing>
+          <wp:anchor distT="0" distB="0" distL="114300" distR="114300" simplePos="0" relativeHeight="251660288" behindDoc="1" locked="0" layoutInCell="1" allowOverlap="1" wp14:anchorId="67F88CB9" wp14:editId="453B7C4F">
+            <wp:simplePos x="0" y="0"/>
+            <wp:positionH relativeFrom="column">
+              <wp:posOffset>2564130</wp:posOffset>
+            </wp:positionH>
+            <wp:positionV relativeFrom="paragraph">
+              <wp:posOffset>199390</wp:posOffset>
+            </wp:positionV>
+            <wp:extent cx="3768725" cy="2204720"/>
+            <wp:effectExtent l="19050" t="0" r="3175" b="0"/>
+            <wp:wrapTight wrapText="bothSides">
+              <wp:wrapPolygon edited="0">
+                <wp:start x="-109" y="0"/>
+                <wp:lineTo x="-109" y="21463"/>
+                <wp:lineTo x="21618" y="21463"/>
+                <wp:lineTo x="21618" y="0"/>
+                <wp:lineTo x="-109" y="0"/>
+              </wp:wrapPolygon>
+            </wp:wrapTight>
+            <wp:docPr id="9" name="Picture 1" descr="fjg15model-figure-2.png"/>
+            <wp:cNvGraphicFramePr>
+              <a:graphicFrameLocks xmlns:a="http://schemas.openxmlformats.org/drawingml/2006/main" noChangeAspect="1"/>
+            </wp:cNvGraphicFramePr>
+            <a:graphic xmlns:a="http://schemas.openxmlformats.org/drawingml/2006/main">
+              <a:graphicData uri="http://schemas.openxmlformats.org/drawingml/2006/picture">
+                <pic:pic xmlns:pic="http://schemas.openxmlformats.org/drawingml/2006/picture">
+                  <pic:nvPicPr>
+                    <pic:cNvPr id="0" name="fjg15model-figure-2.png"/>
+                    <pic:cNvPicPr/>
+                  </pic:nvPicPr>
+                  <pic:blipFill>
+                    <a:blip r:embed="rId20" cstate="print"/>
+                    <a:stretch>
+                      <a:fillRect/>
+                    </a:stretch>
+                  </pic:blipFill>
+                  <pic:spPr>
+                    <a:xfrm>
+                      <a:off x="0" y="0"/>
+                      <a:ext cx="3768725" cy="2204720"/>
+                    </a:xfrm>
+                    <a:prstGeom prst="rect">
+                      <a:avLst/>
+                    </a:prstGeom>
+                  </pic:spPr>
+                </pic:pic>
+              </a:graphicData>
+            </a:graphic>
+          </wp:anchor>
+        </w:drawing>
+      </w:r>
+      <w:r>
+        <w:rPr>
+          <w:noProof/>
+          <w:lang w:eastAsia="ja-JP"/>
+        </w:rPr>
+        <w:pict w14:anchorId="7DE6513D">
+          <v:shapetype id="_x0000_t202" coordsize="21600,21600" o:spt="202" path="m0,0l0,21600,21600,21600,21600,0xe">
+            <v:stroke joinstyle="miter"/>
+            <v:path gradientshapeok="t" o:connecttype="rect"/>
+          </v:shapetype>
+          <v:shape id="_x0000_s1026" type="#_x0000_t202" style="position:absolute;left:0;text-align:left;margin-left:202.9pt;margin-top:191.75pt;width:292.5pt;height:92pt;z-index:251659264;mso-position-horizontal-relative:text;mso-position-vertical-relative:text" wrapcoords="-44 0 -44 20769 21600 20769 21600 0 -44 0" stroked="f">
+            <v:textbox style="mso-next-textbox:#_x0000_s1026" inset="0,0,0,0">
+              <w:txbxContent>
+                <w:p>
+                  <w:pPr>
+                    <w:pStyle w:val="Caption"/>
+                    <w:jc w:val="both"/>
+                    <w:rPr>
+                      <w:rFonts w:ascii="Times New Roman" w:hAnsi="Times New Roman" w:cs="Times New Roman"/>
+                      <w:b w:val="0"/>
+                      <w:noProof/>
+                      <w:color w:val="000000" w:themeColor="text1"/>
+                      <w:sz w:val="22"/>
+                      <w:szCs w:val="22"/>
+                    </w:rPr>
+                  </w:pPr>
+                  <w:r>
+                    <w:rPr>
+                      <w:rFonts w:ascii="Times New Roman" w:hAnsi="Times New Roman" w:cs="Times New Roman"/>
+                      <w:color w:val="000000" w:themeColor="text1"/>
+                      <w:sz w:val="22"/>
+                      <w:szCs w:val="22"/>
+                    </w:rPr>
+                    <w:t xml:space="preserve">Figure 1. </w:t>
+                  </w:r>
+                  <w:r>
+                    <w:rPr>
+                      <w:rFonts w:ascii="Times New Roman" w:hAnsi="Times New Roman" w:cs="Times New Roman"/>
+                      <w:b w:val="0"/>
+                      <w:color w:val="000000" w:themeColor="text1"/>
+                      <w:sz w:val="22"/>
+                      <w:szCs w:val="22"/>
+                    </w:rPr>
+                    <w:t>(a) Computationally</w:t>
+                  </w:r>
+                  <w:r>
+                    <w:rPr>
+                      <w:rFonts w:ascii="Times New Roman" w:hAnsi="Times New Roman" w:cs="Times New Roman"/>
+                      <w:b w:val="0"/>
+                      <w:color w:val="000000" w:themeColor="text1"/>
+                      <w:sz w:val="22"/>
+                      <w:szCs w:val="22"/>
+                    </w:rPr>
+                    <w:t xml:space="preserve"> guided synthesis of metallic nanoparticles by wet chemical reduction (WCR) –recent work at CSM by Richards and Ciobanu</w:t>
+                  </w:r>
+                  <w:r>
+                    <w:rPr>
+                      <w:rFonts w:ascii="Times New Roman" w:hAnsi="Times New Roman" w:cs="Times New Roman"/>
+                      <w:b w:val="0"/>
+                      <w:color w:val="000000" w:themeColor="text1"/>
+                      <w:sz w:val="22"/>
+                      <w:szCs w:val="22"/>
+                    </w:rPr>
+                    <w:t xml:space="preserve">. (b) Key parameters of the </w:t>
+                  </w:r>
+                  <w:r>
+                    <w:rPr>
+                      <w:rFonts w:ascii="Times New Roman" w:hAnsi="Times New Roman" w:cs="Times New Roman"/>
+                      <w:b w:val="0"/>
+                      <w:color w:val="000000" w:themeColor="text1"/>
+                      <w:sz w:val="22"/>
+                      <w:szCs w:val="22"/>
+                    </w:rPr>
+                    <w:t xml:space="preserve">computational model: </w:t>
+                  </w:r>
+                  <w:r>
+                    <w:rPr>
+                      <w:rFonts w:ascii="Times New Roman" w:hAnsi="Times New Roman" w:cs="Times New Roman"/>
+                      <w:b w:val="0"/>
+                      <w:color w:val="000000" w:themeColor="text1"/>
+                      <w:sz w:val="22"/>
+                      <w:szCs w:val="22"/>
+                    </w:rPr>
+                    <w:t>net attachment rates</w:t>
+                  </w:r>
+                  <w:r>
+                    <w:rPr>
+                      <w:rFonts w:ascii="Times New Roman" w:hAnsi="Times New Roman" w:cs="Times New Roman"/>
+                      <w:b w:val="0"/>
+                      <w:color w:val="000000" w:themeColor="text1"/>
+                      <w:sz w:val="22"/>
+                      <w:szCs w:val="22"/>
+                    </w:rPr>
+                    <w:t xml:space="preserve"> for each facet</w:t>
+                  </w:r>
+                  <w:r>
+                    <w:rPr>
+                      <w:rFonts w:ascii="Times New Roman" w:hAnsi="Times New Roman" w:cs="Times New Roman"/>
+                      <w:b w:val="0"/>
+                      <w:color w:val="000000" w:themeColor="text1"/>
+                      <w:sz w:val="22"/>
+                      <w:szCs w:val="22"/>
+                    </w:rPr>
+                    <w:t xml:space="preserve">. (c) Predictions of the model for </w:t>
+                  </w:r>
+                  <w:r>
+                    <w:rPr>
+                      <w:rFonts w:ascii="Times New Roman" w:hAnsi="Times New Roman" w:cs="Times New Roman"/>
+                      <w:b w:val="0"/>
+                      <w:color w:val="000000" w:themeColor="text1"/>
+                      <w:sz w:val="22"/>
+                      <w:szCs w:val="22"/>
+                    </w:rPr>
+                    <w:t xml:space="preserve">different ratios of </w:t>
+                  </w:r>
+                  <w:proofErr w:type="spellStart"/>
+                  <w:r>
+                    <w:rPr>
+                      <w:rFonts w:ascii="Times New Roman" w:hAnsi="Times New Roman" w:cs="Times New Roman"/>
+                      <w:b w:val="0"/>
+                      <w:color w:val="000000" w:themeColor="text1"/>
+                      <w:sz w:val="22"/>
+                      <w:szCs w:val="22"/>
+                    </w:rPr>
+                    <w:t>attachement</w:t>
+                  </w:r>
+                  <w:proofErr w:type="spellEnd"/>
+                  <w:r>
+                    <w:rPr>
+                      <w:rFonts w:ascii="Times New Roman" w:hAnsi="Times New Roman" w:cs="Times New Roman"/>
+                      <w:b w:val="0"/>
+                      <w:color w:val="000000" w:themeColor="text1"/>
+                      <w:sz w:val="22"/>
+                      <w:szCs w:val="22"/>
+                    </w:rPr>
+                    <w:t xml:space="preserve"> rates to (001) and (111) facets. (d) Actual </w:t>
+                  </w:r>
+                  <w:proofErr w:type="spellStart"/>
+                  <w:r>
+                    <w:rPr>
+                      <w:rFonts w:ascii="Times New Roman" w:hAnsi="Times New Roman" w:cs="Times New Roman"/>
+                      <w:b w:val="0"/>
+                      <w:color w:val="000000" w:themeColor="text1"/>
+                      <w:sz w:val="22"/>
+                      <w:szCs w:val="22"/>
+                    </w:rPr>
+                    <w:t>Pd</w:t>
+                  </w:r>
+                  <w:proofErr w:type="spellEnd"/>
+                  <w:r>
+                    <w:rPr>
+                      <w:rFonts w:ascii="Times New Roman" w:hAnsi="Times New Roman" w:cs="Times New Roman"/>
+                      <w:b w:val="0"/>
+                      <w:color w:val="000000" w:themeColor="text1"/>
+                      <w:sz w:val="22"/>
+                      <w:szCs w:val="22"/>
+                    </w:rPr>
+                    <w:t xml:space="preserve"> </w:t>
+                  </w:r>
+                  <w:proofErr w:type="spellStart"/>
+                  <w:r>
+                    <w:rPr>
+                      <w:rFonts w:ascii="Times New Roman" w:hAnsi="Times New Roman" w:cs="Times New Roman"/>
+                      <w:b w:val="0"/>
+                      <w:color w:val="000000" w:themeColor="text1"/>
+                      <w:sz w:val="22"/>
+                      <w:szCs w:val="22"/>
+                    </w:rPr>
+                    <w:t>cuboctahedra</w:t>
+                  </w:r>
+                  <w:proofErr w:type="spellEnd"/>
+                  <w:r>
+                    <w:rPr>
+                      <w:rFonts w:ascii="Times New Roman" w:hAnsi="Times New Roman" w:cs="Times New Roman"/>
+                      <w:b w:val="0"/>
+                      <w:color w:val="000000" w:themeColor="text1"/>
+                      <w:sz w:val="22"/>
+                      <w:szCs w:val="22"/>
+                    </w:rPr>
+                    <w:t xml:space="preserve"> synthesized by Richards' group. </w:t>
+                  </w:r>
+                </w:p>
+              </w:txbxContent>
+            </v:textbox>
+            <w10:wrap type="tight"/>
+          </v:shape>
+        </w:pict>
+      </w:r>
+      <w:r>
+        <w:rPr>
+          <w:rFonts w:ascii="Times New Roman" w:hAnsi="Times New Roman"/>
+        </w:rPr>
+        <w:t xml:space="preserve">The key factor in achieving the computationally-guided synthesis is the development of a successful </w:t>
+      </w:r>
+      <w:r>
+        <w:rPr>
+          <w:rFonts w:ascii="Times New Roman" w:hAnsi="Times New Roman"/>
+        </w:rPr>
+        <w:t xml:space="preserve">physics and chemistry based </w:t>
+      </w:r>
+      <w:r>
+        <w:rPr>
+          <w:rFonts w:ascii="Times New Roman" w:hAnsi="Times New Roman"/>
+        </w:rPr>
+        <w:t>model</w:t>
+      </w:r>
+      <w:r>
+        <w:rPr>
+          <w:rFonts w:ascii="Times New Roman" w:hAnsi="Times New Roman"/>
+        </w:rPr>
+        <w:t xml:space="preserve"> with </w:t>
+      </w:r>
+      <w:r>
+        <w:rPr>
+          <w:rFonts w:ascii="Times New Roman" w:hAnsi="Times New Roman"/>
+        </w:rPr>
+        <w:t>adjustable parameters that can be tuned to predict the range</w:t>
+      </w:r>
+      <w:r>
+        <w:rPr>
+          <w:rFonts w:ascii="Times New Roman" w:hAnsi="Times New Roman"/>
+        </w:rPr>
+        <w:t xml:space="preserve"> </w:t>
+      </w:r>
+      <w:proofErr w:type="gramStart"/>
+      <w:r>
+        <w:rPr>
+          <w:rFonts w:ascii="Times New Roman" w:hAnsi="Times New Roman"/>
+        </w:rPr>
+        <w:t>of  structures</w:t>
+      </w:r>
+      <w:proofErr w:type="gramEnd"/>
+      <w:r>
+        <w:rPr>
+          <w:rFonts w:ascii="Times New Roman" w:hAnsi="Times New Roman"/>
+        </w:rPr>
+        <w:t xml:space="preserve"> achievable </w:t>
+      </w:r>
+      <w:r>
+        <w:rPr>
+          <w:rFonts w:ascii="Times New Roman" w:hAnsi="Times New Roman"/>
+        </w:rPr>
+        <w:t xml:space="preserve">via the given synthesis </w:t>
+      </w:r>
+      <w:r>
+        <w:rPr>
+          <w:rFonts w:ascii="Times New Roman" w:hAnsi="Times New Roman"/>
+        </w:rPr>
+        <w:t>(</w:t>
+      </w:r>
+      <w:r>
+        <w:rPr>
+          <w:rFonts w:ascii="Times New Roman" w:hAnsi="Times New Roman"/>
+          <w:i/>
+        </w:rPr>
+        <w:t>e.g.</w:t>
+      </w:r>
+      <w:r>
+        <w:rPr>
+          <w:rFonts w:ascii="Times New Roman" w:hAnsi="Times New Roman"/>
+        </w:rPr>
+        <w:t xml:space="preserve">, shapes, sizes and size </w:t>
+      </w:r>
+      <w:proofErr w:type="spellStart"/>
+      <w:r>
+        <w:rPr>
+          <w:rFonts w:ascii="Times New Roman" w:hAnsi="Times New Roman"/>
+        </w:rPr>
+        <w:t>dispersity</w:t>
+      </w:r>
+      <w:proofErr w:type="spellEnd"/>
+      <w:r>
+        <w:rPr>
+          <w:rFonts w:ascii="Times New Roman" w:hAnsi="Times New Roman"/>
+        </w:rPr>
+        <w:t xml:space="preserve"> of NPs</w:t>
+      </w:r>
+      <w:r>
+        <w:rPr>
+          <w:rFonts w:ascii="Times New Roman" w:hAnsi="Times New Roman"/>
+        </w:rPr>
+        <w:t>). P</w:t>
+      </w:r>
+      <w:r>
+        <w:rPr>
+          <w:rFonts w:ascii="Times New Roman" w:hAnsi="Times New Roman"/>
+        </w:rPr>
+        <w:t>arameter maps</w:t>
+      </w:r>
+      <w:r>
+        <w:rPr>
+          <w:rFonts w:ascii="Times New Roman" w:hAnsi="Times New Roman"/>
+        </w:rPr>
+        <w:t xml:space="preserve"> will be identified for the model to predict NPs with desired morphol</w:t>
+      </w:r>
+      <w:r>
+        <w:rPr>
+          <w:rFonts w:ascii="Times New Roman" w:hAnsi="Times New Roman"/>
+        </w:rPr>
+        <w:t xml:space="preserve">ogical and structural characteristics.  </w:t>
+      </w:r>
+      <w:r>
+        <w:rPr>
+          <w:rFonts w:ascii="Times New Roman" w:hAnsi="Times New Roman"/>
+        </w:rPr>
+        <w:t>Such computational exploration of the parameter space will guide the synthesis procedure by providing ranges for the key parameters in which the experiments should operate in order to produce materials with desired properties.  Using the restricted parameter space provided by the model, then synthesis experiments will be performed and the final materials will be characterized. At this point, we can assess the quality and robustness of the model by comparing the results of such materials characterization (shape</w:t>
+      </w:r>
+      <w:r>
+        <w:rPr>
+          <w:rFonts w:ascii="Times New Roman" w:hAnsi="Times New Roman"/>
+        </w:rPr>
+        <w:t xml:space="preserve">, size, composition, </w:t>
+      </w:r>
+      <w:proofErr w:type="spellStart"/>
+      <w:r>
+        <w:rPr>
+          <w:rFonts w:ascii="Times New Roman" w:hAnsi="Times New Roman"/>
+        </w:rPr>
+        <w:t>etc</w:t>
+      </w:r>
+      <w:proofErr w:type="spellEnd"/>
+      <w:r>
+        <w:rPr>
+          <w:rFonts w:ascii="Times New Roman" w:hAnsi="Times New Roman"/>
+        </w:rPr>
+        <w:t xml:space="preserve">) with the predictions of the model. If the model and the experimental characterization are consistent with one another, then the </w:t>
+      </w:r>
+      <w:proofErr w:type="gramStart"/>
+      <w:r>
+        <w:rPr>
+          <w:rFonts w:ascii="Times New Roman" w:hAnsi="Times New Roman"/>
+        </w:rPr>
+        <w:t>computationally-guided</w:t>
+      </w:r>
+      <w:proofErr w:type="gramEnd"/>
+      <w:r>
+        <w:rPr>
+          <w:rFonts w:ascii="Times New Roman" w:hAnsi="Times New Roman"/>
+        </w:rPr>
+        <w:t xml:space="preserve"> synthesis was successful. If not, then this would mean that the model did</w:t>
+      </w:r>
+      <w:r>
+        <w:rPr>
+          <w:rFonts w:ascii="Times New Roman" w:hAnsi="Times New Roman"/>
+        </w:rPr>
+        <w:t xml:space="preserve"> not contain sufficient physics and/or </w:t>
+      </w:r>
+      <w:r>
+        <w:rPr>
+          <w:rFonts w:ascii="Times New Roman" w:hAnsi="Times New Roman"/>
+        </w:rPr>
+        <w:t>chemistry to begin with, and therefore the model has to be</w:t>
+      </w:r>
+      <w:r>
+        <w:rPr>
+          <w:rFonts w:ascii="Times New Roman" w:hAnsi="Times New Roman"/>
+        </w:rPr>
+        <w:t xml:space="preserve"> modified accordingly. A</w:t>
+      </w:r>
+      <w:r>
+        <w:rPr>
+          <w:rFonts w:ascii="Times New Roman" w:hAnsi="Times New Roman"/>
+        </w:rPr>
+        <w:t>s an example, we illustrate</w:t>
+      </w:r>
+      <w:r>
+        <w:rPr>
+          <w:rFonts w:ascii="Times New Roman" w:hAnsi="Times New Roman"/>
+        </w:rPr>
+        <w:t xml:space="preserve"> in Figure 1 the successful </w:t>
+      </w:r>
+      <w:proofErr w:type="gramStart"/>
+      <w:r>
+        <w:rPr>
+          <w:rFonts w:ascii="Times New Roman" w:hAnsi="Times New Roman"/>
+        </w:rPr>
+        <w:t>computationally-</w:t>
+      </w:r>
+      <w:r>
+        <w:rPr>
+          <w:rFonts w:ascii="Times New Roman" w:hAnsi="Times New Roman"/>
+        </w:rPr>
+        <w:t>guided</w:t>
+      </w:r>
+      <w:proofErr w:type="gramEnd"/>
+      <w:r>
+        <w:rPr>
+          <w:rFonts w:ascii="Times New Roman" w:hAnsi="Times New Roman"/>
+        </w:rPr>
+        <w:t xml:space="preserve"> synthesis of </w:t>
+      </w:r>
+      <w:proofErr w:type="spellStart"/>
+      <w:r>
+        <w:rPr>
+          <w:rFonts w:ascii="Times New Roman" w:hAnsi="Times New Roman"/>
+        </w:rPr>
+        <w:t>Pd</w:t>
+      </w:r>
+      <w:proofErr w:type="spellEnd"/>
+      <w:r>
+        <w:rPr>
+          <w:rFonts w:ascii="Times New Roman" w:hAnsi="Times New Roman"/>
+        </w:rPr>
+        <w:t xml:space="preserve"> </w:t>
+      </w:r>
+      <w:r>
+        <w:rPr>
+          <w:rFonts w:ascii="Times New Roman" w:hAnsi="Times New Roman"/>
+        </w:rPr>
+        <w:t>NPs</w:t>
+      </w:r>
+      <w:r>
+        <w:rPr>
+          <w:rFonts w:ascii="Times New Roman" w:hAnsi="Times New Roman"/>
+        </w:rPr>
+        <w:t xml:space="preserve"> grown via wet chemical reduction, in which a model was developed to account for different growth rates </w:t>
+      </w:r>
+      <w:r>
+        <w:rPr>
+          <w:rFonts w:ascii="Times New Roman" w:hAnsi="Times New Roman"/>
+        </w:rPr>
+        <w:t xml:space="preserve">of the NPs corresponding to </w:t>
+      </w:r>
+      <w:r>
+        <w:rPr>
+          <w:rFonts w:ascii="Times New Roman" w:hAnsi="Times New Roman"/>
+        </w:rPr>
+        <w:t xml:space="preserve">different directions crystallographic directions. </w:t>
+      </w:r>
+    </w:p>
+    <w:p>
+      <w:r>
+        <w:t xml:space="preserve"> </w:t>
       </w:r>
     </w:p>
     <w:p>
@@ -1253,6 +1861,7 @@
     </w:p>
     <w:p>
       <w:r>
+        <w:lastRenderedPageBreak/>
         <w:t xml:space="preserve">Year 2 accomplishments will include: Integration of the components, improvement of the window of operation, and demonstrated improvement of the </w:t>
       </w:r>
       <w:proofErr w:type="gramStart"/>
@@ -1320,7 +1929,7 @@
       <w:r>
         <w:t xml:space="preserve">A fuel cell-electrochemical energy storage hybrid power system is not a new concept, e.g. </w:t>
       </w:r>
-      <w:hyperlink r:id="rId18">
+      <w:hyperlink r:id="rId21">
         <w:r>
           <w:rPr>
             <w:rStyle w:val="Link"/>
@@ -1331,7 +1940,7 @@
       <w:r>
         <w:t xml:space="preserve">; they have been incorporated into concept vehicles produced by several automobile manufacturers, and in May 2008, </w:t>
       </w:r>
-      <w:hyperlink r:id="rId19">
+      <w:hyperlink r:id="rId22">
         <w:r>
           <w:rPr>
             <w:rStyle w:val="Link"/>
@@ -1342,13 +1951,65 @@
       <w:r>
         <w:t xml:space="preserve"> on the successful test flight of the Demonstrator Airplane, which combined a proton exchange membrane fuel cell system with a lightweight battery that provided additional power for takeoff. </w:t>
       </w:r>
+      <w:commentRangeStart w:id="9"/>
+      <w:r>
+        <w:t xml:space="preserve">Commercial hybrid power systems have a place, but these examples show that prohibitive limitations persist in battery/hydrogen fuel cell systems, prompting our proposed move to </w:t>
+      </w:r>
+      <w:commentRangeStart w:id="10"/>
+      <w:r>
+        <w:t>methanol</w:t>
+      </w:r>
+      <w:commentRangeEnd w:id="10"/>
+      <w:r>
+        <w:rPr>
+          <w:rStyle w:val="CommentReference"/>
+        </w:rPr>
+        <w:commentReference w:id="10"/>
+      </w:r>
+      <w:r>
+        <w:t>.</w:t>
+      </w:r>
+      <w:commentRangeEnd w:id="9"/>
+      <w:r>
+        <w:rPr>
+          <w:rStyle w:val="CommentReference"/>
+        </w:rPr>
+        <w:commentReference w:id="9"/>
+      </w:r>
+    </w:p>
+    <w:p>
+      <w:r>
+        <w:t>This project will leverage recent advancements in membrane and catalyst technology to increase the performance of direct methanol fuel cells; advance solid state lithium ion battery systems to lower battery weight, improve safety, and exploit the capacity multiplier effect of a hybrid system; and finally, advance the technological readiness level of this technology toward commercialization.</w:t>
+      </w:r>
+    </w:p>
+    <w:p>
+      <w:pPr>
+        <w:pStyle w:val="Heading2"/>
+      </w:pPr>
+      <w:bookmarkStart w:id="11" w:name="personnel"/>
+      <w:r>
+        <w:t>Personnel</w:t>
+      </w:r>
+    </w:p>
+    <w:bookmarkEnd w:id="11"/>
+    <w:p>
+      <w:r>
+        <w:t>Dr. Branden Kappes (Lead) holds a Research Assistant Professor appointment at the Colorado School of Mines and, as VP of Technology at Process Group International (PGI), is responsible for research, development,</w:t>
+      </w:r>
       <w:commentRangeStart w:id="12"/>
       <w:r>
-        <w:t xml:space="preserve">Commercial hybrid power systems have a place, but these examples show that prohibitive limitations persist in battery/hydrogen fuel cell systems, prompting our proposed move to </w:t>
+        <w:t xml:space="preserve"> and manufacture of their direct methanol fuel cell </w:t>
       </w:r>
       <w:commentRangeStart w:id="13"/>
       <w:r>
-        <w:t>methanol</w:t>
+        <w:t>line</w:t>
+      </w:r>
+      <w:commentRangeEnd w:id="12"/>
+      <w:r>
+        <w:rPr>
+          <w:rStyle w:val="CommentReference"/>
+        </w:rPr>
+        <w:commentReference w:id="12"/>
       </w:r>
       <w:commentRangeEnd w:id="13"/>
       <w:r>
@@ -1358,191 +2019,215 @@
         <w:commentReference w:id="13"/>
       </w:r>
       <w:r>
-        <w:t>.</w:t>
-      </w:r>
-      <w:commentRangeEnd w:id="12"/>
-      <w:r>
-        <w:rPr>
-          <w:rStyle w:val="CommentReference"/>
-        </w:rPr>
-        <w:commentReference w:id="12"/>
-      </w:r>
-    </w:p>
-    <w:p>
-      <w:r>
-        <w:t>This project will leverage recent advancements in membrane and catalyst technology to increase the performance of direct methanol fuel cells; advance solid state lithium ion battery systems to lower battery weight, improve safety, and exploit the capacity multiplier effect of a hybrid system; and finally, advance the technological readiness level of this technology toward commercialization.</w:t>
+        <w:t>. His work at the Colorado School of Mines focuses on high-throughput computational modeling of chemical and materials systems for electrochemical energy storage.</w:t>
+      </w:r>
+    </w:p>
+    <w:p>
+      <w:r>
+        <w:lastRenderedPageBreak/>
+        <w:t xml:space="preserve">Dr. </w:t>
+      </w:r>
+      <w:proofErr w:type="spellStart"/>
+      <w:r>
+        <w:t>Chunmei</w:t>
+      </w:r>
+      <w:proofErr w:type="spellEnd"/>
+      <w:r>
+        <w:t xml:space="preserve"> Ban … battery system</w:t>
+      </w:r>
+    </w:p>
+    <w:p>
+      <w:r>
+        <w:t>Dr. Steven Christensen … characterization</w:t>
+      </w:r>
+    </w:p>
+    <w:p>
+      <w:r>
+        <w:t xml:space="preserve">Dr. </w:t>
+      </w:r>
+      <w:proofErr w:type="spellStart"/>
+      <w:r>
+        <w:t>Cristian</w:t>
+      </w:r>
+      <w:proofErr w:type="spellEnd"/>
+      <w:r>
+        <w:t xml:space="preserve"> Ciobanu</w:t>
+      </w:r>
+      <w:r>
+        <w:t xml:space="preserve">. Dr. Ciobanu is a Professor in the Dept. of Mechanical Engineering and in the Materials Science Program at CSM. His work focuses in general on the </w:t>
+      </w:r>
+      <w:r>
+        <w:t>relationships between structure</w:t>
+      </w:r>
+      <w:r>
+        <w:t xml:space="preserve"> and properties of surfaces, interfaces, and </w:t>
+      </w:r>
+      <w:proofErr w:type="spellStart"/>
+      <w:r>
+        <w:t>nanomaterials</w:t>
+      </w:r>
+      <w:proofErr w:type="spellEnd"/>
+      <w:proofErr w:type="gramStart"/>
+      <w:r>
+        <w:t xml:space="preserve">, </w:t>
+      </w:r>
+      <w:r>
+        <w:t xml:space="preserve"> while</w:t>
+      </w:r>
+      <w:proofErr w:type="gramEnd"/>
+      <w:r>
+        <w:t xml:space="preserve"> recent </w:t>
+      </w:r>
+      <w:r>
+        <w:t>emphasis</w:t>
+      </w:r>
+      <w:r>
+        <w:t xml:space="preserve"> in his research is</w:t>
+      </w:r>
+      <w:r>
+        <w:t xml:space="preserve"> on </w:t>
+      </w:r>
+      <w:r>
+        <w:t xml:space="preserve">the </w:t>
+      </w:r>
+      <w:r>
+        <w:t xml:space="preserve">modeling </w:t>
+      </w:r>
+      <w:r>
+        <w:t xml:space="preserve">of </w:t>
+      </w:r>
+      <w:r>
+        <w:t xml:space="preserve">growth/processes to understand underlying mechanisms that lead to growth of </w:t>
+      </w:r>
+      <w:proofErr w:type="spellStart"/>
+      <w:r>
+        <w:t>nanomaterials</w:t>
+      </w:r>
+      <w:proofErr w:type="spellEnd"/>
+      <w:r>
+        <w:t xml:space="preserve"> with desired morphologies</w:t>
+      </w:r>
+      <w:r>
+        <w:t xml:space="preserve"> and functionalities</w:t>
+      </w:r>
+      <w:r>
+        <w:t xml:space="preserve">. </w:t>
+      </w:r>
+    </w:p>
+    <w:p>
+      <w:r>
+        <w:t xml:space="preserve">In this project, Prof. Ciobanu will be responsible for simulations of processes that lead to catalysts with desired structures, synthesis of ZZZ with prescribed CCC, </w:t>
+      </w:r>
+      <w:proofErr w:type="gramStart"/>
+      <w:r>
+        <w:t>and .</w:t>
+      </w:r>
+      <w:proofErr w:type="gramEnd"/>
+      <w:r>
+        <w:t xml:space="preserve"> Also, he will model the power generation and distribution at the level of system </w:t>
+      </w:r>
+      <w:r>
+        <w:t>system-level modeling</w:t>
+      </w:r>
+    </w:p>
+    <w:p>
+      <w:r>
+        <w:t>Dr. Katherine Hurst … synthesis</w:t>
+      </w:r>
+      <w:r>
+        <w:t xml:space="preserve"> </w:t>
+      </w:r>
+    </w:p>
+    <w:p>
+      <w:bookmarkStart w:id="14" w:name="references"/>
+      <w:r>
+        <w:t>Electrochemist – lead the fuel cell development</w:t>
       </w:r>
     </w:p>
     <w:p>
       <w:pPr>
         <w:pStyle w:val="Heading2"/>
       </w:pPr>
-      <w:bookmarkStart w:id="14" w:name="personnel"/>
-      <w:r>
-        <w:t>Personnel</w:t>
+      <w:r>
+        <w:t>References</w:t>
       </w:r>
     </w:p>
     <w:bookmarkEnd w:id="14"/>
     <w:p>
       <w:r>
-        <w:t>Dr. Branden Kappes (Lead) holds a Research Assistant Professor appointment at the Colorado School of Mines and, as VP of Technology at Process Group International (PGI), is responsible for research, development,</w:t>
-      </w:r>
-      <w:commentRangeStart w:id="15"/>
-      <w:r>
-        <w:t xml:space="preserve"> and manufacture of their direct methanol fuel cell </w:t>
-      </w:r>
-      <w:commentRangeStart w:id="16"/>
-      <w:r>
-        <w:t>line</w:t>
-      </w:r>
-      <w:commentRangeEnd w:id="15"/>
-      <w:r>
-        <w:rPr>
-          <w:rStyle w:val="CommentReference"/>
-        </w:rPr>
-        <w:commentReference w:id="15"/>
-      </w:r>
-      <w:commentRangeEnd w:id="16"/>
-      <w:r>
-        <w:rPr>
-          <w:rStyle w:val="CommentReference"/>
-        </w:rPr>
-        <w:commentReference w:id="16"/>
-      </w:r>
-      <w:r>
-        <w:t>. His work at the Colorado School of Mines focuses on high-throughput computational modeling of chemical and materials systems for electrochemical energy storage.</w:t>
-      </w:r>
-    </w:p>
-    <w:p>
-      <w:r>
-        <w:t xml:space="preserve">Dr. </w:t>
+        <w:fldChar w:fldCharType="begin"/>
+      </w:r>
+      <w:r>
+        <w:instrText xml:space="preserve"> HYPERLINK "http://books.google.com/books?hl=en&amp;lr=&amp;id=xHsJJieZlHwC&amp;oi=fnd&amp;pg=PA1&amp;dq=Direct+Methanol+Fuel+Cells+:+History+,+Status+and+Perspectives&amp;ots=iDVDBBaEl5&amp;sig=BtotK4fVYetE5w_cc2AigTz2Dnk" \h </w:instrText>
+      </w:r>
+      <w:r>
+        <w:fldChar w:fldCharType="separate"/>
       </w:r>
       <w:proofErr w:type="spellStart"/>
       <w:r>
-        <w:t>Chunmei</w:t>
+        <w:rPr>
+          <w:rStyle w:val="Link"/>
+        </w:rPr>
+        <w:t>Aricò</w:t>
       </w:r>
       <w:proofErr w:type="spellEnd"/>
       <w:r>
-        <w:t xml:space="preserve"> Ban … battery system</w:t>
-      </w:r>
-    </w:p>
-    <w:p>
-      <w:r>
-        <w:t>Dr. Steven Christensen … characterization</w:t>
-      </w:r>
-    </w:p>
-    <w:p>
-      <w:r>
-        <w:t xml:space="preserve">Dr. </w:t>
+        <w:rPr>
+          <w:rStyle w:val="Link"/>
+        </w:rPr>
+        <w:t xml:space="preserve">, A., </w:t>
       </w:r>
       <w:proofErr w:type="spellStart"/>
       <w:r>
-        <w:t>Cristian</w:t>
+        <w:rPr>
+          <w:rStyle w:val="Link"/>
+        </w:rPr>
+        <w:t>Baglio</w:t>
       </w:r>
       <w:proofErr w:type="spellEnd"/>
       <w:r>
-        <w:t xml:space="preserve"> Ciobanu … system-level modeling</w:t>
-      </w:r>
-    </w:p>
-    <w:p>
-      <w:r>
-        <w:t>Dr. Katherine Hurst … synthesis</w:t>
-      </w:r>
-      <w:r>
-        <w:t xml:space="preserve"> </w:t>
-      </w:r>
-    </w:p>
-    <w:p>
-      <w:bookmarkStart w:id="17" w:name="references"/>
-      <w:r>
-        <w:lastRenderedPageBreak/>
-        <w:t>Electrochemist – lead the fuel cell development</w:t>
-      </w:r>
-    </w:p>
-    <w:p>
-      <w:pPr>
-        <w:pStyle w:val="Heading2"/>
-      </w:pPr>
-      <w:r>
-        <w:t>References</w:t>
-      </w:r>
-    </w:p>
-    <w:bookmarkEnd w:id="17"/>
-    <w:p>
-      <w:r>
-        <w:fldChar w:fldCharType="begin"/>
-      </w:r>
-      <w:r>
-        <w:instrText xml:space="preserve"> HYPERLINK "http://books.google.com/books?hl=en&amp;lr=&amp;id=xHsJJieZlHwC&amp;oi=fnd&amp;pg=PA1&amp;dq=Direct+Methanol+Fuel+Cells+:+History+,+Status+and+Perspectives&amp;ots=iDVDBBaEl5&amp;sig=BtotK4fVYetE5w_cc2AigTz2Dnk" \h </w:instrText>
-      </w:r>
-      <w:r>
-        <w:fldChar w:fldCharType="separate"/>
+        <w:rPr>
+          <w:rStyle w:val="Link"/>
+        </w:rPr>
+        <w:t xml:space="preserve">, V. &amp; </w:t>
       </w:r>
       <w:proofErr w:type="spellStart"/>
       <w:r>
         <w:rPr>
           <w:rStyle w:val="Link"/>
         </w:rPr>
-        <w:t>Aricò</w:t>
+        <w:t>Antonucci</w:t>
       </w:r>
       <w:proofErr w:type="spellEnd"/>
       <w:r>
         <w:rPr>
           <w:rStyle w:val="Link"/>
         </w:rPr>
-        <w:t xml:space="preserve">, A., </w:t>
+        <w:t xml:space="preserve">, V. in </w:t>
       </w:r>
       <w:proofErr w:type="spellStart"/>
       <w:r>
         <w:rPr>
           <w:rStyle w:val="Link"/>
         </w:rPr>
-        <w:t>Baglio</w:t>
+        <w:t>Electrocatal</w:t>
       </w:r>
       <w:proofErr w:type="spellEnd"/>
       <w:r>
         <w:rPr>
           <w:rStyle w:val="Link"/>
         </w:rPr>
-        <w:t xml:space="preserve">, V. &amp; </w:t>
-      </w:r>
-      <w:proofErr w:type="spellStart"/>
+        <w:t>. Direct Methanol Fuel Cells 1-78 (2009).</w:t>
+      </w:r>
       <w:r>
         <w:rPr>
           <w:rStyle w:val="Link"/>
         </w:rPr>
-        <w:t>Antonucci</w:t>
-      </w:r>
-      <w:proofErr w:type="spellEnd"/>
-      <w:r>
-        <w:rPr>
-          <w:rStyle w:val="Link"/>
-        </w:rPr>
-        <w:t xml:space="preserve">, V. in </w:t>
-      </w:r>
-      <w:proofErr w:type="spellStart"/>
-      <w:r>
-        <w:rPr>
-          <w:rStyle w:val="Link"/>
-        </w:rPr>
-        <w:t>Electrocatal</w:t>
-      </w:r>
-      <w:proofErr w:type="spellEnd"/>
-      <w:r>
-        <w:rPr>
-          <w:rStyle w:val="Link"/>
-        </w:rPr>
-        <w:t>. Direct Methanol Fuel Cells 1-78 (2009).</w:t>
-      </w:r>
-      <w:r>
-        <w:rPr>
-          <w:rStyle w:val="Link"/>
-        </w:rPr>
         <w:fldChar w:fldCharType="end"/>
       </w:r>
     </w:p>
     <w:p>
-      <w:hyperlink r:id="rId20">
+      <w:hyperlink r:id="rId23">
         <w:r>
           <w:rPr>
             <w:rStyle w:val="Link"/>
@@ -1552,7 +2237,7 @@
       </w:hyperlink>
     </w:p>
     <w:p>
-      <w:hyperlink r:id="rId21">
+      <w:hyperlink r:id="rId24">
         <w:proofErr w:type="spellStart"/>
         <w:r>
           <w:rPr>
@@ -1682,7 +2367,7 @@
       </w:hyperlink>
     </w:p>
     <w:p>
-      <w:hyperlink r:id="rId22">
+      <w:hyperlink r:id="rId25">
         <w:proofErr w:type="gramStart"/>
         <w:r>
           <w:rPr>
@@ -1714,7 +2399,7 @@
       </w:hyperlink>
     </w:p>
     <w:p>
-      <w:hyperlink r:id="rId23">
+      <w:hyperlink r:id="rId26">
         <w:r>
           <w:rPr>
             <w:rStyle w:val="Link"/>
@@ -1724,7 +2409,7 @@
       </w:hyperlink>
     </w:p>
     <w:p>
-      <w:hyperlink r:id="rId24">
+      <w:hyperlink r:id="rId27">
         <w:proofErr w:type="spellStart"/>
         <w:r>
           <w:rPr>
@@ -1756,7 +2441,7 @@
       </w:hyperlink>
     </w:p>
     <w:p>
-      <w:hyperlink r:id="rId25">
+      <w:hyperlink r:id="rId28">
         <w:proofErr w:type="spellStart"/>
         <w:r>
           <w:rPr>
@@ -1788,7 +2473,7 @@
       </w:hyperlink>
     </w:p>
     <w:p>
-      <w:hyperlink r:id="rId26">
+      <w:hyperlink r:id="rId29">
         <w:proofErr w:type="spellStart"/>
         <w:proofErr w:type="gramStart"/>
         <w:r>
@@ -1839,12 +2524,13 @@
       <w:pPr>
         <w:pStyle w:val="Heading1"/>
       </w:pPr>
-      <w:bookmarkStart w:id="18" w:name="notes"/>
-      <w:r>
+      <w:bookmarkStart w:id="15" w:name="notes"/>
+      <w:r>
+        <w:lastRenderedPageBreak/>
         <w:t>Notes</w:t>
       </w:r>
     </w:p>
-    <w:bookmarkEnd w:id="18"/>
+    <w:bookmarkEnd w:id="15"/>
     <w:p>
       <w:pPr>
         <w:pStyle w:val="Compact"/>
@@ -1977,13 +2663,12 @@
       <w:pPr>
         <w:pStyle w:val="Heading2"/>
       </w:pPr>
-      <w:bookmarkStart w:id="19" w:name="task-assignment"/>
-      <w:r>
-        <w:lastRenderedPageBreak/>
+      <w:bookmarkStart w:id="16" w:name="task-assignment"/>
+      <w:r>
         <w:t>Task assignment</w:t>
       </w:r>
     </w:p>
-    <w:bookmarkEnd w:id="19"/>
+    <w:bookmarkEnd w:id="16"/>
     <w:p>
       <w:pPr>
         <w:pStyle w:val="Compact"/>
@@ -2073,12 +2758,12 @@
       <w:pPr>
         <w:pStyle w:val="Heading2"/>
       </w:pPr>
-      <w:bookmarkStart w:id="20" w:name="lit.-notes"/>
+      <w:bookmarkStart w:id="17" w:name="lit.-notes"/>
       <w:r>
         <w:t>Lit. Notes</w:t>
       </w:r>
     </w:p>
-    <w:bookmarkEnd w:id="20"/>
+    <w:bookmarkEnd w:id="17"/>
     <w:p>
       <w:pPr>
         <w:numPr>
@@ -2238,7 +2923,11 @@
         </w:numPr>
       </w:pPr>
       <w:r>
-        <w:t>Gauchia2011: hydrogen FC/electrochemical storage concept. Directly on point. This work shows a model of a hybrid system, but uses the FC to directly power the vehicle. Our device separates the FC from the system power requirements, thus ensuring better control over battery SOC and fuel cell operating conditions.</w:t>
+        <w:t xml:space="preserve">Gauchia2011: hydrogen FC/electrochemical storage concept. Directly on point. This work shows a model of a hybrid system, but uses the FC to directly power </w:t>
+      </w:r>
+      <w:r>
+        <w:lastRenderedPageBreak/>
+        <w:t>the vehicle. Our device separates the FC from the system power requirements, thus ensuring better control over battery SOC and fuel cell operating conditions.</w:t>
       </w:r>
     </w:p>
     <w:p>
@@ -2336,13 +3025,12 @@
       <w:pPr>
         <w:pStyle w:val="Heading2"/>
       </w:pPr>
-      <w:bookmarkStart w:id="21" w:name="benefits"/>
-      <w:r>
-        <w:lastRenderedPageBreak/>
+      <w:bookmarkStart w:id="18" w:name="benefits"/>
+      <w:r>
         <w:t>Benefits</w:t>
       </w:r>
     </w:p>
-    <w:bookmarkEnd w:id="21"/>
+    <w:bookmarkEnd w:id="18"/>
     <w:p>
       <w:r>
         <w:t>A hybrid system allows the strengths of one component to balance the weaknesses of the other, e.g.</w:t>
@@ -2384,12 +3072,12 @@
       <w:pPr>
         <w:pStyle w:val="Heading3"/>
       </w:pPr>
-      <w:bookmarkStart w:id="22" w:name="dmfc"/>
+      <w:bookmarkStart w:id="19" w:name="dmfc"/>
       <w:r>
         <w:t>DMFC</w:t>
       </w:r>
     </w:p>
-    <w:bookmarkEnd w:id="22"/>
+    <w:bookmarkEnd w:id="19"/>
     <w:p>
       <w:pPr>
         <w:pStyle w:val="Compact"/>
@@ -2495,14 +3183,14 @@
       <w:pPr>
         <w:pStyle w:val="Heading3"/>
       </w:pPr>
-      <w:bookmarkStart w:id="23" w:name="batt"/>
+      <w:bookmarkStart w:id="20" w:name="batt"/>
       <w:proofErr w:type="spellStart"/>
       <w:r>
         <w:t>Batt</w:t>
       </w:r>
       <w:proofErr w:type="spellEnd"/>
     </w:p>
-    <w:bookmarkEnd w:id="23"/>
+    <w:bookmarkEnd w:id="20"/>
     <w:p>
       <w:pPr>
         <w:pStyle w:val="Compact"/>
@@ -2557,8 +3245,9 @@
       <w:pPr>
         <w:pStyle w:val="Heading2"/>
       </w:pPr>
-      <w:bookmarkStart w:id="24" w:name="technical-challenges"/>
-      <w:r>
+      <w:bookmarkStart w:id="21" w:name="technical-challenges"/>
+      <w:r>
+        <w:lastRenderedPageBreak/>
         <w:t>Technical Challenges</w:t>
       </w:r>
     </w:p>
@@ -2566,13 +3255,13 @@
       <w:pPr>
         <w:pStyle w:val="Heading3"/>
       </w:pPr>
-      <w:bookmarkStart w:id="25" w:name="dmfc-1"/>
-      <w:bookmarkEnd w:id="24"/>
+      <w:bookmarkStart w:id="22" w:name="dmfc-1"/>
+      <w:bookmarkEnd w:id="21"/>
       <w:r>
         <w:t>DMFC</w:t>
       </w:r>
     </w:p>
-    <w:bookmarkEnd w:id="25"/>
+    <w:bookmarkEnd w:id="22"/>
     <w:p>
       <w:pPr>
         <w:pStyle w:val="Compact"/>
@@ -2658,7 +3347,6 @@
       </w:pPr>
       <w:proofErr w:type="gramStart"/>
       <w:r>
-        <w:lastRenderedPageBreak/>
         <w:t>diffusion</w:t>
       </w:r>
       <w:proofErr w:type="gramEnd"/>
@@ -2770,12 +3458,12 @@
       <w:pPr>
         <w:pStyle w:val="Heading3"/>
       </w:pPr>
-      <w:bookmarkStart w:id="26" w:name="battery"/>
+      <w:bookmarkStart w:id="23" w:name="battery"/>
       <w:r>
         <w:t>Battery</w:t>
       </w:r>
     </w:p>
-    <w:bookmarkEnd w:id="26"/>
+    <w:bookmarkEnd w:id="23"/>
     <w:p>
       <w:pPr>
         <w:pStyle w:val="Compact"/>
@@ -2824,12 +3512,14 @@
 </file>
 
 <file path=word/comments.xml><?xml version="1.0" encoding="utf-8"?>
-<w:comments xmlns:wpc="http://schemas.microsoft.com/office/word/2010/wordprocessingCanvas" xmlns:mo="http://schemas.microsoft.com/office/mac/office/2008/main" xmlns:mc="http://schemas.openxmlformats.org/markup-compatibility/2006" xmlns:mv="urn:schemas-microsoft-com:mac:vml" xmlns:o="urn:schemas-microsoft-com:office:office" xmlns:r="http://schemas.openxmlformats.org/officeDocument/2006/relationships" xmlns:m="http://schemas.openxmlformats.org/officeDocument/2006/math" xmlns:v="urn:schemas-microsoft-com:vml" xmlns:wp14="http://schemas.microsoft.com/office/word/2010/wordprocessingDrawing" xmlns:wp="http://schemas.openxmlformats.org/drawingml/2006/wordprocessingDrawing" xmlns:w10="urn:schemas-microsoft-com:office:word" xmlns:w="http://schemas.openxmlformats.org/wordprocessingml/2006/main" xmlns:w14="http://schemas.microsoft.com/office/word/2010/wordml" xmlns:wpg="http://schemas.microsoft.com/office/word/2010/wordprocessingGroup" xmlns:wpi="http://schemas.microsoft.com/office/word/2010/wordprocessingInk" xmlns:wne="http://schemas.microsoft.com/office/word/2006/wordml" xmlns:wps="http://schemas.microsoft.com/office/word/2010/wordprocessingShape" mc:Ignorable="w14 wp14">
-  <w:comment w:id="9" w:author="Katherine Hurst" w:date="2015-02-18T23:57:00Z" w:initials="KH">
+<w:comments xmlns:wpc="http://schemas.microsoft.com/office/word/2010/wordprocessingCanvas" xmlns:mo="http://schemas.microsoft.com/office/mac/office/2008/main" xmlns:mc="http://schemas.openxmlformats.org/markup-compatibility/2006" xmlns:mv="urn:schemas-microsoft-com:mac:vml" xmlns:o="urn:schemas-microsoft-com:office:office" xmlns:r="http://schemas.openxmlformats.org/officeDocument/2006/relationships" xmlns:m="http://schemas.openxmlformats.org/officeDocument/2006/math" xmlns:v="urn:schemas-microsoft-com:vml" xmlns:wp14="http://schemas.microsoft.com/office/word/2010/wordprocessingDrawing" xmlns:wp="http://schemas.openxmlformats.org/drawingml/2006/wordprocessingDrawing" xmlns:w10="urn:schemas-microsoft-com:office:word" xmlns:w="http://schemas.openxmlformats.org/wordprocessingml/2006/main" xmlns:w14="http://schemas.microsoft.com/office/word/2010/wordml" xmlns:wpg="http://schemas.microsoft.com/office/word/2010/wordprocessingGroup" xmlns:wpi="http://schemas.microsoft.com/office/word/2010/wordprocessingInk" xmlns:wne="http://schemas.microsoft.com/office/word/2006/wordml" xmlns:wps="http://schemas.microsoft.com/office/word/2010/wordprocessingShape" mc:Ignorable="w14 wp14 mv">
+  <w:comment w:id="5" w:author="Katherine Hurst" w:date="2015-02-19T08:37:00Z" w:initials="KH">
     <w:p>
       <w:pPr>
         <w:pStyle w:val="CommentText"/>
       </w:pPr>
+      <w:bookmarkStart w:id="6" w:name="_GoBack"/>
+      <w:bookmarkEnd w:id="6"/>
       <w:r>
         <w:rPr>
           <w:rStyle w:val="CommentReference"/>
@@ -2841,12 +3531,12 @@
       </w:r>
     </w:p>
   </w:comment>
-  <w:comment w:id="10" w:author="Katherine Hurst" w:date="2015-02-18T23:59:00Z" w:initials="KH">
+  <w:comment w:id="7" w:author="Katherine Hurst" w:date="2015-02-19T08:37:00Z" w:initials="KH">
     <w:p>
       <w:pPr>
         <w:pStyle w:val="CommentText"/>
       </w:pPr>
-      <w:ins w:id="11" w:author="Katherine Hurst" w:date="2015-02-18T23:58:00Z">
+      <w:ins w:id="8" w:author="Katherine Hurst" w:date="2015-02-18T23:58:00Z">
         <w:r>
           <w:rPr>
             <w:rStyle w:val="CommentReference"/>
@@ -2859,7 +3549,7 @@
       </w:r>
     </w:p>
   </w:comment>
-  <w:comment w:id="13" w:author="Branden Kappes" w:date="2015-02-18T10:28:00Z" w:initials="BK">
+  <w:comment w:id="10" w:author="Branden Kappes" w:date="2015-02-19T08:37:00Z" w:initials="BK">
     <w:p>
       <w:pPr>
         <w:pStyle w:val="CommentText"/>
@@ -2878,7 +3568,7 @@
       </w:r>
     </w:p>
   </w:comment>
-  <w:comment w:id="12" w:author="Katherine Hurst" w:date="2015-02-17T22:03:00Z" w:initials="KH">
+  <w:comment w:id="9" w:author="Katherine Hurst" w:date="2015-02-19T08:37:00Z" w:initials="KH">
     <w:p>
       <w:pPr>
         <w:pStyle w:val="CommentText"/>
@@ -2894,7 +3584,7 @@
       </w:r>
     </w:p>
   </w:comment>
-  <w:comment w:id="15" w:author="Katherine Hurst" w:date="2015-02-17T22:04:00Z" w:initials="KH">
+  <w:comment w:id="12" w:author="Katherine Hurst" w:date="2015-02-19T08:37:00Z" w:initials="KH">
     <w:p>
       <w:pPr>
         <w:pStyle w:val="CommentText"/>
@@ -2910,7 +3600,7 @@
       </w:r>
     </w:p>
   </w:comment>
-  <w:comment w:id="16" w:author="Branden Kappes" w:date="2015-02-18T10:28:00Z" w:initials="BK">
+  <w:comment w:id="13" w:author="Branden Kappes" w:date="2015-02-19T08:37:00Z" w:initials="BK">
     <w:p>
       <w:pPr>
         <w:pStyle w:val="CommentText"/>
@@ -2930,7 +3620,7 @@
 </file>
 
 <file path=word/numbering.xml><?xml version="1.0" encoding="utf-8"?>
-<w:numbering xmlns:wpc="http://schemas.microsoft.com/office/word/2010/wordprocessingCanvas" xmlns:mo="http://schemas.microsoft.com/office/mac/office/2008/main" xmlns:mc="http://schemas.openxmlformats.org/markup-compatibility/2006" xmlns:mv="urn:schemas-microsoft-com:mac:vml" xmlns:o="urn:schemas-microsoft-com:office:office" xmlns:r="http://schemas.openxmlformats.org/officeDocument/2006/relationships" xmlns:m="http://schemas.openxmlformats.org/officeDocument/2006/math" xmlns:v="urn:schemas-microsoft-com:vml" xmlns:wp14="http://schemas.microsoft.com/office/word/2010/wordprocessingDrawing" xmlns:wp="http://schemas.openxmlformats.org/drawingml/2006/wordprocessingDrawing" xmlns:w10="urn:schemas-microsoft-com:office:word" xmlns:w="http://schemas.openxmlformats.org/wordprocessingml/2006/main" xmlns:w14="http://schemas.microsoft.com/office/word/2010/wordml" xmlns:wpg="http://schemas.microsoft.com/office/word/2010/wordprocessingGroup" xmlns:wpi="http://schemas.microsoft.com/office/word/2010/wordprocessingInk" xmlns:wne="http://schemas.microsoft.com/office/word/2006/wordml" xmlns:wps="http://schemas.microsoft.com/office/word/2010/wordprocessingShape" mc:Ignorable="w14 wp14">
+<w:numbering xmlns:wpc="http://schemas.microsoft.com/office/word/2010/wordprocessingCanvas" xmlns:mo="http://schemas.microsoft.com/office/mac/office/2008/main" xmlns:mc="http://schemas.openxmlformats.org/markup-compatibility/2006" xmlns:mv="urn:schemas-microsoft-com:mac:vml" xmlns:o="urn:schemas-microsoft-com:office:office" xmlns:r="http://schemas.openxmlformats.org/officeDocument/2006/relationships" xmlns:m="http://schemas.openxmlformats.org/officeDocument/2006/math" xmlns:v="urn:schemas-microsoft-com:vml" xmlns:wp14="http://schemas.microsoft.com/office/word/2010/wordprocessingDrawing" xmlns:wp="http://schemas.openxmlformats.org/drawingml/2006/wordprocessingDrawing" xmlns:w10="urn:schemas-microsoft-com:office:word" xmlns:w="http://schemas.openxmlformats.org/wordprocessingml/2006/main" xmlns:w14="http://schemas.microsoft.com/office/word/2010/wordml" xmlns:wpg="http://schemas.microsoft.com/office/word/2010/wordprocessingGroup" xmlns:wpi="http://schemas.microsoft.com/office/word/2010/wordprocessingInk" xmlns:wne="http://schemas.microsoft.com/office/word/2006/wordml" xmlns:wps="http://schemas.microsoft.com/office/word/2010/wordprocessingShape" mc:Ignorable="w14 wp14 mv">
   <w:abstractNum w:abstractNumId="0">
     <w:nsid w:val="920E59E3"/>
     <w:multiLevelType w:val="multilevel"/>
@@ -3317,6 +4007,7 @@
     <w:lsdException w:name="heading 4" w:uiPriority="9" w:qFormat="1"/>
     <w:lsdException w:name="heading 5" w:uiPriority="9" w:qFormat="1"/>
     <w:lsdException w:name="footnote text" w:uiPriority="9" w:qFormat="1"/>
+    <w:lsdException w:name="caption" w:qFormat="1"/>
     <w:lsdException w:name="Title" w:qFormat="1"/>
     <w:lsdException w:name="Default Paragraph Font" w:uiPriority="1"/>
     <w:lsdException w:name="Date" w:qFormat="1"/>
@@ -3771,6 +4462,7 @@
     <w:name w:val="caption"/>
     <w:basedOn w:val="Normal"/>
     <w:next w:val="Normal"/>
+    <w:qFormat/>
     <w:rsid w:val="00C832FE"/>
     <w:pPr>
       <w:spacing w:before="0" w:after="200"/>
@@ -3996,7 +4688,7 @@
 </file>
 
 <file path=word/stylesWithEffects.xml><?xml version="1.0" encoding="utf-8"?>
-<w:styles xmlns:wpc="http://schemas.microsoft.com/office/word/2010/wordprocessingCanvas" xmlns:mo="http://schemas.microsoft.com/office/mac/office/2008/main" xmlns:mc="http://schemas.openxmlformats.org/markup-compatibility/2006" xmlns:mv="urn:schemas-microsoft-com:mac:vml" xmlns:o="urn:schemas-microsoft-com:office:office" xmlns:r="http://schemas.openxmlformats.org/officeDocument/2006/relationships" xmlns:m="http://schemas.openxmlformats.org/officeDocument/2006/math" xmlns:v="urn:schemas-microsoft-com:vml" xmlns:wp14="http://schemas.microsoft.com/office/word/2010/wordprocessingDrawing" xmlns:wp="http://schemas.openxmlformats.org/drawingml/2006/wordprocessingDrawing" xmlns:w10="urn:schemas-microsoft-com:office:word" xmlns:w="http://schemas.openxmlformats.org/wordprocessingml/2006/main" xmlns:w14="http://schemas.microsoft.com/office/word/2010/wordml" xmlns:wpg="http://schemas.microsoft.com/office/word/2010/wordprocessingGroup" xmlns:wpi="http://schemas.microsoft.com/office/word/2010/wordprocessingInk" xmlns:wne="http://schemas.microsoft.com/office/word/2006/wordml" xmlns:wps="http://schemas.microsoft.com/office/word/2010/wordprocessingShape" mc:Ignorable="w14 wp14">
+<w:styles xmlns:wpc="http://schemas.microsoft.com/office/word/2010/wordprocessingCanvas" xmlns:mo="http://schemas.microsoft.com/office/mac/office/2008/main" xmlns:mc="http://schemas.openxmlformats.org/markup-compatibility/2006" xmlns:mv="urn:schemas-microsoft-com:mac:vml" xmlns:o="urn:schemas-microsoft-com:office:office" xmlns:r="http://schemas.openxmlformats.org/officeDocument/2006/relationships" xmlns:m="http://schemas.openxmlformats.org/officeDocument/2006/math" xmlns:v="urn:schemas-microsoft-com:vml" xmlns:wp14="http://schemas.microsoft.com/office/word/2010/wordprocessingDrawing" xmlns:wp="http://schemas.openxmlformats.org/drawingml/2006/wordprocessingDrawing" xmlns:w10="urn:schemas-microsoft-com:office:word" xmlns:w="http://schemas.openxmlformats.org/wordprocessingml/2006/main" xmlns:w14="http://schemas.microsoft.com/office/word/2010/wordml" xmlns:wpg="http://schemas.microsoft.com/office/word/2010/wordprocessingGroup" xmlns:wpi="http://schemas.microsoft.com/office/word/2010/wordprocessingInk" xmlns:wne="http://schemas.microsoft.com/office/word/2006/wordml" xmlns:wps="http://schemas.microsoft.com/office/word/2010/wordprocessingShape" mc:Ignorable="w14 wp14 mv">
   <w:docDefaults>
     <w:rPrDefault>
       <w:rPr>
@@ -4507,8 +5199,16 @@
 <b:Sources xmlns:b="http://schemas.openxmlformats.org/officeDocument/2006/bibliography" xmlns="http://schemas.openxmlformats.org/officeDocument/2006/bibliography" SelectedStyle="/APA.XSL" StyleName="APA"/>
 </file>
 
+<file path=customXml/item3.xml><?xml version="1.0" encoding="utf-8"?>
+<b:Sources xmlns:b="http://schemas.openxmlformats.org/officeDocument/2006/bibliography" xmlns="http://schemas.openxmlformats.org/officeDocument/2006/bibliography" SelectedStyle="/APA.XSL" StyleName="APA"/>
+</file>
+
+<file path=customXml/item4.xml><?xml version="1.0" encoding="utf-8"?>
+<b:Sources xmlns:b="http://schemas.openxmlformats.org/officeDocument/2006/bibliography" xmlns="http://schemas.openxmlformats.org/officeDocument/2006/bibliography" SelectedStyle="/APA.XSL" StyleName="APA"/>
+</file>
+
 <file path=customXml/itemProps1.xml><?xml version="1.0" encoding="utf-8"?>
-<ds:datastoreItem xmlns:ds="http://schemas.openxmlformats.org/officeDocument/2006/customXml" ds:itemID="{9B510E91-A187-6640-8067-539386360178}">
+<ds:datastoreItem xmlns:ds="http://schemas.openxmlformats.org/officeDocument/2006/customXml" ds:itemID="{7715FD9E-FA37-48C0-9430-65AE1F0AC3D5}">
   <ds:schemaRefs>
     <ds:schemaRef ds:uri="http://schemas.openxmlformats.org/officeDocument/2006/bibliography"/>
   </ds:schemaRefs>
@@ -4516,7 +5216,23 @@
 </file>
 
 <file path=customXml/itemProps2.xml><?xml version="1.0" encoding="utf-8"?>
-<ds:datastoreItem xmlns:ds="http://schemas.openxmlformats.org/officeDocument/2006/customXml" ds:itemID="{057FD151-33AB-534C-A391-7F2D7B5D814E}">
+<ds:datastoreItem xmlns:ds="http://schemas.openxmlformats.org/officeDocument/2006/customXml" ds:itemID="{67589C9C-758B-45F6-A4B9-050B64F1A78F}">
+  <ds:schemaRefs>
+    <ds:schemaRef ds:uri="http://schemas.openxmlformats.org/officeDocument/2006/bibliography"/>
+  </ds:schemaRefs>
+</ds:datastoreItem>
+</file>
+
+<file path=customXml/itemProps3.xml><?xml version="1.0" encoding="utf-8"?>
+<ds:datastoreItem xmlns:ds="http://schemas.openxmlformats.org/officeDocument/2006/customXml" ds:itemID="{A5D6F15A-E5FE-0941-876A-25FE259DB280}">
+  <ds:schemaRefs>
+    <ds:schemaRef ds:uri="http://schemas.openxmlformats.org/officeDocument/2006/bibliography"/>
+  </ds:schemaRefs>
+</ds:datastoreItem>
+</file>
+
+<file path=customXml/itemProps4.xml><?xml version="1.0" encoding="utf-8"?>
+<ds:datastoreItem xmlns:ds="http://schemas.openxmlformats.org/officeDocument/2006/customXml" ds:itemID="{4018505B-F16D-624D-A025-B291490CC2B9}">
   <ds:schemaRefs>
     <ds:schemaRef ds:uri="http://schemas.openxmlformats.org/officeDocument/2006/bibliography"/>
   </ds:schemaRefs>

</xml_diff>

<commit_message>
2015-02-24 14:31 Incorporated B. Kappes changes
Changes from B. Kappes were incorporated into the master.
</commit_message>
<xml_diff>
--- a/concept/BFCHybrid.docx
+++ b/concept/BFCHybrid.docx
@@ -11,26 +11,26 @@
         </w:rPr>
       </w:pPr>
       <w:bookmarkStart w:id="0" w:name="a-direct-methanol-fuel-cell-solid-state-"/>
-      <w:r>
-        <w:rPr>
-          <w:rFonts w:ascii="Times New Roman" w:hAnsi="Times New Roman"/>
-        </w:rPr>
-        <w:t xml:space="preserve">Methanol Fuel Cell Enabled </w:t>
-      </w:r>
-      <w:r>
-        <w:rPr>
-          <w:rFonts w:ascii="Times New Roman" w:hAnsi="Times New Roman"/>
-        </w:rPr>
-        <w:t xml:space="preserve">Hybrid </w:t>
-      </w:r>
-      <w:r>
-        <w:rPr>
-          <w:rFonts w:ascii="Times New Roman" w:hAnsi="Times New Roman"/>
-        </w:rPr>
-        <w:t>Power System</w:t>
-      </w:r>
       <w:bookmarkStart w:id="1" w:name="_GoBack"/>
       <w:bookmarkEnd w:id="1"/>
+      <w:r>
+        <w:rPr>
+          <w:rFonts w:ascii="Times New Roman" w:hAnsi="Times New Roman"/>
+        </w:rPr>
+        <w:t xml:space="preserve">Methanol Fuel Cell Enabled </w:t>
+      </w:r>
+      <w:r>
+        <w:rPr>
+          <w:rFonts w:ascii="Times New Roman" w:hAnsi="Times New Roman"/>
+        </w:rPr>
+        <w:t xml:space="preserve">Hybrid </w:t>
+      </w:r>
+      <w:r>
+        <w:rPr>
+          <w:rFonts w:ascii="Times New Roman" w:hAnsi="Times New Roman"/>
+        </w:rPr>
+        <w:t>Power System</w:t>
+      </w:r>
     </w:p>
     <w:p>
       <w:pPr>
@@ -199,6 +199,12 @@
         <w:rPr>
           <w:rFonts w:ascii="Times New Roman" w:hAnsi="Times New Roman"/>
         </w:rPr>
+        <w:t xml:space="preserve"> </w:t>
+      </w:r>
+      <w:r>
+        <w:rPr>
+          <w:rFonts w:ascii="Times New Roman" w:hAnsi="Times New Roman"/>
+        </w:rPr>
         <w:t xml:space="preserve">– to improve functionality and extend into applications currently prohibited by </w:t>
       </w:r>
       <w:r>
@@ -213,27 +219,35 @@
         </w:rPr>
         <w:t>energy demands.</w:t>
       </w:r>
-    </w:p>
-    <w:p>
-      <w:pPr>
-        <w:spacing w:before="0" w:after="0"/>
-        <w:jc w:val="both"/>
-        <w:rPr>
-          <w:rFonts w:ascii="Times New Roman" w:hAnsi="Times New Roman"/>
-        </w:rPr>
-      </w:pPr>
-      <w:r>
-        <w:rPr>
-          <w:rFonts w:ascii="Times New Roman" w:hAnsi="Times New Roman"/>
-        </w:rPr>
-        <w:tab/>
+      <w:r>
+        <w:rPr>
+          <w:rFonts w:ascii="Times New Roman" w:hAnsi="Times New Roman"/>
+        </w:rPr>
+        <w:t xml:space="preserve">  </w:t>
+      </w:r>
+      <w:r>
+        <w:rPr>
+          <w:rFonts w:ascii="Times New Roman" w:hAnsi="Times New Roman"/>
+        </w:rPr>
         <w:t>Lithium ion b</w:t>
       </w:r>
       <w:r>
         <w:rPr>
           <w:rFonts w:ascii="Times New Roman" w:hAnsi="Times New Roman"/>
         </w:rPr>
-        <w:t xml:space="preserve">atteries are sufficient to power existing portable systems, and operate at or near 100% Coulombic efficiency over both a wide state of charge and a wide range of currents. But low energy densities, below 150 </w:t>
+        <w:t>atteries are sufficient to power existing portable systems, and operate at or near 100% Co</w:t>
+      </w:r>
+      <w:r>
+        <w:rPr>
+          <w:rFonts w:ascii="Times New Roman" w:hAnsi="Times New Roman"/>
+        </w:rPr>
+        <w:t>u</w:t>
+      </w:r>
+      <w:r>
+        <w:rPr>
+          <w:rFonts w:ascii="Times New Roman" w:hAnsi="Times New Roman"/>
+        </w:rPr>
+        <w:t xml:space="preserve">lombic efficiency over both a wide state of charge and a wide range of currents. But low energy densities, below 150 </w:t>
       </w:r>
       <w:proofErr w:type="spellStart"/>
       <w:r>
@@ -261,19 +275,39 @@
         <w:rPr>
           <w:rFonts w:ascii="Times New Roman" w:hAnsi="Times New Roman"/>
         </w:rPr>
-        <w:t>/L), place prohibitive limits on the always-on state required fo</w:t>
-      </w:r>
-      <w:r>
-        <w:rPr>
-          <w:rFonts w:ascii="Times New Roman" w:hAnsi="Times New Roman"/>
-        </w:rPr>
-        <w:t>r next generation functionality in portable devices.</w:t>
-      </w:r>
-      <w:r>
-        <w:rPr>
-          <w:rFonts w:ascii="Times New Roman" w:hAnsi="Times New Roman"/>
-        </w:rPr>
-        <w:t xml:space="preserve"> In contrast, d</w:t>
+        <w:t xml:space="preserve">/L), place prohibitive limits on </w:t>
+      </w:r>
+      <w:r>
+        <w:rPr>
+          <w:rFonts w:ascii="Times New Roman" w:hAnsi="Times New Roman"/>
+        </w:rPr>
+        <w:t>this</w:t>
+      </w:r>
+      <w:r>
+        <w:rPr>
+          <w:rFonts w:ascii="Times New Roman" w:hAnsi="Times New Roman"/>
+        </w:rPr>
+        <w:t xml:space="preserve"> always-</w:t>
+      </w:r>
+      <w:proofErr w:type="gramStart"/>
+      <w:r>
+        <w:rPr>
+          <w:rFonts w:ascii="Times New Roman" w:hAnsi="Times New Roman"/>
+        </w:rPr>
+        <w:t xml:space="preserve">on </w:t>
+      </w:r>
+      <w:r>
+        <w:rPr>
+          <w:rFonts w:ascii="Times New Roman" w:hAnsi="Times New Roman"/>
+        </w:rPr>
+        <w:t xml:space="preserve"> In</w:t>
+      </w:r>
+      <w:proofErr w:type="gramEnd"/>
+      <w:r>
+        <w:rPr>
+          <w:rFonts w:ascii="Times New Roman" w:hAnsi="Times New Roman"/>
+        </w:rPr>
+        <w:t xml:space="preserve"> contrast, d</w:t>
       </w:r>
       <w:r>
         <w:rPr>
@@ -343,7 +377,25 @@
         <w:rPr>
           <w:rFonts w:ascii="Times New Roman" w:hAnsi="Times New Roman"/>
         </w:rPr>
-        <w:t xml:space="preserve">/L), but suffer from intrinsic electrochemical limitations to their use as stand-alone power supplies. Sluggish kinetics, and chemical-, mass transport-, and </w:t>
+        <w:t xml:space="preserve">/L), but suffer from intrinsic electrochemical </w:t>
+      </w:r>
+      <w:r>
+        <w:rPr>
+          <w:rFonts w:ascii="Times New Roman" w:hAnsi="Times New Roman"/>
+        </w:rPr>
+        <w:t>– s</w:t>
+      </w:r>
+      <w:r>
+        <w:rPr>
+          <w:rFonts w:ascii="Times New Roman" w:hAnsi="Times New Roman"/>
+        </w:rPr>
+        <w:t>luggish</w:t>
+      </w:r>
+      <w:r>
+        <w:rPr>
+          <w:rFonts w:ascii="Times New Roman" w:hAnsi="Times New Roman"/>
+        </w:rPr>
+        <w:t xml:space="preserve"> kinetics, and chemical-, mass transport-, and </w:t>
       </w:r>
       <w:proofErr w:type="spellStart"/>
       <w:r>
@@ -357,7 +409,25 @@
         <w:rPr>
           <w:rFonts w:ascii="Times New Roman" w:hAnsi="Times New Roman"/>
         </w:rPr>
-        <w:t>-polarization losses impede their ability to promptly respond to changes in power demand and result in a narrow optimal operating range.</w:t>
+        <w:t xml:space="preserve">-polarization losses </w:t>
+      </w:r>
+      <w:r>
+        <w:rPr>
+          <w:rFonts w:ascii="Times New Roman" w:hAnsi="Times New Roman"/>
+        </w:rPr>
+        <w:t>– that</w:t>
+      </w:r>
+      <w:r>
+        <w:rPr>
+          <w:rFonts w:ascii="Times New Roman" w:hAnsi="Times New Roman"/>
+        </w:rPr>
+        <w:t xml:space="preserve"> </w:t>
+      </w:r>
+      <w:r>
+        <w:rPr>
+          <w:rFonts w:ascii="Times New Roman" w:hAnsi="Times New Roman"/>
+        </w:rPr>
+        <w:t>impede their ability to promptly respond to changes in power demand and result in a narrow optimal operating range.</w:t>
       </w:r>
     </w:p>
     <w:p>
@@ -447,10 +517,10 @@
                                 <w:szCs w:val="20"/>
                               </w:rPr>
                               <w:drawing>
-                                <wp:inline distT="0" distB="0" distL="0" distR="0" wp14:anchorId="4FF9F6A6" wp14:editId="7F32CA7F">
+                                <wp:inline distT="0" distB="0" distL="0" distR="0" wp14:anchorId="349AB6EA" wp14:editId="0FC3D10F">
                                   <wp:extent cx="3703320" cy="1905635"/>
                                   <wp:effectExtent l="0" t="0" r="5080" b="0"/>
-                                  <wp:docPr id="2" name="Picture 2"/>
+                                  <wp:docPr id="3" name="Picture 3"/>
                                   <wp:cNvGraphicFramePr>
                                     <a:graphicFrameLocks xmlns:a="http://schemas.openxmlformats.org/drawingml/2006/main" noChangeAspect="1"/>
                                   </wp:cNvGraphicFramePr>
@@ -462,7 +532,7 @@
                                           <pic:cNvPicPr/>
                                         </pic:nvPicPr>
                                         <pic:blipFill>
-                                          <a:blip r:embed="rId22">
+                                          <a:blip r:embed="rId28">
                                             <a:extLst>
                                               <a:ext uri="{28A0092B-C50C-407E-A947-70E740481C1C}">
                                                 <a14:useLocalDpi xmlns:a14="http://schemas.microsoft.com/office/drawing/2010/main" val="0"/>
@@ -614,7 +684,7 @@
                 <v:stroke joinstyle="miter"/>
                 <v:path gradientshapeok="t" o:connecttype="rect"/>
               </v:shapetype>
-              <v:shape id="Text Box 1" o:spid="_x0000_s1026" type="#_x0000_t202" style="position:absolute;left:0;text-align:left;margin-left:0;margin-top:0;width:306pt;height:3in;z-index:251674624;visibility:visible;mso-wrap-style:square;mso-height-percent:0;mso-wrap-distance-left:9pt;mso-wrap-distance-top:0;mso-wrap-distance-right:9pt;mso-wrap-distance-bottom:0;mso-position-horizontal:left;mso-position-horizontal-relative:margin;mso-position-vertical:bottom;mso-position-vertical-relative:margin;mso-height-percent:0;mso-height-relative:margin;v-text-anchor:top" o:gfxdata="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" filled="f" stroked="f">
+              <v:shape id="Text Box 1" o:spid="_x0000_s1026" type="#_x0000_t202" style="position:absolute;left:0;text-align:left;margin-left:0;margin-top:0;width:306pt;height:3in;z-index:251674624;visibility:visible;mso-wrap-style:square;mso-height-percent:0;mso-wrap-distance-left:9pt;mso-wrap-distance-top:0;mso-wrap-distance-right:9pt;mso-wrap-distance-bottom:0;mso-position-horizontal:left;mso-position-horizontal-relative:margin;mso-position-vertical:bottom;mso-position-vertical-relative:margin;mso-height-percent:0;mso-height-relative:margin;v-text-anchor:top" o:gfxdata="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" filled="f" stroked="f">
                 <v:textbox>
                   <w:txbxContent>
                     <w:p>
@@ -636,10 +706,10 @@
                           <w:szCs w:val="20"/>
                         </w:rPr>
                         <w:drawing>
-                          <wp:inline distT="0" distB="0" distL="0" distR="0" wp14:anchorId="4FF9F6A6" wp14:editId="7F32CA7F">
+                          <wp:inline distT="0" distB="0" distL="0" distR="0" wp14:anchorId="349AB6EA" wp14:editId="0FC3D10F">
                             <wp:extent cx="3703320" cy="1905635"/>
                             <wp:effectExtent l="0" t="0" r="5080" b="0"/>
-                            <wp:docPr id="2" name="Picture 2"/>
+                            <wp:docPr id="3" name="Picture 3"/>
                             <wp:cNvGraphicFramePr>
                               <a:graphicFrameLocks xmlns:a="http://schemas.openxmlformats.org/drawingml/2006/main" noChangeAspect="1"/>
                             </wp:cNvGraphicFramePr>
@@ -651,7 +721,7 @@
                                     <pic:cNvPicPr/>
                                   </pic:nvPicPr>
                                   <pic:blipFill>
-                                    <a:blip r:embed="rId22">
+                                    <a:blip r:embed="rId28">
                                       <a:extLst>
                                         <a:ext uri="{28A0092B-C50C-407E-A947-70E740481C1C}">
                                           <a14:useLocalDpi xmlns:a14="http://schemas.microsoft.com/office/drawing/2010/main" val="0"/>
@@ -835,7 +905,212 @@
         <w:rPr>
           <w:rFonts w:ascii="Times New Roman" w:hAnsi="Times New Roman"/>
         </w:rPr>
-        <w:t xml:space="preserve"> the p</w:t>
+        <w:t xml:space="preserve"> the potential impact of a hybrid DMFC/ASSLB power system.</w:t>
+      </w:r>
+      <w:r>
+        <w:rPr>
+          <w:rFonts w:ascii="Times New Roman" w:hAnsi="Times New Roman"/>
+        </w:rPr>
+        <w:t xml:space="preserve"> </w:t>
+      </w:r>
+      <w:r>
+        <w:rPr>
+          <w:rFonts w:ascii="Times New Roman" w:hAnsi="Times New Roman"/>
+        </w:rPr>
+        <w:t xml:space="preserve"> </w:t>
+      </w:r>
+      <w:r>
+        <w:rPr>
+          <w:rFonts w:ascii="Times New Roman" w:hAnsi="Times New Roman"/>
+        </w:rPr>
+        <w:t xml:space="preserve">Coal, petroleum, natural gas, and nuclear fuels powering steam, gas turbine, ICE, and combined cycle generation </w:t>
+      </w:r>
+      <w:r>
+        <w:rPr>
+          <w:rFonts w:ascii="Times New Roman" w:hAnsi="Times New Roman"/>
+        </w:rPr>
+        <w:t>at present a</w:t>
+      </w:r>
+      <w:r>
+        <w:rPr>
+          <w:rFonts w:ascii="Times New Roman" w:hAnsi="Times New Roman"/>
+        </w:rPr>
+        <w:t>v</w:t>
+      </w:r>
+      <w:r>
+        <w:rPr>
+          <w:rFonts w:ascii="Times New Roman" w:hAnsi="Times New Roman"/>
+        </w:rPr>
+        <w:t>erag</w:t>
+      </w:r>
+      <w:r>
+        <w:rPr>
+          <w:rFonts w:ascii="Times New Roman" w:hAnsi="Times New Roman"/>
+        </w:rPr>
+        <w:t>e</w:t>
+      </w:r>
+      <w:r>
+        <w:rPr>
+          <w:rFonts w:ascii="Times New Roman" w:hAnsi="Times New Roman"/>
+        </w:rPr>
+        <w:t xml:space="preserve"> 33% efficiency (67% loss), with an additional 6% loss from transmission and distribution.  </w:t>
+      </w:r>
+      <w:r>
+        <w:rPr>
+          <w:rFonts w:ascii="Times New Roman" w:hAnsi="Times New Roman"/>
+        </w:rPr>
+        <w:t>Fuel cells currently operate at an efficiency of ~19%, but unco</w:t>
+      </w:r>
+      <w:r>
+        <w:rPr>
+          <w:rFonts w:ascii="Times New Roman" w:hAnsi="Times New Roman"/>
+        </w:rPr>
+        <w:t>n</w:t>
+      </w:r>
+      <w:r>
+        <w:rPr>
+          <w:rFonts w:ascii="Times New Roman" w:hAnsi="Times New Roman"/>
+        </w:rPr>
+        <w:t>strained by Carnot efficiency, DMFCs could theoretically achieve a 79% efficiency</w:t>
+      </w:r>
+      <w:commentRangeEnd w:id="3"/>
+      <w:r>
+        <w:rPr>
+          <w:rStyle w:val="CommentReference"/>
+        </w:rPr>
+        <w:commentReference w:id="3"/>
+      </w:r>
+      <w:r>
+        <w:rPr>
+          <w:rFonts w:ascii="Times New Roman" w:hAnsi="Times New Roman"/>
+        </w:rPr>
+        <w:t>, i</w:t>
+      </w:r>
+      <w:r>
+        <w:rPr>
+          <w:rFonts w:ascii="Times New Roman" w:hAnsi="Times New Roman"/>
+        </w:rPr>
+        <w:t>n</w:t>
+      </w:r>
+      <w:r>
+        <w:rPr>
+          <w:rFonts w:ascii="Times New Roman" w:hAnsi="Times New Roman"/>
+        </w:rPr>
+        <w:t>cluding production and distribution</w:t>
+      </w:r>
+      <w:r>
+        <w:rPr>
+          <w:rFonts w:ascii="Times New Roman" w:hAnsi="Times New Roman"/>
+        </w:rPr>
+        <w:t>.</w:t>
+      </w:r>
+      <w:r>
+        <w:rPr>
+          <w:rFonts w:ascii="Times New Roman" w:hAnsi="Times New Roman"/>
+        </w:rPr>
+        <w:t xml:space="preserve"> </w:t>
+      </w:r>
+      <w:r>
+        <w:rPr>
+          <w:rFonts w:ascii="Times New Roman" w:hAnsi="Times New Roman"/>
+        </w:rPr>
+        <w:t xml:space="preserve"> </w:t>
+      </w:r>
+      <w:r>
+        <w:rPr>
+          <w:rFonts w:ascii="Times New Roman" w:hAnsi="Times New Roman"/>
+        </w:rPr>
+        <w:t>This project will, over three years, address the three challenges fa</w:t>
+      </w:r>
+      <w:r>
+        <w:rPr>
+          <w:rFonts w:ascii="Times New Roman" w:hAnsi="Times New Roman"/>
+        </w:rPr>
+        <w:t>c</w:t>
+      </w:r>
+      <w:r>
+        <w:rPr>
+          <w:rFonts w:ascii="Times New Roman" w:hAnsi="Times New Roman"/>
+        </w:rPr>
+        <w:t xml:space="preserve">ing </w:t>
+      </w:r>
+      <w:r>
+        <w:rPr>
+          <w:rFonts w:ascii="Times New Roman" w:hAnsi="Times New Roman"/>
+        </w:rPr>
+        <w:t>DMFC</w:t>
+      </w:r>
+      <w:r>
+        <w:rPr>
+          <w:rFonts w:ascii="Times New Roman" w:hAnsi="Times New Roman"/>
+        </w:rPr>
+        <w:t xml:space="preserve"> that </w:t>
+      </w:r>
+      <w:r>
+        <w:rPr>
+          <w:rFonts w:ascii="Times New Roman" w:hAnsi="Times New Roman"/>
+        </w:rPr>
+        <w:t>keep</w:t>
+      </w:r>
+      <w:r>
+        <w:rPr>
+          <w:rFonts w:ascii="Times New Roman" w:hAnsi="Times New Roman"/>
+        </w:rPr>
+        <w:t xml:space="preserve"> their </w:t>
+      </w:r>
+      <w:r>
+        <w:rPr>
+          <w:rFonts w:ascii="Times New Roman" w:hAnsi="Times New Roman"/>
+        </w:rPr>
+        <w:t xml:space="preserve">efficiencies below </w:t>
+      </w:r>
+      <w:r>
+        <w:rPr>
+          <w:rFonts w:ascii="Times New Roman" w:hAnsi="Times New Roman"/>
+        </w:rPr>
+        <w:t>our</w:t>
+      </w:r>
+      <w:r>
+        <w:rPr>
+          <w:rFonts w:ascii="Times New Roman" w:hAnsi="Times New Roman"/>
+        </w:rPr>
+        <w:t xml:space="preserve"> 35% target efficiency</w:t>
+      </w:r>
+      <w:r>
+        <w:rPr>
+          <w:rFonts w:ascii="Times New Roman" w:hAnsi="Times New Roman"/>
+        </w:rPr>
+        <w:t xml:space="preserve">: high methanol crossover, high </w:t>
+      </w:r>
+      <w:r>
+        <w:rPr>
+          <w:rFonts w:ascii="Times New Roman" w:hAnsi="Times New Roman"/>
+        </w:rPr>
+        <w:t>anode</w:t>
+      </w:r>
+      <w:r>
+        <w:rPr>
+          <w:rFonts w:ascii="Times New Roman" w:hAnsi="Times New Roman"/>
+        </w:rPr>
+        <w:t xml:space="preserve"> polarization due to </w:t>
+      </w:r>
+      <w:r>
+        <w:rPr>
+          <w:rFonts w:ascii="Times New Roman" w:hAnsi="Times New Roman"/>
+        </w:rPr>
+        <w:t>low catalyst activity</w:t>
+      </w:r>
+      <w:r>
+        <w:rPr>
+          <w:rFonts w:ascii="Times New Roman" w:hAnsi="Times New Roman"/>
+        </w:rPr>
+        <w:t xml:space="preserve">, </w:t>
+      </w:r>
+      <w:r>
+        <w:rPr>
+          <w:rFonts w:ascii="Times New Roman" w:hAnsi="Times New Roman"/>
+        </w:rPr>
+        <w:t>and high cathode p</w:t>
       </w:r>
       <w:r>
         <w:rPr>
@@ -847,7 +1122,73 @@
         <w:rPr>
           <w:rFonts w:ascii="Times New Roman" w:hAnsi="Times New Roman"/>
         </w:rPr>
-        <w:t>tential impact of a hybrid DMFC/ASSLB power system.</w:t>
+        <w:t>larization due to mixed potential losses</w:t>
+      </w:r>
+      <w:r>
+        <w:rPr>
+          <w:rFonts w:ascii="Times New Roman" w:hAnsi="Times New Roman"/>
+        </w:rPr>
+        <w:t>. In order to reduce battery complexity, and improve the volumetric energy dens</w:t>
+      </w:r>
+      <w:r>
+        <w:rPr>
+          <w:rFonts w:ascii="Times New Roman" w:hAnsi="Times New Roman"/>
+        </w:rPr>
+        <w:t>i</w:t>
+      </w:r>
+      <w:r>
+        <w:rPr>
+          <w:rFonts w:ascii="Times New Roman" w:hAnsi="Times New Roman"/>
+        </w:rPr>
+        <w:t>ty</w:t>
+      </w:r>
+      <w:r>
+        <w:rPr>
+          <w:rFonts w:ascii="Times New Roman" w:hAnsi="Times New Roman"/>
+        </w:rPr>
+        <w:t xml:space="preserve"> of the hybrid power system</w:t>
+      </w:r>
+      <w:r>
+        <w:rPr>
+          <w:rFonts w:ascii="Times New Roman" w:hAnsi="Times New Roman"/>
+        </w:rPr>
+        <w:t>, this project will improve ba</w:t>
+      </w:r>
+      <w:r>
+        <w:rPr>
+          <w:rFonts w:ascii="Times New Roman" w:hAnsi="Times New Roman"/>
+        </w:rPr>
+        <w:t>t</w:t>
+      </w:r>
+      <w:r>
+        <w:rPr>
+          <w:rFonts w:ascii="Times New Roman" w:hAnsi="Times New Roman"/>
+        </w:rPr>
+        <w:t>tery technology through the deve</w:t>
+      </w:r>
+      <w:r>
+        <w:rPr>
+          <w:rFonts w:ascii="Times New Roman" w:hAnsi="Times New Roman"/>
+        </w:rPr>
+        <w:t>l</w:t>
+      </w:r>
+      <w:r>
+        <w:rPr>
+          <w:rFonts w:ascii="Times New Roman" w:hAnsi="Times New Roman"/>
+        </w:rPr>
+        <w:t>opment of a</w:t>
+      </w:r>
+      <w:r>
+        <w:rPr>
+          <w:rFonts w:ascii="Times New Roman" w:hAnsi="Times New Roman"/>
+        </w:rPr>
+        <w:t>n all</w:t>
+      </w:r>
+      <w:r>
+        <w:rPr>
+          <w:rFonts w:ascii="Times New Roman" w:hAnsi="Times New Roman"/>
+        </w:rPr>
+        <w:t xml:space="preserve"> solid-state lithium ion battery.</w:t>
       </w:r>
       <w:r>
         <w:rPr>
@@ -865,37 +1206,19 @@
         <w:rPr>
           <w:rFonts w:ascii="Times New Roman" w:hAnsi="Times New Roman"/>
         </w:rPr>
-        <w:t>Coal, petroleum, natural gas, and n</w:t>
-      </w:r>
-      <w:r>
-        <w:rPr>
-          <w:rFonts w:ascii="Times New Roman" w:hAnsi="Times New Roman"/>
-        </w:rPr>
-        <w:t>u</w:t>
-      </w:r>
-      <w:r>
-        <w:rPr>
-          <w:rFonts w:ascii="Times New Roman" w:hAnsi="Times New Roman"/>
-        </w:rPr>
-        <w:t xml:space="preserve">clear fuels powering steam, gas turbine, ICE, and combined cycle generation </w:t>
-      </w:r>
-      <w:r>
-        <w:rPr>
-          <w:rFonts w:ascii="Times New Roman" w:hAnsi="Times New Roman"/>
-        </w:rPr>
-        <w:t>at present a</w:t>
-      </w:r>
-      <w:r>
-        <w:rPr>
-          <w:rFonts w:ascii="Times New Roman" w:hAnsi="Times New Roman"/>
-        </w:rPr>
-        <w:t>v</w:t>
-      </w:r>
-      <w:r>
-        <w:rPr>
-          <w:rFonts w:ascii="Times New Roman" w:hAnsi="Times New Roman"/>
-        </w:rPr>
-        <w:t>erag</w:t>
+        <w:t>The resulting hybrid DMFC/ASSLB will allow the power and energy requirements of each application to be opt</w:t>
+      </w:r>
+      <w:r>
+        <w:rPr>
+          <w:rFonts w:ascii="Times New Roman" w:hAnsi="Times New Roman"/>
+        </w:rPr>
+        <w:t>i</w:t>
+      </w:r>
+      <w:r>
+        <w:rPr>
+          <w:rFonts w:ascii="Times New Roman" w:hAnsi="Times New Roman"/>
+        </w:rPr>
+        <w:t>mized ind</w:t>
       </w:r>
       <w:r>
         <w:rPr>
@@ -907,254 +1230,7 @@
         <w:rPr>
           <w:rFonts w:ascii="Times New Roman" w:hAnsi="Times New Roman"/>
         </w:rPr>
-        <w:t xml:space="preserve"> 33% efficiency (67% loss), with an additional 6% loss from transmission and distribution.  </w:t>
-      </w:r>
-      <w:r>
-        <w:rPr>
-          <w:rFonts w:ascii="Times New Roman" w:hAnsi="Times New Roman"/>
-        </w:rPr>
-        <w:t>Fuel cells currently operate at an efficiency of ~19%, but unco</w:t>
-      </w:r>
-      <w:r>
-        <w:rPr>
-          <w:rFonts w:ascii="Times New Roman" w:hAnsi="Times New Roman"/>
-        </w:rPr>
-        <w:t>n</w:t>
-      </w:r>
-      <w:r>
-        <w:rPr>
-          <w:rFonts w:ascii="Times New Roman" w:hAnsi="Times New Roman"/>
-        </w:rPr>
-        <w:t>strained by Carnot efficiency, DMFCs could theoretically achieve a 79% efficiency</w:t>
-      </w:r>
-      <w:commentRangeEnd w:id="3"/>
-      <w:r>
-        <w:rPr>
-          <w:rStyle w:val="CommentReference"/>
-        </w:rPr>
-        <w:commentReference w:id="3"/>
-      </w:r>
-      <w:r>
-        <w:rPr>
-          <w:rFonts w:ascii="Times New Roman" w:hAnsi="Times New Roman"/>
-        </w:rPr>
-        <w:t>, including production and distribution</w:t>
-      </w:r>
-      <w:r>
-        <w:rPr>
-          <w:rFonts w:ascii="Times New Roman" w:hAnsi="Times New Roman"/>
-        </w:rPr>
-        <w:t>.</w:t>
-      </w:r>
-      <w:r>
-        <w:rPr>
-          <w:rFonts w:ascii="Times New Roman" w:hAnsi="Times New Roman"/>
-        </w:rPr>
-        <w:t xml:space="preserve"> </w:t>
-      </w:r>
-      <w:r>
-        <w:rPr>
-          <w:rFonts w:ascii="Times New Roman" w:hAnsi="Times New Roman"/>
-        </w:rPr>
-        <w:t xml:space="preserve"> </w:t>
-      </w:r>
-      <w:r>
-        <w:rPr>
-          <w:rFonts w:ascii="Times New Roman" w:hAnsi="Times New Roman"/>
-        </w:rPr>
-        <w:t>This project will, over three years, address the three challenges fa</w:t>
-      </w:r>
-      <w:r>
-        <w:rPr>
-          <w:rFonts w:ascii="Times New Roman" w:hAnsi="Times New Roman"/>
-        </w:rPr>
-        <w:t>c</w:t>
-      </w:r>
-      <w:r>
-        <w:rPr>
-          <w:rFonts w:ascii="Times New Roman" w:hAnsi="Times New Roman"/>
-        </w:rPr>
-        <w:t xml:space="preserve">ing </w:t>
-      </w:r>
-      <w:r>
-        <w:rPr>
-          <w:rFonts w:ascii="Times New Roman" w:hAnsi="Times New Roman"/>
-        </w:rPr>
-        <w:t>DMFC</w:t>
-      </w:r>
-      <w:r>
-        <w:rPr>
-          <w:rFonts w:ascii="Times New Roman" w:hAnsi="Times New Roman"/>
-        </w:rPr>
-        <w:t xml:space="preserve"> that </w:t>
-      </w:r>
-      <w:r>
-        <w:rPr>
-          <w:rFonts w:ascii="Times New Roman" w:hAnsi="Times New Roman"/>
-        </w:rPr>
-        <w:t>keep</w:t>
-      </w:r>
-      <w:r>
-        <w:rPr>
-          <w:rFonts w:ascii="Times New Roman" w:hAnsi="Times New Roman"/>
-        </w:rPr>
-        <w:t xml:space="preserve"> their </w:t>
-      </w:r>
-      <w:r>
-        <w:rPr>
-          <w:rFonts w:ascii="Times New Roman" w:hAnsi="Times New Roman"/>
-        </w:rPr>
-        <w:t>efficiencies below a 35% target efficiency</w:t>
-      </w:r>
-      <w:r>
-        <w:rPr>
-          <w:rFonts w:ascii="Times New Roman" w:hAnsi="Times New Roman"/>
-        </w:rPr>
-        <w:t xml:space="preserve">: high methanol crossover, high </w:t>
-      </w:r>
-      <w:r>
-        <w:rPr>
-          <w:rFonts w:ascii="Times New Roman" w:hAnsi="Times New Roman"/>
-        </w:rPr>
-        <w:t>anode</w:t>
-      </w:r>
-      <w:r>
-        <w:rPr>
-          <w:rFonts w:ascii="Times New Roman" w:hAnsi="Times New Roman"/>
-        </w:rPr>
-        <w:t xml:space="preserve"> polarization due to </w:t>
-      </w:r>
-      <w:r>
-        <w:rPr>
-          <w:rFonts w:ascii="Times New Roman" w:hAnsi="Times New Roman"/>
-        </w:rPr>
-        <w:t>low cat</w:t>
-      </w:r>
-      <w:r>
-        <w:rPr>
-          <w:rFonts w:ascii="Times New Roman" w:hAnsi="Times New Roman"/>
-        </w:rPr>
-        <w:t>a</w:t>
-      </w:r>
-      <w:r>
-        <w:rPr>
-          <w:rFonts w:ascii="Times New Roman" w:hAnsi="Times New Roman"/>
-        </w:rPr>
-        <w:t>lyst activity</w:t>
-      </w:r>
-      <w:r>
-        <w:rPr>
-          <w:rFonts w:ascii="Times New Roman" w:hAnsi="Times New Roman"/>
-        </w:rPr>
-        <w:t xml:space="preserve">, </w:t>
-      </w:r>
-      <w:r>
-        <w:rPr>
-          <w:rFonts w:ascii="Times New Roman" w:hAnsi="Times New Roman"/>
-        </w:rPr>
-        <w:t>and high cathode polarization due to mixed potential losses</w:t>
-      </w:r>
-      <w:r>
-        <w:rPr>
-          <w:rFonts w:ascii="Times New Roman" w:hAnsi="Times New Roman"/>
-        </w:rPr>
-        <w:t>.</w:t>
-      </w:r>
-      <w:r>
-        <w:rPr>
-          <w:rFonts w:ascii="Times New Roman" w:hAnsi="Times New Roman"/>
-        </w:rPr>
-        <w:t xml:space="preserve"> In order to reduce battery complexity, and improve the volumetric energy dens</w:t>
-      </w:r>
-      <w:r>
-        <w:rPr>
-          <w:rFonts w:ascii="Times New Roman" w:hAnsi="Times New Roman"/>
-        </w:rPr>
-        <w:t>i</w:t>
-      </w:r>
-      <w:r>
-        <w:rPr>
-          <w:rFonts w:ascii="Times New Roman" w:hAnsi="Times New Roman"/>
-        </w:rPr>
-        <w:t>ty</w:t>
-      </w:r>
-      <w:r>
-        <w:rPr>
-          <w:rFonts w:ascii="Times New Roman" w:hAnsi="Times New Roman"/>
-        </w:rPr>
-        <w:t xml:space="preserve"> of the hybrid power system</w:t>
-      </w:r>
-      <w:r>
-        <w:rPr>
-          <w:rFonts w:ascii="Times New Roman" w:hAnsi="Times New Roman"/>
-        </w:rPr>
-        <w:t>, this project will improve battery technology through the deve</w:t>
-      </w:r>
-      <w:r>
-        <w:rPr>
-          <w:rFonts w:ascii="Times New Roman" w:hAnsi="Times New Roman"/>
-        </w:rPr>
-        <w:t>l</w:t>
-      </w:r>
-      <w:r>
-        <w:rPr>
-          <w:rFonts w:ascii="Times New Roman" w:hAnsi="Times New Roman"/>
-        </w:rPr>
-        <w:t>opment of a</w:t>
-      </w:r>
-      <w:r>
-        <w:rPr>
-          <w:rFonts w:ascii="Times New Roman" w:hAnsi="Times New Roman"/>
-        </w:rPr>
-        <w:t>n all</w:t>
-      </w:r>
-      <w:r>
-        <w:rPr>
-          <w:rFonts w:ascii="Times New Roman" w:hAnsi="Times New Roman"/>
-        </w:rPr>
-        <w:t xml:space="preserve"> solid-state lithium ion ba</w:t>
-      </w:r>
-      <w:r>
-        <w:rPr>
-          <w:rFonts w:ascii="Times New Roman" w:hAnsi="Times New Roman"/>
-        </w:rPr>
-        <w:t>t</w:t>
-      </w:r>
-      <w:r>
-        <w:rPr>
-          <w:rFonts w:ascii="Times New Roman" w:hAnsi="Times New Roman"/>
-        </w:rPr>
-        <w:t>tery.</w:t>
-      </w:r>
-      <w:r>
-        <w:rPr>
-          <w:rFonts w:ascii="Times New Roman" w:hAnsi="Times New Roman"/>
-        </w:rPr>
-        <w:t xml:space="preserve"> </w:t>
-      </w:r>
-      <w:r>
-        <w:rPr>
-          <w:rFonts w:ascii="Times New Roman" w:hAnsi="Times New Roman"/>
-        </w:rPr>
-        <w:t xml:space="preserve"> </w:t>
-      </w:r>
-      <w:r>
-        <w:rPr>
-          <w:rFonts w:ascii="Times New Roman" w:hAnsi="Times New Roman"/>
-        </w:rPr>
-        <w:t>The resulting hybrid DMFC/ASSLB will allow the power and energy requirements of each application to be opt</w:t>
-      </w:r>
-      <w:r>
-        <w:rPr>
-          <w:rFonts w:ascii="Times New Roman" w:hAnsi="Times New Roman"/>
-        </w:rPr>
-        <w:t>i</w:t>
-      </w:r>
-      <w:r>
-        <w:rPr>
-          <w:rFonts w:ascii="Times New Roman" w:hAnsi="Times New Roman"/>
-        </w:rPr>
-        <w:t>mized independently.</w:t>
+        <w:t>pendently.</w:t>
       </w:r>
     </w:p>
     <w:p>
@@ -1208,7 +1284,7 @@
                                 </pic:cNvPicPr>
                               </pic:nvPicPr>
                               <pic:blipFill>
-                                <a:blip r:embed="rId24">
+                                <a:blip r:embed="rId30">
                                   <a:extLst>
                                     <a:ext uri="{28A0092B-C50C-407E-A947-70E740481C1C}">
                                       <a14:useLocalDpi xmlns:a14="http://schemas.microsoft.com/office/drawing/2010/main" val="0"/>
@@ -1249,8 +1325,8 @@
                       <w:color w:val="000000" w:themeColor="text1"/>
                     </w:rPr>
                   </w:pPr>
-                  <w:bookmarkStart w:id="4" w:name="_Ref286391167"/>
-                  <w:bookmarkStart w:id="5" w:name="_Ref286391190"/>
+                  <w:bookmarkStart w:id="4" w:name="_Ref286391190"/>
+                  <w:bookmarkStart w:id="5" w:name="_Ref286391167"/>
                   <w:r>
                     <w:rPr>
                       <w:rFonts w:ascii="Baskerville" w:hAnsi="Baskerville"/>
@@ -1301,7 +1377,7 @@
                     </w:rPr>
                     <w:fldChar w:fldCharType="end"/>
                   </w:r>
-                  <w:bookmarkEnd w:id="5"/>
+                  <w:bookmarkEnd w:id="4"/>
                   <w:r>
                     <w:rPr>
                       <w:rFonts w:ascii="Baskerville" w:hAnsi="Baskerville"/>
@@ -1337,7 +1413,7 @@
                     </w:rPr>
                     <w:t>From Paneri2014.</w:t>
                   </w:r>
-                  <w:bookmarkEnd w:id="4"/>
+                  <w:bookmarkEnd w:id="5"/>
                   <w:proofErr w:type="gramEnd"/>
                 </w:p>
               </w:txbxContent>
@@ -1356,43 +1432,31 @@
         <w:rPr>
           <w:rFonts w:ascii="Times New Roman" w:hAnsi="Times New Roman"/>
         </w:rPr>
-        <w:t xml:space="preserve">This work will use </w:t>
-      </w:r>
-      <w:r>
-        <w:rPr>
-          <w:rFonts w:ascii="Times New Roman" w:hAnsi="Times New Roman"/>
-        </w:rPr>
-        <w:t>gas phase</w:t>
-      </w:r>
-      <w:r>
-        <w:rPr>
-          <w:rFonts w:ascii="Times New Roman" w:hAnsi="Times New Roman"/>
-        </w:rPr>
-        <w:t xml:space="preserve"> methods and ALD to chemically modify the GO su</w:t>
-      </w:r>
-      <w:r>
-        <w:rPr>
-          <w:rFonts w:ascii="Times New Roman" w:hAnsi="Times New Roman"/>
-        </w:rPr>
-        <w:t>r</w:t>
-      </w:r>
-      <w:r>
-        <w:rPr>
-          <w:rFonts w:ascii="Times New Roman" w:hAnsi="Times New Roman"/>
-        </w:rPr>
-        <w:t>face without introducing additional structural damage to the GO sheet.</w:t>
-      </w:r>
-      <w:r>
-        <w:rPr>
-          <w:rFonts w:ascii="Times New Roman" w:hAnsi="Times New Roman"/>
-        </w:rPr>
-        <w:t xml:space="preserve">  </w:t>
-      </w:r>
-      <w:r>
-        <w:rPr>
-          <w:rFonts w:ascii="Times New Roman" w:hAnsi="Times New Roman"/>
-        </w:rPr>
-        <w:t>The proton condu</w:t>
+        <w:t>Graphene oxide (GO) has recently been identified as a membrane with extremely high selectivity</w:t>
+      </w:r>
+      <w:r>
+        <w:rPr>
+          <w:rFonts w:ascii="Times New Roman" w:hAnsi="Times New Roman"/>
+        </w:rPr>
+        <w:t xml:space="preserve"> and </w:t>
+      </w:r>
+      <w:r>
+        <w:rPr>
+          <w:rFonts w:ascii="Times New Roman" w:hAnsi="Times New Roman"/>
+        </w:rPr>
+        <w:t>permeability</w:t>
+      </w:r>
+      <w:r>
+        <w:rPr>
+          <w:rFonts w:ascii="Times New Roman" w:hAnsi="Times New Roman"/>
+        </w:rPr>
+        <w:t xml:space="preserve"> to </w:t>
+      </w:r>
+      <w:r>
+        <w:rPr>
+          <w:rFonts w:ascii="Times New Roman" w:hAnsi="Times New Roman"/>
+        </w:rPr>
+        <w:t>water (Nair2012), but low intrinsic proton condu</w:t>
       </w:r>
       <w:r>
         <w:rPr>
@@ -1404,7 +1468,57 @@
         <w:rPr>
           <w:rFonts w:ascii="Times New Roman" w:hAnsi="Times New Roman"/>
         </w:rPr>
-        <w:t xml:space="preserve">tivity of chemically modified </w:t>
+        <w:t xml:space="preserve">tivity (Tateishi2013). </w:t>
+      </w:r>
+      <w:r>
+        <w:rPr>
+          <w:rFonts w:ascii="Times New Roman" w:hAnsi="Times New Roman"/>
+        </w:rPr>
+        <w:t xml:space="preserve"> </w:t>
+      </w:r>
+      <w:r>
+        <w:rPr>
+          <w:rFonts w:ascii="Times New Roman" w:hAnsi="Times New Roman"/>
+        </w:rPr>
+        <w:t>However, t</w:t>
+      </w:r>
+      <w:r>
+        <w:rPr>
+          <w:rFonts w:ascii="Times New Roman" w:hAnsi="Times New Roman"/>
+        </w:rPr>
+        <w:t>he</w:t>
+      </w:r>
+      <w:r>
+        <w:rPr>
+          <w:rFonts w:ascii="Times New Roman" w:hAnsi="Times New Roman"/>
+        </w:rPr>
+        <w:t xml:space="preserve"> proton conductivity of </w:t>
+      </w:r>
+      <w:proofErr w:type="spellStart"/>
+      <w:r>
+        <w:rPr>
+          <w:rFonts w:ascii="Times New Roman" w:hAnsi="Times New Roman"/>
+        </w:rPr>
+        <w:t>su</w:t>
+      </w:r>
+      <w:r>
+        <w:rPr>
+          <w:rFonts w:ascii="Times New Roman" w:hAnsi="Times New Roman"/>
+        </w:rPr>
+        <w:t>l</w:t>
+      </w:r>
+      <w:r>
+        <w:rPr>
+          <w:rFonts w:ascii="Times New Roman" w:hAnsi="Times New Roman"/>
+        </w:rPr>
+        <w:t>fonated</w:t>
+      </w:r>
+      <w:proofErr w:type="spellEnd"/>
+      <w:r>
+        <w:rPr>
+          <w:rFonts w:ascii="Times New Roman" w:hAnsi="Times New Roman"/>
+        </w:rPr>
+        <w:t xml:space="preserve"> </w:t>
       </w:r>
       <w:r>
         <w:rPr>
@@ -1484,47 +1598,119 @@
         <w:rPr>
           <w:rFonts w:ascii="Times New Roman" w:hAnsi="Times New Roman"/>
         </w:rPr>
-        <w:t xml:space="preserve"> </w:t>
-      </w:r>
-      <w:proofErr w:type="gramStart"/>
-      <w:r>
-        <w:rPr>
-          <w:rFonts w:ascii="Times New Roman" w:hAnsi="Times New Roman"/>
-        </w:rPr>
-        <w:t>methanol</w:t>
-      </w:r>
-      <w:proofErr w:type="gramEnd"/>
-      <w:r>
-        <w:rPr>
-          <w:rFonts w:ascii="Times New Roman" w:hAnsi="Times New Roman"/>
-        </w:rPr>
-        <w:t xml:space="preserve"> permeability (Jiang2014). </w:t>
+        <w:t xml:space="preserve"> methanol permeability (Jiang2014</w:t>
+      </w:r>
+      <w:r>
+        <w:rPr>
+          <w:rFonts w:ascii="Times New Roman" w:hAnsi="Times New Roman"/>
+        </w:rPr>
+        <w:t>)</w:t>
+      </w:r>
+      <w:r>
+        <w:rPr>
+          <w:rFonts w:ascii="Times New Roman" w:hAnsi="Times New Roman"/>
+        </w:rPr>
+        <w:t>; and al</w:t>
+      </w:r>
+      <w:r>
+        <w:rPr>
+          <w:rFonts w:ascii="Times New Roman" w:hAnsi="Times New Roman"/>
+        </w:rPr>
+        <w:t>t</w:t>
+      </w:r>
+      <w:r>
+        <w:rPr>
+          <w:rFonts w:ascii="Times New Roman" w:hAnsi="Times New Roman"/>
+        </w:rPr>
+        <w:t xml:space="preserve">hough </w:t>
       </w:r>
       <w:proofErr w:type="spellStart"/>
       <w:r>
         <w:rPr>
           <w:rFonts w:ascii="Times New Roman" w:hAnsi="Times New Roman"/>
         </w:rPr>
-        <w:t>Sulfon</w:t>
-      </w:r>
-      <w:r>
-        <w:rPr>
-          <w:rFonts w:ascii="Times New Roman" w:hAnsi="Times New Roman"/>
-        </w:rPr>
-        <w:t>a</w:t>
-      </w:r>
-      <w:r>
-        <w:rPr>
-          <w:rFonts w:ascii="Times New Roman" w:hAnsi="Times New Roman"/>
-        </w:rPr>
-        <w:t>tion</w:t>
+        <w:t>s</w:t>
+      </w:r>
+      <w:r>
+        <w:rPr>
+          <w:rFonts w:ascii="Times New Roman" w:hAnsi="Times New Roman"/>
+        </w:rPr>
+        <w:t>ulfonation</w:t>
       </w:r>
       <w:proofErr w:type="spellEnd"/>
       <w:r>
         <w:rPr>
           <w:rFonts w:ascii="Times New Roman" w:hAnsi="Times New Roman"/>
         </w:rPr>
-        <w:t xml:space="preserve"> has been shown to significantly increase proton conductivity at low methanol conce</w:t>
+        <w:t xml:space="preserve"> has been shown to signif</w:t>
+      </w:r>
+      <w:r>
+        <w:rPr>
+          <w:rFonts w:ascii="Times New Roman" w:hAnsi="Times New Roman"/>
+        </w:rPr>
+        <w:t>i</w:t>
+      </w:r>
+      <w:r>
+        <w:rPr>
+          <w:rFonts w:ascii="Times New Roman" w:hAnsi="Times New Roman"/>
+        </w:rPr>
+        <w:t>cantly increase proton condu</w:t>
+      </w:r>
+      <w:r>
+        <w:rPr>
+          <w:rFonts w:ascii="Times New Roman" w:hAnsi="Times New Roman"/>
+        </w:rPr>
+        <w:t>c</w:t>
+      </w:r>
+      <w:r>
+        <w:rPr>
+          <w:rFonts w:ascii="Times New Roman" w:hAnsi="Times New Roman"/>
+        </w:rPr>
+        <w:t>tivity at low methanol concentrations (Jiang2012), at hig</w:t>
+      </w:r>
+      <w:r>
+        <w:rPr>
+          <w:rFonts w:ascii="Times New Roman" w:hAnsi="Times New Roman"/>
+        </w:rPr>
+        <w:t>h</w:t>
+      </w:r>
+      <w:r>
+        <w:rPr>
+          <w:rFonts w:ascii="Times New Roman" w:hAnsi="Times New Roman"/>
+        </w:rPr>
+        <w:t xml:space="preserve">er concentrations the sulfonic acid groups on the GO surface induce a </w:t>
+      </w:r>
+      <w:commentRangeStart w:id="6"/>
+      <w:r>
+        <w:rPr>
+          <w:rFonts w:ascii="Times New Roman" w:hAnsi="Times New Roman"/>
+        </w:rPr>
+        <w:t xml:space="preserve">methanol/water phase separation </w:t>
+      </w:r>
+      <w:commentRangeEnd w:id="6"/>
+      <w:r>
+        <w:rPr>
+          <w:rStyle w:val="CommentReference"/>
+        </w:rPr>
+        <w:commentReference w:id="6"/>
+      </w:r>
+      <w:r>
+        <w:rPr>
+          <w:rFonts w:ascii="Times New Roman" w:hAnsi="Times New Roman"/>
+        </w:rPr>
+        <w:t>that reduces proton condu</w:t>
+      </w:r>
+      <w:r>
+        <w:rPr>
+          <w:rFonts w:ascii="Times New Roman" w:hAnsi="Times New Roman"/>
+        </w:rPr>
+        <w:t>c</w:t>
+      </w:r>
+      <w:r>
+        <w:rPr>
+          <w:rFonts w:ascii="Times New Roman" w:hAnsi="Times New Roman"/>
+        </w:rPr>
+        <w:t>tivity (Paneri2014).  The precise nature of proton transport through GO is not known, but the i</w:t>
       </w:r>
       <w:r>
         <w:rPr>
@@ -1536,75 +1722,7 @@
         <w:rPr>
           <w:rFonts w:ascii="Times New Roman" w:hAnsi="Times New Roman"/>
         </w:rPr>
-        <w:t>trations (Jiang2012), but at higher concentr</w:t>
-      </w:r>
-      <w:r>
-        <w:rPr>
-          <w:rFonts w:ascii="Times New Roman" w:hAnsi="Times New Roman"/>
-        </w:rPr>
-        <w:t>a</w:t>
-      </w:r>
-      <w:r>
-        <w:rPr>
-          <w:rFonts w:ascii="Times New Roman" w:hAnsi="Times New Roman"/>
-        </w:rPr>
-        <w:t>tions, the sulfonic acid groups on the GO su</w:t>
-      </w:r>
-      <w:r>
-        <w:rPr>
-          <w:rFonts w:ascii="Times New Roman" w:hAnsi="Times New Roman"/>
-        </w:rPr>
-        <w:t>r</w:t>
-      </w:r>
-      <w:r>
-        <w:rPr>
-          <w:rFonts w:ascii="Times New Roman" w:hAnsi="Times New Roman"/>
-        </w:rPr>
-        <w:t xml:space="preserve">face induce a </w:t>
-      </w:r>
-      <w:commentRangeStart w:id="6"/>
-      <w:r>
-        <w:rPr>
-          <w:rFonts w:ascii="Times New Roman" w:hAnsi="Times New Roman"/>
-        </w:rPr>
-        <w:t xml:space="preserve">methanol/water phase separation </w:t>
-      </w:r>
-      <w:commentRangeEnd w:id="6"/>
-      <w:r>
-        <w:rPr>
-          <w:rStyle w:val="CommentReference"/>
-        </w:rPr>
-        <w:commentReference w:id="6"/>
-      </w:r>
-      <w:r>
-        <w:rPr>
-          <w:rFonts w:ascii="Times New Roman" w:hAnsi="Times New Roman"/>
-        </w:rPr>
-        <w:t>that reduces proton conductivity (Paneri2014).  The precise n</w:t>
-      </w:r>
-      <w:r>
-        <w:rPr>
-          <w:rFonts w:ascii="Times New Roman" w:hAnsi="Times New Roman"/>
-        </w:rPr>
-        <w:t>a</w:t>
-      </w:r>
-      <w:r>
-        <w:rPr>
-          <w:rFonts w:ascii="Times New Roman" w:hAnsi="Times New Roman"/>
-        </w:rPr>
-        <w:t>ture of proton transport through GO is not known, but the insensitivity of pr</w:t>
-      </w:r>
-      <w:r>
-        <w:rPr>
-          <w:rFonts w:ascii="Times New Roman" w:hAnsi="Times New Roman"/>
-        </w:rPr>
-        <w:t>o</w:t>
-      </w:r>
-      <w:r>
-        <w:rPr>
-          <w:rFonts w:ascii="Times New Roman" w:hAnsi="Times New Roman"/>
-        </w:rPr>
-        <w:t xml:space="preserve">ton transport to </w:t>
+        <w:t xml:space="preserve">sensitivity of proton transport to </w:t>
       </w:r>
       <w:r>
         <w:rPr>
@@ -1616,13 +1734,7 @@
         <w:rPr>
           <w:rFonts w:ascii="Times New Roman" w:hAnsi="Times New Roman"/>
         </w:rPr>
-        <w:t xml:space="preserve">flake size </w:t>
-      </w:r>
-      <w:r>
-        <w:rPr>
-          <w:rFonts w:ascii="Times New Roman" w:hAnsi="Times New Roman"/>
-        </w:rPr>
-        <w:t>(</w:t>
+        <w:t>flake size (</w:t>
       </w:r>
       <w:r>
         <w:rPr>
@@ -1667,25 +1779,7 @@
         <w:rPr>
           <w:rFonts w:ascii="Times New Roman" w:hAnsi="Times New Roman"/>
         </w:rPr>
-        <w:t>)</w:t>
-      </w:r>
-      <w:r>
-        <w:rPr>
-          <w:rFonts w:ascii="Times New Roman" w:hAnsi="Times New Roman"/>
-        </w:rPr>
-        <w:t xml:space="preserve"> su</w:t>
-      </w:r>
-      <w:r>
-        <w:rPr>
-          <w:rFonts w:ascii="Times New Roman" w:hAnsi="Times New Roman"/>
-        </w:rPr>
-        <w:t>g</w:t>
-      </w:r>
-      <w:r>
-        <w:rPr>
-          <w:rFonts w:ascii="Times New Roman" w:hAnsi="Times New Roman"/>
-        </w:rPr>
-        <w:t xml:space="preserve">gests through-platelet transport plays a dominant role; contrarily, the </w:t>
+        <w:t xml:space="preserve">) suggests through-platelet transport plays a dominant role; contrarily, the </w:t>
       </w:r>
       <w:r>
         <w:rPr>
@@ -1751,96 +1845,84 @@
         <w:rPr>
           <w:rFonts w:ascii="Times New Roman" w:hAnsi="Times New Roman" w:cs="Times New Roman"/>
         </w:rPr>
-        <w:t xml:space="preserve"> including ALD and molecular layer deposition (MLD</w:t>
+        <w:t xml:space="preserve"> including ALD and molecular layer deposition (MLD)</w:t>
       </w:r>
       <w:r>
         <w:rPr>
           <w:rFonts w:ascii="Times New Roman" w:hAnsi="Times New Roman" w:cs="Times New Roman"/>
         </w:rPr>
-        <w:t>)</w:t>
+        <w:t>,</w:t>
       </w:r>
       <w:r>
         <w:rPr>
           <w:rFonts w:ascii="Times New Roman" w:hAnsi="Times New Roman" w:cs="Times New Roman"/>
         </w:rPr>
-        <w:t>,</w:t>
+        <w:t xml:space="preserve"> </w:t>
       </w:r>
       <w:r>
         <w:rPr>
           <w:rFonts w:ascii="Times New Roman" w:hAnsi="Times New Roman" w:cs="Times New Roman"/>
         </w:rPr>
+        <w:t>to</w:t>
+      </w:r>
+      <w:r>
+        <w:rPr>
+          <w:rFonts w:ascii="Times New Roman" w:hAnsi="Times New Roman" w:cs="Times New Roman"/>
+        </w:rPr>
+        <w:t xml:space="preserve"> enable the development of GO membranes </w:t>
+      </w:r>
+      <w:r>
+        <w:rPr>
+          <w:rFonts w:ascii="Times New Roman" w:hAnsi="Times New Roman" w:cs="Times New Roman"/>
+        </w:rPr>
+        <w:t xml:space="preserve">that </w:t>
+      </w:r>
+      <w:r>
+        <w:rPr>
+          <w:rFonts w:ascii="Times New Roman" w:hAnsi="Times New Roman" w:cs="Times New Roman"/>
+        </w:rPr>
+        <w:t>resist methanol/water phase separ</w:t>
+      </w:r>
+      <w:r>
+        <w:rPr>
+          <w:rFonts w:ascii="Times New Roman" w:hAnsi="Times New Roman" w:cs="Times New Roman"/>
+        </w:rPr>
+        <w:t>a</w:t>
+      </w:r>
+      <w:r>
+        <w:rPr>
+          <w:rFonts w:ascii="Times New Roman" w:hAnsi="Times New Roman" w:cs="Times New Roman"/>
+        </w:rPr>
+        <w:t xml:space="preserve">tion </w:t>
+      </w:r>
+      <w:r>
+        <w:rPr>
+          <w:rFonts w:ascii="Times New Roman" w:hAnsi="Times New Roman" w:cs="Times New Roman"/>
+        </w:rPr>
+        <w:t>while increasing</w:t>
+      </w:r>
+      <w:r>
+        <w:rPr>
+          <w:rFonts w:ascii="Times New Roman" w:hAnsi="Times New Roman" w:cs="Times New Roman"/>
+        </w:rPr>
         <w:t xml:space="preserve"> </w:t>
       </w:r>
       <w:r>
         <w:rPr>
           <w:rFonts w:ascii="Times New Roman" w:hAnsi="Times New Roman" w:cs="Times New Roman"/>
         </w:rPr>
-        <w:t>to</w:t>
+        <w:t>proton transport</w:t>
       </w:r>
       <w:r>
         <w:rPr>
           <w:rFonts w:ascii="Times New Roman" w:hAnsi="Times New Roman" w:cs="Times New Roman"/>
         </w:rPr>
-        <w:t xml:space="preserve"> enable the development of GO me</w:t>
+        <w:t>.</w:t>
       </w:r>
       <w:r>
         <w:rPr>
           <w:rFonts w:ascii="Times New Roman" w:hAnsi="Times New Roman" w:cs="Times New Roman"/>
         </w:rPr>
-        <w:t>m</w:t>
-      </w:r>
-      <w:r>
-        <w:rPr>
-          <w:rFonts w:ascii="Times New Roman" w:hAnsi="Times New Roman" w:cs="Times New Roman"/>
-        </w:rPr>
-        <w:t xml:space="preserve">branes </w:t>
-      </w:r>
-      <w:r>
-        <w:rPr>
-          <w:rFonts w:ascii="Times New Roman" w:hAnsi="Times New Roman" w:cs="Times New Roman"/>
-        </w:rPr>
-        <w:t xml:space="preserve">that </w:t>
-      </w:r>
-      <w:r>
-        <w:rPr>
-          <w:rFonts w:ascii="Times New Roman" w:hAnsi="Times New Roman" w:cs="Times New Roman"/>
-        </w:rPr>
-        <w:t>resist</w:t>
-      </w:r>
-      <w:r>
-        <w:rPr>
-          <w:rFonts w:ascii="Times New Roman" w:hAnsi="Times New Roman" w:cs="Times New Roman"/>
-        </w:rPr>
-        <w:t xml:space="preserve"> methanol/water phase separation and </w:t>
-      </w:r>
-      <w:r>
-        <w:rPr>
-          <w:rFonts w:ascii="Times New Roman" w:hAnsi="Times New Roman" w:cs="Times New Roman"/>
-        </w:rPr>
-        <w:t xml:space="preserve">increase </w:t>
-      </w:r>
-      <w:r>
-        <w:rPr>
-          <w:rFonts w:ascii="Times New Roman" w:hAnsi="Times New Roman" w:cs="Times New Roman"/>
-        </w:rPr>
-        <w:t>proton transport through GO d</w:t>
-      </w:r>
-      <w:r>
-        <w:rPr>
-          <w:rFonts w:ascii="Times New Roman" w:hAnsi="Times New Roman" w:cs="Times New Roman"/>
-        </w:rPr>
-        <w:t>e</w:t>
-      </w:r>
-      <w:r>
-        <w:rPr>
-          <w:rFonts w:ascii="Times New Roman" w:hAnsi="Times New Roman" w:cs="Times New Roman"/>
-        </w:rPr>
-        <w:t>fects.</w:t>
-      </w:r>
-      <w:r>
-        <w:rPr>
-          <w:rFonts w:ascii="Times New Roman" w:hAnsi="Times New Roman" w:cs="Times New Roman"/>
-        </w:rPr>
         <w:t xml:space="preserve">  </w:t>
       </w:r>
       <w:r>
@@ -1859,31 +1941,31 @@
         <w:rPr>
           <w:rFonts w:ascii="Times New Roman" w:hAnsi="Times New Roman"/>
         </w:rPr>
-        <w:t xml:space="preserve"> an increase in the methanol concentration from 2 to 10 M; an</w:t>
-      </w:r>
-      <w:r>
-        <w:rPr>
-          <w:rFonts w:ascii="Times New Roman" w:hAnsi="Times New Roman"/>
-        </w:rPr>
-        <w:t xml:space="preserve"> increase </w:t>
-      </w:r>
-      <w:r>
-        <w:rPr>
-          <w:rFonts w:ascii="Times New Roman" w:hAnsi="Times New Roman"/>
-        </w:rPr>
-        <w:t>in met</w:t>
-      </w:r>
-      <w:r>
-        <w:rPr>
-          <w:rFonts w:ascii="Times New Roman" w:hAnsi="Times New Roman"/>
-        </w:rPr>
-        <w:t>h</w:t>
-      </w:r>
-      <w:r>
-        <w:rPr>
-          <w:rFonts w:ascii="Times New Roman" w:hAnsi="Times New Roman"/>
-        </w:rPr>
-        <w:t>anol permeability from 50 to 0.25 mA/cm</w:t>
+        <w:t xml:space="preserve"> an increase in the methanol concentration from 2 to 10 M; </w:t>
+      </w:r>
+      <w:r>
+        <w:rPr>
+          <w:rFonts w:ascii="Times New Roman" w:hAnsi="Times New Roman"/>
+        </w:rPr>
+        <w:t>a</w:t>
+      </w:r>
+      <w:r>
+        <w:rPr>
+          <w:rFonts w:ascii="Times New Roman" w:hAnsi="Times New Roman"/>
+        </w:rPr>
+        <w:t xml:space="preserve"> decrease</w:t>
+      </w:r>
+      <w:r>
+        <w:rPr>
+          <w:rFonts w:ascii="Times New Roman" w:hAnsi="Times New Roman"/>
+        </w:rPr>
+        <w:t xml:space="preserve"> </w:t>
+      </w:r>
+      <w:r>
+        <w:rPr>
+          <w:rFonts w:ascii="Times New Roman" w:hAnsi="Times New Roman"/>
+        </w:rPr>
+        <w:t>in methanol permeability from 50 to 0.25 mA/cm</w:t>
       </w:r>
       <w:r>
         <w:rPr>
@@ -2056,7 +2138,7 @@
                                 </pic:cNvPicPr>
                               </pic:nvPicPr>
                               <pic:blipFill>
-                                <a:blip r:embed="rId25">
+                                <a:blip r:embed="rId31">
                                   <a:extLst>
                                     <a:ext uri="{28A0092B-C50C-407E-A947-70E740481C1C}">
                                       <a14:useLocalDpi xmlns:a14="http://schemas.microsoft.com/office/drawing/2010/main" val="0"/>
@@ -2217,25 +2299,7 @@
                       <w:color w:val="000000" w:themeColor="text1"/>
                       <w:szCs w:val="22"/>
                     </w:rPr>
-                    <w:t xml:space="preserve"> (b) Key parameters of the co</w:t>
-                  </w:r>
-                  <w:r>
-                    <w:rPr>
-                      <w:rFonts w:ascii="Baskerville" w:hAnsi="Baskerville" w:cs="Times New Roman"/>
-                      <w:b w:val="0"/>
-                      <w:color w:val="000000" w:themeColor="text1"/>
-                      <w:szCs w:val="22"/>
-                    </w:rPr>
-                    <w:t>m</w:t>
-                  </w:r>
-                  <w:r>
-                    <w:rPr>
-                      <w:rFonts w:ascii="Baskerville" w:hAnsi="Baskerville" w:cs="Times New Roman"/>
-                      <w:b w:val="0"/>
-                      <w:color w:val="000000" w:themeColor="text1"/>
-                      <w:szCs w:val="22"/>
-                    </w:rPr>
-                    <w:t xml:space="preserve">putational model: net attachment rates for each facet. (c) Predictions of the model for different ratios of </w:t>
+                    <w:t xml:space="preserve"> (b) Key parameters of the computational model: net attachment rates for each facet. (c) Predictions of the model for different ratios of </w:t>
                   </w:r>
                   <w:proofErr w:type="spellStart"/>
                   <w:r>
@@ -2362,19 +2426,7 @@
         <w:rPr>
           <w:rFonts w:ascii="Times New Roman" w:hAnsi="Times New Roman"/>
         </w:rPr>
-        <w:t>su</w:t>
-      </w:r>
-      <w:r>
-        <w:rPr>
-          <w:rFonts w:ascii="Times New Roman" w:hAnsi="Times New Roman"/>
-        </w:rPr>
-        <w:t>b</w:t>
-      </w:r>
-      <w:r>
-        <w:rPr>
-          <w:rFonts w:ascii="Times New Roman" w:hAnsi="Times New Roman"/>
-        </w:rPr>
-        <w:t xml:space="preserve">strate (Feng2013a) and by </w:t>
+        <w:t xml:space="preserve">substrate (Feng2013a) and by </w:t>
       </w:r>
       <w:r>
         <w:rPr>
@@ -2410,7 +2462,19 @@
         <w:rPr>
           <w:rFonts w:ascii="Times New Roman" w:hAnsi="Times New Roman"/>
         </w:rPr>
-        <w:t>The proposed effort will increase catalytic a</w:t>
+        <w:t>The proposed effort will increase cat</w:t>
+      </w:r>
+      <w:r>
+        <w:rPr>
+          <w:rFonts w:ascii="Times New Roman" w:hAnsi="Times New Roman"/>
+        </w:rPr>
+        <w:t>a</w:t>
+      </w:r>
+      <w:r>
+        <w:rPr>
+          <w:rFonts w:ascii="Times New Roman" w:hAnsi="Times New Roman"/>
+        </w:rPr>
+        <w:t>lytic a</w:t>
       </w:r>
       <w:r>
         <w:rPr>
@@ -2428,7 +2492,19 @@
         <w:rPr>
           <w:rFonts w:ascii="Times New Roman" w:hAnsi="Times New Roman"/>
         </w:rPr>
-        <w:t>optimization of the catalyst synthesis to produce nanoparticles of prescribed mo</w:t>
+        <w:t>optimization of the catalyst synthesis to produce nanoparticles of pr</w:t>
+      </w:r>
+      <w:r>
+        <w:rPr>
+          <w:rFonts w:ascii="Times New Roman" w:hAnsi="Times New Roman"/>
+        </w:rPr>
+        <w:t>e</w:t>
+      </w:r>
+      <w:r>
+        <w:rPr>
+          <w:rFonts w:ascii="Times New Roman" w:hAnsi="Times New Roman"/>
+        </w:rPr>
+        <w:t>scribed mo</w:t>
       </w:r>
       <w:r>
         <w:rPr>
@@ -2440,31 +2516,43 @@
         <w:rPr>
           <w:rFonts w:ascii="Times New Roman" w:hAnsi="Times New Roman"/>
         </w:rPr>
-        <w:t xml:space="preserve">phologies, shapes and sizes. We will pursue the catalyst optimization by </w:t>
-      </w:r>
-      <w:r>
-        <w:rPr>
-          <w:rFonts w:ascii="Times New Roman" w:hAnsi="Times New Roman"/>
-        </w:rPr>
-        <w:t>combining</w:t>
-      </w:r>
-      <w:r>
-        <w:rPr>
-          <w:rFonts w:ascii="Times New Roman" w:hAnsi="Times New Roman"/>
-        </w:rPr>
-        <w:t xml:space="preserve"> co</w:t>
-      </w:r>
-      <w:r>
-        <w:rPr>
-          <w:rFonts w:ascii="Times New Roman" w:hAnsi="Times New Roman"/>
-        </w:rPr>
-        <w:t>m</w:t>
-      </w:r>
-      <w:r>
-        <w:rPr>
-          <w:rFonts w:ascii="Times New Roman" w:hAnsi="Times New Roman"/>
-        </w:rPr>
-        <w:t xml:space="preserve">putational tools (synthesis models, simulations of process </w:t>
+        <w:t xml:space="preserve">phologies, shapes and sizes. We will pursue catalyst optimization by </w:t>
+      </w:r>
+      <w:r>
+        <w:rPr>
+          <w:rFonts w:ascii="Times New Roman" w:hAnsi="Times New Roman"/>
+        </w:rPr>
+        <w:t>combi</w:t>
+      </w:r>
+      <w:r>
+        <w:rPr>
+          <w:rFonts w:ascii="Times New Roman" w:hAnsi="Times New Roman"/>
+        </w:rPr>
+        <w:t>n</w:t>
+      </w:r>
+      <w:r>
+        <w:rPr>
+          <w:rFonts w:ascii="Times New Roman" w:hAnsi="Times New Roman"/>
+        </w:rPr>
+        <w:t>ing</w:t>
+      </w:r>
+      <w:r>
+        <w:rPr>
+          <w:rFonts w:ascii="Times New Roman" w:hAnsi="Times New Roman"/>
+        </w:rPr>
+        <w:t xml:space="preserve"> computational tools (sy</w:t>
+      </w:r>
+      <w:r>
+        <w:rPr>
+          <w:rFonts w:ascii="Times New Roman" w:hAnsi="Times New Roman"/>
+        </w:rPr>
+        <w:t>n</w:t>
+      </w:r>
+      <w:r>
+        <w:rPr>
+          <w:rFonts w:ascii="Times New Roman" w:hAnsi="Times New Roman"/>
+        </w:rPr>
+        <w:t xml:space="preserve">thesis models, simulations of process </w:t>
       </w:r>
       <w:r>
         <w:rPr>
@@ -2476,31 +2564,260 @@
         <w:rPr>
           <w:rFonts w:ascii="Times New Roman" w:hAnsi="Times New Roman"/>
         </w:rPr>
-        <w:t xml:space="preserve"> properties</w:t>
-      </w:r>
-      <w:r>
-        <w:rPr>
-          <w:rFonts w:ascii="Times New Roman" w:hAnsi="Times New Roman"/>
-        </w:rPr>
-        <w:t>)</w:t>
-      </w:r>
-      <w:r>
-        <w:rPr>
-          <w:rFonts w:ascii="Times New Roman" w:hAnsi="Times New Roman"/>
-        </w:rPr>
-        <w:t xml:space="preserve"> with experimental methods/techniques of synthesis and chara</w:t>
-      </w:r>
-      <w:r>
-        <w:rPr>
-          <w:rFonts w:ascii="Times New Roman" w:hAnsi="Times New Roman"/>
+        <w:t xml:space="preserve"> properties) with synthesis and characterization to </w:t>
+      </w:r>
+      <w:r>
+        <w:rPr>
+          <w:rFonts w:ascii="Times New Roman" w:hAnsi="Times New Roman"/>
+        </w:rPr>
+        <w:t>improve ca</w:t>
+      </w:r>
+      <w:r>
+        <w:rPr>
+          <w:rFonts w:ascii="Times New Roman" w:hAnsi="Times New Roman"/>
+        </w:rPr>
+        <w:t>t</w:t>
+      </w:r>
+      <w:r>
+        <w:rPr>
+          <w:rFonts w:ascii="Times New Roman" w:hAnsi="Times New Roman"/>
+        </w:rPr>
+        <w:t>alyst activity</w:t>
+      </w:r>
+      <w:r>
+        <w:rPr>
+          <w:rFonts w:ascii="Times New Roman" w:hAnsi="Times New Roman"/>
+        </w:rPr>
+        <w:t xml:space="preserve"> and achieve a fundamental u</w:t>
+      </w:r>
+      <w:r>
+        <w:rPr>
+          <w:rFonts w:ascii="Times New Roman" w:hAnsi="Times New Roman"/>
+        </w:rPr>
+        <w:t>n</w:t>
+      </w:r>
+      <w:r>
+        <w:rPr>
+          <w:rFonts w:ascii="Times New Roman" w:hAnsi="Times New Roman"/>
+        </w:rPr>
+        <w:t>derstanding of their synthesis and/or control over the final product and its catalytic prope</w:t>
+      </w:r>
+      <w:r>
+        <w:rPr>
+          <w:rFonts w:ascii="Times New Roman" w:hAnsi="Times New Roman"/>
+        </w:rPr>
+        <w:t>r</w:t>
+      </w:r>
+      <w:r>
+        <w:rPr>
+          <w:rFonts w:ascii="Times New Roman" w:hAnsi="Times New Roman"/>
+        </w:rPr>
+        <w:t>ties</w:t>
+      </w:r>
+      <w:r>
+        <w:rPr>
+          <w:rFonts w:ascii="Times New Roman" w:hAnsi="Times New Roman"/>
+        </w:rPr>
+        <w:t xml:space="preserve"> (</w:t>
+      </w:r>
+      <w:commentRangeStart w:id="7"/>
+      <w:r>
+        <w:rPr>
+          <w:rFonts w:ascii="Times New Roman" w:hAnsi="Times New Roman"/>
+        </w:rPr>
+        <w:t>Leong2014</w:t>
+      </w:r>
+      <w:commentRangeEnd w:id="7"/>
+      <w:r>
+        <w:rPr>
+          <w:rStyle w:val="CommentReference"/>
+        </w:rPr>
+        <w:commentReference w:id="7"/>
+      </w:r>
+      <w:r>
+        <w:rPr>
+          <w:rFonts w:ascii="Times New Roman" w:hAnsi="Times New Roman"/>
+        </w:rPr>
+        <w:t>, example in Fig. 3)</w:t>
+      </w:r>
+      <w:r>
+        <w:rPr>
+          <w:rFonts w:ascii="Times New Roman" w:hAnsi="Times New Roman"/>
+        </w:rPr>
+        <w:t>. The cat</w:t>
+      </w:r>
+      <w:r>
+        <w:rPr>
+          <w:rFonts w:ascii="Times New Roman" w:hAnsi="Times New Roman"/>
+        </w:rPr>
+        <w:t>a</w:t>
+      </w:r>
+      <w:r>
+        <w:rPr>
+          <w:rFonts w:ascii="Times New Roman" w:hAnsi="Times New Roman"/>
+        </w:rPr>
+        <w:t xml:space="preserve">lytic materials systems to be addressed are metal </w:t>
+      </w:r>
+      <w:r>
+        <w:rPr>
+          <w:rFonts w:ascii="Times New Roman" w:hAnsi="Times New Roman"/>
+        </w:rPr>
+        <w:t>and metal-alloy</w:t>
+      </w:r>
+      <w:r>
+        <w:rPr>
+          <w:rFonts w:ascii="Times New Roman" w:hAnsi="Times New Roman"/>
+        </w:rPr>
+        <w:t xml:space="preserve"> </w:t>
+      </w:r>
+      <w:r>
+        <w:rPr>
+          <w:rFonts w:ascii="Times New Roman" w:hAnsi="Times New Roman"/>
+        </w:rPr>
+        <w:t>NPs, with or without core-shell morphologies.  These well-defined catalytic systems are ideal for linking exper</w:t>
+      </w:r>
+      <w:r>
+        <w:rPr>
+          <w:rFonts w:ascii="Times New Roman" w:hAnsi="Times New Roman"/>
+        </w:rPr>
+        <w:t>i</w:t>
+      </w:r>
+      <w:r>
+        <w:rPr>
+          <w:rFonts w:ascii="Times New Roman" w:hAnsi="Times New Roman"/>
+        </w:rPr>
+        <w:lastRenderedPageBreak/>
+        <w:t>ments and modeling, providing controlled systems for building selective and complex functiona</w:t>
+      </w:r>
+      <w:r>
+        <w:rPr>
+          <w:rFonts w:ascii="Times New Roman" w:hAnsi="Times New Roman"/>
+        </w:rPr>
+        <w:t>l</w:t>
+      </w:r>
+      <w:r>
+        <w:rPr>
+          <w:rFonts w:ascii="Times New Roman" w:hAnsi="Times New Roman"/>
+        </w:rPr>
+        <w:t xml:space="preserve">ities. </w:t>
+      </w:r>
+      <w:r>
+        <w:rPr>
+          <w:rFonts w:ascii="Times New Roman" w:hAnsi="Times New Roman"/>
+        </w:rPr>
+        <w:t xml:space="preserve"> </w:t>
+      </w:r>
+      <w:r>
+        <w:rPr>
+          <w:rFonts w:ascii="Times New Roman" w:hAnsi="Times New Roman"/>
+        </w:rPr>
+        <w:t xml:space="preserve">The proposed effort will increase catalyst stability by lowering the solubility of </w:t>
+      </w:r>
+      <w:proofErr w:type="spellStart"/>
+      <w:r>
+        <w:rPr>
+          <w:rFonts w:ascii="Times New Roman" w:hAnsi="Times New Roman"/>
+        </w:rPr>
+        <w:t>Ru</w:t>
+      </w:r>
+      <w:proofErr w:type="spellEnd"/>
+      <w:r>
+        <w:rPr>
+          <w:rFonts w:ascii="Times New Roman" w:hAnsi="Times New Roman"/>
+        </w:rPr>
+        <w:t xml:space="preserve"> in aci</w:t>
+      </w:r>
+      <w:r>
+        <w:rPr>
+          <w:rFonts w:ascii="Times New Roman" w:hAnsi="Times New Roman"/>
+        </w:rPr>
+        <w:t>d</w:t>
+      </w:r>
+      <w:r>
+        <w:rPr>
+          <w:rFonts w:ascii="Times New Roman" w:hAnsi="Times New Roman"/>
+        </w:rPr>
+        <w:t xml:space="preserve">ic media. </w:t>
+      </w:r>
+      <w:r>
+        <w:rPr>
+          <w:rFonts w:ascii="Times New Roman" w:hAnsi="Times New Roman" w:cs="Times New Roman"/>
+        </w:rPr>
+        <w:t xml:space="preserve">Our team has extensive experience in </w:t>
+      </w:r>
+      <w:proofErr w:type="spellStart"/>
+      <w:r>
+        <w:rPr>
+          <w:rFonts w:ascii="Times New Roman" w:hAnsi="Times New Roman" w:cs="Times New Roman"/>
+        </w:rPr>
+        <w:t>Pt-Ru</w:t>
+      </w:r>
+      <w:proofErr w:type="spellEnd"/>
+      <w:r>
+        <w:rPr>
+          <w:rFonts w:ascii="Times New Roman" w:hAnsi="Times New Roman" w:cs="Times New Roman"/>
+        </w:rPr>
+        <w:t xml:space="preserve"> deposition including wet chemical redu</w:t>
+      </w:r>
+      <w:r>
+        <w:rPr>
+          <w:rFonts w:ascii="Times New Roman" w:hAnsi="Times New Roman" w:cs="Times New Roman"/>
         </w:rPr>
         <w:t>c</w:t>
       </w:r>
       <w:r>
         <w:rPr>
-          <w:rFonts w:ascii="Times New Roman" w:hAnsi="Times New Roman"/>
-        </w:rPr>
-        <w:t>terization in order to predict desired materials and to achieve a fundame</w:t>
+          <w:rFonts w:ascii="Times New Roman" w:hAnsi="Times New Roman" w:cs="Times New Roman"/>
+        </w:rPr>
+        <w:t>tion (WCR), ALD, and sputtering.</w:t>
+      </w:r>
+      <w:r>
+        <w:rPr>
+          <w:rFonts w:ascii="Times New Roman" w:hAnsi="Times New Roman" w:cs="Times New Roman"/>
+        </w:rPr>
+        <w:t xml:space="preserve">  </w:t>
+      </w:r>
+      <w:r>
+        <w:rPr>
+          <w:rFonts w:ascii="Times New Roman" w:hAnsi="Times New Roman"/>
+        </w:rPr>
+        <w:t>In addition to tec</w:t>
+      </w:r>
+      <w:r>
+        <w:rPr>
+          <w:rFonts w:ascii="Times New Roman" w:hAnsi="Times New Roman"/>
+        </w:rPr>
+        <w:t>h</w:t>
+      </w:r>
+      <w:r>
+        <w:rPr>
+          <w:rFonts w:ascii="Times New Roman" w:hAnsi="Times New Roman"/>
+        </w:rPr>
+        <w:t>nical challenges, economic challenges exist that impede DMFC commercialization.  Among these, catalyst cost plays a major role</w:t>
+      </w:r>
+      <w:r>
+        <w:rPr>
+          <w:rFonts w:ascii="Times New Roman" w:hAnsi="Times New Roman"/>
+        </w:rPr>
+        <w:t>.</w:t>
+      </w:r>
+      <w:r>
+        <w:rPr>
+          <w:rFonts w:ascii="Times New Roman" w:hAnsi="Times New Roman"/>
+        </w:rPr>
+        <w:t xml:space="preserve"> </w:t>
+      </w:r>
+      <w:r>
+        <w:rPr>
+          <w:rFonts w:ascii="Times New Roman" w:hAnsi="Times New Roman"/>
+        </w:rPr>
+        <w:t xml:space="preserve"> </w:t>
+      </w:r>
+      <w:r>
+        <w:rPr>
+          <w:rFonts w:ascii="Times New Roman" w:hAnsi="Times New Roman"/>
+        </w:rPr>
+        <w:t>Both a</w:t>
       </w:r>
       <w:r>
         <w:rPr>
@@ -2512,7 +2829,68 @@
         <w:rPr>
           <w:rFonts w:ascii="Times New Roman" w:hAnsi="Times New Roman"/>
         </w:rPr>
-        <w:t>tal understanding of their synthesis and/or control over the final product and its catalytic prope</w:t>
+        <w:t>ode and cathode</w:t>
+      </w:r>
+      <w:r>
+        <w:rPr>
+          <w:rFonts w:ascii="Times New Roman" w:hAnsi="Times New Roman"/>
+        </w:rPr>
+        <w:t xml:space="preserve"> require platinum and platinum-group metal catal</w:t>
+      </w:r>
+      <w:r>
+        <w:rPr>
+          <w:rFonts w:ascii="Times New Roman" w:hAnsi="Times New Roman"/>
+        </w:rPr>
+        <w:t xml:space="preserve">ysts.  </w:t>
+      </w:r>
+      <w:r>
+        <w:rPr>
+          <w:rFonts w:ascii="Times New Roman" w:hAnsi="Times New Roman"/>
+        </w:rPr>
+        <w:t>L</w:t>
+      </w:r>
+      <w:r>
+        <w:rPr>
+          <w:rFonts w:ascii="Times New Roman" w:hAnsi="Times New Roman"/>
+        </w:rPr>
+        <w:t>oading levels</w:t>
+      </w:r>
+      <w:r>
+        <w:rPr>
+          <w:rFonts w:ascii="Times New Roman" w:hAnsi="Times New Roman"/>
+        </w:rPr>
+        <w:t xml:space="preserve"> of</w:t>
+      </w:r>
+      <w:r>
+        <w:rPr>
+          <w:rFonts w:ascii="Times New Roman" w:hAnsi="Times New Roman"/>
+        </w:rPr>
+        <w:t xml:space="preserve"> 2.5 mg/cm</w:t>
+      </w:r>
+      <w:r>
+        <w:rPr>
+          <w:rFonts w:ascii="Times New Roman" w:hAnsi="Times New Roman"/>
+          <w:vertAlign w:val="superscript"/>
+        </w:rPr>
+        <w:t>2</w:t>
+      </w:r>
+      <w:r>
+        <w:rPr>
+          <w:rFonts w:ascii="Times New Roman" w:hAnsi="Times New Roman"/>
+        </w:rPr>
+        <w:t xml:space="preserve"> on each ca</w:t>
+      </w:r>
+      <w:r>
+        <w:rPr>
+          <w:rFonts w:ascii="Times New Roman" w:hAnsi="Times New Roman"/>
+        </w:rPr>
+        <w:t>t</w:t>
+      </w:r>
+      <w:r>
+        <w:rPr>
+          <w:rFonts w:ascii="Times New Roman" w:hAnsi="Times New Roman"/>
+        </w:rPr>
+        <w:t>alyst laye</w:t>
       </w:r>
       <w:r>
         <w:rPr>
@@ -2524,57 +2902,37 @@
         <w:rPr>
           <w:rFonts w:ascii="Times New Roman" w:hAnsi="Times New Roman"/>
         </w:rPr>
-        <w:t>ties</w:t>
-      </w:r>
-      <w:r>
-        <w:rPr>
-          <w:rFonts w:ascii="Times New Roman" w:hAnsi="Times New Roman"/>
-        </w:rPr>
-        <w:t xml:space="preserve"> (</w:t>
-      </w:r>
-      <w:commentRangeStart w:id="7"/>
-      <w:r>
-        <w:rPr>
-          <w:rFonts w:ascii="Times New Roman" w:hAnsi="Times New Roman"/>
-        </w:rPr>
-        <w:t>Leong2014</w:t>
-      </w:r>
-      <w:commentRangeEnd w:id="7"/>
-      <w:r>
-        <w:rPr>
-          <w:rStyle w:val="CommentReference"/>
-        </w:rPr>
-        <w:commentReference w:id="7"/>
-      </w:r>
-      <w:r>
-        <w:rPr>
-          <w:rFonts w:ascii="Times New Roman" w:hAnsi="Times New Roman"/>
-        </w:rPr>
-        <w:t>, example in Fig. 3)</w:t>
-      </w:r>
-      <w:r>
-        <w:rPr>
-          <w:rFonts w:ascii="Times New Roman" w:hAnsi="Times New Roman"/>
-        </w:rPr>
-        <w:t>.</w:t>
-      </w:r>
-      <w:r>
-        <w:rPr>
-          <w:rFonts w:ascii="Times New Roman" w:hAnsi="Times New Roman"/>
-        </w:rPr>
-        <w:t xml:space="preserve"> The catalytic materials systems to be addressed are metal NPs</w:t>
-      </w:r>
-      <w:r>
-        <w:rPr>
-          <w:rFonts w:ascii="Times New Roman" w:hAnsi="Times New Roman"/>
-        </w:rPr>
-        <w:t>,</w:t>
-      </w:r>
-      <w:r>
-        <w:rPr>
-          <w:rFonts w:ascii="Times New Roman" w:hAnsi="Times New Roman"/>
-        </w:rPr>
-        <w:t xml:space="preserve"> with or without core-shell morphologies.  Th</w:t>
+        <w:t xml:space="preserve"> account for a price of $1366/kW, based on platinum at $1162/oz.  At this cost, the price per kilowatt is </w:t>
+      </w:r>
+      <w:r>
+        <w:rPr>
+          <w:rFonts w:ascii="Times New Roman" w:hAnsi="Times New Roman"/>
+        </w:rPr>
+        <w:t>higher than</w:t>
+      </w:r>
+      <w:r>
+        <w:rPr>
+          <w:rFonts w:ascii="Times New Roman" w:hAnsi="Times New Roman"/>
+        </w:rPr>
+        <w:t xml:space="preserve"> existing lithium ion batteries (Kararudin2009), </w:t>
+      </w:r>
+      <w:r>
+        <w:rPr>
+          <w:rFonts w:ascii="Times New Roman" w:hAnsi="Times New Roman"/>
+        </w:rPr>
+        <w:t>and</w:t>
+      </w:r>
+      <w:r>
+        <w:rPr>
+          <w:rFonts w:ascii="Times New Roman" w:hAnsi="Times New Roman"/>
+        </w:rPr>
+        <w:t xml:space="preserve"> does not provide a sufficient cost-reduction incentive to justify changing technologies.</w:t>
+      </w:r>
+      <w:r>
+        <w:rPr>
+          <w:rFonts w:ascii="Times New Roman" w:hAnsi="Times New Roman"/>
+        </w:rPr>
+        <w:t xml:space="preserve">  Therefore to r</w:t>
       </w:r>
       <w:r>
         <w:rPr>
@@ -2586,44 +2944,57 @@
         <w:rPr>
           <w:rFonts w:ascii="Times New Roman" w:hAnsi="Times New Roman"/>
         </w:rPr>
-        <w:t>se well-defined catalytic systems are ideal for linking experiments and modeling, provi</w:t>
-      </w:r>
-      <w:r>
-        <w:rPr>
-          <w:rFonts w:ascii="Times New Roman" w:hAnsi="Times New Roman"/>
-        </w:rPr>
-        <w:t>d</w:t>
-      </w:r>
-      <w:r>
-        <w:rPr>
-          <w:rFonts w:ascii="Times New Roman" w:hAnsi="Times New Roman"/>
-        </w:rPr>
-        <w:t xml:space="preserve">ing controlled systems for building selective </w:t>
-      </w:r>
-      <w:r>
-        <w:rPr>
-          <w:rFonts w:ascii="Times New Roman" w:hAnsi="Times New Roman"/>
-        </w:rPr>
-        <w:lastRenderedPageBreak/>
-        <w:t>and co</w:t>
-      </w:r>
-      <w:r>
-        <w:rPr>
-          <w:rFonts w:ascii="Times New Roman" w:hAnsi="Times New Roman"/>
-        </w:rPr>
-        <w:t>m</w:t>
-      </w:r>
-      <w:r>
-        <w:rPr>
-          <w:rFonts w:ascii="Times New Roman" w:hAnsi="Times New Roman"/>
-        </w:rPr>
-        <w:t xml:space="preserve">plex functionalities. </w:t>
-      </w:r>
-      <w:r>
-        <w:rPr>
-          <w:rFonts w:ascii="Times New Roman" w:hAnsi="Times New Roman"/>
-        </w:rPr>
-        <w:t xml:space="preserve"> </w:t>
+        <w:t>duce</w:t>
+      </w:r>
+      <w:r>
+        <w:rPr>
+          <w:rFonts w:ascii="Times New Roman" w:hAnsi="Times New Roman" w:cs="Times New Roman"/>
+        </w:rPr>
+        <w:t xml:space="preserve"> catalytic </w:t>
+      </w:r>
+      <w:r>
+        <w:rPr>
+          <w:rFonts w:ascii="Times New Roman" w:hAnsi="Times New Roman"/>
+        </w:rPr>
+        <w:t xml:space="preserve">loading, </w:t>
+      </w:r>
+      <w:r>
+        <w:rPr>
+          <w:rFonts w:ascii="Times New Roman" w:hAnsi="Times New Roman" w:cs="Times New Roman"/>
+        </w:rPr>
+        <w:t>we</w:t>
+      </w:r>
+      <w:r>
+        <w:rPr>
+          <w:rFonts w:ascii="Times New Roman" w:hAnsi="Times New Roman" w:cs="Times New Roman"/>
+        </w:rPr>
+        <w:t xml:space="preserve"> will also investigate the targeted growth of </w:t>
+      </w:r>
+      <w:proofErr w:type="spellStart"/>
+      <w:r>
+        <w:rPr>
+          <w:rFonts w:ascii="Times New Roman" w:hAnsi="Times New Roman" w:cs="Times New Roman"/>
+        </w:rPr>
+        <w:t>Pt</w:t>
+      </w:r>
+      <w:proofErr w:type="spellEnd"/>
+      <w:r>
+        <w:rPr>
+          <w:rFonts w:ascii="Times New Roman" w:hAnsi="Times New Roman" w:cs="Times New Roman"/>
+        </w:rPr>
+        <w:t xml:space="preserve"> to GO surface defects using ALD, localizing cat</w:t>
+      </w:r>
+      <w:r>
+        <w:rPr>
+          <w:rFonts w:ascii="Times New Roman" w:hAnsi="Times New Roman" w:cs="Times New Roman"/>
+        </w:rPr>
+        <w:t>a</w:t>
+      </w:r>
+      <w:r>
+        <w:rPr>
+          <w:rFonts w:ascii="Times New Roman" w:hAnsi="Times New Roman" w:cs="Times New Roman"/>
+        </w:rPr>
+        <w:t>lyst deposition to the centers of proton transport.</w:t>
       </w:r>
     </w:p>
     <w:p>
@@ -2638,21 +3009,440 @@
         <w:rPr>
           <w:rFonts w:ascii="Times New Roman" w:hAnsi="Times New Roman"/>
         </w:rPr>
-        <w:t xml:space="preserve">The proposed effort will increase catalyst stability by lowering the solubility of </w:t>
+        <w:tab/>
+      </w:r>
+      <w:r>
+        <w:rPr>
+          <w:rFonts w:ascii="Times New Roman" w:hAnsi="Times New Roman"/>
+        </w:rPr>
+        <w:t>Solid-state electrolytes appreciably reduce the complexity of each lithium ion cell, redu</w:t>
+      </w:r>
+      <w:r>
+        <w:rPr>
+          <w:rFonts w:ascii="Times New Roman" w:hAnsi="Times New Roman"/>
+        </w:rPr>
+        <w:t>c</w:t>
+      </w:r>
+      <w:r>
+        <w:rPr>
+          <w:rFonts w:ascii="Times New Roman" w:hAnsi="Times New Roman"/>
+        </w:rPr>
+        <w:t xml:space="preserve">ing both weight and volume.  </w:t>
+      </w:r>
+      <w:r>
+        <w:rPr>
+          <w:rFonts w:ascii="Times New Roman" w:hAnsi="Times New Roman"/>
+        </w:rPr>
+        <w:t xml:space="preserve">With </w:t>
+      </w:r>
+      <w:r>
+        <w:rPr>
+          <w:rFonts w:ascii="Times New Roman" w:hAnsi="Times New Roman"/>
+        </w:rPr>
+        <w:t xml:space="preserve">a smaller cell, this volume and weight can be recaptured into increased fuel storage, multiplying the impact of any improvement in battery performance.  An all solid-state battery using solid electrolytes is expected to have </w:t>
+      </w:r>
+      <w:r>
+        <w:rPr>
+          <w:rFonts w:ascii="Times New Roman" w:hAnsi="Times New Roman"/>
+        </w:rPr>
+        <w:t xml:space="preserve">a </w:t>
+      </w:r>
+      <w:r>
+        <w:rPr>
+          <w:rFonts w:ascii="Times New Roman" w:hAnsi="Times New Roman"/>
+        </w:rPr>
+        <w:t>higher energy density</w:t>
+      </w:r>
+      <w:r>
+        <w:rPr>
+          <w:rFonts w:ascii="Times New Roman" w:hAnsi="Times New Roman"/>
+        </w:rPr>
+        <w:t>, reli</w:t>
+      </w:r>
+      <w:r>
+        <w:rPr>
+          <w:rFonts w:ascii="Times New Roman" w:hAnsi="Times New Roman"/>
+        </w:rPr>
+        <w:t>a</w:t>
+      </w:r>
+      <w:r>
+        <w:rPr>
+          <w:rFonts w:ascii="Times New Roman" w:hAnsi="Times New Roman"/>
+        </w:rPr>
+        <w:t>bility, and reduced safety concerns</w:t>
+      </w:r>
+      <w:r>
+        <w:rPr>
+          <w:rFonts w:ascii="Times New Roman" w:hAnsi="Times New Roman"/>
+        </w:rPr>
+        <w:t xml:space="preserve"> </w:t>
+      </w:r>
+      <w:r>
+        <w:rPr>
+          <w:rFonts w:ascii="Times New Roman" w:hAnsi="Times New Roman"/>
+        </w:rPr>
+        <w:t>compared to</w:t>
+      </w:r>
+      <w:r>
+        <w:rPr>
+          <w:rFonts w:ascii="Times New Roman" w:hAnsi="Times New Roman"/>
+        </w:rPr>
+        <w:t xml:space="preserve"> a lithium ion battery using organic liquid ele</w:t>
+      </w:r>
+      <w:r>
+        <w:rPr>
+          <w:rFonts w:ascii="Times New Roman" w:hAnsi="Times New Roman"/>
+        </w:rPr>
+        <w:t>c</w:t>
+      </w:r>
+      <w:r>
+        <w:rPr>
+          <w:rFonts w:ascii="Times New Roman" w:hAnsi="Times New Roman"/>
+        </w:rPr>
+        <w:t>trolytes</w:t>
+      </w:r>
+      <w:r>
+        <w:rPr>
+          <w:rFonts w:ascii="Times New Roman" w:hAnsi="Times New Roman"/>
+        </w:rPr>
+        <w:t xml:space="preserve">. </w:t>
+      </w:r>
+      <w:r>
+        <w:rPr>
+          <w:rFonts w:ascii="Times New Roman" w:hAnsi="Times New Roman"/>
+        </w:rPr>
+        <w:t xml:space="preserve">All-solid-state batteries can be divided into two types, thin-film-type and bulk-type. For large-scale applications, bulk-type </w:t>
+      </w:r>
+      <w:r>
+        <w:rPr>
+          <w:rFonts w:ascii="Times New Roman" w:hAnsi="Times New Roman"/>
+        </w:rPr>
+        <w:t>ASSLBs</w:t>
+      </w:r>
+      <w:r>
+        <w:rPr>
+          <w:rFonts w:ascii="Times New Roman" w:hAnsi="Times New Roman"/>
+        </w:rPr>
+        <w:t xml:space="preserve"> with high loadings of active material and soli</w:t>
+      </w:r>
+      <w:r>
+        <w:rPr>
+          <w:rFonts w:ascii="Times New Roman" w:hAnsi="Times New Roman"/>
+        </w:rPr>
+        <w:t>d ele</w:t>
+      </w:r>
+      <w:r>
+        <w:rPr>
+          <w:rFonts w:ascii="Times New Roman" w:hAnsi="Times New Roman"/>
+        </w:rPr>
+        <w:t>c</w:t>
+      </w:r>
+      <w:r>
+        <w:rPr>
+          <w:rFonts w:ascii="Times New Roman" w:hAnsi="Times New Roman"/>
+        </w:rPr>
+        <w:t xml:space="preserve">trolyte powders, are well </w:t>
+      </w:r>
+      <w:r>
+        <w:rPr>
+          <w:rFonts w:ascii="Times New Roman" w:hAnsi="Times New Roman"/>
+        </w:rPr>
+        <w:t>suited because of their high energy density. However, ASSLBs have crucial challenges for practical applications, such as poor rate performance and poor contact b</w:t>
+      </w:r>
+      <w:r>
+        <w:rPr>
+          <w:rFonts w:ascii="Times New Roman" w:hAnsi="Times New Roman"/>
+        </w:rPr>
+        <w:t>e</w:t>
+      </w:r>
+      <w:r>
+        <w:rPr>
+          <w:rFonts w:ascii="Times New Roman" w:hAnsi="Times New Roman"/>
+        </w:rPr>
+        <w:t xml:space="preserve">tween the active material and the electrolyte. </w:t>
+      </w:r>
+      <w:r>
+        <w:rPr>
+          <w:rFonts w:ascii="Times New Roman" w:hAnsi="Times New Roman"/>
+        </w:rPr>
+        <w:t xml:space="preserve"> S</w:t>
+      </w:r>
+      <w:r>
+        <w:rPr>
+          <w:rFonts w:ascii="Times New Roman" w:hAnsi="Times New Roman"/>
+        </w:rPr>
+        <w:t>ulfide type electrolytes were developed</w:t>
+      </w:r>
+      <w:r>
+        <w:rPr>
+          <w:rFonts w:ascii="Times New Roman" w:hAnsi="Times New Roman"/>
+        </w:rPr>
+        <w:t xml:space="preserve"> to i</w:t>
+      </w:r>
+      <w:r>
+        <w:rPr>
+          <w:rFonts w:ascii="Times New Roman" w:hAnsi="Times New Roman"/>
+        </w:rPr>
+        <w:t>m</w:t>
+      </w:r>
+      <w:r>
+        <w:rPr>
+          <w:rFonts w:ascii="Times New Roman" w:hAnsi="Times New Roman"/>
+        </w:rPr>
+        <w:t xml:space="preserve">prove conductivity over earlier solid electrolytes, </w:t>
+      </w:r>
+      <w:r>
+        <w:rPr>
+          <w:rFonts w:ascii="Times New Roman" w:hAnsi="Times New Roman"/>
+        </w:rPr>
+        <w:t>e.g.</w:t>
+      </w:r>
+      <w:r>
+        <w:rPr>
+          <w:rFonts w:ascii="Times New Roman" w:hAnsi="Times New Roman"/>
+        </w:rPr>
+        <w:t xml:space="preserve"> </w:t>
       </w:r>
       <w:proofErr w:type="spellStart"/>
       <w:r>
         <w:rPr>
           <w:rFonts w:ascii="Times New Roman" w:hAnsi="Times New Roman"/>
         </w:rPr>
-        <w:t>Ru</w:t>
+        <w:t>LiPON</w:t>
       </w:r>
       <w:proofErr w:type="spellEnd"/>
       <w:r>
         <w:rPr>
           <w:rFonts w:ascii="Times New Roman" w:hAnsi="Times New Roman"/>
         </w:rPr>
-        <w:t xml:space="preserve"> in acidic m</w:t>
+        <w:t>. Li</w:t>
+      </w:r>
+      <w:r>
+        <w:rPr>
+          <w:rFonts w:ascii="Times New Roman" w:hAnsi="Times New Roman"/>
+          <w:vertAlign w:val="subscript"/>
+        </w:rPr>
+        <w:t>2</w:t>
+      </w:r>
+      <w:r>
+        <w:rPr>
+          <w:rFonts w:ascii="Times New Roman" w:hAnsi="Times New Roman"/>
+        </w:rPr>
+        <w:t>S–P</w:t>
+      </w:r>
+      <w:r>
+        <w:rPr>
+          <w:rFonts w:ascii="Times New Roman" w:hAnsi="Times New Roman"/>
+          <w:vertAlign w:val="subscript"/>
+        </w:rPr>
+        <w:t>2</w:t>
+      </w:r>
+      <w:r>
+        <w:rPr>
+          <w:rFonts w:ascii="Times New Roman" w:hAnsi="Times New Roman"/>
+        </w:rPr>
+        <w:t>S</w:t>
+      </w:r>
+      <w:r>
+        <w:rPr>
+          <w:rFonts w:ascii="Times New Roman" w:hAnsi="Times New Roman"/>
+          <w:vertAlign w:val="subscript"/>
+        </w:rPr>
+        <w:t>5</w:t>
+      </w:r>
+      <w:r>
+        <w:rPr>
+          <w:rFonts w:ascii="Times New Roman" w:hAnsi="Times New Roman"/>
+        </w:rPr>
+        <w:t xml:space="preserve"> and Li</w:t>
+      </w:r>
+      <w:r>
+        <w:rPr>
+          <w:rFonts w:ascii="Times New Roman" w:hAnsi="Times New Roman"/>
+          <w:vertAlign w:val="subscript"/>
+        </w:rPr>
+        <w:t>2</w:t>
+      </w:r>
+      <w:r>
+        <w:rPr>
+          <w:rFonts w:ascii="Times New Roman" w:hAnsi="Times New Roman"/>
+        </w:rPr>
+        <w:t>S–P</w:t>
+      </w:r>
+      <w:r>
+        <w:rPr>
+          <w:rFonts w:ascii="Times New Roman" w:hAnsi="Times New Roman"/>
+          <w:vertAlign w:val="subscript"/>
+        </w:rPr>
+        <w:t>2</w:t>
+      </w:r>
+      <w:r>
+        <w:rPr>
+          <w:rFonts w:ascii="Times New Roman" w:hAnsi="Times New Roman"/>
+        </w:rPr>
+        <w:t>S</w:t>
+      </w:r>
+      <w:r>
+        <w:rPr>
+          <w:rFonts w:ascii="Times New Roman" w:hAnsi="Times New Roman"/>
+          <w:vertAlign w:val="subscript"/>
+        </w:rPr>
+        <w:t>5</w:t>
+      </w:r>
+      <w:r>
+        <w:rPr>
+          <w:rFonts w:ascii="Times New Roman" w:hAnsi="Times New Roman"/>
+        </w:rPr>
+        <w:t>–GeS</w:t>
+      </w:r>
+      <w:r>
+        <w:rPr>
+          <w:rFonts w:ascii="Times New Roman" w:hAnsi="Times New Roman"/>
+          <w:vertAlign w:val="subscript"/>
+        </w:rPr>
+        <w:t>2</w:t>
+      </w:r>
+      <w:r>
+        <w:rPr>
+          <w:rFonts w:ascii="Times New Roman" w:hAnsi="Times New Roman"/>
+        </w:rPr>
+        <w:t xml:space="preserve"> systems offer ion conductivity from 10</w:t>
+      </w:r>
+      <w:r>
+        <w:rPr>
+          <w:rFonts w:ascii="Times New Roman" w:hAnsi="Times New Roman"/>
+          <w:vertAlign w:val="superscript"/>
+        </w:rPr>
+        <w:t>-3</w:t>
+      </w:r>
+      <w:r>
+        <w:rPr>
+          <w:rFonts w:ascii="Times New Roman" w:hAnsi="Times New Roman"/>
+        </w:rPr>
+        <w:t xml:space="preserve"> to 10</w:t>
+      </w:r>
+      <w:r>
+        <w:rPr>
+          <w:rFonts w:ascii="Times New Roman" w:hAnsi="Times New Roman"/>
+          <w:vertAlign w:val="superscript"/>
+        </w:rPr>
+        <w:t>-2</w:t>
+      </w:r>
+      <w:r>
+        <w:rPr>
+          <w:rFonts w:ascii="Times New Roman" w:hAnsi="Times New Roman"/>
+        </w:rPr>
+        <w:t xml:space="preserve"> S</w:t>
+      </w:r>
+      <w:r>
+        <w:rPr>
+          <w:rFonts w:ascii="Times New Roman" w:hAnsi="Times New Roman"/>
+          <w:color w:val="000000"/>
+        </w:rPr>
+        <w:t>/</w:t>
+      </w:r>
+      <w:r>
+        <w:rPr>
+          <w:rFonts w:ascii="Times New Roman" w:hAnsi="Times New Roman"/>
+        </w:rPr>
+        <w:t>cm at room temperature, similar to liquid ele</w:t>
+      </w:r>
+      <w:r>
+        <w:rPr>
+          <w:rFonts w:ascii="Times New Roman" w:hAnsi="Times New Roman"/>
+        </w:rPr>
+        <w:t>c</w:t>
+      </w:r>
+      <w:r>
+        <w:rPr>
+          <w:rFonts w:ascii="Times New Roman" w:hAnsi="Times New Roman"/>
+        </w:rPr>
+        <w:t>trolytes; and have a high</w:t>
+      </w:r>
+      <w:r>
+        <w:rPr>
+          <w:rFonts w:ascii="Times New Roman" w:hAnsi="Times New Roman"/>
+        </w:rPr>
+        <w:t>, 5 V</w:t>
+      </w:r>
+      <w:r>
+        <w:rPr>
+          <w:rFonts w:ascii="Times New Roman" w:hAnsi="Times New Roman"/>
+        </w:rPr>
+        <w:t xml:space="preserve"> decomposition potential. </w:t>
+      </w:r>
+      <w:r>
+        <w:rPr>
+          <w:rFonts w:ascii="Times New Roman" w:hAnsi="Times New Roman"/>
+        </w:rPr>
+        <w:t xml:space="preserve"> </w:t>
+      </w:r>
+      <w:r>
+        <w:rPr>
+          <w:rFonts w:ascii="Times New Roman" w:hAnsi="Times New Roman"/>
+        </w:rPr>
+        <w:t xml:space="preserve">With these electrolytes, the maximum resistance is observed at the cathode/sulfide electrolyte interfaces. </w:t>
+      </w:r>
+      <w:r>
+        <w:rPr>
+          <w:rFonts w:ascii="Times New Roman" w:hAnsi="Times New Roman"/>
+        </w:rPr>
+        <w:t xml:space="preserve"> </w:t>
+      </w:r>
+      <w:r>
+        <w:rPr>
+          <w:rFonts w:ascii="Times New Roman" w:hAnsi="Times New Roman"/>
+          <w:highlight w:val="yellow"/>
+        </w:rPr>
+        <w:t>ASSLB</w:t>
+      </w:r>
+      <w:r>
+        <w:rPr>
+          <w:rFonts w:ascii="Times New Roman" w:hAnsi="Times New Roman"/>
+          <w:highlight w:val="yellow"/>
+        </w:rPr>
+        <w:t xml:space="preserve"> targets</w:t>
+      </w:r>
+      <w:r>
+        <w:rPr>
+          <w:rFonts w:ascii="Times New Roman" w:hAnsi="Times New Roman"/>
+          <w:highlight w:val="yellow"/>
+        </w:rPr>
+        <w:t xml:space="preserve"> include in i</w:t>
+      </w:r>
+      <w:r>
+        <w:rPr>
+          <w:rFonts w:ascii="Times New Roman" w:hAnsi="Times New Roman"/>
+          <w:highlight w:val="yellow"/>
+        </w:rPr>
+        <w:t>n</w:t>
+      </w:r>
+      <w:r>
+        <w:rPr>
+          <w:rFonts w:ascii="Times New Roman" w:hAnsi="Times New Roman"/>
+          <w:highlight w:val="yellow"/>
+        </w:rPr>
+        <w:t>crease in lithium conductivity from XXX to YYY</w:t>
+      </w:r>
+      <w:r>
+        <w:rPr>
+          <w:rFonts w:ascii="Times New Roman" w:hAnsi="Times New Roman"/>
+        </w:rPr>
+        <w:t xml:space="preserve">; improved electrode – specifically cathode – contact with the electrolyte; an increased energy density from 250 to 400 </w:t>
+      </w:r>
+      <w:proofErr w:type="spellStart"/>
+      <w:r>
+        <w:rPr>
+          <w:rFonts w:ascii="Times New Roman" w:hAnsi="Times New Roman"/>
+        </w:rPr>
+        <w:t>Wh</w:t>
+      </w:r>
+      <w:proofErr w:type="spellEnd"/>
+      <w:r>
+        <w:rPr>
+          <w:rFonts w:ascii="Times New Roman" w:hAnsi="Times New Roman"/>
+        </w:rPr>
+        <w:t>/L; and a cost r</w:t>
       </w:r>
       <w:r>
         <w:rPr>
@@ -2664,121 +3454,7 @@
         <w:rPr>
           <w:rFonts w:ascii="Times New Roman" w:hAnsi="Times New Roman"/>
         </w:rPr>
-        <w:t xml:space="preserve">dia. </w:t>
-      </w:r>
-      <w:r>
-        <w:rPr>
-          <w:rFonts w:ascii="Times New Roman" w:hAnsi="Times New Roman" w:cs="Times New Roman"/>
-        </w:rPr>
-        <w:t>Our team has extensive exper</w:t>
-      </w:r>
-      <w:r>
-        <w:rPr>
-          <w:rFonts w:ascii="Times New Roman" w:hAnsi="Times New Roman" w:cs="Times New Roman"/>
-        </w:rPr>
-        <w:t>i</w:t>
-      </w:r>
-      <w:r>
-        <w:rPr>
-          <w:rFonts w:ascii="Times New Roman" w:hAnsi="Times New Roman" w:cs="Times New Roman"/>
-        </w:rPr>
-        <w:t xml:space="preserve">ence in </w:t>
-      </w:r>
-      <w:proofErr w:type="spellStart"/>
-      <w:r>
-        <w:rPr>
-          <w:rFonts w:ascii="Times New Roman" w:hAnsi="Times New Roman" w:cs="Times New Roman"/>
-        </w:rPr>
-        <w:t>Pt-Ru</w:t>
-      </w:r>
-      <w:proofErr w:type="spellEnd"/>
-      <w:r>
-        <w:rPr>
-          <w:rFonts w:ascii="Times New Roman" w:hAnsi="Times New Roman" w:cs="Times New Roman"/>
-        </w:rPr>
-        <w:t xml:space="preserve"> deposition including wet chemical reduction (WCR), </w:t>
-      </w:r>
-      <w:r>
-        <w:rPr>
-          <w:rFonts w:ascii="Times New Roman" w:hAnsi="Times New Roman" w:cs="Times New Roman"/>
-        </w:rPr>
-        <w:t>ALD,</w:t>
-      </w:r>
-      <w:r>
-        <w:rPr>
-          <w:rFonts w:ascii="Times New Roman" w:hAnsi="Times New Roman" w:cs="Times New Roman"/>
-        </w:rPr>
-        <w:t xml:space="preserve"> and sputte</w:t>
-      </w:r>
-      <w:r>
-        <w:rPr>
-          <w:rFonts w:ascii="Times New Roman" w:hAnsi="Times New Roman" w:cs="Times New Roman"/>
-        </w:rPr>
-        <w:t>r</w:t>
-      </w:r>
-      <w:r>
-        <w:rPr>
-          <w:rFonts w:ascii="Times New Roman" w:hAnsi="Times New Roman" w:cs="Times New Roman"/>
-        </w:rPr>
-        <w:t>ing.</w:t>
-      </w:r>
-      <w:r>
-        <w:rPr>
-          <w:rFonts w:ascii="Times New Roman" w:hAnsi="Times New Roman" w:cs="Times New Roman"/>
-        </w:rPr>
-        <w:t xml:space="preserve">  We will create well-defined catalytic systems, including core-shell </w:t>
-      </w:r>
-      <w:proofErr w:type="gramStart"/>
-      <w:r>
-        <w:rPr>
-          <w:rFonts w:ascii="Times New Roman" w:hAnsi="Times New Roman" w:cs="Times New Roman"/>
-        </w:rPr>
-        <w:t>morphologies, that</w:t>
-      </w:r>
-      <w:proofErr w:type="gramEnd"/>
-      <w:r>
-        <w:rPr>
-          <w:rFonts w:ascii="Times New Roman" w:hAnsi="Times New Roman" w:cs="Times New Roman"/>
-        </w:rPr>
-        <w:t xml:space="preserve"> will be ideal for linking experimental and computational efforts.  We will also investigate the targeted growth of </w:t>
-      </w:r>
-      <w:proofErr w:type="spellStart"/>
-      <w:r>
-        <w:rPr>
-          <w:rFonts w:ascii="Times New Roman" w:hAnsi="Times New Roman" w:cs="Times New Roman"/>
-        </w:rPr>
-        <w:t>Pt</w:t>
-      </w:r>
-      <w:proofErr w:type="spellEnd"/>
-      <w:r>
-        <w:rPr>
-          <w:rFonts w:ascii="Times New Roman" w:hAnsi="Times New Roman" w:cs="Times New Roman"/>
-        </w:rPr>
-        <w:t xml:space="preserve"> to GO surface defects using ALD, localizing cat</w:t>
-      </w:r>
-      <w:r>
-        <w:rPr>
-          <w:rFonts w:ascii="Times New Roman" w:hAnsi="Times New Roman" w:cs="Times New Roman"/>
-        </w:rPr>
-        <w:t>a</w:t>
-      </w:r>
-      <w:r>
-        <w:rPr>
-          <w:rFonts w:ascii="Times New Roman" w:hAnsi="Times New Roman" w:cs="Times New Roman"/>
-        </w:rPr>
-        <w:t>lyst deposition to the ce</w:t>
-      </w:r>
-      <w:r>
-        <w:rPr>
-          <w:rFonts w:ascii="Times New Roman" w:hAnsi="Times New Roman" w:cs="Times New Roman"/>
-        </w:rPr>
-        <w:t>n</w:t>
-      </w:r>
-      <w:r>
-        <w:rPr>
-          <w:rFonts w:ascii="Times New Roman" w:hAnsi="Times New Roman" w:cs="Times New Roman"/>
-        </w:rPr>
-        <w:t>ters of proton transport.</w:t>
+        <w:t>duction from $1450/kWh to $1000/kWh (Kararudin2009).</w:t>
       </w:r>
     </w:p>
     <w:p>
@@ -2787,483 +3463,9 @@
         <w:jc w:val="both"/>
         <w:rPr>
           <w:rFonts w:ascii="Times New Roman" w:hAnsi="Times New Roman"/>
-        </w:rPr>
-      </w:pPr>
-      <w:r>
-        <w:rPr>
-          <w:rFonts w:ascii="Times New Roman" w:hAnsi="Times New Roman"/>
-        </w:rPr>
-        <w:tab/>
-      </w:r>
-      <w:r>
-        <w:rPr>
-          <w:rFonts w:ascii="Times New Roman" w:hAnsi="Times New Roman"/>
-        </w:rPr>
-        <w:t>Solid-state electrolytes appreciably reduce the complexity of each lithium ion cell, redu</w:t>
-      </w:r>
-      <w:r>
-        <w:rPr>
-          <w:rFonts w:ascii="Times New Roman" w:hAnsi="Times New Roman"/>
-        </w:rPr>
-        <w:t>c</w:t>
-      </w:r>
-      <w:r>
-        <w:rPr>
-          <w:rFonts w:ascii="Times New Roman" w:hAnsi="Times New Roman"/>
-        </w:rPr>
-        <w:t xml:space="preserve">ing both weight and volume.  </w:t>
-      </w:r>
-      <w:r>
-        <w:rPr>
-          <w:rFonts w:ascii="Times New Roman" w:hAnsi="Times New Roman"/>
-        </w:rPr>
-        <w:t xml:space="preserve">With </w:t>
-      </w:r>
-      <w:r>
-        <w:rPr>
-          <w:rFonts w:ascii="Times New Roman" w:hAnsi="Times New Roman"/>
-        </w:rPr>
-        <w:t xml:space="preserve">a smaller cell, this volume and weight can be recaptured into increased fuel storage, multiplying the impact of any improvement in battery performance.  An all solid-state battery using solid electrolytes is expected to have </w:t>
-      </w:r>
-      <w:r>
-        <w:rPr>
-          <w:rFonts w:ascii="Times New Roman" w:hAnsi="Times New Roman"/>
-        </w:rPr>
-        <w:t xml:space="preserve">a </w:t>
-      </w:r>
-      <w:r>
-        <w:rPr>
-          <w:rFonts w:ascii="Times New Roman" w:hAnsi="Times New Roman"/>
-        </w:rPr>
-        <w:t>higher energy density</w:t>
-      </w:r>
-      <w:r>
-        <w:rPr>
-          <w:rFonts w:ascii="Times New Roman" w:hAnsi="Times New Roman"/>
-        </w:rPr>
-        <w:t>, reli</w:t>
-      </w:r>
-      <w:r>
-        <w:rPr>
-          <w:rFonts w:ascii="Times New Roman" w:hAnsi="Times New Roman"/>
-        </w:rPr>
-        <w:t>a</w:t>
-      </w:r>
-      <w:r>
-        <w:rPr>
-          <w:rFonts w:ascii="Times New Roman" w:hAnsi="Times New Roman"/>
-        </w:rPr>
-        <w:t>bility, and reduced safety concerns</w:t>
-      </w:r>
-      <w:r>
-        <w:rPr>
-          <w:rFonts w:ascii="Times New Roman" w:hAnsi="Times New Roman"/>
-        </w:rPr>
-        <w:t xml:space="preserve"> </w:t>
-      </w:r>
-      <w:r>
-        <w:rPr>
-          <w:rFonts w:ascii="Times New Roman" w:hAnsi="Times New Roman"/>
-        </w:rPr>
-        <w:t>compared to</w:t>
-      </w:r>
-      <w:r>
-        <w:rPr>
-          <w:rFonts w:ascii="Times New Roman" w:hAnsi="Times New Roman"/>
-        </w:rPr>
-        <w:t xml:space="preserve"> a lithium ion battery using organic liquid ele</w:t>
-      </w:r>
-      <w:r>
-        <w:rPr>
-          <w:rFonts w:ascii="Times New Roman" w:hAnsi="Times New Roman"/>
-        </w:rPr>
-        <w:t>c</w:t>
-      </w:r>
-      <w:r>
-        <w:rPr>
-          <w:rFonts w:ascii="Times New Roman" w:hAnsi="Times New Roman"/>
-        </w:rPr>
-        <w:t>trolytes</w:t>
-      </w:r>
-      <w:r>
-        <w:rPr>
-          <w:rFonts w:ascii="Times New Roman" w:hAnsi="Times New Roman"/>
-        </w:rPr>
-        <w:t xml:space="preserve">. </w:t>
-      </w:r>
-      <w:r>
-        <w:rPr>
-          <w:rFonts w:ascii="Times New Roman" w:hAnsi="Times New Roman"/>
-        </w:rPr>
-        <w:t xml:space="preserve">All-solid-state batteries can be divided into two types, thin-film-type and bulk-type. For large-scale applications, bulk-type </w:t>
-      </w:r>
-      <w:r>
-        <w:rPr>
-          <w:rFonts w:ascii="Times New Roman" w:hAnsi="Times New Roman"/>
-        </w:rPr>
-        <w:t>ASSLBs</w:t>
-      </w:r>
-      <w:r>
-        <w:rPr>
-          <w:rFonts w:ascii="Times New Roman" w:hAnsi="Times New Roman"/>
-        </w:rPr>
-        <w:t xml:space="preserve"> with high loadings of active material and soli</w:t>
-      </w:r>
-      <w:r>
-        <w:rPr>
-          <w:rFonts w:ascii="Times New Roman" w:hAnsi="Times New Roman"/>
-        </w:rPr>
-        <w:t>d ele</w:t>
-      </w:r>
-      <w:r>
-        <w:rPr>
-          <w:rFonts w:ascii="Times New Roman" w:hAnsi="Times New Roman"/>
-        </w:rPr>
-        <w:t>c</w:t>
-      </w:r>
-      <w:r>
-        <w:rPr>
-          <w:rFonts w:ascii="Times New Roman" w:hAnsi="Times New Roman"/>
-        </w:rPr>
-        <w:t xml:space="preserve">trolyte powders, are well </w:t>
-      </w:r>
-      <w:r>
-        <w:rPr>
-          <w:rFonts w:ascii="Times New Roman" w:hAnsi="Times New Roman"/>
-        </w:rPr>
-        <w:t>suited b</w:t>
-      </w:r>
-      <w:r>
-        <w:rPr>
-          <w:rFonts w:ascii="Times New Roman" w:hAnsi="Times New Roman"/>
-        </w:rPr>
-        <w:t>e</w:t>
-      </w:r>
-      <w:r>
-        <w:rPr>
-          <w:rFonts w:ascii="Times New Roman" w:hAnsi="Times New Roman"/>
-        </w:rPr>
-        <w:t>cause of their high energy density. However, ASSLBs have crucial challenges for practical applications, such as poor rate performance and poor contact b</w:t>
-      </w:r>
-      <w:r>
-        <w:rPr>
-          <w:rFonts w:ascii="Times New Roman" w:hAnsi="Times New Roman"/>
-        </w:rPr>
-        <w:t>e</w:t>
-      </w:r>
-      <w:r>
-        <w:rPr>
-          <w:rFonts w:ascii="Times New Roman" w:hAnsi="Times New Roman"/>
-        </w:rPr>
-        <w:t xml:space="preserve">tween the active material and the electrolyte. </w:t>
-      </w:r>
-      <w:r>
-        <w:rPr>
-          <w:rFonts w:ascii="Times New Roman" w:hAnsi="Times New Roman"/>
-        </w:rPr>
-        <w:t xml:space="preserve"> S</w:t>
-      </w:r>
-      <w:r>
-        <w:rPr>
-          <w:rFonts w:ascii="Times New Roman" w:hAnsi="Times New Roman"/>
-        </w:rPr>
-        <w:t>ulfide type electrolytes were developed</w:t>
-      </w:r>
-      <w:r>
-        <w:rPr>
-          <w:rFonts w:ascii="Times New Roman" w:hAnsi="Times New Roman"/>
-        </w:rPr>
-        <w:t xml:space="preserve"> to i</w:t>
-      </w:r>
-      <w:r>
-        <w:rPr>
-          <w:rFonts w:ascii="Times New Roman" w:hAnsi="Times New Roman"/>
-        </w:rPr>
-        <w:t>m</w:t>
-      </w:r>
-      <w:r>
-        <w:rPr>
-          <w:rFonts w:ascii="Times New Roman" w:hAnsi="Times New Roman"/>
-        </w:rPr>
-        <w:t xml:space="preserve">prove conductivity over earlier solid electrolytes, </w:t>
-      </w:r>
-      <w:r>
-        <w:rPr>
-          <w:rFonts w:ascii="Times New Roman" w:hAnsi="Times New Roman"/>
-        </w:rPr>
-        <w:t>e.g.</w:t>
-      </w:r>
-      <w:r>
-        <w:rPr>
-          <w:rFonts w:ascii="Times New Roman" w:hAnsi="Times New Roman"/>
-        </w:rPr>
-        <w:t xml:space="preserve"> </w:t>
-      </w:r>
-      <w:proofErr w:type="spellStart"/>
-      <w:r>
-        <w:rPr>
-          <w:rFonts w:ascii="Times New Roman" w:hAnsi="Times New Roman"/>
-        </w:rPr>
-        <w:t>LiPON</w:t>
-      </w:r>
-      <w:proofErr w:type="spellEnd"/>
-      <w:r>
-        <w:rPr>
-          <w:rFonts w:ascii="Times New Roman" w:hAnsi="Times New Roman"/>
-        </w:rPr>
-        <w:t>. Li</w:t>
-      </w:r>
-      <w:r>
-        <w:rPr>
-          <w:rFonts w:ascii="Times New Roman" w:hAnsi="Times New Roman"/>
-          <w:vertAlign w:val="subscript"/>
-        </w:rPr>
-        <w:t>2</w:t>
-      </w:r>
-      <w:r>
-        <w:rPr>
-          <w:rFonts w:ascii="Times New Roman" w:hAnsi="Times New Roman"/>
-        </w:rPr>
-        <w:t>S–P</w:t>
-      </w:r>
-      <w:r>
-        <w:rPr>
-          <w:rFonts w:ascii="Times New Roman" w:hAnsi="Times New Roman"/>
-          <w:vertAlign w:val="subscript"/>
-        </w:rPr>
-        <w:t>2</w:t>
-      </w:r>
-      <w:r>
-        <w:rPr>
-          <w:rFonts w:ascii="Times New Roman" w:hAnsi="Times New Roman"/>
-        </w:rPr>
-        <w:t>S</w:t>
-      </w:r>
-      <w:r>
-        <w:rPr>
-          <w:rFonts w:ascii="Times New Roman" w:hAnsi="Times New Roman"/>
-          <w:vertAlign w:val="subscript"/>
-        </w:rPr>
-        <w:t>5</w:t>
-      </w:r>
-      <w:r>
-        <w:rPr>
-          <w:rFonts w:ascii="Times New Roman" w:hAnsi="Times New Roman"/>
-        </w:rPr>
-        <w:t xml:space="preserve"> and Li</w:t>
-      </w:r>
-      <w:r>
-        <w:rPr>
-          <w:rFonts w:ascii="Times New Roman" w:hAnsi="Times New Roman"/>
-          <w:vertAlign w:val="subscript"/>
-        </w:rPr>
-        <w:t>2</w:t>
-      </w:r>
-      <w:r>
-        <w:rPr>
-          <w:rFonts w:ascii="Times New Roman" w:hAnsi="Times New Roman"/>
-        </w:rPr>
-        <w:t>S–P</w:t>
-      </w:r>
-      <w:r>
-        <w:rPr>
-          <w:rFonts w:ascii="Times New Roman" w:hAnsi="Times New Roman"/>
-          <w:vertAlign w:val="subscript"/>
-        </w:rPr>
-        <w:t>2</w:t>
-      </w:r>
-      <w:r>
-        <w:rPr>
-          <w:rFonts w:ascii="Times New Roman" w:hAnsi="Times New Roman"/>
-        </w:rPr>
-        <w:t>S</w:t>
-      </w:r>
-      <w:r>
-        <w:rPr>
-          <w:rFonts w:ascii="Times New Roman" w:hAnsi="Times New Roman"/>
-          <w:vertAlign w:val="subscript"/>
-        </w:rPr>
-        <w:t>5</w:t>
-      </w:r>
-      <w:r>
-        <w:rPr>
-          <w:rFonts w:ascii="Times New Roman" w:hAnsi="Times New Roman"/>
-        </w:rPr>
-        <w:t>–GeS</w:t>
-      </w:r>
-      <w:r>
-        <w:rPr>
-          <w:rFonts w:ascii="Times New Roman" w:hAnsi="Times New Roman"/>
-          <w:vertAlign w:val="subscript"/>
-        </w:rPr>
-        <w:t>2</w:t>
-      </w:r>
-      <w:r>
-        <w:rPr>
-          <w:rFonts w:ascii="Times New Roman" w:hAnsi="Times New Roman"/>
-        </w:rPr>
-        <w:t xml:space="preserve"> systems offer ion conductivity from 10</w:t>
-      </w:r>
-      <w:r>
-        <w:rPr>
-          <w:rFonts w:ascii="Times New Roman" w:hAnsi="Times New Roman"/>
-          <w:vertAlign w:val="superscript"/>
-        </w:rPr>
-        <w:t>-3</w:t>
-      </w:r>
-      <w:r>
-        <w:rPr>
-          <w:rFonts w:ascii="Times New Roman" w:hAnsi="Times New Roman"/>
-        </w:rPr>
-        <w:t xml:space="preserve"> to 10</w:t>
-      </w:r>
-      <w:r>
-        <w:rPr>
-          <w:rFonts w:ascii="Times New Roman" w:hAnsi="Times New Roman"/>
-          <w:vertAlign w:val="superscript"/>
-        </w:rPr>
-        <w:t>-2</w:t>
-      </w:r>
-      <w:r>
-        <w:rPr>
-          <w:rFonts w:ascii="Times New Roman" w:hAnsi="Times New Roman"/>
-        </w:rPr>
-        <w:t xml:space="preserve"> S</w:t>
-      </w:r>
-      <w:r>
-        <w:rPr>
-          <w:rFonts w:ascii="Times New Roman" w:hAnsi="Times New Roman"/>
-          <w:color w:val="000000"/>
-        </w:rPr>
-        <w:t>/</w:t>
-      </w:r>
-      <w:r>
-        <w:rPr>
-          <w:rFonts w:ascii="Times New Roman" w:hAnsi="Times New Roman"/>
-        </w:rPr>
-        <w:t>cm at room temperature, similar to liquid ele</w:t>
-      </w:r>
-      <w:r>
-        <w:rPr>
-          <w:rFonts w:ascii="Times New Roman" w:hAnsi="Times New Roman"/>
-        </w:rPr>
-        <w:t>c</w:t>
-      </w:r>
-      <w:r>
-        <w:rPr>
-          <w:rFonts w:ascii="Times New Roman" w:hAnsi="Times New Roman"/>
-        </w:rPr>
-        <w:t>trolytes; and have a high</w:t>
-      </w:r>
-      <w:r>
-        <w:rPr>
-          <w:rFonts w:ascii="Times New Roman" w:hAnsi="Times New Roman"/>
-        </w:rPr>
-        <w:t>, 5 V</w:t>
-      </w:r>
-      <w:r>
-        <w:rPr>
-          <w:rFonts w:ascii="Times New Roman" w:hAnsi="Times New Roman"/>
-        </w:rPr>
-        <w:t xml:space="preserve"> decomp</w:t>
-      </w:r>
-      <w:r>
-        <w:rPr>
-          <w:rFonts w:ascii="Times New Roman" w:hAnsi="Times New Roman"/>
-        </w:rPr>
-        <w:t>o</w:t>
-      </w:r>
-      <w:r>
-        <w:rPr>
-          <w:rFonts w:ascii="Times New Roman" w:hAnsi="Times New Roman"/>
-        </w:rPr>
-        <w:t xml:space="preserve">sition potential. </w:t>
-      </w:r>
-      <w:r>
-        <w:rPr>
-          <w:rFonts w:ascii="Times New Roman" w:hAnsi="Times New Roman"/>
-        </w:rPr>
-        <w:t xml:space="preserve"> </w:t>
-      </w:r>
-      <w:r>
-        <w:rPr>
-          <w:rFonts w:ascii="Times New Roman" w:hAnsi="Times New Roman"/>
-        </w:rPr>
-        <w:t xml:space="preserve">With these electrolytes, the maximum resistance is observed at the cathode/sulfide electrolyte interfaces. </w:t>
-      </w:r>
-      <w:r>
-        <w:rPr>
-          <w:rFonts w:ascii="Times New Roman" w:hAnsi="Times New Roman"/>
-        </w:rPr>
-        <w:t xml:space="preserve"> </w:t>
-      </w:r>
-      <w:r>
-        <w:rPr>
-          <w:rFonts w:ascii="Times New Roman" w:hAnsi="Times New Roman"/>
-          <w:highlight w:val="yellow"/>
-        </w:rPr>
-        <w:t>ASSLB</w:t>
-      </w:r>
-      <w:r>
-        <w:rPr>
-          <w:rFonts w:ascii="Times New Roman" w:hAnsi="Times New Roman"/>
-          <w:highlight w:val="yellow"/>
-        </w:rPr>
-        <w:t xml:space="preserve"> targets</w:t>
-      </w:r>
-      <w:r>
-        <w:rPr>
-          <w:rFonts w:ascii="Times New Roman" w:hAnsi="Times New Roman"/>
-          <w:highlight w:val="yellow"/>
-        </w:rPr>
-        <w:t xml:space="preserve"> include in i</w:t>
-      </w:r>
-      <w:r>
-        <w:rPr>
-          <w:rFonts w:ascii="Times New Roman" w:hAnsi="Times New Roman"/>
-          <w:highlight w:val="yellow"/>
-        </w:rPr>
-        <w:t>n</w:t>
-      </w:r>
-      <w:r>
-        <w:rPr>
-          <w:rFonts w:ascii="Times New Roman" w:hAnsi="Times New Roman"/>
-          <w:highlight w:val="yellow"/>
-        </w:rPr>
-        <w:t>crease in lithium conductivity from XXX to YYY</w:t>
-      </w:r>
-      <w:r>
-        <w:rPr>
-          <w:rFonts w:ascii="Times New Roman" w:hAnsi="Times New Roman"/>
-        </w:rPr>
-        <w:t xml:space="preserve">; improved electrode – specifically cathode – contact with the electrolyte; an increased energy density from 250 to 400 </w:t>
-      </w:r>
-      <w:proofErr w:type="spellStart"/>
-      <w:r>
-        <w:rPr>
-          <w:rFonts w:ascii="Times New Roman" w:hAnsi="Times New Roman"/>
-        </w:rPr>
-        <w:t>Wh</w:t>
-      </w:r>
-      <w:proofErr w:type="spellEnd"/>
-      <w:r>
-        <w:rPr>
-          <w:rFonts w:ascii="Times New Roman" w:hAnsi="Times New Roman"/>
-        </w:rPr>
-        <w:t>/L; and a cost r</w:t>
-      </w:r>
-      <w:r>
-        <w:rPr>
-          <w:rFonts w:ascii="Times New Roman" w:hAnsi="Times New Roman"/>
-        </w:rPr>
-        <w:t>e</w:t>
-      </w:r>
-      <w:r>
-        <w:rPr>
-          <w:rFonts w:ascii="Times New Roman" w:hAnsi="Times New Roman"/>
-        </w:rPr>
-        <w:t>duction from $1450/kWh to $1000/kWh (Kararudin2009).</w:t>
-      </w:r>
+          <w:b/>
+        </w:rPr>
+      </w:pPr>
     </w:p>
     <w:p>
       <w:pPr>
@@ -3274,6 +3476,43 @@
           <w:b/>
         </w:rPr>
       </w:pPr>
+      <w:commentRangeStart w:id="8"/>
+      <w:commentRangeStart w:id="9"/>
+      <w:r>
+        <w:rPr>
+          <w:rFonts w:ascii="Times New Roman" w:hAnsi="Times New Roman"/>
+          <w:b/>
+        </w:rPr>
+        <w:t>Propose</w:t>
+      </w:r>
+      <w:commentRangeEnd w:id="8"/>
+      <w:r>
+        <w:rPr>
+          <w:rStyle w:val="CommentReference"/>
+        </w:rPr>
+        <w:commentReference w:id="8"/>
+      </w:r>
+      <w:r>
+        <w:rPr>
+          <w:rFonts w:ascii="Times New Roman" w:hAnsi="Times New Roman"/>
+          <w:b/>
+        </w:rPr>
+        <w:t>d</w:t>
+      </w:r>
+      <w:commentRangeEnd w:id="9"/>
+      <w:r>
+        <w:rPr>
+          <w:rStyle w:val="CommentReference"/>
+        </w:rPr>
+        <w:commentReference w:id="9"/>
+      </w:r>
+      <w:r>
+        <w:rPr>
+          <w:rFonts w:ascii="Times New Roman" w:hAnsi="Times New Roman"/>
+          <w:b/>
+        </w:rPr>
+        <w:t xml:space="preserve"> Work</w:t>
+      </w:r>
     </w:p>
     <w:p>
       <w:pPr>
@@ -3284,340 +3523,432 @@
           <w:b/>
         </w:rPr>
       </w:pPr>
-      <w:commentRangeStart w:id="8"/>
-      <w:commentRangeStart w:id="9"/>
-      <w:r>
-        <w:rPr>
-          <w:rFonts w:ascii="Times New Roman" w:hAnsi="Times New Roman"/>
-          <w:b/>
-        </w:rPr>
-        <w:t>Propose</w:t>
-      </w:r>
-      <w:commentRangeEnd w:id="8"/>
-      <w:r>
-        <w:rPr>
-          <w:rStyle w:val="CommentReference"/>
-        </w:rPr>
-        <w:commentReference w:id="8"/>
-      </w:r>
-      <w:r>
-        <w:rPr>
-          <w:rFonts w:ascii="Times New Roman" w:hAnsi="Times New Roman"/>
-          <w:b/>
-        </w:rPr>
-        <w:t>d</w:t>
-      </w:r>
-      <w:commentRangeEnd w:id="9"/>
-      <w:r>
-        <w:rPr>
-          <w:rStyle w:val="CommentReference"/>
-        </w:rPr>
-        <w:commentReference w:id="9"/>
-      </w:r>
-      <w:r>
-        <w:rPr>
-          <w:rFonts w:ascii="Times New Roman" w:hAnsi="Times New Roman"/>
-          <w:b/>
-        </w:rPr>
-        <w:t xml:space="preserve"> Work</w:t>
-      </w:r>
     </w:p>
     <w:p>
       <w:pPr>
         <w:spacing w:before="0" w:after="0"/>
         <w:jc w:val="both"/>
-        <w:rPr>
-          <w:rFonts w:ascii="Times New Roman" w:hAnsi="Times New Roman"/>
-          <w:b/>
-        </w:rPr>
-      </w:pPr>
+      </w:pPr>
+      <w:r>
+        <w:rPr>
+          <w:rFonts w:ascii="Times New Roman" w:hAnsi="Times New Roman"/>
+        </w:rPr>
+        <w:tab/>
+        <w:t xml:space="preserve">Year 1 will focus on the development of individual components with significant </w:t>
+      </w:r>
+      <w:r>
+        <w:rPr>
+          <w:rFonts w:ascii="Times New Roman" w:hAnsi="Times New Roman"/>
+        </w:rPr>
+        <w:t>progress</w:t>
+      </w:r>
+      <w:r>
+        <w:rPr>
+          <w:rFonts w:ascii="Times New Roman" w:hAnsi="Times New Roman"/>
+        </w:rPr>
+        <w:t xml:space="preserve"> toward the </w:t>
+      </w:r>
+      <w:r>
+        <w:rPr>
+          <w:rFonts w:ascii="Times New Roman" w:hAnsi="Times New Roman"/>
+        </w:rPr>
+        <w:t>stated</w:t>
+      </w:r>
+      <w:r>
+        <w:rPr>
+          <w:rFonts w:ascii="Times New Roman" w:hAnsi="Times New Roman"/>
+        </w:rPr>
+        <w:t xml:space="preserve"> performance metrics</w:t>
+      </w:r>
+      <w:r>
+        <w:rPr>
+          <w:rFonts w:ascii="Times New Roman" w:hAnsi="Times New Roman"/>
+        </w:rPr>
+        <w:t>.  This will include</w:t>
+      </w:r>
+      <w:r>
+        <w:rPr>
+          <w:rFonts w:ascii="Times New Roman" w:hAnsi="Times New Roman"/>
+        </w:rPr>
+        <w:t xml:space="preserve"> (1) </w:t>
+      </w:r>
+      <w:r>
+        <w:t>s</w:t>
+      </w:r>
+      <w:r>
+        <w:t>ynthesis</w:t>
+      </w:r>
+      <w:r>
+        <w:t xml:space="preserve"> and chara</w:t>
+      </w:r>
+      <w:r>
+        <w:t>c</w:t>
+      </w:r>
+      <w:r>
+        <w:t>terization of candidate graphene oxide</w:t>
+      </w:r>
+      <w:r>
+        <w:t xml:space="preserve"> and chemically modified GO</w:t>
+      </w:r>
+      <w:r>
+        <w:t xml:space="preserve"> membranes</w:t>
+      </w:r>
+      <w:r>
+        <w:t xml:space="preserve">. </w:t>
+      </w:r>
+      <w:commentRangeStart w:id="10"/>
+      <w:r>
+        <w:rPr>
+          <w:highlight w:val="yellow"/>
+        </w:rPr>
+        <w:t>Modifications to GO will include</w:t>
+      </w:r>
+      <w:r>
+        <w:rPr>
+          <w:highlight w:val="yellow"/>
+        </w:rPr>
+        <w:t xml:space="preserve"> addition of dopants followed by thermal stabilization and co</w:t>
+      </w:r>
+      <w:r>
+        <w:rPr>
+          <w:highlight w:val="yellow"/>
+        </w:rPr>
+        <w:t>n</w:t>
+      </w:r>
+      <w:r>
+        <w:rPr>
+          <w:highlight w:val="yellow"/>
+        </w:rPr>
+        <w:t xml:space="preserve">trolled reduction of the oxide-containing functional groups. </w:t>
+      </w:r>
+      <w:r>
+        <w:rPr>
+          <w:highlight w:val="yellow"/>
+        </w:rPr>
+        <w:t xml:space="preserve"> </w:t>
+      </w:r>
+      <w:r>
+        <w:rPr>
+          <w:highlight w:val="yellow"/>
+        </w:rPr>
+        <w:t xml:space="preserve"> </w:t>
+      </w:r>
+      <w:commentRangeStart w:id="11"/>
+      <w:r>
+        <w:rPr>
+          <w:highlight w:val="yellow"/>
+        </w:rPr>
+        <w:t>…</w:t>
+      </w:r>
+      <w:commentRangeEnd w:id="11"/>
+      <w:r>
+        <w:rPr>
+          <w:rStyle w:val="CommentReference"/>
+          <w:highlight w:val="yellow"/>
+        </w:rPr>
+        <w:commentReference w:id="11"/>
+      </w:r>
+      <w:r>
+        <w:rPr>
+          <w:highlight w:val="yellow"/>
+        </w:rPr>
+        <w:t xml:space="preserve"> </w:t>
+      </w:r>
+      <w:commentRangeStart w:id="12"/>
+      <w:r>
+        <w:rPr>
+          <w:highlight w:val="yellow"/>
+        </w:rPr>
+        <w:t xml:space="preserve"> </w:t>
+      </w:r>
+      <w:commentRangeEnd w:id="10"/>
+      <w:r>
+        <w:rPr>
+          <w:rStyle w:val="CommentReference"/>
+          <w:highlight w:val="yellow"/>
+        </w:rPr>
+        <w:commentReference w:id="10"/>
+      </w:r>
+      <w:commentRangeEnd w:id="12"/>
+      <w:r>
+        <w:rPr>
+          <w:rStyle w:val="CommentReference"/>
+        </w:rPr>
+        <w:commentReference w:id="12"/>
+      </w:r>
+      <w:r>
+        <w:t>Molecular dynamics sim</w:t>
+      </w:r>
+      <w:r>
+        <w:t>u</w:t>
+      </w:r>
+      <w:r>
+        <w:t xml:space="preserve">lations of proton transport </w:t>
+      </w:r>
+      <w:r>
+        <w:t>through</w:t>
+      </w:r>
+      <w:r>
+        <w:t xml:space="preserve"> graphene oxide </w:t>
+      </w:r>
+      <w:r>
+        <w:t>will be used to evaluate the efficacy of chemically mod</w:t>
+      </w:r>
+      <w:r>
+        <w:t>i</w:t>
+      </w:r>
+      <w:r>
+        <w:t>fied GO membranes.</w:t>
+      </w:r>
+      <w:r>
+        <w:t xml:space="preserve">  (2) </w:t>
+      </w:r>
+      <w:r>
+        <w:t>Synthesis and analysis of the stability, activity, and performance of the anode catalyst layer under conditions near and around those e</w:t>
+      </w:r>
+      <w:r>
+        <w:t>x</w:t>
+      </w:r>
+      <w:r>
+        <w:t>pected during fuel cell operation.</w:t>
+      </w:r>
+      <w:r>
+        <w:t xml:space="preserve">  Improvements to the catalyst will involve modeling</w:t>
+      </w:r>
+      <w:r>
+        <w:t xml:space="preserve"> </w:t>
+      </w:r>
+      <w:r>
+        <w:t xml:space="preserve">of catalyst composition and morphology </w:t>
+      </w:r>
+      <w:r>
+        <w:t xml:space="preserve">and growth/deposition of </w:t>
+      </w:r>
+      <w:proofErr w:type="spellStart"/>
+      <w:r>
+        <w:t>Pt-Ru</w:t>
+      </w:r>
+      <w:proofErr w:type="spellEnd"/>
+      <w:r>
+        <w:t xml:space="preserve"> alloy nanoparticles.</w:t>
+      </w:r>
+      <w:r>
+        <w:t xml:space="preserve">  (3) </w:t>
+      </w:r>
+      <w:r>
+        <w:rPr>
+          <w:rFonts w:ascii="Times New Roman" w:hAnsi="Times New Roman"/>
+        </w:rPr>
+        <w:t>We will use SEM, TEM, and cyclic voltammetry to u</w:t>
+      </w:r>
+      <w:r>
+        <w:rPr>
+          <w:rFonts w:ascii="Times New Roman" w:hAnsi="Times New Roman"/>
+        </w:rPr>
+        <w:t>nderstand the cathode/</w:t>
+      </w:r>
+      <w:r>
+        <w:rPr>
+          <w:rFonts w:ascii="Times New Roman" w:hAnsi="Times New Roman"/>
+        </w:rPr>
+        <w:t>electrolyte</w:t>
+      </w:r>
+      <w:r>
+        <w:rPr>
+          <w:rFonts w:ascii="Times New Roman" w:hAnsi="Times New Roman"/>
+        </w:rPr>
+        <w:t xml:space="preserve"> inte</w:t>
+      </w:r>
+      <w:r>
+        <w:rPr>
+          <w:rFonts w:ascii="Times New Roman" w:hAnsi="Times New Roman"/>
+        </w:rPr>
+        <w:t>r</w:t>
+      </w:r>
+      <w:r>
+        <w:rPr>
+          <w:rFonts w:ascii="Times New Roman" w:hAnsi="Times New Roman"/>
+        </w:rPr>
+        <w:t>face</w:t>
+      </w:r>
+      <w:r>
+        <w:rPr>
+          <w:rFonts w:ascii="Times New Roman" w:hAnsi="Times New Roman"/>
+        </w:rPr>
+        <w:t>, which</w:t>
+      </w:r>
+      <w:r>
+        <w:rPr>
+          <w:rFonts w:ascii="Times New Roman" w:hAnsi="Times New Roman"/>
+        </w:rPr>
+        <w:t xml:space="preserve"> has </w:t>
+      </w:r>
+      <w:r>
+        <w:rPr>
+          <w:rFonts w:ascii="Times New Roman" w:hAnsi="Times New Roman"/>
+        </w:rPr>
+        <w:t xml:space="preserve">been identified as </w:t>
+      </w:r>
+      <w:r>
+        <w:rPr>
+          <w:rFonts w:ascii="Times New Roman" w:hAnsi="Times New Roman"/>
+        </w:rPr>
+        <w:t>an issue of the greatest importance for the improvement in ASSLBs</w:t>
+      </w:r>
+      <w:r>
+        <w:rPr>
+          <w:rFonts w:ascii="Times New Roman" w:hAnsi="Times New Roman"/>
+        </w:rPr>
+        <w:t>.</w:t>
+      </w:r>
+      <w:r>
+        <w:t xml:space="preserve">  (4) Finally, s</w:t>
+      </w:r>
+      <w:r>
+        <w:t>ystem</w:t>
+      </w:r>
+      <w:r>
+        <w:t xml:space="preserve"> level modeling efforts will be put in place to pre-optimize operating conditions based on the </w:t>
+      </w:r>
+      <w:r>
+        <w:t xml:space="preserve">evolving </w:t>
+      </w:r>
+      <w:r>
+        <w:t xml:space="preserve">properties of </w:t>
+      </w:r>
+      <w:r>
+        <w:t xml:space="preserve">the </w:t>
+      </w:r>
+      <w:r>
+        <w:t>catalyst layer, membrane</w:t>
+      </w:r>
+      <w:r>
+        <w:t xml:space="preserve"> and battery properties.</w:t>
+      </w:r>
     </w:p>
     <w:p>
       <w:pPr>
         <w:spacing w:before="0" w:after="0"/>
         <w:jc w:val="both"/>
-      </w:pPr>
-      <w:r>
-        <w:rPr>
-          <w:rFonts w:ascii="Times New Roman" w:hAnsi="Times New Roman"/>
-        </w:rPr>
+        <w:rPr>
+          <w:rFonts w:ascii="Times New Roman" w:hAnsi="Times New Roman"/>
+        </w:rPr>
+      </w:pPr>
+      <w:r>
+        <w:rPr>
+          <w:rFonts w:ascii="Times New Roman" w:hAnsi="Times New Roman"/>
+        </w:rPr>
+        <w:lastRenderedPageBreak/>
         <w:tab/>
-        <w:t>Year 1 will focus on the development of individual components with significant i</w:t>
-      </w:r>
-      <w:r>
-        <w:rPr>
-          <w:rFonts w:ascii="Times New Roman" w:hAnsi="Times New Roman"/>
-        </w:rPr>
-        <w:t>m</w:t>
-      </w:r>
-      <w:r>
-        <w:rPr>
-          <w:rFonts w:ascii="Times New Roman" w:hAnsi="Times New Roman"/>
-        </w:rPr>
-        <w:t>provements toward the target performance metrics</w:t>
-      </w:r>
-      <w:r>
-        <w:rPr>
-          <w:rFonts w:ascii="Times New Roman" w:hAnsi="Times New Roman"/>
-        </w:rPr>
-        <w:t>.  This will include</w:t>
-      </w:r>
-      <w:r>
-        <w:rPr>
-          <w:rFonts w:ascii="Times New Roman" w:hAnsi="Times New Roman"/>
-        </w:rPr>
-        <w:t xml:space="preserve"> (1) </w:t>
-      </w:r>
-      <w:r>
-        <w:t>s</w:t>
-      </w:r>
-      <w:r>
-        <w:t>ynthesis</w:t>
-      </w:r>
-      <w:r>
-        <w:t xml:space="preserve"> and chara</w:t>
-      </w:r>
-      <w:r>
-        <w:t>c</w:t>
-      </w:r>
-      <w:r>
-        <w:t>terization of candidate graphene oxide</w:t>
-      </w:r>
-      <w:r>
-        <w:t xml:space="preserve"> and chemically modified GO</w:t>
-      </w:r>
-      <w:r>
-        <w:t xml:space="preserve"> membranes</w:t>
-      </w:r>
-      <w:r>
-        <w:t xml:space="preserve">. </w:t>
-      </w:r>
-      <w:commentRangeStart w:id="10"/>
-      <w:r>
-        <w:rPr>
-          <w:highlight w:val="yellow"/>
-        </w:rPr>
-        <w:t>Modific</w:t>
-      </w:r>
-      <w:r>
-        <w:rPr>
-          <w:highlight w:val="yellow"/>
-        </w:rPr>
-        <w:t>a</w:t>
-      </w:r>
-      <w:r>
-        <w:rPr>
-          <w:highlight w:val="yellow"/>
-        </w:rPr>
-        <w:t>tions to GO will include</w:t>
-      </w:r>
-      <w:r>
-        <w:rPr>
-          <w:highlight w:val="yellow"/>
-        </w:rPr>
-        <w:t xml:space="preserve"> addition of dopants followed by thermal stabilization and co</w:t>
-      </w:r>
-      <w:r>
-        <w:rPr>
-          <w:highlight w:val="yellow"/>
+        <w:t xml:space="preserve">Year 2 will focus on </w:t>
+      </w:r>
+      <w:r>
+        <w:rPr>
+          <w:rFonts w:ascii="Times New Roman" w:hAnsi="Times New Roman"/>
+        </w:rPr>
+        <w:t>attaining</w:t>
+      </w:r>
+      <w:r>
+        <w:rPr>
+          <w:rFonts w:ascii="Times New Roman" w:hAnsi="Times New Roman"/>
+        </w:rPr>
+        <w:t xml:space="preserve"> the target performance metrics for all </w:t>
+      </w:r>
+      <w:r>
+        <w:rPr>
+          <w:rFonts w:ascii="Times New Roman" w:hAnsi="Times New Roman"/>
+        </w:rPr>
+        <w:t xml:space="preserve">individual </w:t>
+      </w:r>
+      <w:r>
+        <w:rPr>
+          <w:rFonts w:ascii="Times New Roman" w:hAnsi="Times New Roman"/>
+        </w:rPr>
+        <w:t>comp</w:t>
+      </w:r>
+      <w:r>
+        <w:rPr>
+          <w:rFonts w:ascii="Times New Roman" w:hAnsi="Times New Roman"/>
+        </w:rPr>
+        <w:t>o</w:t>
+      </w:r>
+      <w:r>
+        <w:rPr>
+          <w:rFonts w:ascii="Times New Roman" w:hAnsi="Times New Roman"/>
+        </w:rPr>
+        <w:t>nents</w:t>
+      </w:r>
+      <w:r>
+        <w:rPr>
+          <w:rFonts w:ascii="Times New Roman" w:hAnsi="Times New Roman"/>
+        </w:rPr>
+        <w:t>.</w:t>
+      </w:r>
+      <w:r>
+        <w:rPr>
+          <w:rFonts w:ascii="Times New Roman" w:hAnsi="Times New Roman"/>
+        </w:rPr>
+        <w:t xml:space="preserve"> </w:t>
+      </w:r>
+      <w:r>
+        <w:rPr>
+          <w:rFonts w:ascii="Times New Roman" w:hAnsi="Times New Roman"/>
+        </w:rPr>
+        <w:t>F</w:t>
+      </w:r>
+      <w:r>
+        <w:rPr>
+          <w:rFonts w:ascii="Times New Roman" w:hAnsi="Times New Roman"/>
+        </w:rPr>
+        <w:t xml:space="preserve">uel cell components </w:t>
+      </w:r>
+      <w:r>
+        <w:rPr>
+          <w:rFonts w:ascii="Times New Roman" w:hAnsi="Times New Roman"/>
+        </w:rPr>
+        <w:t xml:space="preserve">will be integrated </w:t>
+      </w:r>
+      <w:r>
+        <w:rPr>
+          <w:rFonts w:ascii="Times New Roman" w:hAnsi="Times New Roman"/>
+        </w:rPr>
+        <w:t xml:space="preserve">into a test cell for controlled </w:t>
+      </w:r>
+      <w:r>
+        <w:rPr>
+          <w:rFonts w:ascii="Times New Roman" w:hAnsi="Times New Roman"/>
+        </w:rPr>
+        <w:t>performance tes</w:t>
+      </w:r>
+      <w:r>
+        <w:rPr>
+          <w:rFonts w:ascii="Times New Roman" w:hAnsi="Times New Roman"/>
+        </w:rPr>
+        <w:t>t</w:t>
+      </w:r>
+      <w:r>
+        <w:rPr>
+          <w:rFonts w:ascii="Times New Roman" w:hAnsi="Times New Roman"/>
+        </w:rPr>
+        <w:t>ing at the Energy Systems Integration Facility at NREL.  Solid-state battery components will be i</w:t>
+      </w:r>
+      <w:r>
+        <w:rPr>
+          <w:rFonts w:ascii="Times New Roman" w:hAnsi="Times New Roman"/>
         </w:rPr>
         <w:t>n</w:t>
       </w:r>
       <w:r>
         <w:rPr>
-          <w:highlight w:val="yellow"/>
-        </w:rPr>
-        <w:t xml:space="preserve">trolled reduction of the oxide-containing functional groups. </w:t>
-      </w:r>
-      <w:r>
-        <w:t xml:space="preserve"> </w:t>
-      </w:r>
-      <w:r>
-        <w:t xml:space="preserve"> </w:t>
-      </w:r>
-      <w:commentRangeStart w:id="11"/>
-      <w:r>
-        <w:rPr>
-          <w:highlight w:val="yellow"/>
-        </w:rPr>
-        <w:t>…</w:t>
-      </w:r>
-      <w:commentRangeEnd w:id="11"/>
-      <w:r>
-        <w:rPr>
-          <w:rStyle w:val="CommentReference"/>
-        </w:rPr>
-        <w:commentReference w:id="11"/>
-      </w:r>
-      <w:r>
-        <w:t xml:space="preserve"> </w:t>
-      </w:r>
-      <w:commentRangeStart w:id="12"/>
-      <w:r>
-        <w:t xml:space="preserve"> </w:t>
-      </w:r>
-      <w:commentRangeEnd w:id="10"/>
-      <w:r>
-        <w:rPr>
-          <w:rStyle w:val="CommentReference"/>
-        </w:rPr>
-        <w:commentReference w:id="10"/>
-      </w:r>
-      <w:commentRangeEnd w:id="12"/>
-      <w:r>
-        <w:rPr>
-          <w:rStyle w:val="CommentReference"/>
-        </w:rPr>
-        <w:commentReference w:id="12"/>
-      </w:r>
-      <w:r>
-        <w:t>Molecular dynamics sim</w:t>
-      </w:r>
-      <w:r>
-        <w:t>u</w:t>
-      </w:r>
-      <w:r>
-        <w:t xml:space="preserve">lations of proton transport </w:t>
-      </w:r>
-      <w:r>
-        <w:t>through</w:t>
-      </w:r>
-      <w:r>
-        <w:t xml:space="preserve"> graphene oxide </w:t>
-      </w:r>
-      <w:r>
-        <w:t>will be used to evaluate the efficacy of chemically modified GO membranes.</w:t>
-      </w:r>
-      <w:r>
-        <w:t xml:space="preserve">  (2) </w:t>
-      </w:r>
-      <w:r>
-        <w:t>Synthesis and analysis of the stability, activity, and performance of the anode catalyst layer under conditions near and around those e</w:t>
-      </w:r>
-      <w:r>
-        <w:t>x</w:t>
-      </w:r>
-      <w:r>
-        <w:t>pected during fuel cell operation.</w:t>
-      </w:r>
-      <w:r>
-        <w:t xml:space="preserve">  Improvements to the catalyst will involve modeling</w:t>
-      </w:r>
-      <w:r>
-        <w:t xml:space="preserve"> </w:t>
-      </w:r>
-      <w:r>
-        <w:t xml:space="preserve">of catalyst composition and morphology </w:t>
-      </w:r>
-      <w:r>
-        <w:t xml:space="preserve">and growth/deposition of </w:t>
-      </w:r>
-      <w:proofErr w:type="spellStart"/>
-      <w:r>
-        <w:t>Pt-Ru</w:t>
-      </w:r>
-      <w:proofErr w:type="spellEnd"/>
-      <w:r>
-        <w:t xml:space="preserve"> alloy nanoparticles.</w:t>
-      </w:r>
-      <w:r>
-        <w:t xml:space="preserve">  (3) </w:t>
-      </w:r>
-      <w:r>
-        <w:rPr>
-          <w:rFonts w:ascii="Times New Roman" w:hAnsi="Times New Roman"/>
-        </w:rPr>
-        <w:t>We will use SEM, TEM, and cyclic voltammetry to u</w:t>
-      </w:r>
-      <w:r>
-        <w:rPr>
-          <w:rFonts w:ascii="Times New Roman" w:hAnsi="Times New Roman"/>
-        </w:rPr>
-        <w:t>nderstand the cathode/</w:t>
-      </w:r>
-      <w:r>
-        <w:rPr>
-          <w:rFonts w:ascii="Times New Roman" w:hAnsi="Times New Roman"/>
-        </w:rPr>
-        <w:t>electrolyte</w:t>
-      </w:r>
-      <w:r>
-        <w:rPr>
-          <w:rFonts w:ascii="Times New Roman" w:hAnsi="Times New Roman"/>
-        </w:rPr>
-        <w:t xml:space="preserve"> inte</w:t>
-      </w:r>
-      <w:r>
-        <w:rPr>
-          <w:rFonts w:ascii="Times New Roman" w:hAnsi="Times New Roman"/>
-        </w:rPr>
-        <w:t>r</w:t>
-      </w:r>
-      <w:r>
-        <w:rPr>
-          <w:rFonts w:ascii="Times New Roman" w:hAnsi="Times New Roman"/>
-        </w:rPr>
-        <w:t>face</w:t>
-      </w:r>
-      <w:r>
-        <w:rPr>
-          <w:rFonts w:ascii="Times New Roman" w:hAnsi="Times New Roman"/>
-        </w:rPr>
-        <w:t>, which</w:t>
-      </w:r>
-      <w:r>
-        <w:rPr>
-          <w:rFonts w:ascii="Times New Roman" w:hAnsi="Times New Roman"/>
-        </w:rPr>
-        <w:t xml:space="preserve"> has </w:t>
-      </w:r>
-      <w:r>
-        <w:rPr>
-          <w:rFonts w:ascii="Times New Roman" w:hAnsi="Times New Roman"/>
-        </w:rPr>
-        <w:t xml:space="preserve">been identified as </w:t>
-      </w:r>
-      <w:r>
-        <w:rPr>
-          <w:rFonts w:ascii="Times New Roman" w:hAnsi="Times New Roman"/>
-        </w:rPr>
-        <w:t>an issue of the greatest importance for the improvement in ASSLBs</w:t>
+          <w:rFonts w:ascii="Times New Roman" w:hAnsi="Times New Roman"/>
+        </w:rPr>
+        <w:t>tegrated into a coin cell configuration for electrochemical testing</w:t>
       </w:r>
       <w:r>
         <w:rPr>
           <w:rFonts w:ascii="Times New Roman" w:hAnsi="Times New Roman"/>
         </w:rPr>
         <w:t>.</w:t>
-      </w:r>
-      <w:r>
-        <w:t xml:space="preserve">  (4) Finally, s</w:t>
-      </w:r>
-      <w:r>
-        <w:t>ystem</w:t>
-      </w:r>
-      <w:r>
-        <w:t xml:space="preserve"> level modeling efforts will be put in place to pre-optimize o</w:t>
-      </w:r>
-      <w:r>
-        <w:t>p</w:t>
-      </w:r>
-      <w:r>
-        <w:t xml:space="preserve">erating conditions based on the </w:t>
-      </w:r>
-      <w:r>
-        <w:t xml:space="preserve">evolving </w:t>
-      </w:r>
-      <w:r>
-        <w:t xml:space="preserve">properties of </w:t>
-      </w:r>
-      <w:r>
-        <w:t xml:space="preserve">the </w:t>
-      </w:r>
-      <w:r>
-        <w:t>catalyst layer, membrane</w:t>
-      </w:r>
-      <w:r>
-        <w:t xml:space="preserve"> and battery properties.</w:t>
       </w:r>
     </w:p>
     <w:p>
@@ -3633,92 +3964,13 @@
           <w:rFonts w:ascii="Times New Roman" w:hAnsi="Times New Roman"/>
         </w:rPr>
         <w:tab/>
-        <w:t xml:space="preserve">Year 2 will focus on the achieving the target performance metrics for all </w:t>
-      </w:r>
-      <w:r>
-        <w:rPr>
-          <w:rFonts w:ascii="Times New Roman" w:hAnsi="Times New Roman"/>
-        </w:rPr>
-        <w:t xml:space="preserve">individual </w:t>
-      </w:r>
-      <w:r>
-        <w:rPr>
-          <w:rFonts w:ascii="Times New Roman" w:hAnsi="Times New Roman"/>
-        </w:rPr>
-        <w:t>co</w:t>
-      </w:r>
-      <w:r>
-        <w:rPr>
-          <w:rFonts w:ascii="Times New Roman" w:hAnsi="Times New Roman"/>
-        </w:rPr>
-        <w:t>m</w:t>
-      </w:r>
-      <w:r>
-        <w:rPr>
-          <w:rFonts w:ascii="Times New Roman" w:hAnsi="Times New Roman"/>
-        </w:rPr>
-        <w:t>ponents</w:t>
-      </w:r>
-      <w:r>
-        <w:rPr>
-          <w:rFonts w:ascii="Times New Roman" w:hAnsi="Times New Roman"/>
-        </w:rPr>
-        <w:t>.</w:t>
-      </w:r>
-      <w:r>
-        <w:rPr>
-          <w:rFonts w:ascii="Times New Roman" w:hAnsi="Times New Roman"/>
-        </w:rPr>
-        <w:t xml:space="preserve"> </w:t>
-      </w:r>
-      <w:r>
-        <w:rPr>
-          <w:rFonts w:ascii="Times New Roman" w:hAnsi="Times New Roman"/>
-        </w:rPr>
-        <w:t>F</w:t>
-      </w:r>
-      <w:r>
-        <w:rPr>
-          <w:rFonts w:ascii="Times New Roman" w:hAnsi="Times New Roman"/>
-        </w:rPr>
-        <w:t xml:space="preserve">uel cell components </w:t>
-      </w:r>
-      <w:r>
-        <w:rPr>
-          <w:rFonts w:ascii="Times New Roman" w:hAnsi="Times New Roman"/>
-        </w:rPr>
-        <w:t xml:space="preserve">will be integrated </w:t>
-      </w:r>
-      <w:r>
-        <w:rPr>
-          <w:rFonts w:ascii="Times New Roman" w:hAnsi="Times New Roman"/>
-        </w:rPr>
-        <w:t xml:space="preserve">into a test cell for controlled </w:t>
-      </w:r>
-      <w:r>
-        <w:rPr>
-          <w:rFonts w:ascii="Times New Roman" w:hAnsi="Times New Roman"/>
-        </w:rPr>
-        <w:t>performance tes</w:t>
-      </w:r>
-      <w:r>
-        <w:rPr>
-          <w:rFonts w:ascii="Times New Roman" w:hAnsi="Times New Roman"/>
-        </w:rPr>
-        <w:t>t</w:t>
-      </w:r>
-      <w:r>
-        <w:rPr>
-          <w:rFonts w:ascii="Times New Roman" w:hAnsi="Times New Roman"/>
-        </w:rPr>
-        <w:lastRenderedPageBreak/>
-        <w:t>ing at the Energy Systems Integration Facility at NREL.  Solid-state battery components will be integrated into a coin cell configuration for electrochemical testing</w:t>
-      </w:r>
-      <w:r>
-        <w:rPr>
-          <w:rFonts w:ascii="Times New Roman" w:hAnsi="Times New Roman"/>
-        </w:rPr>
-        <w:t>.</w:t>
+        <w:t xml:space="preserve">Year 3 will optimize the performance of the integrated fuel cell and battery systems under simulated real-world operational variations. </w:t>
+      </w:r>
+      <w:r>
+        <w:rPr>
+          <w:rFonts w:ascii="Times New Roman" w:hAnsi="Times New Roman"/>
+        </w:rPr>
+        <w:t>Merging the fuel cell and solid-state battery into a hybrid power system will be done at PGI.</w:t>
       </w:r>
     </w:p>
     <w:p>
@@ -3734,13 +3986,7 @@
           <w:rFonts w:ascii="Times New Roman" w:hAnsi="Times New Roman"/>
         </w:rPr>
         <w:tab/>
-        <w:t xml:space="preserve">Year 3 will optimize the performance of the integrated fuel cell and battery systems under simulated real-world operational variations. </w:t>
-      </w:r>
-      <w:r>
-        <w:rPr>
-          <w:rFonts w:ascii="Times New Roman" w:hAnsi="Times New Roman"/>
-        </w:rPr>
-        <w:t>Merging the fuel cell and solid-state battery into a hybrid power system will be done at PGI.</w:t>
+        <w:t>By combining battery technology with direct methanol fuel cells, advancement in this hybrid system does not hinge on improvement in any single technology, but rather benefits from every individual improvement: in battery capacity, catalyst activity, or membrane performance.</w:t>
       </w:r>
     </w:p>
     <w:p>
@@ -3756,19 +4002,13 @@
           <w:rFonts w:ascii="Times New Roman" w:hAnsi="Times New Roman"/>
         </w:rPr>
         <w:tab/>
-        <w:t>By combining battery technology with direct met</w:t>
-      </w:r>
-      <w:r>
-        <w:rPr>
-          <w:rFonts w:ascii="Times New Roman" w:hAnsi="Times New Roman"/>
-        </w:rPr>
-        <w:t>h</w:t>
-      </w:r>
-      <w:r>
-        <w:rPr>
-          <w:rFonts w:ascii="Times New Roman" w:hAnsi="Times New Roman"/>
-        </w:rPr>
-        <w:t>anol fuel cells, advancement in this hybrid system does not hinge on improvement in any single technology, but rather benefits from every individual improvement: in battery capacity, catalyst activity, or membrane performance.</w:t>
+      </w:r>
+      <w:r>
+        <w:rPr>
+          <w:rFonts w:ascii="Times New Roman" w:hAnsi="Times New Roman"/>
+          <w:highlight w:val="yellow"/>
+        </w:rPr>
+        <w:t>Key technical risks include…</w:t>
       </w:r>
     </w:p>
     <w:p>
@@ -3790,28 +4030,6 @@
           <w:rFonts w:ascii="Times New Roman" w:hAnsi="Times New Roman"/>
           <w:highlight w:val="yellow"/>
         </w:rPr>
-        <w:t>Key technical risks include…</w:t>
-      </w:r>
-    </w:p>
-    <w:p>
-      <w:pPr>
-        <w:spacing w:before="0" w:after="0"/>
-        <w:jc w:val="both"/>
-        <w:rPr>
-          <w:rFonts w:ascii="Times New Roman" w:hAnsi="Times New Roman"/>
-        </w:rPr>
-      </w:pPr>
-      <w:r>
-        <w:rPr>
-          <w:rFonts w:ascii="Times New Roman" w:hAnsi="Times New Roman"/>
-        </w:rPr>
-        <w:tab/>
-      </w:r>
-      <w:r>
-        <w:rPr>
-          <w:rFonts w:ascii="Times New Roman" w:hAnsi="Times New Roman"/>
-          <w:highlight w:val="yellow"/>
-        </w:rPr>
         <w:t xml:space="preserve">Technical risks will be mitigated </w:t>
       </w:r>
       <w:commentRangeStart w:id="13"/>
@@ -3843,100 +4061,6 @@
           <w:highlight w:val="yellow"/>
         </w:rPr>
         <w:t>…</w:t>
-      </w:r>
-    </w:p>
-    <w:p>
-      <w:pPr>
-        <w:spacing w:before="0" w:after="0"/>
-        <w:jc w:val="both"/>
-        <w:rPr>
-          <w:rFonts w:ascii="Times New Roman" w:hAnsi="Times New Roman"/>
-        </w:rPr>
-      </w:pPr>
-      <w:r>
-        <w:rPr>
-          <w:rFonts w:ascii="Times New Roman" w:hAnsi="Times New Roman"/>
-        </w:rPr>
-        <w:tab/>
-      </w:r>
-      <w:r>
-        <w:rPr>
-          <w:rFonts w:ascii="Times New Roman" w:hAnsi="Times New Roman"/>
-        </w:rPr>
-        <w:t xml:space="preserve">Several techno-economic challenges exist that stand in the way of commercialization. </w:t>
-      </w:r>
-      <w:r>
-        <w:rPr>
-          <w:rFonts w:ascii="Times New Roman" w:hAnsi="Times New Roman"/>
-        </w:rPr>
-        <w:t>Both anode and cathode</w:t>
-      </w:r>
-      <w:r>
-        <w:rPr>
-          <w:rFonts w:ascii="Times New Roman" w:hAnsi="Times New Roman"/>
-        </w:rPr>
-        <w:t xml:space="preserve"> require platinum and platinum-group metal catal</w:t>
-      </w:r>
-      <w:r>
-        <w:rPr>
-          <w:rFonts w:ascii="Times New Roman" w:hAnsi="Times New Roman"/>
-        </w:rPr>
-        <w:t>ysts.  Typical loading levels,</w:t>
-      </w:r>
-      <w:r>
-        <w:rPr>
-          <w:rFonts w:ascii="Times New Roman" w:hAnsi="Times New Roman"/>
-        </w:rPr>
-        <w:t xml:space="preserve"> 2.5 mg/cm</w:t>
-      </w:r>
-      <w:r>
-        <w:rPr>
-          <w:rFonts w:ascii="Times New Roman" w:hAnsi="Times New Roman"/>
-          <w:vertAlign w:val="superscript"/>
-        </w:rPr>
-        <w:t>2</w:t>
-      </w:r>
-      <w:r>
-        <w:rPr>
-          <w:rFonts w:ascii="Times New Roman" w:hAnsi="Times New Roman"/>
-        </w:rPr>
-        <w:t xml:space="preserve"> on each catalyst laye</w:t>
-      </w:r>
-      <w:r>
-        <w:rPr>
-          <w:rFonts w:ascii="Times New Roman" w:hAnsi="Times New Roman"/>
-        </w:rPr>
-        <w:t xml:space="preserve">r, account for a price of $1366/kW, based on platinum at $1162/oz.  At this cost, the price per kilowatt is </w:t>
-      </w:r>
-      <w:r>
-        <w:rPr>
-          <w:rFonts w:ascii="Times New Roman" w:hAnsi="Times New Roman"/>
-        </w:rPr>
-        <w:t>in line with existing lithium ion batteries (K</w:t>
-      </w:r>
-      <w:r>
-        <w:rPr>
-          <w:rFonts w:ascii="Times New Roman" w:hAnsi="Times New Roman"/>
-        </w:rPr>
-        <w:t>a</w:t>
-      </w:r>
-      <w:r>
-        <w:rPr>
-          <w:rFonts w:ascii="Times New Roman" w:hAnsi="Times New Roman"/>
-        </w:rPr>
-        <w:t>rarudin2009), but does not provide a sufficient cost-reduction incentive to justify changing tec</w:t>
-      </w:r>
-      <w:r>
-        <w:rPr>
-          <w:rFonts w:ascii="Times New Roman" w:hAnsi="Times New Roman"/>
-        </w:rPr>
-        <w:t>h</w:t>
-      </w:r>
-      <w:r>
-        <w:rPr>
-          <w:rFonts w:ascii="Times New Roman" w:hAnsi="Times New Roman"/>
-        </w:rPr>
-        <w:t>nologies.</w:t>
       </w:r>
     </w:p>
     <w:p>
@@ -4255,8 +4379,8 @@
       </w:pPr>
     </w:p>
     <w:sectPr>
-      <w:headerReference w:type="default" r:id="rId26"/>
-      <w:footerReference w:type="default" r:id="rId27"/>
+      <w:headerReference w:type="default" r:id="rId32"/>
+      <w:footerReference w:type="default" r:id="rId33"/>
       <w:pgSz w:w="12240" w:h="15840"/>
       <w:pgMar w:top="1440" w:right="1440" w:bottom="1440" w:left="1440" w:header="720" w:footer="720" w:gutter="0"/>
       <w:cols w:space="720"/>
@@ -4280,19 +4404,7 @@
         <w:annotationRef/>
       </w:r>
       <w:r>
-        <w:t>I made this. You can find the data under docs/PowerAnalysis.xlsx. There are a few other assumptions based on maximum vehicle weight, average fuel economy per 1000 ton-miles, average travel distance, etc. that went into the estimation, but the variability that results from these assumptions is smaller than the range of values given for other parts of the analysis, e.g. plant eff</w:t>
-      </w:r>
-      <w:r>
-        <w:t>i</w:t>
-      </w:r>
-      <w:r>
-        <w:t>ciency ranges from 25-45%, steam reforming methane efficie</w:t>
-      </w:r>
-      <w:r>
-        <w:t>n</w:t>
-      </w:r>
-      <w:r>
-        <w:t>cies range from 80-90%, etc.  Furthermore, there is a wide range of variability in the polarization losses for DMFC, which are a function of the operating conditions, current density, etc.</w:t>
+        <w:t>I made this. You can find the data under docs/PowerAnalysis.xlsx. There are a few other assumptions based on maximum vehicle weight, average fuel economy per 1000 ton-miles, average travel distance, etc. that went into the estimation, but the variability that results from these assumptions is smaller than the range of values given for other parts of the analysis, e.g. plant efficiency ranges from 25-45%, steam reforming methane efficiencies range from 80-90%, etc.  Furthermore, there is a wide range of variability in the polarization losses for DMFC, which are a function of the operating conditions, current density, etc.</w:t>
       </w:r>
     </w:p>
   </w:comment>
@@ -4328,13 +4440,7 @@
         <w:t>e</w:t>
       </w:r>
       <w:r>
-        <w:t>se defect sites, the sites specifically designed to increase proton conducti</w:t>
-      </w:r>
-      <w:r>
-        <w:t>v</w:t>
-      </w:r>
-      <w:r>
-        <w:t>ity, goes down.</w:t>
+        <w:t>se defect sites, the sites specifically designed to increase proton conductivity, goes down.</w:t>
       </w:r>
     </w:p>
   </w:comment>
@@ -4685,19 +4791,7 @@
       </w:r>
       <w:proofErr w:type="spellEnd"/>
       <w:r>
-        <w:t xml:space="preserve"> at the defect sites on GO, the only location of hydroxyl moieties, is unique – I’ve ne</w:t>
-      </w:r>
-      <w:r>
-        <w:t>v</w:t>
-      </w:r>
-      <w:r>
-        <w:t>er seen anything that even suggests that as a poss</w:t>
-      </w:r>
-      <w:r>
-        <w:t>i</w:t>
-      </w:r>
-      <w:r>
-        <w:t>bility.</w:t>
+        <w:t xml:space="preserve"> at the defect sites on GO, the only location of hydroxyl moieties, is unique – I’ve never seen anything that even suggests that as a possibility.</w:t>
       </w:r>
     </w:p>
   </w:comment>
@@ -4713,13 +4807,7 @@
         <w:annotationRef/>
       </w:r>
       <w:r>
-        <w:t>Models put forward for pr</w:t>
-      </w:r>
-      <w:r>
-        <w:t>o</w:t>
-      </w:r>
-      <w:r>
-        <w:t>ton transport through GO defects involve hydronium passing off its extra proton to either a GO-hydroxyl functional group, forming –C–OH</w:t>
+        <w:t>Models put forward for proton transport through GO defects involve hydronium passing off its extra proton to either a GO-hydroxyl functional group, forming –C–OH</w:t>
       </w:r>
       <w:r>
         <w:rPr>
@@ -4734,13 +4822,7 @@
         <w:t>m</w:t>
       </w:r>
       <w:r>
-        <w:t>ing –C–OH.  The break in the hexagonal structure of the GO sheet that accompanies the original hydro</w:t>
-      </w:r>
-      <w:r>
-        <w:t>x</w:t>
-      </w:r>
-      <w:r>
-        <w:t xml:space="preserve">yl-or-carboxyl defects is large enough for the proton to pass through, ostensibly to another functional group on the other side of the sheet.  </w:t>
+        <w:t xml:space="preserve">ing –C–OH.  The break in the hexagonal structure of the GO sheet that accompanies the original hydroxyl-or-carboxyl defects is large enough for the proton to pass through, ostensibly to another functional group on the other side of the sheet.  </w:t>
       </w:r>
       <w:proofErr w:type="spellStart"/>
       <w:r>
@@ -4826,19 +4908,7 @@
         <w:annotationRef/>
       </w:r>
       <w:r>
-        <w:t>I had in mind ALD and gas phase methods that would preferentia</w:t>
-      </w:r>
-      <w:r>
-        <w:t>l</w:t>
-      </w:r>
-      <w:r>
-        <w:t>ly target the hydroxyl and/or carboxyl groups on the GO surface from which we could form hydrogen bonds – which is the role of the h</w:t>
-      </w:r>
-      <w:r>
-        <w:t>y</w:t>
-      </w:r>
-      <w:r>
-        <w:t xml:space="preserve">droxyl/carboxyl and </w:t>
+        <w:t xml:space="preserve">I had in mind ALD and gas phase methods that would preferentially target the hydroxyl and/or carboxyl groups on the GO surface from which we could form hydrogen bonds – which is the role of the hydroxyl/carboxyl and </w:t>
       </w:r>
       <w:proofErr w:type="spellStart"/>
       <w:r>
@@ -4908,13 +4978,7 @@
         <w:annotationRef/>
       </w:r>
       <w:r>
-        <w:t>Water management is a concern, but not a major one.  Back diffusion of water (from cathode to anode) through the highly-water-permeable GO membrane should provide plenty of water for methanol electrooxidation. Cathode flooding will be less of a problem because (a) the higher methanol concentration at the anode means a higher osmotic pressure from cathode to anode and (b) proton transport through GO does not introduce electroo</w:t>
-      </w:r>
-      <w:r>
-        <w:t>s</w:t>
-      </w:r>
-      <w:r>
-        <w:t>motic drag.</w:t>
+        <w:t>Water management is a concern, but not a major one.  Back diffusion of water (from cathode to anode) through the highly-water-permeable GO membrane should provide plenty of water for methanol electrooxidation. Cathode flooding will be less of a problem because (a) the higher methanol concentration at the anode means a higher osmotic pressure from cathode to anode and (b) proton transport through GO does not introduce electroosmotic drag.</w:t>
       </w:r>
     </w:p>
   </w:comment>
@@ -7763,7 +7827,31 @@
 <b:Sources xmlns:b="http://schemas.openxmlformats.org/officeDocument/2006/bibliography" xmlns="http://schemas.openxmlformats.org/officeDocument/2006/bibliography" SelectedStyle="/APA.XSL" StyleName="APA"/>
 </file>
 
+<file path=customXml/item15.xml><?xml version="1.0" encoding="utf-8"?>
+<b:Sources xmlns:b="http://schemas.openxmlformats.org/officeDocument/2006/bibliography" xmlns="http://schemas.openxmlformats.org/officeDocument/2006/bibliography" SelectedStyle="/APA.XSL" StyleName="APA"/>
+</file>
+
+<file path=customXml/item16.xml><?xml version="1.0" encoding="utf-8"?>
+<b:Sources xmlns:b="http://schemas.openxmlformats.org/officeDocument/2006/bibliography" xmlns="http://schemas.openxmlformats.org/officeDocument/2006/bibliography" SelectedStyle="/APA.XSL" StyleName="APA"/>
+</file>
+
+<file path=customXml/item17.xml><?xml version="1.0" encoding="utf-8"?>
+<b:Sources xmlns:b="http://schemas.openxmlformats.org/officeDocument/2006/bibliography" xmlns="http://schemas.openxmlformats.org/officeDocument/2006/bibliography" SelectedStyle="/APA.XSL" StyleName="APA"/>
+</file>
+
+<file path=customXml/item18.xml><?xml version="1.0" encoding="utf-8"?>
+<b:Sources xmlns:b="http://schemas.openxmlformats.org/officeDocument/2006/bibliography" xmlns="http://schemas.openxmlformats.org/officeDocument/2006/bibliography" SelectedStyle="/APA.XSL" StyleName="APA"/>
+</file>
+
+<file path=customXml/item19.xml><?xml version="1.0" encoding="utf-8"?>
+<b:Sources xmlns:b="http://schemas.openxmlformats.org/officeDocument/2006/bibliography" xmlns="http://schemas.openxmlformats.org/officeDocument/2006/bibliography" SelectedStyle="/APA.XSL" StyleName="APA"/>
+</file>
+
 <file path=customXml/item2.xml><?xml version="1.0" encoding="utf-8"?>
+<b:Sources xmlns:b="http://schemas.openxmlformats.org/officeDocument/2006/bibliography" xmlns="http://schemas.openxmlformats.org/officeDocument/2006/bibliography" SelectedStyle="/APA.XSL" StyleName="APA"/>
+</file>
+
+<file path=customXml/item20.xml><?xml version="1.0" encoding="utf-8"?>
 <b:Sources xmlns:b="http://schemas.openxmlformats.org/officeDocument/2006/bibliography" xmlns="http://schemas.openxmlformats.org/officeDocument/2006/bibliography" SelectedStyle="/APA.XSL" StyleName="APA"/>
 </file>
 
@@ -7796,6 +7884,126 @@
 </file>
 
 <file path=customXml/itemProps1.xml><?xml version="1.0" encoding="utf-8"?>
+<ds:datastoreItem xmlns:ds="http://schemas.openxmlformats.org/officeDocument/2006/customXml" ds:itemID="{D84A3991-BFD3-1246-8518-5E803EC1C8B0}">
+  <ds:schemaRefs>
+    <ds:schemaRef ds:uri="http://schemas.openxmlformats.org/officeDocument/2006/bibliography"/>
+  </ds:schemaRefs>
+</ds:datastoreItem>
+</file>
+
+<file path=customXml/itemProps10.xml><?xml version="1.0" encoding="utf-8"?>
+<ds:datastoreItem xmlns:ds="http://schemas.openxmlformats.org/officeDocument/2006/customXml" ds:itemID="{CD6B0FD5-61F6-B144-B718-1CFD75C9BD68}">
+  <ds:schemaRefs>
+    <ds:schemaRef ds:uri="http://schemas.openxmlformats.org/officeDocument/2006/bibliography"/>
+  </ds:schemaRefs>
+</ds:datastoreItem>
+</file>
+
+<file path=customXml/itemProps11.xml><?xml version="1.0" encoding="utf-8"?>
+<ds:datastoreItem xmlns:ds="http://schemas.openxmlformats.org/officeDocument/2006/customXml" ds:itemID="{341BF581-0AFD-DC45-833A-353936569503}">
+  <ds:schemaRefs>
+    <ds:schemaRef ds:uri="http://schemas.openxmlformats.org/officeDocument/2006/bibliography"/>
+  </ds:schemaRefs>
+</ds:datastoreItem>
+</file>
+
+<file path=customXml/itemProps12.xml><?xml version="1.0" encoding="utf-8"?>
+<ds:datastoreItem xmlns:ds="http://schemas.openxmlformats.org/officeDocument/2006/customXml" ds:itemID="{A0DC77BB-6031-5B4C-BD7E-B51B47748C52}">
+  <ds:schemaRefs>
+    <ds:schemaRef ds:uri="http://schemas.openxmlformats.org/officeDocument/2006/bibliography"/>
+  </ds:schemaRefs>
+</ds:datastoreItem>
+</file>
+
+<file path=customXml/itemProps13.xml><?xml version="1.0" encoding="utf-8"?>
+<ds:datastoreItem xmlns:ds="http://schemas.openxmlformats.org/officeDocument/2006/customXml" ds:itemID="{D66BB7F1-B045-424D-ABA1-24D2AD9118A3}">
+  <ds:schemaRefs>
+    <ds:schemaRef ds:uri="http://schemas.openxmlformats.org/officeDocument/2006/bibliography"/>
+  </ds:schemaRefs>
+</ds:datastoreItem>
+</file>
+
+<file path=customXml/itemProps14.xml><?xml version="1.0" encoding="utf-8"?>
+<ds:datastoreItem xmlns:ds="http://schemas.openxmlformats.org/officeDocument/2006/customXml" ds:itemID="{E355A249-52F7-C94B-A77C-E743ABFDCD4A}">
+  <ds:schemaRefs>
+    <ds:schemaRef ds:uri="http://schemas.openxmlformats.org/officeDocument/2006/bibliography"/>
+  </ds:schemaRefs>
+</ds:datastoreItem>
+</file>
+
+<file path=customXml/itemProps15.xml><?xml version="1.0" encoding="utf-8"?>
+<ds:datastoreItem xmlns:ds="http://schemas.openxmlformats.org/officeDocument/2006/customXml" ds:itemID="{DB8B0723-9022-874D-A33B-D366E62B599D}">
+  <ds:schemaRefs>
+    <ds:schemaRef ds:uri="http://schemas.openxmlformats.org/officeDocument/2006/bibliography"/>
+  </ds:schemaRefs>
+</ds:datastoreItem>
+</file>
+
+<file path=customXml/itemProps16.xml><?xml version="1.0" encoding="utf-8"?>
+<ds:datastoreItem xmlns:ds="http://schemas.openxmlformats.org/officeDocument/2006/customXml" ds:itemID="{53B87164-9393-0344-8FBD-028FC6E71EA9}">
+  <ds:schemaRefs>
+    <ds:schemaRef ds:uri="http://schemas.openxmlformats.org/officeDocument/2006/bibliography"/>
+  </ds:schemaRefs>
+</ds:datastoreItem>
+</file>
+
+<file path=customXml/itemProps17.xml><?xml version="1.0" encoding="utf-8"?>
+<ds:datastoreItem xmlns:ds="http://schemas.openxmlformats.org/officeDocument/2006/customXml" ds:itemID="{658F8A48-925B-DC45-AE16-06EBD260F66B}">
+  <ds:schemaRefs>
+    <ds:schemaRef ds:uri="http://schemas.openxmlformats.org/officeDocument/2006/bibliography"/>
+  </ds:schemaRefs>
+</ds:datastoreItem>
+</file>
+
+<file path=customXml/itemProps18.xml><?xml version="1.0" encoding="utf-8"?>
+<ds:datastoreItem xmlns:ds="http://schemas.openxmlformats.org/officeDocument/2006/customXml" ds:itemID="{0285B861-1E8E-EF4B-88C7-257CD669E081}">
+  <ds:schemaRefs>
+    <ds:schemaRef ds:uri="http://schemas.openxmlformats.org/officeDocument/2006/bibliography"/>
+  </ds:schemaRefs>
+</ds:datastoreItem>
+</file>
+
+<file path=customXml/itemProps19.xml><?xml version="1.0" encoding="utf-8"?>
+<ds:datastoreItem xmlns:ds="http://schemas.openxmlformats.org/officeDocument/2006/customXml" ds:itemID="{E1BA8AB6-C2F5-8842-BAA7-C5AE52A4AD6A}">
+  <ds:schemaRefs>
+    <ds:schemaRef ds:uri="http://schemas.openxmlformats.org/officeDocument/2006/bibliography"/>
+  </ds:schemaRefs>
+</ds:datastoreItem>
+</file>
+
+<file path=customXml/itemProps2.xml><?xml version="1.0" encoding="utf-8"?>
+<ds:datastoreItem xmlns:ds="http://schemas.openxmlformats.org/officeDocument/2006/customXml" ds:itemID="{0998DCA2-3E7A-7443-B62B-A0BBCAA94C74}">
+  <ds:schemaRefs>
+    <ds:schemaRef ds:uri="http://schemas.openxmlformats.org/officeDocument/2006/bibliography"/>
+  </ds:schemaRefs>
+</ds:datastoreItem>
+</file>
+
+<file path=customXml/itemProps20.xml><?xml version="1.0" encoding="utf-8"?>
+<ds:datastoreItem xmlns:ds="http://schemas.openxmlformats.org/officeDocument/2006/customXml" ds:itemID="{AE779A8C-6E26-3648-AA1A-8B218F82AB94}">
+  <ds:schemaRefs>
+    <ds:schemaRef ds:uri="http://schemas.openxmlformats.org/officeDocument/2006/bibliography"/>
+  </ds:schemaRefs>
+</ds:datastoreItem>
+</file>
+
+<file path=customXml/itemProps3.xml><?xml version="1.0" encoding="utf-8"?>
+<ds:datastoreItem xmlns:ds="http://schemas.openxmlformats.org/officeDocument/2006/customXml" ds:itemID="{E5D99230-0313-294C-910A-E0974CB70891}">
+  <ds:schemaRefs>
+    <ds:schemaRef ds:uri="http://schemas.openxmlformats.org/officeDocument/2006/bibliography"/>
+  </ds:schemaRefs>
+</ds:datastoreItem>
+</file>
+
+<file path=customXml/itemProps4.xml><?xml version="1.0" encoding="utf-8"?>
+<ds:datastoreItem xmlns:ds="http://schemas.openxmlformats.org/officeDocument/2006/customXml" ds:itemID="{C8D752F2-5476-2043-9BE4-DA422C4884F7}">
+  <ds:schemaRefs>
+    <ds:schemaRef ds:uri="http://schemas.openxmlformats.org/officeDocument/2006/bibliography"/>
+  </ds:schemaRefs>
+</ds:datastoreItem>
+</file>
+
+<file path=customXml/itemProps5.xml><?xml version="1.0" encoding="utf-8"?>
 <ds:datastoreItem xmlns:ds="http://schemas.openxmlformats.org/officeDocument/2006/customXml" ds:itemID="{942CD689-997A-454A-A8F8-F50385D83628}">
   <ds:schemaRefs>
     <ds:schemaRef ds:uri="http://schemas.openxmlformats.org/officeDocument/2006/bibliography"/>
@@ -7803,47 +8011,7 @@
 </ds:datastoreItem>
 </file>
 
-<file path=customXml/itemProps10.xml><?xml version="1.0" encoding="utf-8"?>
-<ds:datastoreItem xmlns:ds="http://schemas.openxmlformats.org/officeDocument/2006/customXml" ds:itemID="{3435DDAA-0C16-F34E-B9EB-EBA5F9B73EAD}">
-  <ds:schemaRefs>
-    <ds:schemaRef ds:uri="http://schemas.openxmlformats.org/officeDocument/2006/bibliography"/>
-  </ds:schemaRefs>
-</ds:datastoreItem>
-</file>
-
-<file path=customXml/itemProps11.xml><?xml version="1.0" encoding="utf-8"?>
-<ds:datastoreItem xmlns:ds="http://schemas.openxmlformats.org/officeDocument/2006/customXml" ds:itemID="{D84A3991-BFD3-1246-8518-5E803EC1C8B0}">
-  <ds:schemaRefs>
-    <ds:schemaRef ds:uri="http://schemas.openxmlformats.org/officeDocument/2006/bibliography"/>
-  </ds:schemaRefs>
-</ds:datastoreItem>
-</file>
-
-<file path=customXml/itemProps12.xml><?xml version="1.0" encoding="utf-8"?>
-<ds:datastoreItem xmlns:ds="http://schemas.openxmlformats.org/officeDocument/2006/customXml" ds:itemID="{0998DCA2-3E7A-7443-B62B-A0BBCAA94C74}">
-  <ds:schemaRefs>
-    <ds:schemaRef ds:uri="http://schemas.openxmlformats.org/officeDocument/2006/bibliography"/>
-  </ds:schemaRefs>
-</ds:datastoreItem>
-</file>
-
-<file path=customXml/itemProps13.xml><?xml version="1.0" encoding="utf-8"?>
-<ds:datastoreItem xmlns:ds="http://schemas.openxmlformats.org/officeDocument/2006/customXml" ds:itemID="{E5D99230-0313-294C-910A-E0974CB70891}">
-  <ds:schemaRefs>
-    <ds:schemaRef ds:uri="http://schemas.openxmlformats.org/officeDocument/2006/bibliography"/>
-  </ds:schemaRefs>
-</ds:datastoreItem>
-</file>
-
-<file path=customXml/itemProps14.xml><?xml version="1.0" encoding="utf-8"?>
-<ds:datastoreItem xmlns:ds="http://schemas.openxmlformats.org/officeDocument/2006/customXml" ds:itemID="{C8D752F2-5476-2043-9BE4-DA422C4884F7}">
-  <ds:schemaRefs>
-    <ds:schemaRef ds:uri="http://schemas.openxmlformats.org/officeDocument/2006/bibliography"/>
-  </ds:schemaRefs>
-</ds:datastoreItem>
-</file>
-
-<file path=customXml/itemProps2.xml><?xml version="1.0" encoding="utf-8"?>
+<file path=customXml/itemProps6.xml><?xml version="1.0" encoding="utf-8"?>
 <ds:datastoreItem xmlns:ds="http://schemas.openxmlformats.org/officeDocument/2006/customXml" ds:itemID="{5996932F-4B57-814D-80C3-643EB4346E00}">
   <ds:schemaRefs>
     <ds:schemaRef ds:uri="http://schemas.openxmlformats.org/officeDocument/2006/bibliography"/>
@@ -7851,7 +8019,7 @@
 </ds:datastoreItem>
 </file>
 
-<file path=customXml/itemProps3.xml><?xml version="1.0" encoding="utf-8"?>
+<file path=customXml/itemProps7.xml><?xml version="1.0" encoding="utf-8"?>
 <ds:datastoreItem xmlns:ds="http://schemas.openxmlformats.org/officeDocument/2006/customXml" ds:itemID="{64B0A928-8B65-9F4C-A844-CC9360BAFC3E}">
   <ds:schemaRefs>
     <ds:schemaRef ds:uri="http://schemas.openxmlformats.org/officeDocument/2006/bibliography"/>
@@ -7859,40 +8027,8 @@
 </ds:datastoreItem>
 </file>
 
-<file path=customXml/itemProps4.xml><?xml version="1.0" encoding="utf-8"?>
-<ds:datastoreItem xmlns:ds="http://schemas.openxmlformats.org/officeDocument/2006/customXml" ds:itemID="{F3B59445-91AB-BD42-885C-B0650A83374D}">
-  <ds:schemaRefs>
-    <ds:schemaRef ds:uri="http://schemas.openxmlformats.org/officeDocument/2006/bibliography"/>
-  </ds:schemaRefs>
-</ds:datastoreItem>
-</file>
-
-<file path=customXml/itemProps5.xml><?xml version="1.0" encoding="utf-8"?>
-<ds:datastoreItem xmlns:ds="http://schemas.openxmlformats.org/officeDocument/2006/customXml" ds:itemID="{CD6B0FD5-61F6-B144-B718-1CFD75C9BD68}">
-  <ds:schemaRefs>
-    <ds:schemaRef ds:uri="http://schemas.openxmlformats.org/officeDocument/2006/bibliography"/>
-  </ds:schemaRefs>
-</ds:datastoreItem>
-</file>
-
-<file path=customXml/itemProps6.xml><?xml version="1.0" encoding="utf-8"?>
-<ds:datastoreItem xmlns:ds="http://schemas.openxmlformats.org/officeDocument/2006/customXml" ds:itemID="{341BF581-0AFD-DC45-833A-353936569503}">
-  <ds:schemaRefs>
-    <ds:schemaRef ds:uri="http://schemas.openxmlformats.org/officeDocument/2006/bibliography"/>
-  </ds:schemaRefs>
-</ds:datastoreItem>
-</file>
-
-<file path=customXml/itemProps7.xml><?xml version="1.0" encoding="utf-8"?>
-<ds:datastoreItem xmlns:ds="http://schemas.openxmlformats.org/officeDocument/2006/customXml" ds:itemID="{A0DC77BB-6031-5B4C-BD7E-B51B47748C52}">
-  <ds:schemaRefs>
-    <ds:schemaRef ds:uri="http://schemas.openxmlformats.org/officeDocument/2006/bibliography"/>
-  </ds:schemaRefs>
-</ds:datastoreItem>
-</file>
-
 <file path=customXml/itemProps8.xml><?xml version="1.0" encoding="utf-8"?>
-<ds:datastoreItem xmlns:ds="http://schemas.openxmlformats.org/officeDocument/2006/customXml" ds:itemID="{7BEB4A3F-E520-9946-A7F6-33B7787BD7EE}">
+<ds:datastoreItem xmlns:ds="http://schemas.openxmlformats.org/officeDocument/2006/customXml" ds:itemID="{AE309989-A6AE-A14A-9D5F-ECBC85C7D740}">
   <ds:schemaRefs>
     <ds:schemaRef ds:uri="http://schemas.openxmlformats.org/officeDocument/2006/bibliography"/>
   </ds:schemaRefs>
@@ -7900,7 +8036,7 @@
 </file>
 
 <file path=customXml/itemProps9.xml><?xml version="1.0" encoding="utf-8"?>
-<ds:datastoreItem xmlns:ds="http://schemas.openxmlformats.org/officeDocument/2006/customXml" ds:itemID="{AE309989-A6AE-A14A-9D5F-ECBC85C7D740}">
+<ds:datastoreItem xmlns:ds="http://schemas.openxmlformats.org/officeDocument/2006/customXml" ds:itemID="{F3B59445-91AB-BD42-885C-B0650A83374D}">
   <ds:schemaRefs>
     <ds:schemaRef ds:uri="http://schemas.openxmlformats.org/officeDocument/2006/bibliography"/>
   </ds:schemaRefs>

</xml_diff>

<commit_message>
2015-02-24 20:48 S. Christensen changes incorporated
Incorporated S. Christensen’s changes into the master document.
</commit_message>
<xml_diff>
--- a/concept/BFCHybrid.docx
+++ b/concept/BFCHybrid.docx
@@ -11,8 +11,6 @@
         </w:rPr>
       </w:pPr>
       <w:bookmarkStart w:id="0" w:name="a-direct-methanol-fuel-cell-solid-state-"/>
-      <w:bookmarkStart w:id="1" w:name="_GoBack"/>
-      <w:bookmarkEnd w:id="1"/>
       <w:r>
         <w:rPr>
           <w:rFonts w:ascii="Times New Roman" w:hAnsi="Times New Roman"/>
@@ -118,7 +116,7 @@
           <w:rFonts w:ascii="Times New Roman" w:hAnsi="Times New Roman"/>
         </w:rPr>
       </w:pPr>
-      <w:bookmarkStart w:id="2" w:name="introduction"/>
+      <w:bookmarkStart w:id="1" w:name="introduction"/>
       <w:bookmarkEnd w:id="0"/>
     </w:p>
     <w:p>
@@ -313,19 +311,7 @@
         <w:rPr>
           <w:rFonts w:ascii="Times New Roman" w:hAnsi="Times New Roman"/>
         </w:rPr>
-        <w:t>irect meth</w:t>
-      </w:r>
-      <w:r>
-        <w:rPr>
-          <w:rFonts w:ascii="Times New Roman" w:hAnsi="Times New Roman"/>
-        </w:rPr>
-        <w:t>a</w:t>
-      </w:r>
-      <w:r>
-        <w:rPr>
-          <w:rFonts w:ascii="Times New Roman" w:hAnsi="Times New Roman"/>
-        </w:rPr>
-        <w:t>nol fuel cells</w:t>
+        <w:t>irect methanol fuel cells</w:t>
       </w:r>
       <w:r>
         <w:rPr>
@@ -389,13 +375,7 @@
         <w:rPr>
           <w:rFonts w:ascii="Times New Roman" w:hAnsi="Times New Roman"/>
         </w:rPr>
-        <w:t>luggish</w:t>
-      </w:r>
-      <w:r>
-        <w:rPr>
-          <w:rFonts w:ascii="Times New Roman" w:hAnsi="Times New Roman"/>
-        </w:rPr>
-        <w:t xml:space="preserve"> kinetics, and chemical-, mass transport-, and </w:t>
+        <w:t xml:space="preserve">luggish kinetics, and chemical-, mass transport-, and </w:t>
       </w:r>
       <w:proofErr w:type="spellStart"/>
       <w:r>
@@ -421,13 +401,7 @@
         <w:rPr>
           <w:rFonts w:ascii="Times New Roman" w:hAnsi="Times New Roman"/>
         </w:rPr>
-        <w:t xml:space="preserve"> </w:t>
-      </w:r>
-      <w:r>
-        <w:rPr>
-          <w:rFonts w:ascii="Times New Roman" w:hAnsi="Times New Roman"/>
-        </w:rPr>
-        <w:t>impede their ability to promptly respond to changes in power demand and result in a narrow optimal operating range.</w:t>
+        <w:t xml:space="preserve"> impede their ability to promptly respond to changes in power demand and result in a narrow optimal operating range.</w:t>
       </w:r>
     </w:p>
     <w:p>
@@ -511,13 +485,12 @@
                             <w:r>
                               <w:rPr>
                                 <w:rFonts w:ascii="Times New Roman" w:hAnsi="Times New Roman" w:cs="Times New Roman"/>
-                                <w:noProof/>
                                 <w:color w:val="000000" w:themeColor="text1"/>
                                 <w:sz w:val="20"/>
                                 <w:szCs w:val="20"/>
                               </w:rPr>
                               <w:drawing>
-                                <wp:inline distT="0" distB="0" distL="0" distR="0" wp14:anchorId="349AB6EA" wp14:editId="0FC3D10F">
+                                <wp:inline distT="0" distB="0" distL="0" distR="0" wp14:anchorId="7164DBD7" wp14:editId="03446F4F">
                                   <wp:extent cx="3703320" cy="1905635"/>
                                   <wp:effectExtent l="0" t="0" r="5080" b="0"/>
                                   <wp:docPr id="3" name="Picture 3"/>
@@ -532,7 +505,7 @@
                                           <pic:cNvPicPr/>
                                         </pic:nvPicPr>
                                         <pic:blipFill>
-                                          <a:blip r:embed="rId28">
+                                          <a:blip r:embed="rId35">
                                             <a:extLst>
                                               <a:ext uri="{28A0092B-C50C-407E-A947-70E740481C1C}">
                                                 <a14:useLocalDpi xmlns:a14="http://schemas.microsoft.com/office/drawing/2010/main" val="0"/>
@@ -700,13 +673,12 @@
                       <w:r>
                         <w:rPr>
                           <w:rFonts w:ascii="Times New Roman" w:hAnsi="Times New Roman" w:cs="Times New Roman"/>
-                          <w:noProof/>
                           <w:color w:val="000000" w:themeColor="text1"/>
                           <w:sz w:val="20"/>
                           <w:szCs w:val="20"/>
                         </w:rPr>
                         <w:drawing>
-                          <wp:inline distT="0" distB="0" distL="0" distR="0" wp14:anchorId="349AB6EA" wp14:editId="0FC3D10F">
+                          <wp:inline distT="0" distB="0" distL="0" distR="0" wp14:anchorId="7164DBD7" wp14:editId="03446F4F">
                             <wp:extent cx="3703320" cy="1905635"/>
                             <wp:effectExtent l="0" t="0" r="5080" b="0"/>
                             <wp:docPr id="3" name="Picture 3"/>
@@ -721,7 +693,7 @@
                                     <pic:cNvPicPr/>
                                   </pic:nvPicPr>
                                   <pic:blipFill>
-                                    <a:blip r:embed="rId28">
+                                    <a:blip r:embed="rId35">
                                       <a:extLst>
                                         <a:ext uri="{28A0092B-C50C-407E-A947-70E740481C1C}">
                                           <a14:useLocalDpi xmlns:a14="http://schemas.microsoft.com/office/drawing/2010/main" val="0"/>
@@ -894,7 +866,7 @@
         </w:rPr>
         <w:t xml:space="preserve"> </w:t>
       </w:r>
-      <w:commentRangeStart w:id="3"/>
+      <w:commentRangeStart w:id="2"/>
       <w:r>
         <w:rPr>
           <w:rFonts w:ascii="Times New Roman" w:hAnsi="Times New Roman"/>
@@ -929,19 +901,7 @@
         <w:rPr>
           <w:rFonts w:ascii="Times New Roman" w:hAnsi="Times New Roman"/>
         </w:rPr>
-        <w:t>at present a</w:t>
-      </w:r>
-      <w:r>
-        <w:rPr>
-          <w:rFonts w:ascii="Times New Roman" w:hAnsi="Times New Roman"/>
-        </w:rPr>
-        <w:t>v</w:t>
-      </w:r>
-      <w:r>
-        <w:rPr>
-          <w:rFonts w:ascii="Times New Roman" w:hAnsi="Times New Roman"/>
-        </w:rPr>
-        <w:t>erag</w:t>
+        <w:t>at present averag</w:t>
       </w:r>
       <w:r>
         <w:rPr>
@@ -973,12 +933,12 @@
         </w:rPr>
         <w:t>strained by Carnot efficiency, DMFCs could theoretically achieve a 79% efficiency</w:t>
       </w:r>
-      <w:commentRangeEnd w:id="3"/>
+      <w:commentRangeEnd w:id="2"/>
       <w:r>
         <w:rPr>
           <w:rStyle w:val="CommentReference"/>
         </w:rPr>
-        <w:commentReference w:id="3"/>
+        <w:commentReference w:id="2"/>
       </w:r>
       <w:r>
         <w:rPr>
@@ -1152,7 +1112,49 @@
         <w:rPr>
           <w:rFonts w:ascii="Times New Roman" w:hAnsi="Times New Roman"/>
         </w:rPr>
-        <w:t>, this project will improve ba</w:t>
+        <w:t>, this project will improve battery technology through the deve</w:t>
+      </w:r>
+      <w:r>
+        <w:rPr>
+          <w:rFonts w:ascii="Times New Roman" w:hAnsi="Times New Roman"/>
+        </w:rPr>
+        <w:t>l</w:t>
+      </w:r>
+      <w:r>
+        <w:rPr>
+          <w:rFonts w:ascii="Times New Roman" w:hAnsi="Times New Roman"/>
+        </w:rPr>
+        <w:t>opment of a</w:t>
+      </w:r>
+      <w:r>
+        <w:rPr>
+          <w:rFonts w:ascii="Times New Roman" w:hAnsi="Times New Roman"/>
+        </w:rPr>
+        <w:t>n all</w:t>
+      </w:r>
+      <w:r>
+        <w:rPr>
+          <w:rFonts w:ascii="Times New Roman" w:hAnsi="Times New Roman"/>
+        </w:rPr>
+        <w:t xml:space="preserve"> solid-state lithium ion battery.</w:t>
+      </w:r>
+      <w:r>
+        <w:rPr>
+          <w:rFonts w:ascii="Times New Roman" w:hAnsi="Times New Roman"/>
+        </w:rPr>
+        <w:t xml:space="preserve"> </w:t>
+      </w:r>
+      <w:r>
+        <w:rPr>
+          <w:rFonts w:ascii="Times New Roman" w:hAnsi="Times New Roman"/>
+        </w:rPr>
+        <w:t xml:space="preserve"> </w:t>
+      </w:r>
+      <w:r>
+        <w:rPr>
+          <w:rFonts w:ascii="Times New Roman" w:hAnsi="Times New Roman"/>
+        </w:rPr>
+        <w:t>The resul</w:t>
       </w:r>
       <w:r>
         <w:rPr>
@@ -1164,61 +1166,19 @@
         <w:rPr>
           <w:rFonts w:ascii="Times New Roman" w:hAnsi="Times New Roman"/>
         </w:rPr>
-        <w:t>tery technology through the deve</w:t>
-      </w:r>
-      <w:r>
-        <w:rPr>
-          <w:rFonts w:ascii="Times New Roman" w:hAnsi="Times New Roman"/>
-        </w:rPr>
-        <w:t>l</w:t>
-      </w:r>
-      <w:r>
-        <w:rPr>
-          <w:rFonts w:ascii="Times New Roman" w:hAnsi="Times New Roman"/>
-        </w:rPr>
-        <w:t>opment of a</w:t>
-      </w:r>
-      <w:r>
-        <w:rPr>
-          <w:rFonts w:ascii="Times New Roman" w:hAnsi="Times New Roman"/>
-        </w:rPr>
-        <w:t>n all</w:t>
-      </w:r>
-      <w:r>
-        <w:rPr>
-          <w:rFonts w:ascii="Times New Roman" w:hAnsi="Times New Roman"/>
-        </w:rPr>
-        <w:t xml:space="preserve"> solid-state lithium ion battery.</w:t>
-      </w:r>
-      <w:r>
-        <w:rPr>
-          <w:rFonts w:ascii="Times New Roman" w:hAnsi="Times New Roman"/>
-        </w:rPr>
-        <w:t xml:space="preserve"> </w:t>
-      </w:r>
-      <w:r>
-        <w:rPr>
-          <w:rFonts w:ascii="Times New Roman" w:hAnsi="Times New Roman"/>
-        </w:rPr>
-        <w:t xml:space="preserve"> </w:t>
-      </w:r>
-      <w:r>
-        <w:rPr>
-          <w:rFonts w:ascii="Times New Roman" w:hAnsi="Times New Roman"/>
-        </w:rPr>
-        <w:t>The resulting hybrid DMFC/ASSLB will allow the power and energy requirements of each application to be opt</w:t>
-      </w:r>
-      <w:r>
-        <w:rPr>
-          <w:rFonts w:ascii="Times New Roman" w:hAnsi="Times New Roman"/>
-        </w:rPr>
-        <w:t>i</w:t>
-      </w:r>
-      <w:r>
-        <w:rPr>
-          <w:rFonts w:ascii="Times New Roman" w:hAnsi="Times New Roman"/>
-        </w:rPr>
-        <w:t>mized ind</w:t>
+        <w:t>ing hybrid DMFC/ASSLB will allow the power and energy requirements of each applic</w:t>
+      </w:r>
+      <w:r>
+        <w:rPr>
+          <w:rFonts w:ascii="Times New Roman" w:hAnsi="Times New Roman"/>
+        </w:rPr>
+        <w:t>a</w:t>
+      </w:r>
+      <w:r>
+        <w:rPr>
+          <w:rFonts w:ascii="Times New Roman" w:hAnsi="Times New Roman"/>
+        </w:rPr>
+        <w:t>tion to be optimized ind</w:t>
       </w:r>
       <w:r>
         <w:rPr>
@@ -1230,7 +1190,19 @@
         <w:rPr>
           <w:rFonts w:ascii="Times New Roman" w:hAnsi="Times New Roman"/>
         </w:rPr>
-        <w:t>pendently.</w:t>
+        <w:t>penden</w:t>
+      </w:r>
+      <w:r>
+        <w:rPr>
+          <w:rFonts w:ascii="Times New Roman" w:hAnsi="Times New Roman"/>
+        </w:rPr>
+        <w:t>t</w:t>
+      </w:r>
+      <w:r>
+        <w:rPr>
+          <w:rFonts w:ascii="Times New Roman" w:hAnsi="Times New Roman"/>
+        </w:rPr>
+        <w:t>ly.</w:t>
       </w:r>
     </w:p>
     <w:p>
@@ -1284,7 +1256,7 @@
                                 </pic:cNvPicPr>
                               </pic:nvPicPr>
                               <pic:blipFill>
-                                <a:blip r:embed="rId30">
+                                <a:blip r:embed="rId37">
                                   <a:extLst>
                                     <a:ext uri="{28A0092B-C50C-407E-A947-70E740481C1C}">
                                       <a14:useLocalDpi xmlns:a14="http://schemas.microsoft.com/office/drawing/2010/main" val="0"/>
@@ -1325,8 +1297,8 @@
                       <w:color w:val="000000" w:themeColor="text1"/>
                     </w:rPr>
                   </w:pPr>
-                  <w:bookmarkStart w:id="4" w:name="_Ref286391190"/>
-                  <w:bookmarkStart w:id="5" w:name="_Ref286391167"/>
+                  <w:bookmarkStart w:id="3" w:name="_Ref286391190"/>
+                  <w:bookmarkStart w:id="4" w:name="_Ref286391167"/>
                   <w:r>
                     <w:rPr>
                       <w:rFonts w:ascii="Baskerville" w:hAnsi="Baskerville"/>
@@ -1377,7 +1349,7 @@
                     </w:rPr>
                     <w:fldChar w:fldCharType="end"/>
                   </w:r>
-                  <w:bookmarkEnd w:id="4"/>
+                  <w:bookmarkEnd w:id="3"/>
                   <w:r>
                     <w:rPr>
                       <w:rFonts w:ascii="Baskerville" w:hAnsi="Baskerville"/>
@@ -1413,7 +1385,7 @@
                     </w:rPr>
                     <w:t>From Paneri2014.</w:t>
                   </w:r>
-                  <w:bookmarkEnd w:id="5"/>
+                  <w:bookmarkEnd w:id="4"/>
                   <w:proofErr w:type="gramEnd"/>
                 </w:p>
               </w:txbxContent>
@@ -1444,7 +1416,19 @@
         <w:rPr>
           <w:rFonts w:ascii="Times New Roman" w:hAnsi="Times New Roman"/>
         </w:rPr>
-        <w:t>permeability</w:t>
+        <w:t>permeabi</w:t>
+      </w:r>
+      <w:r>
+        <w:rPr>
+          <w:rFonts w:ascii="Times New Roman" w:hAnsi="Times New Roman"/>
+        </w:rPr>
+        <w:t>l</w:t>
+      </w:r>
+      <w:r>
+        <w:rPr>
+          <w:rFonts w:ascii="Times New Roman" w:hAnsi="Times New Roman"/>
+        </w:rPr>
+        <w:t>ity</w:t>
       </w:r>
       <w:r>
         <w:rPr>
@@ -1456,7 +1440,193 @@
         <w:rPr>
           <w:rFonts w:ascii="Times New Roman" w:hAnsi="Times New Roman"/>
         </w:rPr>
-        <w:t>water (Nair2012), but low intrinsic proton condu</w:t>
+        <w:t>water (Nair2012), but low intrinsic proton conductiv</w:t>
+      </w:r>
+      <w:r>
+        <w:rPr>
+          <w:rFonts w:ascii="Times New Roman" w:hAnsi="Times New Roman"/>
+        </w:rPr>
+        <w:t>i</w:t>
+      </w:r>
+      <w:r>
+        <w:rPr>
+          <w:rFonts w:ascii="Times New Roman" w:hAnsi="Times New Roman"/>
+        </w:rPr>
+        <w:t xml:space="preserve">ty (Tateishi2013). </w:t>
+      </w:r>
+      <w:r>
+        <w:rPr>
+          <w:rFonts w:ascii="Times New Roman" w:hAnsi="Times New Roman"/>
+        </w:rPr>
+        <w:t xml:space="preserve"> </w:t>
+      </w:r>
+      <w:r>
+        <w:rPr>
+          <w:rFonts w:ascii="Times New Roman" w:hAnsi="Times New Roman"/>
+        </w:rPr>
+        <w:t>However, t</w:t>
+      </w:r>
+      <w:r>
+        <w:rPr>
+          <w:rFonts w:ascii="Times New Roman" w:hAnsi="Times New Roman"/>
+        </w:rPr>
+        <w:t xml:space="preserve">he proton conductivity of </w:t>
+      </w:r>
+      <w:proofErr w:type="spellStart"/>
+      <w:r>
+        <w:rPr>
+          <w:rFonts w:ascii="Times New Roman" w:hAnsi="Times New Roman"/>
+        </w:rPr>
+        <w:t>su</w:t>
+      </w:r>
+      <w:r>
+        <w:rPr>
+          <w:rFonts w:ascii="Times New Roman" w:hAnsi="Times New Roman"/>
+        </w:rPr>
+        <w:t>l</w:t>
+      </w:r>
+      <w:r>
+        <w:rPr>
+          <w:rFonts w:ascii="Times New Roman" w:hAnsi="Times New Roman"/>
+        </w:rPr>
+        <w:t>fonated</w:t>
+      </w:r>
+      <w:proofErr w:type="spellEnd"/>
+      <w:r>
+        <w:rPr>
+          <w:rFonts w:ascii="Times New Roman" w:hAnsi="Times New Roman"/>
+        </w:rPr>
+        <w:t xml:space="preserve"> </w:t>
+      </w:r>
+      <w:r>
+        <w:rPr>
+          <w:rFonts w:ascii="Times New Roman" w:hAnsi="Times New Roman"/>
+        </w:rPr>
+        <w:t xml:space="preserve">GO has </w:t>
+      </w:r>
+      <w:r>
+        <w:rPr>
+          <w:rFonts w:ascii="Times New Roman" w:hAnsi="Times New Roman"/>
+        </w:rPr>
+        <w:t xml:space="preserve">recently </w:t>
+      </w:r>
+      <w:r>
+        <w:rPr>
+          <w:rFonts w:ascii="Times New Roman" w:hAnsi="Times New Roman"/>
+        </w:rPr>
+        <w:t xml:space="preserve">been </w:t>
+      </w:r>
+      <w:r>
+        <w:rPr>
+          <w:rFonts w:ascii="Times New Roman" w:hAnsi="Times New Roman"/>
+        </w:rPr>
+        <w:t xml:space="preserve">shown to be comparable to that </w:t>
+      </w:r>
+      <w:r>
+        <w:rPr>
+          <w:rFonts w:ascii="Times New Roman" w:hAnsi="Times New Roman"/>
+        </w:rPr>
+        <w:t xml:space="preserve">of </w:t>
+      </w:r>
+      <w:proofErr w:type="spellStart"/>
+      <w:r>
+        <w:rPr>
+          <w:rFonts w:ascii="Times New Roman" w:hAnsi="Times New Roman"/>
+        </w:rPr>
+        <w:t>Naf</w:t>
+      </w:r>
+      <w:r>
+        <w:rPr>
+          <w:rFonts w:ascii="Times New Roman" w:hAnsi="Times New Roman"/>
+        </w:rPr>
+        <w:t>i</w:t>
+      </w:r>
+      <w:r>
+        <w:rPr>
+          <w:rFonts w:ascii="Times New Roman" w:hAnsi="Times New Roman"/>
+        </w:rPr>
+        <w:t>on</w:t>
+      </w:r>
+      <w:proofErr w:type="spellEnd"/>
+      <w:r>
+        <w:rPr>
+          <w:rFonts w:ascii="Times New Roman" w:hAnsi="Times New Roman"/>
+        </w:rPr>
+        <w:t xml:space="preserve">® (Sott2012a), but </w:t>
+      </w:r>
+      <w:r>
+        <w:rPr>
+          <w:rFonts w:ascii="Times New Roman" w:hAnsi="Times New Roman"/>
+        </w:rPr>
+        <w:t>at the cost of</w:t>
+      </w:r>
+      <w:r>
+        <w:rPr>
+          <w:rFonts w:ascii="Times New Roman" w:hAnsi="Times New Roman"/>
+        </w:rPr>
+        <w:t xml:space="preserve"> increase</w:t>
+      </w:r>
+      <w:r>
+        <w:rPr>
+          <w:rFonts w:ascii="Times New Roman" w:hAnsi="Times New Roman"/>
+        </w:rPr>
+        <w:t>d</w:t>
+      </w:r>
+      <w:r>
+        <w:rPr>
+          <w:rFonts w:ascii="Times New Roman" w:hAnsi="Times New Roman"/>
+        </w:rPr>
+        <w:t xml:space="preserve"> methanol permeability (Jiang2014)</w:t>
+      </w:r>
+      <w:r>
+        <w:rPr>
+          <w:rFonts w:ascii="Times New Roman" w:hAnsi="Times New Roman"/>
+        </w:rPr>
+        <w:t>; and al</w:t>
+      </w:r>
+      <w:r>
+        <w:rPr>
+          <w:rFonts w:ascii="Times New Roman" w:hAnsi="Times New Roman"/>
+        </w:rPr>
+        <w:t>t</w:t>
+      </w:r>
+      <w:r>
+        <w:rPr>
+          <w:rFonts w:ascii="Times New Roman" w:hAnsi="Times New Roman"/>
+        </w:rPr>
+        <w:t xml:space="preserve">hough </w:t>
+      </w:r>
+      <w:proofErr w:type="spellStart"/>
+      <w:r>
+        <w:rPr>
+          <w:rFonts w:ascii="Times New Roman" w:hAnsi="Times New Roman"/>
+        </w:rPr>
+        <w:t>s</w:t>
+      </w:r>
+      <w:r>
+        <w:rPr>
+          <w:rFonts w:ascii="Times New Roman" w:hAnsi="Times New Roman"/>
+        </w:rPr>
+        <w:t>ulfonation</w:t>
+      </w:r>
+      <w:proofErr w:type="spellEnd"/>
+      <w:r>
+        <w:rPr>
+          <w:rFonts w:ascii="Times New Roman" w:hAnsi="Times New Roman"/>
+        </w:rPr>
+        <w:t xml:space="preserve"> has been shown to signif</w:t>
+      </w:r>
+      <w:r>
+        <w:rPr>
+          <w:rFonts w:ascii="Times New Roman" w:hAnsi="Times New Roman"/>
+        </w:rPr>
+        <w:t>i</w:t>
+      </w:r>
+      <w:r>
+        <w:rPr>
+          <w:rFonts w:ascii="Times New Roman" w:hAnsi="Times New Roman"/>
+        </w:rPr>
+        <w:t>cantly increase proton condu</w:t>
       </w:r>
       <w:r>
         <w:rPr>
@@ -1468,204 +1638,6 @@
         <w:rPr>
           <w:rFonts w:ascii="Times New Roman" w:hAnsi="Times New Roman"/>
         </w:rPr>
-        <w:t xml:space="preserve">tivity (Tateishi2013). </w:t>
-      </w:r>
-      <w:r>
-        <w:rPr>
-          <w:rFonts w:ascii="Times New Roman" w:hAnsi="Times New Roman"/>
-        </w:rPr>
-        <w:t xml:space="preserve"> </w:t>
-      </w:r>
-      <w:r>
-        <w:rPr>
-          <w:rFonts w:ascii="Times New Roman" w:hAnsi="Times New Roman"/>
-        </w:rPr>
-        <w:t>However, t</w:t>
-      </w:r>
-      <w:r>
-        <w:rPr>
-          <w:rFonts w:ascii="Times New Roman" w:hAnsi="Times New Roman"/>
-        </w:rPr>
-        <w:t>he</w:t>
-      </w:r>
-      <w:r>
-        <w:rPr>
-          <w:rFonts w:ascii="Times New Roman" w:hAnsi="Times New Roman"/>
-        </w:rPr>
-        <w:t xml:space="preserve"> proton conductivity of </w:t>
-      </w:r>
-      <w:proofErr w:type="spellStart"/>
-      <w:r>
-        <w:rPr>
-          <w:rFonts w:ascii="Times New Roman" w:hAnsi="Times New Roman"/>
-        </w:rPr>
-        <w:t>su</w:t>
-      </w:r>
-      <w:r>
-        <w:rPr>
-          <w:rFonts w:ascii="Times New Roman" w:hAnsi="Times New Roman"/>
-        </w:rPr>
-        <w:t>l</w:t>
-      </w:r>
-      <w:r>
-        <w:rPr>
-          <w:rFonts w:ascii="Times New Roman" w:hAnsi="Times New Roman"/>
-        </w:rPr>
-        <w:t>fonated</w:t>
-      </w:r>
-      <w:proofErr w:type="spellEnd"/>
-      <w:r>
-        <w:rPr>
-          <w:rFonts w:ascii="Times New Roman" w:hAnsi="Times New Roman"/>
-        </w:rPr>
-        <w:t xml:space="preserve"> </w:t>
-      </w:r>
-      <w:r>
-        <w:rPr>
-          <w:rFonts w:ascii="Times New Roman" w:hAnsi="Times New Roman"/>
-        </w:rPr>
-        <w:t xml:space="preserve">GO has </w:t>
-      </w:r>
-      <w:r>
-        <w:rPr>
-          <w:rFonts w:ascii="Times New Roman" w:hAnsi="Times New Roman"/>
-        </w:rPr>
-        <w:t xml:space="preserve">recently </w:t>
-      </w:r>
-      <w:r>
-        <w:rPr>
-          <w:rFonts w:ascii="Times New Roman" w:hAnsi="Times New Roman"/>
-        </w:rPr>
-        <w:t xml:space="preserve">been </w:t>
-      </w:r>
-      <w:r>
-        <w:rPr>
-          <w:rFonts w:ascii="Times New Roman" w:hAnsi="Times New Roman"/>
-        </w:rPr>
-        <w:t xml:space="preserve">shown to be comparable to that </w:t>
-      </w:r>
-      <w:r>
-        <w:rPr>
-          <w:rFonts w:ascii="Times New Roman" w:hAnsi="Times New Roman"/>
-        </w:rPr>
-        <w:t xml:space="preserve">of </w:t>
-      </w:r>
-      <w:proofErr w:type="spellStart"/>
-      <w:r>
-        <w:rPr>
-          <w:rFonts w:ascii="Times New Roman" w:hAnsi="Times New Roman"/>
-        </w:rPr>
-        <w:t>Naf</w:t>
-      </w:r>
-      <w:r>
-        <w:rPr>
-          <w:rFonts w:ascii="Times New Roman" w:hAnsi="Times New Roman"/>
-        </w:rPr>
-        <w:t>i</w:t>
-      </w:r>
-      <w:r>
-        <w:rPr>
-          <w:rFonts w:ascii="Times New Roman" w:hAnsi="Times New Roman"/>
-        </w:rPr>
-        <w:t>on</w:t>
-      </w:r>
-      <w:proofErr w:type="spellEnd"/>
-      <w:r>
-        <w:rPr>
-          <w:rFonts w:ascii="Times New Roman" w:hAnsi="Times New Roman"/>
-        </w:rPr>
-        <w:t xml:space="preserve">® (Sott2012a), but </w:t>
-      </w:r>
-      <w:r>
-        <w:rPr>
-          <w:rFonts w:ascii="Times New Roman" w:hAnsi="Times New Roman"/>
-        </w:rPr>
-        <w:t>at the cost of</w:t>
-      </w:r>
-      <w:r>
-        <w:rPr>
-          <w:rFonts w:ascii="Times New Roman" w:hAnsi="Times New Roman"/>
-        </w:rPr>
-        <w:t xml:space="preserve"> increase</w:t>
-      </w:r>
-      <w:r>
-        <w:rPr>
-          <w:rFonts w:ascii="Times New Roman" w:hAnsi="Times New Roman"/>
-        </w:rPr>
-        <w:t>d</w:t>
-      </w:r>
-      <w:r>
-        <w:rPr>
-          <w:rFonts w:ascii="Times New Roman" w:hAnsi="Times New Roman"/>
-        </w:rPr>
-        <w:t xml:space="preserve"> methanol permeability (Jiang2014</w:t>
-      </w:r>
-      <w:r>
-        <w:rPr>
-          <w:rFonts w:ascii="Times New Roman" w:hAnsi="Times New Roman"/>
-        </w:rPr>
-        <w:t>)</w:t>
-      </w:r>
-      <w:r>
-        <w:rPr>
-          <w:rFonts w:ascii="Times New Roman" w:hAnsi="Times New Roman"/>
-        </w:rPr>
-        <w:t>; and al</w:t>
-      </w:r>
-      <w:r>
-        <w:rPr>
-          <w:rFonts w:ascii="Times New Roman" w:hAnsi="Times New Roman"/>
-        </w:rPr>
-        <w:t>t</w:t>
-      </w:r>
-      <w:r>
-        <w:rPr>
-          <w:rFonts w:ascii="Times New Roman" w:hAnsi="Times New Roman"/>
-        </w:rPr>
-        <w:t xml:space="preserve">hough </w:t>
-      </w:r>
-      <w:proofErr w:type="spellStart"/>
-      <w:r>
-        <w:rPr>
-          <w:rFonts w:ascii="Times New Roman" w:hAnsi="Times New Roman"/>
-        </w:rPr>
-        <w:t>s</w:t>
-      </w:r>
-      <w:r>
-        <w:rPr>
-          <w:rFonts w:ascii="Times New Roman" w:hAnsi="Times New Roman"/>
-        </w:rPr>
-        <w:t>ulfonation</w:t>
-      </w:r>
-      <w:proofErr w:type="spellEnd"/>
-      <w:r>
-        <w:rPr>
-          <w:rFonts w:ascii="Times New Roman" w:hAnsi="Times New Roman"/>
-        </w:rPr>
-        <w:t xml:space="preserve"> has been shown to signif</w:t>
-      </w:r>
-      <w:r>
-        <w:rPr>
-          <w:rFonts w:ascii="Times New Roman" w:hAnsi="Times New Roman"/>
-        </w:rPr>
-        <w:t>i</w:t>
-      </w:r>
-      <w:r>
-        <w:rPr>
-          <w:rFonts w:ascii="Times New Roman" w:hAnsi="Times New Roman"/>
-        </w:rPr>
-        <w:t>cantly increase proton condu</w:t>
-      </w:r>
-      <w:r>
-        <w:rPr>
-          <w:rFonts w:ascii="Times New Roman" w:hAnsi="Times New Roman"/>
-        </w:rPr>
-        <w:t>c</w:t>
-      </w:r>
-      <w:r>
-        <w:rPr>
-          <w:rFonts w:ascii="Times New Roman" w:hAnsi="Times New Roman"/>
-        </w:rPr>
         <w:t>tivity at low methanol concentrations (Jiang2012), at hig</w:t>
       </w:r>
       <w:r>
@@ -1680,19 +1652,19 @@
         </w:rPr>
         <w:t xml:space="preserve">er concentrations the sulfonic acid groups on the GO surface induce a </w:t>
       </w:r>
-      <w:commentRangeStart w:id="6"/>
+      <w:commentRangeStart w:id="5"/>
       <w:r>
         <w:rPr>
           <w:rFonts w:ascii="Times New Roman" w:hAnsi="Times New Roman"/>
         </w:rPr>
         <w:t xml:space="preserve">methanol/water phase separation </w:t>
       </w:r>
-      <w:commentRangeEnd w:id="6"/>
+      <w:commentRangeEnd w:id="5"/>
       <w:r>
         <w:rPr>
           <w:rStyle w:val="CommentReference"/>
         </w:rPr>
-        <w:commentReference w:id="6"/>
+        <w:commentReference w:id="5"/>
       </w:r>
       <w:r>
         <w:rPr>
@@ -1791,31 +1763,19 @@
         <w:rPr>
           <w:rFonts w:ascii="Times New Roman" w:hAnsi="Times New Roman"/>
         </w:rPr>
-        <w:t xml:space="preserve"> in methanol pe</w:t>
-      </w:r>
-      <w:r>
-        <w:rPr>
-          <w:rFonts w:ascii="Times New Roman" w:hAnsi="Times New Roman"/>
-        </w:rPr>
-        <w:t>r</w:t>
-      </w:r>
-      <w:r>
-        <w:rPr>
-          <w:rFonts w:ascii="Times New Roman" w:hAnsi="Times New Roman"/>
-        </w:rPr>
-        <w:t>meability over that same range indicates methanol permeation occurs pr</w:t>
-      </w:r>
-      <w:r>
-        <w:rPr>
-          <w:rFonts w:ascii="Times New Roman" w:hAnsi="Times New Roman"/>
-        </w:rPr>
-        <w:t>e</w:t>
-      </w:r>
-      <w:r>
-        <w:rPr>
-          <w:rFonts w:ascii="Times New Roman" w:hAnsi="Times New Roman"/>
-        </w:rPr>
-        <w:t xml:space="preserve">dominantly at platelet edges.  </w:t>
+        <w:t xml:space="preserve"> in methanol permeabi</w:t>
+      </w:r>
+      <w:r>
+        <w:rPr>
+          <w:rFonts w:ascii="Times New Roman" w:hAnsi="Times New Roman"/>
+        </w:rPr>
+        <w:t>l</w:t>
+      </w:r>
+      <w:r>
+        <w:rPr>
+          <w:rFonts w:ascii="Times New Roman" w:hAnsi="Times New Roman"/>
+        </w:rPr>
+        <w:t xml:space="preserve">ity over that same range indicates methanol permeation occurs predominantly at platelet edges.  </w:t>
       </w:r>
       <w:r>
         <w:rPr>
@@ -1911,18 +1871,12 @@
         <w:rPr>
           <w:rFonts w:ascii="Times New Roman" w:hAnsi="Times New Roman" w:cs="Times New Roman"/>
         </w:rPr>
-        <w:t>proton transport</w:t>
+        <w:t>proton transport.</w:t>
       </w:r>
       <w:r>
         <w:rPr>
           <w:rFonts w:ascii="Times New Roman" w:hAnsi="Times New Roman" w:cs="Times New Roman"/>
         </w:rPr>
-        <w:t>.</w:t>
-      </w:r>
-      <w:r>
-        <w:rPr>
-          <w:rFonts w:ascii="Times New Roman" w:hAnsi="Times New Roman" w:cs="Times New Roman"/>
-        </w:rPr>
         <w:t xml:space="preserve">  </w:t>
       </w:r>
       <w:r>
@@ -1941,13 +1895,7 @@
         <w:rPr>
           <w:rFonts w:ascii="Times New Roman" w:hAnsi="Times New Roman"/>
         </w:rPr>
-        <w:t xml:space="preserve"> an increase in the methanol concentration from 2 to 10 M; </w:t>
-      </w:r>
-      <w:r>
-        <w:rPr>
-          <w:rFonts w:ascii="Times New Roman" w:hAnsi="Times New Roman"/>
-        </w:rPr>
-        <w:t>a</w:t>
+        <w:t xml:space="preserve"> an increase in the methanol concentration from 2 to 10 M; a</w:t>
       </w:r>
       <w:r>
         <w:rPr>
@@ -1990,19 +1938,7 @@
         <w:rPr>
           <w:rFonts w:ascii="Times New Roman" w:hAnsi="Times New Roman"/>
         </w:rPr>
-        <w:t>increase the proton co</w:t>
-      </w:r>
-      <w:r>
-        <w:rPr>
-          <w:rFonts w:ascii="Times New Roman" w:hAnsi="Times New Roman"/>
-        </w:rPr>
-        <w:t>n</w:t>
-      </w:r>
-      <w:r>
-        <w:rPr>
-          <w:rFonts w:ascii="Times New Roman" w:hAnsi="Times New Roman"/>
-        </w:rPr>
-        <w:t>ductivity for GO from 0.0045</w:t>
+        <w:t>increase the proton conductivity for GO from 0.0045</w:t>
       </w:r>
       <w:r>
         <w:rPr>
@@ -2138,7 +2074,7 @@
                                 </pic:cNvPicPr>
                               </pic:nvPicPr>
                               <pic:blipFill>
-                                <a:blip r:embed="rId31">
+                                <a:blip r:embed="rId38">
                                   <a:extLst>
                                     <a:ext uri="{28A0092B-C50C-407E-A947-70E740481C1C}">
                                       <a14:useLocalDpi xmlns:a14="http://schemas.microsoft.com/office/drawing/2010/main" val="0"/>
@@ -2474,19 +2410,7 @@
         <w:rPr>
           <w:rFonts w:ascii="Times New Roman" w:hAnsi="Times New Roman"/>
         </w:rPr>
-        <w:t>lytic a</w:t>
-      </w:r>
-      <w:r>
-        <w:rPr>
-          <w:rFonts w:ascii="Times New Roman" w:hAnsi="Times New Roman"/>
-        </w:rPr>
-        <w:t>c</w:t>
-      </w:r>
-      <w:r>
-        <w:rPr>
-          <w:rFonts w:ascii="Times New Roman" w:hAnsi="Times New Roman"/>
-        </w:rPr>
-        <w:t xml:space="preserve">tivity by </w:t>
+        <w:t xml:space="preserve">lytic activity by </w:t>
       </w:r>
       <w:r>
         <w:rPr>
@@ -2504,7 +2428,91 @@
         <w:rPr>
           <w:rFonts w:ascii="Times New Roman" w:hAnsi="Times New Roman"/>
         </w:rPr>
-        <w:t>scribed mo</w:t>
+        <w:t xml:space="preserve">scribed morphologies, shapes and sizes. We will pursue catalyst optimization by </w:t>
+      </w:r>
+      <w:r>
+        <w:rPr>
+          <w:rFonts w:ascii="Times New Roman" w:hAnsi="Times New Roman"/>
+        </w:rPr>
+        <w:t>combi</w:t>
+      </w:r>
+      <w:r>
+        <w:rPr>
+          <w:rFonts w:ascii="Times New Roman" w:hAnsi="Times New Roman"/>
+        </w:rPr>
+        <w:t>n</w:t>
+      </w:r>
+      <w:r>
+        <w:rPr>
+          <w:rFonts w:ascii="Times New Roman" w:hAnsi="Times New Roman"/>
+        </w:rPr>
+        <w:t>ing</w:t>
+      </w:r>
+      <w:r>
+        <w:rPr>
+          <w:rFonts w:ascii="Times New Roman" w:hAnsi="Times New Roman"/>
+        </w:rPr>
+        <w:t xml:space="preserve"> computational tools (sy</w:t>
+      </w:r>
+      <w:r>
+        <w:rPr>
+          <w:rFonts w:ascii="Times New Roman" w:hAnsi="Times New Roman"/>
+        </w:rPr>
+        <w:t>n</w:t>
+      </w:r>
+      <w:r>
+        <w:rPr>
+          <w:rFonts w:ascii="Times New Roman" w:hAnsi="Times New Roman"/>
+        </w:rPr>
+        <w:t xml:space="preserve">thesis models, simulations of process </w:t>
+      </w:r>
+      <w:r>
+        <w:rPr>
+          <w:rFonts w:ascii="Times New Roman" w:hAnsi="Times New Roman"/>
+        </w:rPr>
+        <w:t>and</w:t>
+      </w:r>
+      <w:r>
+        <w:rPr>
+          <w:rFonts w:ascii="Times New Roman" w:hAnsi="Times New Roman"/>
+        </w:rPr>
+        <w:t xml:space="preserve"> properties) with synthesis and characterization to </w:t>
+      </w:r>
+      <w:r>
+        <w:rPr>
+          <w:rFonts w:ascii="Times New Roman" w:hAnsi="Times New Roman"/>
+        </w:rPr>
+        <w:t>improve ca</w:t>
+      </w:r>
+      <w:r>
+        <w:rPr>
+          <w:rFonts w:ascii="Times New Roman" w:hAnsi="Times New Roman"/>
+        </w:rPr>
+        <w:t>t</w:t>
+      </w:r>
+      <w:r>
+        <w:rPr>
+          <w:rFonts w:ascii="Times New Roman" w:hAnsi="Times New Roman"/>
+        </w:rPr>
+        <w:t>alyst activity</w:t>
+      </w:r>
+      <w:r>
+        <w:rPr>
+          <w:rFonts w:ascii="Times New Roman" w:hAnsi="Times New Roman"/>
+        </w:rPr>
+        <w:t xml:space="preserve"> and achieve a fundamental u</w:t>
+      </w:r>
+      <w:r>
+        <w:rPr>
+          <w:rFonts w:ascii="Times New Roman" w:hAnsi="Times New Roman"/>
+        </w:rPr>
+        <w:t>n</w:t>
+      </w:r>
+      <w:r>
+        <w:rPr>
+          <w:rFonts w:ascii="Times New Roman" w:hAnsi="Times New Roman"/>
+        </w:rPr>
+        <w:t>derstanding of their synthesis and/or control over the final product and its catalytic prope</w:t>
       </w:r>
       <w:r>
         <w:rPr>
@@ -2516,102 +2524,6 @@
         <w:rPr>
           <w:rFonts w:ascii="Times New Roman" w:hAnsi="Times New Roman"/>
         </w:rPr>
-        <w:t xml:space="preserve">phologies, shapes and sizes. We will pursue catalyst optimization by </w:t>
-      </w:r>
-      <w:r>
-        <w:rPr>
-          <w:rFonts w:ascii="Times New Roman" w:hAnsi="Times New Roman"/>
-        </w:rPr>
-        <w:t>combi</w:t>
-      </w:r>
-      <w:r>
-        <w:rPr>
-          <w:rFonts w:ascii="Times New Roman" w:hAnsi="Times New Roman"/>
-        </w:rPr>
-        <w:t>n</w:t>
-      </w:r>
-      <w:r>
-        <w:rPr>
-          <w:rFonts w:ascii="Times New Roman" w:hAnsi="Times New Roman"/>
-        </w:rPr>
-        <w:t>ing</w:t>
-      </w:r>
-      <w:r>
-        <w:rPr>
-          <w:rFonts w:ascii="Times New Roman" w:hAnsi="Times New Roman"/>
-        </w:rPr>
-        <w:t xml:space="preserve"> computational tools (sy</w:t>
-      </w:r>
-      <w:r>
-        <w:rPr>
-          <w:rFonts w:ascii="Times New Roman" w:hAnsi="Times New Roman"/>
-        </w:rPr>
-        <w:t>n</w:t>
-      </w:r>
-      <w:r>
-        <w:rPr>
-          <w:rFonts w:ascii="Times New Roman" w:hAnsi="Times New Roman"/>
-        </w:rPr>
-        <w:t xml:space="preserve">thesis models, simulations of process </w:t>
-      </w:r>
-      <w:r>
-        <w:rPr>
-          <w:rFonts w:ascii="Times New Roman" w:hAnsi="Times New Roman"/>
-        </w:rPr>
-        <w:t>and</w:t>
-      </w:r>
-      <w:r>
-        <w:rPr>
-          <w:rFonts w:ascii="Times New Roman" w:hAnsi="Times New Roman"/>
-        </w:rPr>
-        <w:t xml:space="preserve"> properties) with synthesis and characterization to </w:t>
-      </w:r>
-      <w:r>
-        <w:rPr>
-          <w:rFonts w:ascii="Times New Roman" w:hAnsi="Times New Roman"/>
-        </w:rPr>
-        <w:t>improve ca</w:t>
-      </w:r>
-      <w:r>
-        <w:rPr>
-          <w:rFonts w:ascii="Times New Roman" w:hAnsi="Times New Roman"/>
-        </w:rPr>
-        <w:t>t</w:t>
-      </w:r>
-      <w:r>
-        <w:rPr>
-          <w:rFonts w:ascii="Times New Roman" w:hAnsi="Times New Roman"/>
-        </w:rPr>
-        <w:t>alyst activity</w:t>
-      </w:r>
-      <w:r>
-        <w:rPr>
-          <w:rFonts w:ascii="Times New Roman" w:hAnsi="Times New Roman"/>
-        </w:rPr>
-        <w:t xml:space="preserve"> and achieve a fundamental u</w:t>
-      </w:r>
-      <w:r>
-        <w:rPr>
-          <w:rFonts w:ascii="Times New Roman" w:hAnsi="Times New Roman"/>
-        </w:rPr>
-        <w:t>n</w:t>
-      </w:r>
-      <w:r>
-        <w:rPr>
-          <w:rFonts w:ascii="Times New Roman" w:hAnsi="Times New Roman"/>
-        </w:rPr>
-        <w:t>derstanding of their synthesis and/or control over the final product and its catalytic prope</w:t>
-      </w:r>
-      <w:r>
-        <w:rPr>
-          <w:rFonts w:ascii="Times New Roman" w:hAnsi="Times New Roman"/>
-        </w:rPr>
-        <w:t>r</w:t>
-      </w:r>
-      <w:r>
-        <w:rPr>
-          <w:rFonts w:ascii="Times New Roman" w:hAnsi="Times New Roman"/>
-        </w:rPr>
         <w:t>ties</w:t>
       </w:r>
       <w:r>
@@ -2620,19 +2532,19 @@
         </w:rPr>
         <w:t xml:space="preserve"> (</w:t>
       </w:r>
-      <w:commentRangeStart w:id="7"/>
+      <w:commentRangeStart w:id="6"/>
       <w:r>
         <w:rPr>
           <w:rFonts w:ascii="Times New Roman" w:hAnsi="Times New Roman"/>
         </w:rPr>
         <w:t>Leong2014</w:t>
       </w:r>
-      <w:commentRangeEnd w:id="7"/>
+      <w:commentRangeEnd w:id="6"/>
       <w:r>
         <w:rPr>
           <w:rStyle w:val="CommentReference"/>
         </w:rPr>
-        <w:commentReference w:id="7"/>
+        <w:commentReference w:id="6"/>
       </w:r>
       <w:r>
         <w:rPr>
@@ -2668,13 +2580,7 @@
         <w:rPr>
           <w:rFonts w:ascii="Times New Roman" w:hAnsi="Times New Roman"/>
         </w:rPr>
-        <w:t xml:space="preserve"> </w:t>
-      </w:r>
-      <w:r>
-        <w:rPr>
-          <w:rFonts w:ascii="Times New Roman" w:hAnsi="Times New Roman"/>
-        </w:rPr>
-        <w:t>NPs, with or without core-shell morphologies.  These well-defined catalytic systems are ideal for linking exper</w:t>
+        <w:t xml:space="preserve"> NPs, with or without core-shell morphologies.  These well-defined catalytic systems are ideal for linking exper</w:t>
       </w:r>
       <w:r>
         <w:rPr>
@@ -2711,7 +2617,19 @@
         <w:rPr>
           <w:rFonts w:ascii="Times New Roman" w:hAnsi="Times New Roman"/>
         </w:rPr>
-        <w:t xml:space="preserve">The proposed effort will increase catalyst stability by lowering the solubility of </w:t>
+        <w:t>The pr</w:t>
+      </w:r>
+      <w:r>
+        <w:rPr>
+          <w:rFonts w:ascii="Times New Roman" w:hAnsi="Times New Roman"/>
+        </w:rPr>
+        <w:t>o</w:t>
+      </w:r>
+      <w:r>
+        <w:rPr>
+          <w:rFonts w:ascii="Times New Roman" w:hAnsi="Times New Roman"/>
+        </w:rPr>
+        <w:t xml:space="preserve">posed effort will increase catalyst stability by lowering the solubility of </w:t>
       </w:r>
       <w:proofErr w:type="spellStart"/>
       <w:r>
@@ -2757,244 +2675,220 @@
         <w:rPr>
           <w:rFonts w:ascii="Times New Roman" w:hAnsi="Times New Roman" w:cs="Times New Roman"/>
         </w:rPr>
-        <w:t xml:space="preserve"> deposition including wet chemical redu</w:t>
+        <w:t xml:space="preserve"> deposition including wet chemical reduction (WCR), ALD, and sputtering.</w:t>
       </w:r>
       <w:r>
         <w:rPr>
           <w:rFonts w:ascii="Times New Roman" w:hAnsi="Times New Roman" w:cs="Times New Roman"/>
         </w:rPr>
-        <w:t>c</w:t>
+        <w:t xml:space="preserve">  </w:t>
+      </w:r>
+      <w:r>
+        <w:rPr>
+          <w:rFonts w:ascii="Times New Roman" w:hAnsi="Times New Roman"/>
+        </w:rPr>
+        <w:t>In addition to technical challenges, economic challenges exist that impede DMFC commercialization.  Among these, catalyst cost plays a major role</w:t>
+      </w:r>
+      <w:r>
+        <w:rPr>
+          <w:rFonts w:ascii="Times New Roman" w:hAnsi="Times New Roman"/>
+        </w:rPr>
+        <w:t>.</w:t>
+      </w:r>
+      <w:r>
+        <w:rPr>
+          <w:rFonts w:ascii="Times New Roman" w:hAnsi="Times New Roman"/>
+        </w:rPr>
+        <w:t xml:space="preserve"> </w:t>
+      </w:r>
+      <w:r>
+        <w:rPr>
+          <w:rFonts w:ascii="Times New Roman" w:hAnsi="Times New Roman"/>
+        </w:rPr>
+        <w:t xml:space="preserve"> </w:t>
+      </w:r>
+      <w:r>
+        <w:rPr>
+          <w:rFonts w:ascii="Times New Roman" w:hAnsi="Times New Roman"/>
+        </w:rPr>
+        <w:t>Both anode and cat</w:t>
+      </w:r>
+      <w:r>
+        <w:rPr>
+          <w:rFonts w:ascii="Times New Roman" w:hAnsi="Times New Roman"/>
+        </w:rPr>
+        <w:t>h</w:t>
+      </w:r>
+      <w:r>
+        <w:rPr>
+          <w:rFonts w:ascii="Times New Roman" w:hAnsi="Times New Roman"/>
+        </w:rPr>
+        <w:t>ode</w:t>
+      </w:r>
+      <w:r>
+        <w:rPr>
+          <w:rFonts w:ascii="Times New Roman" w:hAnsi="Times New Roman"/>
+        </w:rPr>
+        <w:t xml:space="preserve"> require platinum and platinum-group metal catal</w:t>
+      </w:r>
+      <w:r>
+        <w:rPr>
+          <w:rFonts w:ascii="Times New Roman" w:hAnsi="Times New Roman"/>
+        </w:rPr>
+        <w:t xml:space="preserve">ysts.  </w:t>
+      </w:r>
+      <w:r>
+        <w:rPr>
+          <w:rFonts w:ascii="Times New Roman" w:hAnsi="Times New Roman"/>
+        </w:rPr>
+        <w:t>L</w:t>
+      </w:r>
+      <w:r>
+        <w:rPr>
+          <w:rFonts w:ascii="Times New Roman" w:hAnsi="Times New Roman"/>
+        </w:rPr>
+        <w:t>oading levels</w:t>
+      </w:r>
+      <w:r>
+        <w:rPr>
+          <w:rFonts w:ascii="Times New Roman" w:hAnsi="Times New Roman"/>
+        </w:rPr>
+        <w:t xml:space="preserve"> of</w:t>
+      </w:r>
+      <w:r>
+        <w:rPr>
+          <w:rFonts w:ascii="Times New Roman" w:hAnsi="Times New Roman"/>
+        </w:rPr>
+        <w:t xml:space="preserve"> 2.5 mg/cm</w:t>
+      </w:r>
+      <w:r>
+        <w:rPr>
+          <w:rFonts w:ascii="Times New Roman" w:hAnsi="Times New Roman"/>
+          <w:vertAlign w:val="superscript"/>
+        </w:rPr>
+        <w:t>2</w:t>
+      </w:r>
+      <w:r>
+        <w:rPr>
+          <w:rFonts w:ascii="Times New Roman" w:hAnsi="Times New Roman"/>
+        </w:rPr>
+        <w:t xml:space="preserve"> on each catalyst laye</w:t>
+      </w:r>
+      <w:r>
+        <w:rPr>
+          <w:rFonts w:ascii="Times New Roman" w:hAnsi="Times New Roman"/>
+        </w:rPr>
+        <w:t>r</w:t>
+      </w:r>
+      <w:r>
+        <w:rPr>
+          <w:rFonts w:ascii="Times New Roman" w:hAnsi="Times New Roman"/>
+        </w:rPr>
+        <w:t xml:space="preserve"> account for a price of $1366/kW, based on platinum at $1162/oz.  At this cost, the price per kilowatt is </w:t>
+      </w:r>
+      <w:r>
+        <w:rPr>
+          <w:rFonts w:ascii="Times New Roman" w:hAnsi="Times New Roman"/>
+        </w:rPr>
+        <w:t>higher than</w:t>
+      </w:r>
+      <w:r>
+        <w:rPr>
+          <w:rFonts w:ascii="Times New Roman" w:hAnsi="Times New Roman"/>
+        </w:rPr>
+        <w:t xml:space="preserve"> existing lithium ion batteries (Kararudin2009), </w:t>
+      </w:r>
+      <w:r>
+        <w:rPr>
+          <w:rFonts w:ascii="Times New Roman" w:hAnsi="Times New Roman"/>
+        </w:rPr>
+        <w:t>and</w:t>
+      </w:r>
+      <w:r>
+        <w:rPr>
+          <w:rFonts w:ascii="Times New Roman" w:hAnsi="Times New Roman"/>
+        </w:rPr>
+        <w:t xml:space="preserve"> does not provide a sufficient cost-reduction incentive to justify changing technologies.</w:t>
+      </w:r>
+      <w:r>
+        <w:rPr>
+          <w:rFonts w:ascii="Times New Roman" w:hAnsi="Times New Roman"/>
+        </w:rPr>
+        <w:t xml:space="preserve">  Therefore to r</w:t>
+      </w:r>
+      <w:r>
+        <w:rPr>
+          <w:rFonts w:ascii="Times New Roman" w:hAnsi="Times New Roman"/>
+        </w:rPr>
+        <w:t>e</w:t>
+      </w:r>
+      <w:r>
+        <w:rPr>
+          <w:rFonts w:ascii="Times New Roman" w:hAnsi="Times New Roman"/>
+        </w:rPr>
+        <w:t>duce</w:t>
       </w:r>
       <w:r>
         <w:rPr>
           <w:rFonts w:ascii="Times New Roman" w:hAnsi="Times New Roman" w:cs="Times New Roman"/>
         </w:rPr>
-        <w:t>tion (WCR), ALD, and sputtering.</w:t>
+        <w:t xml:space="preserve"> catalytic </w:t>
+      </w:r>
+      <w:r>
+        <w:rPr>
+          <w:rFonts w:ascii="Times New Roman" w:hAnsi="Times New Roman"/>
+        </w:rPr>
+        <w:t xml:space="preserve">loading, </w:t>
       </w:r>
       <w:r>
         <w:rPr>
           <w:rFonts w:ascii="Times New Roman" w:hAnsi="Times New Roman" w:cs="Times New Roman"/>
         </w:rPr>
-        <w:t xml:space="preserve">  </w:t>
-      </w:r>
-      <w:r>
-        <w:rPr>
-          <w:rFonts w:ascii="Times New Roman" w:hAnsi="Times New Roman"/>
-        </w:rPr>
-        <w:t>In addition to tec</w:t>
-      </w:r>
-      <w:r>
-        <w:rPr>
-          <w:rFonts w:ascii="Times New Roman" w:hAnsi="Times New Roman"/>
-        </w:rPr>
-        <w:t>h</w:t>
-      </w:r>
-      <w:r>
-        <w:rPr>
-          <w:rFonts w:ascii="Times New Roman" w:hAnsi="Times New Roman"/>
-        </w:rPr>
-        <w:t>nical challenges, economic challenges exist that impede DMFC commercialization.  Among these, catalyst cost plays a major role</w:t>
-      </w:r>
-      <w:r>
-        <w:rPr>
-          <w:rFonts w:ascii="Times New Roman" w:hAnsi="Times New Roman"/>
-        </w:rPr>
-        <w:t>.</w:t>
-      </w:r>
-      <w:r>
-        <w:rPr>
-          <w:rFonts w:ascii="Times New Roman" w:hAnsi="Times New Roman"/>
-        </w:rPr>
-        <w:t xml:space="preserve"> </w:t>
-      </w:r>
-      <w:r>
-        <w:rPr>
-          <w:rFonts w:ascii="Times New Roman" w:hAnsi="Times New Roman"/>
-        </w:rPr>
-        <w:t xml:space="preserve"> </w:t>
-      </w:r>
-      <w:r>
-        <w:rPr>
-          <w:rFonts w:ascii="Times New Roman" w:hAnsi="Times New Roman"/>
-        </w:rPr>
-        <w:t>Both a</w:t>
-      </w:r>
-      <w:r>
-        <w:rPr>
-          <w:rFonts w:ascii="Times New Roman" w:hAnsi="Times New Roman"/>
+        <w:t>we</w:t>
+      </w:r>
+      <w:r>
+        <w:rPr>
+          <w:rFonts w:ascii="Times New Roman" w:hAnsi="Times New Roman" w:cs="Times New Roman"/>
+        </w:rPr>
+        <w:t xml:space="preserve"> will also i</w:t>
+      </w:r>
+      <w:r>
+        <w:rPr>
+          <w:rFonts w:ascii="Times New Roman" w:hAnsi="Times New Roman" w:cs="Times New Roman"/>
         </w:rPr>
         <w:t>n</w:t>
       </w:r>
       <w:r>
         <w:rPr>
-          <w:rFonts w:ascii="Times New Roman" w:hAnsi="Times New Roman"/>
-        </w:rPr>
-        <w:t>ode and cathode</w:t>
-      </w:r>
-      <w:r>
-        <w:rPr>
-          <w:rFonts w:ascii="Times New Roman" w:hAnsi="Times New Roman"/>
-        </w:rPr>
-        <w:t xml:space="preserve"> require platinum and platinum-group metal catal</w:t>
-      </w:r>
-      <w:r>
-        <w:rPr>
-          <w:rFonts w:ascii="Times New Roman" w:hAnsi="Times New Roman"/>
-        </w:rPr>
-        <w:t xml:space="preserve">ysts.  </w:t>
-      </w:r>
-      <w:r>
-        <w:rPr>
-          <w:rFonts w:ascii="Times New Roman" w:hAnsi="Times New Roman"/>
-        </w:rPr>
-        <w:t>L</w:t>
-      </w:r>
-      <w:r>
-        <w:rPr>
-          <w:rFonts w:ascii="Times New Roman" w:hAnsi="Times New Roman"/>
-        </w:rPr>
-        <w:t>oading levels</w:t>
-      </w:r>
-      <w:r>
-        <w:rPr>
-          <w:rFonts w:ascii="Times New Roman" w:hAnsi="Times New Roman"/>
-        </w:rPr>
-        <w:t xml:space="preserve"> of</w:t>
-      </w:r>
-      <w:r>
-        <w:rPr>
-          <w:rFonts w:ascii="Times New Roman" w:hAnsi="Times New Roman"/>
-        </w:rPr>
-        <w:t xml:space="preserve"> 2.5 mg/cm</w:t>
-      </w:r>
-      <w:r>
-        <w:rPr>
-          <w:rFonts w:ascii="Times New Roman" w:hAnsi="Times New Roman"/>
-          <w:vertAlign w:val="superscript"/>
-        </w:rPr>
-        <w:t>2</w:t>
-      </w:r>
-      <w:r>
-        <w:rPr>
-          <w:rFonts w:ascii="Times New Roman" w:hAnsi="Times New Roman"/>
-        </w:rPr>
-        <w:t xml:space="preserve"> on each ca</w:t>
-      </w:r>
-      <w:r>
-        <w:rPr>
-          <w:rFonts w:ascii="Times New Roman" w:hAnsi="Times New Roman"/>
-        </w:rPr>
-        <w:t>t</w:t>
-      </w:r>
-      <w:r>
-        <w:rPr>
-          <w:rFonts w:ascii="Times New Roman" w:hAnsi="Times New Roman"/>
-        </w:rPr>
-        <w:t>alyst laye</w:t>
-      </w:r>
-      <w:r>
-        <w:rPr>
-          <w:rFonts w:ascii="Times New Roman" w:hAnsi="Times New Roman"/>
-        </w:rPr>
-        <w:t>r</w:t>
-      </w:r>
-      <w:r>
-        <w:rPr>
-          <w:rFonts w:ascii="Times New Roman" w:hAnsi="Times New Roman"/>
-        </w:rPr>
-        <w:t xml:space="preserve"> account for a price of $1366/kW, based on platinum at $1162/oz.  At this cost, the price per kilowatt is </w:t>
-      </w:r>
-      <w:r>
-        <w:rPr>
-          <w:rFonts w:ascii="Times New Roman" w:hAnsi="Times New Roman"/>
-        </w:rPr>
-        <w:t>higher than</w:t>
-      </w:r>
-      <w:r>
-        <w:rPr>
-          <w:rFonts w:ascii="Times New Roman" w:hAnsi="Times New Roman"/>
-        </w:rPr>
-        <w:t xml:space="preserve"> existing lithium ion batteries (Kararudin2009), </w:t>
-      </w:r>
-      <w:r>
-        <w:rPr>
-          <w:rFonts w:ascii="Times New Roman" w:hAnsi="Times New Roman"/>
-        </w:rPr>
-        <w:t>and</w:t>
-      </w:r>
-      <w:r>
-        <w:rPr>
-          <w:rFonts w:ascii="Times New Roman" w:hAnsi="Times New Roman"/>
-        </w:rPr>
-        <w:t xml:space="preserve"> does not provide a sufficient cost-reduction incentive to justify changing technologies.</w:t>
-      </w:r>
-      <w:r>
-        <w:rPr>
-          <w:rFonts w:ascii="Times New Roman" w:hAnsi="Times New Roman"/>
-        </w:rPr>
-        <w:t xml:space="preserve">  Therefore to r</w:t>
-      </w:r>
-      <w:r>
-        <w:rPr>
-          <w:rFonts w:ascii="Times New Roman" w:hAnsi="Times New Roman"/>
-        </w:rPr>
-        <w:t>e</w:t>
-      </w:r>
-      <w:r>
-        <w:rPr>
-          <w:rFonts w:ascii="Times New Roman" w:hAnsi="Times New Roman"/>
-        </w:rPr>
-        <w:t>duce</w:t>
-      </w:r>
-      <w:r>
-        <w:rPr>
           <w:rFonts w:ascii="Times New Roman" w:hAnsi="Times New Roman" w:cs="Times New Roman"/>
         </w:rPr>
-        <w:t xml:space="preserve"> catalytic </w:t>
-      </w:r>
-      <w:r>
-        <w:rPr>
-          <w:rFonts w:ascii="Times New Roman" w:hAnsi="Times New Roman"/>
-        </w:rPr>
-        <w:t xml:space="preserve">loading, </w:t>
-      </w:r>
+        <w:t xml:space="preserve">vestigate the targeted growth of </w:t>
+      </w:r>
+      <w:proofErr w:type="spellStart"/>
       <w:r>
         <w:rPr>
           <w:rFonts w:ascii="Times New Roman" w:hAnsi="Times New Roman" w:cs="Times New Roman"/>
         </w:rPr>
-        <w:t>we</w:t>
-      </w:r>
+        <w:t>Pt</w:t>
+      </w:r>
+      <w:proofErr w:type="spellEnd"/>
       <w:r>
         <w:rPr>
           <w:rFonts w:ascii="Times New Roman" w:hAnsi="Times New Roman" w:cs="Times New Roman"/>
         </w:rPr>
-        <w:t xml:space="preserve"> will also investigate the targeted growth of </w:t>
-      </w:r>
-      <w:proofErr w:type="spellStart"/>
+        <w:t xml:space="preserve"> to GO surface defects using ALD, localizing catalyst depos</w:t>
+      </w:r>
       <w:r>
         <w:rPr>
           <w:rFonts w:ascii="Times New Roman" w:hAnsi="Times New Roman" w:cs="Times New Roman"/>
         </w:rPr>
-        <w:t>Pt</w:t>
-      </w:r>
-      <w:proofErr w:type="spellEnd"/>
+        <w:t>i</w:t>
+      </w:r>
       <w:r>
         <w:rPr>
           <w:rFonts w:ascii="Times New Roman" w:hAnsi="Times New Roman" w:cs="Times New Roman"/>
         </w:rPr>
-        <w:t xml:space="preserve"> to GO surface defects using ALD, localizing cat</w:t>
-      </w:r>
-      <w:r>
-        <w:rPr>
-          <w:rFonts w:ascii="Times New Roman" w:hAnsi="Times New Roman" w:cs="Times New Roman"/>
-        </w:rPr>
-        <w:t>a</w:t>
-      </w:r>
-      <w:r>
-        <w:rPr>
-          <w:rFonts w:ascii="Times New Roman" w:hAnsi="Times New Roman" w:cs="Times New Roman"/>
-        </w:rPr>
-        <w:t>lyst deposition to the centers of proton transport.</w:t>
+        <w:t>tion to the centers of proton transport.</w:t>
       </w:r>
     </w:p>
     <w:p>
@@ -3476,8 +3370,8 @@
           <w:b/>
         </w:rPr>
       </w:pPr>
+      <w:commentRangeStart w:id="7"/>
       <w:commentRangeStart w:id="8"/>
-      <w:commentRangeStart w:id="9"/>
       <w:r>
         <w:rPr>
           <w:rFonts w:ascii="Times New Roman" w:hAnsi="Times New Roman"/>
@@ -3485,26 +3379,26 @@
         </w:rPr>
         <w:t>Propose</w:t>
       </w:r>
+      <w:commentRangeEnd w:id="7"/>
+      <w:r>
+        <w:rPr>
+          <w:rStyle w:val="CommentReference"/>
+        </w:rPr>
+        <w:commentReference w:id="7"/>
+      </w:r>
+      <w:r>
+        <w:rPr>
+          <w:rFonts w:ascii="Times New Roman" w:hAnsi="Times New Roman"/>
+          <w:b/>
+        </w:rPr>
+        <w:t>d</w:t>
+      </w:r>
       <w:commentRangeEnd w:id="8"/>
       <w:r>
         <w:rPr>
           <w:rStyle w:val="CommentReference"/>
         </w:rPr>
         <w:commentReference w:id="8"/>
-      </w:r>
-      <w:r>
-        <w:rPr>
-          <w:rFonts w:ascii="Times New Roman" w:hAnsi="Times New Roman"/>
-          <w:b/>
-        </w:rPr>
-        <w:t>d</w:t>
-      </w:r>
-      <w:commentRangeEnd w:id="9"/>
-      <w:r>
-        <w:rPr>
-          <w:rStyle w:val="CommentReference"/>
-        </w:rPr>
-        <w:commentReference w:id="9"/>
       </w:r>
       <w:r>
         <w:rPr>
@@ -3579,13 +3473,7 @@
         <w:t>ynthesis</w:t>
       </w:r>
       <w:r>
-        <w:t xml:space="preserve"> and chara</w:t>
-      </w:r>
-      <w:r>
-        <w:t>c</w:t>
-      </w:r>
-      <w:r>
-        <w:t>terization of candidate graphene oxide</w:t>
+        <w:t xml:space="preserve"> and characterization of candidate graphene oxide</w:t>
       </w:r>
       <w:r>
         <w:t xml:space="preserve"> and chemically modified GO</w:t>
@@ -3596,57 +3484,45 @@
       <w:r>
         <w:t xml:space="preserve">. </w:t>
       </w:r>
+      <w:commentRangeStart w:id="9"/>
+      <w:r>
+        <w:rPr>
+          <w:highlight w:val="yellow"/>
+        </w:rPr>
+        <w:t>Modifications to GO will include</w:t>
+      </w:r>
+      <w:r>
+        <w:rPr>
+          <w:highlight w:val="yellow"/>
+        </w:rPr>
+        <w:t xml:space="preserve"> addition of dopants followed by thermal stabilization and controlled reduction of the oxide-containing functional groups. </w:t>
+      </w:r>
+      <w:r>
+        <w:rPr>
+          <w:highlight w:val="yellow"/>
+        </w:rPr>
+        <w:t xml:space="preserve"> </w:t>
+      </w:r>
+      <w:r>
+        <w:rPr>
+          <w:highlight w:val="yellow"/>
+        </w:rPr>
+        <w:t xml:space="preserve"> </w:t>
+      </w:r>
       <w:commentRangeStart w:id="10"/>
       <w:r>
         <w:rPr>
           <w:highlight w:val="yellow"/>
         </w:rPr>
-        <w:t>Modifications to GO will include</w:t>
-      </w:r>
-      <w:r>
-        <w:rPr>
-          <w:highlight w:val="yellow"/>
-        </w:rPr>
-        <w:t xml:space="preserve"> addition of dopants followed by thermal stabilization and co</w:t>
-      </w:r>
-      <w:r>
-        <w:rPr>
-          <w:highlight w:val="yellow"/>
-        </w:rPr>
-        <w:t>n</w:t>
-      </w:r>
-      <w:r>
-        <w:rPr>
-          <w:highlight w:val="yellow"/>
-        </w:rPr>
-        <w:t xml:space="preserve">trolled reduction of the oxide-containing functional groups. </w:t>
-      </w:r>
-      <w:r>
-        <w:rPr>
-          <w:highlight w:val="yellow"/>
-        </w:rPr>
-        <w:t xml:space="preserve"> </w:t>
-      </w:r>
-      <w:r>
-        <w:rPr>
-          <w:highlight w:val="yellow"/>
-        </w:rPr>
-        <w:t xml:space="preserve"> </w:t>
-      </w:r>
-      <w:commentRangeStart w:id="11"/>
-      <w:r>
-        <w:rPr>
-          <w:highlight w:val="yellow"/>
-        </w:rPr>
         <w:t>…</w:t>
       </w:r>
-      <w:commentRangeEnd w:id="11"/>
+      <w:commentRangeEnd w:id="10"/>
       <w:r>
         <w:rPr>
           <w:rStyle w:val="CommentReference"/>
           <w:highlight w:val="yellow"/>
         </w:rPr>
-        <w:commentReference w:id="11"/>
+        <w:commentReference w:id="10"/>
       </w:r>
       <w:r>
         <w:rPr>
@@ -3654,20 +3530,67 @@
         </w:rPr>
         <w:t xml:space="preserve"> </w:t>
       </w:r>
-      <w:commentRangeStart w:id="12"/>
+      <w:commentRangeStart w:id="11"/>
       <w:r>
         <w:rPr>
           <w:highlight w:val="yellow"/>
         </w:rPr>
         <w:t xml:space="preserve"> </w:t>
       </w:r>
-      <w:commentRangeEnd w:id="10"/>
+      <w:commentRangeEnd w:id="9"/>
       <w:r>
         <w:rPr>
           <w:rStyle w:val="CommentReference"/>
           <w:highlight w:val="yellow"/>
         </w:rPr>
-        <w:commentReference w:id="10"/>
+        <w:commentReference w:id="9"/>
+      </w:r>
+      <w:commentRangeEnd w:id="11"/>
+      <w:r>
+        <w:t xml:space="preserve"> </w:t>
+      </w:r>
+      <w:r>
+        <w:t>Very limited work has been done on the chemical modification of GO for DMFC membranes. This addresses two of the three pro</w:t>
+      </w:r>
+      <w:r>
+        <w:t>b</w:t>
+      </w:r>
+      <w:r>
+        <w:t>lems: proton conductivity (</w:t>
+      </w:r>
+      <w:proofErr w:type="spellStart"/>
+      <w:r>
+        <w:t>ohmic</w:t>
+      </w:r>
+      <w:proofErr w:type="spellEnd"/>
+      <w:r>
+        <w:t xml:space="preserve"> losses) and methanol crossover (mixed p</w:t>
+      </w:r>
+      <w:r>
+        <w:t>o</w:t>
+      </w:r>
+      <w:r>
+        <w:t xml:space="preserve">tential losses).  </w:t>
+      </w:r>
+      <w:r>
+        <w:rPr>
+          <w:rStyle w:val="CommentReference"/>
+        </w:rPr>
+        <w:commentReference w:id="11"/>
+      </w:r>
+      <w:r>
+        <w:t>Chemical modification of the GO can be done with ALD/MLD to control the surface to pr</w:t>
+      </w:r>
+      <w:r>
+        <w:t>o</w:t>
+      </w:r>
+      <w:r>
+        <w:t xml:space="preserve">mote proton conductivity, deposit catalyst, and control </w:t>
+      </w:r>
+      <w:commentRangeStart w:id="12"/>
+      <w:commentRangeStart w:id="13"/>
+      <w:r>
+        <w:t>hydrophobicity</w:t>
       </w:r>
       <w:commentRangeEnd w:id="12"/>
       <w:r>
@@ -3676,14 +3599,24 @@
         </w:rPr>
         <w:commentReference w:id="12"/>
       </w:r>
-      <w:r>
-        <w:t>Molecular dynamics sim</w:t>
-      </w:r>
-      <w:r>
-        <w:t>u</w:t>
-      </w:r>
-      <w:r>
-        <w:t xml:space="preserve">lations of proton transport </w:t>
+      <w:commentRangeEnd w:id="13"/>
+      <w:r>
+        <w:rPr>
+          <w:rStyle w:val="CommentReference"/>
+        </w:rPr>
+        <w:commentReference w:id="13"/>
+      </w:r>
+      <w:r>
+        <w:t xml:space="preserve">.  </w:t>
+      </w:r>
+      <w:r>
+        <w:t>Molecular dyna</w:t>
+      </w:r>
+      <w:r>
+        <w:t>m</w:t>
+      </w:r>
+      <w:r>
+        <w:t xml:space="preserve">ics simulations of proton transport </w:t>
       </w:r>
       <w:r>
         <w:t>through</w:t>
@@ -3692,7 +3625,13 @@
         <w:t xml:space="preserve"> graphene oxide </w:t>
       </w:r>
       <w:r>
-        <w:t>will be used to evaluate the efficacy of chemically mod</w:t>
+        <w:t>will be used to evaluate the e</w:t>
+      </w:r>
+      <w:r>
+        <w:t>f</w:t>
+      </w:r>
+      <w:r>
+        <w:t>ficacy of chemically mod</w:t>
       </w:r>
       <w:r>
         <w:t>i</w:t>
@@ -3704,16 +3643,16 @@
         <w:t xml:space="preserve">  (2) </w:t>
       </w:r>
       <w:r>
-        <w:t>Synthesis and analysis of the stability, activity, and performance of the anode catalyst layer under conditions near and around those e</w:t>
-      </w:r>
-      <w:r>
-        <w:t>x</w:t>
-      </w:r>
-      <w:r>
-        <w:t>pected during fuel cell operation.</w:t>
-      </w:r>
-      <w:r>
-        <w:t xml:space="preserve">  Improvements to the catalyst will involve modeling</w:t>
+        <w:t>Synthesis and analysis of the stability, activity, and performance of the anode catalyst layer under conditions near and around those expected during fuel cell operation.</w:t>
+      </w:r>
+      <w:r>
+        <w:t xml:space="preserve">  Improvements to the catalyst will involve mode</w:t>
+      </w:r>
+      <w:r>
+        <w:t>l</w:t>
+      </w:r>
+      <w:r>
+        <w:t>ing</w:t>
       </w:r>
       <w:r>
         <w:t xml:space="preserve"> </w:t>
@@ -3730,7 +3669,13 @@
       </w:r>
       <w:proofErr w:type="spellEnd"/>
       <w:r>
-        <w:t xml:space="preserve"> alloy nanoparticles.</w:t>
+        <w:t xml:space="preserve"> alloy nanopa</w:t>
+      </w:r>
+      <w:r>
+        <w:t>r</w:t>
+      </w:r>
+      <w:r>
+        <w:t>ticles.</w:t>
       </w:r>
       <w:r>
         <w:t xml:space="preserve">  (3) </w:t>
@@ -3745,7 +3690,20 @@
         <w:rPr>
           <w:rFonts w:ascii="Times New Roman" w:hAnsi="Times New Roman"/>
         </w:rPr>
-        <w:t>nderstand the cathode/</w:t>
+        <w:t>nderstand the cat</w:t>
+      </w:r>
+      <w:r>
+        <w:rPr>
+          <w:rFonts w:ascii="Times New Roman" w:hAnsi="Times New Roman"/>
+        </w:rPr>
+        <w:t>h</w:t>
+      </w:r>
+      <w:r>
+        <w:rPr>
+          <w:rFonts w:ascii="Times New Roman" w:hAnsi="Times New Roman"/>
+        </w:rPr>
+        <w:lastRenderedPageBreak/>
+        <w:t>ode/</w:t>
       </w:r>
       <w:r>
         <w:rPr>
@@ -3757,19 +3715,7 @@
         <w:rPr>
           <w:rFonts w:ascii="Times New Roman" w:hAnsi="Times New Roman"/>
         </w:rPr>
-        <w:t xml:space="preserve"> inte</w:t>
-      </w:r>
-      <w:r>
-        <w:rPr>
-          <w:rFonts w:ascii="Times New Roman" w:hAnsi="Times New Roman"/>
-        </w:rPr>
-        <w:t>r</w:t>
-      </w:r>
-      <w:r>
-        <w:rPr>
-          <w:rFonts w:ascii="Times New Roman" w:hAnsi="Times New Roman"/>
-        </w:rPr>
-        <w:t>face</w:t>
+        <w:t xml:space="preserve"> interface</w:t>
       </w:r>
       <w:r>
         <w:rPr>
@@ -3838,7 +3784,6 @@
         <w:rPr>
           <w:rFonts w:ascii="Times New Roman" w:hAnsi="Times New Roman"/>
         </w:rPr>
-        <w:lastRenderedPageBreak/>
         <w:tab/>
         <w:t xml:space="preserve">Year 2 will focus on </w:t>
       </w:r>
@@ -3918,19 +3863,7 @@
         <w:rPr>
           <w:rFonts w:ascii="Times New Roman" w:hAnsi="Times New Roman"/>
         </w:rPr>
-        <w:t>performance tes</w:t>
-      </w:r>
-      <w:r>
-        <w:rPr>
-          <w:rFonts w:ascii="Times New Roman" w:hAnsi="Times New Roman"/>
-        </w:rPr>
-        <w:t>t</w:t>
-      </w:r>
-      <w:r>
-        <w:rPr>
-          <w:rFonts w:ascii="Times New Roman" w:hAnsi="Times New Roman"/>
-        </w:rPr>
-        <w:t>ing at the Energy Systems Integration Facility at NREL.  Solid-state battery components will be i</w:t>
+        <w:t>performance testing at the Energy Systems Integration Facility at NREL.  Solid-state battery components will be i</w:t>
       </w:r>
       <w:r>
         <w:rPr>
@@ -4032,8 +3965,8 @@
         </w:rPr>
         <w:t xml:space="preserve">Technical risks will be mitigated </w:t>
       </w:r>
-      <w:commentRangeStart w:id="13"/>
       <w:commentRangeStart w:id="14"/>
+      <w:commentRangeStart w:id="15"/>
       <w:r>
         <w:rPr>
           <w:rFonts w:ascii="Times New Roman" w:hAnsi="Times New Roman"/>
@@ -4041,19 +3974,19 @@
         </w:rPr>
         <w:t>by</w:t>
       </w:r>
-      <w:commentRangeEnd w:id="13"/>
+      <w:commentRangeEnd w:id="14"/>
       <w:r>
         <w:rPr>
           <w:rStyle w:val="CommentReference"/>
         </w:rPr>
-        <w:commentReference w:id="13"/>
-      </w:r>
-      <w:commentRangeEnd w:id="14"/>
+        <w:commentReference w:id="14"/>
+      </w:r>
+      <w:commentRangeEnd w:id="15"/>
       <w:r>
         <w:rPr>
           <w:rStyle w:val="CommentReference"/>
         </w:rPr>
-        <w:commentReference w:id="14"/>
+        <w:commentReference w:id="15"/>
       </w:r>
       <w:r>
         <w:rPr>
@@ -4071,6 +4004,179 @@
           <w:rFonts w:ascii="Times New Roman" w:hAnsi="Times New Roman"/>
         </w:rPr>
       </w:pPr>
+      <w:r>
+        <w:rPr>
+          <w:rFonts w:ascii="Times New Roman" w:hAnsi="Times New Roman"/>
+        </w:rPr>
+        <w:tab/>
+        <w:t>Key technical risks for ALD and MLD modification of GO platelets reside in ineffectiv</w:t>
+      </w:r>
+      <w:r>
+        <w:rPr>
+          <w:rFonts w:ascii="Times New Roman" w:hAnsi="Times New Roman"/>
+        </w:rPr>
+        <w:t>e</w:t>
+      </w:r>
+      <w:r>
+        <w:rPr>
+          <w:rFonts w:ascii="Times New Roman" w:hAnsi="Times New Roman"/>
+        </w:rPr>
+        <w:t xml:space="preserve">ness of the sulfonic groups.  </w:t>
+      </w:r>
+      <w:proofErr w:type="gramStart"/>
+      <w:r>
+        <w:rPr>
+          <w:rFonts w:ascii="Times New Roman" w:hAnsi="Times New Roman"/>
+        </w:rPr>
+        <w:t>The risk will be mitigated by reserving the flexibility to pursue a</w:t>
+      </w:r>
+      <w:r>
+        <w:rPr>
+          <w:rFonts w:ascii="Times New Roman" w:hAnsi="Times New Roman"/>
+        </w:rPr>
+        <w:t>l</w:t>
+      </w:r>
+      <w:r>
+        <w:rPr>
+          <w:rFonts w:ascii="Times New Roman" w:hAnsi="Times New Roman"/>
+        </w:rPr>
+        <w:t xml:space="preserve">ternative </w:t>
+      </w:r>
+      <w:proofErr w:type="spellStart"/>
+      <w:r>
+        <w:rPr>
+          <w:rFonts w:ascii="Times New Roman" w:hAnsi="Times New Roman"/>
+        </w:rPr>
+        <w:t>functionalization</w:t>
+      </w:r>
+      <w:r>
+        <w:rPr>
+          <w:rFonts w:ascii="Times New Roman" w:hAnsi="Times New Roman"/>
+        </w:rPr>
+        <w:t>s</w:t>
+      </w:r>
+      <w:proofErr w:type="spellEnd"/>
+      <w:r>
+        <w:rPr>
+          <w:rFonts w:ascii="Times New Roman" w:hAnsi="Times New Roman"/>
+        </w:rPr>
+        <w:t>,</w:t>
+      </w:r>
+      <w:r>
+        <w:rPr>
+          <w:rFonts w:ascii="Times New Roman" w:hAnsi="Times New Roman"/>
+        </w:rPr>
+        <w:t xml:space="preserve"> such as </w:t>
+      </w:r>
+      <w:commentRangeStart w:id="16"/>
+      <w:r>
+        <w:rPr>
+          <w:rFonts w:ascii="Times New Roman" w:hAnsi="Times New Roman"/>
+        </w:rPr>
+        <w:t>fluorine-based chemistries</w:t>
+      </w:r>
+      <w:commentRangeEnd w:id="16"/>
+      <w:proofErr w:type="gramEnd"/>
+      <w:r>
+        <w:rPr>
+          <w:rStyle w:val="CommentReference"/>
+        </w:rPr>
+        <w:commentReference w:id="16"/>
+      </w:r>
+      <w:r>
+        <w:rPr>
+          <w:rFonts w:ascii="Times New Roman" w:hAnsi="Times New Roman"/>
+        </w:rPr>
+        <w:t xml:space="preserve">.  The </w:t>
+      </w:r>
+      <w:proofErr w:type="spellStart"/>
+      <w:r>
+        <w:rPr>
+          <w:rFonts w:ascii="Times New Roman" w:hAnsi="Times New Roman"/>
+        </w:rPr>
+        <w:t>Pt</w:t>
+      </w:r>
+      <w:proofErr w:type="spellEnd"/>
+      <w:r>
+        <w:rPr>
+          <w:rFonts w:ascii="Times New Roman" w:hAnsi="Times New Roman"/>
+        </w:rPr>
+        <w:t>-</w:t>
+      </w:r>
+      <w:proofErr w:type="spellStart"/>
+      <w:r>
+        <w:rPr>
+          <w:rFonts w:ascii="Times New Roman" w:hAnsi="Times New Roman"/>
+        </w:rPr>
+        <w:t>Ru</w:t>
+      </w:r>
+      <w:proofErr w:type="spellEnd"/>
+      <w:r>
+        <w:rPr>
+          <w:rFonts w:ascii="Times New Roman" w:hAnsi="Times New Roman"/>
+        </w:rPr>
+        <w:t>-R (R = N, C, B)</w:t>
+      </w:r>
+      <w:r>
+        <w:rPr>
+          <w:rFonts w:ascii="Times New Roman" w:hAnsi="Times New Roman"/>
+        </w:rPr>
+        <w:t xml:space="preserve"> cat</w:t>
+      </w:r>
+      <w:r>
+        <w:rPr>
+          <w:rFonts w:ascii="Times New Roman" w:hAnsi="Times New Roman"/>
+        </w:rPr>
+        <w:t>a</w:t>
+      </w:r>
+      <w:r>
+        <w:rPr>
+          <w:rFonts w:ascii="Times New Roman" w:hAnsi="Times New Roman"/>
+        </w:rPr>
+        <w:t xml:space="preserve">lysts </w:t>
+      </w:r>
+      <w:r>
+        <w:rPr>
+          <w:rFonts w:ascii="Times New Roman" w:hAnsi="Times New Roman"/>
+        </w:rPr>
+        <w:t>may be susceptible to agglomeration</w:t>
+      </w:r>
+      <w:r>
+        <w:rPr>
+          <w:rFonts w:ascii="Times New Roman" w:hAnsi="Times New Roman"/>
+        </w:rPr>
+        <w:t>,</w:t>
+      </w:r>
+      <w:r>
+        <w:rPr>
+          <w:rFonts w:ascii="Times New Roman" w:hAnsi="Times New Roman"/>
+        </w:rPr>
+        <w:t xml:space="preserve"> making their shape and chemistry ineffective.  Our team has explored additional functionalization of the carbon support with nitrogen to prevent a</w:t>
+      </w:r>
+      <w:r>
+        <w:rPr>
+          <w:rFonts w:ascii="Times New Roman" w:hAnsi="Times New Roman"/>
+        </w:rPr>
+        <w:t>g</w:t>
+      </w:r>
+      <w:r>
+        <w:rPr>
+          <w:rFonts w:ascii="Times New Roman" w:hAnsi="Times New Roman"/>
+        </w:rPr>
+        <w:t>gregation in prior work and the capabilities are available to integrate this process to catalyst o</w:t>
+      </w:r>
+      <w:r>
+        <w:rPr>
+          <w:rFonts w:ascii="Times New Roman" w:hAnsi="Times New Roman"/>
+        </w:rPr>
+        <w:t>p</w:t>
+      </w:r>
+      <w:r>
+        <w:rPr>
+          <w:rFonts w:ascii="Times New Roman" w:hAnsi="Times New Roman"/>
+        </w:rPr>
+        <w:t>timization.</w:t>
+      </w:r>
     </w:p>
     <w:p>
       <w:pPr>
@@ -4078,16 +4184,8 @@
         <w:jc w:val="both"/>
         <w:rPr>
           <w:rFonts w:ascii="Times New Roman" w:hAnsi="Times New Roman"/>
-          <w:b/>
-        </w:rPr>
-      </w:pPr>
-      <w:r>
-        <w:rPr>
-          <w:rFonts w:ascii="Times New Roman" w:hAnsi="Times New Roman"/>
-          <w:b/>
-        </w:rPr>
-        <w:t>Team Organization and Capabilities</w:t>
-      </w:r>
+        </w:rPr>
+      </w:pPr>
     </w:p>
     <w:p>
       <w:pPr>
@@ -4095,8 +4193,16 @@
         <w:jc w:val="both"/>
         <w:rPr>
           <w:rFonts w:ascii="Times New Roman" w:hAnsi="Times New Roman"/>
-        </w:rPr>
-      </w:pPr>
+          <w:b/>
+        </w:rPr>
+      </w:pPr>
+      <w:r>
+        <w:rPr>
+          <w:rFonts w:ascii="Times New Roman" w:hAnsi="Times New Roman"/>
+          <w:b/>
+        </w:rPr>
+        <w:t>Team Organization and Capabilities</w:t>
+      </w:r>
     </w:p>
     <w:p>
       <w:pPr>
@@ -4106,19 +4212,6 @@
           <w:rFonts w:ascii="Times New Roman" w:hAnsi="Times New Roman"/>
         </w:rPr>
       </w:pPr>
-      <w:r>
-        <w:rPr>
-          <w:rFonts w:ascii="Times New Roman" w:hAnsi="Times New Roman"/>
-          <w:b/>
-        </w:rPr>
-        <w:t>Project Prime</w:t>
-      </w:r>
-      <w:r>
-        <w:rPr>
-          <w:rFonts w:ascii="Times New Roman" w:hAnsi="Times New Roman"/>
-        </w:rPr>
-        <w:t>: Process Global, Inc. brings to the table…</w:t>
-      </w:r>
     </w:p>
     <w:p>
       <w:pPr>
@@ -4131,15 +4224,15 @@
       <w:r>
         <w:rPr>
           <w:rFonts w:ascii="Times New Roman" w:hAnsi="Times New Roman"/>
-          <w:i/>
-        </w:rPr>
-        <w:t>Principle Investigator</w:t>
-      </w:r>
-      <w:r>
-        <w:rPr>
-          <w:rFonts w:ascii="Times New Roman" w:hAnsi="Times New Roman"/>
-        </w:rPr>
-        <w:t>: Dr. Branden Kappes is an expert in… and will provide…</w:t>
+          <w:b/>
+        </w:rPr>
+        <w:t>Project Prime</w:t>
+      </w:r>
+      <w:r>
+        <w:rPr>
+          <w:rFonts w:ascii="Times New Roman" w:hAnsi="Times New Roman"/>
+        </w:rPr>
+        <w:t>: Process Global, Inc. brings to the table…</w:t>
       </w:r>
     </w:p>
     <w:p>
@@ -4153,15 +4246,15 @@
       <w:r>
         <w:rPr>
           <w:rFonts w:ascii="Times New Roman" w:hAnsi="Times New Roman"/>
-          <w:b/>
-        </w:rPr>
-        <w:t>Project Partner</w:t>
-      </w:r>
-      <w:r>
-        <w:rPr>
-          <w:rFonts w:ascii="Times New Roman" w:hAnsi="Times New Roman"/>
-        </w:rPr>
-        <w:t>: NREL will bring…</w:t>
+          <w:i/>
+        </w:rPr>
+        <w:t>Principle Investigator</w:t>
+      </w:r>
+      <w:r>
+        <w:rPr>
+          <w:rFonts w:ascii="Times New Roman" w:hAnsi="Times New Roman"/>
+        </w:rPr>
+        <w:t>: Dr. Branden Kappes is an expert in… and will provide…</w:t>
       </w:r>
     </w:p>
     <w:p>
@@ -4175,29 +4268,15 @@
       <w:r>
         <w:rPr>
           <w:rFonts w:ascii="Times New Roman" w:hAnsi="Times New Roman"/>
-          <w:i/>
-        </w:rPr>
-        <w:t>Key Member</w:t>
-      </w:r>
-      <w:r>
-        <w:rPr>
-          <w:rFonts w:ascii="Times New Roman" w:hAnsi="Times New Roman"/>
-        </w:rPr>
-        <w:t xml:space="preserve">: Dr. </w:t>
-      </w:r>
-      <w:proofErr w:type="spellStart"/>
-      <w:r>
-        <w:rPr>
-          <w:rFonts w:ascii="Times New Roman" w:hAnsi="Times New Roman"/>
-        </w:rPr>
-        <w:t>Chunmei</w:t>
-      </w:r>
-      <w:proofErr w:type="spellEnd"/>
-      <w:r>
-        <w:rPr>
-          <w:rFonts w:ascii="Times New Roman" w:hAnsi="Times New Roman"/>
-        </w:rPr>
-        <w:t xml:space="preserve"> Ban is an expert in… and will provide…</w:t>
+          <w:b/>
+        </w:rPr>
+        <w:t>Project Partner</w:t>
+      </w:r>
+      <w:r>
+        <w:rPr>
+          <w:rFonts w:ascii="Times New Roman" w:hAnsi="Times New Roman"/>
+        </w:rPr>
+        <w:t>: NREL will bring…</w:t>
       </w:r>
     </w:p>
     <w:p>
@@ -4219,7 +4298,21 @@
         <w:rPr>
           <w:rFonts w:ascii="Times New Roman" w:hAnsi="Times New Roman"/>
         </w:rPr>
-        <w:t>: Dr. Steven Christensen is an expert in… and will provide…</w:t>
+        <w:t xml:space="preserve">: Dr. </w:t>
+      </w:r>
+      <w:proofErr w:type="spellStart"/>
+      <w:r>
+        <w:rPr>
+          <w:rFonts w:ascii="Times New Roman" w:hAnsi="Times New Roman"/>
+        </w:rPr>
+        <w:t>Chunmei</w:t>
+      </w:r>
+      <w:proofErr w:type="spellEnd"/>
+      <w:r>
+        <w:rPr>
+          <w:rFonts w:ascii="Times New Roman" w:hAnsi="Times New Roman"/>
+        </w:rPr>
+        <w:t xml:space="preserve"> Ban is an expert in… and will provide…</w:t>
       </w:r>
     </w:p>
     <w:p>
@@ -4241,25 +4334,25 @@
         <w:rPr>
           <w:rFonts w:ascii="Times New Roman" w:hAnsi="Times New Roman"/>
         </w:rPr>
-        <w:t>: Dr. Katherine Hurst is an expert in</w:t>
-      </w:r>
-      <w:r>
-        <w:rPr>
-          <w:rFonts w:ascii="Times New Roman" w:hAnsi="Times New Roman"/>
-        </w:rPr>
-        <w:t xml:space="preserve"> material synthesis</w:t>
-      </w:r>
-      <w:r>
-        <w:rPr>
-          <w:rFonts w:ascii="Times New Roman" w:hAnsi="Times New Roman"/>
-        </w:rPr>
-        <w:t xml:space="preserve"> and will </w:t>
-      </w:r>
-      <w:r>
-        <w:rPr>
-          <w:rFonts w:ascii="Times New Roman" w:hAnsi="Times New Roman"/>
-        </w:rPr>
-        <w:t>perform catalyst synthesis and GO formation and modification.</w:t>
+        <w:t>: Dr. Steven Christensen is an expert in</w:t>
+      </w:r>
+      <w:r>
+        <w:rPr>
+          <w:rFonts w:ascii="Times New Roman" w:hAnsi="Times New Roman"/>
+        </w:rPr>
+        <w:t xml:space="preserve"> catalyst characterization and will support process feedback for the </w:t>
+      </w:r>
+      <w:r>
+        <w:rPr>
+          <w:rFonts w:ascii="Times New Roman" w:hAnsi="Times New Roman"/>
+        </w:rPr>
+        <w:t>optimization</w:t>
+      </w:r>
+      <w:r>
+        <w:rPr>
+          <w:rFonts w:ascii="Times New Roman" w:hAnsi="Times New Roman"/>
+        </w:rPr>
+        <w:t xml:space="preserve"> of the DMFC components.</w:t>
       </w:r>
     </w:p>
     <w:p>
@@ -4273,15 +4366,33 @@
       <w:r>
         <w:rPr>
           <w:rFonts w:ascii="Times New Roman" w:hAnsi="Times New Roman"/>
-          <w:b/>
-        </w:rPr>
-        <w:t>Project Partner</w:t>
-      </w:r>
-      <w:r>
-        <w:rPr>
-          <w:rFonts w:ascii="Times New Roman" w:hAnsi="Times New Roman"/>
-        </w:rPr>
-        <w:t>: Colorado School of Mines will bring…</w:t>
+          <w:i/>
+        </w:rPr>
+        <w:t>Key Member</w:t>
+      </w:r>
+      <w:r>
+        <w:rPr>
+          <w:rFonts w:ascii="Times New Roman" w:hAnsi="Times New Roman"/>
+        </w:rPr>
+        <w:t>: Dr. Katherine Hurst is an expert in</w:t>
+      </w:r>
+      <w:r>
+        <w:rPr>
+          <w:rFonts w:ascii="Times New Roman" w:hAnsi="Times New Roman"/>
+        </w:rPr>
+        <w:t xml:space="preserve"> material synthesis</w:t>
+      </w:r>
+      <w:r>
+        <w:rPr>
+          <w:rFonts w:ascii="Times New Roman" w:hAnsi="Times New Roman"/>
+        </w:rPr>
+        <w:t xml:space="preserve"> and will </w:t>
+      </w:r>
+      <w:r>
+        <w:rPr>
+          <w:rFonts w:ascii="Times New Roman" w:hAnsi="Times New Roman"/>
+        </w:rPr>
+        <w:t>perform catalyst synthesis and GO formation and modification.</w:t>
       </w:r>
     </w:p>
     <w:p>
@@ -4295,29 +4406,15 @@
       <w:r>
         <w:rPr>
           <w:rFonts w:ascii="Times New Roman" w:hAnsi="Times New Roman"/>
-          <w:i/>
-        </w:rPr>
-        <w:t>Key Member</w:t>
-      </w:r>
-      <w:r>
-        <w:rPr>
-          <w:rFonts w:ascii="Times New Roman" w:hAnsi="Times New Roman"/>
-        </w:rPr>
-        <w:t xml:space="preserve">: Prof. </w:t>
-      </w:r>
-      <w:proofErr w:type="spellStart"/>
-      <w:r>
-        <w:rPr>
-          <w:rFonts w:ascii="Times New Roman" w:hAnsi="Times New Roman"/>
-        </w:rPr>
-        <w:t>Cristian</w:t>
-      </w:r>
-      <w:proofErr w:type="spellEnd"/>
-      <w:r>
-        <w:rPr>
-          <w:rFonts w:ascii="Times New Roman" w:hAnsi="Times New Roman"/>
-        </w:rPr>
-        <w:t xml:space="preserve"> Ciobanu is an expert in… and will provide…</w:t>
+          <w:b/>
+        </w:rPr>
+        <w:t>Project Partner</w:t>
+      </w:r>
+      <w:r>
+        <w:rPr>
+          <w:rFonts w:ascii="Times New Roman" w:hAnsi="Times New Roman"/>
+        </w:rPr>
+        <w:t>: Colorado School of Mines will bring…</w:t>
       </w:r>
     </w:p>
     <w:p>
@@ -4328,6 +4425,33 @@
           <w:rFonts w:ascii="Times New Roman" w:hAnsi="Times New Roman"/>
         </w:rPr>
       </w:pPr>
+      <w:r>
+        <w:rPr>
+          <w:rFonts w:ascii="Times New Roman" w:hAnsi="Times New Roman"/>
+          <w:i/>
+        </w:rPr>
+        <w:t>Key Member</w:t>
+      </w:r>
+      <w:r>
+        <w:rPr>
+          <w:rFonts w:ascii="Times New Roman" w:hAnsi="Times New Roman"/>
+        </w:rPr>
+        <w:t xml:space="preserve">: Prof. </w:t>
+      </w:r>
+      <w:proofErr w:type="spellStart"/>
+      <w:r>
+        <w:rPr>
+          <w:rFonts w:ascii="Times New Roman" w:hAnsi="Times New Roman"/>
+        </w:rPr>
+        <w:t>Cristian</w:t>
+      </w:r>
+      <w:proofErr w:type="spellEnd"/>
+      <w:r>
+        <w:rPr>
+          <w:rFonts w:ascii="Times New Roman" w:hAnsi="Times New Roman"/>
+        </w:rPr>
+        <w:t xml:space="preserve"> Ciobanu is an expert in… and will provide…</w:t>
+      </w:r>
     </w:p>
     <w:p>
       <w:pPr>
@@ -4337,6 +4461,15 @@
           <w:rFonts w:ascii="Times New Roman" w:hAnsi="Times New Roman"/>
         </w:rPr>
       </w:pPr>
+    </w:p>
+    <w:p>
+      <w:pPr>
+        <w:spacing w:before="0" w:after="0"/>
+        <w:jc w:val="both"/>
+        <w:rPr>
+          <w:rFonts w:ascii="Times New Roman" w:hAnsi="Times New Roman"/>
+        </w:rPr>
+      </w:pPr>
       <w:r>
         <w:rPr>
           <w:rFonts w:ascii="Times New Roman" w:hAnsi="Times New Roman"/>
@@ -4368,7 +4501,7 @@
         <w:t>um ion batteries. Drs. Ciobanu and Kappes have collaborated on… Drs. …</w:t>
       </w:r>
     </w:p>
-    <w:bookmarkEnd w:id="2"/>
+    <w:bookmarkEnd w:id="1"/>
     <w:p>
       <w:pPr>
         <w:spacing w:before="0" w:after="200"/>
@@ -4379,8 +4512,8 @@
       </w:pPr>
     </w:p>
     <w:sectPr>
-      <w:headerReference w:type="default" r:id="rId32"/>
-      <w:footerReference w:type="default" r:id="rId33"/>
+      <w:headerReference w:type="default" r:id="rId39"/>
+      <w:footerReference w:type="default" r:id="rId40"/>
       <w:pgSz w:w="12240" w:h="15840"/>
       <w:pgMar w:top="1440" w:right="1440" w:bottom="1440" w:left="1440" w:header="720" w:footer="720" w:gutter="0"/>
       <w:cols w:space="720"/>
@@ -4392,7 +4525,7 @@
 
 <file path=word/comments.xml><?xml version="1.0" encoding="utf-8"?>
 <w:comments xmlns:wpc="http://schemas.microsoft.com/office/word/2010/wordprocessingCanvas" xmlns:mo="http://schemas.microsoft.com/office/mac/office/2008/main" xmlns:mc="http://schemas.openxmlformats.org/markup-compatibility/2006" xmlns:mv="urn:schemas-microsoft-com:mac:vml" xmlns:o="urn:schemas-microsoft-com:office:office" xmlns:r="http://schemas.openxmlformats.org/officeDocument/2006/relationships" xmlns:m="http://schemas.openxmlformats.org/officeDocument/2006/math" xmlns:v="urn:schemas-microsoft-com:vml" xmlns:wp14="http://schemas.microsoft.com/office/word/2010/wordprocessingDrawing" xmlns:wp="http://schemas.openxmlformats.org/drawingml/2006/wordprocessingDrawing" xmlns:w10="urn:schemas-microsoft-com:office:word" xmlns:w="http://schemas.openxmlformats.org/wordprocessingml/2006/main" xmlns:w14="http://schemas.microsoft.com/office/word/2010/wordml" xmlns:wpg="http://schemas.microsoft.com/office/word/2010/wordprocessingGroup" xmlns:wpi="http://schemas.microsoft.com/office/word/2010/wordprocessingInk" xmlns:wne="http://schemas.microsoft.com/office/word/2006/wordml" xmlns:wps="http://schemas.microsoft.com/office/word/2010/wordprocessingShape" mc:Ignorable="w14 wp14 mv">
-  <w:comment w:id="3" w:author="Branden Kappes" w:date="2015-02-24T11:48:00Z" w:initials="BK">
+  <w:comment w:id="2" w:author="Branden Kappes" w:date="2015-02-24T20:29:00Z" w:initials="BK">
     <w:p>
       <w:pPr>
         <w:pStyle w:val="CommentText"/>
@@ -4408,7 +4541,7 @@
       </w:r>
     </w:p>
   </w:comment>
-  <w:comment w:id="6" w:author="Branden Kappes" w:date="2015-02-24T11:48:00Z" w:initials="BK">
+  <w:comment w:id="5" w:author="Branden Kappes" w:date="2015-02-24T20:29:00Z" w:initials="BK">
     <w:p>
       <w:pPr>
         <w:pStyle w:val="CommentText"/>
@@ -4444,7 +4577,7 @@
       </w:r>
     </w:p>
   </w:comment>
-  <w:comment w:id="7" w:author="Cristian" w:date="2015-02-24T11:48:00Z" w:initials="C">
+  <w:comment w:id="6" w:author="Cristian" w:date="2015-02-24T20:29:00Z" w:initials="C">
     <w:p>
       <w:pPr>
         <w:pStyle w:val="CommentText"/>
@@ -4721,7 +4854,7 @@
       </w:r>
     </w:p>
   </w:comment>
-  <w:comment w:id="8" w:author="Katherine Hurst" w:date="2015-02-24T11:48:00Z" w:initials="KH">
+  <w:comment w:id="7" w:author="Katherine Hurst" w:date="2015-02-24T20:29:00Z" w:initials="KH">
     <w:p>
       <w:pPr>
         <w:pStyle w:val="CommentText"/>
@@ -4737,7 +4870,7 @@
       </w:r>
     </w:p>
   </w:comment>
-  <w:comment w:id="9" w:author="Branden Kappes" w:date="2015-02-24T11:48:00Z" w:initials="BK">
+  <w:comment w:id="8" w:author="Branden Kappes" w:date="2015-02-24T20:29:00Z" w:initials="BK">
     <w:p>
       <w:pPr>
         <w:pStyle w:val="CommentText"/>
@@ -4795,7 +4928,7 @@
       </w:r>
     </w:p>
   </w:comment>
-  <w:comment w:id="11" w:author="Branden Kappes" w:date="2015-02-24T11:48:00Z" w:initials="BK">
+  <w:comment w:id="10" w:author="Branden Kappes" w:date="2015-02-24T20:29:00Z" w:initials="BK">
     <w:p>
       <w:pPr>
         <w:pStyle w:val="CommentText"/>
@@ -4846,7 +4979,7 @@
       </w:r>
     </w:p>
   </w:comment>
-  <w:comment w:id="10" w:author="Katherine Hurst" w:date="2015-02-24T11:48:00Z" w:initials="KH">
+  <w:comment w:id="9" w:author="Katherine Hurst" w:date="2015-02-24T20:29:00Z" w:initials="KH">
     <w:p>
       <w:pPr>
         <w:pStyle w:val="CommentText"/>
@@ -4896,7 +5029,7 @@
       </w:r>
     </w:p>
   </w:comment>
-  <w:comment w:id="12" w:author="Branden Kappes" w:date="2015-02-24T11:48:00Z" w:initials="BK">
+  <w:comment w:id="11" w:author="Branden Kappes" w:date="2015-02-24T20:29:00Z" w:initials="BK">
     <w:p>
       <w:pPr>
         <w:pStyle w:val="CommentText"/>
@@ -4920,7 +5053,7 @@
       </w:r>
     </w:p>
   </w:comment>
-  <w:comment w:id="13" w:author="Katherine Hurst" w:date="2015-02-24T11:48:00Z" w:initials="KH">
+  <w:comment w:id="12" w:author="Steve" w:date="2015-02-24T20:29:00Z" w:initials="SC">
     <w:p>
       <w:pPr>
         <w:pStyle w:val="CommentText"/>
@@ -4932,41 +5065,28 @@
         <w:annotationRef/>
       </w:r>
       <w:r>
-        <w:t>I don’t understand how the water management will work in this sy</w:t>
-      </w:r>
-      <w:r>
-        <w:t>s</w:t>
-      </w:r>
-      <w:r>
-        <w:t>tem</w:t>
+        <w:t>Do you have specific fun</w:t>
+      </w:r>
+      <w:r>
+        <w:t>c</w:t>
+      </w:r>
+      <w:r>
+        <w:t>tional groups and what they can do? Su</w:t>
+      </w:r>
+      <w:r>
+        <w:t>l</w:t>
+      </w:r>
+      <w:r>
+        <w:t>fonic – fluorine</w:t>
       </w:r>
       <w:proofErr w:type="gramStart"/>
       <w:r>
-        <w:t>..</w:t>
+        <w:t>, ?...</w:t>
       </w:r>
       <w:proofErr w:type="gramEnd"/>
-      <w:r>
-        <w:t xml:space="preserve">  I just don’t know enough</w:t>
-      </w:r>
-      <w:proofErr w:type="gramStart"/>
-      <w:r>
-        <w:t>..</w:t>
-      </w:r>
-      <w:proofErr w:type="gramEnd"/>
-      <w:r>
-        <w:t xml:space="preserve"> </w:t>
-      </w:r>
-      <w:proofErr w:type="gramStart"/>
-      <w:r>
-        <w:t>isn’t</w:t>
-      </w:r>
-      <w:proofErr w:type="gramEnd"/>
-      <w:r>
-        <w:t xml:space="preserve"> this an issue ? What relative humidity does this system work at?</w:t>
-      </w:r>
     </w:p>
   </w:comment>
-  <w:comment w:id="14" w:author="Branden Kappes" w:date="2015-02-24T11:48:00Z" w:initials="BK">
+  <w:comment w:id="13" w:author="Branden Kappes" w:date="2015-02-24T20:46:00Z" w:initials="BK">
     <w:p>
       <w:pPr>
         <w:pStyle w:val="CommentText"/>
@@ -4978,8 +5098,176 @@
         <w:annotationRef/>
       </w:r>
       <w:r>
+        <w:t xml:space="preserve">Other than </w:t>
+      </w:r>
+      <w:proofErr w:type="spellStart"/>
+      <w:r>
+        <w:t>sulfonation</w:t>
+      </w:r>
+      <w:proofErr w:type="spellEnd"/>
+      <w:r>
+        <w:t>, I am not aware of any chemical modification to the GO surface that has been studied for its pr</w:t>
+      </w:r>
+      <w:r>
+        <w:t>o</w:t>
+      </w:r>
+      <w:r>
+        <w:t xml:space="preserve">ton association in DMFC.  I do wonder if </w:t>
+      </w:r>
+      <w:r>
+        <w:t xml:space="preserve">S, </w:t>
+      </w:r>
+      <w:r>
+        <w:t xml:space="preserve">N, P, or Se would be a less acidic group, or perhaps </w:t>
+      </w:r>
+      <w:r>
+        <w:t>an e</w:t>
+      </w:r>
+      <w:r>
+        <w:t>ther, carbonic</w:t>
+      </w:r>
+      <w:r>
+        <w:t xml:space="preserve"> or nitric</w:t>
+      </w:r>
+      <w:r>
+        <w:t>, fo</w:t>
+      </w:r>
+      <w:r>
+        <w:t>r</w:t>
+      </w:r>
+      <w:r>
+        <w:t>mic, ca</w:t>
+      </w:r>
+      <w:r>
+        <w:t>r</w:t>
+      </w:r>
+      <w:r>
+        <w:t>boxylic</w:t>
+      </w:r>
+      <w:r>
+        <w:t xml:space="preserve"> or </w:t>
+      </w:r>
+      <w:r>
+        <w:t>a</w:t>
+      </w:r>
+      <w:r>
+        <w:t>n</w:t>
+      </w:r>
+      <w:r>
+        <w:t xml:space="preserve">other organic </w:t>
+      </w:r>
+      <w:proofErr w:type="gramStart"/>
+      <w:r>
+        <w:t xml:space="preserve">acid </w:t>
+      </w:r>
+      <w:r>
+        <w:t>,</w:t>
+      </w:r>
+      <w:proofErr w:type="gramEnd"/>
+      <w:r>
+        <w:t xml:space="preserve"> and</w:t>
+      </w:r>
+      <w:r>
+        <w:t xml:space="preserve"> being less acidic</w:t>
+      </w:r>
+      <w:r>
+        <w:t xml:space="preserve"> less likely to lead to w</w:t>
+      </w:r>
+      <w:r>
+        <w:t>a</w:t>
+      </w:r>
+      <w:r>
+        <w:t>ter/methanol phase separ</w:t>
+      </w:r>
+      <w:r>
+        <w:t>a</w:t>
+      </w:r>
+      <w:r>
+        <w:t xml:space="preserve">tion. </w:t>
+      </w:r>
+    </w:p>
+  </w:comment>
+  <w:comment w:id="14" w:author="Katherine Hurst" w:date="2015-02-24T20:29:00Z" w:initials="KH">
+    <w:p>
+      <w:pPr>
+        <w:pStyle w:val="CommentText"/>
+      </w:pPr>
+      <w:r>
+        <w:rPr>
+          <w:rStyle w:val="CommentReference"/>
+        </w:rPr>
+        <w:annotationRef/>
+      </w:r>
+      <w:r>
+        <w:t>I don’t understand how the water management will work in this sy</w:t>
+      </w:r>
+      <w:r>
+        <w:t>s</w:t>
+      </w:r>
+      <w:r>
+        <w:t>tem</w:t>
+      </w:r>
+      <w:proofErr w:type="gramStart"/>
+      <w:r>
+        <w:t>..</w:t>
+      </w:r>
+      <w:proofErr w:type="gramEnd"/>
+      <w:r>
+        <w:t xml:space="preserve">  I just don’t know enough</w:t>
+      </w:r>
+      <w:proofErr w:type="gramStart"/>
+      <w:r>
+        <w:t>..</w:t>
+      </w:r>
+      <w:proofErr w:type="gramEnd"/>
+      <w:r>
+        <w:t xml:space="preserve"> </w:t>
+      </w:r>
+      <w:proofErr w:type="gramStart"/>
+      <w:r>
+        <w:t>isn’t</w:t>
+      </w:r>
+      <w:proofErr w:type="gramEnd"/>
+      <w:r>
+        <w:t xml:space="preserve"> this an issue ? What relative humidity does this system work at?</w:t>
+      </w:r>
+    </w:p>
+  </w:comment>
+  <w:comment w:id="15" w:author="Branden Kappes" w:date="2015-02-24T20:29:00Z" w:initials="BK">
+    <w:p>
+      <w:pPr>
+        <w:pStyle w:val="CommentText"/>
+      </w:pPr>
+      <w:r>
+        <w:rPr>
+          <w:rStyle w:val="CommentReference"/>
+        </w:rPr>
+        <w:annotationRef/>
+      </w:r>
+      <w:r>
         <w:t>Water management is a concern, but not a major one.  Back diffusion of water (from cathode to anode) through the highly-water-permeable GO membrane should provide plenty of water for methanol electrooxidation. Cathode flooding will be less of a problem because (a) the higher methanol concentration at the anode means a higher osmotic pressure from cathode to anode and (b) proton transport through GO does not introduce electroosmotic drag.</w:t>
       </w:r>
+    </w:p>
+  </w:comment>
+  <w:comment w:id="16" w:author="Branden Kappes" w:date="2015-02-24T20:46:00Z" w:initials="BK">
+    <w:p>
+      <w:pPr>
+        <w:pStyle w:val="CommentText"/>
+      </w:pPr>
+      <w:r>
+        <w:rPr>
+          <w:rStyle w:val="CommentReference"/>
+        </w:rPr>
+        <w:annotationRef/>
+      </w:r>
+      <w:r>
+        <w:t xml:space="preserve">There is a wide chemical space we could explore here, as partially enumerated in an earlier </w:t>
+      </w:r>
+      <w:r>
+        <w:t>comment.</w:t>
+      </w:r>
+      <w:bookmarkStart w:id="17" w:name="_GoBack"/>
+      <w:bookmarkEnd w:id="17"/>
     </w:p>
   </w:comment>
 </w:comments>
@@ -5125,7 +5413,7 @@
         <w:sz w:val="16"/>
         <w:szCs w:val="16"/>
       </w:rPr>
-      <w:t>4</w:t>
+      <w:t>2</w:t>
     </w:r>
     <w:r>
       <w:rPr>
@@ -7855,6 +8143,34 @@
 <b:Sources xmlns:b="http://schemas.openxmlformats.org/officeDocument/2006/bibliography" xmlns="http://schemas.openxmlformats.org/officeDocument/2006/bibliography" SelectedStyle="/APA.XSL" StyleName="APA"/>
 </file>
 
+<file path=customXml/item21.xml><?xml version="1.0" encoding="utf-8"?>
+<b:Sources xmlns:b="http://schemas.openxmlformats.org/officeDocument/2006/bibliography" xmlns="http://schemas.openxmlformats.org/officeDocument/2006/bibliography" SelectedStyle="/APA.XSL" StyleName="APA"/>
+</file>
+
+<file path=customXml/item22.xml><?xml version="1.0" encoding="utf-8"?>
+<b:Sources xmlns:b="http://schemas.openxmlformats.org/officeDocument/2006/bibliography" xmlns="http://schemas.openxmlformats.org/officeDocument/2006/bibliography" SelectedStyle="/APA.XSL" StyleName="APA"/>
+</file>
+
+<file path=customXml/item23.xml><?xml version="1.0" encoding="utf-8"?>
+<b:Sources xmlns:b="http://schemas.openxmlformats.org/officeDocument/2006/bibliography" xmlns="http://schemas.openxmlformats.org/officeDocument/2006/bibliography" SelectedStyle="/APA.XSL" StyleName="APA"/>
+</file>
+
+<file path=customXml/item24.xml><?xml version="1.0" encoding="utf-8"?>
+<b:Sources xmlns:b="http://schemas.openxmlformats.org/officeDocument/2006/bibliography" xmlns="http://schemas.openxmlformats.org/officeDocument/2006/bibliography" SelectedStyle="/APA.XSL" StyleName="APA"/>
+</file>
+
+<file path=customXml/item25.xml><?xml version="1.0" encoding="utf-8"?>
+<b:Sources xmlns:b="http://schemas.openxmlformats.org/officeDocument/2006/bibliography" xmlns="http://schemas.openxmlformats.org/officeDocument/2006/bibliography" SelectedStyle="/APA.XSL" StyleName="APA"/>
+</file>
+
+<file path=customXml/item26.xml><?xml version="1.0" encoding="utf-8"?>
+<b:Sources xmlns:b="http://schemas.openxmlformats.org/officeDocument/2006/bibliography" xmlns="http://schemas.openxmlformats.org/officeDocument/2006/bibliography" SelectedStyle="/APA.XSL" StyleName="APA"/>
+</file>
+
+<file path=customXml/item27.xml><?xml version="1.0" encoding="utf-8"?>
+<b:Sources xmlns:b="http://schemas.openxmlformats.org/officeDocument/2006/bibliography" xmlns="http://schemas.openxmlformats.org/officeDocument/2006/bibliography" SelectedStyle="/APA.XSL" StyleName="APA"/>
+</file>
+
 <file path=customXml/item3.xml><?xml version="1.0" encoding="utf-8"?>
 <b:Sources xmlns:b="http://schemas.openxmlformats.org/officeDocument/2006/bibliography" xmlns="http://schemas.openxmlformats.org/officeDocument/2006/bibliography" SelectedStyle="/APA.XSL" StyleName="APA"/>
 </file>
@@ -7884,7 +8200,7 @@
 </file>
 
 <file path=customXml/itemProps1.xml><?xml version="1.0" encoding="utf-8"?>
-<ds:datastoreItem xmlns:ds="http://schemas.openxmlformats.org/officeDocument/2006/customXml" ds:itemID="{D84A3991-BFD3-1246-8518-5E803EC1C8B0}">
+<ds:datastoreItem xmlns:ds="http://schemas.openxmlformats.org/officeDocument/2006/customXml" ds:itemID="{CD6B0FD5-61F6-B144-B718-1CFD75C9BD68}">
   <ds:schemaRefs>
     <ds:schemaRef ds:uri="http://schemas.openxmlformats.org/officeDocument/2006/bibliography"/>
   </ds:schemaRefs>
@@ -7892,7 +8208,7 @@
 </file>
 
 <file path=customXml/itemProps10.xml><?xml version="1.0" encoding="utf-8"?>
-<ds:datastoreItem xmlns:ds="http://schemas.openxmlformats.org/officeDocument/2006/customXml" ds:itemID="{CD6B0FD5-61F6-B144-B718-1CFD75C9BD68}">
+<ds:datastoreItem xmlns:ds="http://schemas.openxmlformats.org/officeDocument/2006/customXml" ds:itemID="{E1BA8AB6-C2F5-8842-BAA7-C5AE52A4AD6A}">
   <ds:schemaRefs>
     <ds:schemaRef ds:uri="http://schemas.openxmlformats.org/officeDocument/2006/bibliography"/>
   </ds:schemaRefs>
@@ -7900,6 +8216,78 @@
 </file>
 
 <file path=customXml/itemProps11.xml><?xml version="1.0" encoding="utf-8"?>
+<ds:datastoreItem xmlns:ds="http://schemas.openxmlformats.org/officeDocument/2006/customXml" ds:itemID="{19F7CF89-BF93-084B-AE3B-4BB1FD0F195A}">
+  <ds:schemaRefs>
+    <ds:schemaRef ds:uri="http://schemas.openxmlformats.org/officeDocument/2006/bibliography"/>
+  </ds:schemaRefs>
+</ds:datastoreItem>
+</file>
+
+<file path=customXml/itemProps12.xml><?xml version="1.0" encoding="utf-8"?>
+<ds:datastoreItem xmlns:ds="http://schemas.openxmlformats.org/officeDocument/2006/customXml" ds:itemID="{00D79E9F-4E44-484A-9A60-CF7A0506D161}">
+  <ds:schemaRefs>
+    <ds:schemaRef ds:uri="http://schemas.openxmlformats.org/officeDocument/2006/bibliography"/>
+  </ds:schemaRefs>
+</ds:datastoreItem>
+</file>
+
+<file path=customXml/itemProps13.xml><?xml version="1.0" encoding="utf-8"?>
+<ds:datastoreItem xmlns:ds="http://schemas.openxmlformats.org/officeDocument/2006/customXml" ds:itemID="{99493EAF-F1AA-7D4E-A5C9-6554DB43EE2D}">
+  <ds:schemaRefs>
+    <ds:schemaRef ds:uri="http://schemas.openxmlformats.org/officeDocument/2006/bibliography"/>
+  </ds:schemaRefs>
+</ds:datastoreItem>
+</file>
+
+<file path=customXml/itemProps14.xml><?xml version="1.0" encoding="utf-8"?>
+<ds:datastoreItem xmlns:ds="http://schemas.openxmlformats.org/officeDocument/2006/customXml" ds:itemID="{815B56FE-5FC1-934E-8AB7-FA8611C174DA}">
+  <ds:schemaRefs>
+    <ds:schemaRef ds:uri="http://schemas.openxmlformats.org/officeDocument/2006/bibliography"/>
+  </ds:schemaRefs>
+</ds:datastoreItem>
+</file>
+
+<file path=customXml/itemProps15.xml><?xml version="1.0" encoding="utf-8"?>
+<ds:datastoreItem xmlns:ds="http://schemas.openxmlformats.org/officeDocument/2006/customXml" ds:itemID="{36BB3E04-A996-DA4A-A503-CC39D177E998}">
+  <ds:schemaRefs>
+    <ds:schemaRef ds:uri="http://schemas.openxmlformats.org/officeDocument/2006/bibliography"/>
+  </ds:schemaRefs>
+</ds:datastoreItem>
+</file>
+
+<file path=customXml/itemProps16.xml><?xml version="1.0" encoding="utf-8"?>
+<ds:datastoreItem xmlns:ds="http://schemas.openxmlformats.org/officeDocument/2006/customXml" ds:itemID="{A36DF508-68A6-5042-B979-75759DB38171}">
+  <ds:schemaRefs>
+    <ds:schemaRef ds:uri="http://schemas.openxmlformats.org/officeDocument/2006/bibliography"/>
+  </ds:schemaRefs>
+</ds:datastoreItem>
+</file>
+
+<file path=customXml/itemProps17.xml><?xml version="1.0" encoding="utf-8"?>
+<ds:datastoreItem xmlns:ds="http://schemas.openxmlformats.org/officeDocument/2006/customXml" ds:itemID="{1D859660-B94B-CA4A-9896-0864652F0E61}">
+  <ds:schemaRefs>
+    <ds:schemaRef ds:uri="http://schemas.openxmlformats.org/officeDocument/2006/bibliography"/>
+  </ds:schemaRefs>
+</ds:datastoreItem>
+</file>
+
+<file path=customXml/itemProps18.xml><?xml version="1.0" encoding="utf-8"?>
+<ds:datastoreItem xmlns:ds="http://schemas.openxmlformats.org/officeDocument/2006/customXml" ds:itemID="{C672B56D-7D53-DC4A-AE4C-4F7A7487C8B8}">
+  <ds:schemaRefs>
+    <ds:schemaRef ds:uri="http://schemas.openxmlformats.org/officeDocument/2006/bibliography"/>
+  </ds:schemaRefs>
+</ds:datastoreItem>
+</file>
+
+<file path=customXml/itemProps19.xml><?xml version="1.0" encoding="utf-8"?>
+<ds:datastoreItem xmlns:ds="http://schemas.openxmlformats.org/officeDocument/2006/customXml" ds:itemID="{C9B4EB7B-0E92-4E42-9761-5BDE6DD8E897}">
+  <ds:schemaRefs>
+    <ds:schemaRef ds:uri="http://schemas.openxmlformats.org/officeDocument/2006/bibliography"/>
+  </ds:schemaRefs>
+</ds:datastoreItem>
+</file>
+
+<file path=customXml/itemProps2.xml><?xml version="1.0" encoding="utf-8"?>
 <ds:datastoreItem xmlns:ds="http://schemas.openxmlformats.org/officeDocument/2006/customXml" ds:itemID="{341BF581-0AFD-DC45-833A-353936569503}">
   <ds:schemaRefs>
     <ds:schemaRef ds:uri="http://schemas.openxmlformats.org/officeDocument/2006/bibliography"/>
@@ -7907,7 +8295,71 @@
 </ds:datastoreItem>
 </file>
 
-<file path=customXml/itemProps12.xml><?xml version="1.0" encoding="utf-8"?>
+<file path=customXml/itemProps20.xml><?xml version="1.0" encoding="utf-8"?>
+<ds:datastoreItem xmlns:ds="http://schemas.openxmlformats.org/officeDocument/2006/customXml" ds:itemID="{80045078-73DE-754B-BB6E-2F312E0AA5A4}">
+  <ds:schemaRefs>
+    <ds:schemaRef ds:uri="http://schemas.openxmlformats.org/officeDocument/2006/bibliography"/>
+  </ds:schemaRefs>
+</ds:datastoreItem>
+</file>
+
+<file path=customXml/itemProps21.xml><?xml version="1.0" encoding="utf-8"?>
+<ds:datastoreItem xmlns:ds="http://schemas.openxmlformats.org/officeDocument/2006/customXml" ds:itemID="{4D7ED9DF-52EE-A74D-B2CE-EFBE0B0B71EC}">
+  <ds:schemaRefs>
+    <ds:schemaRef ds:uri="http://schemas.openxmlformats.org/officeDocument/2006/bibliography"/>
+  </ds:schemaRefs>
+</ds:datastoreItem>
+</file>
+
+<file path=customXml/itemProps22.xml><?xml version="1.0" encoding="utf-8"?>
+<ds:datastoreItem xmlns:ds="http://schemas.openxmlformats.org/officeDocument/2006/customXml" ds:itemID="{156C871C-D386-D44F-A34A-E0A6D79FABDD}">
+  <ds:schemaRefs>
+    <ds:schemaRef ds:uri="http://schemas.openxmlformats.org/officeDocument/2006/bibliography"/>
+  </ds:schemaRefs>
+</ds:datastoreItem>
+</file>
+
+<file path=customXml/itemProps23.xml><?xml version="1.0" encoding="utf-8"?>
+<ds:datastoreItem xmlns:ds="http://schemas.openxmlformats.org/officeDocument/2006/customXml" ds:itemID="{49C6BD38-4A13-D84C-9AFE-80C624BF2B97}">
+  <ds:schemaRefs>
+    <ds:schemaRef ds:uri="http://schemas.openxmlformats.org/officeDocument/2006/bibliography"/>
+  </ds:schemaRefs>
+</ds:datastoreItem>
+</file>
+
+<file path=customXml/itemProps24.xml><?xml version="1.0" encoding="utf-8"?>
+<ds:datastoreItem xmlns:ds="http://schemas.openxmlformats.org/officeDocument/2006/customXml" ds:itemID="{27CE7CB7-4BFA-6346-A4B2-55BA7177E44D}">
+  <ds:schemaRefs>
+    <ds:schemaRef ds:uri="http://schemas.openxmlformats.org/officeDocument/2006/bibliography"/>
+  </ds:schemaRefs>
+</ds:datastoreItem>
+</file>
+
+<file path=customXml/itemProps25.xml><?xml version="1.0" encoding="utf-8"?>
+<ds:datastoreItem xmlns:ds="http://schemas.openxmlformats.org/officeDocument/2006/customXml" ds:itemID="{B006D229-A64F-0A4F-812A-018D0C93CDBC}">
+  <ds:schemaRefs>
+    <ds:schemaRef ds:uri="http://schemas.openxmlformats.org/officeDocument/2006/bibliography"/>
+  </ds:schemaRefs>
+</ds:datastoreItem>
+</file>
+
+<file path=customXml/itemProps26.xml><?xml version="1.0" encoding="utf-8"?>
+<ds:datastoreItem xmlns:ds="http://schemas.openxmlformats.org/officeDocument/2006/customXml" ds:itemID="{90FFEA88-8FF5-DB4E-A6DA-8503BF736FE8}">
+  <ds:schemaRefs>
+    <ds:schemaRef ds:uri="http://schemas.openxmlformats.org/officeDocument/2006/bibliography"/>
+  </ds:schemaRefs>
+</ds:datastoreItem>
+</file>
+
+<file path=customXml/itemProps27.xml><?xml version="1.0" encoding="utf-8"?>
+<ds:datastoreItem xmlns:ds="http://schemas.openxmlformats.org/officeDocument/2006/customXml" ds:itemID="{869BFB68-CA4B-9E49-9B03-C725A6987764}">
+  <ds:schemaRefs>
+    <ds:schemaRef ds:uri="http://schemas.openxmlformats.org/officeDocument/2006/bibliography"/>
+  </ds:schemaRefs>
+</ds:datastoreItem>
+</file>
+
+<file path=customXml/itemProps3.xml><?xml version="1.0" encoding="utf-8"?>
 <ds:datastoreItem xmlns:ds="http://schemas.openxmlformats.org/officeDocument/2006/customXml" ds:itemID="{A0DC77BB-6031-5B4C-BD7E-B51B47748C52}">
   <ds:schemaRefs>
     <ds:schemaRef ds:uri="http://schemas.openxmlformats.org/officeDocument/2006/bibliography"/>
@@ -7915,7 +8367,7 @@
 </ds:datastoreItem>
 </file>
 
-<file path=customXml/itemProps13.xml><?xml version="1.0" encoding="utf-8"?>
+<file path=customXml/itemProps4.xml><?xml version="1.0" encoding="utf-8"?>
 <ds:datastoreItem xmlns:ds="http://schemas.openxmlformats.org/officeDocument/2006/customXml" ds:itemID="{D66BB7F1-B045-424D-ABA1-24D2AD9118A3}">
   <ds:schemaRefs>
     <ds:schemaRef ds:uri="http://schemas.openxmlformats.org/officeDocument/2006/bibliography"/>
@@ -7923,7 +8375,7 @@
 </ds:datastoreItem>
 </file>
 
-<file path=customXml/itemProps14.xml><?xml version="1.0" encoding="utf-8"?>
+<file path=customXml/itemProps5.xml><?xml version="1.0" encoding="utf-8"?>
 <ds:datastoreItem xmlns:ds="http://schemas.openxmlformats.org/officeDocument/2006/customXml" ds:itemID="{E355A249-52F7-C94B-A77C-E743ABFDCD4A}">
   <ds:schemaRefs>
     <ds:schemaRef ds:uri="http://schemas.openxmlformats.org/officeDocument/2006/bibliography"/>
@@ -7931,7 +8383,7 @@
 </ds:datastoreItem>
 </file>
 
-<file path=customXml/itemProps15.xml><?xml version="1.0" encoding="utf-8"?>
+<file path=customXml/itemProps6.xml><?xml version="1.0" encoding="utf-8"?>
 <ds:datastoreItem xmlns:ds="http://schemas.openxmlformats.org/officeDocument/2006/customXml" ds:itemID="{DB8B0723-9022-874D-A33B-D366E62B599D}">
   <ds:schemaRefs>
     <ds:schemaRef ds:uri="http://schemas.openxmlformats.org/officeDocument/2006/bibliography"/>
@@ -7939,7 +8391,7 @@
 </ds:datastoreItem>
 </file>
 
-<file path=customXml/itemProps16.xml><?xml version="1.0" encoding="utf-8"?>
+<file path=customXml/itemProps7.xml><?xml version="1.0" encoding="utf-8"?>
 <ds:datastoreItem xmlns:ds="http://schemas.openxmlformats.org/officeDocument/2006/customXml" ds:itemID="{53B87164-9393-0344-8FBD-028FC6E71EA9}">
   <ds:schemaRefs>
     <ds:schemaRef ds:uri="http://schemas.openxmlformats.org/officeDocument/2006/bibliography"/>
@@ -7947,7 +8399,7 @@
 </ds:datastoreItem>
 </file>
 
-<file path=customXml/itemProps17.xml><?xml version="1.0" encoding="utf-8"?>
+<file path=customXml/itemProps8.xml><?xml version="1.0" encoding="utf-8"?>
 <ds:datastoreItem xmlns:ds="http://schemas.openxmlformats.org/officeDocument/2006/customXml" ds:itemID="{658F8A48-925B-DC45-AE16-06EBD260F66B}">
   <ds:schemaRefs>
     <ds:schemaRef ds:uri="http://schemas.openxmlformats.org/officeDocument/2006/bibliography"/>
@@ -7955,90 +8407,10 @@
 </ds:datastoreItem>
 </file>
 
-<file path=customXml/itemProps18.xml><?xml version="1.0" encoding="utf-8"?>
+<file path=customXml/itemProps9.xml><?xml version="1.0" encoding="utf-8"?>
 <ds:datastoreItem xmlns:ds="http://schemas.openxmlformats.org/officeDocument/2006/customXml" ds:itemID="{0285B861-1E8E-EF4B-88C7-257CD669E081}">
   <ds:schemaRefs>
     <ds:schemaRef ds:uri="http://schemas.openxmlformats.org/officeDocument/2006/bibliography"/>
   </ds:schemaRefs>
 </ds:datastoreItem>
-</file>
-
-<file path=customXml/itemProps19.xml><?xml version="1.0" encoding="utf-8"?>
-<ds:datastoreItem xmlns:ds="http://schemas.openxmlformats.org/officeDocument/2006/customXml" ds:itemID="{E1BA8AB6-C2F5-8842-BAA7-C5AE52A4AD6A}">
-  <ds:schemaRefs>
-    <ds:schemaRef ds:uri="http://schemas.openxmlformats.org/officeDocument/2006/bibliography"/>
-  </ds:schemaRefs>
-</ds:datastoreItem>
-</file>
-
-<file path=customXml/itemProps2.xml><?xml version="1.0" encoding="utf-8"?>
-<ds:datastoreItem xmlns:ds="http://schemas.openxmlformats.org/officeDocument/2006/customXml" ds:itemID="{0998DCA2-3E7A-7443-B62B-A0BBCAA94C74}">
-  <ds:schemaRefs>
-    <ds:schemaRef ds:uri="http://schemas.openxmlformats.org/officeDocument/2006/bibliography"/>
-  </ds:schemaRefs>
-</ds:datastoreItem>
-</file>
-
-<file path=customXml/itemProps20.xml><?xml version="1.0" encoding="utf-8"?>
-<ds:datastoreItem xmlns:ds="http://schemas.openxmlformats.org/officeDocument/2006/customXml" ds:itemID="{AE779A8C-6E26-3648-AA1A-8B218F82AB94}">
-  <ds:schemaRefs>
-    <ds:schemaRef ds:uri="http://schemas.openxmlformats.org/officeDocument/2006/bibliography"/>
-  </ds:schemaRefs>
-</ds:datastoreItem>
-</file>
-
-<file path=customXml/itemProps3.xml><?xml version="1.0" encoding="utf-8"?>
-<ds:datastoreItem xmlns:ds="http://schemas.openxmlformats.org/officeDocument/2006/customXml" ds:itemID="{E5D99230-0313-294C-910A-E0974CB70891}">
-  <ds:schemaRefs>
-    <ds:schemaRef ds:uri="http://schemas.openxmlformats.org/officeDocument/2006/bibliography"/>
-  </ds:schemaRefs>
-</ds:datastoreItem>
-</file>
-
-<file path=customXml/itemProps4.xml><?xml version="1.0" encoding="utf-8"?>
-<ds:datastoreItem xmlns:ds="http://schemas.openxmlformats.org/officeDocument/2006/customXml" ds:itemID="{C8D752F2-5476-2043-9BE4-DA422C4884F7}">
-  <ds:schemaRefs>
-    <ds:schemaRef ds:uri="http://schemas.openxmlformats.org/officeDocument/2006/bibliography"/>
-  </ds:schemaRefs>
-</ds:datastoreItem>
-</file>
-
-<file path=customXml/itemProps5.xml><?xml version="1.0" encoding="utf-8"?>
-<ds:datastoreItem xmlns:ds="http://schemas.openxmlformats.org/officeDocument/2006/customXml" ds:itemID="{942CD689-997A-454A-A8F8-F50385D83628}">
-  <ds:schemaRefs>
-    <ds:schemaRef ds:uri="http://schemas.openxmlformats.org/officeDocument/2006/bibliography"/>
-  </ds:schemaRefs>
-</ds:datastoreItem>
-</file>
-
-<file path=customXml/itemProps6.xml><?xml version="1.0" encoding="utf-8"?>
-<ds:datastoreItem xmlns:ds="http://schemas.openxmlformats.org/officeDocument/2006/customXml" ds:itemID="{5996932F-4B57-814D-80C3-643EB4346E00}">
-  <ds:schemaRefs>
-    <ds:schemaRef ds:uri="http://schemas.openxmlformats.org/officeDocument/2006/bibliography"/>
-  </ds:schemaRefs>
-</ds:datastoreItem>
-</file>
-
-<file path=customXml/itemProps7.xml><?xml version="1.0" encoding="utf-8"?>
-<ds:datastoreItem xmlns:ds="http://schemas.openxmlformats.org/officeDocument/2006/customXml" ds:itemID="{64B0A928-8B65-9F4C-A844-CC9360BAFC3E}">
-  <ds:schemaRefs>
-    <ds:schemaRef ds:uri="http://schemas.openxmlformats.org/officeDocument/2006/bibliography"/>
-  </ds:schemaRefs>
-</ds:datastoreItem>
-</file>
-
-<file path=customXml/itemProps8.xml><?xml version="1.0" encoding="utf-8"?>
-<ds:datastoreItem xmlns:ds="http://schemas.openxmlformats.org/officeDocument/2006/customXml" ds:itemID="{AE309989-A6AE-A14A-9D5F-ECBC85C7D740}">
-  <ds:schemaRefs>
-    <ds:schemaRef ds:uri="http://schemas.openxmlformats.org/officeDocument/2006/bibliography"/>
-  </ds:schemaRefs>
-</ds:datastoreItem>
-</file>
-
-<file path=customXml/itemProps9.xml><?xml version="1.0" encoding="utf-8"?>
-<ds:datastoreItem xmlns:ds="http://schemas.openxmlformats.org/officeDocument/2006/customXml" ds:itemID="{F3B59445-91AB-BD42-885C-B0650A83374D}">
-  <ds:schemaRefs>
-    <ds:schemaRef ds:uri="http://schemas.openxmlformats.org/officeDocument/2006/bibliography"/>
-  </ds:schemaRefs>
-</ds:datastoreItem>
 </file>
</xml_diff>

<commit_message>
2015-02-25 09:06 Minor changes (B.Kappes)
Incorporated minor changes to the master.
</commit_message>
<xml_diff>
--- a/concept/BFCHybrid.docx
+++ b/concept/BFCHybrid.docx
@@ -11,6 +11,8 @@
         </w:rPr>
       </w:pPr>
       <w:bookmarkStart w:id="0" w:name="a-direct-methanol-fuel-cell-solid-state-"/>
+      <w:bookmarkStart w:id="1" w:name="_GoBack"/>
+      <w:bookmarkEnd w:id="1"/>
       <w:r>
         <w:rPr>
           <w:rFonts w:ascii="Times New Roman" w:hAnsi="Times New Roman"/>
@@ -116,7 +118,7 @@
           <w:rFonts w:ascii="Times New Roman" w:hAnsi="Times New Roman"/>
         </w:rPr>
       </w:pPr>
-      <w:bookmarkStart w:id="1" w:name="introduction"/>
+      <w:bookmarkStart w:id="2" w:name="introduction"/>
       <w:bookmarkEnd w:id="0"/>
     </w:p>
     <w:p>
@@ -485,6 +487,7 @@
                             <w:r>
                               <w:rPr>
                                 <w:rFonts w:ascii="Times New Roman" w:hAnsi="Times New Roman" w:cs="Times New Roman"/>
+                                <w:noProof/>
                                 <w:color w:val="000000" w:themeColor="text1"/>
                                 <w:sz w:val="20"/>
                                 <w:szCs w:val="20"/>
@@ -505,7 +508,7 @@
                                           <pic:cNvPicPr/>
                                         </pic:nvPicPr>
                                         <pic:blipFill>
-                                          <a:blip r:embed="rId35">
+                                          <a:blip r:embed="rId47">
                                             <a:extLst>
                                               <a:ext uri="{28A0092B-C50C-407E-A947-70E740481C1C}">
                                                 <a14:useLocalDpi xmlns:a14="http://schemas.microsoft.com/office/drawing/2010/main" val="0"/>
@@ -673,6 +676,7 @@
                       <w:r>
                         <w:rPr>
                           <w:rFonts w:ascii="Times New Roman" w:hAnsi="Times New Roman" w:cs="Times New Roman"/>
+                          <w:noProof/>
                           <w:color w:val="000000" w:themeColor="text1"/>
                           <w:sz w:val="20"/>
                           <w:szCs w:val="20"/>
@@ -693,7 +697,7 @@
                                     <pic:cNvPicPr/>
                                   </pic:nvPicPr>
                                   <pic:blipFill>
-                                    <a:blip r:embed="rId35">
+                                    <a:blip r:embed="rId47">
                                       <a:extLst>
                                         <a:ext uri="{28A0092B-C50C-407E-A947-70E740481C1C}">
                                           <a14:useLocalDpi xmlns:a14="http://schemas.microsoft.com/office/drawing/2010/main" val="0"/>
@@ -866,7 +870,7 @@
         </w:rPr>
         <w:t xml:space="preserve"> </w:t>
       </w:r>
-      <w:commentRangeStart w:id="2"/>
+      <w:commentRangeStart w:id="3"/>
       <w:r>
         <w:rPr>
           <w:rFonts w:ascii="Times New Roman" w:hAnsi="Times New Roman"/>
@@ -933,12 +937,12 @@
         </w:rPr>
         <w:t>strained by Carnot efficiency, DMFCs could theoretically achieve a 79% efficiency</w:t>
       </w:r>
-      <w:commentRangeEnd w:id="2"/>
+      <w:commentRangeEnd w:id="3"/>
       <w:r>
         <w:rPr>
           <w:rStyle w:val="CommentReference"/>
         </w:rPr>
-        <w:commentReference w:id="2"/>
+        <w:commentReference w:id="3"/>
       </w:r>
       <w:r>
         <w:rPr>
@@ -1112,7 +1116,19 @@
         <w:rPr>
           <w:rFonts w:ascii="Times New Roman" w:hAnsi="Times New Roman"/>
         </w:rPr>
-        <w:t>, this project will improve battery technology through the deve</w:t>
+        <w:t>, this project will improve ba</w:t>
+      </w:r>
+      <w:r>
+        <w:rPr>
+          <w:rFonts w:ascii="Times New Roman" w:hAnsi="Times New Roman"/>
+        </w:rPr>
+        <w:t>t</w:t>
+      </w:r>
+      <w:r>
+        <w:rPr>
+          <w:rFonts w:ascii="Times New Roman" w:hAnsi="Times New Roman"/>
+        </w:rPr>
+        <w:t>tery technology through the deve</w:t>
       </w:r>
       <w:r>
         <w:rPr>
@@ -1154,31 +1170,19 @@
         <w:rPr>
           <w:rFonts w:ascii="Times New Roman" w:hAnsi="Times New Roman"/>
         </w:rPr>
-        <w:t>The resul</w:t>
-      </w:r>
-      <w:r>
-        <w:rPr>
-          <w:rFonts w:ascii="Times New Roman" w:hAnsi="Times New Roman"/>
-        </w:rPr>
-        <w:t>t</w:t>
-      </w:r>
-      <w:r>
-        <w:rPr>
-          <w:rFonts w:ascii="Times New Roman" w:hAnsi="Times New Roman"/>
-        </w:rPr>
-        <w:t>ing hybrid DMFC/ASSLB will allow the power and energy requirements of each applic</w:t>
-      </w:r>
-      <w:r>
-        <w:rPr>
-          <w:rFonts w:ascii="Times New Roman" w:hAnsi="Times New Roman"/>
-        </w:rPr>
-        <w:t>a</w:t>
-      </w:r>
-      <w:r>
-        <w:rPr>
-          <w:rFonts w:ascii="Times New Roman" w:hAnsi="Times New Roman"/>
-        </w:rPr>
-        <w:t>tion to be optimized ind</w:t>
+        <w:t>The resulting hybrid DMFC/ASSLB will allow the power and energy requirements of each application to be opt</w:t>
+      </w:r>
+      <w:r>
+        <w:rPr>
+          <w:rFonts w:ascii="Times New Roman" w:hAnsi="Times New Roman"/>
+        </w:rPr>
+        <w:t>i</w:t>
+      </w:r>
+      <w:r>
+        <w:rPr>
+          <w:rFonts w:ascii="Times New Roman" w:hAnsi="Times New Roman"/>
+        </w:rPr>
+        <w:t>mized ind</w:t>
       </w:r>
       <w:r>
         <w:rPr>
@@ -1190,19 +1194,7 @@
         <w:rPr>
           <w:rFonts w:ascii="Times New Roman" w:hAnsi="Times New Roman"/>
         </w:rPr>
-        <w:t>penden</w:t>
-      </w:r>
-      <w:r>
-        <w:rPr>
-          <w:rFonts w:ascii="Times New Roman" w:hAnsi="Times New Roman"/>
-        </w:rPr>
-        <w:t>t</w:t>
-      </w:r>
-      <w:r>
-        <w:rPr>
-          <w:rFonts w:ascii="Times New Roman" w:hAnsi="Times New Roman"/>
-        </w:rPr>
-        <w:t>ly.</w:t>
+        <w:t>pendently.</w:t>
       </w:r>
     </w:p>
     <w:p>
@@ -1256,7 +1248,7 @@
                                 </pic:cNvPicPr>
                               </pic:nvPicPr>
                               <pic:blipFill>
-                                <a:blip r:embed="rId37">
+                                <a:blip r:embed="rId49">
                                   <a:extLst>
                                     <a:ext uri="{28A0092B-C50C-407E-A947-70E740481C1C}">
                                       <a14:useLocalDpi xmlns:a14="http://schemas.microsoft.com/office/drawing/2010/main" val="0"/>
@@ -1297,8 +1289,8 @@
                       <w:color w:val="000000" w:themeColor="text1"/>
                     </w:rPr>
                   </w:pPr>
-                  <w:bookmarkStart w:id="3" w:name="_Ref286391190"/>
-                  <w:bookmarkStart w:id="4" w:name="_Ref286391167"/>
+                  <w:bookmarkStart w:id="4" w:name="_Ref286391190"/>
+                  <w:bookmarkStart w:id="5" w:name="_Ref286391167"/>
                   <w:r>
                     <w:rPr>
                       <w:rFonts w:ascii="Baskerville" w:hAnsi="Baskerville"/>
@@ -1349,7 +1341,7 @@
                     </w:rPr>
                     <w:fldChar w:fldCharType="end"/>
                   </w:r>
-                  <w:bookmarkEnd w:id="3"/>
+                  <w:bookmarkEnd w:id="4"/>
                   <w:r>
                     <w:rPr>
                       <w:rFonts w:ascii="Baskerville" w:hAnsi="Baskerville"/>
@@ -1385,7 +1377,7 @@
                     </w:rPr>
                     <w:t>From Paneri2014.</w:t>
                   </w:r>
-                  <w:bookmarkEnd w:id="4"/>
+                  <w:bookmarkEnd w:id="5"/>
                   <w:proofErr w:type="gramEnd"/>
                 </w:p>
               </w:txbxContent>
@@ -1416,7 +1408,56 @@
         <w:rPr>
           <w:rFonts w:ascii="Times New Roman" w:hAnsi="Times New Roman"/>
         </w:rPr>
-        <w:t>permeabi</w:t>
+        <w:t>permeability</w:t>
+      </w:r>
+      <w:r>
+        <w:rPr>
+          <w:rFonts w:ascii="Times New Roman" w:hAnsi="Times New Roman"/>
+        </w:rPr>
+        <w:t xml:space="preserve"> to </w:t>
+      </w:r>
+      <w:r>
+        <w:rPr>
+          <w:rFonts w:ascii="Times New Roman" w:hAnsi="Times New Roman"/>
+        </w:rPr>
+        <w:t>water (Nair2012), but low intrinsic proton condu</w:t>
+      </w:r>
+      <w:r>
+        <w:rPr>
+          <w:rFonts w:ascii="Times New Roman" w:hAnsi="Times New Roman"/>
+        </w:rPr>
+        <w:t>c</w:t>
+      </w:r>
+      <w:r>
+        <w:rPr>
+          <w:rFonts w:ascii="Times New Roman" w:hAnsi="Times New Roman"/>
+        </w:rPr>
+        <w:t xml:space="preserve">tivity (Tateishi2013). </w:t>
+      </w:r>
+      <w:r>
+        <w:rPr>
+          <w:rFonts w:ascii="Times New Roman" w:hAnsi="Times New Roman"/>
+        </w:rPr>
+        <w:t xml:space="preserve"> </w:t>
+      </w:r>
+      <w:r>
+        <w:rPr>
+          <w:rFonts w:ascii="Times New Roman" w:hAnsi="Times New Roman"/>
+        </w:rPr>
+        <w:t>However, t</w:t>
+      </w:r>
+      <w:r>
+        <w:rPr>
+          <w:rFonts w:ascii="Times New Roman" w:hAnsi="Times New Roman"/>
+        </w:rPr>
+        <w:t xml:space="preserve">he proton conductivity of </w:t>
+      </w:r>
+      <w:proofErr w:type="spellStart"/>
+      <w:r>
+        <w:rPr>
+          <w:rFonts w:ascii="Times New Roman" w:hAnsi="Times New Roman"/>
+        </w:rPr>
+        <w:t>su</w:t>
       </w:r>
       <w:r>
         <w:rPr>
@@ -1428,19 +1469,51 @@
         <w:rPr>
           <w:rFonts w:ascii="Times New Roman" w:hAnsi="Times New Roman"/>
         </w:rPr>
-        <w:t>ity</w:t>
-      </w:r>
-      <w:r>
-        <w:rPr>
-          <w:rFonts w:ascii="Times New Roman" w:hAnsi="Times New Roman"/>
-        </w:rPr>
-        <w:t xml:space="preserve"> to </w:t>
-      </w:r>
-      <w:r>
-        <w:rPr>
-          <w:rFonts w:ascii="Times New Roman" w:hAnsi="Times New Roman"/>
-        </w:rPr>
-        <w:t>water (Nair2012), but low intrinsic proton conductiv</w:t>
+        <w:t>fonated</w:t>
+      </w:r>
+      <w:proofErr w:type="spellEnd"/>
+      <w:r>
+        <w:rPr>
+          <w:rFonts w:ascii="Times New Roman" w:hAnsi="Times New Roman"/>
+        </w:rPr>
+        <w:t xml:space="preserve"> </w:t>
+      </w:r>
+      <w:r>
+        <w:rPr>
+          <w:rFonts w:ascii="Times New Roman" w:hAnsi="Times New Roman"/>
+        </w:rPr>
+        <w:t xml:space="preserve">GO has </w:t>
+      </w:r>
+      <w:r>
+        <w:rPr>
+          <w:rFonts w:ascii="Times New Roman" w:hAnsi="Times New Roman"/>
+        </w:rPr>
+        <w:t xml:space="preserve">recently </w:t>
+      </w:r>
+      <w:r>
+        <w:rPr>
+          <w:rFonts w:ascii="Times New Roman" w:hAnsi="Times New Roman"/>
+        </w:rPr>
+        <w:t xml:space="preserve">been </w:t>
+      </w:r>
+      <w:r>
+        <w:rPr>
+          <w:rFonts w:ascii="Times New Roman" w:hAnsi="Times New Roman"/>
+        </w:rPr>
+        <w:t xml:space="preserve">shown to be comparable to that </w:t>
+      </w:r>
+      <w:r>
+        <w:rPr>
+          <w:rFonts w:ascii="Times New Roman" w:hAnsi="Times New Roman"/>
+        </w:rPr>
+        <w:t xml:space="preserve">of </w:t>
+      </w:r>
+      <w:proofErr w:type="spellStart"/>
+      <w:r>
+        <w:rPr>
+          <w:rFonts w:ascii="Times New Roman" w:hAnsi="Times New Roman"/>
+        </w:rPr>
+        <w:t>Naf</w:t>
       </w:r>
       <w:r>
         <w:rPr>
@@ -1452,88 +1525,76 @@
         <w:rPr>
           <w:rFonts w:ascii="Times New Roman" w:hAnsi="Times New Roman"/>
         </w:rPr>
-        <w:t xml:space="preserve">ty (Tateishi2013). </w:t>
-      </w:r>
-      <w:r>
-        <w:rPr>
-          <w:rFonts w:ascii="Times New Roman" w:hAnsi="Times New Roman"/>
-        </w:rPr>
-        <w:t xml:space="preserve"> </w:t>
-      </w:r>
-      <w:r>
-        <w:rPr>
-          <w:rFonts w:ascii="Times New Roman" w:hAnsi="Times New Roman"/>
-        </w:rPr>
-        <w:t>However, t</w:t>
-      </w:r>
-      <w:r>
-        <w:rPr>
-          <w:rFonts w:ascii="Times New Roman" w:hAnsi="Times New Roman"/>
-        </w:rPr>
-        <w:t xml:space="preserve">he proton conductivity of </w:t>
+        <w:t>on</w:t>
+      </w:r>
+      <w:proofErr w:type="spellEnd"/>
+      <w:r>
+        <w:rPr>
+          <w:rFonts w:ascii="Times New Roman" w:hAnsi="Times New Roman"/>
+        </w:rPr>
+        <w:t xml:space="preserve">® (Sott2012a), but </w:t>
+      </w:r>
+      <w:r>
+        <w:rPr>
+          <w:rFonts w:ascii="Times New Roman" w:hAnsi="Times New Roman"/>
+        </w:rPr>
+        <w:t>at the cost of</w:t>
+      </w:r>
+      <w:r>
+        <w:rPr>
+          <w:rFonts w:ascii="Times New Roman" w:hAnsi="Times New Roman"/>
+        </w:rPr>
+        <w:t xml:space="preserve"> increase</w:t>
+      </w:r>
+      <w:r>
+        <w:rPr>
+          <w:rFonts w:ascii="Times New Roman" w:hAnsi="Times New Roman"/>
+        </w:rPr>
+        <w:t>d</w:t>
+      </w:r>
+      <w:r>
+        <w:rPr>
+          <w:rFonts w:ascii="Times New Roman" w:hAnsi="Times New Roman"/>
+        </w:rPr>
+        <w:t xml:space="preserve"> methanol permeability (Jiang2014)</w:t>
+      </w:r>
+      <w:r>
+        <w:rPr>
+          <w:rFonts w:ascii="Times New Roman" w:hAnsi="Times New Roman"/>
+        </w:rPr>
+        <w:t>; and al</w:t>
+      </w:r>
+      <w:r>
+        <w:rPr>
+          <w:rFonts w:ascii="Times New Roman" w:hAnsi="Times New Roman"/>
+        </w:rPr>
+        <w:t>t</w:t>
+      </w:r>
+      <w:r>
+        <w:rPr>
+          <w:rFonts w:ascii="Times New Roman" w:hAnsi="Times New Roman"/>
+        </w:rPr>
+        <w:t xml:space="preserve">hough </w:t>
       </w:r>
       <w:proofErr w:type="spellStart"/>
       <w:r>
         <w:rPr>
           <w:rFonts w:ascii="Times New Roman" w:hAnsi="Times New Roman"/>
         </w:rPr>
-        <w:t>su</w:t>
-      </w:r>
-      <w:r>
-        <w:rPr>
-          <w:rFonts w:ascii="Times New Roman" w:hAnsi="Times New Roman"/>
-        </w:rPr>
-        <w:t>l</w:t>
-      </w:r>
-      <w:r>
-        <w:rPr>
-          <w:rFonts w:ascii="Times New Roman" w:hAnsi="Times New Roman"/>
-        </w:rPr>
-        <w:t>fonated</w:t>
+        <w:t>s</w:t>
+      </w:r>
+      <w:r>
+        <w:rPr>
+          <w:rFonts w:ascii="Times New Roman" w:hAnsi="Times New Roman"/>
+        </w:rPr>
+        <w:t>ulfonation</w:t>
       </w:r>
       <w:proofErr w:type="spellEnd"/>
       <w:r>
         <w:rPr>
           <w:rFonts w:ascii="Times New Roman" w:hAnsi="Times New Roman"/>
         </w:rPr>
-        <w:t xml:space="preserve"> </w:t>
-      </w:r>
-      <w:r>
-        <w:rPr>
-          <w:rFonts w:ascii="Times New Roman" w:hAnsi="Times New Roman"/>
-        </w:rPr>
-        <w:t xml:space="preserve">GO has </w:t>
-      </w:r>
-      <w:r>
-        <w:rPr>
-          <w:rFonts w:ascii="Times New Roman" w:hAnsi="Times New Roman"/>
-        </w:rPr>
-        <w:t xml:space="preserve">recently </w:t>
-      </w:r>
-      <w:r>
-        <w:rPr>
-          <w:rFonts w:ascii="Times New Roman" w:hAnsi="Times New Roman"/>
-        </w:rPr>
-        <w:t xml:space="preserve">been </w:t>
-      </w:r>
-      <w:r>
-        <w:rPr>
-          <w:rFonts w:ascii="Times New Roman" w:hAnsi="Times New Roman"/>
-        </w:rPr>
-        <w:t xml:space="preserve">shown to be comparable to that </w:t>
-      </w:r>
-      <w:r>
-        <w:rPr>
-          <w:rFonts w:ascii="Times New Roman" w:hAnsi="Times New Roman"/>
-        </w:rPr>
-        <w:t xml:space="preserve">of </w:t>
-      </w:r>
-      <w:proofErr w:type="spellStart"/>
-      <w:r>
-        <w:rPr>
-          <w:rFonts w:ascii="Times New Roman" w:hAnsi="Times New Roman"/>
-        </w:rPr>
-        <w:t>Naf</w:t>
+        <w:t xml:space="preserve"> has been shown to signif</w:t>
       </w:r>
       <w:r>
         <w:rPr>
@@ -1545,87 +1606,6 @@
         <w:rPr>
           <w:rFonts w:ascii="Times New Roman" w:hAnsi="Times New Roman"/>
         </w:rPr>
-        <w:t>on</w:t>
-      </w:r>
-      <w:proofErr w:type="spellEnd"/>
-      <w:r>
-        <w:rPr>
-          <w:rFonts w:ascii="Times New Roman" w:hAnsi="Times New Roman"/>
-        </w:rPr>
-        <w:t xml:space="preserve">® (Sott2012a), but </w:t>
-      </w:r>
-      <w:r>
-        <w:rPr>
-          <w:rFonts w:ascii="Times New Roman" w:hAnsi="Times New Roman"/>
-        </w:rPr>
-        <w:t>at the cost of</w:t>
-      </w:r>
-      <w:r>
-        <w:rPr>
-          <w:rFonts w:ascii="Times New Roman" w:hAnsi="Times New Roman"/>
-        </w:rPr>
-        <w:t xml:space="preserve"> increase</w:t>
-      </w:r>
-      <w:r>
-        <w:rPr>
-          <w:rFonts w:ascii="Times New Roman" w:hAnsi="Times New Roman"/>
-        </w:rPr>
-        <w:t>d</w:t>
-      </w:r>
-      <w:r>
-        <w:rPr>
-          <w:rFonts w:ascii="Times New Roman" w:hAnsi="Times New Roman"/>
-        </w:rPr>
-        <w:t xml:space="preserve"> methanol permeability (Jiang2014)</w:t>
-      </w:r>
-      <w:r>
-        <w:rPr>
-          <w:rFonts w:ascii="Times New Roman" w:hAnsi="Times New Roman"/>
-        </w:rPr>
-        <w:t>; and al</w:t>
-      </w:r>
-      <w:r>
-        <w:rPr>
-          <w:rFonts w:ascii="Times New Roman" w:hAnsi="Times New Roman"/>
-        </w:rPr>
-        <w:t>t</w:t>
-      </w:r>
-      <w:r>
-        <w:rPr>
-          <w:rFonts w:ascii="Times New Roman" w:hAnsi="Times New Roman"/>
-        </w:rPr>
-        <w:t xml:space="preserve">hough </w:t>
-      </w:r>
-      <w:proofErr w:type="spellStart"/>
-      <w:r>
-        <w:rPr>
-          <w:rFonts w:ascii="Times New Roman" w:hAnsi="Times New Roman"/>
-        </w:rPr>
-        <w:t>s</w:t>
-      </w:r>
-      <w:r>
-        <w:rPr>
-          <w:rFonts w:ascii="Times New Roman" w:hAnsi="Times New Roman"/>
-        </w:rPr>
-        <w:t>ulfonation</w:t>
-      </w:r>
-      <w:proofErr w:type="spellEnd"/>
-      <w:r>
-        <w:rPr>
-          <w:rFonts w:ascii="Times New Roman" w:hAnsi="Times New Roman"/>
-        </w:rPr>
-        <w:t xml:space="preserve"> has been shown to signif</w:t>
-      </w:r>
-      <w:r>
-        <w:rPr>
-          <w:rFonts w:ascii="Times New Roman" w:hAnsi="Times New Roman"/>
-        </w:rPr>
-        <w:t>i</w:t>
-      </w:r>
-      <w:r>
-        <w:rPr>
-          <w:rFonts w:ascii="Times New Roman" w:hAnsi="Times New Roman"/>
-        </w:rPr>
         <w:t>cantly increase proton condu</w:t>
       </w:r>
       <w:r>
@@ -1652,19 +1632,19 @@
         </w:rPr>
         <w:t xml:space="preserve">er concentrations the sulfonic acid groups on the GO surface induce a </w:t>
       </w:r>
-      <w:commentRangeStart w:id="5"/>
+      <w:commentRangeStart w:id="6"/>
       <w:r>
         <w:rPr>
           <w:rFonts w:ascii="Times New Roman" w:hAnsi="Times New Roman"/>
         </w:rPr>
         <w:t xml:space="preserve">methanol/water phase separation </w:t>
       </w:r>
-      <w:commentRangeEnd w:id="5"/>
+      <w:commentRangeEnd w:id="6"/>
       <w:r>
         <w:rPr>
           <w:rStyle w:val="CommentReference"/>
         </w:rPr>
-        <w:commentReference w:id="5"/>
+        <w:commentReference w:id="6"/>
       </w:r>
       <w:r>
         <w:rPr>
@@ -1763,19 +1743,7 @@
         <w:rPr>
           <w:rFonts w:ascii="Times New Roman" w:hAnsi="Times New Roman"/>
         </w:rPr>
-        <w:t xml:space="preserve"> in methanol permeabi</w:t>
-      </w:r>
-      <w:r>
-        <w:rPr>
-          <w:rFonts w:ascii="Times New Roman" w:hAnsi="Times New Roman"/>
-        </w:rPr>
-        <w:t>l</w:t>
-      </w:r>
-      <w:r>
-        <w:rPr>
-          <w:rFonts w:ascii="Times New Roman" w:hAnsi="Times New Roman"/>
-        </w:rPr>
-        <w:t xml:space="preserve">ity over that same range indicates methanol permeation occurs predominantly at platelet edges.  </w:t>
+        <w:t xml:space="preserve"> in methanol permeability over that same range indicates methanol permeation occurs predominantly at platelet edges.  </w:t>
       </w:r>
       <w:r>
         <w:rPr>
@@ -2074,7 +2042,7 @@
                                 </pic:cNvPicPr>
                               </pic:nvPicPr>
                               <pic:blipFill>
-                                <a:blip r:embed="rId38">
+                                <a:blip r:embed="rId50">
                                   <a:extLst>
                                     <a:ext uri="{28A0092B-C50C-407E-A947-70E740481C1C}">
                                       <a14:useLocalDpi xmlns:a14="http://schemas.microsoft.com/office/drawing/2010/main" val="0"/>
@@ -2532,19 +2500,19 @@
         </w:rPr>
         <w:t xml:space="preserve"> (</w:t>
       </w:r>
-      <w:commentRangeStart w:id="6"/>
+      <w:commentRangeStart w:id="7"/>
       <w:r>
         <w:rPr>
           <w:rFonts w:ascii="Times New Roman" w:hAnsi="Times New Roman"/>
         </w:rPr>
         <w:t>Leong2014</w:t>
       </w:r>
-      <w:commentRangeEnd w:id="6"/>
+      <w:commentRangeEnd w:id="7"/>
       <w:r>
         <w:rPr>
           <w:rStyle w:val="CommentReference"/>
         </w:rPr>
-        <w:commentReference w:id="6"/>
+        <w:commentReference w:id="7"/>
       </w:r>
       <w:r>
         <w:rPr>
@@ -2617,19 +2585,7 @@
         <w:rPr>
           <w:rFonts w:ascii="Times New Roman" w:hAnsi="Times New Roman"/>
         </w:rPr>
-        <w:t>The pr</w:t>
-      </w:r>
-      <w:r>
-        <w:rPr>
-          <w:rFonts w:ascii="Times New Roman" w:hAnsi="Times New Roman"/>
-        </w:rPr>
-        <w:t>o</w:t>
-      </w:r>
-      <w:r>
-        <w:rPr>
-          <w:rFonts w:ascii="Times New Roman" w:hAnsi="Times New Roman"/>
-        </w:rPr>
-        <w:t xml:space="preserve">posed effort will increase catalyst stability by lowering the solubility of </w:t>
+        <w:t xml:space="preserve">The proposed effort will increase catalyst stability by lowering the solubility of </w:t>
       </w:r>
       <w:proofErr w:type="spellStart"/>
       <w:r>
@@ -2675,12 +2631,24 @@
         <w:rPr>
           <w:rFonts w:ascii="Times New Roman" w:hAnsi="Times New Roman" w:cs="Times New Roman"/>
         </w:rPr>
-        <w:t xml:space="preserve"> deposition including wet chemical reduction (WCR), ALD, and sputtering.</w:t>
+        <w:t xml:space="preserve"> deposition including wet chemical redu</w:t>
       </w:r>
       <w:r>
         <w:rPr>
           <w:rFonts w:ascii="Times New Roman" w:hAnsi="Times New Roman" w:cs="Times New Roman"/>
         </w:rPr>
+        <w:t>c</w:t>
+      </w:r>
+      <w:r>
+        <w:rPr>
+          <w:rFonts w:ascii="Times New Roman" w:hAnsi="Times New Roman" w:cs="Times New Roman"/>
+        </w:rPr>
+        <w:t>tion (WCR), ALD, and sputtering.</w:t>
+      </w:r>
+      <w:r>
+        <w:rPr>
+          <w:rFonts w:ascii="Times New Roman" w:hAnsi="Times New Roman" w:cs="Times New Roman"/>
+        </w:rPr>
         <w:t xml:space="preserve">  </w:t>
       </w:r>
       <w:r>
@@ -2711,19 +2679,19 @@
         <w:rPr>
           <w:rFonts w:ascii="Times New Roman" w:hAnsi="Times New Roman"/>
         </w:rPr>
-        <w:t>Both anode and cat</w:t>
-      </w:r>
-      <w:r>
-        <w:rPr>
-          <w:rFonts w:ascii="Times New Roman" w:hAnsi="Times New Roman"/>
-        </w:rPr>
-        <w:t>h</w:t>
-      </w:r>
-      <w:r>
-        <w:rPr>
-          <w:rFonts w:ascii="Times New Roman" w:hAnsi="Times New Roman"/>
-        </w:rPr>
-        <w:t>ode</w:t>
+        <w:t>Both a</w:t>
+      </w:r>
+      <w:r>
+        <w:rPr>
+          <w:rFonts w:ascii="Times New Roman" w:hAnsi="Times New Roman"/>
+        </w:rPr>
+        <w:t>n</w:t>
+      </w:r>
+      <w:r>
+        <w:rPr>
+          <w:rFonts w:ascii="Times New Roman" w:hAnsi="Times New Roman"/>
+        </w:rPr>
+        <w:t>ode and cathode</w:t>
       </w:r>
       <w:r>
         <w:rPr>
@@ -2850,45 +2818,21 @@
         <w:rPr>
           <w:rFonts w:ascii="Times New Roman" w:hAnsi="Times New Roman" w:cs="Times New Roman"/>
         </w:rPr>
-        <w:t xml:space="preserve"> will also i</w:t>
-      </w:r>
+        <w:t xml:space="preserve"> will also investigate the targeted growth of </w:t>
+      </w:r>
+      <w:proofErr w:type="spellStart"/>
       <w:r>
         <w:rPr>
           <w:rFonts w:ascii="Times New Roman" w:hAnsi="Times New Roman" w:cs="Times New Roman"/>
         </w:rPr>
-        <w:t>n</w:t>
-      </w:r>
+        <w:t>Pt</w:t>
+      </w:r>
+      <w:proofErr w:type="spellEnd"/>
       <w:r>
         <w:rPr>
           <w:rFonts w:ascii="Times New Roman" w:hAnsi="Times New Roman" w:cs="Times New Roman"/>
         </w:rPr>
-        <w:t xml:space="preserve">vestigate the targeted growth of </w:t>
-      </w:r>
-      <w:proofErr w:type="spellStart"/>
-      <w:r>
-        <w:rPr>
-          <w:rFonts w:ascii="Times New Roman" w:hAnsi="Times New Roman" w:cs="Times New Roman"/>
-        </w:rPr>
-        <w:t>Pt</w:t>
-      </w:r>
-      <w:proofErr w:type="spellEnd"/>
-      <w:r>
-        <w:rPr>
-          <w:rFonts w:ascii="Times New Roman" w:hAnsi="Times New Roman" w:cs="Times New Roman"/>
-        </w:rPr>
-        <w:t xml:space="preserve"> to GO surface defects using ALD, localizing catalyst depos</w:t>
-      </w:r>
-      <w:r>
-        <w:rPr>
-          <w:rFonts w:ascii="Times New Roman" w:hAnsi="Times New Roman" w:cs="Times New Roman"/>
-        </w:rPr>
-        <w:t>i</w:t>
-      </w:r>
-      <w:r>
-        <w:rPr>
-          <w:rFonts w:ascii="Times New Roman" w:hAnsi="Times New Roman" w:cs="Times New Roman"/>
-        </w:rPr>
-        <w:t>tion to the centers of proton transport.</w:t>
+        <w:t xml:space="preserve"> to GO surface defects using ALD, localizing catalyst deposition to the centers of proton transport.</w:t>
       </w:r>
     </w:p>
     <w:p>
@@ -3281,48 +3225,49 @@
         <w:rPr>
           <w:rFonts w:ascii="Times New Roman" w:hAnsi="Times New Roman"/>
         </w:rPr>
+        <w:t>This presents the most pres</w:t>
+      </w:r>
+      <w:r>
+        <w:rPr>
+          <w:rFonts w:ascii="Times New Roman" w:hAnsi="Times New Roman"/>
+        </w:rPr>
+        <w:t>s</w:t>
+      </w:r>
+      <w:r>
+        <w:rPr>
+          <w:rFonts w:ascii="Times New Roman" w:hAnsi="Times New Roman"/>
+        </w:rPr>
+        <w:t xml:space="preserve">ing technical challenge: </w:t>
+      </w:r>
+      <w:r>
+        <w:rPr>
+          <w:rFonts w:ascii="Times New Roman" w:hAnsi="Times New Roman"/>
+        </w:rPr>
+        <w:t>improved electrode – specifically cathode – contact with the electrolyte</w:t>
+      </w:r>
+      <w:r>
+        <w:rPr>
+          <w:rFonts w:ascii="Times New Roman" w:hAnsi="Times New Roman"/>
+        </w:rPr>
+        <w:t>.  Others include</w:t>
+      </w:r>
+      <w:r>
+        <w:rPr>
+          <w:rFonts w:ascii="Times New Roman" w:hAnsi="Times New Roman"/>
+        </w:rPr>
         <w:t xml:space="preserve"> </w:t>
       </w:r>
       <w:r>
         <w:rPr>
           <w:rFonts w:ascii="Times New Roman" w:hAnsi="Times New Roman"/>
-          <w:highlight w:val="yellow"/>
-        </w:rPr>
-        <w:t>ASSLB</w:t>
-      </w:r>
-      <w:r>
-        <w:rPr>
-          <w:rFonts w:ascii="Times New Roman" w:hAnsi="Times New Roman"/>
-          <w:highlight w:val="yellow"/>
-        </w:rPr>
-        <w:t xml:space="preserve"> targets</w:t>
-      </w:r>
-      <w:r>
-        <w:rPr>
-          <w:rFonts w:ascii="Times New Roman" w:hAnsi="Times New Roman"/>
-          <w:highlight w:val="yellow"/>
-        </w:rPr>
-        <w:t xml:space="preserve"> include in i</w:t>
-      </w:r>
-      <w:r>
-        <w:rPr>
-          <w:rFonts w:ascii="Times New Roman" w:hAnsi="Times New Roman"/>
-          <w:highlight w:val="yellow"/>
-        </w:rPr>
-        <w:t>n</w:t>
-      </w:r>
-      <w:r>
-        <w:rPr>
-          <w:rFonts w:ascii="Times New Roman" w:hAnsi="Times New Roman"/>
-          <w:highlight w:val="yellow"/>
-        </w:rPr>
-        <w:t>crease in lithium conductivity from XXX to YYY</w:t>
-      </w:r>
-      <w:r>
-        <w:rPr>
-          <w:rFonts w:ascii="Times New Roman" w:hAnsi="Times New Roman"/>
-        </w:rPr>
-        <w:t xml:space="preserve">; improved electrode – specifically cathode – contact with the electrolyte; an increased energy density from 250 to 400 </w:t>
+        </w:rPr>
+        <w:t xml:space="preserve">increasing the </w:t>
+      </w:r>
+      <w:r>
+        <w:rPr>
+          <w:rFonts w:ascii="Times New Roman" w:hAnsi="Times New Roman"/>
+        </w:rPr>
+        <w:t xml:space="preserve">energy density from 250 to 400 </w:t>
       </w:r>
       <w:proofErr w:type="spellStart"/>
       <w:r>
@@ -3336,7 +3281,21 @@
         <w:rPr>
           <w:rFonts w:ascii="Times New Roman" w:hAnsi="Times New Roman"/>
         </w:rPr>
-        <w:t>/L; and a cost r</w:t>
+        <w:t>/L</w:t>
+      </w:r>
+      <w:proofErr w:type="gramStart"/>
+      <w:r>
+        <w:rPr>
+          <w:rFonts w:ascii="Times New Roman" w:hAnsi="Times New Roman"/>
+        </w:rPr>
+        <w:t>;</w:t>
+      </w:r>
+      <w:proofErr w:type="gramEnd"/>
+      <w:r>
+        <w:rPr>
+          <w:rFonts w:ascii="Times New Roman" w:hAnsi="Times New Roman"/>
+        </w:rPr>
+        <w:t xml:space="preserve"> and a cost r</w:t>
       </w:r>
       <w:r>
         <w:rPr>
@@ -3370,8 +3329,8 @@
           <w:b/>
         </w:rPr>
       </w:pPr>
-      <w:commentRangeStart w:id="7"/>
       <w:commentRangeStart w:id="8"/>
+      <w:commentRangeStart w:id="9"/>
       <w:r>
         <w:rPr>
           <w:rFonts w:ascii="Times New Roman" w:hAnsi="Times New Roman"/>
@@ -3379,12 +3338,12 @@
         </w:rPr>
         <w:t>Propose</w:t>
       </w:r>
-      <w:commentRangeEnd w:id="7"/>
+      <w:commentRangeEnd w:id="8"/>
       <w:r>
         <w:rPr>
           <w:rStyle w:val="CommentReference"/>
         </w:rPr>
-        <w:commentReference w:id="7"/>
+        <w:commentReference w:id="8"/>
       </w:r>
       <w:r>
         <w:rPr>
@@ -3393,12 +3352,12 @@
         </w:rPr>
         <w:t>d</w:t>
       </w:r>
-      <w:commentRangeEnd w:id="8"/>
+      <w:commentRangeEnd w:id="9"/>
       <w:r>
         <w:rPr>
           <w:rStyle w:val="CommentReference"/>
         </w:rPr>
-        <w:commentReference w:id="8"/>
+        <w:commentReference w:id="9"/>
       </w:r>
       <w:r>
         <w:rPr>
@@ -3484,7 +3443,7 @@
       <w:r>
         <w:t xml:space="preserve">. </w:t>
       </w:r>
-      <w:commentRangeStart w:id="9"/>
+      <w:commentRangeStart w:id="10"/>
       <w:r>
         <w:rPr>
           <w:highlight w:val="yellow"/>
@@ -3509,20 +3468,20 @@
         </w:rPr>
         <w:t xml:space="preserve"> </w:t>
       </w:r>
-      <w:commentRangeStart w:id="10"/>
+      <w:commentRangeStart w:id="11"/>
       <w:r>
         <w:rPr>
           <w:highlight w:val="yellow"/>
         </w:rPr>
         <w:t>…</w:t>
       </w:r>
-      <w:commentRangeEnd w:id="10"/>
+      <w:commentRangeEnd w:id="11"/>
       <w:r>
         <w:rPr>
           <w:rStyle w:val="CommentReference"/>
           <w:highlight w:val="yellow"/>
         </w:rPr>
-        <w:commentReference w:id="10"/>
+        <w:commentReference w:id="11"/>
       </w:r>
       <w:r>
         <w:rPr>
@@ -3530,22 +3489,22 @@
         </w:rPr>
         <w:t xml:space="preserve"> </w:t>
       </w:r>
-      <w:commentRangeStart w:id="11"/>
+      <w:commentRangeStart w:id="12"/>
       <w:r>
         <w:rPr>
           <w:highlight w:val="yellow"/>
         </w:rPr>
         <w:t xml:space="preserve"> </w:t>
       </w:r>
-      <w:commentRangeEnd w:id="9"/>
+      <w:commentRangeEnd w:id="10"/>
       <w:r>
         <w:rPr>
           <w:rStyle w:val="CommentReference"/>
           <w:highlight w:val="yellow"/>
         </w:rPr>
-        <w:commentReference w:id="9"/>
-      </w:r>
-      <w:commentRangeEnd w:id="11"/>
+        <w:commentReference w:id="10"/>
+      </w:r>
+      <w:commentRangeEnd w:id="12"/>
       <w:r>
         <w:t xml:space="preserve"> </w:t>
       </w:r>
@@ -3564,47 +3523,41 @@
       </w:r>
       <w:proofErr w:type="spellEnd"/>
       <w:r>
-        <w:t xml:space="preserve"> losses) and methanol crossover (mixed p</w:t>
+        <w:t xml:space="preserve"> losses) and methanol crossover (mixed potential losses).  </w:t>
+      </w:r>
+      <w:r>
+        <w:rPr>
+          <w:rStyle w:val="CommentReference"/>
+        </w:rPr>
+        <w:commentReference w:id="12"/>
+      </w:r>
+      <w:r>
+        <w:t>Chemical modification of the GO can be done with ALD/MLD to control the surface to pr</w:t>
       </w:r>
       <w:r>
         <w:t>o</w:t>
       </w:r>
       <w:r>
-        <w:t xml:space="preserve">tential losses).  </w:t>
-      </w:r>
+        <w:t xml:space="preserve">mote proton conductivity, deposit catalyst, and control </w:t>
+      </w:r>
+      <w:commentRangeStart w:id="13"/>
+      <w:commentRangeStart w:id="14"/>
+      <w:r>
+        <w:t>hydrophobicity</w:t>
+      </w:r>
+      <w:commentRangeEnd w:id="13"/>
       <w:r>
         <w:rPr>
           <w:rStyle w:val="CommentReference"/>
         </w:rPr>
-        <w:commentReference w:id="11"/>
-      </w:r>
-      <w:r>
-        <w:t>Chemical modification of the GO can be done with ALD/MLD to control the surface to pr</w:t>
-      </w:r>
-      <w:r>
-        <w:t>o</w:t>
-      </w:r>
-      <w:r>
-        <w:t xml:space="preserve">mote proton conductivity, deposit catalyst, and control </w:t>
-      </w:r>
-      <w:commentRangeStart w:id="12"/>
-      <w:commentRangeStart w:id="13"/>
-      <w:r>
-        <w:t>hydrophobicity</w:t>
-      </w:r>
-      <w:commentRangeEnd w:id="12"/>
+        <w:commentReference w:id="13"/>
+      </w:r>
+      <w:commentRangeEnd w:id="14"/>
       <w:r>
         <w:rPr>
           <w:rStyle w:val="CommentReference"/>
         </w:rPr>
-        <w:commentReference w:id="12"/>
-      </w:r>
-      <w:commentRangeEnd w:id="13"/>
-      <w:r>
-        <w:rPr>
-          <w:rStyle w:val="CommentReference"/>
-        </w:rPr>
-        <w:commentReference w:id="13"/>
+        <w:commentReference w:id="14"/>
       </w:r>
       <w:r>
         <w:t xml:space="preserve">.  </w:t>
@@ -3631,13 +3584,7 @@
         <w:t>f</w:t>
       </w:r>
       <w:r>
-        <w:t>ficacy of chemically mod</w:t>
-      </w:r>
-      <w:r>
-        <w:t>i</w:t>
-      </w:r>
-      <w:r>
-        <w:t>fied GO membranes.</w:t>
+        <w:t>ficacy of chemically modified GO membranes.</w:t>
       </w:r>
       <w:r>
         <w:t xml:space="preserve">  (2) </w:t>
@@ -3675,6 +3622,7 @@
         <w:t>r</w:t>
       </w:r>
       <w:r>
+        <w:lastRenderedPageBreak/>
         <w:t>ticles.</w:t>
       </w:r>
       <w:r>
@@ -3702,7 +3650,6 @@
         <w:rPr>
           <w:rFonts w:ascii="Times New Roman" w:hAnsi="Times New Roman"/>
         </w:rPr>
-        <w:lastRenderedPageBreak/>
         <w:t>ode/</w:t>
       </w:r>
       <w:r>
@@ -3935,13 +3882,239 @@
           <w:rFonts w:ascii="Times New Roman" w:hAnsi="Times New Roman"/>
         </w:rPr>
         <w:tab/>
-      </w:r>
-      <w:r>
-        <w:rPr>
-          <w:rFonts w:ascii="Times New Roman" w:hAnsi="Times New Roman"/>
-          <w:highlight w:val="yellow"/>
-        </w:rPr>
-        <w:t>Key technical risks include…</w:t>
+        <w:t>Key technical risks for ALD and MLD modification of GO platelets reside in ineffectiv</w:t>
+      </w:r>
+      <w:r>
+        <w:rPr>
+          <w:rFonts w:ascii="Times New Roman" w:hAnsi="Times New Roman"/>
+        </w:rPr>
+        <w:t>e</w:t>
+      </w:r>
+      <w:r>
+        <w:rPr>
+          <w:rFonts w:ascii="Times New Roman" w:hAnsi="Times New Roman"/>
+        </w:rPr>
+        <w:t xml:space="preserve">ness of the sulfonic groups.  The risk will be mitigated </w:t>
+      </w:r>
+      <w:r>
+        <w:rPr>
+          <w:rFonts w:ascii="Times New Roman" w:hAnsi="Times New Roman"/>
+        </w:rPr>
+        <w:t>our</w:t>
+      </w:r>
+      <w:r>
+        <w:rPr>
+          <w:rFonts w:ascii="Times New Roman" w:hAnsi="Times New Roman"/>
+        </w:rPr>
+        <w:t xml:space="preserve"> flexibility </w:t>
+      </w:r>
+      <w:r>
+        <w:rPr>
+          <w:rFonts w:ascii="Times New Roman" w:hAnsi="Times New Roman"/>
+        </w:rPr>
+        <w:t xml:space="preserve">in pursuing </w:t>
+      </w:r>
+      <w:r>
+        <w:rPr>
+          <w:rFonts w:ascii="Times New Roman" w:hAnsi="Times New Roman"/>
+        </w:rPr>
+        <w:t xml:space="preserve">alternative </w:t>
+      </w:r>
+      <w:proofErr w:type="spellStart"/>
+      <w:r>
+        <w:rPr>
+          <w:rFonts w:ascii="Times New Roman" w:hAnsi="Times New Roman"/>
+        </w:rPr>
+        <w:t>functionalization</w:t>
+      </w:r>
+      <w:r>
+        <w:rPr>
+          <w:rFonts w:ascii="Times New Roman" w:hAnsi="Times New Roman"/>
+        </w:rPr>
+        <w:t>s</w:t>
+      </w:r>
+      <w:proofErr w:type="spellEnd"/>
+      <w:r>
+        <w:rPr>
+          <w:rFonts w:ascii="Times New Roman" w:hAnsi="Times New Roman"/>
+        </w:rPr>
+        <w:t>,</w:t>
+      </w:r>
+      <w:r>
+        <w:rPr>
+          <w:rFonts w:ascii="Times New Roman" w:hAnsi="Times New Roman"/>
+        </w:rPr>
+        <w:t xml:space="preserve"> such as </w:t>
+      </w:r>
+      <w:commentRangeStart w:id="15"/>
+      <w:r>
+        <w:rPr>
+          <w:rFonts w:ascii="Times New Roman" w:hAnsi="Times New Roman"/>
+        </w:rPr>
+        <w:t>fluorine-based chemistries</w:t>
+      </w:r>
+      <w:commentRangeEnd w:id="15"/>
+      <w:r>
+        <w:rPr>
+          <w:rStyle w:val="CommentReference"/>
+        </w:rPr>
+        <w:commentReference w:id="15"/>
+      </w:r>
+      <w:r>
+        <w:rPr>
+          <w:rFonts w:ascii="Times New Roman" w:hAnsi="Times New Roman"/>
+        </w:rPr>
+        <w:t>, and our ability to model proton transport</w:t>
+      </w:r>
+      <w:r>
+        <w:rPr>
+          <w:rFonts w:ascii="Times New Roman" w:hAnsi="Times New Roman"/>
+        </w:rPr>
+        <w:t xml:space="preserve"> for a range of candidate </w:t>
+      </w:r>
+      <w:proofErr w:type="spellStart"/>
+      <w:r>
+        <w:rPr>
+          <w:rFonts w:ascii="Times New Roman" w:hAnsi="Times New Roman"/>
+        </w:rPr>
+        <w:t>functionalizations</w:t>
+      </w:r>
+      <w:proofErr w:type="spellEnd"/>
+      <w:r>
+        <w:rPr>
+          <w:rFonts w:ascii="Times New Roman" w:hAnsi="Times New Roman"/>
+        </w:rPr>
+        <w:t>.</w:t>
+      </w:r>
+      <w:r>
+        <w:rPr>
+          <w:rFonts w:ascii="Times New Roman" w:hAnsi="Times New Roman"/>
+        </w:rPr>
+        <w:t xml:space="preserve">  The </w:t>
+      </w:r>
+      <w:proofErr w:type="spellStart"/>
+      <w:r>
+        <w:rPr>
+          <w:rFonts w:ascii="Times New Roman" w:hAnsi="Times New Roman"/>
+        </w:rPr>
+        <w:t>Pt</w:t>
+      </w:r>
+      <w:proofErr w:type="spellEnd"/>
+      <w:r>
+        <w:rPr>
+          <w:rFonts w:ascii="Times New Roman" w:hAnsi="Times New Roman"/>
+        </w:rPr>
+        <w:t>-</w:t>
+      </w:r>
+      <w:proofErr w:type="spellStart"/>
+      <w:r>
+        <w:rPr>
+          <w:rFonts w:ascii="Times New Roman" w:hAnsi="Times New Roman"/>
+        </w:rPr>
+        <w:t>Ru</w:t>
+      </w:r>
+      <w:proofErr w:type="spellEnd"/>
+      <w:r>
+        <w:rPr>
+          <w:rFonts w:ascii="Times New Roman" w:hAnsi="Times New Roman"/>
+        </w:rPr>
+        <w:t>-R (R = N, C, B)</w:t>
+      </w:r>
+      <w:r>
+        <w:rPr>
+          <w:rFonts w:ascii="Times New Roman" w:hAnsi="Times New Roman"/>
+        </w:rPr>
+        <w:t xml:space="preserve"> catalysts </w:t>
+      </w:r>
+      <w:r>
+        <w:rPr>
+          <w:rFonts w:ascii="Times New Roman" w:hAnsi="Times New Roman"/>
+        </w:rPr>
+        <w:t>may be susce</w:t>
+      </w:r>
+      <w:r>
+        <w:rPr>
+          <w:rFonts w:ascii="Times New Roman" w:hAnsi="Times New Roman"/>
+        </w:rPr>
+        <w:t>p</w:t>
+      </w:r>
+      <w:r>
+        <w:rPr>
+          <w:rFonts w:ascii="Times New Roman" w:hAnsi="Times New Roman"/>
+        </w:rPr>
+        <w:t>tible to agglomeration</w:t>
+      </w:r>
+      <w:r>
+        <w:rPr>
+          <w:rFonts w:ascii="Times New Roman" w:hAnsi="Times New Roman"/>
+        </w:rPr>
+        <w:t>,</w:t>
+      </w:r>
+      <w:r>
+        <w:rPr>
+          <w:rFonts w:ascii="Times New Roman" w:hAnsi="Times New Roman"/>
+        </w:rPr>
+        <w:t xml:space="preserve"> making their shape and chemistry ineffective.  Our team has explored a</w:t>
+      </w:r>
+      <w:r>
+        <w:rPr>
+          <w:rFonts w:ascii="Times New Roman" w:hAnsi="Times New Roman"/>
+        </w:rPr>
+        <w:t>d</w:t>
+      </w:r>
+      <w:r>
+        <w:rPr>
+          <w:rFonts w:ascii="Times New Roman" w:hAnsi="Times New Roman"/>
+        </w:rPr>
+        <w:t>ditional functionalization of the carbon support with nitrogen to prevent aggregation in prior work and the capabilities are available to integrate this process to catalyst optimization.</w:t>
+      </w:r>
+      <w:r>
+        <w:rPr>
+          <w:rFonts w:ascii="Times New Roman" w:hAnsi="Times New Roman"/>
+        </w:rPr>
+        <w:t xml:space="preserve">  The </w:t>
+      </w:r>
+      <w:r>
+        <w:rPr>
+          <w:rFonts w:ascii="Times New Roman" w:hAnsi="Times New Roman"/>
+        </w:rPr>
+        <w:t>i</w:t>
+      </w:r>
+      <w:r>
+        <w:rPr>
+          <w:rFonts w:ascii="Times New Roman" w:hAnsi="Times New Roman"/>
+        </w:rPr>
+        <w:t>n</w:t>
+      </w:r>
+      <w:r>
+        <w:rPr>
+          <w:rFonts w:ascii="Times New Roman" w:hAnsi="Times New Roman"/>
+        </w:rPr>
+        <w:t>terplay b</w:t>
+      </w:r>
+      <w:r>
+        <w:rPr>
+          <w:rFonts w:ascii="Times New Roman" w:hAnsi="Times New Roman"/>
+        </w:rPr>
+        <w:t>e</w:t>
+      </w:r>
+      <w:r>
+        <w:rPr>
+          <w:rFonts w:ascii="Times New Roman" w:hAnsi="Times New Roman"/>
+        </w:rPr>
+        <w:t>tween as-yet-unknown component properties under various operating conditions is a risk that will be mitigated through systems level modeling of fuel cell, battery, and hybrid sy</w:t>
+      </w:r>
+      <w:r>
+        <w:rPr>
+          <w:rFonts w:ascii="Times New Roman" w:hAnsi="Times New Roman"/>
+        </w:rPr>
+        <w:t>s</w:t>
+      </w:r>
+      <w:r>
+        <w:rPr>
+          <w:rFonts w:ascii="Times New Roman" w:hAnsi="Times New Roman"/>
+        </w:rPr>
+        <w:t>tem.</w:t>
       </w:r>
     </w:p>
     <w:p>
@@ -3952,49 +4125,6 @@
           <w:rFonts w:ascii="Times New Roman" w:hAnsi="Times New Roman"/>
         </w:rPr>
       </w:pPr>
-      <w:r>
-        <w:rPr>
-          <w:rFonts w:ascii="Times New Roman" w:hAnsi="Times New Roman"/>
-        </w:rPr>
-        <w:tab/>
-      </w:r>
-      <w:r>
-        <w:rPr>
-          <w:rFonts w:ascii="Times New Roman" w:hAnsi="Times New Roman"/>
-          <w:highlight w:val="yellow"/>
-        </w:rPr>
-        <w:t xml:space="preserve">Technical risks will be mitigated </w:t>
-      </w:r>
-      <w:commentRangeStart w:id="14"/>
-      <w:commentRangeStart w:id="15"/>
-      <w:r>
-        <w:rPr>
-          <w:rFonts w:ascii="Times New Roman" w:hAnsi="Times New Roman"/>
-          <w:highlight w:val="yellow"/>
-        </w:rPr>
-        <w:t>by</w:t>
-      </w:r>
-      <w:commentRangeEnd w:id="14"/>
-      <w:r>
-        <w:rPr>
-          <w:rStyle w:val="CommentReference"/>
-        </w:rPr>
-        <w:commentReference w:id="14"/>
-      </w:r>
-      <w:commentRangeEnd w:id="15"/>
-      <w:r>
-        <w:rPr>
-          <w:rStyle w:val="CommentReference"/>
-        </w:rPr>
-        <w:commentReference w:id="15"/>
-      </w:r>
-      <w:r>
-        <w:rPr>
-          <w:rFonts w:ascii="Times New Roman" w:hAnsi="Times New Roman"/>
-          <w:highlight w:val="yellow"/>
-        </w:rPr>
-        <w:t>…</w:t>
-      </w:r>
     </w:p>
     <w:p>
       <w:pPr>
@@ -4002,180 +4132,15 @@
         <w:jc w:val="both"/>
         <w:rPr>
           <w:rFonts w:ascii="Times New Roman" w:hAnsi="Times New Roman"/>
-        </w:rPr>
-      </w:pPr>
-      <w:r>
-        <w:rPr>
-          <w:rFonts w:ascii="Times New Roman" w:hAnsi="Times New Roman"/>
-        </w:rPr>
-        <w:tab/>
-        <w:t>Key technical risks for ALD and MLD modification of GO platelets reside in ineffectiv</w:t>
-      </w:r>
-      <w:r>
-        <w:rPr>
-          <w:rFonts w:ascii="Times New Roman" w:hAnsi="Times New Roman"/>
-        </w:rPr>
-        <w:t>e</w:t>
-      </w:r>
-      <w:r>
-        <w:rPr>
-          <w:rFonts w:ascii="Times New Roman" w:hAnsi="Times New Roman"/>
-        </w:rPr>
-        <w:t xml:space="preserve">ness of the sulfonic groups.  </w:t>
-      </w:r>
-      <w:proofErr w:type="gramStart"/>
-      <w:r>
-        <w:rPr>
-          <w:rFonts w:ascii="Times New Roman" w:hAnsi="Times New Roman"/>
-        </w:rPr>
-        <w:t>The risk will be mitigated by reserving the flexibility to pursue a</w:t>
-      </w:r>
-      <w:r>
-        <w:rPr>
-          <w:rFonts w:ascii="Times New Roman" w:hAnsi="Times New Roman"/>
-        </w:rPr>
-        <w:t>l</w:t>
-      </w:r>
-      <w:r>
-        <w:rPr>
-          <w:rFonts w:ascii="Times New Roman" w:hAnsi="Times New Roman"/>
-        </w:rPr>
-        <w:t xml:space="preserve">ternative </w:t>
-      </w:r>
-      <w:proofErr w:type="spellStart"/>
-      <w:r>
-        <w:rPr>
-          <w:rFonts w:ascii="Times New Roman" w:hAnsi="Times New Roman"/>
-        </w:rPr>
-        <w:t>functionalization</w:t>
-      </w:r>
-      <w:r>
-        <w:rPr>
-          <w:rFonts w:ascii="Times New Roman" w:hAnsi="Times New Roman"/>
-        </w:rPr>
-        <w:t>s</w:t>
-      </w:r>
-      <w:proofErr w:type="spellEnd"/>
-      <w:r>
-        <w:rPr>
-          <w:rFonts w:ascii="Times New Roman" w:hAnsi="Times New Roman"/>
-        </w:rPr>
-        <w:t>,</w:t>
-      </w:r>
-      <w:r>
-        <w:rPr>
-          <w:rFonts w:ascii="Times New Roman" w:hAnsi="Times New Roman"/>
-        </w:rPr>
-        <w:t xml:space="preserve"> such as </w:t>
-      </w:r>
-      <w:commentRangeStart w:id="16"/>
-      <w:r>
-        <w:rPr>
-          <w:rFonts w:ascii="Times New Roman" w:hAnsi="Times New Roman"/>
-        </w:rPr>
-        <w:t>fluorine-based chemistries</w:t>
-      </w:r>
-      <w:commentRangeEnd w:id="16"/>
-      <w:proofErr w:type="gramEnd"/>
-      <w:r>
-        <w:rPr>
-          <w:rStyle w:val="CommentReference"/>
-        </w:rPr>
-        <w:commentReference w:id="16"/>
-      </w:r>
-      <w:r>
-        <w:rPr>
-          <w:rFonts w:ascii="Times New Roman" w:hAnsi="Times New Roman"/>
-        </w:rPr>
-        <w:t xml:space="preserve">.  The </w:t>
-      </w:r>
-      <w:proofErr w:type="spellStart"/>
-      <w:r>
-        <w:rPr>
-          <w:rFonts w:ascii="Times New Roman" w:hAnsi="Times New Roman"/>
-        </w:rPr>
-        <w:t>Pt</w:t>
-      </w:r>
-      <w:proofErr w:type="spellEnd"/>
-      <w:r>
-        <w:rPr>
-          <w:rFonts w:ascii="Times New Roman" w:hAnsi="Times New Roman"/>
-        </w:rPr>
-        <w:t>-</w:t>
-      </w:r>
-      <w:proofErr w:type="spellStart"/>
-      <w:r>
-        <w:rPr>
-          <w:rFonts w:ascii="Times New Roman" w:hAnsi="Times New Roman"/>
-        </w:rPr>
-        <w:t>Ru</w:t>
-      </w:r>
-      <w:proofErr w:type="spellEnd"/>
-      <w:r>
-        <w:rPr>
-          <w:rFonts w:ascii="Times New Roman" w:hAnsi="Times New Roman"/>
-        </w:rPr>
-        <w:t>-R (R = N, C, B)</w:t>
-      </w:r>
-      <w:r>
-        <w:rPr>
-          <w:rFonts w:ascii="Times New Roman" w:hAnsi="Times New Roman"/>
-        </w:rPr>
-        <w:t xml:space="preserve"> cat</w:t>
-      </w:r>
-      <w:r>
-        <w:rPr>
-          <w:rFonts w:ascii="Times New Roman" w:hAnsi="Times New Roman"/>
-        </w:rPr>
-        <w:t>a</w:t>
-      </w:r>
-      <w:r>
-        <w:rPr>
-          <w:rFonts w:ascii="Times New Roman" w:hAnsi="Times New Roman"/>
-        </w:rPr>
-        <w:t xml:space="preserve">lysts </w:t>
-      </w:r>
-      <w:r>
-        <w:rPr>
-          <w:rFonts w:ascii="Times New Roman" w:hAnsi="Times New Roman"/>
-        </w:rPr>
-        <w:t>may be susceptible to agglomeration</w:t>
-      </w:r>
-      <w:r>
-        <w:rPr>
-          <w:rFonts w:ascii="Times New Roman" w:hAnsi="Times New Roman"/>
-        </w:rPr>
-        <w:t>,</w:t>
-      </w:r>
-      <w:r>
-        <w:rPr>
-          <w:rFonts w:ascii="Times New Roman" w:hAnsi="Times New Roman"/>
-        </w:rPr>
-        <w:t xml:space="preserve"> making their shape and chemistry ineffective.  Our team has explored additional functionalization of the carbon support with nitrogen to prevent a</w:t>
-      </w:r>
-      <w:r>
-        <w:rPr>
-          <w:rFonts w:ascii="Times New Roman" w:hAnsi="Times New Roman"/>
-        </w:rPr>
-        <w:t>g</w:t>
-      </w:r>
-      <w:r>
-        <w:rPr>
-          <w:rFonts w:ascii="Times New Roman" w:hAnsi="Times New Roman"/>
-        </w:rPr>
-        <w:t>gregation in prior work and the capabilities are available to integrate this process to catalyst o</w:t>
-      </w:r>
-      <w:r>
-        <w:rPr>
-          <w:rFonts w:ascii="Times New Roman" w:hAnsi="Times New Roman"/>
-        </w:rPr>
-        <w:t>p</w:t>
-      </w:r>
-      <w:r>
-        <w:rPr>
-          <w:rFonts w:ascii="Times New Roman" w:hAnsi="Times New Roman"/>
-        </w:rPr>
-        <w:t>timization.</w:t>
+          <w:b/>
+        </w:rPr>
+      </w:pPr>
+      <w:r>
+        <w:rPr>
+          <w:rFonts w:ascii="Times New Roman" w:hAnsi="Times New Roman"/>
+          <w:b/>
+        </w:rPr>
+        <w:t>Team Organization and Capabilities</w:t>
       </w:r>
     </w:p>
     <w:p>
@@ -4193,15 +4158,20 @@
         <w:jc w:val="both"/>
         <w:rPr>
           <w:rFonts w:ascii="Times New Roman" w:hAnsi="Times New Roman"/>
+        </w:rPr>
+      </w:pPr>
+      <w:r>
+        <w:rPr>
+          <w:rFonts w:ascii="Times New Roman" w:hAnsi="Times New Roman"/>
           <w:b/>
         </w:rPr>
-      </w:pPr>
-      <w:r>
-        <w:rPr>
-          <w:rFonts w:ascii="Times New Roman" w:hAnsi="Times New Roman"/>
-          <w:b/>
-        </w:rPr>
-        <w:t>Team Organization and Capabilities</w:t>
+        <w:t>Project Prime</w:t>
+      </w:r>
+      <w:r>
+        <w:rPr>
+          <w:rFonts w:ascii="Times New Roman" w:hAnsi="Times New Roman"/>
+        </w:rPr>
+        <w:t>: Process Global, Inc. brings to the table…</w:t>
       </w:r>
     </w:p>
     <w:p>
@@ -4212,6 +4182,19 @@
           <w:rFonts w:ascii="Times New Roman" w:hAnsi="Times New Roman"/>
         </w:rPr>
       </w:pPr>
+      <w:r>
+        <w:rPr>
+          <w:rFonts w:ascii="Times New Roman" w:hAnsi="Times New Roman"/>
+          <w:i/>
+        </w:rPr>
+        <w:t>Principle Investigator</w:t>
+      </w:r>
+      <w:r>
+        <w:rPr>
+          <w:rFonts w:ascii="Times New Roman" w:hAnsi="Times New Roman"/>
+        </w:rPr>
+        <w:t>: Dr. Branden Kappes is an expert in… and will provide…</w:t>
+      </w:r>
     </w:p>
     <w:p>
       <w:pPr>
@@ -4226,13 +4209,13 @@
           <w:rFonts w:ascii="Times New Roman" w:hAnsi="Times New Roman"/>
           <w:b/>
         </w:rPr>
-        <w:t>Project Prime</w:t>
-      </w:r>
-      <w:r>
-        <w:rPr>
-          <w:rFonts w:ascii="Times New Roman" w:hAnsi="Times New Roman"/>
-        </w:rPr>
-        <w:t>: Process Global, Inc. brings to the table…</w:t>
+        <w:t>Project Partner</w:t>
+      </w:r>
+      <w:r>
+        <w:rPr>
+          <w:rFonts w:ascii="Times New Roman" w:hAnsi="Times New Roman"/>
+        </w:rPr>
+        <w:t>: NREL will bring…</w:t>
       </w:r>
     </w:p>
     <w:p>
@@ -4248,13 +4231,27 @@
           <w:rFonts w:ascii="Times New Roman" w:hAnsi="Times New Roman"/>
           <w:i/>
         </w:rPr>
-        <w:t>Principle Investigator</w:t>
-      </w:r>
-      <w:r>
-        <w:rPr>
-          <w:rFonts w:ascii="Times New Roman" w:hAnsi="Times New Roman"/>
-        </w:rPr>
-        <w:t>: Dr. Branden Kappes is an expert in… and will provide…</w:t>
+        <w:t>Key Member</w:t>
+      </w:r>
+      <w:r>
+        <w:rPr>
+          <w:rFonts w:ascii="Times New Roman" w:hAnsi="Times New Roman"/>
+        </w:rPr>
+        <w:t xml:space="preserve">: Dr. </w:t>
+      </w:r>
+      <w:proofErr w:type="spellStart"/>
+      <w:r>
+        <w:rPr>
+          <w:rFonts w:ascii="Times New Roman" w:hAnsi="Times New Roman"/>
+        </w:rPr>
+        <w:t>Chunmei</w:t>
+      </w:r>
+      <w:proofErr w:type="spellEnd"/>
+      <w:r>
+        <w:rPr>
+          <w:rFonts w:ascii="Times New Roman" w:hAnsi="Times New Roman"/>
+        </w:rPr>
+        <w:t xml:space="preserve"> Ban is an expert in… and will provide…</w:t>
       </w:r>
     </w:p>
     <w:p>
@@ -4268,15 +4265,33 @@
       <w:r>
         <w:rPr>
           <w:rFonts w:ascii="Times New Roman" w:hAnsi="Times New Roman"/>
-          <w:b/>
-        </w:rPr>
-        <w:t>Project Partner</w:t>
-      </w:r>
-      <w:r>
-        <w:rPr>
-          <w:rFonts w:ascii="Times New Roman" w:hAnsi="Times New Roman"/>
-        </w:rPr>
-        <w:t>: NREL will bring…</w:t>
+          <w:i/>
+        </w:rPr>
+        <w:t>Key Member</w:t>
+      </w:r>
+      <w:r>
+        <w:rPr>
+          <w:rFonts w:ascii="Times New Roman" w:hAnsi="Times New Roman"/>
+        </w:rPr>
+        <w:t>: Dr. Steven Christensen is an expert in</w:t>
+      </w:r>
+      <w:r>
+        <w:rPr>
+          <w:rFonts w:ascii="Times New Roman" w:hAnsi="Times New Roman"/>
+        </w:rPr>
+        <w:t xml:space="preserve"> catalyst characterization and will support process feedback for the </w:t>
+      </w:r>
+      <w:r>
+        <w:rPr>
+          <w:rFonts w:ascii="Times New Roman" w:hAnsi="Times New Roman"/>
+        </w:rPr>
+        <w:t>optimization</w:t>
+      </w:r>
+      <w:r>
+        <w:rPr>
+          <w:rFonts w:ascii="Times New Roman" w:hAnsi="Times New Roman"/>
+        </w:rPr>
+        <w:t xml:space="preserve"> of the DMFC components.</w:t>
       </w:r>
     </w:p>
     <w:p>
@@ -4298,21 +4313,25 @@
         <w:rPr>
           <w:rFonts w:ascii="Times New Roman" w:hAnsi="Times New Roman"/>
         </w:rPr>
-        <w:t xml:space="preserve">: Dr. </w:t>
-      </w:r>
-      <w:proofErr w:type="spellStart"/>
-      <w:r>
-        <w:rPr>
-          <w:rFonts w:ascii="Times New Roman" w:hAnsi="Times New Roman"/>
-        </w:rPr>
-        <w:t>Chunmei</w:t>
-      </w:r>
-      <w:proofErr w:type="spellEnd"/>
-      <w:r>
-        <w:rPr>
-          <w:rFonts w:ascii="Times New Roman" w:hAnsi="Times New Roman"/>
-        </w:rPr>
-        <w:t xml:space="preserve"> Ban is an expert in… and will provide…</w:t>
+        <w:t>: Dr. Katherine Hurst is an expert in</w:t>
+      </w:r>
+      <w:r>
+        <w:rPr>
+          <w:rFonts w:ascii="Times New Roman" w:hAnsi="Times New Roman"/>
+        </w:rPr>
+        <w:t xml:space="preserve"> material synthesis</w:t>
+      </w:r>
+      <w:r>
+        <w:rPr>
+          <w:rFonts w:ascii="Times New Roman" w:hAnsi="Times New Roman"/>
+        </w:rPr>
+        <w:t xml:space="preserve"> and will </w:t>
+      </w:r>
+      <w:r>
+        <w:rPr>
+          <w:rFonts w:ascii="Times New Roman" w:hAnsi="Times New Roman"/>
+        </w:rPr>
+        <w:t>perform catalyst synthesis and GO formation and modification.</w:t>
       </w:r>
     </w:p>
     <w:p>
@@ -4326,33 +4345,15 @@
       <w:r>
         <w:rPr>
           <w:rFonts w:ascii="Times New Roman" w:hAnsi="Times New Roman"/>
-          <w:i/>
-        </w:rPr>
-        <w:t>Key Member</w:t>
-      </w:r>
-      <w:r>
-        <w:rPr>
-          <w:rFonts w:ascii="Times New Roman" w:hAnsi="Times New Roman"/>
-        </w:rPr>
-        <w:t>: Dr. Steven Christensen is an expert in</w:t>
-      </w:r>
-      <w:r>
-        <w:rPr>
-          <w:rFonts w:ascii="Times New Roman" w:hAnsi="Times New Roman"/>
-        </w:rPr>
-        <w:t xml:space="preserve"> catalyst characterization and will support process feedback for the </w:t>
-      </w:r>
-      <w:r>
-        <w:rPr>
-          <w:rFonts w:ascii="Times New Roman" w:hAnsi="Times New Roman"/>
-        </w:rPr>
-        <w:t>optimization</w:t>
-      </w:r>
-      <w:r>
-        <w:rPr>
-          <w:rFonts w:ascii="Times New Roman" w:hAnsi="Times New Roman"/>
-        </w:rPr>
-        <w:t xml:space="preserve"> of the DMFC components.</w:t>
+          <w:b/>
+        </w:rPr>
+        <w:t>Project Partner</w:t>
+      </w:r>
+      <w:r>
+        <w:rPr>
+          <w:rFonts w:ascii="Times New Roman" w:hAnsi="Times New Roman"/>
+        </w:rPr>
+        <w:t>: Colorado School of Mines will bring…</w:t>
       </w:r>
     </w:p>
     <w:p>
@@ -4374,25 +4375,21 @@
         <w:rPr>
           <w:rFonts w:ascii="Times New Roman" w:hAnsi="Times New Roman"/>
         </w:rPr>
-        <w:t>: Dr. Katherine Hurst is an expert in</w:t>
-      </w:r>
-      <w:r>
-        <w:rPr>
-          <w:rFonts w:ascii="Times New Roman" w:hAnsi="Times New Roman"/>
-        </w:rPr>
-        <w:t xml:space="preserve"> material synthesis</w:t>
-      </w:r>
-      <w:r>
-        <w:rPr>
-          <w:rFonts w:ascii="Times New Roman" w:hAnsi="Times New Roman"/>
-        </w:rPr>
-        <w:t xml:space="preserve"> and will </w:t>
-      </w:r>
-      <w:r>
-        <w:rPr>
-          <w:rFonts w:ascii="Times New Roman" w:hAnsi="Times New Roman"/>
-        </w:rPr>
-        <w:t>perform catalyst synthesis and GO formation and modification.</w:t>
+        <w:t xml:space="preserve">: Prof. </w:t>
+      </w:r>
+      <w:proofErr w:type="spellStart"/>
+      <w:r>
+        <w:rPr>
+          <w:rFonts w:ascii="Times New Roman" w:hAnsi="Times New Roman"/>
+        </w:rPr>
+        <w:t>Cristian</w:t>
+      </w:r>
+      <w:proofErr w:type="spellEnd"/>
+      <w:r>
+        <w:rPr>
+          <w:rFonts w:ascii="Times New Roman" w:hAnsi="Times New Roman"/>
+        </w:rPr>
+        <w:t xml:space="preserve"> Ciobanu is an expert in… and will provide…</w:t>
       </w:r>
     </w:p>
     <w:p>
@@ -4403,19 +4400,6 @@
           <w:rFonts w:ascii="Times New Roman" w:hAnsi="Times New Roman"/>
         </w:rPr>
       </w:pPr>
-      <w:r>
-        <w:rPr>
-          <w:rFonts w:ascii="Times New Roman" w:hAnsi="Times New Roman"/>
-          <w:b/>
-        </w:rPr>
-        <w:t>Project Partner</w:t>
-      </w:r>
-      <w:r>
-        <w:rPr>
-          <w:rFonts w:ascii="Times New Roman" w:hAnsi="Times New Roman"/>
-        </w:rPr>
-        <w:t>: Colorado School of Mines will bring…</w:t>
-      </w:r>
     </w:p>
     <w:p>
       <w:pPr>
@@ -4428,80 +4412,113 @@
       <w:r>
         <w:rPr>
           <w:rFonts w:ascii="Times New Roman" w:hAnsi="Times New Roman"/>
-          <w:i/>
-        </w:rPr>
-        <w:t>Key Member</w:t>
-      </w:r>
-      <w:r>
-        <w:rPr>
-          <w:rFonts w:ascii="Times New Roman" w:hAnsi="Times New Roman"/>
-        </w:rPr>
-        <w:t xml:space="preserve">: Prof. </w:t>
-      </w:r>
-      <w:proofErr w:type="spellStart"/>
-      <w:r>
-        <w:rPr>
-          <w:rFonts w:ascii="Times New Roman" w:hAnsi="Times New Roman"/>
-        </w:rPr>
-        <w:t>Cristian</w:t>
-      </w:r>
-      <w:proofErr w:type="spellEnd"/>
-      <w:r>
-        <w:rPr>
-          <w:rFonts w:ascii="Times New Roman" w:hAnsi="Times New Roman"/>
-        </w:rPr>
-        <w:t xml:space="preserve"> Ciobanu is an expert in… and will provide…</w:t>
+        </w:rPr>
+        <w:t>Within the last three years, all members of the current team have collaborated on projects rel</w:t>
+      </w:r>
+      <w:r>
+        <w:rPr>
+          <w:rFonts w:ascii="Times New Roman" w:hAnsi="Times New Roman"/>
+        </w:rPr>
+        <w:t>e</w:t>
+      </w:r>
+      <w:r>
+        <w:rPr>
+          <w:rFonts w:ascii="Times New Roman" w:hAnsi="Times New Roman"/>
+        </w:rPr>
+        <w:t xml:space="preserve">vant to the proposed effort. Drs. Ban and Kappes collaborated on </w:t>
+      </w:r>
+      <w:r>
+        <w:rPr>
+          <w:rFonts w:ascii="Times New Roman" w:hAnsi="Times New Roman"/>
+        </w:rPr>
+        <w:t>organic flow batteries through the ARPA-E sponsored RANGE program,</w:t>
+      </w:r>
+      <w:r>
+        <w:rPr>
+          <w:rFonts w:ascii="Times New Roman" w:hAnsi="Times New Roman"/>
+        </w:rPr>
+        <w:t xml:space="preserve"> and </w:t>
+      </w:r>
+      <w:r>
+        <w:rPr>
+          <w:rFonts w:ascii="Times New Roman" w:hAnsi="Times New Roman"/>
+        </w:rPr>
+        <w:t xml:space="preserve">are coauthors on several publications on materials for </w:t>
+      </w:r>
+      <w:r>
+        <w:rPr>
+          <w:rFonts w:ascii="Times New Roman" w:hAnsi="Times New Roman"/>
+        </w:rPr>
+        <w:t>lith</w:t>
+      </w:r>
+      <w:r>
+        <w:rPr>
+          <w:rFonts w:ascii="Times New Roman" w:hAnsi="Times New Roman"/>
+        </w:rPr>
+        <w:t>i</w:t>
+      </w:r>
+      <w:r>
+        <w:rPr>
+          <w:rFonts w:ascii="Times New Roman" w:hAnsi="Times New Roman"/>
+        </w:rPr>
+        <w:t>um ion</w:t>
+      </w:r>
+      <w:r>
+        <w:rPr>
+          <w:rFonts w:ascii="Times New Roman" w:hAnsi="Times New Roman"/>
+        </w:rPr>
+        <w:t xml:space="preserve"> batteries</w:t>
+      </w:r>
+      <w:r>
+        <w:rPr>
+          <w:rFonts w:ascii="Times New Roman" w:hAnsi="Times New Roman"/>
+        </w:rPr>
+        <w:t>.</w:t>
+      </w:r>
+      <w:r>
+        <w:rPr>
+          <w:rFonts w:ascii="Times New Roman" w:hAnsi="Times New Roman"/>
+        </w:rPr>
+        <w:t xml:space="preserve"> Drs. Ciobanu and Kappes have collaborated </w:t>
+      </w:r>
+      <w:r>
+        <w:rPr>
+          <w:rFonts w:ascii="Times New Roman" w:hAnsi="Times New Roman"/>
+        </w:rPr>
+        <w:t xml:space="preserve">extensively </w:t>
+      </w:r>
+      <w:r>
+        <w:rPr>
+          <w:rFonts w:ascii="Times New Roman" w:hAnsi="Times New Roman"/>
+        </w:rPr>
+        <w:t>on</w:t>
+      </w:r>
+      <w:r>
+        <w:rPr>
+          <w:rFonts w:ascii="Times New Roman" w:hAnsi="Times New Roman"/>
+        </w:rPr>
+        <w:t xml:space="preserve"> simulation and modeling across a range of materials challenges, including research into lithium ion batte</w:t>
+      </w:r>
+      <w:r>
+        <w:rPr>
+          <w:rFonts w:ascii="Times New Roman" w:hAnsi="Times New Roman"/>
+        </w:rPr>
+        <w:t>r</w:t>
+      </w:r>
+      <w:r>
+        <w:rPr>
+          <w:rFonts w:ascii="Times New Roman" w:hAnsi="Times New Roman"/>
+        </w:rPr>
+        <w:t xml:space="preserve">ies.  </w:t>
+      </w:r>
+      <w:r>
+        <w:rPr>
+          <w:rFonts w:ascii="Times New Roman" w:hAnsi="Times New Roman"/>
+        </w:rPr>
+        <w:t>Drs. …</w:t>
       </w:r>
     </w:p>
-    <w:p>
-      <w:pPr>
-        <w:spacing w:before="0" w:after="0"/>
-        <w:jc w:val="both"/>
-        <w:rPr>
-          <w:rFonts w:ascii="Times New Roman" w:hAnsi="Times New Roman"/>
-        </w:rPr>
-      </w:pPr>
-    </w:p>
-    <w:p>
-      <w:pPr>
-        <w:spacing w:before="0" w:after="0"/>
-        <w:jc w:val="both"/>
-        <w:rPr>
-          <w:rFonts w:ascii="Times New Roman" w:hAnsi="Times New Roman"/>
-        </w:rPr>
-      </w:pPr>
-      <w:r>
-        <w:rPr>
-          <w:rFonts w:ascii="Times New Roman" w:hAnsi="Times New Roman"/>
-        </w:rPr>
-        <w:t>Within the last three years, all members of the current team have collaborated on projects rel</w:t>
-      </w:r>
-      <w:r>
-        <w:rPr>
-          <w:rFonts w:ascii="Times New Roman" w:hAnsi="Times New Roman"/>
-        </w:rPr>
-        <w:t>e</w:t>
-      </w:r>
-      <w:r>
-        <w:rPr>
-          <w:rFonts w:ascii="Times New Roman" w:hAnsi="Times New Roman"/>
-        </w:rPr>
-        <w:t>vant to the proposed effort. Drs. Ban and Kappes collaborated on an ARPA-E funded project on organic flow batteries that completed December 2014, and have numerous publications on lith</w:t>
-      </w:r>
-      <w:r>
-        <w:rPr>
-          <w:rFonts w:ascii="Times New Roman" w:hAnsi="Times New Roman"/>
-        </w:rPr>
-        <w:t>i</w:t>
-      </w:r>
-      <w:r>
-        <w:rPr>
-          <w:rFonts w:ascii="Times New Roman" w:hAnsi="Times New Roman"/>
-        </w:rPr>
-        <w:t>um ion batteries. Drs. Ciobanu and Kappes have collaborated on… Drs. …</w:t>
-      </w:r>
-    </w:p>
-    <w:bookmarkEnd w:id="1"/>
+    <w:bookmarkEnd w:id="2"/>
     <w:p>
       <w:pPr>
         <w:spacing w:before="0" w:after="200"/>
@@ -4512,8 +4529,8 @@
       </w:pPr>
     </w:p>
     <w:sectPr>
-      <w:headerReference w:type="default" r:id="rId39"/>
-      <w:footerReference w:type="default" r:id="rId40"/>
+      <w:headerReference w:type="default" r:id="rId51"/>
+      <w:footerReference w:type="default" r:id="rId52"/>
       <w:pgSz w:w="12240" w:h="15840"/>
       <w:pgMar w:top="1440" w:right="1440" w:bottom="1440" w:left="1440" w:header="720" w:footer="720" w:gutter="0"/>
       <w:cols w:space="720"/>
@@ -4525,7 +4542,7 @@
 
 <file path=word/comments.xml><?xml version="1.0" encoding="utf-8"?>
 <w:comments xmlns:wpc="http://schemas.microsoft.com/office/word/2010/wordprocessingCanvas" xmlns:mo="http://schemas.microsoft.com/office/mac/office/2008/main" xmlns:mc="http://schemas.openxmlformats.org/markup-compatibility/2006" xmlns:mv="urn:schemas-microsoft-com:mac:vml" xmlns:o="urn:schemas-microsoft-com:office:office" xmlns:r="http://schemas.openxmlformats.org/officeDocument/2006/relationships" xmlns:m="http://schemas.openxmlformats.org/officeDocument/2006/math" xmlns:v="urn:schemas-microsoft-com:vml" xmlns:wp14="http://schemas.microsoft.com/office/word/2010/wordprocessingDrawing" xmlns:wp="http://schemas.openxmlformats.org/drawingml/2006/wordprocessingDrawing" xmlns:w10="urn:schemas-microsoft-com:office:word" xmlns:w="http://schemas.openxmlformats.org/wordprocessingml/2006/main" xmlns:w14="http://schemas.microsoft.com/office/word/2010/wordml" xmlns:wpg="http://schemas.microsoft.com/office/word/2010/wordprocessingGroup" xmlns:wpi="http://schemas.microsoft.com/office/word/2010/wordprocessingInk" xmlns:wne="http://schemas.microsoft.com/office/word/2006/wordml" xmlns:wps="http://schemas.microsoft.com/office/word/2010/wordprocessingShape" mc:Ignorable="w14 wp14 mv">
-  <w:comment w:id="2" w:author="Branden Kappes" w:date="2015-02-24T20:29:00Z" w:initials="BK">
+  <w:comment w:id="3" w:author="Branden Kappes" w:date="2015-02-24T20:29:00Z" w:initials="BK">
     <w:p>
       <w:pPr>
         <w:pStyle w:val="CommentText"/>
@@ -4541,7 +4558,7 @@
       </w:r>
     </w:p>
   </w:comment>
-  <w:comment w:id="5" w:author="Branden Kappes" w:date="2015-02-24T20:29:00Z" w:initials="BK">
+  <w:comment w:id="6" w:author="Branden Kappes" w:date="2015-02-24T20:29:00Z" w:initials="BK">
     <w:p>
       <w:pPr>
         <w:pStyle w:val="CommentText"/>
@@ -4577,7 +4594,7 @@
       </w:r>
     </w:p>
   </w:comment>
-  <w:comment w:id="6" w:author="Cristian" w:date="2015-02-24T20:29:00Z" w:initials="C">
+  <w:comment w:id="7" w:author="Cristian" w:date="2015-02-24T20:29:00Z" w:initials="C">
     <w:p>
       <w:pPr>
         <w:pStyle w:val="CommentText"/>
@@ -4854,7 +4871,7 @@
       </w:r>
     </w:p>
   </w:comment>
-  <w:comment w:id="7" w:author="Katherine Hurst" w:date="2015-02-24T20:29:00Z" w:initials="KH">
+  <w:comment w:id="8" w:author="Katherine Hurst" w:date="2015-02-24T20:29:00Z" w:initials="KH">
     <w:p>
       <w:pPr>
         <w:pStyle w:val="CommentText"/>
@@ -4870,7 +4887,7 @@
       </w:r>
     </w:p>
   </w:comment>
-  <w:comment w:id="8" w:author="Branden Kappes" w:date="2015-02-24T20:29:00Z" w:initials="BK">
+  <w:comment w:id="9" w:author="Branden Kappes" w:date="2015-02-24T20:29:00Z" w:initials="BK">
     <w:p>
       <w:pPr>
         <w:pStyle w:val="CommentText"/>
@@ -4925,107 +4942,6 @@
       <w:proofErr w:type="spellEnd"/>
       <w:r>
         <w:t xml:space="preserve"> at the defect sites on GO, the only location of hydroxyl moieties, is unique – I’ve never seen anything that even suggests that as a possibility.</w:t>
-      </w:r>
-    </w:p>
-  </w:comment>
-  <w:comment w:id="10" w:author="Branden Kappes" w:date="2015-02-24T20:29:00Z" w:initials="BK">
-    <w:p>
-      <w:pPr>
-        <w:pStyle w:val="CommentText"/>
-      </w:pPr>
-      <w:r>
-        <w:rPr>
-          <w:rStyle w:val="CommentReference"/>
-        </w:rPr>
-        <w:annotationRef/>
-      </w:r>
-      <w:r>
-        <w:t>Models put forward for proton transport through GO defects involve hydronium passing off its extra proton to either a GO-hydroxyl functional group, forming –C–OH</w:t>
-      </w:r>
-      <w:r>
-        <w:rPr>
-          <w:vertAlign w:val="subscript"/>
-        </w:rPr>
-        <w:t>2</w:t>
-      </w:r>
-      <w:r>
-        <w:t xml:space="preserve"> or a carboxyl group, for</w:t>
-      </w:r>
-      <w:r>
-        <w:t>m</w:t>
-      </w:r>
-      <w:r>
-        <w:t xml:space="preserve">ing –C–OH.  The break in the hexagonal structure of the GO sheet that accompanies the original hydroxyl-or-carboxyl defects is large enough for the proton to pass through, ostensibly to another functional group on the other side of the sheet.  </w:t>
-      </w:r>
-      <w:proofErr w:type="spellStart"/>
-      <w:r>
-        <w:t>Sulfonate</w:t>
-      </w:r>
-      <w:proofErr w:type="spellEnd"/>
-      <w:r>
-        <w:t xml:space="preserve"> fun</w:t>
-      </w:r>
-      <w:r>
-        <w:t>c</w:t>
-      </w:r>
-      <w:r>
-        <w:t>tional groups provide a more amenable proton association site, but as mentioned in an earlier comment, ultimately lower proton conductivity at high methanol concentr</w:t>
-      </w:r>
-      <w:r>
-        <w:t>a</w:t>
-      </w:r>
-      <w:r>
-        <w:t>tions because of site blocking.</w:t>
-      </w:r>
-    </w:p>
-  </w:comment>
-  <w:comment w:id="9" w:author="Katherine Hurst" w:date="2015-02-24T20:29:00Z" w:initials="KH">
-    <w:p>
-      <w:pPr>
-        <w:pStyle w:val="CommentText"/>
-      </w:pPr>
-      <w:r>
-        <w:rPr>
-          <w:rStyle w:val="CommentReference"/>
-        </w:rPr>
-        <w:annotationRef/>
-      </w:r>
-      <w:r>
-        <w:t>We will control the flake size though alerting pH during GO exfoli</w:t>
-      </w:r>
-      <w:r>
-        <w:t>a</w:t>
-      </w:r>
-      <w:r>
-        <w:t>tion methods</w:t>
-      </w:r>
-      <w:proofErr w:type="gramStart"/>
-      <w:r>
-        <w:t>.(</w:t>
-      </w:r>
-      <w:proofErr w:type="gramEnd"/>
-      <w:r>
-        <w:t>I’m making this up here)  GO will be modified by various sulfur chemi</w:t>
-      </w:r>
-      <w:r>
-        <w:t>s</w:t>
-      </w:r>
-      <w:r>
-        <w:t>tries to control the acidity..</w:t>
-      </w:r>
-    </w:p>
-    <w:p>
-      <w:pPr>
-        <w:pStyle w:val="CommentText"/>
-      </w:pPr>
-      <w:r>
-        <w:t xml:space="preserve"> Control the amount of GO defects through oxidative and reductive gas phase pr</w:t>
-      </w:r>
-      <w:r>
-        <w:t>o</w:t>
-      </w:r>
-      <w:r>
-        <w:t>cessing.</w:t>
       </w:r>
     </w:p>
   </w:comment>
@@ -5041,19 +4957,120 @@
         <w:annotationRef/>
       </w:r>
       <w:r>
-        <w:t xml:space="preserve">I had in mind ALD and gas phase methods that would preferentially target the hydroxyl and/or carboxyl groups on the GO surface from which we could form hydrogen bonds – which is the role of the hydroxyl/carboxyl and </w:t>
+        <w:t>Models put forward for proton transport through GO defects involve hydronium passing off its extra proton to either a GO-hydroxyl functional group, forming –C–OH</w:t>
+      </w:r>
+      <w:r>
+        <w:rPr>
+          <w:vertAlign w:val="subscript"/>
+        </w:rPr>
+        <w:t>2</w:t>
+      </w:r>
+      <w:r>
+        <w:t xml:space="preserve"> or a carboxyl group, for</w:t>
+      </w:r>
+      <w:r>
+        <w:t>m</w:t>
+      </w:r>
+      <w:r>
+        <w:t xml:space="preserve">ing –C–OH.  The break in the hexagonal structure of the GO sheet that accompanies the original hydroxyl-or-carboxyl defects is large enough for the proton to pass through, ostensibly to another functional group on the other side of the sheet.  </w:t>
       </w:r>
       <w:proofErr w:type="spellStart"/>
       <w:r>
-        <w:t>sulfonate</w:t>
+        <w:t>Sulfonate</w:t>
       </w:r>
       <w:proofErr w:type="spellEnd"/>
       <w:r>
-        <w:t xml:space="preserve"> groups.  What structures might weaken the R–H hydrogen bond enough to facilitate handoffs, but not so much as to prevent proton association?</w:t>
+        <w:t xml:space="preserve"> fun</w:t>
+      </w:r>
+      <w:r>
+        <w:t>c</w:t>
+      </w:r>
+      <w:r>
+        <w:t>tional groups provide a more amenable proton association site, but as mentioned in an earlier comment, ultimately lower proton conductivity at high methanol concentr</w:t>
+      </w:r>
+      <w:r>
+        <w:t>a</w:t>
+      </w:r>
+      <w:r>
+        <w:t>tions because of site blocking.</w:t>
       </w:r>
     </w:p>
   </w:comment>
-  <w:comment w:id="12" w:author="Steve" w:date="2015-02-24T20:29:00Z" w:initials="SC">
+  <w:comment w:id="10" w:author="Katherine Hurst" w:date="2015-02-24T20:29:00Z" w:initials="KH">
+    <w:p>
+      <w:pPr>
+        <w:pStyle w:val="CommentText"/>
+      </w:pPr>
+      <w:r>
+        <w:rPr>
+          <w:rStyle w:val="CommentReference"/>
+        </w:rPr>
+        <w:annotationRef/>
+      </w:r>
+      <w:r>
+        <w:t>We will control the flake size though alerting pH during GO exfoli</w:t>
+      </w:r>
+      <w:r>
+        <w:t>a</w:t>
+      </w:r>
+      <w:r>
+        <w:t>tion methods</w:t>
+      </w:r>
+      <w:proofErr w:type="gramStart"/>
+      <w:r>
+        <w:t>.(</w:t>
+      </w:r>
+      <w:proofErr w:type="gramEnd"/>
+      <w:r>
+        <w:t>I’m making this up here)  GO will be modified by various sulfur chemi</w:t>
+      </w:r>
+      <w:r>
+        <w:t>s</w:t>
+      </w:r>
+      <w:r>
+        <w:t>tries to control the acidity..</w:t>
+      </w:r>
+    </w:p>
+    <w:p>
+      <w:pPr>
+        <w:pStyle w:val="CommentText"/>
+      </w:pPr>
+      <w:r>
+        <w:t xml:space="preserve"> Control the amount of GO defects through oxidative and reductive gas phase pr</w:t>
+      </w:r>
+      <w:r>
+        <w:t>o</w:t>
+      </w:r>
+      <w:r>
+        <w:t>cessing.</w:t>
+      </w:r>
+    </w:p>
+  </w:comment>
+  <w:comment w:id="12" w:author="Branden Kappes" w:date="2015-02-24T20:29:00Z" w:initials="BK">
+    <w:p>
+      <w:pPr>
+        <w:pStyle w:val="CommentText"/>
+      </w:pPr>
+      <w:r>
+        <w:rPr>
+          <w:rStyle w:val="CommentReference"/>
+        </w:rPr>
+        <w:annotationRef/>
+      </w:r>
+      <w:r>
+        <w:t xml:space="preserve">I had in mind ALD and gas phase methods that would preferentially target the hydroxyl and/or carboxyl groups on the GO surface from which we could form hydrogen bonds – which is the role of the hydroxyl/carboxyl and </w:t>
+      </w:r>
+      <w:proofErr w:type="spellStart"/>
+      <w:r>
+        <w:t>sulfonate</w:t>
+      </w:r>
+      <w:proofErr w:type="spellEnd"/>
+      <w:r>
+        <w:t xml:space="preserve"> groups.  What structures might weaken the R–H hydrogen bond enough to facilitate handoffs, but not so much as to prevent proton association?</w:t>
+      </w:r>
+    </w:p>
+  </w:comment>
+  <w:comment w:id="13" w:author="Steve" w:date="2015-02-24T20:29:00Z" w:initials="SC">
     <w:p>
       <w:pPr>
         <w:pStyle w:val="CommentText"/>
@@ -5086,7 +5103,7 @@
       <w:proofErr w:type="gramEnd"/>
     </w:p>
   </w:comment>
-  <w:comment w:id="13" w:author="Branden Kappes" w:date="2015-02-24T20:46:00Z" w:initials="BK">
+  <w:comment w:id="14" w:author="Branden Kappes" w:date="2015-02-24T20:46:00Z" w:initials="BK">
     <w:p>
       <w:pPr>
         <w:pStyle w:val="CommentText"/>
@@ -5106,13 +5123,7 @@
       </w:r>
       <w:proofErr w:type="spellEnd"/>
       <w:r>
-        <w:t>, I am not aware of any chemical modification to the GO surface that has been studied for its pr</w:t>
-      </w:r>
-      <w:r>
-        <w:t>o</w:t>
-      </w:r>
-      <w:r>
-        <w:t xml:space="preserve">ton association in DMFC.  I do wonder if </w:t>
+        <w:t xml:space="preserve">, I am not aware of any chemical modification to the GO surface that has been studied for its proton association in DMFC.  I do wonder if </w:t>
       </w:r>
       <w:r>
         <w:t xml:space="preserve">S, </w:t>
@@ -5121,73 +5132,40 @@
         <w:t xml:space="preserve">N, P, or Se would be a less acidic group, or perhaps </w:t>
       </w:r>
       <w:r>
-        <w:t>an e</w:t>
-      </w:r>
-      <w:r>
-        <w:t>ther, carbonic</w:t>
-      </w:r>
-      <w:r>
-        <w:t xml:space="preserve"> or nitric</w:t>
-      </w:r>
-      <w:r>
-        <w:t>, fo</w:t>
+        <w:t>an ether, carbonic or nitric, fo</w:t>
       </w:r>
       <w:r>
         <w:t>r</w:t>
       </w:r>
       <w:r>
-        <w:t>mic, ca</w:t>
-      </w:r>
-      <w:r>
-        <w:t>r</w:t>
-      </w:r>
-      <w:r>
-        <w:t>boxylic</w:t>
-      </w:r>
-      <w:r>
-        <w:t xml:space="preserve"> or </w:t>
+        <w:t xml:space="preserve">mic, carboxylic or another organic </w:t>
+      </w:r>
+      <w:proofErr w:type="gramStart"/>
+      <w:r>
+        <w:t xml:space="preserve">acid </w:t>
+      </w:r>
+      <w:r>
+        <w:t>,</w:t>
+      </w:r>
+      <w:proofErr w:type="gramEnd"/>
+      <w:r>
+        <w:t xml:space="preserve"> and</w:t>
+      </w:r>
+      <w:r>
+        <w:t xml:space="preserve"> being less acidic</w:t>
+      </w:r>
+      <w:r>
+        <w:t xml:space="preserve"> less likely to lead to w</w:t>
       </w:r>
       <w:r>
         <w:t>a</w:t>
       </w:r>
       <w:r>
-        <w:t>n</w:t>
-      </w:r>
-      <w:r>
-        <w:t xml:space="preserve">other organic </w:t>
-      </w:r>
-      <w:proofErr w:type="gramStart"/>
-      <w:r>
-        <w:t xml:space="preserve">acid </w:t>
-      </w:r>
-      <w:r>
-        <w:t>,</w:t>
-      </w:r>
-      <w:proofErr w:type="gramEnd"/>
-      <w:r>
-        <w:t xml:space="preserve"> and</w:t>
-      </w:r>
-      <w:r>
-        <w:t xml:space="preserve"> being less acidic</w:t>
-      </w:r>
-      <w:r>
-        <w:t xml:space="preserve"> less likely to lead to w</w:t>
-      </w:r>
-      <w:r>
-        <w:t>a</w:t>
-      </w:r>
-      <w:r>
-        <w:t>ter/methanol phase separ</w:t>
-      </w:r>
-      <w:r>
-        <w:t>a</w:t>
-      </w:r>
-      <w:r>
-        <w:t xml:space="preserve">tion. </w:t>
+        <w:t xml:space="preserve">ter/methanol phase separation. </w:t>
       </w:r>
     </w:p>
   </w:comment>
-  <w:comment w:id="14" w:author="Katherine Hurst" w:date="2015-02-24T20:29:00Z" w:initials="KH">
+  <w:comment w:id="15" w:author="Branden Kappes" w:date="2015-02-24T20:46:00Z" w:initials="BK">
     <w:p>
       <w:pPr>
         <w:pStyle w:val="CommentText"/>
@@ -5199,75 +5177,8 @@
         <w:annotationRef/>
       </w:r>
       <w:r>
-        <w:t>I don’t understand how the water management will work in this sy</w:t>
-      </w:r>
-      <w:r>
-        <w:t>s</w:t>
-      </w:r>
-      <w:r>
-        <w:t>tem</w:t>
-      </w:r>
-      <w:proofErr w:type="gramStart"/>
-      <w:r>
-        <w:t>..</w:t>
-      </w:r>
-      <w:proofErr w:type="gramEnd"/>
-      <w:r>
-        <w:t xml:space="preserve">  I just don’t know enough</w:t>
-      </w:r>
-      <w:proofErr w:type="gramStart"/>
-      <w:r>
-        <w:t>..</w:t>
-      </w:r>
-      <w:proofErr w:type="gramEnd"/>
-      <w:r>
-        <w:t xml:space="preserve"> </w:t>
-      </w:r>
-      <w:proofErr w:type="gramStart"/>
-      <w:r>
-        <w:t>isn’t</w:t>
-      </w:r>
-      <w:proofErr w:type="gramEnd"/>
-      <w:r>
-        <w:t xml:space="preserve"> this an issue ? What relative humidity does this system work at?</w:t>
-      </w:r>
-    </w:p>
-  </w:comment>
-  <w:comment w:id="15" w:author="Branden Kappes" w:date="2015-02-24T20:29:00Z" w:initials="BK">
-    <w:p>
-      <w:pPr>
-        <w:pStyle w:val="CommentText"/>
-      </w:pPr>
-      <w:r>
-        <w:rPr>
-          <w:rStyle w:val="CommentReference"/>
-        </w:rPr>
-        <w:annotationRef/>
-      </w:r>
-      <w:r>
-        <w:t>Water management is a concern, but not a major one.  Back diffusion of water (from cathode to anode) through the highly-water-permeable GO membrane should provide plenty of water for methanol electrooxidation. Cathode flooding will be less of a problem because (a) the higher methanol concentration at the anode means a higher osmotic pressure from cathode to anode and (b) proton transport through GO does not introduce electroosmotic drag.</w:t>
-      </w:r>
-    </w:p>
-  </w:comment>
-  <w:comment w:id="16" w:author="Branden Kappes" w:date="2015-02-24T20:46:00Z" w:initials="BK">
-    <w:p>
-      <w:pPr>
-        <w:pStyle w:val="CommentText"/>
-      </w:pPr>
-      <w:r>
-        <w:rPr>
-          <w:rStyle w:val="CommentReference"/>
-        </w:rPr>
-        <w:annotationRef/>
-      </w:r>
-      <w:r>
-        <w:t xml:space="preserve">There is a wide chemical space we could explore here, as partially enumerated in an earlier </w:t>
-      </w:r>
-      <w:r>
-        <w:t>comment.</w:t>
-      </w:r>
-      <w:bookmarkStart w:id="17" w:name="_GoBack"/>
-      <w:bookmarkEnd w:id="17"/>
+        <w:t>There is a wide chemical space we could explore here, as partially enumerated in an earlier comment.</w:t>
+      </w:r>
     </w:p>
   </w:comment>
 </w:comments>
@@ -5413,7 +5324,7 @@
         <w:sz w:val="16"/>
         <w:szCs w:val="16"/>
       </w:rPr>
-      <w:t>2</w:t>
+      <w:t>4</w:t>
     </w:r>
     <w:r>
       <w:rPr>
@@ -6312,7 +6223,6 @@
   <w:style w:type="character" w:default="1" w:styleId="DefaultParagraphFont">
     <w:name w:val="Default Paragraph Font"/>
     <w:uiPriority w:val="1"/>
-    <w:semiHidden/>
     <w:unhideWhenUsed/>
   </w:style>
   <w:style w:type="table" w:default="1" w:styleId="TableNormal">
@@ -7117,7 +7027,6 @@
   <w:style w:type="character" w:default="1" w:styleId="DefaultParagraphFont">
     <w:name w:val="Default Paragraph Font"/>
     <w:uiPriority w:val="1"/>
-    <w:semiHidden/>
     <w:unhideWhenUsed/>
   </w:style>
   <w:style w:type="table" w:default="1" w:styleId="TableNormal">
@@ -8171,10 +8080,58 @@
 <b:Sources xmlns:b="http://schemas.openxmlformats.org/officeDocument/2006/bibliography" xmlns="http://schemas.openxmlformats.org/officeDocument/2006/bibliography" SelectedStyle="/APA.XSL" StyleName="APA"/>
 </file>
 
+<file path=customXml/item28.xml><?xml version="1.0" encoding="utf-8"?>
+<b:Sources xmlns:b="http://schemas.openxmlformats.org/officeDocument/2006/bibliography" xmlns="http://schemas.openxmlformats.org/officeDocument/2006/bibliography" SelectedStyle="/APA.XSL" StyleName="APA"/>
+</file>
+
+<file path=customXml/item29.xml><?xml version="1.0" encoding="utf-8"?>
+<b:Sources xmlns:b="http://schemas.openxmlformats.org/officeDocument/2006/bibliography" xmlns="http://schemas.openxmlformats.org/officeDocument/2006/bibliography" SelectedStyle="/APA.XSL" StyleName="APA"/>
+</file>
+
 <file path=customXml/item3.xml><?xml version="1.0" encoding="utf-8"?>
 <b:Sources xmlns:b="http://schemas.openxmlformats.org/officeDocument/2006/bibliography" xmlns="http://schemas.openxmlformats.org/officeDocument/2006/bibliography" SelectedStyle="/APA.XSL" StyleName="APA"/>
 </file>
 
+<file path=customXml/item30.xml><?xml version="1.0" encoding="utf-8"?>
+<b:Sources xmlns:b="http://schemas.openxmlformats.org/officeDocument/2006/bibliography" xmlns="http://schemas.openxmlformats.org/officeDocument/2006/bibliography" SelectedStyle="/APA.XSL" StyleName="APA"/>
+</file>
+
+<file path=customXml/item31.xml><?xml version="1.0" encoding="utf-8"?>
+<b:Sources xmlns:b="http://schemas.openxmlformats.org/officeDocument/2006/bibliography" xmlns="http://schemas.openxmlformats.org/officeDocument/2006/bibliography" SelectedStyle="/APA.XSL" StyleName="APA"/>
+</file>
+
+<file path=customXml/item32.xml><?xml version="1.0" encoding="utf-8"?>
+<b:Sources xmlns:b="http://schemas.openxmlformats.org/officeDocument/2006/bibliography" xmlns="http://schemas.openxmlformats.org/officeDocument/2006/bibliography" SelectedStyle="/APA.XSL" StyleName="APA"/>
+</file>
+
+<file path=customXml/item33.xml><?xml version="1.0" encoding="utf-8"?>
+<b:Sources xmlns:b="http://schemas.openxmlformats.org/officeDocument/2006/bibliography" xmlns="http://schemas.openxmlformats.org/officeDocument/2006/bibliography" SelectedStyle="/APA.XSL" StyleName="APA"/>
+</file>
+
+<file path=customXml/item34.xml><?xml version="1.0" encoding="utf-8"?>
+<b:Sources xmlns:b="http://schemas.openxmlformats.org/officeDocument/2006/bibliography" xmlns="http://schemas.openxmlformats.org/officeDocument/2006/bibliography" SelectedStyle="/APA.XSL" StyleName="APA"/>
+</file>
+
+<file path=customXml/item35.xml><?xml version="1.0" encoding="utf-8"?>
+<b:Sources xmlns:b="http://schemas.openxmlformats.org/officeDocument/2006/bibliography" xmlns="http://schemas.openxmlformats.org/officeDocument/2006/bibliography" SelectedStyle="/APA.XSL" StyleName="APA"/>
+</file>
+
+<file path=customXml/item36.xml><?xml version="1.0" encoding="utf-8"?>
+<b:Sources xmlns:b="http://schemas.openxmlformats.org/officeDocument/2006/bibliography" xmlns="http://schemas.openxmlformats.org/officeDocument/2006/bibliography" SelectedStyle="/APA.XSL" StyleName="APA"/>
+</file>
+
+<file path=customXml/item37.xml><?xml version="1.0" encoding="utf-8"?>
+<b:Sources xmlns:b="http://schemas.openxmlformats.org/officeDocument/2006/bibliography" xmlns="http://schemas.openxmlformats.org/officeDocument/2006/bibliography" SelectedStyle="/APA.XSL" StyleName="APA"/>
+</file>
+
+<file path=customXml/item38.xml><?xml version="1.0" encoding="utf-8"?>
+<b:Sources xmlns:b="http://schemas.openxmlformats.org/officeDocument/2006/bibliography" xmlns="http://schemas.openxmlformats.org/officeDocument/2006/bibliography" SelectedStyle="/APA.XSL" StyleName="APA"/>
+</file>
+
+<file path=customXml/item39.xml><?xml version="1.0" encoding="utf-8"?>
+<b:Sources xmlns:b="http://schemas.openxmlformats.org/officeDocument/2006/bibliography" xmlns="http://schemas.openxmlformats.org/officeDocument/2006/bibliography" SelectedStyle="/APA.XSL" StyleName="APA"/>
+</file>
+
 <file path=customXml/item4.xml><?xml version="1.0" encoding="utf-8"?>
 <b:Sources xmlns:b="http://schemas.openxmlformats.org/officeDocument/2006/bibliography" xmlns="http://schemas.openxmlformats.org/officeDocument/2006/bibliography" SelectedStyle="/APA.XSL" StyleName="APA"/>
 </file>
@@ -8200,6 +8157,294 @@
 </file>
 
 <file path=customXml/itemProps1.xml><?xml version="1.0" encoding="utf-8"?>
+<ds:datastoreItem xmlns:ds="http://schemas.openxmlformats.org/officeDocument/2006/customXml" ds:itemID="{156C871C-D386-D44F-A34A-E0A6D79FABDD}">
+  <ds:schemaRefs>
+    <ds:schemaRef ds:uri="http://schemas.openxmlformats.org/officeDocument/2006/bibliography"/>
+  </ds:schemaRefs>
+</ds:datastoreItem>
+</file>
+
+<file path=customXml/itemProps10.xml><?xml version="1.0" encoding="utf-8"?>
+<ds:datastoreItem xmlns:ds="http://schemas.openxmlformats.org/officeDocument/2006/customXml" ds:itemID="{D66BB7F1-B045-424D-ABA1-24D2AD9118A3}">
+  <ds:schemaRefs>
+    <ds:schemaRef ds:uri="http://schemas.openxmlformats.org/officeDocument/2006/bibliography"/>
+  </ds:schemaRefs>
+</ds:datastoreItem>
+</file>
+
+<file path=customXml/itemProps11.xml><?xml version="1.0" encoding="utf-8"?>
+<ds:datastoreItem xmlns:ds="http://schemas.openxmlformats.org/officeDocument/2006/customXml" ds:itemID="{E355A249-52F7-C94B-A77C-E743ABFDCD4A}">
+  <ds:schemaRefs>
+    <ds:schemaRef ds:uri="http://schemas.openxmlformats.org/officeDocument/2006/bibliography"/>
+  </ds:schemaRefs>
+</ds:datastoreItem>
+</file>
+
+<file path=customXml/itemProps12.xml><?xml version="1.0" encoding="utf-8"?>
+<ds:datastoreItem xmlns:ds="http://schemas.openxmlformats.org/officeDocument/2006/customXml" ds:itemID="{DB8B0723-9022-874D-A33B-D366E62B599D}">
+  <ds:schemaRefs>
+    <ds:schemaRef ds:uri="http://schemas.openxmlformats.org/officeDocument/2006/bibliography"/>
+  </ds:schemaRefs>
+</ds:datastoreItem>
+</file>
+
+<file path=customXml/itemProps13.xml><?xml version="1.0" encoding="utf-8"?>
+<ds:datastoreItem xmlns:ds="http://schemas.openxmlformats.org/officeDocument/2006/customXml" ds:itemID="{53B87164-9393-0344-8FBD-028FC6E71EA9}">
+  <ds:schemaRefs>
+    <ds:schemaRef ds:uri="http://schemas.openxmlformats.org/officeDocument/2006/bibliography"/>
+  </ds:schemaRefs>
+</ds:datastoreItem>
+</file>
+
+<file path=customXml/itemProps14.xml><?xml version="1.0" encoding="utf-8"?>
+<ds:datastoreItem xmlns:ds="http://schemas.openxmlformats.org/officeDocument/2006/customXml" ds:itemID="{658F8A48-925B-DC45-AE16-06EBD260F66B}">
+  <ds:schemaRefs>
+    <ds:schemaRef ds:uri="http://schemas.openxmlformats.org/officeDocument/2006/bibliography"/>
+  </ds:schemaRefs>
+</ds:datastoreItem>
+</file>
+
+<file path=customXml/itemProps15.xml><?xml version="1.0" encoding="utf-8"?>
+<ds:datastoreItem xmlns:ds="http://schemas.openxmlformats.org/officeDocument/2006/customXml" ds:itemID="{0285B861-1E8E-EF4B-88C7-257CD669E081}">
+  <ds:schemaRefs>
+    <ds:schemaRef ds:uri="http://schemas.openxmlformats.org/officeDocument/2006/bibliography"/>
+  </ds:schemaRefs>
+</ds:datastoreItem>
+</file>
+
+<file path=customXml/itemProps16.xml><?xml version="1.0" encoding="utf-8"?>
+<ds:datastoreItem xmlns:ds="http://schemas.openxmlformats.org/officeDocument/2006/customXml" ds:itemID="{E1BA8AB6-C2F5-8842-BAA7-C5AE52A4AD6A}">
+  <ds:schemaRefs>
+    <ds:schemaRef ds:uri="http://schemas.openxmlformats.org/officeDocument/2006/bibliography"/>
+  </ds:schemaRefs>
+</ds:datastoreItem>
+</file>
+
+<file path=customXml/itemProps17.xml><?xml version="1.0" encoding="utf-8"?>
+<ds:datastoreItem xmlns:ds="http://schemas.openxmlformats.org/officeDocument/2006/customXml" ds:itemID="{19F7CF89-BF93-084B-AE3B-4BB1FD0F195A}">
+  <ds:schemaRefs>
+    <ds:schemaRef ds:uri="http://schemas.openxmlformats.org/officeDocument/2006/bibliography"/>
+  </ds:schemaRefs>
+</ds:datastoreItem>
+</file>
+
+<file path=customXml/itemProps18.xml><?xml version="1.0" encoding="utf-8"?>
+<ds:datastoreItem xmlns:ds="http://schemas.openxmlformats.org/officeDocument/2006/customXml" ds:itemID="{00D79E9F-4E44-484A-9A60-CF7A0506D161}">
+  <ds:schemaRefs>
+    <ds:schemaRef ds:uri="http://schemas.openxmlformats.org/officeDocument/2006/bibliography"/>
+  </ds:schemaRefs>
+</ds:datastoreItem>
+</file>
+
+<file path=customXml/itemProps19.xml><?xml version="1.0" encoding="utf-8"?>
+<ds:datastoreItem xmlns:ds="http://schemas.openxmlformats.org/officeDocument/2006/customXml" ds:itemID="{99493EAF-F1AA-7D4E-A5C9-6554DB43EE2D}">
+  <ds:schemaRefs>
+    <ds:schemaRef ds:uri="http://schemas.openxmlformats.org/officeDocument/2006/bibliography"/>
+  </ds:schemaRefs>
+</ds:datastoreItem>
+</file>
+
+<file path=customXml/itemProps2.xml><?xml version="1.0" encoding="utf-8"?>
+<ds:datastoreItem xmlns:ds="http://schemas.openxmlformats.org/officeDocument/2006/customXml" ds:itemID="{49C6BD38-4A13-D84C-9AFE-80C624BF2B97}">
+  <ds:schemaRefs>
+    <ds:schemaRef ds:uri="http://schemas.openxmlformats.org/officeDocument/2006/bibliography"/>
+  </ds:schemaRefs>
+</ds:datastoreItem>
+</file>
+
+<file path=customXml/itemProps20.xml><?xml version="1.0" encoding="utf-8"?>
+<ds:datastoreItem xmlns:ds="http://schemas.openxmlformats.org/officeDocument/2006/customXml" ds:itemID="{815B56FE-5FC1-934E-8AB7-FA8611C174DA}">
+  <ds:schemaRefs>
+    <ds:schemaRef ds:uri="http://schemas.openxmlformats.org/officeDocument/2006/bibliography"/>
+  </ds:schemaRefs>
+</ds:datastoreItem>
+</file>
+
+<file path=customXml/itemProps21.xml><?xml version="1.0" encoding="utf-8"?>
+<ds:datastoreItem xmlns:ds="http://schemas.openxmlformats.org/officeDocument/2006/customXml" ds:itemID="{36BB3E04-A996-DA4A-A503-CC39D177E998}">
+  <ds:schemaRefs>
+    <ds:schemaRef ds:uri="http://schemas.openxmlformats.org/officeDocument/2006/bibliography"/>
+  </ds:schemaRefs>
+</ds:datastoreItem>
+</file>
+
+<file path=customXml/itemProps22.xml><?xml version="1.0" encoding="utf-8"?>
+<ds:datastoreItem xmlns:ds="http://schemas.openxmlformats.org/officeDocument/2006/customXml" ds:itemID="{A36DF508-68A6-5042-B979-75759DB38171}">
+  <ds:schemaRefs>
+    <ds:schemaRef ds:uri="http://schemas.openxmlformats.org/officeDocument/2006/bibliography"/>
+  </ds:schemaRefs>
+</ds:datastoreItem>
+</file>
+
+<file path=customXml/itemProps23.xml><?xml version="1.0" encoding="utf-8"?>
+<ds:datastoreItem xmlns:ds="http://schemas.openxmlformats.org/officeDocument/2006/customXml" ds:itemID="{1D859660-B94B-CA4A-9896-0864652F0E61}">
+  <ds:schemaRefs>
+    <ds:schemaRef ds:uri="http://schemas.openxmlformats.org/officeDocument/2006/bibliography"/>
+  </ds:schemaRefs>
+</ds:datastoreItem>
+</file>
+
+<file path=customXml/itemProps24.xml><?xml version="1.0" encoding="utf-8"?>
+<ds:datastoreItem xmlns:ds="http://schemas.openxmlformats.org/officeDocument/2006/customXml" ds:itemID="{C672B56D-7D53-DC4A-AE4C-4F7A7487C8B8}">
+  <ds:schemaRefs>
+    <ds:schemaRef ds:uri="http://schemas.openxmlformats.org/officeDocument/2006/bibliography"/>
+  </ds:schemaRefs>
+</ds:datastoreItem>
+</file>
+
+<file path=customXml/itemProps25.xml><?xml version="1.0" encoding="utf-8"?>
+<ds:datastoreItem xmlns:ds="http://schemas.openxmlformats.org/officeDocument/2006/customXml" ds:itemID="{C9B4EB7B-0E92-4E42-9761-5BDE6DD8E897}">
+  <ds:schemaRefs>
+    <ds:schemaRef ds:uri="http://schemas.openxmlformats.org/officeDocument/2006/bibliography"/>
+  </ds:schemaRefs>
+</ds:datastoreItem>
+</file>
+
+<file path=customXml/itemProps26.xml><?xml version="1.0" encoding="utf-8"?>
+<ds:datastoreItem xmlns:ds="http://schemas.openxmlformats.org/officeDocument/2006/customXml" ds:itemID="{7F93AA92-01F0-E548-9E46-42B6A2244AB0}">
+  <ds:schemaRefs>
+    <ds:schemaRef ds:uri="http://schemas.openxmlformats.org/officeDocument/2006/bibliography"/>
+  </ds:schemaRefs>
+</ds:datastoreItem>
+</file>
+
+<file path=customXml/itemProps27.xml><?xml version="1.0" encoding="utf-8"?>
+<ds:datastoreItem xmlns:ds="http://schemas.openxmlformats.org/officeDocument/2006/customXml" ds:itemID="{2144DAE9-F9FB-1449-8A18-8AA28B87DDFC}">
+  <ds:schemaRefs>
+    <ds:schemaRef ds:uri="http://schemas.openxmlformats.org/officeDocument/2006/bibliography"/>
+  </ds:schemaRefs>
+</ds:datastoreItem>
+</file>
+
+<file path=customXml/itemProps28.xml><?xml version="1.0" encoding="utf-8"?>
+<ds:datastoreItem xmlns:ds="http://schemas.openxmlformats.org/officeDocument/2006/customXml" ds:itemID="{6D99D1B7-7450-844C-A387-BF9954E44266}">
+  <ds:schemaRefs>
+    <ds:schemaRef ds:uri="http://schemas.openxmlformats.org/officeDocument/2006/bibliography"/>
+  </ds:schemaRefs>
+</ds:datastoreItem>
+</file>
+
+<file path=customXml/itemProps29.xml><?xml version="1.0" encoding="utf-8"?>
+<ds:datastoreItem xmlns:ds="http://schemas.openxmlformats.org/officeDocument/2006/customXml" ds:itemID="{73883DB1-6FD0-7749-AC6F-42F3E9987810}">
+  <ds:schemaRefs>
+    <ds:schemaRef ds:uri="http://schemas.openxmlformats.org/officeDocument/2006/bibliography"/>
+  </ds:schemaRefs>
+</ds:datastoreItem>
+</file>
+
+<file path=customXml/itemProps3.xml><?xml version="1.0" encoding="utf-8"?>
+<ds:datastoreItem xmlns:ds="http://schemas.openxmlformats.org/officeDocument/2006/customXml" ds:itemID="{27CE7CB7-4BFA-6346-A4B2-55BA7177E44D}">
+  <ds:schemaRefs>
+    <ds:schemaRef ds:uri="http://schemas.openxmlformats.org/officeDocument/2006/bibliography"/>
+  </ds:schemaRefs>
+</ds:datastoreItem>
+</file>
+
+<file path=customXml/itemProps30.xml><?xml version="1.0" encoding="utf-8"?>
+<ds:datastoreItem xmlns:ds="http://schemas.openxmlformats.org/officeDocument/2006/customXml" ds:itemID="{775E0DA6-692D-1340-884D-95CCDDD6C65E}">
+  <ds:schemaRefs>
+    <ds:schemaRef ds:uri="http://schemas.openxmlformats.org/officeDocument/2006/bibliography"/>
+  </ds:schemaRefs>
+</ds:datastoreItem>
+</file>
+
+<file path=customXml/itemProps31.xml><?xml version="1.0" encoding="utf-8"?>
+<ds:datastoreItem xmlns:ds="http://schemas.openxmlformats.org/officeDocument/2006/customXml" ds:itemID="{76601BBB-7A6C-954A-AF29-5CED6189CE0D}">
+  <ds:schemaRefs>
+    <ds:schemaRef ds:uri="http://schemas.openxmlformats.org/officeDocument/2006/bibliography"/>
+  </ds:schemaRefs>
+</ds:datastoreItem>
+</file>
+
+<file path=customXml/itemProps32.xml><?xml version="1.0" encoding="utf-8"?>
+<ds:datastoreItem xmlns:ds="http://schemas.openxmlformats.org/officeDocument/2006/customXml" ds:itemID="{214DFABC-4A8C-0745-9D2E-791C152342EF}">
+  <ds:schemaRefs>
+    <ds:schemaRef ds:uri="http://schemas.openxmlformats.org/officeDocument/2006/bibliography"/>
+  </ds:schemaRefs>
+</ds:datastoreItem>
+</file>
+
+<file path=customXml/itemProps33.xml><?xml version="1.0" encoding="utf-8"?>
+<ds:datastoreItem xmlns:ds="http://schemas.openxmlformats.org/officeDocument/2006/customXml" ds:itemID="{BAC71E6A-0787-2C4F-BE0A-8957FAB46458}">
+  <ds:schemaRefs>
+    <ds:schemaRef ds:uri="http://schemas.openxmlformats.org/officeDocument/2006/bibliography"/>
+  </ds:schemaRefs>
+</ds:datastoreItem>
+</file>
+
+<file path=customXml/itemProps34.xml><?xml version="1.0" encoding="utf-8"?>
+<ds:datastoreItem xmlns:ds="http://schemas.openxmlformats.org/officeDocument/2006/customXml" ds:itemID="{2E30BA56-B63C-4445-8A78-1D524E2468E5}">
+  <ds:schemaRefs>
+    <ds:schemaRef ds:uri="http://schemas.openxmlformats.org/officeDocument/2006/bibliography"/>
+  </ds:schemaRefs>
+</ds:datastoreItem>
+</file>
+
+<file path=customXml/itemProps35.xml><?xml version="1.0" encoding="utf-8"?>
+<ds:datastoreItem xmlns:ds="http://schemas.openxmlformats.org/officeDocument/2006/customXml" ds:itemID="{559BE43E-5284-1E4A-9E97-2EE1DC7C9171}">
+  <ds:schemaRefs>
+    <ds:schemaRef ds:uri="http://schemas.openxmlformats.org/officeDocument/2006/bibliography"/>
+  </ds:schemaRefs>
+</ds:datastoreItem>
+</file>
+
+<file path=customXml/itemProps36.xml><?xml version="1.0" encoding="utf-8"?>
+<ds:datastoreItem xmlns:ds="http://schemas.openxmlformats.org/officeDocument/2006/customXml" ds:itemID="{BA10EBF6-0D0E-2D4A-BBD0-5906E2F4AE6B}">
+  <ds:schemaRefs>
+    <ds:schemaRef ds:uri="http://schemas.openxmlformats.org/officeDocument/2006/bibliography"/>
+  </ds:schemaRefs>
+</ds:datastoreItem>
+</file>
+
+<file path=customXml/itemProps37.xml><?xml version="1.0" encoding="utf-8"?>
+<ds:datastoreItem xmlns:ds="http://schemas.openxmlformats.org/officeDocument/2006/customXml" ds:itemID="{607254A0-228D-DD4C-8C1A-30E0E84C44BA}">
+  <ds:schemaRefs>
+    <ds:schemaRef ds:uri="http://schemas.openxmlformats.org/officeDocument/2006/bibliography"/>
+  </ds:schemaRefs>
+</ds:datastoreItem>
+</file>
+
+<file path=customXml/itemProps38.xml><?xml version="1.0" encoding="utf-8"?>
+<ds:datastoreItem xmlns:ds="http://schemas.openxmlformats.org/officeDocument/2006/customXml" ds:itemID="{7FD18C0B-CCEA-704E-8C84-54E8D1480769}">
+  <ds:schemaRefs>
+    <ds:schemaRef ds:uri="http://schemas.openxmlformats.org/officeDocument/2006/bibliography"/>
+  </ds:schemaRefs>
+</ds:datastoreItem>
+</file>
+
+<file path=customXml/itemProps39.xml><?xml version="1.0" encoding="utf-8"?>
+<ds:datastoreItem xmlns:ds="http://schemas.openxmlformats.org/officeDocument/2006/customXml" ds:itemID="{C85D5CA1-EAE7-2245-9AE0-221BBA110782}">
+  <ds:schemaRefs>
+    <ds:schemaRef ds:uri="http://schemas.openxmlformats.org/officeDocument/2006/bibliography"/>
+  </ds:schemaRefs>
+</ds:datastoreItem>
+</file>
+
+<file path=customXml/itemProps4.xml><?xml version="1.0" encoding="utf-8"?>
+<ds:datastoreItem xmlns:ds="http://schemas.openxmlformats.org/officeDocument/2006/customXml" ds:itemID="{B006D229-A64F-0A4F-812A-018D0C93CDBC}">
+  <ds:schemaRefs>
+    <ds:schemaRef ds:uri="http://schemas.openxmlformats.org/officeDocument/2006/bibliography"/>
+  </ds:schemaRefs>
+</ds:datastoreItem>
+</file>
+
+<file path=customXml/itemProps5.xml><?xml version="1.0" encoding="utf-8"?>
+<ds:datastoreItem xmlns:ds="http://schemas.openxmlformats.org/officeDocument/2006/customXml" ds:itemID="{90FFEA88-8FF5-DB4E-A6DA-8503BF736FE8}">
+  <ds:schemaRefs>
+    <ds:schemaRef ds:uri="http://schemas.openxmlformats.org/officeDocument/2006/bibliography"/>
+  </ds:schemaRefs>
+</ds:datastoreItem>
+</file>
+
+<file path=customXml/itemProps6.xml><?xml version="1.0" encoding="utf-8"?>
+<ds:datastoreItem xmlns:ds="http://schemas.openxmlformats.org/officeDocument/2006/customXml" ds:itemID="{869BFB68-CA4B-9E49-9B03-C725A6987764}">
+  <ds:schemaRefs>
+    <ds:schemaRef ds:uri="http://schemas.openxmlformats.org/officeDocument/2006/bibliography"/>
+  </ds:schemaRefs>
+</ds:datastoreItem>
+</file>
+
+<file path=customXml/itemProps7.xml><?xml version="1.0" encoding="utf-8"?>
 <ds:datastoreItem xmlns:ds="http://schemas.openxmlformats.org/officeDocument/2006/customXml" ds:itemID="{CD6B0FD5-61F6-B144-B718-1CFD75C9BD68}">
   <ds:schemaRefs>
     <ds:schemaRef ds:uri="http://schemas.openxmlformats.org/officeDocument/2006/bibliography"/>
@@ -8207,87 +8452,7 @@
 </ds:datastoreItem>
 </file>
 
-<file path=customXml/itemProps10.xml><?xml version="1.0" encoding="utf-8"?>
-<ds:datastoreItem xmlns:ds="http://schemas.openxmlformats.org/officeDocument/2006/customXml" ds:itemID="{E1BA8AB6-C2F5-8842-BAA7-C5AE52A4AD6A}">
-  <ds:schemaRefs>
-    <ds:schemaRef ds:uri="http://schemas.openxmlformats.org/officeDocument/2006/bibliography"/>
-  </ds:schemaRefs>
-</ds:datastoreItem>
-</file>
-
-<file path=customXml/itemProps11.xml><?xml version="1.0" encoding="utf-8"?>
-<ds:datastoreItem xmlns:ds="http://schemas.openxmlformats.org/officeDocument/2006/customXml" ds:itemID="{19F7CF89-BF93-084B-AE3B-4BB1FD0F195A}">
-  <ds:schemaRefs>
-    <ds:schemaRef ds:uri="http://schemas.openxmlformats.org/officeDocument/2006/bibliography"/>
-  </ds:schemaRefs>
-</ds:datastoreItem>
-</file>
-
-<file path=customXml/itemProps12.xml><?xml version="1.0" encoding="utf-8"?>
-<ds:datastoreItem xmlns:ds="http://schemas.openxmlformats.org/officeDocument/2006/customXml" ds:itemID="{00D79E9F-4E44-484A-9A60-CF7A0506D161}">
-  <ds:schemaRefs>
-    <ds:schemaRef ds:uri="http://schemas.openxmlformats.org/officeDocument/2006/bibliography"/>
-  </ds:schemaRefs>
-</ds:datastoreItem>
-</file>
-
-<file path=customXml/itemProps13.xml><?xml version="1.0" encoding="utf-8"?>
-<ds:datastoreItem xmlns:ds="http://schemas.openxmlformats.org/officeDocument/2006/customXml" ds:itemID="{99493EAF-F1AA-7D4E-A5C9-6554DB43EE2D}">
-  <ds:schemaRefs>
-    <ds:schemaRef ds:uri="http://schemas.openxmlformats.org/officeDocument/2006/bibliography"/>
-  </ds:schemaRefs>
-</ds:datastoreItem>
-</file>
-
-<file path=customXml/itemProps14.xml><?xml version="1.0" encoding="utf-8"?>
-<ds:datastoreItem xmlns:ds="http://schemas.openxmlformats.org/officeDocument/2006/customXml" ds:itemID="{815B56FE-5FC1-934E-8AB7-FA8611C174DA}">
-  <ds:schemaRefs>
-    <ds:schemaRef ds:uri="http://schemas.openxmlformats.org/officeDocument/2006/bibliography"/>
-  </ds:schemaRefs>
-</ds:datastoreItem>
-</file>
-
-<file path=customXml/itemProps15.xml><?xml version="1.0" encoding="utf-8"?>
-<ds:datastoreItem xmlns:ds="http://schemas.openxmlformats.org/officeDocument/2006/customXml" ds:itemID="{36BB3E04-A996-DA4A-A503-CC39D177E998}">
-  <ds:schemaRefs>
-    <ds:schemaRef ds:uri="http://schemas.openxmlformats.org/officeDocument/2006/bibliography"/>
-  </ds:schemaRefs>
-</ds:datastoreItem>
-</file>
-
-<file path=customXml/itemProps16.xml><?xml version="1.0" encoding="utf-8"?>
-<ds:datastoreItem xmlns:ds="http://schemas.openxmlformats.org/officeDocument/2006/customXml" ds:itemID="{A36DF508-68A6-5042-B979-75759DB38171}">
-  <ds:schemaRefs>
-    <ds:schemaRef ds:uri="http://schemas.openxmlformats.org/officeDocument/2006/bibliography"/>
-  </ds:schemaRefs>
-</ds:datastoreItem>
-</file>
-
-<file path=customXml/itemProps17.xml><?xml version="1.0" encoding="utf-8"?>
-<ds:datastoreItem xmlns:ds="http://schemas.openxmlformats.org/officeDocument/2006/customXml" ds:itemID="{1D859660-B94B-CA4A-9896-0864652F0E61}">
-  <ds:schemaRefs>
-    <ds:schemaRef ds:uri="http://schemas.openxmlformats.org/officeDocument/2006/bibliography"/>
-  </ds:schemaRefs>
-</ds:datastoreItem>
-</file>
-
-<file path=customXml/itemProps18.xml><?xml version="1.0" encoding="utf-8"?>
-<ds:datastoreItem xmlns:ds="http://schemas.openxmlformats.org/officeDocument/2006/customXml" ds:itemID="{C672B56D-7D53-DC4A-AE4C-4F7A7487C8B8}">
-  <ds:schemaRefs>
-    <ds:schemaRef ds:uri="http://schemas.openxmlformats.org/officeDocument/2006/bibliography"/>
-  </ds:schemaRefs>
-</ds:datastoreItem>
-</file>
-
-<file path=customXml/itemProps19.xml><?xml version="1.0" encoding="utf-8"?>
-<ds:datastoreItem xmlns:ds="http://schemas.openxmlformats.org/officeDocument/2006/customXml" ds:itemID="{C9B4EB7B-0E92-4E42-9761-5BDE6DD8E897}">
-  <ds:schemaRefs>
-    <ds:schemaRef ds:uri="http://schemas.openxmlformats.org/officeDocument/2006/bibliography"/>
-  </ds:schemaRefs>
-</ds:datastoreItem>
-</file>
-
-<file path=customXml/itemProps2.xml><?xml version="1.0" encoding="utf-8"?>
+<file path=customXml/itemProps8.xml><?xml version="1.0" encoding="utf-8"?>
 <ds:datastoreItem xmlns:ds="http://schemas.openxmlformats.org/officeDocument/2006/customXml" ds:itemID="{341BF581-0AFD-DC45-833A-353936569503}">
   <ds:schemaRefs>
     <ds:schemaRef ds:uri="http://schemas.openxmlformats.org/officeDocument/2006/bibliography"/>
@@ -8295,122 +8460,10 @@
 </ds:datastoreItem>
 </file>
 
-<file path=customXml/itemProps20.xml><?xml version="1.0" encoding="utf-8"?>
-<ds:datastoreItem xmlns:ds="http://schemas.openxmlformats.org/officeDocument/2006/customXml" ds:itemID="{80045078-73DE-754B-BB6E-2F312E0AA5A4}">
-  <ds:schemaRefs>
-    <ds:schemaRef ds:uri="http://schemas.openxmlformats.org/officeDocument/2006/bibliography"/>
-  </ds:schemaRefs>
-</ds:datastoreItem>
-</file>
-
-<file path=customXml/itemProps21.xml><?xml version="1.0" encoding="utf-8"?>
-<ds:datastoreItem xmlns:ds="http://schemas.openxmlformats.org/officeDocument/2006/customXml" ds:itemID="{4D7ED9DF-52EE-A74D-B2CE-EFBE0B0B71EC}">
-  <ds:schemaRefs>
-    <ds:schemaRef ds:uri="http://schemas.openxmlformats.org/officeDocument/2006/bibliography"/>
-  </ds:schemaRefs>
-</ds:datastoreItem>
-</file>
-
-<file path=customXml/itemProps22.xml><?xml version="1.0" encoding="utf-8"?>
-<ds:datastoreItem xmlns:ds="http://schemas.openxmlformats.org/officeDocument/2006/customXml" ds:itemID="{156C871C-D386-D44F-A34A-E0A6D79FABDD}">
-  <ds:schemaRefs>
-    <ds:schemaRef ds:uri="http://schemas.openxmlformats.org/officeDocument/2006/bibliography"/>
-  </ds:schemaRefs>
-</ds:datastoreItem>
-</file>
-
-<file path=customXml/itemProps23.xml><?xml version="1.0" encoding="utf-8"?>
-<ds:datastoreItem xmlns:ds="http://schemas.openxmlformats.org/officeDocument/2006/customXml" ds:itemID="{49C6BD38-4A13-D84C-9AFE-80C624BF2B97}">
-  <ds:schemaRefs>
-    <ds:schemaRef ds:uri="http://schemas.openxmlformats.org/officeDocument/2006/bibliography"/>
-  </ds:schemaRefs>
-</ds:datastoreItem>
-</file>
-
-<file path=customXml/itemProps24.xml><?xml version="1.0" encoding="utf-8"?>
-<ds:datastoreItem xmlns:ds="http://schemas.openxmlformats.org/officeDocument/2006/customXml" ds:itemID="{27CE7CB7-4BFA-6346-A4B2-55BA7177E44D}">
-  <ds:schemaRefs>
-    <ds:schemaRef ds:uri="http://schemas.openxmlformats.org/officeDocument/2006/bibliography"/>
-  </ds:schemaRefs>
-</ds:datastoreItem>
-</file>
-
-<file path=customXml/itemProps25.xml><?xml version="1.0" encoding="utf-8"?>
-<ds:datastoreItem xmlns:ds="http://schemas.openxmlformats.org/officeDocument/2006/customXml" ds:itemID="{B006D229-A64F-0A4F-812A-018D0C93CDBC}">
-  <ds:schemaRefs>
-    <ds:schemaRef ds:uri="http://schemas.openxmlformats.org/officeDocument/2006/bibliography"/>
-  </ds:schemaRefs>
-</ds:datastoreItem>
-</file>
-
-<file path=customXml/itemProps26.xml><?xml version="1.0" encoding="utf-8"?>
-<ds:datastoreItem xmlns:ds="http://schemas.openxmlformats.org/officeDocument/2006/customXml" ds:itemID="{90FFEA88-8FF5-DB4E-A6DA-8503BF736FE8}">
-  <ds:schemaRefs>
-    <ds:schemaRef ds:uri="http://schemas.openxmlformats.org/officeDocument/2006/bibliography"/>
-  </ds:schemaRefs>
-</ds:datastoreItem>
-</file>
-
-<file path=customXml/itemProps27.xml><?xml version="1.0" encoding="utf-8"?>
-<ds:datastoreItem xmlns:ds="http://schemas.openxmlformats.org/officeDocument/2006/customXml" ds:itemID="{869BFB68-CA4B-9E49-9B03-C725A6987764}">
-  <ds:schemaRefs>
-    <ds:schemaRef ds:uri="http://schemas.openxmlformats.org/officeDocument/2006/bibliography"/>
-  </ds:schemaRefs>
-</ds:datastoreItem>
-</file>
-
-<file path=customXml/itemProps3.xml><?xml version="1.0" encoding="utf-8"?>
+<file path=customXml/itemProps9.xml><?xml version="1.0" encoding="utf-8"?>
 <ds:datastoreItem xmlns:ds="http://schemas.openxmlformats.org/officeDocument/2006/customXml" ds:itemID="{A0DC77BB-6031-5B4C-BD7E-B51B47748C52}">
   <ds:schemaRefs>
     <ds:schemaRef ds:uri="http://schemas.openxmlformats.org/officeDocument/2006/bibliography"/>
   </ds:schemaRefs>
 </ds:datastoreItem>
-</file>
-
-<file path=customXml/itemProps4.xml><?xml version="1.0" encoding="utf-8"?>
-<ds:datastoreItem xmlns:ds="http://schemas.openxmlformats.org/officeDocument/2006/customXml" ds:itemID="{D66BB7F1-B045-424D-ABA1-24D2AD9118A3}">
-  <ds:schemaRefs>
-    <ds:schemaRef ds:uri="http://schemas.openxmlformats.org/officeDocument/2006/bibliography"/>
-  </ds:schemaRefs>
-</ds:datastoreItem>
-</file>
-
-<file path=customXml/itemProps5.xml><?xml version="1.0" encoding="utf-8"?>
-<ds:datastoreItem xmlns:ds="http://schemas.openxmlformats.org/officeDocument/2006/customXml" ds:itemID="{E355A249-52F7-C94B-A77C-E743ABFDCD4A}">
-  <ds:schemaRefs>
-    <ds:schemaRef ds:uri="http://schemas.openxmlformats.org/officeDocument/2006/bibliography"/>
-  </ds:schemaRefs>
-</ds:datastoreItem>
-</file>
-
-<file path=customXml/itemProps6.xml><?xml version="1.0" encoding="utf-8"?>
-<ds:datastoreItem xmlns:ds="http://schemas.openxmlformats.org/officeDocument/2006/customXml" ds:itemID="{DB8B0723-9022-874D-A33B-D366E62B599D}">
-  <ds:schemaRefs>
-    <ds:schemaRef ds:uri="http://schemas.openxmlformats.org/officeDocument/2006/bibliography"/>
-  </ds:schemaRefs>
-</ds:datastoreItem>
-</file>
-
-<file path=customXml/itemProps7.xml><?xml version="1.0" encoding="utf-8"?>
-<ds:datastoreItem xmlns:ds="http://schemas.openxmlformats.org/officeDocument/2006/customXml" ds:itemID="{53B87164-9393-0344-8FBD-028FC6E71EA9}">
-  <ds:schemaRefs>
-    <ds:schemaRef ds:uri="http://schemas.openxmlformats.org/officeDocument/2006/bibliography"/>
-  </ds:schemaRefs>
-</ds:datastoreItem>
-</file>
-
-<file path=customXml/itemProps8.xml><?xml version="1.0" encoding="utf-8"?>
-<ds:datastoreItem xmlns:ds="http://schemas.openxmlformats.org/officeDocument/2006/customXml" ds:itemID="{658F8A48-925B-DC45-AE16-06EBD260F66B}">
-  <ds:schemaRefs>
-    <ds:schemaRef ds:uri="http://schemas.openxmlformats.org/officeDocument/2006/bibliography"/>
-  </ds:schemaRefs>
-</ds:datastoreItem>
-</file>
-
-<file path=customXml/itemProps9.xml><?xml version="1.0" encoding="utf-8"?>
-<ds:datastoreItem xmlns:ds="http://schemas.openxmlformats.org/officeDocument/2006/customXml" ds:itemID="{0285B861-1E8E-EF4B-88C7-257CD669E081}">
-  <ds:schemaRefs>
-    <ds:schemaRef ds:uri="http://schemas.openxmlformats.org/officeDocument/2006/bibliography"/>
-  </ds:schemaRefs>
-</ds:datastoreItem>
 </file>
</xml_diff>

<commit_message>
2015-02-25 20:22 C. Ciobanu changes incorporated
Incorporated changes by C. Ciobanu, and a few pending changes by B.
Kappes, into the master.
</commit_message>
<xml_diff>
--- a/concept/BFCHybrid.docx
+++ b/concept/BFCHybrid.docx
@@ -419,420 +419,182 @@
           <w:rFonts w:ascii="Times New Roman" w:hAnsi="Times New Roman"/>
           <w:noProof/>
         </w:rPr>
-        <mc:AlternateContent>
-          <mc:Choice Requires="wps">
-            <w:drawing>
-              <wp:anchor distT="0" distB="0" distL="114300" distR="114300" simplePos="0" relativeHeight="251674624" behindDoc="0" locked="0" layoutInCell="1" allowOverlap="1" wp14:anchorId="2E7E7F48" wp14:editId="55F6D022">
-                <wp:simplePos x="0" y="0"/>
-                <wp:positionH relativeFrom="margin">
-                  <wp:align>left</wp:align>
-                </wp:positionH>
-                <wp:positionV relativeFrom="margin">
-                  <wp:align>bottom</wp:align>
-                </wp:positionV>
-                <wp:extent cx="3886200" cy="2743200"/>
-                <wp:effectExtent l="0" t="0" r="0" b="0"/>
-                <wp:wrapSquare wrapText="bothSides"/>
-                <wp:docPr id="1" name="Text Box 1"/>
-                <wp:cNvGraphicFramePr/>
-                <a:graphic xmlns:a="http://schemas.openxmlformats.org/drawingml/2006/main">
-                  <a:graphicData uri="http://schemas.microsoft.com/office/word/2010/wordprocessingShape">
-                    <wps:wsp>
-                      <wps:cNvSpPr txBox="1"/>
-                      <wps:spPr>
-                        <a:xfrm>
-                          <a:off x="0" y="0"/>
-                          <a:ext cx="3886200" cy="2743200"/>
-                        </a:xfrm>
-                        <a:prstGeom prst="rect">
-                          <a:avLst/>
-                        </a:prstGeom>
-                        <a:noFill/>
-                        <a:ln>
-                          <a:noFill/>
-                        </a:ln>
-                        <a:effectLst/>
-                        <a:extLst>
-                          <a:ext uri="{C572A759-6A51-4108-AA02-DFA0A04FC94B}">
-                            <ma14:wrappingTextBoxFlag xmlns:ma14="http://schemas.microsoft.com/office/mac/drawingml/2011/main"/>
-                          </a:ext>
-                        </a:extLst>
-                      </wps:spPr>
-                      <wps:style>
-                        <a:lnRef idx="0">
-                          <a:schemeClr val="accent1"/>
-                        </a:lnRef>
-                        <a:fillRef idx="0">
-                          <a:schemeClr val="accent1"/>
-                        </a:fillRef>
-                        <a:effectRef idx="0">
-                          <a:schemeClr val="accent1"/>
-                        </a:effectRef>
-                        <a:fontRef idx="minor">
-                          <a:schemeClr val="dk1"/>
-                        </a:fontRef>
-                      </wps:style>
-                      <wps:txbx>
-                        <w:txbxContent>
-                          <w:p>
-                            <w:pPr>
-                              <w:keepNext/>
-                              <w:rPr>
-                                <w:rFonts w:ascii="Times New Roman" w:hAnsi="Times New Roman" w:cs="Times New Roman"/>
-                                <w:color w:val="000000" w:themeColor="text1"/>
-                                <w:sz w:val="20"/>
-                                <w:szCs w:val="20"/>
-                              </w:rPr>
-                            </w:pPr>
-                            <w:r>
-                              <w:rPr>
-                                <w:rFonts w:ascii="Times New Roman" w:hAnsi="Times New Roman" w:cs="Times New Roman"/>
-                                <w:noProof/>
-                                <w:color w:val="000000" w:themeColor="text1"/>
-                                <w:sz w:val="20"/>
-                                <w:szCs w:val="20"/>
-                              </w:rPr>
-                              <w:drawing>
-                                <wp:inline distT="0" distB="0" distL="0" distR="0" wp14:anchorId="7164DBD7" wp14:editId="03446F4F">
-                                  <wp:extent cx="3703320" cy="1905635"/>
-                                  <wp:effectExtent l="0" t="0" r="5080" b="0"/>
-                                  <wp:docPr id="3" name="Picture 3"/>
-                                  <wp:cNvGraphicFramePr>
-                                    <a:graphicFrameLocks xmlns:a="http://schemas.openxmlformats.org/drawingml/2006/main" noChangeAspect="1"/>
-                                  </wp:cNvGraphicFramePr>
-                                  <a:graphic xmlns:a="http://schemas.openxmlformats.org/drawingml/2006/main">
-                                    <a:graphicData uri="http://schemas.openxmlformats.org/drawingml/2006/picture">
-                                      <pic:pic xmlns:pic="http://schemas.openxmlformats.org/drawingml/2006/picture">
-                                        <pic:nvPicPr>
-                                          <pic:cNvPr id="0" name="application_overview bitmap.png"/>
-                                          <pic:cNvPicPr/>
-                                        </pic:nvPicPr>
-                                        <pic:blipFill>
-                                          <a:blip r:embed="rId47">
-                                            <a:extLst>
-                                              <a:ext uri="{28A0092B-C50C-407E-A947-70E740481C1C}">
-                                                <a14:useLocalDpi xmlns:a14="http://schemas.microsoft.com/office/drawing/2010/main" val="0"/>
-                                              </a:ext>
-                                            </a:extLst>
-                                          </a:blip>
-                                          <a:stretch>
-                                            <a:fillRect/>
-                                          </a:stretch>
-                                        </pic:blipFill>
-                                        <pic:spPr>
-                                          <a:xfrm>
-                                            <a:off x="0" y="0"/>
-                                            <a:ext cx="3703320" cy="1905635"/>
-                                          </a:xfrm>
-                                          <a:prstGeom prst="rect">
-                                            <a:avLst/>
-                                          </a:prstGeom>
-                                        </pic:spPr>
-                                      </pic:pic>
-                                    </a:graphicData>
-                                  </a:graphic>
-                                </wp:inline>
-                              </w:drawing>
-                            </w:r>
-                          </w:p>
-                          <w:p>
-                            <w:pPr>
-                              <w:pStyle w:val="Caption"/>
-                              <w:rPr>
-                                <w:rFonts w:ascii="Times New Roman" w:hAnsi="Times New Roman" w:cs="Times New Roman"/>
-                                <w:color w:val="000000" w:themeColor="text1"/>
-                                <w:sz w:val="20"/>
-                                <w:szCs w:val="20"/>
-                              </w:rPr>
-                            </w:pPr>
-                            <w:r>
-                              <w:rPr>
-                                <w:rFonts w:ascii="Times New Roman" w:hAnsi="Times New Roman" w:cs="Times New Roman"/>
-                                <w:b w:val="0"/>
-                                <w:color w:val="000000" w:themeColor="text1"/>
-                                <w:sz w:val="20"/>
-                                <w:szCs w:val="20"/>
-                              </w:rPr>
-                              <w:t xml:space="preserve">Figure </w:t>
-                            </w:r>
-                            <w:r>
-                              <w:rPr>
-                                <w:rFonts w:ascii="Times New Roman" w:hAnsi="Times New Roman" w:cs="Times New Roman"/>
-                                <w:b w:val="0"/>
-                                <w:color w:val="000000" w:themeColor="text1"/>
-                                <w:sz w:val="20"/>
-                                <w:szCs w:val="20"/>
-                              </w:rPr>
-                              <w:fldChar w:fldCharType="begin"/>
-                            </w:r>
-                            <w:r>
-                              <w:rPr>
-                                <w:rFonts w:ascii="Times New Roman" w:hAnsi="Times New Roman" w:cs="Times New Roman"/>
-                                <w:b w:val="0"/>
-                                <w:color w:val="000000" w:themeColor="text1"/>
-                                <w:sz w:val="20"/>
-                                <w:szCs w:val="20"/>
-                              </w:rPr>
-                              <w:instrText xml:space="preserve"> SEQ Figure \* ARABIC </w:instrText>
-                            </w:r>
-                            <w:r>
-                              <w:rPr>
-                                <w:rFonts w:ascii="Times New Roman" w:hAnsi="Times New Roman" w:cs="Times New Roman"/>
-                                <w:b w:val="0"/>
-                                <w:color w:val="000000" w:themeColor="text1"/>
-                                <w:sz w:val="20"/>
-                                <w:szCs w:val="20"/>
-                              </w:rPr>
-                              <w:fldChar w:fldCharType="separate"/>
-                            </w:r>
-                            <w:r>
-                              <w:rPr>
-                                <w:rFonts w:ascii="Times New Roman" w:hAnsi="Times New Roman" w:cs="Times New Roman"/>
-                                <w:b w:val="0"/>
-                                <w:noProof/>
-                                <w:color w:val="000000" w:themeColor="text1"/>
-                                <w:sz w:val="20"/>
-                                <w:szCs w:val="20"/>
-                              </w:rPr>
-                              <w:t>1</w:t>
-                            </w:r>
-                            <w:r>
-                              <w:rPr>
-                                <w:rFonts w:ascii="Times New Roman" w:hAnsi="Times New Roman" w:cs="Times New Roman"/>
-                                <w:b w:val="0"/>
-                                <w:color w:val="000000" w:themeColor="text1"/>
-                                <w:sz w:val="20"/>
-                                <w:szCs w:val="20"/>
-                              </w:rPr>
-                              <w:fldChar w:fldCharType="end"/>
-                            </w:r>
-                            <w:r>
-                              <w:rPr>
-                                <w:rFonts w:ascii="Times New Roman" w:hAnsi="Times New Roman" w:cs="Times New Roman"/>
-                                <w:b w:val="0"/>
-                                <w:color w:val="000000" w:themeColor="text1"/>
-                                <w:sz w:val="20"/>
-                                <w:szCs w:val="20"/>
-                              </w:rPr>
-                              <w:t xml:space="preserve"> Potential for improved </w:t>
-                            </w:r>
-                            <w:r>
-                              <w:rPr>
-                                <w:rFonts w:ascii="Times New Roman" w:hAnsi="Times New Roman" w:cs="Times New Roman"/>
-                                <w:b w:val="0"/>
-                                <w:color w:val="000000" w:themeColor="text1"/>
-                                <w:sz w:val="20"/>
-                                <w:szCs w:val="20"/>
-                              </w:rPr>
-                              <w:t xml:space="preserve">energy </w:t>
-                            </w:r>
-                            <w:r>
-                              <w:rPr>
-                                <w:rFonts w:ascii="Times New Roman" w:hAnsi="Times New Roman" w:cs="Times New Roman"/>
-                                <w:b w:val="0"/>
-                                <w:color w:val="000000" w:themeColor="text1"/>
-                                <w:sz w:val="20"/>
-                                <w:szCs w:val="20"/>
-                              </w:rPr>
-                              <w:t>efficiency through use of the proposed hybrid direct methanol fuel cell/all solid-state lithium battery power system.</w:t>
-                            </w:r>
-                          </w:p>
-                        </w:txbxContent>
-                      </wps:txbx>
-                      <wps:bodyPr rot="0" spcFirstLastPara="0" vertOverflow="overflow" horzOverflow="overflow" vert="horz" wrap="square" lIns="91440" tIns="45720" rIns="91440" bIns="45720" numCol="1" spcCol="0" rtlCol="0" fromWordArt="0" anchor="t" anchorCtr="0" forceAA="0" compatLnSpc="1">
-                        <a:prstTxWarp prst="textNoShape">
-                          <a:avLst/>
-                        </a:prstTxWarp>
-                        <a:noAutofit/>
-                      </wps:bodyPr>
-                    </wps:wsp>
-                  </a:graphicData>
-                </a:graphic>
-                <wp14:sizeRelV relativeFrom="margin">
-                  <wp14:pctHeight>0</wp14:pctHeight>
-                </wp14:sizeRelV>
-              </wp:anchor>
-            </w:drawing>
-          </mc:Choice>
-          <mc:Fallback>
-            <w:pict>
-              <v:shapetype id="_x0000_t202" coordsize="21600,21600" o:spt="202" path="m0,0l0,21600,21600,21600,21600,0xe">
-                <v:stroke joinstyle="miter"/>
-                <v:path gradientshapeok="t" o:connecttype="rect"/>
-              </v:shapetype>
-              <v:shape id="Text Box 1" o:spid="_x0000_s1026" type="#_x0000_t202" style="position:absolute;left:0;text-align:left;margin-left:0;margin-top:0;width:306pt;height:3in;z-index:251674624;visibility:visible;mso-wrap-style:square;mso-height-percent:0;mso-wrap-distance-left:9pt;mso-wrap-distance-top:0;mso-wrap-distance-right:9pt;mso-wrap-distance-bottom:0;mso-position-horizontal:left;mso-position-horizontal-relative:margin;mso-position-vertical:bottom;mso-position-vertical-relative:margin;mso-height-percent:0;mso-height-relative:margin;v-text-anchor:top" o:gfxdata="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" filled="f" stroked="f">
-                <v:textbox>
-                  <w:txbxContent>
-                    <w:p>
-                      <w:pPr>
-                        <w:keepNext/>
-                        <w:rPr>
-                          <w:rFonts w:ascii="Times New Roman" w:hAnsi="Times New Roman" w:cs="Times New Roman"/>
-                          <w:color w:val="000000" w:themeColor="text1"/>
-                          <w:sz w:val="20"/>
-                          <w:szCs w:val="20"/>
-                        </w:rPr>
-                      </w:pPr>
-                      <w:r>
-                        <w:rPr>
-                          <w:rFonts w:ascii="Times New Roman" w:hAnsi="Times New Roman" w:cs="Times New Roman"/>
-                          <w:noProof/>
-                          <w:color w:val="000000" w:themeColor="text1"/>
-                          <w:sz w:val="20"/>
-                          <w:szCs w:val="20"/>
-                        </w:rPr>
-                        <w:drawing>
-                          <wp:inline distT="0" distB="0" distL="0" distR="0" wp14:anchorId="7164DBD7" wp14:editId="03446F4F">
-                            <wp:extent cx="3703320" cy="1905635"/>
-                            <wp:effectExtent l="0" t="0" r="5080" b="0"/>
-                            <wp:docPr id="3" name="Picture 3"/>
-                            <wp:cNvGraphicFramePr>
-                              <a:graphicFrameLocks xmlns:a="http://schemas.openxmlformats.org/drawingml/2006/main" noChangeAspect="1"/>
-                            </wp:cNvGraphicFramePr>
-                            <a:graphic xmlns:a="http://schemas.openxmlformats.org/drawingml/2006/main">
-                              <a:graphicData uri="http://schemas.openxmlformats.org/drawingml/2006/picture">
-                                <pic:pic xmlns:pic="http://schemas.openxmlformats.org/drawingml/2006/picture">
-                                  <pic:nvPicPr>
-                                    <pic:cNvPr id="0" name="application_overview bitmap.png"/>
-                                    <pic:cNvPicPr/>
-                                  </pic:nvPicPr>
-                                  <pic:blipFill>
-                                    <a:blip r:embed="rId47">
-                                      <a:extLst>
-                                        <a:ext uri="{28A0092B-C50C-407E-A947-70E740481C1C}">
-                                          <a14:useLocalDpi xmlns:a14="http://schemas.microsoft.com/office/drawing/2010/main" val="0"/>
-                                        </a:ext>
-                                      </a:extLst>
-                                    </a:blip>
-                                    <a:stretch>
-                                      <a:fillRect/>
-                                    </a:stretch>
-                                  </pic:blipFill>
-                                  <pic:spPr>
-                                    <a:xfrm>
-                                      <a:off x="0" y="0"/>
-                                      <a:ext cx="3703320" cy="1905635"/>
-                                    </a:xfrm>
-                                    <a:prstGeom prst="rect">
-                                      <a:avLst/>
-                                    </a:prstGeom>
-                                  </pic:spPr>
-                                </pic:pic>
-                              </a:graphicData>
-                            </a:graphic>
-                          </wp:inline>
-                        </w:drawing>
-                      </w:r>
-                    </w:p>
-                    <w:p>
-                      <w:pPr>
-                        <w:pStyle w:val="Caption"/>
-                        <w:rPr>
-                          <w:rFonts w:ascii="Times New Roman" w:hAnsi="Times New Roman" w:cs="Times New Roman"/>
-                          <w:color w:val="000000" w:themeColor="text1"/>
-                          <w:sz w:val="20"/>
-                          <w:szCs w:val="20"/>
-                        </w:rPr>
-                      </w:pPr>
-                      <w:r>
-                        <w:rPr>
-                          <w:rFonts w:ascii="Times New Roman" w:hAnsi="Times New Roman" w:cs="Times New Roman"/>
-                          <w:b w:val="0"/>
-                          <w:color w:val="000000" w:themeColor="text1"/>
-                          <w:sz w:val="20"/>
-                          <w:szCs w:val="20"/>
-                        </w:rPr>
-                        <w:t xml:space="preserve">Figure </w:t>
-                      </w:r>
-                      <w:r>
-                        <w:rPr>
-                          <w:rFonts w:ascii="Times New Roman" w:hAnsi="Times New Roman" w:cs="Times New Roman"/>
-                          <w:b w:val="0"/>
-                          <w:color w:val="000000" w:themeColor="text1"/>
-                          <w:sz w:val="20"/>
-                          <w:szCs w:val="20"/>
-                        </w:rPr>
-                        <w:fldChar w:fldCharType="begin"/>
-                      </w:r>
-                      <w:r>
-                        <w:rPr>
-                          <w:rFonts w:ascii="Times New Roman" w:hAnsi="Times New Roman" w:cs="Times New Roman"/>
-                          <w:b w:val="0"/>
-                          <w:color w:val="000000" w:themeColor="text1"/>
-                          <w:sz w:val="20"/>
-                          <w:szCs w:val="20"/>
-                        </w:rPr>
-                        <w:instrText xml:space="preserve"> SEQ Figure \* ARABIC </w:instrText>
-                      </w:r>
-                      <w:r>
-                        <w:rPr>
-                          <w:rFonts w:ascii="Times New Roman" w:hAnsi="Times New Roman" w:cs="Times New Roman"/>
-                          <w:b w:val="0"/>
-                          <w:color w:val="000000" w:themeColor="text1"/>
-                          <w:sz w:val="20"/>
-                          <w:szCs w:val="20"/>
-                        </w:rPr>
-                        <w:fldChar w:fldCharType="separate"/>
-                      </w:r>
-                      <w:r>
-                        <w:rPr>
-                          <w:rFonts w:ascii="Times New Roman" w:hAnsi="Times New Roman" w:cs="Times New Roman"/>
-                          <w:b w:val="0"/>
-                          <w:noProof/>
-                          <w:color w:val="000000" w:themeColor="text1"/>
-                          <w:sz w:val="20"/>
-                          <w:szCs w:val="20"/>
-                        </w:rPr>
-                        <w:t>1</w:t>
-                      </w:r>
-                      <w:r>
-                        <w:rPr>
-                          <w:rFonts w:ascii="Times New Roman" w:hAnsi="Times New Roman" w:cs="Times New Roman"/>
-                          <w:b w:val="0"/>
-                          <w:color w:val="000000" w:themeColor="text1"/>
-                          <w:sz w:val="20"/>
-                          <w:szCs w:val="20"/>
-                        </w:rPr>
-                        <w:fldChar w:fldCharType="end"/>
-                      </w:r>
-                      <w:r>
-                        <w:rPr>
-                          <w:rFonts w:ascii="Times New Roman" w:hAnsi="Times New Roman" w:cs="Times New Roman"/>
-                          <w:b w:val="0"/>
-                          <w:color w:val="000000" w:themeColor="text1"/>
-                          <w:sz w:val="20"/>
-                          <w:szCs w:val="20"/>
-                        </w:rPr>
-                        <w:t xml:space="preserve"> Potential for improved </w:t>
-                      </w:r>
-                      <w:r>
-                        <w:rPr>
-                          <w:rFonts w:ascii="Times New Roman" w:hAnsi="Times New Roman" w:cs="Times New Roman"/>
-                          <w:b w:val="0"/>
-                          <w:color w:val="000000" w:themeColor="text1"/>
-                          <w:sz w:val="20"/>
-                          <w:szCs w:val="20"/>
-                        </w:rPr>
-                        <w:t xml:space="preserve">energy </w:t>
-                      </w:r>
-                      <w:r>
-                        <w:rPr>
-                          <w:rFonts w:ascii="Times New Roman" w:hAnsi="Times New Roman" w:cs="Times New Roman"/>
-                          <w:b w:val="0"/>
-                          <w:color w:val="000000" w:themeColor="text1"/>
-                          <w:sz w:val="20"/>
-                          <w:szCs w:val="20"/>
-                        </w:rPr>
-                        <w:t>efficiency through use of the proposed hybrid direct methanol fuel cell/all solid-state lithium battery power system.</w:t>
-                      </w:r>
-                    </w:p>
-                  </w:txbxContent>
-                </v:textbox>
-                <w10:wrap type="square" anchorx="margin" anchory="margin"/>
-              </v:shape>
-            </w:pict>
-          </mc:Fallback>
-        </mc:AlternateContent>
+        <w:pict w14:anchorId="3F2FDB6D">
+          <v:shapetype id="_x0000_t202" coordsize="21600,21600" o:spt="202" path="m0,0l0,21600,21600,21600,21600,0xe">
+            <v:stroke joinstyle="miter"/>
+            <v:path gradientshapeok="t" o:connecttype="rect"/>
+          </v:shapetype>
+          <v:shape id="Text Box 1" o:spid="_x0000_s1031" type="#_x0000_t202" style="position:absolute;left:0;text-align:left;margin-left:0;margin-top:0;width:306pt;height:3in;z-index:251658240;visibility:visible;mso-position-horizontal:left;mso-position-horizontal-relative:margin;mso-position-vertical:bottom;mso-position-vertical-relative:margin;mso-height-relative:margin" o:gfxdata="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" filled="f" stroked="f">
+            <v:textbox>
+              <w:txbxContent>
+                <w:p>
+                  <w:pPr>
+                    <w:keepNext/>
+                    <w:rPr>
+                      <w:rFonts w:ascii="Times New Roman" w:hAnsi="Times New Roman" w:cs="Times New Roman"/>
+                      <w:color w:val="000000" w:themeColor="text1"/>
+                      <w:sz w:val="20"/>
+                      <w:szCs w:val="20"/>
+                    </w:rPr>
+                  </w:pPr>
+                  <w:r>
+                    <w:rPr>
+                      <w:rFonts w:ascii="Times New Roman" w:hAnsi="Times New Roman" w:cs="Times New Roman"/>
+                      <w:noProof/>
+                      <w:color w:val="000000" w:themeColor="text1"/>
+                      <w:sz w:val="20"/>
+                      <w:szCs w:val="20"/>
+                    </w:rPr>
+                    <w:drawing>
+                      <wp:inline distT="0" distB="0" distL="0" distR="0" wp14:anchorId="21162AD5" wp14:editId="6A75E799">
+                        <wp:extent cx="3703320" cy="1905635"/>
+                        <wp:effectExtent l="0" t="0" r="5080" b="0"/>
+                        <wp:docPr id="2" name="Picture 2"/>
+                        <wp:cNvGraphicFramePr>
+                          <a:graphicFrameLocks xmlns:a="http://schemas.openxmlformats.org/drawingml/2006/main" noChangeAspect="1"/>
+                        </wp:cNvGraphicFramePr>
+                        <a:graphic xmlns:a="http://schemas.openxmlformats.org/drawingml/2006/main">
+                          <a:graphicData uri="http://schemas.openxmlformats.org/drawingml/2006/picture">
+                            <pic:pic xmlns:pic="http://schemas.openxmlformats.org/drawingml/2006/picture">
+                              <pic:nvPicPr>
+                                <pic:cNvPr id="0" name="application_overview bitmap.png"/>
+                                <pic:cNvPicPr/>
+                              </pic:nvPicPr>
+                              <pic:blipFill>
+                                <a:blip r:embed="rId55">
+                                  <a:extLst>
+                                    <a:ext uri="{28A0092B-C50C-407E-A947-70E740481C1C}">
+                                      <a14:useLocalDpi xmlns:a14="http://schemas.microsoft.com/office/drawing/2010/main" val="0"/>
+                                    </a:ext>
+                                  </a:extLst>
+                                </a:blip>
+                                <a:stretch>
+                                  <a:fillRect/>
+                                </a:stretch>
+                              </pic:blipFill>
+                              <pic:spPr>
+                                <a:xfrm>
+                                  <a:off x="0" y="0"/>
+                                  <a:ext cx="3703320" cy="1905635"/>
+                                </a:xfrm>
+                                <a:prstGeom prst="rect">
+                                  <a:avLst/>
+                                </a:prstGeom>
+                              </pic:spPr>
+                            </pic:pic>
+                          </a:graphicData>
+                        </a:graphic>
+                      </wp:inline>
+                    </w:drawing>
+                  </w:r>
+                </w:p>
+                <w:p>
+                  <w:pPr>
+                    <w:pStyle w:val="Caption"/>
+                    <w:rPr>
+                      <w:rFonts w:ascii="Times New Roman" w:hAnsi="Times New Roman" w:cs="Times New Roman"/>
+                      <w:color w:val="000000" w:themeColor="text1"/>
+                      <w:sz w:val="20"/>
+                      <w:szCs w:val="20"/>
+                    </w:rPr>
+                  </w:pPr>
+                  <w:r>
+                    <w:rPr>
+                      <w:rFonts w:ascii="Times New Roman" w:hAnsi="Times New Roman" w:cs="Times New Roman"/>
+                      <w:b w:val="0"/>
+                      <w:color w:val="000000" w:themeColor="text1"/>
+                      <w:sz w:val="20"/>
+                      <w:szCs w:val="20"/>
+                    </w:rPr>
+                    <w:t xml:space="preserve">Figure </w:t>
+                  </w:r>
+                  <w:r>
+                    <w:rPr>
+                      <w:rFonts w:ascii="Times New Roman" w:hAnsi="Times New Roman" w:cs="Times New Roman"/>
+                      <w:b w:val="0"/>
+                      <w:color w:val="000000" w:themeColor="text1"/>
+                      <w:sz w:val="20"/>
+                      <w:szCs w:val="20"/>
+                    </w:rPr>
+                    <w:fldChar w:fldCharType="begin"/>
+                  </w:r>
+                  <w:r>
+                    <w:rPr>
+                      <w:rFonts w:ascii="Times New Roman" w:hAnsi="Times New Roman" w:cs="Times New Roman"/>
+                      <w:b w:val="0"/>
+                      <w:color w:val="000000" w:themeColor="text1"/>
+                      <w:sz w:val="20"/>
+                      <w:szCs w:val="20"/>
+                    </w:rPr>
+                    <w:instrText xml:space="preserve"> SEQ Figure \* ARABIC </w:instrText>
+                  </w:r>
+                  <w:r>
+                    <w:rPr>
+                      <w:rFonts w:ascii="Times New Roman" w:hAnsi="Times New Roman" w:cs="Times New Roman"/>
+                      <w:b w:val="0"/>
+                      <w:color w:val="000000" w:themeColor="text1"/>
+                      <w:sz w:val="20"/>
+                      <w:szCs w:val="20"/>
+                    </w:rPr>
+                    <w:fldChar w:fldCharType="separate"/>
+                  </w:r>
+                  <w:r>
+                    <w:rPr>
+                      <w:rFonts w:ascii="Times New Roman" w:hAnsi="Times New Roman" w:cs="Times New Roman"/>
+                      <w:b w:val="0"/>
+                      <w:noProof/>
+                      <w:color w:val="000000" w:themeColor="text1"/>
+                      <w:sz w:val="20"/>
+                      <w:szCs w:val="20"/>
+                    </w:rPr>
+                    <w:t>1</w:t>
+                  </w:r>
+                  <w:r>
+                    <w:rPr>
+                      <w:rFonts w:ascii="Times New Roman" w:hAnsi="Times New Roman" w:cs="Times New Roman"/>
+                      <w:b w:val="0"/>
+                      <w:color w:val="000000" w:themeColor="text1"/>
+                      <w:sz w:val="20"/>
+                      <w:szCs w:val="20"/>
+                    </w:rPr>
+                    <w:fldChar w:fldCharType="end"/>
+                  </w:r>
+                  <w:r>
+                    <w:rPr>
+                      <w:rFonts w:ascii="Times New Roman" w:hAnsi="Times New Roman" w:cs="Times New Roman"/>
+                      <w:b w:val="0"/>
+                      <w:color w:val="000000" w:themeColor="text1"/>
+                      <w:sz w:val="20"/>
+                      <w:szCs w:val="20"/>
+                    </w:rPr>
+                    <w:t xml:space="preserve"> Potential for improved </w:t>
+                  </w:r>
+                  <w:r>
+                    <w:rPr>
+                      <w:rFonts w:ascii="Times New Roman" w:hAnsi="Times New Roman" w:cs="Times New Roman"/>
+                      <w:b w:val="0"/>
+                      <w:color w:val="000000" w:themeColor="text1"/>
+                      <w:sz w:val="20"/>
+                      <w:szCs w:val="20"/>
+                    </w:rPr>
+                    <w:t xml:space="preserve">energy </w:t>
+                  </w:r>
+                  <w:r>
+                    <w:rPr>
+                      <w:rFonts w:ascii="Times New Roman" w:hAnsi="Times New Roman" w:cs="Times New Roman"/>
+                      <w:b w:val="0"/>
+                      <w:color w:val="000000" w:themeColor="text1"/>
+                      <w:sz w:val="20"/>
+                      <w:szCs w:val="20"/>
+                    </w:rPr>
+                    <w:t>efficiency through use of the proposed hybrid direct methanol fuel cell/all solid-state lithium battery power system.</w:t>
+                  </w:r>
+                </w:p>
+              </w:txbxContent>
+            </v:textbox>
+            <w10:wrap type="square" anchorx="margin" anchory="margin"/>
+          </v:shape>
+        </w:pict>
       </w:r>
       <w:r>
         <w:rPr>
@@ -1170,7 +932,19 @@
         <w:rPr>
           <w:rFonts w:ascii="Times New Roman" w:hAnsi="Times New Roman"/>
         </w:rPr>
-        <w:t>The resulting hybrid DMFC/ASSLB will allow the power and energy requirements of each application to be opt</w:t>
+        <w:t>The resulting hybrid DMFC/</w:t>
+      </w:r>
+      <w:r>
+        <w:rPr>
+          <w:rFonts w:ascii="Times New Roman" w:hAnsi="Times New Roman"/>
+        </w:rPr>
+        <w:t xml:space="preserve"> </w:t>
+      </w:r>
+      <w:r>
+        <w:rPr>
+          <w:rFonts w:ascii="Times New Roman" w:hAnsi="Times New Roman"/>
+        </w:rPr>
+        <w:t>ASSLB will allow the power and energy requirements of each application to be opt</w:t>
       </w:r>
       <w:r>
         <w:rPr>
@@ -1248,7 +1022,7 @@
                                 </pic:cNvPicPr>
                               </pic:nvPicPr>
                               <pic:blipFill>
-                                <a:blip r:embed="rId49">
+                                <a:blip r:embed="rId57">
                                   <a:extLst>
                                     <a:ext uri="{28A0092B-C50C-407E-A947-70E740481C1C}">
                                       <a14:useLocalDpi xmlns:a14="http://schemas.microsoft.com/office/drawing/2010/main" val="0"/>
@@ -1913,17 +1687,8 @@
           <w:rFonts w:ascii="Times New Roman" w:hAnsi="Times New Roman"/>
           <w:color w:val="000000"/>
         </w:rPr>
-        <w:t xml:space="preserve"> to </w:t>
-      </w:r>
-      <w:proofErr w:type="gramStart"/>
-      <w:r>
-        <w:rPr>
-          <w:rFonts w:ascii="Times New Roman" w:hAnsi="Times New Roman"/>
-          <w:color w:val="000000"/>
-        </w:rPr>
-        <w:t>0.05  S</w:t>
-      </w:r>
-      <w:proofErr w:type="gramEnd"/>
+        <w:t xml:space="preserve"> to 0.05 S</w:t>
+      </w:r>
       <w:r>
         <w:rPr>
           <w:rFonts w:ascii="Times New Roman" w:hAnsi="Times New Roman"/>
@@ -2010,19 +1775,16 @@
                   <w:pPr>
                     <w:keepNext/>
                     <w:rPr>
-                      <w:rFonts w:ascii="Baskerville" w:hAnsi="Baskerville"/>
+                      <w:rFonts w:ascii="Times New Roman" w:hAnsi="Times New Roman"/>
                       <w:color w:val="000000" w:themeColor="text1"/>
                       <w:sz w:val="18"/>
-                      <w:szCs w:val="22"/>
                     </w:rPr>
                   </w:pPr>
                   <w:r>
                     <w:rPr>
-                      <w:rFonts w:ascii="Baskerville" w:hAnsi="Baskerville"/>
-                      <w:noProof/>
+                      <w:rFonts w:ascii="Times New Roman" w:hAnsi="Times New Roman"/>
                       <w:color w:val="000000" w:themeColor="text1"/>
                       <w:sz w:val="18"/>
-                      <w:szCs w:val="22"/>
                     </w:rPr>
                     <w:drawing>
                       <wp:inline distT="0" distB="0" distL="0" distR="0" wp14:anchorId="0A80FD5E" wp14:editId="1184B912">
@@ -2042,7 +1804,7 @@
                                 </pic:cNvPicPr>
                               </pic:nvPicPr>
                               <pic:blipFill>
-                                <a:blip r:embed="rId50">
+                                <a:blip r:embed="rId58">
                                   <a:extLst>
                                     <a:ext uri="{28A0092B-C50C-407E-A947-70E740481C1C}">
                                       <a14:useLocalDpi xmlns:a14="http://schemas.microsoft.com/office/drawing/2010/main" val="0"/>
@@ -2078,208 +1840,160 @@
                   <w:pPr>
                     <w:pStyle w:val="Caption"/>
                     <w:rPr>
-                      <w:rFonts w:ascii="Baskerville" w:hAnsi="Baskerville"/>
+                      <w:rFonts w:ascii="Times New Roman" w:hAnsi="Times New Roman"/>
                       <w:color w:val="000000" w:themeColor="text1"/>
-                      <w:szCs w:val="22"/>
                     </w:rPr>
                   </w:pPr>
                   <w:r>
                     <w:rPr>
-                      <w:rFonts w:ascii="Baskerville" w:hAnsi="Baskerville"/>
+                      <w:rFonts w:ascii="Times New Roman" w:hAnsi="Times New Roman"/>
                       <w:b w:val="0"/>
                       <w:color w:val="000000" w:themeColor="text1"/>
-                      <w:szCs w:val="22"/>
                     </w:rPr>
                     <w:t xml:space="preserve">Figure </w:t>
                   </w:r>
                   <w:r>
                     <w:rPr>
-                      <w:rFonts w:ascii="Baskerville" w:hAnsi="Baskerville"/>
+                      <w:rFonts w:ascii="Times New Roman" w:hAnsi="Times New Roman"/>
                       <w:b w:val="0"/>
                       <w:color w:val="000000" w:themeColor="text1"/>
-                      <w:szCs w:val="22"/>
                     </w:rPr>
                     <w:fldChar w:fldCharType="begin"/>
                   </w:r>
                   <w:r>
                     <w:rPr>
-                      <w:rFonts w:ascii="Baskerville" w:hAnsi="Baskerville"/>
+                      <w:rFonts w:ascii="Times New Roman" w:hAnsi="Times New Roman"/>
                       <w:b w:val="0"/>
                       <w:color w:val="000000" w:themeColor="text1"/>
-                      <w:szCs w:val="22"/>
                     </w:rPr>
                     <w:instrText xml:space="preserve"> SEQ Figure \* ARABIC </w:instrText>
                   </w:r>
                   <w:r>
                     <w:rPr>
-                      <w:rFonts w:ascii="Baskerville" w:hAnsi="Baskerville"/>
+                      <w:rFonts w:ascii="Times New Roman" w:hAnsi="Times New Roman"/>
                       <w:b w:val="0"/>
                       <w:color w:val="000000" w:themeColor="text1"/>
-                      <w:szCs w:val="22"/>
                     </w:rPr>
                     <w:fldChar w:fldCharType="separate"/>
                   </w:r>
                   <w:proofErr w:type="gramStart"/>
                   <w:r>
                     <w:rPr>
-                      <w:rFonts w:ascii="Baskerville" w:hAnsi="Baskerville"/>
+                      <w:rFonts w:ascii="Times New Roman" w:hAnsi="Times New Roman"/>
                       <w:b w:val="0"/>
-                      <w:noProof/>
                       <w:color w:val="000000" w:themeColor="text1"/>
-                      <w:szCs w:val="22"/>
                     </w:rPr>
                     <w:t>3</w:t>
                   </w:r>
                   <w:r>
                     <w:rPr>
-                      <w:rFonts w:ascii="Baskerville" w:hAnsi="Baskerville"/>
+                      <w:rFonts w:ascii="Times New Roman" w:hAnsi="Times New Roman"/>
                       <w:b w:val="0"/>
                       <w:color w:val="000000" w:themeColor="text1"/>
-                      <w:szCs w:val="22"/>
                     </w:rPr>
                     <w:fldChar w:fldCharType="end"/>
                   </w:r>
                   <w:r>
                     <w:rPr>
-                      <w:rFonts w:ascii="Baskerville" w:hAnsi="Baskerville"/>
+                      <w:rFonts w:ascii="Times New Roman" w:hAnsi="Times New Roman"/>
+                      <w:b w:val="0"/>
+                      <w:color w:val="000000" w:themeColor="text1"/>
+                    </w:rPr>
+                    <w:t xml:space="preserve"> (a) Computationally guided synthesis</w:t>
+                  </w:r>
+                  <w:proofErr w:type="gramEnd"/>
+                  <w:r>
+                    <w:rPr>
+                      <w:rFonts w:ascii="Times New Roman" w:hAnsi="Times New Roman"/>
+                      <w:b w:val="0"/>
+                      <w:color w:val="000000" w:themeColor="text1"/>
+                    </w:rPr>
+                    <w:t xml:space="preserve"> of metallic nanoparticles by wet chemical reduction (WCR) –recent work at CSM (Leong2014</w:t>
+                  </w:r>
+                  <w:r>
+                    <w:rPr>
+                      <w:rFonts w:ascii="Times New Roman" w:hAnsi="Times New Roman" w:cs="Times New Roman"/>
                       <w:b w:val="0"/>
                       <w:color w:val="000000" w:themeColor="text1"/>
                       <w:szCs w:val="22"/>
+                    </w:rPr>
+                    <w:t>)</w:t>
+                  </w:r>
+                  <w:r>
+                    <w:rPr>
+                      <w:rFonts w:ascii="Times New Roman" w:hAnsi="Times New Roman"/>
+                      <w:b w:val="0"/>
+                      <w:color w:val="000000" w:themeColor="text1"/>
                     </w:rPr>
                     <w:t xml:space="preserve"> </w:t>
                   </w:r>
                   <w:r>
                     <w:rPr>
-                      <w:rFonts w:ascii="Baskerville" w:hAnsi="Baskerville" w:cs="Times New Roman"/>
+                      <w:rFonts w:ascii="Times New Roman" w:hAnsi="Times New Roman"/>
                       <w:b w:val="0"/>
                       <w:color w:val="000000" w:themeColor="text1"/>
-                      <w:szCs w:val="22"/>
                     </w:rPr>
-                    <w:t>(a) Computationally guided synthesis</w:t>
-                  </w:r>
-                  <w:proofErr w:type="gramEnd"/>
-                  <w:r>
-                    <w:rPr>
-                      <w:rFonts w:ascii="Baskerville" w:hAnsi="Baskerville" w:cs="Times New Roman"/>
-                      <w:b w:val="0"/>
-                      <w:color w:val="000000" w:themeColor="text1"/>
-                      <w:szCs w:val="22"/>
-                    </w:rPr>
-                    <w:t xml:space="preserve"> of metallic nanoparticles by wet chemical reduction (WCR) –recent work at CSM </w:t>
+                    <w:t>by Richards and Ciobanu.</w:t>
                   </w:r>
                   <w:r>
                     <w:rPr>
-                      <w:rFonts w:ascii="Baskerville" w:hAnsi="Baskerville" w:cs="Times New Roman"/>
+                      <w:rFonts w:ascii="Times New Roman" w:hAnsi="Times New Roman"/>
                       <w:b w:val="0"/>
                       <w:color w:val="000000" w:themeColor="text1"/>
-                      <w:szCs w:val="22"/>
-                    </w:rPr>
-                    <w:t xml:space="preserve">(Leong2014). </w:t>
-                  </w:r>
-                  <w:proofErr w:type="gramStart"/>
-                  <w:r>
-                    <w:rPr>
-                      <w:rFonts w:ascii="Baskerville" w:hAnsi="Baskerville" w:cs="Times New Roman"/>
-                      <w:b w:val="0"/>
-                      <w:color w:val="000000" w:themeColor="text1"/>
-                      <w:szCs w:val="22"/>
-                    </w:rPr>
-                    <w:t>by</w:t>
-                  </w:r>
-                  <w:proofErr w:type="gramEnd"/>
-                  <w:r>
-                    <w:rPr>
-                      <w:rFonts w:ascii="Baskerville" w:hAnsi="Baskerville" w:cs="Times New Roman"/>
-                      <w:b w:val="0"/>
-                      <w:color w:val="000000" w:themeColor="text1"/>
-                      <w:szCs w:val="22"/>
-                    </w:rPr>
-                    <w:t xml:space="preserve"> Richards and Ciobanu.</w:t>
-                  </w:r>
-                  <w:r>
-                    <w:rPr>
-                      <w:rFonts w:ascii="Baskerville" w:hAnsi="Baskerville" w:cs="Times New Roman"/>
-                      <w:b w:val="0"/>
-                      <w:color w:val="000000" w:themeColor="text1"/>
-                      <w:szCs w:val="22"/>
                     </w:rPr>
                     <w:t xml:space="preserve"> (b) Key parameters of the computational model: net attachment rates for each facet. (c) Predictions of the model for different ratios of </w:t>
                   </w:r>
                   <w:proofErr w:type="spellStart"/>
                   <w:r>
                     <w:rPr>
-                      <w:rFonts w:ascii="Baskerville" w:hAnsi="Baskerville" w:cs="Times New Roman"/>
+                      <w:rFonts w:ascii="Times New Roman" w:hAnsi="Times New Roman"/>
                       <w:b w:val="0"/>
                       <w:color w:val="000000" w:themeColor="text1"/>
-                      <w:szCs w:val="22"/>
                     </w:rPr>
                     <w:t>attachement</w:t>
                   </w:r>
                   <w:proofErr w:type="spellEnd"/>
                   <w:r>
                     <w:rPr>
-                      <w:rFonts w:ascii="Baskerville" w:hAnsi="Baskerville" w:cs="Times New Roman"/>
+                      <w:rFonts w:ascii="Times New Roman" w:hAnsi="Times New Roman"/>
                       <w:b w:val="0"/>
                       <w:color w:val="000000" w:themeColor="text1"/>
-                      <w:szCs w:val="22"/>
                     </w:rPr>
-                    <w:t xml:space="preserve"> rates to (001) and (111) facets. (d) A</w:t>
-                  </w:r>
-                  <w:r>
-                    <w:rPr>
-                      <w:rFonts w:ascii="Baskerville" w:hAnsi="Baskerville" w:cs="Times New Roman"/>
-                      <w:b w:val="0"/>
-                      <w:color w:val="000000" w:themeColor="text1"/>
-                      <w:szCs w:val="22"/>
-                    </w:rPr>
-                    <w:t>c</w:t>
-                  </w:r>
-                  <w:r>
-                    <w:rPr>
-                      <w:rFonts w:ascii="Baskerville" w:hAnsi="Baskerville" w:cs="Times New Roman"/>
-                      <w:b w:val="0"/>
-                      <w:color w:val="000000" w:themeColor="text1"/>
-                      <w:szCs w:val="22"/>
-                    </w:rPr>
-                    <w:t xml:space="preserve">tual </w:t>
+                    <w:t xml:space="preserve"> rates to (001) and (111) facets. (d) Actual </w:t>
                   </w:r>
                   <w:proofErr w:type="spellStart"/>
                   <w:r>
                     <w:rPr>
-                      <w:rFonts w:ascii="Baskerville" w:hAnsi="Baskerville" w:cs="Times New Roman"/>
+                      <w:rFonts w:ascii="Times New Roman" w:hAnsi="Times New Roman"/>
                       <w:b w:val="0"/>
                       <w:color w:val="000000" w:themeColor="text1"/>
-                      <w:szCs w:val="22"/>
                     </w:rPr>
                     <w:t>Pd</w:t>
                   </w:r>
                   <w:proofErr w:type="spellEnd"/>
                   <w:r>
                     <w:rPr>
-                      <w:rFonts w:ascii="Baskerville" w:hAnsi="Baskerville" w:cs="Times New Roman"/>
+                      <w:rFonts w:ascii="Times New Roman" w:hAnsi="Times New Roman"/>
                       <w:b w:val="0"/>
                       <w:color w:val="000000" w:themeColor="text1"/>
-                      <w:szCs w:val="22"/>
                     </w:rPr>
                     <w:t xml:space="preserve"> </w:t>
                   </w:r>
                   <w:proofErr w:type="spellStart"/>
                   <w:r>
                     <w:rPr>
-                      <w:rFonts w:ascii="Baskerville" w:hAnsi="Baskerville" w:cs="Times New Roman"/>
+                      <w:rFonts w:ascii="Times New Roman" w:hAnsi="Times New Roman"/>
                       <w:b w:val="0"/>
                       <w:color w:val="000000" w:themeColor="text1"/>
-                      <w:szCs w:val="22"/>
                     </w:rPr>
                     <w:t>cuboctahedra</w:t>
                   </w:r>
                   <w:proofErr w:type="spellEnd"/>
                   <w:r>
                     <w:rPr>
-                      <w:rFonts w:ascii="Baskerville" w:hAnsi="Baskerville" w:cs="Times New Roman"/>
+                      <w:rFonts w:ascii="Times New Roman" w:hAnsi="Times New Roman"/>
                       <w:b w:val="0"/>
                       <w:color w:val="000000" w:themeColor="text1"/>
-                      <w:szCs w:val="22"/>
                     </w:rPr>
                     <w:t xml:space="preserve"> synthesized by Richards' group.</w:t>
                   </w:r>
@@ -3295,19 +3009,7 @@
         <w:rPr>
           <w:rFonts w:ascii="Times New Roman" w:hAnsi="Times New Roman"/>
         </w:rPr>
-        <w:t xml:space="preserve"> and a cost r</w:t>
-      </w:r>
-      <w:r>
-        <w:rPr>
-          <w:rFonts w:ascii="Times New Roman" w:hAnsi="Times New Roman"/>
-        </w:rPr>
-        <w:t>e</w:t>
-      </w:r>
-      <w:r>
-        <w:rPr>
-          <w:rFonts w:ascii="Times New Roman" w:hAnsi="Times New Roman"/>
-        </w:rPr>
-        <w:t>duction from $1450/kWh to $1000/kWh (Kararudin2009).</w:t>
+        <w:t xml:space="preserve"> and a cost reduction from $1450/kWh to $1000/kWh (Kararudin2009).</w:t>
       </w:r>
     </w:p>
     <w:p>
@@ -3984,7 +3686,83 @@
         <w:rPr>
           <w:rFonts w:ascii="Times New Roman" w:hAnsi="Times New Roman"/>
         </w:rPr>
-        <w:t>.</w:t>
+        <w:t xml:space="preserve">.  The </w:t>
+      </w:r>
+      <w:proofErr w:type="spellStart"/>
+      <w:r>
+        <w:rPr>
+          <w:rFonts w:ascii="Times New Roman" w:hAnsi="Times New Roman"/>
+        </w:rPr>
+        <w:t>Pt</w:t>
+      </w:r>
+      <w:proofErr w:type="spellEnd"/>
+      <w:r>
+        <w:rPr>
+          <w:rFonts w:ascii="Times New Roman" w:hAnsi="Times New Roman"/>
+        </w:rPr>
+        <w:t>-</w:t>
+      </w:r>
+      <w:proofErr w:type="spellStart"/>
+      <w:r>
+        <w:rPr>
+          <w:rFonts w:ascii="Times New Roman" w:hAnsi="Times New Roman"/>
+        </w:rPr>
+        <w:t>Ru</w:t>
+      </w:r>
+      <w:proofErr w:type="spellEnd"/>
+      <w:r>
+        <w:rPr>
+          <w:rFonts w:ascii="Times New Roman" w:hAnsi="Times New Roman"/>
+        </w:rPr>
+        <w:t>-R (R = N, C, B)</w:t>
+      </w:r>
+      <w:r>
+        <w:rPr>
+          <w:rFonts w:ascii="Times New Roman" w:hAnsi="Times New Roman"/>
+        </w:rPr>
+        <w:t xml:space="preserve"> catalysts </w:t>
+      </w:r>
+      <w:r>
+        <w:rPr>
+          <w:rFonts w:ascii="Times New Roman" w:hAnsi="Times New Roman"/>
+        </w:rPr>
+        <w:t>may be susce</w:t>
+      </w:r>
+      <w:r>
+        <w:rPr>
+          <w:rFonts w:ascii="Times New Roman" w:hAnsi="Times New Roman"/>
+        </w:rPr>
+        <w:t>p</w:t>
+      </w:r>
+      <w:r>
+        <w:rPr>
+          <w:rFonts w:ascii="Times New Roman" w:hAnsi="Times New Roman"/>
+        </w:rPr>
+        <w:t>tible to agglomeration</w:t>
+      </w:r>
+      <w:r>
+        <w:rPr>
+          <w:rFonts w:ascii="Times New Roman" w:hAnsi="Times New Roman"/>
+        </w:rPr>
+        <w:t>,</w:t>
+      </w:r>
+      <w:r>
+        <w:rPr>
+          <w:rFonts w:ascii="Times New Roman" w:hAnsi="Times New Roman"/>
+        </w:rPr>
+        <w:t xml:space="preserve"> making their shape and chemistry ineffective.  Our team has explored a</w:t>
+      </w:r>
+      <w:r>
+        <w:rPr>
+          <w:rFonts w:ascii="Times New Roman" w:hAnsi="Times New Roman"/>
+        </w:rPr>
+        <w:t>d</w:t>
+      </w:r>
+      <w:r>
+        <w:rPr>
+          <w:rFonts w:ascii="Times New Roman" w:hAnsi="Times New Roman"/>
+        </w:rPr>
+        <w:t>ditional functionalization of the carbon support with nitrogen to prevent aggregation in prior work and the capabilities are available to integrate this process to catalyst optimization.</w:t>
       </w:r>
       <w:r>
         <w:rPr>
@@ -3992,88 +3770,6 @@
         </w:rPr>
         <w:t xml:space="preserve">  The </w:t>
       </w:r>
-      <w:proofErr w:type="spellStart"/>
-      <w:r>
-        <w:rPr>
-          <w:rFonts w:ascii="Times New Roman" w:hAnsi="Times New Roman"/>
-        </w:rPr>
-        <w:t>Pt</w:t>
-      </w:r>
-      <w:proofErr w:type="spellEnd"/>
-      <w:r>
-        <w:rPr>
-          <w:rFonts w:ascii="Times New Roman" w:hAnsi="Times New Roman"/>
-        </w:rPr>
-        <w:t>-</w:t>
-      </w:r>
-      <w:proofErr w:type="spellStart"/>
-      <w:r>
-        <w:rPr>
-          <w:rFonts w:ascii="Times New Roman" w:hAnsi="Times New Roman"/>
-        </w:rPr>
-        <w:t>Ru</w:t>
-      </w:r>
-      <w:proofErr w:type="spellEnd"/>
-      <w:r>
-        <w:rPr>
-          <w:rFonts w:ascii="Times New Roman" w:hAnsi="Times New Roman"/>
-        </w:rPr>
-        <w:t>-R (R = N, C, B)</w:t>
-      </w:r>
-      <w:r>
-        <w:rPr>
-          <w:rFonts w:ascii="Times New Roman" w:hAnsi="Times New Roman"/>
-        </w:rPr>
-        <w:t xml:space="preserve"> catalysts </w:t>
-      </w:r>
-      <w:r>
-        <w:rPr>
-          <w:rFonts w:ascii="Times New Roman" w:hAnsi="Times New Roman"/>
-        </w:rPr>
-        <w:t>may be susce</w:t>
-      </w:r>
-      <w:r>
-        <w:rPr>
-          <w:rFonts w:ascii="Times New Roman" w:hAnsi="Times New Roman"/>
-        </w:rPr>
-        <w:t>p</w:t>
-      </w:r>
-      <w:r>
-        <w:rPr>
-          <w:rFonts w:ascii="Times New Roman" w:hAnsi="Times New Roman"/>
-        </w:rPr>
-        <w:t>tible to agglomeration</w:t>
-      </w:r>
-      <w:r>
-        <w:rPr>
-          <w:rFonts w:ascii="Times New Roman" w:hAnsi="Times New Roman"/>
-        </w:rPr>
-        <w:t>,</w:t>
-      </w:r>
-      <w:r>
-        <w:rPr>
-          <w:rFonts w:ascii="Times New Roman" w:hAnsi="Times New Roman"/>
-        </w:rPr>
-        <w:t xml:space="preserve"> making their shape and chemistry ineffective.  Our team has explored a</w:t>
-      </w:r>
-      <w:r>
-        <w:rPr>
-          <w:rFonts w:ascii="Times New Roman" w:hAnsi="Times New Roman"/>
-        </w:rPr>
-        <w:t>d</w:t>
-      </w:r>
-      <w:r>
-        <w:rPr>
-          <w:rFonts w:ascii="Times New Roman" w:hAnsi="Times New Roman"/>
-        </w:rPr>
-        <w:t>ditional functionalization of the carbon support with nitrogen to prevent aggregation in prior work and the capabilities are available to integrate this process to catalyst optimization.</w:t>
-      </w:r>
-      <w:r>
-        <w:rPr>
-          <w:rFonts w:ascii="Times New Roman" w:hAnsi="Times New Roman"/>
-        </w:rPr>
-        <w:t xml:space="preserve">  The </w:t>
-      </w:r>
       <w:r>
         <w:rPr>
           <w:rFonts w:ascii="Times New Roman" w:hAnsi="Times New Roman"/>
@@ -4090,19 +3786,7 @@
         <w:rPr>
           <w:rFonts w:ascii="Times New Roman" w:hAnsi="Times New Roman"/>
         </w:rPr>
-        <w:t>terplay b</w:t>
-      </w:r>
-      <w:r>
-        <w:rPr>
-          <w:rFonts w:ascii="Times New Roman" w:hAnsi="Times New Roman"/>
-        </w:rPr>
-        <w:t>e</w:t>
-      </w:r>
-      <w:r>
-        <w:rPr>
-          <w:rFonts w:ascii="Times New Roman" w:hAnsi="Times New Roman"/>
-        </w:rPr>
-        <w:t>tween as-yet-unknown component properties under various operating conditions is a risk that will be mitigated through systems level modeling of fuel cell, battery, and hybrid sy</w:t>
+        <w:t>terplay between as-yet-unknown component properties under various operating conditions is a risk that will be mitigated through systems level modeling of fuel cell, battery, and hybrid sy</w:t>
       </w:r>
       <w:r>
         <w:rPr>
@@ -4215,7 +3899,55 @@
         <w:rPr>
           <w:rFonts w:ascii="Times New Roman" w:hAnsi="Times New Roman"/>
         </w:rPr>
-        <w:t>: NREL will bring…</w:t>
+        <w:t xml:space="preserve">: NREL </w:t>
+      </w:r>
+      <w:r>
+        <w:rPr>
+          <w:rFonts w:ascii="Times New Roman" w:hAnsi="Times New Roman"/>
+        </w:rPr>
+        <w:t>has</w:t>
+      </w:r>
+      <w:r>
+        <w:rPr>
+          <w:rFonts w:ascii="Times New Roman" w:hAnsi="Times New Roman"/>
+        </w:rPr>
+        <w:t xml:space="preserve"> a strong research effort in fuel cell catalyst development which i</w:t>
+      </w:r>
+      <w:r>
+        <w:rPr>
+          <w:rFonts w:ascii="Times New Roman" w:hAnsi="Times New Roman"/>
+        </w:rPr>
+        <w:t>n</w:t>
+      </w:r>
+      <w:r>
+        <w:rPr>
+          <w:rFonts w:ascii="Times New Roman" w:hAnsi="Times New Roman"/>
+        </w:rPr>
+        <w:t>cludes:  metal alloy WCR, ALD, sputtering; physical and chemical modification of fuel cell cat</w:t>
+      </w:r>
+      <w:r>
+        <w:rPr>
+          <w:rFonts w:ascii="Times New Roman" w:hAnsi="Times New Roman"/>
+        </w:rPr>
+        <w:t>a</w:t>
+      </w:r>
+      <w:r>
+        <w:rPr>
+          <w:rFonts w:ascii="Times New Roman" w:hAnsi="Times New Roman"/>
+        </w:rPr>
+        <w:t>lyst support; synthesis of advanced carbon materials; electrochemical testing and cycling; phys</w:t>
+      </w:r>
+      <w:r>
+        <w:rPr>
+          <w:rFonts w:ascii="Times New Roman" w:hAnsi="Times New Roman"/>
+        </w:rPr>
+        <w:t>i</w:t>
+      </w:r>
+      <w:r>
+        <w:rPr>
+          <w:rFonts w:ascii="Times New Roman" w:hAnsi="Times New Roman"/>
+        </w:rPr>
+        <w:t>cal characterization of materials; fuel cell assembly and testing.</w:t>
       </w:r>
     </w:p>
     <w:p>
@@ -4353,7 +4085,57 @@
         <w:rPr>
           <w:rFonts w:ascii="Times New Roman" w:hAnsi="Times New Roman"/>
         </w:rPr>
-        <w:t>: Colorado School of Mines will bring…</w:t>
+        <w:t xml:space="preserve">: Colorado School of Mines </w:t>
+      </w:r>
+      <w:r>
+        <w:rPr>
+          <w:rFonts w:ascii="Times New Roman" w:hAnsi="Times New Roman"/>
+        </w:rPr>
+        <w:t xml:space="preserve">maintains </w:t>
+      </w:r>
+      <w:r>
+        <w:rPr>
+          <w:rFonts w:ascii="Times New Roman" w:hAnsi="Times New Roman"/>
+        </w:rPr>
+        <w:t>a strong institutional focus on energy r</w:t>
+      </w:r>
+      <w:r>
+        <w:rPr>
+          <w:rFonts w:ascii="Times New Roman" w:hAnsi="Times New Roman"/>
+        </w:rPr>
+        <w:t>e</w:t>
+      </w:r>
+      <w:r>
+        <w:rPr>
+          <w:rFonts w:ascii="Times New Roman" w:hAnsi="Times New Roman"/>
+        </w:rPr>
+        <w:t xml:space="preserve">search, including </w:t>
+      </w:r>
+      <w:proofErr w:type="spellStart"/>
+      <w:r>
+        <w:rPr>
+          <w:rFonts w:ascii="Times New Roman" w:hAnsi="Times New Roman"/>
+        </w:rPr>
+        <w:t>BlueM</w:t>
+      </w:r>
+      <w:proofErr w:type="spellEnd"/>
+      <w:r>
+        <w:rPr>
+          <w:rFonts w:ascii="Times New Roman" w:hAnsi="Times New Roman"/>
+        </w:rPr>
+        <w:t>, a high performance computing resource dedicated to solving energy-related challenges using modeling and simulation, and extensive research in fuel cells through the Col</w:t>
+      </w:r>
+      <w:r>
+        <w:rPr>
+          <w:rFonts w:ascii="Times New Roman" w:hAnsi="Times New Roman"/>
+        </w:rPr>
+        <w:t>o</w:t>
+      </w:r>
+      <w:r>
+        <w:rPr>
+          <w:rFonts w:ascii="Times New Roman" w:hAnsi="Times New Roman"/>
+        </w:rPr>
+        <w:t>rado Fuel Cell Center.</w:t>
       </w:r>
     </w:p>
     <w:p>
@@ -4389,7 +4171,39 @@
         <w:rPr>
           <w:rFonts w:ascii="Times New Roman" w:hAnsi="Times New Roman"/>
         </w:rPr>
-        <w:t xml:space="preserve"> Ciobanu is an expert in… and will provide…</w:t>
+        <w:t xml:space="preserve"> Ciobanu is an expert in</w:t>
+      </w:r>
+      <w:r>
+        <w:rPr>
+          <w:rFonts w:ascii="Times New Roman" w:hAnsi="Times New Roman"/>
+        </w:rPr>
+        <w:t xml:space="preserve"> computational materials science focusing on structure, properties, and phenomena in </w:t>
+      </w:r>
+      <w:proofErr w:type="spellStart"/>
+      <w:r>
+        <w:rPr>
+          <w:rFonts w:ascii="Times New Roman" w:hAnsi="Times New Roman"/>
+        </w:rPr>
+        <w:t>nanomaterials</w:t>
+      </w:r>
+      <w:proofErr w:type="spellEnd"/>
+      <w:r>
+        <w:rPr>
+          <w:rFonts w:ascii="Times New Roman" w:hAnsi="Times New Roman"/>
+        </w:rPr>
+        <w:t>,</w:t>
+      </w:r>
+      <w:r>
+        <w:rPr>
+          <w:rFonts w:ascii="Times New Roman" w:hAnsi="Times New Roman"/>
+        </w:rPr>
+        <w:t xml:space="preserve"> and will provide</w:t>
+      </w:r>
+      <w:r>
+        <w:rPr>
+          <w:rFonts w:ascii="Times New Roman" w:hAnsi="Times New Roman"/>
+        </w:rPr>
+        <w:t xml:space="preserve"> molecular dynamics simulations and process modeling expertise to the project.</w:t>
       </w:r>
     </w:p>
     <w:p>
@@ -4400,19 +4214,11 @@
           <w:rFonts w:ascii="Times New Roman" w:hAnsi="Times New Roman"/>
         </w:rPr>
       </w:pPr>
-    </w:p>
-    <w:p>
-      <w:pPr>
-        <w:spacing w:before="0" w:after="0"/>
-        <w:jc w:val="both"/>
-        <w:rPr>
-          <w:rFonts w:ascii="Times New Roman" w:hAnsi="Times New Roman"/>
-        </w:rPr>
-      </w:pPr>
-      <w:r>
-        <w:rPr>
-          <w:rFonts w:ascii="Times New Roman" w:hAnsi="Times New Roman"/>
-        </w:rPr>
+      <w:r>
+        <w:rPr>
+          <w:rFonts w:ascii="Times New Roman" w:hAnsi="Times New Roman"/>
+        </w:rPr>
+        <w:lastRenderedPageBreak/>
         <w:t>Within the last three years, all members of the current team have collaborated on projects rel</w:t>
       </w:r>
       <w:r>
@@ -4449,19 +4255,7 @@
         <w:rPr>
           <w:rFonts w:ascii="Times New Roman" w:hAnsi="Times New Roman"/>
         </w:rPr>
-        <w:t>lith</w:t>
-      </w:r>
-      <w:r>
-        <w:rPr>
-          <w:rFonts w:ascii="Times New Roman" w:hAnsi="Times New Roman"/>
-        </w:rPr>
-        <w:t>i</w:t>
-      </w:r>
-      <w:r>
-        <w:rPr>
-          <w:rFonts w:ascii="Times New Roman" w:hAnsi="Times New Roman"/>
-        </w:rPr>
-        <w:t>um ion</w:t>
+        <w:t>lithium ion</w:t>
       </w:r>
       <w:r>
         <w:rPr>
@@ -4473,13 +4267,7 @@
         <w:rPr>
           <w:rFonts w:ascii="Times New Roman" w:hAnsi="Times New Roman"/>
         </w:rPr>
-        <w:t>.</w:t>
-      </w:r>
-      <w:r>
-        <w:rPr>
-          <w:rFonts w:ascii="Times New Roman" w:hAnsi="Times New Roman"/>
-        </w:rPr>
-        <w:t xml:space="preserve"> Drs. Ciobanu and Kappes have collaborated </w:t>
+        <w:t xml:space="preserve">. Drs. Ciobanu and Kappes have collaborated </w:t>
       </w:r>
       <w:r>
         <w:rPr>
@@ -4529,8 +4317,8 @@
       </w:pPr>
     </w:p>
     <w:sectPr>
-      <w:headerReference w:type="default" r:id="rId51"/>
-      <w:footerReference w:type="default" r:id="rId52"/>
+      <w:headerReference w:type="default" r:id="rId59"/>
+      <w:footerReference w:type="default" r:id="rId60"/>
       <w:pgSz w:w="12240" w:h="15840"/>
       <w:pgMar w:top="1440" w:right="1440" w:bottom="1440" w:left="1440" w:header="720" w:footer="720" w:gutter="0"/>
       <w:cols w:space="720"/>
@@ -5324,7 +5112,7 @@
         <w:sz w:val="16"/>
         <w:szCs w:val="16"/>
       </w:rPr>
-      <w:t>4</w:t>
+      <w:t>5</w:t>
     </w:r>
     <w:r>
       <w:rPr>
@@ -5383,7 +5171,7 @@
         <w:sz w:val="16"/>
         <w:szCs w:val="16"/>
       </w:rPr>
-      <w:t>4</w:t>
+      <w:t>5</w:t>
     </w:r>
     <w:r>
       <w:rPr>
@@ -6223,6 +6011,7 @@
   <w:style w:type="character" w:default="1" w:styleId="DefaultParagraphFont">
     <w:name w:val="Default Paragraph Font"/>
     <w:uiPriority w:val="1"/>
+    <w:semiHidden/>
     <w:unhideWhenUsed/>
   </w:style>
   <w:style w:type="table" w:default="1" w:styleId="TableNormal">
@@ -7027,6 +6816,7 @@
   <w:style w:type="character" w:default="1" w:styleId="DefaultParagraphFont">
     <w:name w:val="Default Paragraph Font"/>
     <w:uiPriority w:val="1"/>
+    <w:semiHidden/>
     <w:unhideWhenUsed/>
   </w:style>
   <w:style w:type="table" w:default="1" w:styleId="TableNormal">
@@ -8136,6 +7926,38 @@
 <b:Sources xmlns:b="http://schemas.openxmlformats.org/officeDocument/2006/bibliography" xmlns="http://schemas.openxmlformats.org/officeDocument/2006/bibliography" SelectedStyle="/APA.XSL" StyleName="APA"/>
 </file>
 
+<file path=customXml/item40.xml><?xml version="1.0" encoding="utf-8"?>
+<b:Sources xmlns:b="http://schemas.openxmlformats.org/officeDocument/2006/bibliography" xmlns="http://schemas.openxmlformats.org/officeDocument/2006/bibliography" SelectedStyle="/APA.XSL" StyleName="APA"/>
+</file>
+
+<file path=customXml/item41.xml><?xml version="1.0" encoding="utf-8"?>
+<b:Sources xmlns:b="http://schemas.openxmlformats.org/officeDocument/2006/bibliography" xmlns="http://schemas.openxmlformats.org/officeDocument/2006/bibliography" SelectedStyle="/APA.XSL" StyleName="APA"/>
+</file>
+
+<file path=customXml/item42.xml><?xml version="1.0" encoding="utf-8"?>
+<b:Sources xmlns:b="http://schemas.openxmlformats.org/officeDocument/2006/bibliography" xmlns="http://schemas.openxmlformats.org/officeDocument/2006/bibliography" SelectedStyle="/APA.XSL" StyleName="APA"/>
+</file>
+
+<file path=customXml/item43.xml><?xml version="1.0" encoding="utf-8"?>
+<b:Sources xmlns:b="http://schemas.openxmlformats.org/officeDocument/2006/bibliography" xmlns="http://schemas.openxmlformats.org/officeDocument/2006/bibliography" SelectedStyle="/APA.XSL" StyleName="APA"/>
+</file>
+
+<file path=customXml/item44.xml><?xml version="1.0" encoding="utf-8"?>
+<b:Sources xmlns:b="http://schemas.openxmlformats.org/officeDocument/2006/bibliography" xmlns="http://schemas.openxmlformats.org/officeDocument/2006/bibliography" SelectedStyle="/APA.XSL" StyleName="APA"/>
+</file>
+
+<file path=customXml/item45.xml><?xml version="1.0" encoding="utf-8"?>
+<b:Sources xmlns:b="http://schemas.openxmlformats.org/officeDocument/2006/bibliography" xmlns="http://schemas.openxmlformats.org/officeDocument/2006/bibliography" SelectedStyle="/APA.XSL" StyleName="APA"/>
+</file>
+
+<file path=customXml/item46.xml><?xml version="1.0" encoding="utf-8"?>
+<b:Sources xmlns:b="http://schemas.openxmlformats.org/officeDocument/2006/bibliography" xmlns="http://schemas.openxmlformats.org/officeDocument/2006/bibliography" SelectedStyle="/APA.XSL" StyleName="APA"/>
+</file>
+
+<file path=customXml/item47.xml><?xml version="1.0" encoding="utf-8"?>
+<b:Sources xmlns:b="http://schemas.openxmlformats.org/officeDocument/2006/bibliography" xmlns="http://schemas.openxmlformats.org/officeDocument/2006/bibliography" SelectedStyle="/APA.XSL" StyleName="APA"/>
+</file>
+
 <file path=customXml/item5.xml><?xml version="1.0" encoding="utf-8"?>
 <b:Sources xmlns:b="http://schemas.openxmlformats.org/officeDocument/2006/bibliography" xmlns="http://schemas.openxmlformats.org/officeDocument/2006/bibliography" SelectedStyle="/APA.XSL" StyleName="APA"/>
 </file>
@@ -8157,6 +7979,350 @@
 </file>
 
 <file path=customXml/itemProps1.xml><?xml version="1.0" encoding="utf-8"?>
+<ds:datastoreItem xmlns:ds="http://schemas.openxmlformats.org/officeDocument/2006/customXml" ds:itemID="{0285B861-1E8E-EF4B-88C7-257CD669E081}">
+  <ds:schemaRefs>
+    <ds:schemaRef ds:uri="http://schemas.openxmlformats.org/officeDocument/2006/bibliography"/>
+  </ds:schemaRefs>
+</ds:datastoreItem>
+</file>
+
+<file path=customXml/itemProps10.xml><?xml version="1.0" encoding="utf-8"?>
+<ds:datastoreItem xmlns:ds="http://schemas.openxmlformats.org/officeDocument/2006/customXml" ds:itemID="{90FFEA88-8FF5-DB4E-A6DA-8503BF736FE8}">
+  <ds:schemaRefs>
+    <ds:schemaRef ds:uri="http://schemas.openxmlformats.org/officeDocument/2006/bibliography"/>
+  </ds:schemaRefs>
+</ds:datastoreItem>
+</file>
+
+<file path=customXml/itemProps11.xml><?xml version="1.0" encoding="utf-8"?>
+<ds:datastoreItem xmlns:ds="http://schemas.openxmlformats.org/officeDocument/2006/customXml" ds:itemID="{869BFB68-CA4B-9E49-9B03-C725A6987764}">
+  <ds:schemaRefs>
+    <ds:schemaRef ds:uri="http://schemas.openxmlformats.org/officeDocument/2006/bibliography"/>
+  </ds:schemaRefs>
+</ds:datastoreItem>
+</file>
+
+<file path=customXml/itemProps12.xml><?xml version="1.0" encoding="utf-8"?>
+<ds:datastoreItem xmlns:ds="http://schemas.openxmlformats.org/officeDocument/2006/customXml" ds:itemID="{CD6B0FD5-61F6-B144-B718-1CFD75C9BD68}">
+  <ds:schemaRefs>
+    <ds:schemaRef ds:uri="http://schemas.openxmlformats.org/officeDocument/2006/bibliography"/>
+  </ds:schemaRefs>
+</ds:datastoreItem>
+</file>
+
+<file path=customXml/itemProps13.xml><?xml version="1.0" encoding="utf-8"?>
+<ds:datastoreItem xmlns:ds="http://schemas.openxmlformats.org/officeDocument/2006/customXml" ds:itemID="{341BF581-0AFD-DC45-833A-353936569503}">
+  <ds:schemaRefs>
+    <ds:schemaRef ds:uri="http://schemas.openxmlformats.org/officeDocument/2006/bibliography"/>
+  </ds:schemaRefs>
+</ds:datastoreItem>
+</file>
+
+<file path=customXml/itemProps14.xml><?xml version="1.0" encoding="utf-8"?>
+<ds:datastoreItem xmlns:ds="http://schemas.openxmlformats.org/officeDocument/2006/customXml" ds:itemID="{A0DC77BB-6031-5B4C-BD7E-B51B47748C52}">
+  <ds:schemaRefs>
+    <ds:schemaRef ds:uri="http://schemas.openxmlformats.org/officeDocument/2006/bibliography"/>
+  </ds:schemaRefs>
+</ds:datastoreItem>
+</file>
+
+<file path=customXml/itemProps15.xml><?xml version="1.0" encoding="utf-8"?>
+<ds:datastoreItem xmlns:ds="http://schemas.openxmlformats.org/officeDocument/2006/customXml" ds:itemID="{775E0DA6-692D-1340-884D-95CCDDD6C65E}">
+  <ds:schemaRefs>
+    <ds:schemaRef ds:uri="http://schemas.openxmlformats.org/officeDocument/2006/bibliography"/>
+  </ds:schemaRefs>
+</ds:datastoreItem>
+</file>
+
+<file path=customXml/itemProps16.xml><?xml version="1.0" encoding="utf-8"?>
+<ds:datastoreItem xmlns:ds="http://schemas.openxmlformats.org/officeDocument/2006/customXml" ds:itemID="{76601BBB-7A6C-954A-AF29-5CED6189CE0D}">
+  <ds:schemaRefs>
+    <ds:schemaRef ds:uri="http://schemas.openxmlformats.org/officeDocument/2006/bibliography"/>
+  </ds:schemaRefs>
+</ds:datastoreItem>
+</file>
+
+<file path=customXml/itemProps17.xml><?xml version="1.0" encoding="utf-8"?>
+<ds:datastoreItem xmlns:ds="http://schemas.openxmlformats.org/officeDocument/2006/customXml" ds:itemID="{214DFABC-4A8C-0745-9D2E-791C152342EF}">
+  <ds:schemaRefs>
+    <ds:schemaRef ds:uri="http://schemas.openxmlformats.org/officeDocument/2006/bibliography"/>
+  </ds:schemaRefs>
+</ds:datastoreItem>
+</file>
+
+<file path=customXml/itemProps18.xml><?xml version="1.0" encoding="utf-8"?>
+<ds:datastoreItem xmlns:ds="http://schemas.openxmlformats.org/officeDocument/2006/customXml" ds:itemID="{BAC71E6A-0787-2C4F-BE0A-8957FAB46458}">
+  <ds:schemaRefs>
+    <ds:schemaRef ds:uri="http://schemas.openxmlformats.org/officeDocument/2006/bibliography"/>
+  </ds:schemaRefs>
+</ds:datastoreItem>
+</file>
+
+<file path=customXml/itemProps19.xml><?xml version="1.0" encoding="utf-8"?>
+<ds:datastoreItem xmlns:ds="http://schemas.openxmlformats.org/officeDocument/2006/customXml" ds:itemID="{2E30BA56-B63C-4445-8A78-1D524E2468E5}">
+  <ds:schemaRefs>
+    <ds:schemaRef ds:uri="http://schemas.openxmlformats.org/officeDocument/2006/bibliography"/>
+  </ds:schemaRefs>
+</ds:datastoreItem>
+</file>
+
+<file path=customXml/itemProps2.xml><?xml version="1.0" encoding="utf-8"?>
+<ds:datastoreItem xmlns:ds="http://schemas.openxmlformats.org/officeDocument/2006/customXml" ds:itemID="{E1BA8AB6-C2F5-8842-BAA7-C5AE52A4AD6A}">
+  <ds:schemaRefs>
+    <ds:schemaRef ds:uri="http://schemas.openxmlformats.org/officeDocument/2006/bibliography"/>
+  </ds:schemaRefs>
+</ds:datastoreItem>
+</file>
+
+<file path=customXml/itemProps20.xml><?xml version="1.0" encoding="utf-8"?>
+<ds:datastoreItem xmlns:ds="http://schemas.openxmlformats.org/officeDocument/2006/customXml" ds:itemID="{559BE43E-5284-1E4A-9E97-2EE1DC7C9171}">
+  <ds:schemaRefs>
+    <ds:schemaRef ds:uri="http://schemas.openxmlformats.org/officeDocument/2006/bibliography"/>
+  </ds:schemaRefs>
+</ds:datastoreItem>
+</file>
+
+<file path=customXml/itemProps21.xml><?xml version="1.0" encoding="utf-8"?>
+<ds:datastoreItem xmlns:ds="http://schemas.openxmlformats.org/officeDocument/2006/customXml" ds:itemID="{BA10EBF6-0D0E-2D4A-BBD0-5906E2F4AE6B}">
+  <ds:schemaRefs>
+    <ds:schemaRef ds:uri="http://schemas.openxmlformats.org/officeDocument/2006/bibliography"/>
+  </ds:schemaRefs>
+</ds:datastoreItem>
+</file>
+
+<file path=customXml/itemProps22.xml><?xml version="1.0" encoding="utf-8"?>
+<ds:datastoreItem xmlns:ds="http://schemas.openxmlformats.org/officeDocument/2006/customXml" ds:itemID="{607254A0-228D-DD4C-8C1A-30E0E84C44BA}">
+  <ds:schemaRefs>
+    <ds:schemaRef ds:uri="http://schemas.openxmlformats.org/officeDocument/2006/bibliography"/>
+  </ds:schemaRefs>
+</ds:datastoreItem>
+</file>
+
+<file path=customXml/itemProps23.xml><?xml version="1.0" encoding="utf-8"?>
+<ds:datastoreItem xmlns:ds="http://schemas.openxmlformats.org/officeDocument/2006/customXml" ds:itemID="{7FD18C0B-CCEA-704E-8C84-54E8D1480769}">
+  <ds:schemaRefs>
+    <ds:schemaRef ds:uri="http://schemas.openxmlformats.org/officeDocument/2006/bibliography"/>
+  </ds:schemaRefs>
+</ds:datastoreItem>
+</file>
+
+<file path=customXml/itemProps24.xml><?xml version="1.0" encoding="utf-8"?>
+<ds:datastoreItem xmlns:ds="http://schemas.openxmlformats.org/officeDocument/2006/customXml" ds:itemID="{C85D5CA1-EAE7-2245-9AE0-221BBA110782}">
+  <ds:schemaRefs>
+    <ds:schemaRef ds:uri="http://schemas.openxmlformats.org/officeDocument/2006/bibliography"/>
+  </ds:schemaRefs>
+</ds:datastoreItem>
+</file>
+
+<file path=customXml/itemProps25.xml><?xml version="1.0" encoding="utf-8"?>
+<ds:datastoreItem xmlns:ds="http://schemas.openxmlformats.org/officeDocument/2006/customXml" ds:itemID="{815B56FE-5FC1-934E-8AB7-FA8611C174DA}">
+  <ds:schemaRefs>
+    <ds:schemaRef ds:uri="http://schemas.openxmlformats.org/officeDocument/2006/bibliography"/>
+  </ds:schemaRefs>
+</ds:datastoreItem>
+</file>
+
+<file path=customXml/itemProps26.xml><?xml version="1.0" encoding="utf-8"?>
+<ds:datastoreItem xmlns:ds="http://schemas.openxmlformats.org/officeDocument/2006/customXml" ds:itemID="{36BB3E04-A996-DA4A-A503-CC39D177E998}">
+  <ds:schemaRefs>
+    <ds:schemaRef ds:uri="http://schemas.openxmlformats.org/officeDocument/2006/bibliography"/>
+  </ds:schemaRefs>
+</ds:datastoreItem>
+</file>
+
+<file path=customXml/itemProps27.xml><?xml version="1.0" encoding="utf-8"?>
+<ds:datastoreItem xmlns:ds="http://schemas.openxmlformats.org/officeDocument/2006/customXml" ds:itemID="{A36DF508-68A6-5042-B979-75759DB38171}">
+  <ds:schemaRefs>
+    <ds:schemaRef ds:uri="http://schemas.openxmlformats.org/officeDocument/2006/bibliography"/>
+  </ds:schemaRefs>
+</ds:datastoreItem>
+</file>
+
+<file path=customXml/itemProps28.xml><?xml version="1.0" encoding="utf-8"?>
+<ds:datastoreItem xmlns:ds="http://schemas.openxmlformats.org/officeDocument/2006/customXml" ds:itemID="{1D859660-B94B-CA4A-9896-0864652F0E61}">
+  <ds:schemaRefs>
+    <ds:schemaRef ds:uri="http://schemas.openxmlformats.org/officeDocument/2006/bibliography"/>
+  </ds:schemaRefs>
+</ds:datastoreItem>
+</file>
+
+<file path=customXml/itemProps29.xml><?xml version="1.0" encoding="utf-8"?>
+<ds:datastoreItem xmlns:ds="http://schemas.openxmlformats.org/officeDocument/2006/customXml" ds:itemID="{C672B56D-7D53-DC4A-AE4C-4F7A7487C8B8}">
+  <ds:schemaRefs>
+    <ds:schemaRef ds:uri="http://schemas.openxmlformats.org/officeDocument/2006/bibliography"/>
+  </ds:schemaRefs>
+</ds:datastoreItem>
+</file>
+
+<file path=customXml/itemProps3.xml><?xml version="1.0" encoding="utf-8"?>
+<ds:datastoreItem xmlns:ds="http://schemas.openxmlformats.org/officeDocument/2006/customXml" ds:itemID="{19F7CF89-BF93-084B-AE3B-4BB1FD0F195A}">
+  <ds:schemaRefs>
+    <ds:schemaRef ds:uri="http://schemas.openxmlformats.org/officeDocument/2006/bibliography"/>
+  </ds:schemaRefs>
+</ds:datastoreItem>
+</file>
+
+<file path=customXml/itemProps30.xml><?xml version="1.0" encoding="utf-8"?>
+<ds:datastoreItem xmlns:ds="http://schemas.openxmlformats.org/officeDocument/2006/customXml" ds:itemID="{C9B4EB7B-0E92-4E42-9761-5BDE6DD8E897}">
+  <ds:schemaRefs>
+    <ds:schemaRef ds:uri="http://schemas.openxmlformats.org/officeDocument/2006/bibliography"/>
+  </ds:schemaRefs>
+</ds:datastoreItem>
+</file>
+
+<file path=customXml/itemProps31.xml><?xml version="1.0" encoding="utf-8"?>
+<ds:datastoreItem xmlns:ds="http://schemas.openxmlformats.org/officeDocument/2006/customXml" ds:itemID="{7F93AA92-01F0-E548-9E46-42B6A2244AB0}">
+  <ds:schemaRefs>
+    <ds:schemaRef ds:uri="http://schemas.openxmlformats.org/officeDocument/2006/bibliography"/>
+  </ds:schemaRefs>
+</ds:datastoreItem>
+</file>
+
+<file path=customXml/itemProps32.xml><?xml version="1.0" encoding="utf-8"?>
+<ds:datastoreItem xmlns:ds="http://schemas.openxmlformats.org/officeDocument/2006/customXml" ds:itemID="{2144DAE9-F9FB-1449-8A18-8AA28B87DDFC}">
+  <ds:schemaRefs>
+    <ds:schemaRef ds:uri="http://schemas.openxmlformats.org/officeDocument/2006/bibliography"/>
+  </ds:schemaRefs>
+</ds:datastoreItem>
+</file>
+
+<file path=customXml/itemProps33.xml><?xml version="1.0" encoding="utf-8"?>
+<ds:datastoreItem xmlns:ds="http://schemas.openxmlformats.org/officeDocument/2006/customXml" ds:itemID="{6D99D1B7-7450-844C-A387-BF9954E44266}">
+  <ds:schemaRefs>
+    <ds:schemaRef ds:uri="http://schemas.openxmlformats.org/officeDocument/2006/bibliography"/>
+  </ds:schemaRefs>
+</ds:datastoreItem>
+</file>
+
+<file path=customXml/itemProps34.xml><?xml version="1.0" encoding="utf-8"?>
+<ds:datastoreItem xmlns:ds="http://schemas.openxmlformats.org/officeDocument/2006/customXml" ds:itemID="{73883DB1-6FD0-7749-AC6F-42F3E9987810}">
+  <ds:schemaRefs>
+    <ds:schemaRef ds:uri="http://schemas.openxmlformats.org/officeDocument/2006/bibliography"/>
+  </ds:schemaRefs>
+</ds:datastoreItem>
+</file>
+
+<file path=customXml/itemProps35.xml><?xml version="1.0" encoding="utf-8"?>
+<ds:datastoreItem xmlns:ds="http://schemas.openxmlformats.org/officeDocument/2006/customXml" ds:itemID="{D66BB7F1-B045-424D-ABA1-24D2AD9118A3}">
+  <ds:schemaRefs>
+    <ds:schemaRef ds:uri="http://schemas.openxmlformats.org/officeDocument/2006/bibliography"/>
+  </ds:schemaRefs>
+</ds:datastoreItem>
+</file>
+
+<file path=customXml/itemProps36.xml><?xml version="1.0" encoding="utf-8"?>
+<ds:datastoreItem xmlns:ds="http://schemas.openxmlformats.org/officeDocument/2006/customXml" ds:itemID="{E355A249-52F7-C94B-A77C-E743ABFDCD4A}">
+  <ds:schemaRefs>
+    <ds:schemaRef ds:uri="http://schemas.openxmlformats.org/officeDocument/2006/bibliography"/>
+  </ds:schemaRefs>
+</ds:datastoreItem>
+</file>
+
+<file path=customXml/itemProps37.xml><?xml version="1.0" encoding="utf-8"?>
+<ds:datastoreItem xmlns:ds="http://schemas.openxmlformats.org/officeDocument/2006/customXml" ds:itemID="{DB8B0723-9022-874D-A33B-D366E62B599D}">
+  <ds:schemaRefs>
+    <ds:schemaRef ds:uri="http://schemas.openxmlformats.org/officeDocument/2006/bibliography"/>
+  </ds:schemaRefs>
+</ds:datastoreItem>
+</file>
+
+<file path=customXml/itemProps38.xml><?xml version="1.0" encoding="utf-8"?>
+<ds:datastoreItem xmlns:ds="http://schemas.openxmlformats.org/officeDocument/2006/customXml" ds:itemID="{A0AA9FC6-ACA1-DC44-A421-C01632EF63DA}">
+  <ds:schemaRefs>
+    <ds:schemaRef ds:uri="http://schemas.openxmlformats.org/officeDocument/2006/bibliography"/>
+  </ds:schemaRefs>
+</ds:datastoreItem>
+</file>
+
+<file path=customXml/itemProps39.xml><?xml version="1.0" encoding="utf-8"?>
+<ds:datastoreItem xmlns:ds="http://schemas.openxmlformats.org/officeDocument/2006/customXml" ds:itemID="{7F5237E1-22E3-544E-8193-2D0B9AA6C7EA}">
+  <ds:schemaRefs>
+    <ds:schemaRef ds:uri="http://schemas.openxmlformats.org/officeDocument/2006/bibliography"/>
+  </ds:schemaRefs>
+</ds:datastoreItem>
+</file>
+
+<file path=customXml/itemProps4.xml><?xml version="1.0" encoding="utf-8"?>
+<ds:datastoreItem xmlns:ds="http://schemas.openxmlformats.org/officeDocument/2006/customXml" ds:itemID="{00D79E9F-4E44-484A-9A60-CF7A0506D161}">
+  <ds:schemaRefs>
+    <ds:schemaRef ds:uri="http://schemas.openxmlformats.org/officeDocument/2006/bibliography"/>
+  </ds:schemaRefs>
+</ds:datastoreItem>
+</file>
+
+<file path=customXml/itemProps40.xml><?xml version="1.0" encoding="utf-8"?>
+<ds:datastoreItem xmlns:ds="http://schemas.openxmlformats.org/officeDocument/2006/customXml" ds:itemID="{6B2961DC-C504-DC43-B0C5-F6D1AC3AC9C7}">
+  <ds:schemaRefs>
+    <ds:schemaRef ds:uri="http://schemas.openxmlformats.org/officeDocument/2006/bibliography"/>
+  </ds:schemaRefs>
+</ds:datastoreItem>
+</file>
+
+<file path=customXml/itemProps41.xml><?xml version="1.0" encoding="utf-8"?>
+<ds:datastoreItem xmlns:ds="http://schemas.openxmlformats.org/officeDocument/2006/customXml" ds:itemID="{C68EAFFF-BB41-A94C-A4F6-289A4E1B03FE}">
+  <ds:schemaRefs>
+    <ds:schemaRef ds:uri="http://schemas.openxmlformats.org/officeDocument/2006/bibliography"/>
+  </ds:schemaRefs>
+</ds:datastoreItem>
+</file>
+
+<file path=customXml/itemProps42.xml><?xml version="1.0" encoding="utf-8"?>
+<ds:datastoreItem xmlns:ds="http://schemas.openxmlformats.org/officeDocument/2006/customXml" ds:itemID="{61A213DE-8406-47BB-90B4-A6B3E94DE451}">
+  <ds:schemaRefs>
+    <ds:schemaRef ds:uri="http://schemas.openxmlformats.org/officeDocument/2006/bibliography"/>
+  </ds:schemaRefs>
+</ds:datastoreItem>
+</file>
+
+<file path=customXml/itemProps43.xml><?xml version="1.0" encoding="utf-8"?>
+<ds:datastoreItem xmlns:ds="http://schemas.openxmlformats.org/officeDocument/2006/customXml" ds:itemID="{7FDD3840-B124-461E-ABA1-FFDACE614140}">
+  <ds:schemaRefs>
+    <ds:schemaRef ds:uri="http://schemas.openxmlformats.org/officeDocument/2006/bibliography"/>
+  </ds:schemaRefs>
+</ds:datastoreItem>
+</file>
+
+<file path=customXml/itemProps44.xml><?xml version="1.0" encoding="utf-8"?>
+<ds:datastoreItem xmlns:ds="http://schemas.openxmlformats.org/officeDocument/2006/customXml" ds:itemID="{3F32C519-203F-0242-86F2-1C96EAFCCC01}">
+  <ds:schemaRefs>
+    <ds:schemaRef ds:uri="http://schemas.openxmlformats.org/officeDocument/2006/bibliography"/>
+  </ds:schemaRefs>
+</ds:datastoreItem>
+</file>
+
+<file path=customXml/itemProps45.xml><?xml version="1.0" encoding="utf-8"?>
+<ds:datastoreItem xmlns:ds="http://schemas.openxmlformats.org/officeDocument/2006/customXml" ds:itemID="{0ADFFE6E-92C9-3645-B81C-AC1406C80B70}">
+  <ds:schemaRefs>
+    <ds:schemaRef ds:uri="http://schemas.openxmlformats.org/officeDocument/2006/bibliography"/>
+  </ds:schemaRefs>
+</ds:datastoreItem>
+</file>
+
+<file path=customXml/itemProps46.xml><?xml version="1.0" encoding="utf-8"?>
+<ds:datastoreItem xmlns:ds="http://schemas.openxmlformats.org/officeDocument/2006/customXml" ds:itemID="{40C431A5-6FE8-044B-B53F-FB6D462FF59F}">
+  <ds:schemaRefs>
+    <ds:schemaRef ds:uri="http://schemas.openxmlformats.org/officeDocument/2006/bibliography"/>
+  </ds:schemaRefs>
+</ds:datastoreItem>
+</file>
+
+<file path=customXml/itemProps47.xml><?xml version="1.0" encoding="utf-8"?>
+<ds:datastoreItem xmlns:ds="http://schemas.openxmlformats.org/officeDocument/2006/customXml" ds:itemID="{77F3B0DC-44BE-9A41-979A-7F319E283D6A}">
+  <ds:schemaRefs>
+    <ds:schemaRef ds:uri="http://schemas.openxmlformats.org/officeDocument/2006/bibliography"/>
+  </ds:schemaRefs>
+</ds:datastoreItem>
+</file>
+
+<file path=customXml/itemProps5.xml><?xml version="1.0" encoding="utf-8"?>
+<ds:datastoreItem xmlns:ds="http://schemas.openxmlformats.org/officeDocument/2006/customXml" ds:itemID="{99493EAF-F1AA-7D4E-A5C9-6554DB43EE2D}">
+  <ds:schemaRefs>
+    <ds:schemaRef ds:uri="http://schemas.openxmlformats.org/officeDocument/2006/bibliography"/>
+  </ds:schemaRefs>
+</ds:datastoreItem>
+</file>
+
+<file path=customXml/itemProps6.xml><?xml version="1.0" encoding="utf-8"?>
 <ds:datastoreItem xmlns:ds="http://schemas.openxmlformats.org/officeDocument/2006/customXml" ds:itemID="{156C871C-D386-D44F-A34A-E0A6D79FABDD}">
   <ds:schemaRefs>
     <ds:schemaRef ds:uri="http://schemas.openxmlformats.org/officeDocument/2006/bibliography"/>
@@ -8164,87 +8330,7 @@
 </ds:datastoreItem>
 </file>
 
-<file path=customXml/itemProps10.xml><?xml version="1.0" encoding="utf-8"?>
-<ds:datastoreItem xmlns:ds="http://schemas.openxmlformats.org/officeDocument/2006/customXml" ds:itemID="{D66BB7F1-B045-424D-ABA1-24D2AD9118A3}">
-  <ds:schemaRefs>
-    <ds:schemaRef ds:uri="http://schemas.openxmlformats.org/officeDocument/2006/bibliography"/>
-  </ds:schemaRefs>
-</ds:datastoreItem>
-</file>
-
-<file path=customXml/itemProps11.xml><?xml version="1.0" encoding="utf-8"?>
-<ds:datastoreItem xmlns:ds="http://schemas.openxmlformats.org/officeDocument/2006/customXml" ds:itemID="{E355A249-52F7-C94B-A77C-E743ABFDCD4A}">
-  <ds:schemaRefs>
-    <ds:schemaRef ds:uri="http://schemas.openxmlformats.org/officeDocument/2006/bibliography"/>
-  </ds:schemaRefs>
-</ds:datastoreItem>
-</file>
-
-<file path=customXml/itemProps12.xml><?xml version="1.0" encoding="utf-8"?>
-<ds:datastoreItem xmlns:ds="http://schemas.openxmlformats.org/officeDocument/2006/customXml" ds:itemID="{DB8B0723-9022-874D-A33B-D366E62B599D}">
-  <ds:schemaRefs>
-    <ds:schemaRef ds:uri="http://schemas.openxmlformats.org/officeDocument/2006/bibliography"/>
-  </ds:schemaRefs>
-</ds:datastoreItem>
-</file>
-
-<file path=customXml/itemProps13.xml><?xml version="1.0" encoding="utf-8"?>
-<ds:datastoreItem xmlns:ds="http://schemas.openxmlformats.org/officeDocument/2006/customXml" ds:itemID="{53B87164-9393-0344-8FBD-028FC6E71EA9}">
-  <ds:schemaRefs>
-    <ds:schemaRef ds:uri="http://schemas.openxmlformats.org/officeDocument/2006/bibliography"/>
-  </ds:schemaRefs>
-</ds:datastoreItem>
-</file>
-
-<file path=customXml/itemProps14.xml><?xml version="1.0" encoding="utf-8"?>
-<ds:datastoreItem xmlns:ds="http://schemas.openxmlformats.org/officeDocument/2006/customXml" ds:itemID="{658F8A48-925B-DC45-AE16-06EBD260F66B}">
-  <ds:schemaRefs>
-    <ds:schemaRef ds:uri="http://schemas.openxmlformats.org/officeDocument/2006/bibliography"/>
-  </ds:schemaRefs>
-</ds:datastoreItem>
-</file>
-
-<file path=customXml/itemProps15.xml><?xml version="1.0" encoding="utf-8"?>
-<ds:datastoreItem xmlns:ds="http://schemas.openxmlformats.org/officeDocument/2006/customXml" ds:itemID="{0285B861-1E8E-EF4B-88C7-257CD669E081}">
-  <ds:schemaRefs>
-    <ds:schemaRef ds:uri="http://schemas.openxmlformats.org/officeDocument/2006/bibliography"/>
-  </ds:schemaRefs>
-</ds:datastoreItem>
-</file>
-
-<file path=customXml/itemProps16.xml><?xml version="1.0" encoding="utf-8"?>
-<ds:datastoreItem xmlns:ds="http://schemas.openxmlformats.org/officeDocument/2006/customXml" ds:itemID="{E1BA8AB6-C2F5-8842-BAA7-C5AE52A4AD6A}">
-  <ds:schemaRefs>
-    <ds:schemaRef ds:uri="http://schemas.openxmlformats.org/officeDocument/2006/bibliography"/>
-  </ds:schemaRefs>
-</ds:datastoreItem>
-</file>
-
-<file path=customXml/itemProps17.xml><?xml version="1.0" encoding="utf-8"?>
-<ds:datastoreItem xmlns:ds="http://schemas.openxmlformats.org/officeDocument/2006/customXml" ds:itemID="{19F7CF89-BF93-084B-AE3B-4BB1FD0F195A}">
-  <ds:schemaRefs>
-    <ds:schemaRef ds:uri="http://schemas.openxmlformats.org/officeDocument/2006/bibliography"/>
-  </ds:schemaRefs>
-</ds:datastoreItem>
-</file>
-
-<file path=customXml/itemProps18.xml><?xml version="1.0" encoding="utf-8"?>
-<ds:datastoreItem xmlns:ds="http://schemas.openxmlformats.org/officeDocument/2006/customXml" ds:itemID="{00D79E9F-4E44-484A-9A60-CF7A0506D161}">
-  <ds:schemaRefs>
-    <ds:schemaRef ds:uri="http://schemas.openxmlformats.org/officeDocument/2006/bibliography"/>
-  </ds:schemaRefs>
-</ds:datastoreItem>
-</file>
-
-<file path=customXml/itemProps19.xml><?xml version="1.0" encoding="utf-8"?>
-<ds:datastoreItem xmlns:ds="http://schemas.openxmlformats.org/officeDocument/2006/customXml" ds:itemID="{99493EAF-F1AA-7D4E-A5C9-6554DB43EE2D}">
-  <ds:schemaRefs>
-    <ds:schemaRef ds:uri="http://schemas.openxmlformats.org/officeDocument/2006/bibliography"/>
-  </ds:schemaRefs>
-</ds:datastoreItem>
-</file>
-
-<file path=customXml/itemProps2.xml><?xml version="1.0" encoding="utf-8"?>
+<file path=customXml/itemProps7.xml><?xml version="1.0" encoding="utf-8"?>
 <ds:datastoreItem xmlns:ds="http://schemas.openxmlformats.org/officeDocument/2006/customXml" ds:itemID="{49C6BD38-4A13-D84C-9AFE-80C624BF2B97}">
   <ds:schemaRefs>
     <ds:schemaRef ds:uri="http://schemas.openxmlformats.org/officeDocument/2006/bibliography"/>
@@ -8252,87 +8338,7 @@
 </ds:datastoreItem>
 </file>
 
-<file path=customXml/itemProps20.xml><?xml version="1.0" encoding="utf-8"?>
-<ds:datastoreItem xmlns:ds="http://schemas.openxmlformats.org/officeDocument/2006/customXml" ds:itemID="{815B56FE-5FC1-934E-8AB7-FA8611C174DA}">
-  <ds:schemaRefs>
-    <ds:schemaRef ds:uri="http://schemas.openxmlformats.org/officeDocument/2006/bibliography"/>
-  </ds:schemaRefs>
-</ds:datastoreItem>
-</file>
-
-<file path=customXml/itemProps21.xml><?xml version="1.0" encoding="utf-8"?>
-<ds:datastoreItem xmlns:ds="http://schemas.openxmlformats.org/officeDocument/2006/customXml" ds:itemID="{36BB3E04-A996-DA4A-A503-CC39D177E998}">
-  <ds:schemaRefs>
-    <ds:schemaRef ds:uri="http://schemas.openxmlformats.org/officeDocument/2006/bibliography"/>
-  </ds:schemaRefs>
-</ds:datastoreItem>
-</file>
-
-<file path=customXml/itemProps22.xml><?xml version="1.0" encoding="utf-8"?>
-<ds:datastoreItem xmlns:ds="http://schemas.openxmlformats.org/officeDocument/2006/customXml" ds:itemID="{A36DF508-68A6-5042-B979-75759DB38171}">
-  <ds:schemaRefs>
-    <ds:schemaRef ds:uri="http://schemas.openxmlformats.org/officeDocument/2006/bibliography"/>
-  </ds:schemaRefs>
-</ds:datastoreItem>
-</file>
-
-<file path=customXml/itemProps23.xml><?xml version="1.0" encoding="utf-8"?>
-<ds:datastoreItem xmlns:ds="http://schemas.openxmlformats.org/officeDocument/2006/customXml" ds:itemID="{1D859660-B94B-CA4A-9896-0864652F0E61}">
-  <ds:schemaRefs>
-    <ds:schemaRef ds:uri="http://schemas.openxmlformats.org/officeDocument/2006/bibliography"/>
-  </ds:schemaRefs>
-</ds:datastoreItem>
-</file>
-
-<file path=customXml/itemProps24.xml><?xml version="1.0" encoding="utf-8"?>
-<ds:datastoreItem xmlns:ds="http://schemas.openxmlformats.org/officeDocument/2006/customXml" ds:itemID="{C672B56D-7D53-DC4A-AE4C-4F7A7487C8B8}">
-  <ds:schemaRefs>
-    <ds:schemaRef ds:uri="http://schemas.openxmlformats.org/officeDocument/2006/bibliography"/>
-  </ds:schemaRefs>
-</ds:datastoreItem>
-</file>
-
-<file path=customXml/itemProps25.xml><?xml version="1.0" encoding="utf-8"?>
-<ds:datastoreItem xmlns:ds="http://schemas.openxmlformats.org/officeDocument/2006/customXml" ds:itemID="{C9B4EB7B-0E92-4E42-9761-5BDE6DD8E897}">
-  <ds:schemaRefs>
-    <ds:schemaRef ds:uri="http://schemas.openxmlformats.org/officeDocument/2006/bibliography"/>
-  </ds:schemaRefs>
-</ds:datastoreItem>
-</file>
-
-<file path=customXml/itemProps26.xml><?xml version="1.0" encoding="utf-8"?>
-<ds:datastoreItem xmlns:ds="http://schemas.openxmlformats.org/officeDocument/2006/customXml" ds:itemID="{7F93AA92-01F0-E548-9E46-42B6A2244AB0}">
-  <ds:schemaRefs>
-    <ds:schemaRef ds:uri="http://schemas.openxmlformats.org/officeDocument/2006/bibliography"/>
-  </ds:schemaRefs>
-</ds:datastoreItem>
-</file>
-
-<file path=customXml/itemProps27.xml><?xml version="1.0" encoding="utf-8"?>
-<ds:datastoreItem xmlns:ds="http://schemas.openxmlformats.org/officeDocument/2006/customXml" ds:itemID="{2144DAE9-F9FB-1449-8A18-8AA28B87DDFC}">
-  <ds:schemaRefs>
-    <ds:schemaRef ds:uri="http://schemas.openxmlformats.org/officeDocument/2006/bibliography"/>
-  </ds:schemaRefs>
-</ds:datastoreItem>
-</file>
-
-<file path=customXml/itemProps28.xml><?xml version="1.0" encoding="utf-8"?>
-<ds:datastoreItem xmlns:ds="http://schemas.openxmlformats.org/officeDocument/2006/customXml" ds:itemID="{6D99D1B7-7450-844C-A387-BF9954E44266}">
-  <ds:schemaRefs>
-    <ds:schemaRef ds:uri="http://schemas.openxmlformats.org/officeDocument/2006/bibliography"/>
-  </ds:schemaRefs>
-</ds:datastoreItem>
-</file>
-
-<file path=customXml/itemProps29.xml><?xml version="1.0" encoding="utf-8"?>
-<ds:datastoreItem xmlns:ds="http://schemas.openxmlformats.org/officeDocument/2006/customXml" ds:itemID="{73883DB1-6FD0-7749-AC6F-42F3E9987810}">
-  <ds:schemaRefs>
-    <ds:schemaRef ds:uri="http://schemas.openxmlformats.org/officeDocument/2006/bibliography"/>
-  </ds:schemaRefs>
-</ds:datastoreItem>
-</file>
-
-<file path=customXml/itemProps3.xml><?xml version="1.0" encoding="utf-8"?>
+<file path=customXml/itemProps8.xml><?xml version="1.0" encoding="utf-8"?>
 <ds:datastoreItem xmlns:ds="http://schemas.openxmlformats.org/officeDocument/2006/customXml" ds:itemID="{27CE7CB7-4BFA-6346-A4B2-55BA7177E44D}">
   <ds:schemaRefs>
     <ds:schemaRef ds:uri="http://schemas.openxmlformats.org/officeDocument/2006/bibliography"/>
@@ -8340,130 +8346,10 @@
 </ds:datastoreItem>
 </file>
 
-<file path=customXml/itemProps30.xml><?xml version="1.0" encoding="utf-8"?>
-<ds:datastoreItem xmlns:ds="http://schemas.openxmlformats.org/officeDocument/2006/customXml" ds:itemID="{775E0DA6-692D-1340-884D-95CCDDD6C65E}">
-  <ds:schemaRefs>
-    <ds:schemaRef ds:uri="http://schemas.openxmlformats.org/officeDocument/2006/bibliography"/>
-  </ds:schemaRefs>
-</ds:datastoreItem>
-</file>
-
-<file path=customXml/itemProps31.xml><?xml version="1.0" encoding="utf-8"?>
-<ds:datastoreItem xmlns:ds="http://schemas.openxmlformats.org/officeDocument/2006/customXml" ds:itemID="{76601BBB-7A6C-954A-AF29-5CED6189CE0D}">
-  <ds:schemaRefs>
-    <ds:schemaRef ds:uri="http://schemas.openxmlformats.org/officeDocument/2006/bibliography"/>
-  </ds:schemaRefs>
-</ds:datastoreItem>
-</file>
-
-<file path=customXml/itemProps32.xml><?xml version="1.0" encoding="utf-8"?>
-<ds:datastoreItem xmlns:ds="http://schemas.openxmlformats.org/officeDocument/2006/customXml" ds:itemID="{214DFABC-4A8C-0745-9D2E-791C152342EF}">
-  <ds:schemaRefs>
-    <ds:schemaRef ds:uri="http://schemas.openxmlformats.org/officeDocument/2006/bibliography"/>
-  </ds:schemaRefs>
-</ds:datastoreItem>
-</file>
-
-<file path=customXml/itemProps33.xml><?xml version="1.0" encoding="utf-8"?>
-<ds:datastoreItem xmlns:ds="http://schemas.openxmlformats.org/officeDocument/2006/customXml" ds:itemID="{BAC71E6A-0787-2C4F-BE0A-8957FAB46458}">
-  <ds:schemaRefs>
-    <ds:schemaRef ds:uri="http://schemas.openxmlformats.org/officeDocument/2006/bibliography"/>
-  </ds:schemaRefs>
-</ds:datastoreItem>
-</file>
-
-<file path=customXml/itemProps34.xml><?xml version="1.0" encoding="utf-8"?>
-<ds:datastoreItem xmlns:ds="http://schemas.openxmlformats.org/officeDocument/2006/customXml" ds:itemID="{2E30BA56-B63C-4445-8A78-1D524E2468E5}">
-  <ds:schemaRefs>
-    <ds:schemaRef ds:uri="http://schemas.openxmlformats.org/officeDocument/2006/bibliography"/>
-  </ds:schemaRefs>
-</ds:datastoreItem>
-</file>
-
-<file path=customXml/itemProps35.xml><?xml version="1.0" encoding="utf-8"?>
-<ds:datastoreItem xmlns:ds="http://schemas.openxmlformats.org/officeDocument/2006/customXml" ds:itemID="{559BE43E-5284-1E4A-9E97-2EE1DC7C9171}">
-  <ds:schemaRefs>
-    <ds:schemaRef ds:uri="http://schemas.openxmlformats.org/officeDocument/2006/bibliography"/>
-  </ds:schemaRefs>
-</ds:datastoreItem>
-</file>
-
-<file path=customXml/itemProps36.xml><?xml version="1.0" encoding="utf-8"?>
-<ds:datastoreItem xmlns:ds="http://schemas.openxmlformats.org/officeDocument/2006/customXml" ds:itemID="{BA10EBF6-0D0E-2D4A-BBD0-5906E2F4AE6B}">
-  <ds:schemaRefs>
-    <ds:schemaRef ds:uri="http://schemas.openxmlformats.org/officeDocument/2006/bibliography"/>
-  </ds:schemaRefs>
-</ds:datastoreItem>
-</file>
-
-<file path=customXml/itemProps37.xml><?xml version="1.0" encoding="utf-8"?>
-<ds:datastoreItem xmlns:ds="http://schemas.openxmlformats.org/officeDocument/2006/customXml" ds:itemID="{607254A0-228D-DD4C-8C1A-30E0E84C44BA}">
-  <ds:schemaRefs>
-    <ds:schemaRef ds:uri="http://schemas.openxmlformats.org/officeDocument/2006/bibliography"/>
-  </ds:schemaRefs>
-</ds:datastoreItem>
-</file>
-
-<file path=customXml/itemProps38.xml><?xml version="1.0" encoding="utf-8"?>
-<ds:datastoreItem xmlns:ds="http://schemas.openxmlformats.org/officeDocument/2006/customXml" ds:itemID="{7FD18C0B-CCEA-704E-8C84-54E8D1480769}">
-  <ds:schemaRefs>
-    <ds:schemaRef ds:uri="http://schemas.openxmlformats.org/officeDocument/2006/bibliography"/>
-  </ds:schemaRefs>
-</ds:datastoreItem>
-</file>
-
-<file path=customXml/itemProps39.xml><?xml version="1.0" encoding="utf-8"?>
-<ds:datastoreItem xmlns:ds="http://schemas.openxmlformats.org/officeDocument/2006/customXml" ds:itemID="{C85D5CA1-EAE7-2245-9AE0-221BBA110782}">
-  <ds:schemaRefs>
-    <ds:schemaRef ds:uri="http://schemas.openxmlformats.org/officeDocument/2006/bibliography"/>
-  </ds:schemaRefs>
-</ds:datastoreItem>
-</file>
-
-<file path=customXml/itemProps4.xml><?xml version="1.0" encoding="utf-8"?>
+<file path=customXml/itemProps9.xml><?xml version="1.0" encoding="utf-8"?>
 <ds:datastoreItem xmlns:ds="http://schemas.openxmlformats.org/officeDocument/2006/customXml" ds:itemID="{B006D229-A64F-0A4F-812A-018D0C93CDBC}">
   <ds:schemaRefs>
     <ds:schemaRef ds:uri="http://schemas.openxmlformats.org/officeDocument/2006/bibliography"/>
   </ds:schemaRefs>
 </ds:datastoreItem>
-</file>
-
-<file path=customXml/itemProps5.xml><?xml version="1.0" encoding="utf-8"?>
-<ds:datastoreItem xmlns:ds="http://schemas.openxmlformats.org/officeDocument/2006/customXml" ds:itemID="{90FFEA88-8FF5-DB4E-A6DA-8503BF736FE8}">
-  <ds:schemaRefs>
-    <ds:schemaRef ds:uri="http://schemas.openxmlformats.org/officeDocument/2006/bibliography"/>
-  </ds:schemaRefs>
-</ds:datastoreItem>
-</file>
-
-<file path=customXml/itemProps6.xml><?xml version="1.0" encoding="utf-8"?>
-<ds:datastoreItem xmlns:ds="http://schemas.openxmlformats.org/officeDocument/2006/customXml" ds:itemID="{869BFB68-CA4B-9E49-9B03-C725A6987764}">
-  <ds:schemaRefs>
-    <ds:schemaRef ds:uri="http://schemas.openxmlformats.org/officeDocument/2006/bibliography"/>
-  </ds:schemaRefs>
-</ds:datastoreItem>
-</file>
-
-<file path=customXml/itemProps7.xml><?xml version="1.0" encoding="utf-8"?>
-<ds:datastoreItem xmlns:ds="http://schemas.openxmlformats.org/officeDocument/2006/customXml" ds:itemID="{CD6B0FD5-61F6-B144-B718-1CFD75C9BD68}">
-  <ds:schemaRefs>
-    <ds:schemaRef ds:uri="http://schemas.openxmlformats.org/officeDocument/2006/bibliography"/>
-  </ds:schemaRefs>
-</ds:datastoreItem>
-</file>
-
-<file path=customXml/itemProps8.xml><?xml version="1.0" encoding="utf-8"?>
-<ds:datastoreItem xmlns:ds="http://schemas.openxmlformats.org/officeDocument/2006/customXml" ds:itemID="{341BF581-0AFD-DC45-833A-353936569503}">
-  <ds:schemaRefs>
-    <ds:schemaRef ds:uri="http://schemas.openxmlformats.org/officeDocument/2006/bibliography"/>
-  </ds:schemaRefs>
-</ds:datastoreItem>
-</file>
-
-<file path=customXml/itemProps9.xml><?xml version="1.0" encoding="utf-8"?>
-<ds:datastoreItem xmlns:ds="http://schemas.openxmlformats.org/officeDocument/2006/customXml" ds:itemID="{A0DC77BB-6031-5B4C-BD7E-B51B47748C52}">
-  <ds:schemaRefs>
-    <ds:schemaRef ds:uri="http://schemas.openxmlformats.org/officeDocument/2006/bibliography"/>
-  </ds:schemaRefs>
-</ds:datastoreItem>
 </file>
</xml_diff>

<commit_message>
2015-02-26 10:24 C. Ban changes (pending).
Changes by C. Ban, pending incorporation.
</commit_message>
<xml_diff>
--- a/concept/BFCHybrid.docx
+++ b/concept/BFCHybrid.docx
@@ -11,8 +11,6 @@
         </w:rPr>
       </w:pPr>
       <w:bookmarkStart w:id="0" w:name="a-direct-methanol-fuel-cell-solid-state-"/>
-      <w:bookmarkStart w:id="1" w:name="_GoBack"/>
-      <w:bookmarkEnd w:id="1"/>
       <w:r>
         <w:rPr>
           <w:rFonts w:ascii="Times New Roman" w:hAnsi="Times New Roman"/>
@@ -118,7 +116,7 @@
           <w:rFonts w:ascii="Times New Roman" w:hAnsi="Times New Roman"/>
         </w:rPr>
       </w:pPr>
-      <w:bookmarkStart w:id="2" w:name="introduction"/>
+      <w:bookmarkStart w:id="1" w:name="introduction"/>
       <w:bookmarkEnd w:id="0"/>
     </w:p>
     <w:p>
@@ -632,7 +630,7 @@
         </w:rPr>
         <w:t xml:space="preserve"> </w:t>
       </w:r>
-      <w:commentRangeStart w:id="3"/>
+      <w:commentRangeStart w:id="2"/>
       <w:r>
         <w:rPr>
           <w:rFonts w:ascii="Times New Roman" w:hAnsi="Times New Roman"/>
@@ -699,12 +697,12 @@
         </w:rPr>
         <w:t>strained by Carnot efficiency, DMFCs could theoretically achieve a 79% efficiency</w:t>
       </w:r>
-      <w:commentRangeEnd w:id="3"/>
+      <w:commentRangeEnd w:id="2"/>
       <w:r>
         <w:rPr>
           <w:rStyle w:val="CommentReference"/>
         </w:rPr>
-        <w:commentReference w:id="3"/>
+        <w:commentReference w:id="2"/>
       </w:r>
       <w:r>
         <w:rPr>
@@ -932,7 +930,19 @@
         <w:rPr>
           <w:rFonts w:ascii="Times New Roman" w:hAnsi="Times New Roman"/>
         </w:rPr>
-        <w:t>The resulting hybrid DMFC/</w:t>
+        <w:t>The resul</w:t>
+      </w:r>
+      <w:r>
+        <w:rPr>
+          <w:rFonts w:ascii="Times New Roman" w:hAnsi="Times New Roman"/>
+        </w:rPr>
+        <w:t>t</w:t>
+      </w:r>
+      <w:r>
+        <w:rPr>
+          <w:rFonts w:ascii="Times New Roman" w:hAnsi="Times New Roman"/>
+        </w:rPr>
+        <w:t>ing hybrid DMFC/</w:t>
       </w:r>
       <w:r>
         <w:rPr>
@@ -1063,8 +1073,8 @@
                       <w:color w:val="000000" w:themeColor="text1"/>
                     </w:rPr>
                   </w:pPr>
-                  <w:bookmarkStart w:id="4" w:name="_Ref286391190"/>
-                  <w:bookmarkStart w:id="5" w:name="_Ref286391167"/>
+                  <w:bookmarkStart w:id="3" w:name="_Ref286391190"/>
+                  <w:bookmarkStart w:id="4" w:name="_Ref286391167"/>
                   <w:r>
                     <w:rPr>
                       <w:rFonts w:ascii="Baskerville" w:hAnsi="Baskerville"/>
@@ -1115,7 +1125,7 @@
                     </w:rPr>
                     <w:fldChar w:fldCharType="end"/>
                   </w:r>
-                  <w:bookmarkEnd w:id="4"/>
+                  <w:bookmarkEnd w:id="3"/>
                   <w:r>
                     <w:rPr>
                       <w:rFonts w:ascii="Baskerville" w:hAnsi="Baskerville"/>
@@ -1151,7 +1161,7 @@
                     </w:rPr>
                     <w:t>From Paneri2014.</w:t>
                   </w:r>
-                  <w:bookmarkEnd w:id="5"/>
+                  <w:bookmarkEnd w:id="4"/>
                   <w:proofErr w:type="gramEnd"/>
                 </w:p>
               </w:txbxContent>
@@ -1406,19 +1416,19 @@
         </w:rPr>
         <w:t xml:space="preserve">er concentrations the sulfonic acid groups on the GO surface induce a </w:t>
       </w:r>
-      <w:commentRangeStart w:id="6"/>
+      <w:commentRangeStart w:id="5"/>
       <w:r>
         <w:rPr>
           <w:rFonts w:ascii="Times New Roman" w:hAnsi="Times New Roman"/>
         </w:rPr>
         <w:t xml:space="preserve">methanol/water phase separation </w:t>
       </w:r>
-      <w:commentRangeEnd w:id="6"/>
+      <w:commentRangeEnd w:id="5"/>
       <w:r>
         <w:rPr>
           <w:rStyle w:val="CommentReference"/>
         </w:rPr>
-        <w:commentReference w:id="6"/>
+        <w:commentReference w:id="5"/>
       </w:r>
       <w:r>
         <w:rPr>
@@ -1783,6 +1793,7 @@
                   <w:r>
                     <w:rPr>
                       <w:rFonts w:ascii="Times New Roman" w:hAnsi="Times New Roman"/>
+                      <w:noProof/>
                       <w:color w:val="000000" w:themeColor="text1"/>
                       <w:sz w:val="18"/>
                     </w:rPr>
@@ -2214,19 +2225,19 @@
         </w:rPr>
         <w:t xml:space="preserve"> (</w:t>
       </w:r>
-      <w:commentRangeStart w:id="7"/>
+      <w:commentRangeStart w:id="6"/>
       <w:r>
         <w:rPr>
           <w:rFonts w:ascii="Times New Roman" w:hAnsi="Times New Roman"/>
         </w:rPr>
         <w:t>Leong2014</w:t>
       </w:r>
-      <w:commentRangeEnd w:id="7"/>
+      <w:commentRangeEnd w:id="6"/>
       <w:r>
         <w:rPr>
           <w:rStyle w:val="CommentReference"/>
         </w:rPr>
-        <w:commentReference w:id="7"/>
+        <w:commentReference w:id="6"/>
       </w:r>
       <w:r>
         <w:rPr>
@@ -2405,7 +2416,19 @@
         <w:rPr>
           <w:rFonts w:ascii="Times New Roman" w:hAnsi="Times New Roman"/>
         </w:rPr>
-        <w:t>ode and cathode</w:t>
+        <w:t>ode and cat</w:t>
+      </w:r>
+      <w:r>
+        <w:rPr>
+          <w:rFonts w:ascii="Times New Roman" w:hAnsi="Times New Roman"/>
+        </w:rPr>
+        <w:t>h</w:t>
+      </w:r>
+      <w:r>
+        <w:rPr>
+          <w:rFonts w:ascii="Times New Roman" w:hAnsi="Times New Roman"/>
+        </w:rPr>
+        <w:t>ode</w:t>
       </w:r>
       <w:r>
         <w:rPr>
@@ -3031,8 +3054,8 @@
           <w:b/>
         </w:rPr>
       </w:pPr>
+      <w:commentRangeStart w:id="7"/>
       <w:commentRangeStart w:id="8"/>
-      <w:commentRangeStart w:id="9"/>
       <w:r>
         <w:rPr>
           <w:rFonts w:ascii="Times New Roman" w:hAnsi="Times New Roman"/>
@@ -3040,26 +3063,26 @@
         </w:rPr>
         <w:t>Propose</w:t>
       </w:r>
+      <w:commentRangeEnd w:id="7"/>
+      <w:r>
+        <w:rPr>
+          <w:rStyle w:val="CommentReference"/>
+        </w:rPr>
+        <w:commentReference w:id="7"/>
+      </w:r>
+      <w:r>
+        <w:rPr>
+          <w:rFonts w:ascii="Times New Roman" w:hAnsi="Times New Roman"/>
+          <w:b/>
+        </w:rPr>
+        <w:t>d</w:t>
+      </w:r>
       <w:commentRangeEnd w:id="8"/>
       <w:r>
         <w:rPr>
           <w:rStyle w:val="CommentReference"/>
         </w:rPr>
         <w:commentReference w:id="8"/>
-      </w:r>
-      <w:r>
-        <w:rPr>
-          <w:rFonts w:ascii="Times New Roman" w:hAnsi="Times New Roman"/>
-          <w:b/>
-        </w:rPr>
-        <w:t>d</w:t>
-      </w:r>
-      <w:commentRangeEnd w:id="9"/>
-      <w:r>
-        <w:rPr>
-          <w:rStyle w:val="CommentReference"/>
-        </w:rPr>
-        <w:commentReference w:id="9"/>
       </w:r>
       <w:r>
         <w:rPr>
@@ -3145,45 +3168,45 @@
       <w:r>
         <w:t xml:space="preserve">. </w:t>
       </w:r>
+      <w:commentRangeStart w:id="9"/>
+      <w:r>
+        <w:rPr>
+          <w:highlight w:val="yellow"/>
+        </w:rPr>
+        <w:t>Modifications to GO will include</w:t>
+      </w:r>
+      <w:r>
+        <w:rPr>
+          <w:highlight w:val="yellow"/>
+        </w:rPr>
+        <w:t xml:space="preserve"> addition of dopants followed by thermal stabilization and controlled reduction of the oxide-containing functional groups. </w:t>
+      </w:r>
+      <w:r>
+        <w:rPr>
+          <w:highlight w:val="yellow"/>
+        </w:rPr>
+        <w:t xml:space="preserve"> </w:t>
+      </w:r>
+      <w:r>
+        <w:rPr>
+          <w:highlight w:val="yellow"/>
+        </w:rPr>
+        <w:t xml:space="preserve"> </w:t>
+      </w:r>
       <w:commentRangeStart w:id="10"/>
       <w:r>
         <w:rPr>
           <w:highlight w:val="yellow"/>
         </w:rPr>
-        <w:t>Modifications to GO will include</w:t>
-      </w:r>
-      <w:r>
-        <w:rPr>
-          <w:highlight w:val="yellow"/>
-        </w:rPr>
-        <w:t xml:space="preserve"> addition of dopants followed by thermal stabilization and controlled reduction of the oxide-containing functional groups. </w:t>
-      </w:r>
-      <w:r>
-        <w:rPr>
-          <w:highlight w:val="yellow"/>
-        </w:rPr>
-        <w:t xml:space="preserve"> </w:t>
-      </w:r>
-      <w:r>
-        <w:rPr>
-          <w:highlight w:val="yellow"/>
-        </w:rPr>
-        <w:t xml:space="preserve"> </w:t>
-      </w:r>
-      <w:commentRangeStart w:id="11"/>
-      <w:r>
-        <w:rPr>
-          <w:highlight w:val="yellow"/>
-        </w:rPr>
         <w:t>…</w:t>
       </w:r>
-      <w:commentRangeEnd w:id="11"/>
+      <w:commentRangeEnd w:id="10"/>
       <w:r>
         <w:rPr>
           <w:rStyle w:val="CommentReference"/>
           <w:highlight w:val="yellow"/>
         </w:rPr>
-        <w:commentReference w:id="11"/>
+        <w:commentReference w:id="10"/>
       </w:r>
       <w:r>
         <w:rPr>
@@ -3191,75 +3214,75 @@
         </w:rPr>
         <w:t xml:space="preserve"> </w:t>
       </w:r>
-      <w:commentRangeStart w:id="12"/>
+      <w:commentRangeStart w:id="11"/>
       <w:r>
         <w:rPr>
           <w:highlight w:val="yellow"/>
         </w:rPr>
         <w:t xml:space="preserve"> </w:t>
       </w:r>
-      <w:commentRangeEnd w:id="10"/>
+      <w:commentRangeEnd w:id="9"/>
       <w:r>
         <w:rPr>
           <w:rStyle w:val="CommentReference"/>
           <w:highlight w:val="yellow"/>
         </w:rPr>
-        <w:commentReference w:id="10"/>
+        <w:commentReference w:id="9"/>
+      </w:r>
+      <w:commentRangeEnd w:id="11"/>
+      <w:r>
+        <w:t xml:space="preserve"> </w:t>
+      </w:r>
+      <w:r>
+        <w:t>Very limited work has been done on the chemical modification of GO for DMFC membranes. This addresses two of the three pro</w:t>
+      </w:r>
+      <w:r>
+        <w:t>b</w:t>
+      </w:r>
+      <w:r>
+        <w:t>lems: proton conductivity (</w:t>
+      </w:r>
+      <w:proofErr w:type="spellStart"/>
+      <w:r>
+        <w:t>ohmic</w:t>
+      </w:r>
+      <w:proofErr w:type="spellEnd"/>
+      <w:r>
+        <w:t xml:space="preserve"> losses) and methanol crossover (mixed potential losses).  </w:t>
+      </w:r>
+      <w:r>
+        <w:rPr>
+          <w:rStyle w:val="CommentReference"/>
+        </w:rPr>
+        <w:commentReference w:id="11"/>
+      </w:r>
+      <w:r>
+        <w:t>Chemical modification of the GO can be done with ALD/MLD to control the surface to pr</w:t>
+      </w:r>
+      <w:r>
+        <w:t>o</w:t>
+      </w:r>
+      <w:r>
+        <w:t xml:space="preserve">mote proton conductivity, deposit catalyst, and control </w:t>
+      </w:r>
+      <w:commentRangeStart w:id="12"/>
+      <w:commentRangeStart w:id="13"/>
+      <w:r>
+        <w:t>hydrophobicity</w:t>
       </w:r>
       <w:commentRangeEnd w:id="12"/>
       <w:r>
-        <w:t xml:space="preserve"> </w:t>
-      </w:r>
-      <w:r>
-        <w:t>Very limited work has been done on the chemical modification of GO for DMFC membranes. This addresses two of the three pro</w:t>
-      </w:r>
-      <w:r>
-        <w:t>b</w:t>
-      </w:r>
-      <w:r>
-        <w:t>lems: proton conductivity (</w:t>
-      </w:r>
-      <w:proofErr w:type="spellStart"/>
-      <w:r>
-        <w:t>ohmic</w:t>
-      </w:r>
-      <w:proofErr w:type="spellEnd"/>
-      <w:r>
-        <w:t xml:space="preserve"> losses) and methanol crossover (mixed potential losses).  </w:t>
-      </w:r>
-      <w:r>
         <w:rPr>
           <w:rStyle w:val="CommentReference"/>
         </w:rPr>
         <w:commentReference w:id="12"/>
       </w:r>
-      <w:r>
-        <w:t>Chemical modification of the GO can be done with ALD/MLD to control the surface to pr</w:t>
-      </w:r>
-      <w:r>
-        <w:t>o</w:t>
-      </w:r>
-      <w:r>
-        <w:t xml:space="preserve">mote proton conductivity, deposit catalyst, and control </w:t>
-      </w:r>
-      <w:commentRangeStart w:id="13"/>
-      <w:commentRangeStart w:id="14"/>
-      <w:r>
-        <w:t>hydrophobicity</w:t>
-      </w:r>
       <w:commentRangeEnd w:id="13"/>
       <w:r>
         <w:rPr>
           <w:rStyle w:val="CommentReference"/>
         </w:rPr>
         <w:commentReference w:id="13"/>
-      </w:r>
-      <w:commentRangeEnd w:id="14"/>
-      <w:r>
-        <w:rPr>
-          <w:rStyle w:val="CommentReference"/>
-        </w:rPr>
-        <w:commentReference w:id="14"/>
       </w:r>
       <w:r>
         <w:t xml:space="preserve">.  </w:t>
@@ -3648,19 +3671,19 @@
         </w:rPr>
         <w:t xml:space="preserve"> such as </w:t>
       </w:r>
-      <w:commentRangeStart w:id="15"/>
+      <w:commentRangeStart w:id="14"/>
       <w:r>
         <w:rPr>
           <w:rFonts w:ascii="Times New Roman" w:hAnsi="Times New Roman"/>
         </w:rPr>
         <w:t>fluorine-based chemistries</w:t>
       </w:r>
-      <w:commentRangeEnd w:id="15"/>
+      <w:commentRangeEnd w:id="14"/>
       <w:r>
         <w:rPr>
           <w:rStyle w:val="CommentReference"/>
         </w:rPr>
-        <w:commentReference w:id="15"/>
+        <w:commentReference w:id="14"/>
       </w:r>
       <w:r>
         <w:rPr>
@@ -3952,39 +3975,213 @@
     </w:p>
     <w:p>
       <w:pPr>
+        <w:rPr>
+          <w:ins w:id="15" w:author="cBan" w:date="2015-02-25T22:25:00Z"/>
+        </w:rPr>
+      </w:pPr>
+      <w:r>
+        <w:rPr>
+          <w:rFonts w:ascii="Times New Roman" w:hAnsi="Times New Roman"/>
+          <w:i/>
+        </w:rPr>
+        <w:t>Key Member</w:t>
+      </w:r>
+      <w:r>
+        <w:rPr>
+          <w:rFonts w:ascii="Times New Roman" w:hAnsi="Times New Roman"/>
+        </w:rPr>
+        <w:t xml:space="preserve">: Dr. Chunmei Ban </w:t>
+      </w:r>
+      <w:ins w:id="16" w:author="cBan" w:date="2015-02-25T22:25:00Z">
+        <w:r>
+          <w:t xml:space="preserve">is staff scientist of the </w:t>
+        </w:r>
+        <w:r>
+          <w:t>C</w:t>
+        </w:r>
+        <w:r>
+          <w:t xml:space="preserve">enter of </w:t>
+        </w:r>
+        <w:r>
+          <w:t>C</w:t>
+        </w:r>
+        <w:r>
+          <w:t xml:space="preserve">hemistry and </w:t>
+        </w:r>
+        <w:r>
+          <w:t>M</w:t>
+        </w:r>
+        <w:r>
+          <w:t xml:space="preserve">aterials </w:t>
+        </w:r>
+        <w:r>
+          <w:t>S</w:t>
+        </w:r>
+        <w:r>
+          <w:t>c</w:t>
+        </w:r>
+        <w:r>
+          <w:t>i</w:t>
+        </w:r>
+        <w:r>
+          <w:t xml:space="preserve">ence at </w:t>
+        </w:r>
+        <w:r>
+          <w:t xml:space="preserve">the </w:t>
+        </w:r>
+        <w:r>
+          <w:t>National Renewable Energy Laboratory</w:t>
+        </w:r>
+        <w:r>
+          <w:t xml:space="preserve"> (NREL)</w:t>
+        </w:r>
+        <w:r>
+          <w:t>. Dr. Ban’s e</w:t>
+        </w:r>
+        <w:r>
+          <w:t>x</w:t>
+        </w:r>
+        <w:r>
+          <w:t xml:space="preserve">pertise in </w:t>
+        </w:r>
+        <w:r>
+          <w:t xml:space="preserve">the </w:t>
+        </w:r>
+        <w:r>
+          <w:t>study of nanostructured materials has been instrumental in successful</w:t>
+        </w:r>
+        <w:r>
+          <w:t>ly</w:t>
+        </w:r>
+        <w:r>
+          <w:t xml:space="preserve"> i</w:t>
+        </w:r>
+        <w:r>
+          <w:t>m</w:t>
+        </w:r>
+        <w:r>
+          <w:t>plement</w:t>
+        </w:r>
+        <w:r>
+          <w:t>ing</w:t>
+        </w:r>
+        <w:r>
+          <w:t xml:space="preserve"> DOE</w:t>
+        </w:r>
+        <w:r>
+          <w:t>-</w:t>
+        </w:r>
+        <w:r>
+          <w:t>funded projects including Nanostru</w:t>
+        </w:r>
+        <w:r>
+          <w:t xml:space="preserve">ctured Metal Oxide and high-energy </w:t>
+        </w:r>
+        <w:r>
+          <w:t>electrode</w:t>
+        </w:r>
+        <w:r>
+          <w:t xml:space="preserve"> </w:t>
+        </w:r>
+        <w:r>
+          <w:t>materials for</w:t>
+        </w:r>
+        <w:r>
+          <w:t xml:space="preserve"> </w:t>
+        </w:r>
+        <w:r>
+          <w:t>lithium-ion batteries. Dr. Ban</w:t>
+        </w:r>
+        <w:r>
+          <w:t xml:space="preserve"> has </w:t>
+        </w:r>
+        <w:r>
+          <w:t xml:space="preserve">also work with Dr. </w:t>
+        </w:r>
+      </w:ins>
+      <w:proofErr w:type="spellStart"/>
+      <w:ins w:id="17" w:author="cBan" w:date="2015-02-25T22:26:00Z">
+        <w:r>
+          <w:t>Branden</w:t>
+        </w:r>
+        <w:proofErr w:type="spellEnd"/>
+        <w:r>
+          <w:t xml:space="preserve"> </w:t>
+        </w:r>
+        <w:proofErr w:type="spellStart"/>
+        <w:r>
+          <w:t>Kappes</w:t>
+        </w:r>
+      </w:ins>
+      <w:proofErr w:type="spellEnd"/>
+      <w:ins w:id="18" w:author="cBan" w:date="2015-02-25T22:25:00Z">
+        <w:r>
+          <w:t xml:space="preserve"> for three years on the design and synthesis </w:t>
+        </w:r>
+      </w:ins>
+      <w:ins w:id="19" w:author="cBan" w:date="2015-02-25T22:27:00Z">
+        <w:r>
+          <w:t xml:space="preserve">nanostructure materials for </w:t>
+        </w:r>
+      </w:ins>
+      <w:ins w:id="20" w:author="cBan" w:date="2015-02-25T22:25:00Z">
+        <w:r>
+          <w:t>next-generation</w:t>
+        </w:r>
+      </w:ins>
+      <w:ins w:id="21" w:author="cBan" w:date="2015-02-25T22:27:00Z">
+        <w:r>
+          <w:t xml:space="preserve"> Li-ion batteries. </w:t>
+        </w:r>
+      </w:ins>
+      <w:ins w:id="22" w:author="cBan" w:date="2015-02-25T22:25:00Z">
+        <w:r>
+          <w:rPr>
+            <w:rFonts w:cs="Times New Roman"/>
+          </w:rPr>
+          <w:t xml:space="preserve">He will be responsible for systematically studying </w:t>
+        </w:r>
+        <w:r>
+          <w:rPr>
+            <w:rFonts w:cs="Times New Roman"/>
+          </w:rPr>
+          <w:t xml:space="preserve">electrochemical </w:t>
+        </w:r>
+      </w:ins>
+      <w:ins w:id="23" w:author="cBan" w:date="2015-02-25T22:28:00Z">
+        <w:r>
+          <w:rPr>
+            <w:rFonts w:cs="Times New Roman"/>
+          </w:rPr>
+          <w:t xml:space="preserve">properties of solid-state Li-ion battery and testing the proposed </w:t>
+        </w:r>
+        <w:bookmarkStart w:id="24" w:name="_GoBack"/>
+        <w:bookmarkEnd w:id="24"/>
+        <w:r>
+          <w:rPr>
+            <w:rFonts w:cs="Times New Roman"/>
+          </w:rPr>
+          <w:t xml:space="preserve">hybrid power system. </w:t>
+        </w:r>
+      </w:ins>
+    </w:p>
+    <w:p>
+      <w:pPr>
         <w:spacing w:before="0" w:after="0"/>
         <w:jc w:val="both"/>
         <w:rPr>
-          <w:rFonts w:ascii="Times New Roman" w:hAnsi="Times New Roman"/>
-        </w:rPr>
-      </w:pPr>
-      <w:r>
-        <w:rPr>
-          <w:rFonts w:ascii="Times New Roman" w:hAnsi="Times New Roman"/>
-          <w:i/>
-        </w:rPr>
-        <w:t>Key Member</w:t>
-      </w:r>
-      <w:r>
-        <w:rPr>
-          <w:rFonts w:ascii="Times New Roman" w:hAnsi="Times New Roman"/>
-        </w:rPr>
-        <w:t xml:space="preserve">: Dr. </w:t>
-      </w:r>
-      <w:proofErr w:type="spellStart"/>
-      <w:r>
-        <w:rPr>
-          <w:rFonts w:ascii="Times New Roman" w:hAnsi="Times New Roman"/>
-        </w:rPr>
-        <w:t>Chunmei</w:t>
-      </w:r>
-      <w:proofErr w:type="spellEnd"/>
-      <w:r>
-        <w:rPr>
-          <w:rFonts w:ascii="Times New Roman" w:hAnsi="Times New Roman"/>
-        </w:rPr>
-        <w:t xml:space="preserve"> Ban is an expert in… and will provide…</w:t>
-      </w:r>
+          <w:del w:id="25" w:author="cBan" w:date="2015-02-25T22:25:00Z"/>
+          <w:rFonts w:ascii="Times New Roman" w:hAnsi="Times New Roman"/>
+        </w:rPr>
+      </w:pPr>
+      <w:del w:id="26" w:author="cBan" w:date="2015-02-25T22:25:00Z">
+        <w:r>
+          <w:rPr>
+            <w:rFonts w:ascii="Times New Roman" w:hAnsi="Times New Roman"/>
+          </w:rPr>
+          <w:delText>is an expert in… and will provide…</w:delText>
+        </w:r>
+      </w:del>
     </w:p>
     <w:p>
       <w:pPr>
@@ -4039,6 +4236,7 @@
           <w:rFonts w:ascii="Times New Roman" w:hAnsi="Times New Roman"/>
           <w:i/>
         </w:rPr>
+        <w:lastRenderedPageBreak/>
         <w:t>Key Member</w:t>
       </w:r>
       <w:r>
@@ -4123,19 +4321,7 @@
         <w:rPr>
           <w:rFonts w:ascii="Times New Roman" w:hAnsi="Times New Roman"/>
         </w:rPr>
-        <w:t>, a high performance computing resource dedicated to solving energy-related challenges using modeling and simulation, and extensive research in fuel cells through the Col</w:t>
-      </w:r>
-      <w:r>
-        <w:rPr>
-          <w:rFonts w:ascii="Times New Roman" w:hAnsi="Times New Roman"/>
-        </w:rPr>
-        <w:t>o</w:t>
-      </w:r>
-      <w:r>
-        <w:rPr>
-          <w:rFonts w:ascii="Times New Roman" w:hAnsi="Times New Roman"/>
-        </w:rPr>
-        <w:t>rado Fuel Cell Center.</w:t>
+        <w:t>, a high performance computing resource dedicated to solving energy-related challenges using modeling and simulation, and extensive research in fuel cells through the Colorado Fuel Cell Center.</w:t>
       </w:r>
     </w:p>
     <w:p>
@@ -4218,7 +4404,6 @@
         <w:rPr>
           <w:rFonts w:ascii="Times New Roman" w:hAnsi="Times New Roman"/>
         </w:rPr>
-        <w:lastRenderedPageBreak/>
         <w:t>Within the last three years, all members of the current team have collaborated on projects rel</w:t>
       </w:r>
       <w:r>
@@ -4306,7 +4491,7 @@
         <w:t>Drs. …</w:t>
       </w:r>
     </w:p>
-    <w:bookmarkEnd w:id="2"/>
+    <w:bookmarkEnd w:id="1"/>
     <w:p>
       <w:pPr>
         <w:spacing w:before="0" w:after="200"/>
@@ -4330,7 +4515,7 @@
 
 <file path=word/comments.xml><?xml version="1.0" encoding="utf-8"?>
 <w:comments xmlns:wpc="http://schemas.microsoft.com/office/word/2010/wordprocessingCanvas" xmlns:mo="http://schemas.microsoft.com/office/mac/office/2008/main" xmlns:mc="http://schemas.openxmlformats.org/markup-compatibility/2006" xmlns:mv="urn:schemas-microsoft-com:mac:vml" xmlns:o="urn:schemas-microsoft-com:office:office" xmlns:r="http://schemas.openxmlformats.org/officeDocument/2006/relationships" xmlns:m="http://schemas.openxmlformats.org/officeDocument/2006/math" xmlns:v="urn:schemas-microsoft-com:vml" xmlns:wp14="http://schemas.microsoft.com/office/word/2010/wordprocessingDrawing" xmlns:wp="http://schemas.openxmlformats.org/drawingml/2006/wordprocessingDrawing" xmlns:w10="urn:schemas-microsoft-com:office:word" xmlns:w="http://schemas.openxmlformats.org/wordprocessingml/2006/main" xmlns:w14="http://schemas.microsoft.com/office/word/2010/wordml" xmlns:wpg="http://schemas.microsoft.com/office/word/2010/wordprocessingGroup" xmlns:wpi="http://schemas.microsoft.com/office/word/2010/wordprocessingInk" xmlns:wne="http://schemas.microsoft.com/office/word/2006/wordml" xmlns:wps="http://schemas.microsoft.com/office/word/2010/wordprocessingShape" mc:Ignorable="w14 wp14 mv">
-  <w:comment w:id="3" w:author="Branden Kappes" w:date="2015-02-24T20:29:00Z" w:initials="BK">
+  <w:comment w:id="2" w:author="Branden Kappes" w:date="2015-02-24T20:29:00Z" w:initials="BK">
     <w:p>
       <w:pPr>
         <w:pStyle w:val="CommentText"/>
@@ -4346,7 +4531,7 @@
       </w:r>
     </w:p>
   </w:comment>
-  <w:comment w:id="6" w:author="Branden Kappes" w:date="2015-02-24T20:29:00Z" w:initials="BK">
+  <w:comment w:id="5" w:author="Branden Kappes" w:date="2015-02-24T20:29:00Z" w:initials="BK">
     <w:p>
       <w:pPr>
         <w:pStyle w:val="CommentText"/>
@@ -4382,7 +4567,7 @@
       </w:r>
     </w:p>
   </w:comment>
-  <w:comment w:id="7" w:author="Cristian" w:date="2015-02-24T20:29:00Z" w:initials="C">
+  <w:comment w:id="6" w:author="Cristian" w:date="2015-02-24T20:29:00Z" w:initials="C">
     <w:p>
       <w:pPr>
         <w:pStyle w:val="CommentText"/>
@@ -4659,7 +4844,7 @@
       </w:r>
     </w:p>
   </w:comment>
-  <w:comment w:id="8" w:author="Katherine Hurst" w:date="2015-02-24T20:29:00Z" w:initials="KH">
+  <w:comment w:id="7" w:author="Katherine Hurst" w:date="2015-02-24T20:29:00Z" w:initials="KH">
     <w:p>
       <w:pPr>
         <w:pStyle w:val="CommentText"/>
@@ -4675,7 +4860,7 @@
       </w:r>
     </w:p>
   </w:comment>
-  <w:comment w:id="9" w:author="Branden Kappes" w:date="2015-02-24T20:29:00Z" w:initials="BK">
+  <w:comment w:id="8" w:author="Branden Kappes" w:date="2015-02-24T20:29:00Z" w:initials="BK">
     <w:p>
       <w:pPr>
         <w:pStyle w:val="CommentText"/>
@@ -4730,6 +4915,107 @@
       <w:proofErr w:type="spellEnd"/>
       <w:r>
         <w:t xml:space="preserve"> at the defect sites on GO, the only location of hydroxyl moieties, is unique – I’ve never seen anything that even suggests that as a possibility.</w:t>
+      </w:r>
+    </w:p>
+  </w:comment>
+  <w:comment w:id="10" w:author="Branden Kappes" w:date="2015-02-24T20:29:00Z" w:initials="BK">
+    <w:p>
+      <w:pPr>
+        <w:pStyle w:val="CommentText"/>
+      </w:pPr>
+      <w:r>
+        <w:rPr>
+          <w:rStyle w:val="CommentReference"/>
+        </w:rPr>
+        <w:annotationRef/>
+      </w:r>
+      <w:r>
+        <w:t>Models put forward for proton transport through GO defects involve hydronium passing off its extra proton to either a GO-hydroxyl functional group, forming –C–OH</w:t>
+      </w:r>
+      <w:r>
+        <w:rPr>
+          <w:vertAlign w:val="subscript"/>
+        </w:rPr>
+        <w:t>2</w:t>
+      </w:r>
+      <w:r>
+        <w:t xml:space="preserve"> or a carboxyl group, for</w:t>
+      </w:r>
+      <w:r>
+        <w:t>m</w:t>
+      </w:r>
+      <w:r>
+        <w:t xml:space="preserve">ing –C–OH.  The break in the hexagonal structure of the GO sheet that accompanies the original hydroxyl-or-carboxyl defects is large enough for the proton to pass through, ostensibly to another functional group on the other side of the sheet.  </w:t>
+      </w:r>
+      <w:proofErr w:type="spellStart"/>
+      <w:r>
+        <w:t>Sulfonate</w:t>
+      </w:r>
+      <w:proofErr w:type="spellEnd"/>
+      <w:r>
+        <w:t xml:space="preserve"> fun</w:t>
+      </w:r>
+      <w:r>
+        <w:t>c</w:t>
+      </w:r>
+      <w:r>
+        <w:t>tional groups provide a more amenable proton association site, but as mentioned in an earlier comment, ultimately lower proton conductivity at high methanol concentr</w:t>
+      </w:r>
+      <w:r>
+        <w:t>a</w:t>
+      </w:r>
+      <w:r>
+        <w:t>tions because of site blocking.</w:t>
+      </w:r>
+    </w:p>
+  </w:comment>
+  <w:comment w:id="9" w:author="Katherine Hurst" w:date="2015-02-24T20:29:00Z" w:initials="KH">
+    <w:p>
+      <w:pPr>
+        <w:pStyle w:val="CommentText"/>
+      </w:pPr>
+      <w:r>
+        <w:rPr>
+          <w:rStyle w:val="CommentReference"/>
+        </w:rPr>
+        <w:annotationRef/>
+      </w:r>
+      <w:r>
+        <w:t>We will control the flake size though alerting pH during GO exfoli</w:t>
+      </w:r>
+      <w:r>
+        <w:t>a</w:t>
+      </w:r>
+      <w:r>
+        <w:t>tion methods</w:t>
+      </w:r>
+      <w:proofErr w:type="gramStart"/>
+      <w:r>
+        <w:t>.(</w:t>
+      </w:r>
+      <w:proofErr w:type="gramEnd"/>
+      <w:r>
+        <w:t>I’m making this up here)  GO will be modified by various sulfur chemi</w:t>
+      </w:r>
+      <w:r>
+        <w:t>s</w:t>
+      </w:r>
+      <w:r>
+        <w:t>tries to control the acidity..</w:t>
+      </w:r>
+    </w:p>
+    <w:p>
+      <w:pPr>
+        <w:pStyle w:val="CommentText"/>
+      </w:pPr>
+      <w:r>
+        <w:t xml:space="preserve"> Control the amount of GO defects through oxidative and reductive gas phase pr</w:t>
+      </w:r>
+      <w:r>
+        <w:t>o</w:t>
+      </w:r>
+      <w:r>
+        <w:t>cessing.</w:t>
       </w:r>
     </w:p>
   </w:comment>
@@ -4745,120 +5031,19 @@
         <w:annotationRef/>
       </w:r>
       <w:r>
-        <w:t>Models put forward for proton transport through GO defects involve hydronium passing off its extra proton to either a GO-hydroxyl functional group, forming –C–OH</w:t>
-      </w:r>
-      <w:r>
-        <w:rPr>
-          <w:vertAlign w:val="subscript"/>
-        </w:rPr>
-        <w:t>2</w:t>
-      </w:r>
-      <w:r>
-        <w:t xml:space="preserve"> or a carboxyl group, for</w:t>
-      </w:r>
-      <w:r>
-        <w:t>m</w:t>
-      </w:r>
-      <w:r>
-        <w:t xml:space="preserve">ing –C–OH.  The break in the hexagonal structure of the GO sheet that accompanies the original hydroxyl-or-carboxyl defects is large enough for the proton to pass through, ostensibly to another functional group on the other side of the sheet.  </w:t>
+        <w:t xml:space="preserve">I had in mind ALD and gas phase methods that would preferentially target the hydroxyl and/or carboxyl groups on the GO surface from which we could form hydrogen bonds – which is the role of the hydroxyl/carboxyl and </w:t>
       </w:r>
       <w:proofErr w:type="spellStart"/>
       <w:r>
-        <w:t>Sulfonate</w:t>
+        <w:t>sulfonate</w:t>
       </w:r>
       <w:proofErr w:type="spellEnd"/>
       <w:r>
-        <w:t xml:space="preserve"> fun</w:t>
-      </w:r>
-      <w:r>
-        <w:t>c</w:t>
-      </w:r>
-      <w:r>
-        <w:t>tional groups provide a more amenable proton association site, but as mentioned in an earlier comment, ultimately lower proton conductivity at high methanol concentr</w:t>
-      </w:r>
-      <w:r>
-        <w:t>a</w:t>
-      </w:r>
-      <w:r>
-        <w:t>tions because of site blocking.</w:t>
+        <w:t xml:space="preserve"> groups.  What structures might weaken the R–H hydrogen bond enough to facilitate handoffs, but not so much as to prevent proton association?</w:t>
       </w:r>
     </w:p>
   </w:comment>
-  <w:comment w:id="10" w:author="Katherine Hurst" w:date="2015-02-24T20:29:00Z" w:initials="KH">
-    <w:p>
-      <w:pPr>
-        <w:pStyle w:val="CommentText"/>
-      </w:pPr>
-      <w:r>
-        <w:rPr>
-          <w:rStyle w:val="CommentReference"/>
-        </w:rPr>
-        <w:annotationRef/>
-      </w:r>
-      <w:r>
-        <w:t>We will control the flake size though alerting pH during GO exfoli</w:t>
-      </w:r>
-      <w:r>
-        <w:t>a</w:t>
-      </w:r>
-      <w:r>
-        <w:t>tion methods</w:t>
-      </w:r>
-      <w:proofErr w:type="gramStart"/>
-      <w:r>
-        <w:t>.(</w:t>
-      </w:r>
-      <w:proofErr w:type="gramEnd"/>
-      <w:r>
-        <w:t>I’m making this up here)  GO will be modified by various sulfur chemi</w:t>
-      </w:r>
-      <w:r>
-        <w:t>s</w:t>
-      </w:r>
-      <w:r>
-        <w:t>tries to control the acidity..</w:t>
-      </w:r>
-    </w:p>
-    <w:p>
-      <w:pPr>
-        <w:pStyle w:val="CommentText"/>
-      </w:pPr>
-      <w:r>
-        <w:t xml:space="preserve"> Control the amount of GO defects through oxidative and reductive gas phase pr</w:t>
-      </w:r>
-      <w:r>
-        <w:t>o</w:t>
-      </w:r>
-      <w:r>
-        <w:t>cessing.</w:t>
-      </w:r>
-    </w:p>
-  </w:comment>
-  <w:comment w:id="12" w:author="Branden Kappes" w:date="2015-02-24T20:29:00Z" w:initials="BK">
-    <w:p>
-      <w:pPr>
-        <w:pStyle w:val="CommentText"/>
-      </w:pPr>
-      <w:r>
-        <w:rPr>
-          <w:rStyle w:val="CommentReference"/>
-        </w:rPr>
-        <w:annotationRef/>
-      </w:r>
-      <w:r>
-        <w:t xml:space="preserve">I had in mind ALD and gas phase methods that would preferentially target the hydroxyl and/or carboxyl groups on the GO surface from which we could form hydrogen bonds – which is the role of the hydroxyl/carboxyl and </w:t>
-      </w:r>
-      <w:proofErr w:type="spellStart"/>
-      <w:r>
-        <w:t>sulfonate</w:t>
-      </w:r>
-      <w:proofErr w:type="spellEnd"/>
-      <w:r>
-        <w:t xml:space="preserve"> groups.  What structures might weaken the R–H hydrogen bond enough to facilitate handoffs, but not so much as to prevent proton association?</w:t>
-      </w:r>
-    </w:p>
-  </w:comment>
-  <w:comment w:id="13" w:author="Steve" w:date="2015-02-24T20:29:00Z" w:initials="SC">
+  <w:comment w:id="12" w:author="Steve" w:date="2015-02-24T20:29:00Z" w:initials="SC">
     <w:p>
       <w:pPr>
         <w:pStyle w:val="CommentText"/>
@@ -4891,7 +5076,7 @@
       <w:proofErr w:type="gramEnd"/>
     </w:p>
   </w:comment>
-  <w:comment w:id="14" w:author="Branden Kappes" w:date="2015-02-24T20:46:00Z" w:initials="BK">
+  <w:comment w:id="13" w:author="Branden Kappes" w:date="2015-02-24T20:46:00Z" w:initials="BK">
     <w:p>
       <w:pPr>
         <w:pStyle w:val="CommentText"/>
@@ -4953,7 +5138,7 @@
       </w:r>
     </w:p>
   </w:comment>
-  <w:comment w:id="15" w:author="Branden Kappes" w:date="2015-02-24T20:46:00Z" w:initials="BK">
+  <w:comment w:id="14" w:author="Branden Kappes" w:date="2015-02-24T20:46:00Z" w:initials="BK">
     <w:p>
       <w:pPr>
         <w:pStyle w:val="CommentText"/>
@@ -7979,6 +8164,46 @@
 </file>
 
 <file path=customXml/itemProps1.xml><?xml version="1.0" encoding="utf-8"?>
+<ds:datastoreItem xmlns:ds="http://schemas.openxmlformats.org/officeDocument/2006/customXml" ds:itemID="{775E0DA6-692D-1340-884D-95CCDDD6C65E}">
+  <ds:schemaRefs>
+    <ds:schemaRef ds:uri="http://schemas.openxmlformats.org/officeDocument/2006/bibliography"/>
+  </ds:schemaRefs>
+</ds:datastoreItem>
+</file>
+
+<file path=customXml/itemProps10.xml><?xml version="1.0" encoding="utf-8"?>
+<ds:datastoreItem xmlns:ds="http://schemas.openxmlformats.org/officeDocument/2006/customXml" ds:itemID="{3F32C519-203F-0242-86F2-1C96EAFCCC01}">
+  <ds:schemaRefs>
+    <ds:schemaRef ds:uri="http://schemas.openxmlformats.org/officeDocument/2006/bibliography"/>
+  </ds:schemaRefs>
+</ds:datastoreItem>
+</file>
+
+<file path=customXml/itemProps11.xml><?xml version="1.0" encoding="utf-8"?>
+<ds:datastoreItem xmlns:ds="http://schemas.openxmlformats.org/officeDocument/2006/customXml" ds:itemID="{0ADFFE6E-92C9-3645-B81C-AC1406C80B70}">
+  <ds:schemaRefs>
+    <ds:schemaRef ds:uri="http://schemas.openxmlformats.org/officeDocument/2006/bibliography"/>
+  </ds:schemaRefs>
+</ds:datastoreItem>
+</file>
+
+<file path=customXml/itemProps12.xml><?xml version="1.0" encoding="utf-8"?>
+<ds:datastoreItem xmlns:ds="http://schemas.openxmlformats.org/officeDocument/2006/customXml" ds:itemID="{40C431A5-6FE8-044B-B53F-FB6D462FF59F}">
+  <ds:schemaRefs>
+    <ds:schemaRef ds:uri="http://schemas.openxmlformats.org/officeDocument/2006/bibliography"/>
+  </ds:schemaRefs>
+</ds:datastoreItem>
+</file>
+
+<file path=customXml/itemProps13.xml><?xml version="1.0" encoding="utf-8"?>
+<ds:datastoreItem xmlns:ds="http://schemas.openxmlformats.org/officeDocument/2006/customXml" ds:itemID="{77F3B0DC-44BE-9A41-979A-7F319E283D6A}">
+  <ds:schemaRefs>
+    <ds:schemaRef ds:uri="http://schemas.openxmlformats.org/officeDocument/2006/bibliography"/>
+  </ds:schemaRefs>
+</ds:datastoreItem>
+</file>
+
+<file path=customXml/itemProps14.xml><?xml version="1.0" encoding="utf-8"?>
 <ds:datastoreItem xmlns:ds="http://schemas.openxmlformats.org/officeDocument/2006/customXml" ds:itemID="{0285B861-1E8E-EF4B-88C7-257CD669E081}">
   <ds:schemaRefs>
     <ds:schemaRef ds:uri="http://schemas.openxmlformats.org/officeDocument/2006/bibliography"/>
@@ -7986,7 +8211,255 @@
 </ds:datastoreItem>
 </file>
 
-<file path=customXml/itemProps10.xml><?xml version="1.0" encoding="utf-8"?>
+<file path=customXml/itemProps15.xml><?xml version="1.0" encoding="utf-8"?>
+<ds:datastoreItem xmlns:ds="http://schemas.openxmlformats.org/officeDocument/2006/customXml" ds:itemID="{E1BA8AB6-C2F5-8842-BAA7-C5AE52A4AD6A}">
+  <ds:schemaRefs>
+    <ds:schemaRef ds:uri="http://schemas.openxmlformats.org/officeDocument/2006/bibliography"/>
+  </ds:schemaRefs>
+</ds:datastoreItem>
+</file>
+
+<file path=customXml/itemProps16.xml><?xml version="1.0" encoding="utf-8"?>
+<ds:datastoreItem xmlns:ds="http://schemas.openxmlformats.org/officeDocument/2006/customXml" ds:itemID="{19F7CF89-BF93-084B-AE3B-4BB1FD0F195A}">
+  <ds:schemaRefs>
+    <ds:schemaRef ds:uri="http://schemas.openxmlformats.org/officeDocument/2006/bibliography"/>
+  </ds:schemaRefs>
+</ds:datastoreItem>
+</file>
+
+<file path=customXml/itemProps17.xml><?xml version="1.0" encoding="utf-8"?>
+<ds:datastoreItem xmlns:ds="http://schemas.openxmlformats.org/officeDocument/2006/customXml" ds:itemID="{00D79E9F-4E44-484A-9A60-CF7A0506D161}">
+  <ds:schemaRefs>
+    <ds:schemaRef ds:uri="http://schemas.openxmlformats.org/officeDocument/2006/bibliography"/>
+  </ds:schemaRefs>
+</ds:datastoreItem>
+</file>
+
+<file path=customXml/itemProps18.xml><?xml version="1.0" encoding="utf-8"?>
+<ds:datastoreItem xmlns:ds="http://schemas.openxmlformats.org/officeDocument/2006/customXml" ds:itemID="{99493EAF-F1AA-7D4E-A5C9-6554DB43EE2D}">
+  <ds:schemaRefs>
+    <ds:schemaRef ds:uri="http://schemas.openxmlformats.org/officeDocument/2006/bibliography"/>
+  </ds:schemaRefs>
+</ds:datastoreItem>
+</file>
+
+<file path=customXml/itemProps19.xml><?xml version="1.0" encoding="utf-8"?>
+<ds:datastoreItem xmlns:ds="http://schemas.openxmlformats.org/officeDocument/2006/customXml" ds:itemID="{156C871C-D386-D44F-A34A-E0A6D79FABDD}">
+  <ds:schemaRefs>
+    <ds:schemaRef ds:uri="http://schemas.openxmlformats.org/officeDocument/2006/bibliography"/>
+  </ds:schemaRefs>
+</ds:datastoreItem>
+</file>
+
+<file path=customXml/itemProps2.xml><?xml version="1.0" encoding="utf-8"?>
+<ds:datastoreItem xmlns:ds="http://schemas.openxmlformats.org/officeDocument/2006/customXml" ds:itemID="{76601BBB-7A6C-954A-AF29-5CED6189CE0D}">
+  <ds:schemaRefs>
+    <ds:schemaRef ds:uri="http://schemas.openxmlformats.org/officeDocument/2006/bibliography"/>
+  </ds:schemaRefs>
+</ds:datastoreItem>
+</file>
+
+<file path=customXml/itemProps20.xml><?xml version="1.0" encoding="utf-8"?>
+<ds:datastoreItem xmlns:ds="http://schemas.openxmlformats.org/officeDocument/2006/customXml" ds:itemID="{49C6BD38-4A13-D84C-9AFE-80C624BF2B97}">
+  <ds:schemaRefs>
+    <ds:schemaRef ds:uri="http://schemas.openxmlformats.org/officeDocument/2006/bibliography"/>
+  </ds:schemaRefs>
+</ds:datastoreItem>
+</file>
+
+<file path=customXml/itemProps21.xml><?xml version="1.0" encoding="utf-8"?>
+<ds:datastoreItem xmlns:ds="http://schemas.openxmlformats.org/officeDocument/2006/customXml" ds:itemID="{27CE7CB7-4BFA-6346-A4B2-55BA7177E44D}">
+  <ds:schemaRefs>
+    <ds:schemaRef ds:uri="http://schemas.openxmlformats.org/officeDocument/2006/bibliography"/>
+  </ds:schemaRefs>
+</ds:datastoreItem>
+</file>
+
+<file path=customXml/itemProps22.xml><?xml version="1.0" encoding="utf-8"?>
+<ds:datastoreItem xmlns:ds="http://schemas.openxmlformats.org/officeDocument/2006/customXml" ds:itemID="{B006D229-A64F-0A4F-812A-018D0C93CDBC}">
+  <ds:schemaRefs>
+    <ds:schemaRef ds:uri="http://schemas.openxmlformats.org/officeDocument/2006/bibliography"/>
+  </ds:schemaRefs>
+</ds:datastoreItem>
+</file>
+
+<file path=customXml/itemProps23.xml><?xml version="1.0" encoding="utf-8"?>
+<ds:datastoreItem xmlns:ds="http://schemas.openxmlformats.org/officeDocument/2006/customXml" ds:itemID="{C9B4EB7B-0E92-4E42-9761-5BDE6DD8E897}">
+  <ds:schemaRefs>
+    <ds:schemaRef ds:uri="http://schemas.openxmlformats.org/officeDocument/2006/bibliography"/>
+  </ds:schemaRefs>
+</ds:datastoreItem>
+</file>
+
+<file path=customXml/itemProps24.xml><?xml version="1.0" encoding="utf-8"?>
+<ds:datastoreItem xmlns:ds="http://schemas.openxmlformats.org/officeDocument/2006/customXml" ds:itemID="{7F93AA92-01F0-E548-9E46-42B6A2244AB0}">
+  <ds:schemaRefs>
+    <ds:schemaRef ds:uri="http://schemas.openxmlformats.org/officeDocument/2006/bibliography"/>
+  </ds:schemaRefs>
+</ds:datastoreItem>
+</file>
+
+<file path=customXml/itemProps25.xml><?xml version="1.0" encoding="utf-8"?>
+<ds:datastoreItem xmlns:ds="http://schemas.openxmlformats.org/officeDocument/2006/customXml" ds:itemID="{2144DAE9-F9FB-1449-8A18-8AA28B87DDFC}">
+  <ds:schemaRefs>
+    <ds:schemaRef ds:uri="http://schemas.openxmlformats.org/officeDocument/2006/bibliography"/>
+  </ds:schemaRefs>
+</ds:datastoreItem>
+</file>
+
+<file path=customXml/itemProps26.xml><?xml version="1.0" encoding="utf-8"?>
+<ds:datastoreItem xmlns:ds="http://schemas.openxmlformats.org/officeDocument/2006/customXml" ds:itemID="{6D99D1B7-7450-844C-A387-BF9954E44266}">
+  <ds:schemaRefs>
+    <ds:schemaRef ds:uri="http://schemas.openxmlformats.org/officeDocument/2006/bibliography"/>
+  </ds:schemaRefs>
+</ds:datastoreItem>
+</file>
+
+<file path=customXml/itemProps27.xml><?xml version="1.0" encoding="utf-8"?>
+<ds:datastoreItem xmlns:ds="http://schemas.openxmlformats.org/officeDocument/2006/customXml" ds:itemID="{73883DB1-6FD0-7749-AC6F-42F3E9987810}">
+  <ds:schemaRefs>
+    <ds:schemaRef ds:uri="http://schemas.openxmlformats.org/officeDocument/2006/bibliography"/>
+  </ds:schemaRefs>
+</ds:datastoreItem>
+</file>
+
+<file path=customXml/itemProps28.xml><?xml version="1.0" encoding="utf-8"?>
+<ds:datastoreItem xmlns:ds="http://schemas.openxmlformats.org/officeDocument/2006/customXml" ds:itemID="{D66BB7F1-B045-424D-ABA1-24D2AD9118A3}">
+  <ds:schemaRefs>
+    <ds:schemaRef ds:uri="http://schemas.openxmlformats.org/officeDocument/2006/bibliography"/>
+  </ds:schemaRefs>
+</ds:datastoreItem>
+</file>
+
+<file path=customXml/itemProps29.xml><?xml version="1.0" encoding="utf-8"?>
+<ds:datastoreItem xmlns:ds="http://schemas.openxmlformats.org/officeDocument/2006/customXml" ds:itemID="{E355A249-52F7-C94B-A77C-E743ABFDCD4A}">
+  <ds:schemaRefs>
+    <ds:schemaRef ds:uri="http://schemas.openxmlformats.org/officeDocument/2006/bibliography"/>
+  </ds:schemaRefs>
+</ds:datastoreItem>
+</file>
+
+<file path=customXml/itemProps3.xml><?xml version="1.0" encoding="utf-8"?>
+<ds:datastoreItem xmlns:ds="http://schemas.openxmlformats.org/officeDocument/2006/customXml" ds:itemID="{214DFABC-4A8C-0745-9D2E-791C152342EF}">
+  <ds:schemaRefs>
+    <ds:schemaRef ds:uri="http://schemas.openxmlformats.org/officeDocument/2006/bibliography"/>
+  </ds:schemaRefs>
+</ds:datastoreItem>
+</file>
+
+<file path=customXml/itemProps30.xml><?xml version="1.0" encoding="utf-8"?>
+<ds:datastoreItem xmlns:ds="http://schemas.openxmlformats.org/officeDocument/2006/customXml" ds:itemID="{DB8B0723-9022-874D-A33B-D366E62B599D}">
+  <ds:schemaRefs>
+    <ds:schemaRef ds:uri="http://schemas.openxmlformats.org/officeDocument/2006/bibliography"/>
+  </ds:schemaRefs>
+</ds:datastoreItem>
+</file>
+
+<file path=customXml/itemProps31.xml><?xml version="1.0" encoding="utf-8"?>
+<ds:datastoreItem xmlns:ds="http://schemas.openxmlformats.org/officeDocument/2006/customXml" ds:itemID="{A0AA9FC6-ACA1-DC44-A421-C01632EF63DA}">
+  <ds:schemaRefs>
+    <ds:schemaRef ds:uri="http://schemas.openxmlformats.org/officeDocument/2006/bibliography"/>
+  </ds:schemaRefs>
+</ds:datastoreItem>
+</file>
+
+<file path=customXml/itemProps32.xml><?xml version="1.0" encoding="utf-8"?>
+<ds:datastoreItem xmlns:ds="http://schemas.openxmlformats.org/officeDocument/2006/customXml" ds:itemID="{7F5237E1-22E3-544E-8193-2D0B9AA6C7EA}">
+  <ds:schemaRefs>
+    <ds:schemaRef ds:uri="http://schemas.openxmlformats.org/officeDocument/2006/bibliography"/>
+  </ds:schemaRefs>
+</ds:datastoreItem>
+</file>
+
+<file path=customXml/itemProps33.xml><?xml version="1.0" encoding="utf-8"?>
+<ds:datastoreItem xmlns:ds="http://schemas.openxmlformats.org/officeDocument/2006/customXml" ds:itemID="{559BE43E-5284-1E4A-9E97-2EE1DC7C9171}">
+  <ds:schemaRefs>
+    <ds:schemaRef ds:uri="http://schemas.openxmlformats.org/officeDocument/2006/bibliography"/>
+  </ds:schemaRefs>
+</ds:datastoreItem>
+</file>
+
+<file path=customXml/itemProps34.xml><?xml version="1.0" encoding="utf-8"?>
+<ds:datastoreItem xmlns:ds="http://schemas.openxmlformats.org/officeDocument/2006/customXml" ds:itemID="{BA10EBF6-0D0E-2D4A-BBD0-5906E2F4AE6B}">
+  <ds:schemaRefs>
+    <ds:schemaRef ds:uri="http://schemas.openxmlformats.org/officeDocument/2006/bibliography"/>
+  </ds:schemaRefs>
+</ds:datastoreItem>
+</file>
+
+<file path=customXml/itemProps35.xml><?xml version="1.0" encoding="utf-8"?>
+<ds:datastoreItem xmlns:ds="http://schemas.openxmlformats.org/officeDocument/2006/customXml" ds:itemID="{607254A0-228D-DD4C-8C1A-30E0E84C44BA}">
+  <ds:schemaRefs>
+    <ds:schemaRef ds:uri="http://schemas.openxmlformats.org/officeDocument/2006/bibliography"/>
+  </ds:schemaRefs>
+</ds:datastoreItem>
+</file>
+
+<file path=customXml/itemProps36.xml><?xml version="1.0" encoding="utf-8"?>
+<ds:datastoreItem xmlns:ds="http://schemas.openxmlformats.org/officeDocument/2006/customXml" ds:itemID="{7FD18C0B-CCEA-704E-8C84-54E8D1480769}">
+  <ds:schemaRefs>
+    <ds:schemaRef ds:uri="http://schemas.openxmlformats.org/officeDocument/2006/bibliography"/>
+  </ds:schemaRefs>
+</ds:datastoreItem>
+</file>
+
+<file path=customXml/itemProps37.xml><?xml version="1.0" encoding="utf-8"?>
+<ds:datastoreItem xmlns:ds="http://schemas.openxmlformats.org/officeDocument/2006/customXml" ds:itemID="{C85D5CA1-EAE7-2245-9AE0-221BBA110782}">
+  <ds:schemaRefs>
+    <ds:schemaRef ds:uri="http://schemas.openxmlformats.org/officeDocument/2006/bibliography"/>
+  </ds:schemaRefs>
+</ds:datastoreItem>
+</file>
+
+<file path=customXml/itemProps38.xml><?xml version="1.0" encoding="utf-8"?>
+<ds:datastoreItem xmlns:ds="http://schemas.openxmlformats.org/officeDocument/2006/customXml" ds:itemID="{815B56FE-5FC1-934E-8AB7-FA8611C174DA}">
+  <ds:schemaRefs>
+    <ds:schemaRef ds:uri="http://schemas.openxmlformats.org/officeDocument/2006/bibliography"/>
+  </ds:schemaRefs>
+</ds:datastoreItem>
+</file>
+
+<file path=customXml/itemProps39.xml><?xml version="1.0" encoding="utf-8"?>
+<ds:datastoreItem xmlns:ds="http://schemas.openxmlformats.org/officeDocument/2006/customXml" ds:itemID="{36BB3E04-A996-DA4A-A503-CC39D177E998}">
+  <ds:schemaRefs>
+    <ds:schemaRef ds:uri="http://schemas.openxmlformats.org/officeDocument/2006/bibliography"/>
+  </ds:schemaRefs>
+</ds:datastoreItem>
+</file>
+
+<file path=customXml/itemProps4.xml><?xml version="1.0" encoding="utf-8"?>
+<ds:datastoreItem xmlns:ds="http://schemas.openxmlformats.org/officeDocument/2006/customXml" ds:itemID="{BAC71E6A-0787-2C4F-BE0A-8957FAB46458}">
+  <ds:schemaRefs>
+    <ds:schemaRef ds:uri="http://schemas.openxmlformats.org/officeDocument/2006/bibliography"/>
+  </ds:schemaRefs>
+</ds:datastoreItem>
+</file>
+
+<file path=customXml/itemProps40.xml><?xml version="1.0" encoding="utf-8"?>
+<ds:datastoreItem xmlns:ds="http://schemas.openxmlformats.org/officeDocument/2006/customXml" ds:itemID="{A36DF508-68A6-5042-B979-75759DB38171}">
+  <ds:schemaRefs>
+    <ds:schemaRef ds:uri="http://schemas.openxmlformats.org/officeDocument/2006/bibliography"/>
+  </ds:schemaRefs>
+</ds:datastoreItem>
+</file>
+
+<file path=customXml/itemProps41.xml><?xml version="1.0" encoding="utf-8"?>
+<ds:datastoreItem xmlns:ds="http://schemas.openxmlformats.org/officeDocument/2006/customXml" ds:itemID="{1D859660-B94B-CA4A-9896-0864652F0E61}">
+  <ds:schemaRefs>
+    <ds:schemaRef ds:uri="http://schemas.openxmlformats.org/officeDocument/2006/bibliography"/>
+  </ds:schemaRefs>
+</ds:datastoreItem>
+</file>
+
+<file path=customXml/itemProps42.xml><?xml version="1.0" encoding="utf-8"?>
+<ds:datastoreItem xmlns:ds="http://schemas.openxmlformats.org/officeDocument/2006/customXml" ds:itemID="{C672B56D-7D53-DC4A-AE4C-4F7A7487C8B8}">
+  <ds:schemaRefs>
+    <ds:schemaRef ds:uri="http://schemas.openxmlformats.org/officeDocument/2006/bibliography"/>
+  </ds:schemaRefs>
+</ds:datastoreItem>
+</file>
+
+<file path=customXml/itemProps43.xml><?xml version="1.0" encoding="utf-8"?>
 <ds:datastoreItem xmlns:ds="http://schemas.openxmlformats.org/officeDocument/2006/customXml" ds:itemID="{90FFEA88-8FF5-DB4E-A6DA-8503BF736FE8}">
   <ds:schemaRefs>
     <ds:schemaRef ds:uri="http://schemas.openxmlformats.org/officeDocument/2006/bibliography"/>
@@ -7994,7 +8467,7 @@
 </ds:datastoreItem>
 </file>
 
-<file path=customXml/itemProps11.xml><?xml version="1.0" encoding="utf-8"?>
+<file path=customXml/itemProps44.xml><?xml version="1.0" encoding="utf-8"?>
 <ds:datastoreItem xmlns:ds="http://schemas.openxmlformats.org/officeDocument/2006/customXml" ds:itemID="{869BFB68-CA4B-9E49-9B03-C725A6987764}">
   <ds:schemaRefs>
     <ds:schemaRef ds:uri="http://schemas.openxmlformats.org/officeDocument/2006/bibliography"/>
@@ -8002,7 +8475,7 @@
 </ds:datastoreItem>
 </file>
 
-<file path=customXml/itemProps12.xml><?xml version="1.0" encoding="utf-8"?>
+<file path=customXml/itemProps45.xml><?xml version="1.0" encoding="utf-8"?>
 <ds:datastoreItem xmlns:ds="http://schemas.openxmlformats.org/officeDocument/2006/customXml" ds:itemID="{CD6B0FD5-61F6-B144-B718-1CFD75C9BD68}">
   <ds:schemaRefs>
     <ds:schemaRef ds:uri="http://schemas.openxmlformats.org/officeDocument/2006/bibliography"/>
@@ -8010,55 +8483,23 @@
 </ds:datastoreItem>
 </file>
 
-<file path=customXml/itemProps13.xml><?xml version="1.0" encoding="utf-8"?>
-<ds:datastoreItem xmlns:ds="http://schemas.openxmlformats.org/officeDocument/2006/customXml" ds:itemID="{341BF581-0AFD-DC45-833A-353936569503}">
+<file path=customXml/itemProps46.xml><?xml version="1.0" encoding="utf-8"?>
+<ds:datastoreItem xmlns:ds="http://schemas.openxmlformats.org/officeDocument/2006/customXml" ds:itemID="{6B47C40C-73AE-3E44-B9E6-B0F14B606399}">
   <ds:schemaRefs>
     <ds:schemaRef ds:uri="http://schemas.openxmlformats.org/officeDocument/2006/bibliography"/>
   </ds:schemaRefs>
 </ds:datastoreItem>
 </file>
 
-<file path=customXml/itemProps14.xml><?xml version="1.0" encoding="utf-8"?>
-<ds:datastoreItem xmlns:ds="http://schemas.openxmlformats.org/officeDocument/2006/customXml" ds:itemID="{A0DC77BB-6031-5B4C-BD7E-B51B47748C52}">
+<file path=customXml/itemProps47.xml><?xml version="1.0" encoding="utf-8"?>
+<ds:datastoreItem xmlns:ds="http://schemas.openxmlformats.org/officeDocument/2006/customXml" ds:itemID="{4DDCDED5-0B72-5E4A-A868-ABBBFA71D79F}">
   <ds:schemaRefs>
     <ds:schemaRef ds:uri="http://schemas.openxmlformats.org/officeDocument/2006/bibliography"/>
   </ds:schemaRefs>
 </ds:datastoreItem>
 </file>
 
-<file path=customXml/itemProps15.xml><?xml version="1.0" encoding="utf-8"?>
-<ds:datastoreItem xmlns:ds="http://schemas.openxmlformats.org/officeDocument/2006/customXml" ds:itemID="{775E0DA6-692D-1340-884D-95CCDDD6C65E}">
-  <ds:schemaRefs>
-    <ds:schemaRef ds:uri="http://schemas.openxmlformats.org/officeDocument/2006/bibliography"/>
-  </ds:schemaRefs>
-</ds:datastoreItem>
-</file>
-
-<file path=customXml/itemProps16.xml><?xml version="1.0" encoding="utf-8"?>
-<ds:datastoreItem xmlns:ds="http://schemas.openxmlformats.org/officeDocument/2006/customXml" ds:itemID="{76601BBB-7A6C-954A-AF29-5CED6189CE0D}">
-  <ds:schemaRefs>
-    <ds:schemaRef ds:uri="http://schemas.openxmlformats.org/officeDocument/2006/bibliography"/>
-  </ds:schemaRefs>
-</ds:datastoreItem>
-</file>
-
-<file path=customXml/itemProps17.xml><?xml version="1.0" encoding="utf-8"?>
-<ds:datastoreItem xmlns:ds="http://schemas.openxmlformats.org/officeDocument/2006/customXml" ds:itemID="{214DFABC-4A8C-0745-9D2E-791C152342EF}">
-  <ds:schemaRefs>
-    <ds:schemaRef ds:uri="http://schemas.openxmlformats.org/officeDocument/2006/bibliography"/>
-  </ds:schemaRefs>
-</ds:datastoreItem>
-</file>
-
-<file path=customXml/itemProps18.xml><?xml version="1.0" encoding="utf-8"?>
-<ds:datastoreItem xmlns:ds="http://schemas.openxmlformats.org/officeDocument/2006/customXml" ds:itemID="{BAC71E6A-0787-2C4F-BE0A-8957FAB46458}">
-  <ds:schemaRefs>
-    <ds:schemaRef ds:uri="http://schemas.openxmlformats.org/officeDocument/2006/bibliography"/>
-  </ds:schemaRefs>
-</ds:datastoreItem>
-</file>
-
-<file path=customXml/itemProps19.xml><?xml version="1.0" encoding="utf-8"?>
+<file path=customXml/itemProps5.xml><?xml version="1.0" encoding="utf-8"?>
 <ds:datastoreItem xmlns:ds="http://schemas.openxmlformats.org/officeDocument/2006/customXml" ds:itemID="{2E30BA56-B63C-4445-8A78-1D524E2468E5}">
   <ds:schemaRefs>
     <ds:schemaRef ds:uri="http://schemas.openxmlformats.org/officeDocument/2006/bibliography"/>
@@ -8066,191 +8507,7 @@
 </ds:datastoreItem>
 </file>
 
-<file path=customXml/itemProps2.xml><?xml version="1.0" encoding="utf-8"?>
-<ds:datastoreItem xmlns:ds="http://schemas.openxmlformats.org/officeDocument/2006/customXml" ds:itemID="{E1BA8AB6-C2F5-8842-BAA7-C5AE52A4AD6A}">
-  <ds:schemaRefs>
-    <ds:schemaRef ds:uri="http://schemas.openxmlformats.org/officeDocument/2006/bibliography"/>
-  </ds:schemaRefs>
-</ds:datastoreItem>
-</file>
-
-<file path=customXml/itemProps20.xml><?xml version="1.0" encoding="utf-8"?>
-<ds:datastoreItem xmlns:ds="http://schemas.openxmlformats.org/officeDocument/2006/customXml" ds:itemID="{559BE43E-5284-1E4A-9E97-2EE1DC7C9171}">
-  <ds:schemaRefs>
-    <ds:schemaRef ds:uri="http://schemas.openxmlformats.org/officeDocument/2006/bibliography"/>
-  </ds:schemaRefs>
-</ds:datastoreItem>
-</file>
-
-<file path=customXml/itemProps21.xml><?xml version="1.0" encoding="utf-8"?>
-<ds:datastoreItem xmlns:ds="http://schemas.openxmlformats.org/officeDocument/2006/customXml" ds:itemID="{BA10EBF6-0D0E-2D4A-BBD0-5906E2F4AE6B}">
-  <ds:schemaRefs>
-    <ds:schemaRef ds:uri="http://schemas.openxmlformats.org/officeDocument/2006/bibliography"/>
-  </ds:schemaRefs>
-</ds:datastoreItem>
-</file>
-
-<file path=customXml/itemProps22.xml><?xml version="1.0" encoding="utf-8"?>
-<ds:datastoreItem xmlns:ds="http://schemas.openxmlformats.org/officeDocument/2006/customXml" ds:itemID="{607254A0-228D-DD4C-8C1A-30E0E84C44BA}">
-  <ds:schemaRefs>
-    <ds:schemaRef ds:uri="http://schemas.openxmlformats.org/officeDocument/2006/bibliography"/>
-  </ds:schemaRefs>
-</ds:datastoreItem>
-</file>
-
-<file path=customXml/itemProps23.xml><?xml version="1.0" encoding="utf-8"?>
-<ds:datastoreItem xmlns:ds="http://schemas.openxmlformats.org/officeDocument/2006/customXml" ds:itemID="{7FD18C0B-CCEA-704E-8C84-54E8D1480769}">
-  <ds:schemaRefs>
-    <ds:schemaRef ds:uri="http://schemas.openxmlformats.org/officeDocument/2006/bibliography"/>
-  </ds:schemaRefs>
-</ds:datastoreItem>
-</file>
-
-<file path=customXml/itemProps24.xml><?xml version="1.0" encoding="utf-8"?>
-<ds:datastoreItem xmlns:ds="http://schemas.openxmlformats.org/officeDocument/2006/customXml" ds:itemID="{C85D5CA1-EAE7-2245-9AE0-221BBA110782}">
-  <ds:schemaRefs>
-    <ds:schemaRef ds:uri="http://schemas.openxmlformats.org/officeDocument/2006/bibliography"/>
-  </ds:schemaRefs>
-</ds:datastoreItem>
-</file>
-
-<file path=customXml/itemProps25.xml><?xml version="1.0" encoding="utf-8"?>
-<ds:datastoreItem xmlns:ds="http://schemas.openxmlformats.org/officeDocument/2006/customXml" ds:itemID="{815B56FE-5FC1-934E-8AB7-FA8611C174DA}">
-  <ds:schemaRefs>
-    <ds:schemaRef ds:uri="http://schemas.openxmlformats.org/officeDocument/2006/bibliography"/>
-  </ds:schemaRefs>
-</ds:datastoreItem>
-</file>
-
-<file path=customXml/itemProps26.xml><?xml version="1.0" encoding="utf-8"?>
-<ds:datastoreItem xmlns:ds="http://schemas.openxmlformats.org/officeDocument/2006/customXml" ds:itemID="{36BB3E04-A996-DA4A-A503-CC39D177E998}">
-  <ds:schemaRefs>
-    <ds:schemaRef ds:uri="http://schemas.openxmlformats.org/officeDocument/2006/bibliography"/>
-  </ds:schemaRefs>
-</ds:datastoreItem>
-</file>
-
-<file path=customXml/itemProps27.xml><?xml version="1.0" encoding="utf-8"?>
-<ds:datastoreItem xmlns:ds="http://schemas.openxmlformats.org/officeDocument/2006/customXml" ds:itemID="{A36DF508-68A6-5042-B979-75759DB38171}">
-  <ds:schemaRefs>
-    <ds:schemaRef ds:uri="http://schemas.openxmlformats.org/officeDocument/2006/bibliography"/>
-  </ds:schemaRefs>
-</ds:datastoreItem>
-</file>
-
-<file path=customXml/itemProps28.xml><?xml version="1.0" encoding="utf-8"?>
-<ds:datastoreItem xmlns:ds="http://schemas.openxmlformats.org/officeDocument/2006/customXml" ds:itemID="{1D859660-B94B-CA4A-9896-0864652F0E61}">
-  <ds:schemaRefs>
-    <ds:schemaRef ds:uri="http://schemas.openxmlformats.org/officeDocument/2006/bibliography"/>
-  </ds:schemaRefs>
-</ds:datastoreItem>
-</file>
-
-<file path=customXml/itemProps29.xml><?xml version="1.0" encoding="utf-8"?>
-<ds:datastoreItem xmlns:ds="http://schemas.openxmlformats.org/officeDocument/2006/customXml" ds:itemID="{C672B56D-7D53-DC4A-AE4C-4F7A7487C8B8}">
-  <ds:schemaRefs>
-    <ds:schemaRef ds:uri="http://schemas.openxmlformats.org/officeDocument/2006/bibliography"/>
-  </ds:schemaRefs>
-</ds:datastoreItem>
-</file>
-
-<file path=customXml/itemProps3.xml><?xml version="1.0" encoding="utf-8"?>
-<ds:datastoreItem xmlns:ds="http://schemas.openxmlformats.org/officeDocument/2006/customXml" ds:itemID="{19F7CF89-BF93-084B-AE3B-4BB1FD0F195A}">
-  <ds:schemaRefs>
-    <ds:schemaRef ds:uri="http://schemas.openxmlformats.org/officeDocument/2006/bibliography"/>
-  </ds:schemaRefs>
-</ds:datastoreItem>
-</file>
-
-<file path=customXml/itemProps30.xml><?xml version="1.0" encoding="utf-8"?>
-<ds:datastoreItem xmlns:ds="http://schemas.openxmlformats.org/officeDocument/2006/customXml" ds:itemID="{C9B4EB7B-0E92-4E42-9761-5BDE6DD8E897}">
-  <ds:schemaRefs>
-    <ds:schemaRef ds:uri="http://schemas.openxmlformats.org/officeDocument/2006/bibliography"/>
-  </ds:schemaRefs>
-</ds:datastoreItem>
-</file>
-
-<file path=customXml/itemProps31.xml><?xml version="1.0" encoding="utf-8"?>
-<ds:datastoreItem xmlns:ds="http://schemas.openxmlformats.org/officeDocument/2006/customXml" ds:itemID="{7F93AA92-01F0-E548-9E46-42B6A2244AB0}">
-  <ds:schemaRefs>
-    <ds:schemaRef ds:uri="http://schemas.openxmlformats.org/officeDocument/2006/bibliography"/>
-  </ds:schemaRefs>
-</ds:datastoreItem>
-</file>
-
-<file path=customXml/itemProps32.xml><?xml version="1.0" encoding="utf-8"?>
-<ds:datastoreItem xmlns:ds="http://schemas.openxmlformats.org/officeDocument/2006/customXml" ds:itemID="{2144DAE9-F9FB-1449-8A18-8AA28B87DDFC}">
-  <ds:schemaRefs>
-    <ds:schemaRef ds:uri="http://schemas.openxmlformats.org/officeDocument/2006/bibliography"/>
-  </ds:schemaRefs>
-</ds:datastoreItem>
-</file>
-
-<file path=customXml/itemProps33.xml><?xml version="1.0" encoding="utf-8"?>
-<ds:datastoreItem xmlns:ds="http://schemas.openxmlformats.org/officeDocument/2006/customXml" ds:itemID="{6D99D1B7-7450-844C-A387-BF9954E44266}">
-  <ds:schemaRefs>
-    <ds:schemaRef ds:uri="http://schemas.openxmlformats.org/officeDocument/2006/bibliography"/>
-  </ds:schemaRefs>
-</ds:datastoreItem>
-</file>
-
-<file path=customXml/itemProps34.xml><?xml version="1.0" encoding="utf-8"?>
-<ds:datastoreItem xmlns:ds="http://schemas.openxmlformats.org/officeDocument/2006/customXml" ds:itemID="{73883DB1-6FD0-7749-AC6F-42F3E9987810}">
-  <ds:schemaRefs>
-    <ds:schemaRef ds:uri="http://schemas.openxmlformats.org/officeDocument/2006/bibliography"/>
-  </ds:schemaRefs>
-</ds:datastoreItem>
-</file>
-
-<file path=customXml/itemProps35.xml><?xml version="1.0" encoding="utf-8"?>
-<ds:datastoreItem xmlns:ds="http://schemas.openxmlformats.org/officeDocument/2006/customXml" ds:itemID="{D66BB7F1-B045-424D-ABA1-24D2AD9118A3}">
-  <ds:schemaRefs>
-    <ds:schemaRef ds:uri="http://schemas.openxmlformats.org/officeDocument/2006/bibliography"/>
-  </ds:schemaRefs>
-</ds:datastoreItem>
-</file>
-
-<file path=customXml/itemProps36.xml><?xml version="1.0" encoding="utf-8"?>
-<ds:datastoreItem xmlns:ds="http://schemas.openxmlformats.org/officeDocument/2006/customXml" ds:itemID="{E355A249-52F7-C94B-A77C-E743ABFDCD4A}">
-  <ds:schemaRefs>
-    <ds:schemaRef ds:uri="http://schemas.openxmlformats.org/officeDocument/2006/bibliography"/>
-  </ds:schemaRefs>
-</ds:datastoreItem>
-</file>
-
-<file path=customXml/itemProps37.xml><?xml version="1.0" encoding="utf-8"?>
-<ds:datastoreItem xmlns:ds="http://schemas.openxmlformats.org/officeDocument/2006/customXml" ds:itemID="{DB8B0723-9022-874D-A33B-D366E62B599D}">
-  <ds:schemaRefs>
-    <ds:schemaRef ds:uri="http://schemas.openxmlformats.org/officeDocument/2006/bibliography"/>
-  </ds:schemaRefs>
-</ds:datastoreItem>
-</file>
-
-<file path=customXml/itemProps38.xml><?xml version="1.0" encoding="utf-8"?>
-<ds:datastoreItem xmlns:ds="http://schemas.openxmlformats.org/officeDocument/2006/customXml" ds:itemID="{A0AA9FC6-ACA1-DC44-A421-C01632EF63DA}">
-  <ds:schemaRefs>
-    <ds:schemaRef ds:uri="http://schemas.openxmlformats.org/officeDocument/2006/bibliography"/>
-  </ds:schemaRefs>
-</ds:datastoreItem>
-</file>
-
-<file path=customXml/itemProps39.xml><?xml version="1.0" encoding="utf-8"?>
-<ds:datastoreItem xmlns:ds="http://schemas.openxmlformats.org/officeDocument/2006/customXml" ds:itemID="{7F5237E1-22E3-544E-8193-2D0B9AA6C7EA}">
-  <ds:schemaRefs>
-    <ds:schemaRef ds:uri="http://schemas.openxmlformats.org/officeDocument/2006/bibliography"/>
-  </ds:schemaRefs>
-</ds:datastoreItem>
-</file>
-
-<file path=customXml/itemProps4.xml><?xml version="1.0" encoding="utf-8"?>
-<ds:datastoreItem xmlns:ds="http://schemas.openxmlformats.org/officeDocument/2006/customXml" ds:itemID="{00D79E9F-4E44-484A-9A60-CF7A0506D161}">
-  <ds:schemaRefs>
-    <ds:schemaRef ds:uri="http://schemas.openxmlformats.org/officeDocument/2006/bibliography"/>
-  </ds:schemaRefs>
-</ds:datastoreItem>
-</file>
-
-<file path=customXml/itemProps40.xml><?xml version="1.0" encoding="utf-8"?>
+<file path=customXml/itemProps6.xml><?xml version="1.0" encoding="utf-8"?>
 <ds:datastoreItem xmlns:ds="http://schemas.openxmlformats.org/officeDocument/2006/customXml" ds:itemID="{6B2961DC-C504-DC43-B0C5-F6D1AC3AC9C7}">
   <ds:schemaRefs>
     <ds:schemaRef ds:uri="http://schemas.openxmlformats.org/officeDocument/2006/bibliography"/>
@@ -8258,7 +8515,7 @@
 </ds:datastoreItem>
 </file>
 
-<file path=customXml/itemProps41.xml><?xml version="1.0" encoding="utf-8"?>
+<file path=customXml/itemProps7.xml><?xml version="1.0" encoding="utf-8"?>
 <ds:datastoreItem xmlns:ds="http://schemas.openxmlformats.org/officeDocument/2006/customXml" ds:itemID="{C68EAFFF-BB41-A94C-A4F6-289A4E1B03FE}">
   <ds:schemaRefs>
     <ds:schemaRef ds:uri="http://schemas.openxmlformats.org/officeDocument/2006/bibliography"/>
@@ -8266,7 +8523,7 @@
 </ds:datastoreItem>
 </file>
 
-<file path=customXml/itemProps42.xml><?xml version="1.0" encoding="utf-8"?>
+<file path=customXml/itemProps8.xml><?xml version="1.0" encoding="utf-8"?>
 <ds:datastoreItem xmlns:ds="http://schemas.openxmlformats.org/officeDocument/2006/customXml" ds:itemID="{61A213DE-8406-47BB-90B4-A6B3E94DE451}">
   <ds:schemaRefs>
     <ds:schemaRef ds:uri="http://schemas.openxmlformats.org/officeDocument/2006/bibliography"/>
@@ -8274,82 +8531,10 @@
 </ds:datastoreItem>
 </file>
 
-<file path=customXml/itemProps43.xml><?xml version="1.0" encoding="utf-8"?>
+<file path=customXml/itemProps9.xml><?xml version="1.0" encoding="utf-8"?>
 <ds:datastoreItem xmlns:ds="http://schemas.openxmlformats.org/officeDocument/2006/customXml" ds:itemID="{7FDD3840-B124-461E-ABA1-FFDACE614140}">
   <ds:schemaRefs>
     <ds:schemaRef ds:uri="http://schemas.openxmlformats.org/officeDocument/2006/bibliography"/>
   </ds:schemaRefs>
 </ds:datastoreItem>
-</file>
-
-<file path=customXml/itemProps44.xml><?xml version="1.0" encoding="utf-8"?>
-<ds:datastoreItem xmlns:ds="http://schemas.openxmlformats.org/officeDocument/2006/customXml" ds:itemID="{3F32C519-203F-0242-86F2-1C96EAFCCC01}">
-  <ds:schemaRefs>
-    <ds:schemaRef ds:uri="http://schemas.openxmlformats.org/officeDocument/2006/bibliography"/>
-  </ds:schemaRefs>
-</ds:datastoreItem>
-</file>
-
-<file path=customXml/itemProps45.xml><?xml version="1.0" encoding="utf-8"?>
-<ds:datastoreItem xmlns:ds="http://schemas.openxmlformats.org/officeDocument/2006/customXml" ds:itemID="{0ADFFE6E-92C9-3645-B81C-AC1406C80B70}">
-  <ds:schemaRefs>
-    <ds:schemaRef ds:uri="http://schemas.openxmlformats.org/officeDocument/2006/bibliography"/>
-  </ds:schemaRefs>
-</ds:datastoreItem>
-</file>
-
-<file path=customXml/itemProps46.xml><?xml version="1.0" encoding="utf-8"?>
-<ds:datastoreItem xmlns:ds="http://schemas.openxmlformats.org/officeDocument/2006/customXml" ds:itemID="{40C431A5-6FE8-044B-B53F-FB6D462FF59F}">
-  <ds:schemaRefs>
-    <ds:schemaRef ds:uri="http://schemas.openxmlformats.org/officeDocument/2006/bibliography"/>
-  </ds:schemaRefs>
-</ds:datastoreItem>
-</file>
-
-<file path=customXml/itemProps47.xml><?xml version="1.0" encoding="utf-8"?>
-<ds:datastoreItem xmlns:ds="http://schemas.openxmlformats.org/officeDocument/2006/customXml" ds:itemID="{77F3B0DC-44BE-9A41-979A-7F319E283D6A}">
-  <ds:schemaRefs>
-    <ds:schemaRef ds:uri="http://schemas.openxmlformats.org/officeDocument/2006/bibliography"/>
-  </ds:schemaRefs>
-</ds:datastoreItem>
-</file>
-
-<file path=customXml/itemProps5.xml><?xml version="1.0" encoding="utf-8"?>
-<ds:datastoreItem xmlns:ds="http://schemas.openxmlformats.org/officeDocument/2006/customXml" ds:itemID="{99493EAF-F1AA-7D4E-A5C9-6554DB43EE2D}">
-  <ds:schemaRefs>
-    <ds:schemaRef ds:uri="http://schemas.openxmlformats.org/officeDocument/2006/bibliography"/>
-  </ds:schemaRefs>
-</ds:datastoreItem>
-</file>
-
-<file path=customXml/itemProps6.xml><?xml version="1.0" encoding="utf-8"?>
-<ds:datastoreItem xmlns:ds="http://schemas.openxmlformats.org/officeDocument/2006/customXml" ds:itemID="{156C871C-D386-D44F-A34A-E0A6D79FABDD}">
-  <ds:schemaRefs>
-    <ds:schemaRef ds:uri="http://schemas.openxmlformats.org/officeDocument/2006/bibliography"/>
-  </ds:schemaRefs>
-</ds:datastoreItem>
-</file>
-
-<file path=customXml/itemProps7.xml><?xml version="1.0" encoding="utf-8"?>
-<ds:datastoreItem xmlns:ds="http://schemas.openxmlformats.org/officeDocument/2006/customXml" ds:itemID="{49C6BD38-4A13-D84C-9AFE-80C624BF2B97}">
-  <ds:schemaRefs>
-    <ds:schemaRef ds:uri="http://schemas.openxmlformats.org/officeDocument/2006/bibliography"/>
-  </ds:schemaRefs>
-</ds:datastoreItem>
-</file>
-
-<file path=customXml/itemProps8.xml><?xml version="1.0" encoding="utf-8"?>
-<ds:datastoreItem xmlns:ds="http://schemas.openxmlformats.org/officeDocument/2006/customXml" ds:itemID="{27CE7CB7-4BFA-6346-A4B2-55BA7177E44D}">
-  <ds:schemaRefs>
-    <ds:schemaRef ds:uri="http://schemas.openxmlformats.org/officeDocument/2006/bibliography"/>
-  </ds:schemaRefs>
-</ds:datastoreItem>
-</file>
-
-<file path=customXml/itemProps9.xml><?xml version="1.0" encoding="utf-8"?>
-<ds:datastoreItem xmlns:ds="http://schemas.openxmlformats.org/officeDocument/2006/customXml" ds:itemID="{B006D229-A64F-0A4F-812A-018D0C93CDBC}">
-  <ds:schemaRefs>
-    <ds:schemaRef ds:uri="http://schemas.openxmlformats.org/officeDocument/2006/bibliography"/>
-  </ds:schemaRefs>
-</ds:datastoreItem>
 </file>
</xml_diff>

<commit_message>
2015-02-26 10:57 Incorporated C. Ban changes,...
Incorporated changes from C. Ban into the master document, added the
description of PGi’s, and B. Kappes’s, role, and condensed the language.
</commit_message>
<xml_diff>
--- a/concept/BFCHybrid.docx
+++ b/concept/BFCHybrid.docx
@@ -245,7 +245,7 @@
         <w:rPr>
           <w:rFonts w:ascii="Times New Roman" w:hAnsi="Times New Roman"/>
         </w:rPr>
-        <w:t xml:space="preserve">lombic efficiency over both a wide state of charge and a wide range of currents. But low energy densities, below 150 </w:t>
+        <w:t xml:space="preserve">lombic efficiency over both a wide state of charge and a wide range of currents. But low energy densities, below 100 </w:t>
       </w:r>
       <w:proofErr w:type="spellStart"/>
       <w:r>
@@ -259,7 +259,85 @@
         <w:rPr>
           <w:rFonts w:ascii="Times New Roman" w:hAnsi="Times New Roman"/>
         </w:rPr>
-        <w:t xml:space="preserve">/kg (100 </w:t>
+        <w:t xml:space="preserve">/L place prohibitive limits on </w:t>
+      </w:r>
+      <w:r>
+        <w:rPr>
+          <w:rFonts w:ascii="Times New Roman" w:hAnsi="Times New Roman"/>
+        </w:rPr>
+        <w:t>technologies with</w:t>
+      </w:r>
+      <w:r>
+        <w:rPr>
+          <w:rFonts w:ascii="Times New Roman" w:hAnsi="Times New Roman"/>
+        </w:rPr>
+        <w:t xml:space="preserve"> </w:t>
+      </w:r>
+      <w:r>
+        <w:rPr>
+          <w:rFonts w:ascii="Times New Roman" w:hAnsi="Times New Roman"/>
+        </w:rPr>
+        <w:t>always-on</w:t>
+      </w:r>
+      <w:r>
+        <w:rPr>
+          <w:rFonts w:ascii="Times New Roman" w:hAnsi="Times New Roman"/>
+        </w:rPr>
+        <w:t xml:space="preserve"> energy requirements.</w:t>
+      </w:r>
+      <w:r>
+        <w:rPr>
+          <w:rFonts w:ascii="Times New Roman" w:hAnsi="Times New Roman"/>
+        </w:rPr>
+        <w:t xml:space="preserve"> </w:t>
+      </w:r>
+      <w:r>
+        <w:rPr>
+          <w:rFonts w:ascii="Times New Roman" w:hAnsi="Times New Roman"/>
+        </w:rPr>
+        <w:t xml:space="preserve"> In co</w:t>
+      </w:r>
+      <w:r>
+        <w:rPr>
+          <w:rFonts w:ascii="Times New Roman" w:hAnsi="Times New Roman"/>
+        </w:rPr>
+        <w:t>n</w:t>
+      </w:r>
+      <w:r>
+        <w:rPr>
+          <w:rFonts w:ascii="Times New Roman" w:hAnsi="Times New Roman"/>
+        </w:rPr>
+        <w:t>trast, d</w:t>
+      </w:r>
+      <w:r>
+        <w:rPr>
+          <w:rFonts w:ascii="Times New Roman" w:hAnsi="Times New Roman"/>
+        </w:rPr>
+        <w:t>irect methanol fuel cells</w:t>
+      </w:r>
+      <w:r>
+        <w:rPr>
+          <w:rFonts w:ascii="Times New Roman" w:hAnsi="Times New Roman"/>
+        </w:rPr>
+        <w:t xml:space="preserve"> (DMFC</w:t>
+      </w:r>
+      <w:r>
+        <w:rPr>
+          <w:rFonts w:ascii="Times New Roman" w:hAnsi="Times New Roman"/>
+        </w:rPr>
+        <w:t>s</w:t>
+      </w:r>
+      <w:r>
+        <w:rPr>
+          <w:rFonts w:ascii="Times New Roman" w:hAnsi="Times New Roman"/>
+        </w:rPr>
+        <w:t>)</w:t>
+      </w:r>
+      <w:r>
+        <w:rPr>
+          <w:rFonts w:ascii="Times New Roman" w:hAnsi="Times New Roman"/>
+        </w:rPr>
+        <w:t xml:space="preserve"> have theoretical energy densities in excess of 3000 </w:t>
       </w:r>
       <w:proofErr w:type="spellStart"/>
       <w:r>
@@ -273,122 +351,44 @@
         <w:rPr>
           <w:rFonts w:ascii="Times New Roman" w:hAnsi="Times New Roman"/>
         </w:rPr>
-        <w:t xml:space="preserve">/L), place prohibitive limits on </w:t>
-      </w:r>
-      <w:r>
-        <w:rPr>
-          <w:rFonts w:ascii="Times New Roman" w:hAnsi="Times New Roman"/>
-        </w:rPr>
-        <w:t>this</w:t>
-      </w:r>
-      <w:r>
-        <w:rPr>
-          <w:rFonts w:ascii="Times New Roman" w:hAnsi="Times New Roman"/>
-        </w:rPr>
-        <w:t xml:space="preserve"> always-</w:t>
-      </w:r>
-      <w:proofErr w:type="gramStart"/>
-      <w:r>
-        <w:rPr>
-          <w:rFonts w:ascii="Times New Roman" w:hAnsi="Times New Roman"/>
-        </w:rPr>
-        <w:t xml:space="preserve">on </w:t>
-      </w:r>
-      <w:r>
-        <w:rPr>
-          <w:rFonts w:ascii="Times New Roman" w:hAnsi="Times New Roman"/>
-        </w:rPr>
-        <w:t xml:space="preserve"> In</w:t>
-      </w:r>
-      <w:proofErr w:type="gramEnd"/>
-      <w:r>
-        <w:rPr>
-          <w:rFonts w:ascii="Times New Roman" w:hAnsi="Times New Roman"/>
-        </w:rPr>
-        <w:t xml:space="preserve"> contrast, d</w:t>
-      </w:r>
-      <w:r>
-        <w:rPr>
-          <w:rFonts w:ascii="Times New Roman" w:hAnsi="Times New Roman"/>
-        </w:rPr>
-        <w:t>irect methanol fuel cells</w:t>
-      </w:r>
-      <w:r>
-        <w:rPr>
-          <w:rFonts w:ascii="Times New Roman" w:hAnsi="Times New Roman"/>
-        </w:rPr>
-        <w:t xml:space="preserve"> (DMFC</w:t>
-      </w:r>
-      <w:r>
-        <w:rPr>
-          <w:rFonts w:ascii="Times New Roman" w:hAnsi="Times New Roman"/>
-        </w:rPr>
-        <w:t>s</w:t>
-      </w:r>
-      <w:r>
-        <w:rPr>
-          <w:rFonts w:ascii="Times New Roman" w:hAnsi="Times New Roman"/>
-        </w:rPr>
-        <w:t>)</w:t>
-      </w:r>
-      <w:r>
-        <w:rPr>
-          <w:rFonts w:ascii="Times New Roman" w:hAnsi="Times New Roman"/>
-        </w:rPr>
-        <w:t xml:space="preserve"> have theoretical energy densities in excess of 5000 </w:t>
+        <w:t>/L, but suffer from intrinsic electrochemical</w:t>
+      </w:r>
+      <w:r>
+        <w:rPr>
+          <w:rFonts w:ascii="Times New Roman" w:hAnsi="Times New Roman"/>
+        </w:rPr>
+        <w:t xml:space="preserve"> challenges</w:t>
+      </w:r>
+      <w:r>
+        <w:rPr>
+          <w:rFonts w:ascii="Times New Roman" w:hAnsi="Times New Roman"/>
+        </w:rPr>
+        <w:t xml:space="preserve"> </w:t>
+      </w:r>
+      <w:r>
+        <w:rPr>
+          <w:rFonts w:ascii="Times New Roman" w:hAnsi="Times New Roman"/>
+        </w:rPr>
+        <w:t>– s</w:t>
+      </w:r>
+      <w:r>
+        <w:rPr>
+          <w:rFonts w:ascii="Times New Roman" w:hAnsi="Times New Roman"/>
+        </w:rPr>
+        <w:t xml:space="preserve">luggish kinetics, and chemical-, mass transport-, and </w:t>
       </w:r>
       <w:proofErr w:type="spellStart"/>
       <w:r>
         <w:rPr>
           <w:rFonts w:ascii="Times New Roman" w:hAnsi="Times New Roman"/>
         </w:rPr>
-        <w:t>Wh</w:t>
+        <w:t>ohmic</w:t>
       </w:r>
       <w:proofErr w:type="spellEnd"/>
       <w:r>
         <w:rPr>
           <w:rFonts w:ascii="Times New Roman" w:hAnsi="Times New Roman"/>
         </w:rPr>
-        <w:t xml:space="preserve">/kg (3000 </w:t>
-      </w:r>
-      <w:proofErr w:type="spellStart"/>
-      <w:r>
-        <w:rPr>
-          <w:rFonts w:ascii="Times New Roman" w:hAnsi="Times New Roman"/>
-        </w:rPr>
-        <w:t>Wh</w:t>
-      </w:r>
-      <w:proofErr w:type="spellEnd"/>
-      <w:r>
-        <w:rPr>
-          <w:rFonts w:ascii="Times New Roman" w:hAnsi="Times New Roman"/>
-        </w:rPr>
-        <w:t xml:space="preserve">/L), but suffer from intrinsic electrochemical </w:t>
-      </w:r>
-      <w:r>
-        <w:rPr>
-          <w:rFonts w:ascii="Times New Roman" w:hAnsi="Times New Roman"/>
-        </w:rPr>
-        <w:t>– s</w:t>
-      </w:r>
-      <w:r>
-        <w:rPr>
-          <w:rFonts w:ascii="Times New Roman" w:hAnsi="Times New Roman"/>
-        </w:rPr>
-        <w:t xml:space="preserve">luggish kinetics, and chemical-, mass transport-, and </w:t>
-      </w:r>
-      <w:proofErr w:type="spellStart"/>
-      <w:r>
-        <w:rPr>
-          <w:rFonts w:ascii="Times New Roman" w:hAnsi="Times New Roman"/>
-        </w:rPr>
-        <w:t>ohmic</w:t>
-      </w:r>
-      <w:proofErr w:type="spellEnd"/>
-      <w:r>
-        <w:rPr>
-          <w:rFonts w:ascii="Times New Roman" w:hAnsi="Times New Roman"/>
-        </w:rPr>
         <w:t xml:space="preserve">-polarization losses </w:t>
       </w:r>
       <w:r>
@@ -401,7 +401,31 @@
         <w:rPr>
           <w:rFonts w:ascii="Times New Roman" w:hAnsi="Times New Roman"/>
         </w:rPr>
-        <w:t xml:space="preserve"> impede their ability to promptly respond to changes in power demand and result in a narrow optimal operating range.</w:t>
+        <w:t xml:space="preserve"> impede their ability to promptly respond to changes in po</w:t>
+      </w:r>
+      <w:r>
+        <w:rPr>
+          <w:rFonts w:ascii="Times New Roman" w:hAnsi="Times New Roman"/>
+        </w:rPr>
+        <w:t>w</w:t>
+      </w:r>
+      <w:r>
+        <w:rPr>
+          <w:rFonts w:ascii="Times New Roman" w:hAnsi="Times New Roman"/>
+        </w:rPr>
+        <w:t>er demand</w:t>
+      </w:r>
+      <w:r>
+        <w:rPr>
+          <w:rFonts w:ascii="Times New Roman" w:hAnsi="Times New Roman"/>
+        </w:rPr>
+        <w:t xml:space="preserve">, resulting </w:t>
+      </w:r>
+      <w:r>
+        <w:rPr>
+          <w:rFonts w:ascii="Times New Roman" w:hAnsi="Times New Roman"/>
+        </w:rPr>
+        <w:t>in a narrow optimal operating range.</w:t>
       </w:r>
     </w:p>
     <w:p>
@@ -459,7 +483,7 @@
                                 <pic:cNvPicPr/>
                               </pic:nvPicPr>
                               <pic:blipFill>
-                                <a:blip r:embed="rId55">
+                                <a:blip r:embed="rId59">
                                   <a:extLst>
                                     <a:ext uri="{28A0092B-C50C-407E-A947-70E740481C1C}">
                                       <a14:useLocalDpi xmlns:a14="http://schemas.microsoft.com/office/drawing/2010/main" val="0"/>
@@ -720,7 +744,19 @@
         <w:rPr>
           <w:rFonts w:ascii="Times New Roman" w:hAnsi="Times New Roman"/>
         </w:rPr>
-        <w:t>cluding production and distribution</w:t>
+        <w:t xml:space="preserve">cluding </w:t>
+      </w:r>
+      <w:r>
+        <w:rPr>
+          <w:rFonts w:ascii="Times New Roman" w:hAnsi="Times New Roman"/>
+        </w:rPr>
+        <w:t xml:space="preserve">losses from </w:t>
+      </w:r>
+      <w:r>
+        <w:rPr>
+          <w:rFonts w:ascii="Times New Roman" w:hAnsi="Times New Roman"/>
+        </w:rPr>
+        <w:t>production and distribution</w:t>
       </w:r>
       <w:r>
         <w:rPr>
@@ -744,19 +780,7 @@
         <w:rPr>
           <w:rFonts w:ascii="Times New Roman" w:hAnsi="Times New Roman"/>
         </w:rPr>
-        <w:t>This project will, over three years, address the three challenges fa</w:t>
-      </w:r>
-      <w:r>
-        <w:rPr>
-          <w:rFonts w:ascii="Times New Roman" w:hAnsi="Times New Roman"/>
-        </w:rPr>
-        <w:t>c</w:t>
-      </w:r>
-      <w:r>
-        <w:rPr>
-          <w:rFonts w:ascii="Times New Roman" w:hAnsi="Times New Roman"/>
-        </w:rPr>
-        <w:t xml:space="preserve">ing </w:t>
+        <w:t xml:space="preserve">This project will, over three years, address the three challenges facing </w:t>
       </w:r>
       <w:r>
         <w:rPr>
@@ -786,7 +810,19 @@
         <w:rPr>
           <w:rFonts w:ascii="Times New Roman" w:hAnsi="Times New Roman"/>
         </w:rPr>
-        <w:t xml:space="preserve">efficiencies below </w:t>
+        <w:t>efficie</w:t>
+      </w:r>
+      <w:r>
+        <w:rPr>
+          <w:rFonts w:ascii="Times New Roman" w:hAnsi="Times New Roman"/>
+        </w:rPr>
+        <w:t>n</w:t>
+      </w:r>
+      <w:r>
+        <w:rPr>
+          <w:rFonts w:ascii="Times New Roman" w:hAnsi="Times New Roman"/>
+        </w:rPr>
+        <w:t xml:space="preserve">cies below </w:t>
       </w:r>
       <w:r>
         <w:rPr>
@@ -798,7 +834,19 @@
         <w:rPr>
           <w:rFonts w:ascii="Times New Roman" w:hAnsi="Times New Roman"/>
         </w:rPr>
-        <w:t xml:space="preserve"> 35% target efficiency</w:t>
+        <w:t xml:space="preserve"> 35% target eff</w:t>
+      </w:r>
+      <w:r>
+        <w:rPr>
+          <w:rFonts w:ascii="Times New Roman" w:hAnsi="Times New Roman"/>
+        </w:rPr>
+        <w:t>i</w:t>
+      </w:r>
+      <w:r>
+        <w:rPr>
+          <w:rFonts w:ascii="Times New Roman" w:hAnsi="Times New Roman"/>
+        </w:rPr>
+        <w:t>ciency</w:t>
       </w:r>
       <w:r>
         <w:rPr>
@@ -834,37 +882,37 @@
         <w:rPr>
           <w:rFonts w:ascii="Times New Roman" w:hAnsi="Times New Roman"/>
         </w:rPr>
-        <w:t>and high cathode p</w:t>
-      </w:r>
-      <w:r>
-        <w:rPr>
-          <w:rFonts w:ascii="Times New Roman" w:hAnsi="Times New Roman"/>
-        </w:rPr>
-        <w:t>o</w:t>
-      </w:r>
-      <w:r>
-        <w:rPr>
-          <w:rFonts w:ascii="Times New Roman" w:hAnsi="Times New Roman"/>
-        </w:rPr>
-        <w:t>larization due to mixed potential losses</w:t>
-      </w:r>
-      <w:r>
-        <w:rPr>
-          <w:rFonts w:ascii="Times New Roman" w:hAnsi="Times New Roman"/>
-        </w:rPr>
-        <w:t>. In order to reduce battery complexity, and improve the volumetric energy dens</w:t>
-      </w:r>
-      <w:r>
-        <w:rPr>
-          <w:rFonts w:ascii="Times New Roman" w:hAnsi="Times New Roman"/>
-        </w:rPr>
-        <w:t>i</w:t>
-      </w:r>
-      <w:r>
-        <w:rPr>
-          <w:rFonts w:ascii="Times New Roman" w:hAnsi="Times New Roman"/>
-        </w:rPr>
-        <w:t>ty</w:t>
+        <w:t>and high cathode pola</w:t>
+      </w:r>
+      <w:r>
+        <w:rPr>
+          <w:rFonts w:ascii="Times New Roman" w:hAnsi="Times New Roman"/>
+        </w:rPr>
+        <w:t>r</w:t>
+      </w:r>
+      <w:r>
+        <w:rPr>
+          <w:rFonts w:ascii="Times New Roman" w:hAnsi="Times New Roman"/>
+        </w:rPr>
+        <w:t>ization due to mixed potential losses</w:t>
+      </w:r>
+      <w:r>
+        <w:rPr>
+          <w:rFonts w:ascii="Times New Roman" w:hAnsi="Times New Roman"/>
+        </w:rPr>
+        <w:t>. In order to reduce battery co</w:t>
+      </w:r>
+      <w:r>
+        <w:rPr>
+          <w:rFonts w:ascii="Times New Roman" w:hAnsi="Times New Roman"/>
+        </w:rPr>
+        <w:t>m</w:t>
+      </w:r>
+      <w:r>
+        <w:rPr>
+          <w:rFonts w:ascii="Times New Roman" w:hAnsi="Times New Roman"/>
+        </w:rPr>
+        <w:t>plexity, and improve the volumetric energy density</w:t>
       </w:r>
       <w:r>
         <w:rPr>
@@ -876,19 +924,7 @@
         <w:rPr>
           <w:rFonts w:ascii="Times New Roman" w:hAnsi="Times New Roman"/>
         </w:rPr>
-        <w:t>, this project will improve ba</w:t>
-      </w:r>
-      <w:r>
-        <w:rPr>
-          <w:rFonts w:ascii="Times New Roman" w:hAnsi="Times New Roman"/>
-        </w:rPr>
-        <w:t>t</w:t>
-      </w:r>
-      <w:r>
-        <w:rPr>
-          <w:rFonts w:ascii="Times New Roman" w:hAnsi="Times New Roman"/>
-        </w:rPr>
-        <w:t>tery technology through the deve</w:t>
+        <w:t>, this project will improve battery techno</w:t>
       </w:r>
       <w:r>
         <w:rPr>
@@ -900,7 +936,7 @@
         <w:rPr>
           <w:rFonts w:ascii="Times New Roman" w:hAnsi="Times New Roman"/>
         </w:rPr>
-        <w:t>opment of a</w:t>
+        <w:t>ogy through the development of a</w:t>
       </w:r>
       <w:r>
         <w:rPr>
@@ -930,31 +966,7 @@
         <w:rPr>
           <w:rFonts w:ascii="Times New Roman" w:hAnsi="Times New Roman"/>
         </w:rPr>
-        <w:t>The resul</w:t>
-      </w:r>
-      <w:r>
-        <w:rPr>
-          <w:rFonts w:ascii="Times New Roman" w:hAnsi="Times New Roman"/>
-        </w:rPr>
-        <w:t>t</w:t>
-      </w:r>
-      <w:r>
-        <w:rPr>
-          <w:rFonts w:ascii="Times New Roman" w:hAnsi="Times New Roman"/>
-        </w:rPr>
-        <w:t>ing hybrid DMFC/</w:t>
-      </w:r>
-      <w:r>
-        <w:rPr>
-          <w:rFonts w:ascii="Times New Roman" w:hAnsi="Times New Roman"/>
-        </w:rPr>
-        <w:t xml:space="preserve"> </w:t>
-      </w:r>
-      <w:r>
-        <w:rPr>
-          <w:rFonts w:ascii="Times New Roman" w:hAnsi="Times New Roman"/>
-        </w:rPr>
-        <w:t>ASSLB will allow the power and energy requirements of each application to be opt</w:t>
+        <w:t>The resulting hybrid DMFC/ASSLB will allow the power and energy requirements of each application to be opt</w:t>
       </w:r>
       <w:r>
         <w:rPr>
@@ -1032,7 +1044,7 @@
                                 </pic:cNvPicPr>
                               </pic:nvPicPr>
                               <pic:blipFill>
-                                <a:blip r:embed="rId57">
+                                <a:blip r:embed="rId61">
                                   <a:extLst>
                                     <a:ext uri="{28A0092B-C50C-407E-A947-70E740481C1C}">
                                       <a14:useLocalDpi xmlns:a14="http://schemas.microsoft.com/office/drawing/2010/main" val="0"/>
@@ -1346,75 +1358,55 @@
         <w:rPr>
           <w:rFonts w:ascii="Times New Roman" w:hAnsi="Times New Roman"/>
         </w:rPr>
-        <w:t>; and al</w:t>
-      </w:r>
-      <w:r>
-        <w:rPr>
-          <w:rFonts w:ascii="Times New Roman" w:hAnsi="Times New Roman"/>
-        </w:rPr>
-        <w:t>t</w:t>
-      </w:r>
-      <w:r>
-        <w:rPr>
-          <w:rFonts w:ascii="Times New Roman" w:hAnsi="Times New Roman"/>
-        </w:rPr>
-        <w:t xml:space="preserve">hough </w:t>
-      </w:r>
-      <w:proofErr w:type="spellStart"/>
-      <w:r>
-        <w:rPr>
-          <w:rFonts w:ascii="Times New Roman" w:hAnsi="Times New Roman"/>
-        </w:rPr>
-        <w:t>s</w:t>
-      </w:r>
-      <w:r>
-        <w:rPr>
-          <w:rFonts w:ascii="Times New Roman" w:hAnsi="Times New Roman"/>
-        </w:rPr>
-        <w:t>ulfonation</w:t>
-      </w:r>
-      <w:proofErr w:type="spellEnd"/>
-      <w:r>
-        <w:rPr>
-          <w:rFonts w:ascii="Times New Roman" w:hAnsi="Times New Roman"/>
-        </w:rPr>
-        <w:t xml:space="preserve"> has been shown to signif</w:t>
-      </w:r>
-      <w:r>
-        <w:rPr>
-          <w:rFonts w:ascii="Times New Roman" w:hAnsi="Times New Roman"/>
-        </w:rPr>
-        <w:t>i</w:t>
-      </w:r>
-      <w:r>
-        <w:rPr>
-          <w:rFonts w:ascii="Times New Roman" w:hAnsi="Times New Roman"/>
-        </w:rPr>
-        <w:t>cantly increase proton condu</w:t>
-      </w:r>
-      <w:r>
-        <w:rPr>
-          <w:rFonts w:ascii="Times New Roman" w:hAnsi="Times New Roman"/>
-        </w:rPr>
-        <w:t>c</w:t>
-      </w:r>
-      <w:r>
-        <w:rPr>
-          <w:rFonts w:ascii="Times New Roman" w:hAnsi="Times New Roman"/>
-        </w:rPr>
-        <w:t>tivity at low methanol concentrations (Jiang2012), at hig</w:t>
-      </w:r>
-      <w:r>
-        <w:rPr>
-          <w:rFonts w:ascii="Times New Roman" w:hAnsi="Times New Roman"/>
-        </w:rPr>
-        <w:t>h</w:t>
-      </w:r>
-      <w:r>
-        <w:rPr>
-          <w:rFonts w:ascii="Times New Roman" w:hAnsi="Times New Roman"/>
-        </w:rPr>
-        <w:t xml:space="preserve">er concentrations the sulfonic acid groups on the GO surface induce a </w:t>
+        <w:t xml:space="preserve">; </w:t>
+      </w:r>
+      <w:r>
+        <w:rPr>
+          <w:rFonts w:ascii="Times New Roman" w:hAnsi="Times New Roman"/>
+        </w:rPr>
+        <w:t>furthe</w:t>
+      </w:r>
+      <w:r>
+        <w:rPr>
+          <w:rFonts w:ascii="Times New Roman" w:hAnsi="Times New Roman"/>
+        </w:rPr>
+        <w:t>r</w:t>
+      </w:r>
+      <w:r>
+        <w:rPr>
+          <w:rFonts w:ascii="Times New Roman" w:hAnsi="Times New Roman"/>
+        </w:rPr>
+        <w:t>more,</w:t>
+      </w:r>
+      <w:r>
+        <w:rPr>
+          <w:rFonts w:ascii="Times New Roman" w:hAnsi="Times New Roman"/>
+        </w:rPr>
+        <w:t xml:space="preserve"> at high</w:t>
+      </w:r>
+      <w:r>
+        <w:rPr>
+          <w:rFonts w:ascii="Times New Roman" w:hAnsi="Times New Roman"/>
+        </w:rPr>
+        <w:t xml:space="preserve"> methanol</w:t>
+      </w:r>
+      <w:r>
+        <w:rPr>
+          <w:rFonts w:ascii="Times New Roman" w:hAnsi="Times New Roman"/>
+        </w:rPr>
+        <w:t xml:space="preserve"> concentrations the su</w:t>
+      </w:r>
+      <w:r>
+        <w:rPr>
+          <w:rFonts w:ascii="Times New Roman" w:hAnsi="Times New Roman"/>
+        </w:rPr>
+        <w:t>l</w:t>
+      </w:r>
+      <w:r>
+        <w:rPr>
+          <w:rFonts w:ascii="Times New Roman" w:hAnsi="Times New Roman"/>
+        </w:rPr>
+        <w:t xml:space="preserve">fonic acid groups on the GO surface induce a </w:t>
       </w:r>
       <w:commentRangeStart w:id="5"/>
       <w:r>
@@ -1434,31 +1426,19 @@
         <w:rPr>
           <w:rFonts w:ascii="Times New Roman" w:hAnsi="Times New Roman"/>
         </w:rPr>
-        <w:t>that reduces proton condu</w:t>
-      </w:r>
-      <w:r>
-        <w:rPr>
-          <w:rFonts w:ascii="Times New Roman" w:hAnsi="Times New Roman"/>
-        </w:rPr>
-        <w:t>c</w:t>
-      </w:r>
-      <w:r>
-        <w:rPr>
-          <w:rFonts w:ascii="Times New Roman" w:hAnsi="Times New Roman"/>
-        </w:rPr>
-        <w:t>tivity (Paneri2014).  The precise nature of proton transport through GO is not known, but the i</w:t>
-      </w:r>
-      <w:r>
-        <w:rPr>
-          <w:rFonts w:ascii="Times New Roman" w:hAnsi="Times New Roman"/>
-        </w:rPr>
-        <w:t>n</w:t>
-      </w:r>
-      <w:r>
-        <w:rPr>
-          <w:rFonts w:ascii="Times New Roman" w:hAnsi="Times New Roman"/>
-        </w:rPr>
-        <w:t xml:space="preserve">sensitivity of proton transport to </w:t>
+        <w:t>that reduces pr</w:t>
+      </w:r>
+      <w:r>
+        <w:rPr>
+          <w:rFonts w:ascii="Times New Roman" w:hAnsi="Times New Roman"/>
+        </w:rPr>
+        <w:t>o</w:t>
+      </w:r>
+      <w:r>
+        <w:rPr>
+          <w:rFonts w:ascii="Times New Roman" w:hAnsi="Times New Roman"/>
+        </w:rPr>
+        <w:t xml:space="preserve">ton conductivity (Paneri2014).  The precise nature of proton transport through GO is not known, but the insensitivity of proton transport to </w:t>
       </w:r>
       <w:r>
         <w:rPr>
@@ -1527,13 +1507,54 @@
         <w:rPr>
           <w:rFonts w:ascii="Times New Roman" w:hAnsi="Times New Roman"/>
         </w:rPr>
-        <w:t xml:space="preserve"> in methanol permeability over that same range indicates methanol permeation occurs predominantly at platelet edges.  </w:t>
-      </w:r>
-      <w:r>
-        <w:rPr>
-          <w:rFonts w:ascii="Times New Roman" w:hAnsi="Times New Roman"/>
-        </w:rPr>
-        <w:t xml:space="preserve">We propose to modify the GO </w:t>
+        <w:t xml:space="preserve"> in methanol permeability over that same range indicates methanol permeation occurs predominantly at platelet edges.</w:t>
+      </w:r>
+      <w:r>
+        <w:rPr>
+          <w:rFonts w:ascii="Times New Roman" w:hAnsi="Times New Roman"/>
+        </w:rPr>
+        <w:t xml:space="preserve">  </w:t>
+      </w:r>
+      <w:r>
+        <w:t>Limited work has been done on the che</w:t>
+      </w:r>
+      <w:r>
+        <w:t>m</w:t>
+      </w:r>
+      <w:r>
+        <w:t>ical modification of GO for DMFC membranes. The proposed work addresses two of the three problems: proton conductivity (</w:t>
+      </w:r>
+      <w:proofErr w:type="spellStart"/>
+      <w:r>
+        <w:t>ohmic</w:t>
+      </w:r>
+      <w:proofErr w:type="spellEnd"/>
+      <w:r>
+        <w:t xml:space="preserve"> losses) and methanol crossover (mixed pote</w:t>
+      </w:r>
+      <w:r>
+        <w:t>n</w:t>
+      </w:r>
+      <w:r>
+        <w:t xml:space="preserve">tial losses).  </w:t>
+      </w:r>
+      <w:r>
+        <w:rPr>
+          <w:rFonts w:ascii="Times New Roman" w:hAnsi="Times New Roman"/>
+        </w:rPr>
+        <w:t>We pr</w:t>
+      </w:r>
+      <w:r>
+        <w:rPr>
+          <w:rFonts w:ascii="Times New Roman" w:hAnsi="Times New Roman"/>
+        </w:rPr>
+        <w:t>o</w:t>
+      </w:r>
+      <w:r>
+        <w:rPr>
+          <w:rFonts w:ascii="Times New Roman" w:hAnsi="Times New Roman"/>
+        </w:rPr>
+        <w:t xml:space="preserve">pose to modify the GO </w:t>
       </w:r>
       <w:r>
         <w:rPr>
@@ -1593,76 +1614,111 @@
         <w:rPr>
           <w:rFonts w:ascii="Times New Roman" w:hAnsi="Times New Roman" w:cs="Times New Roman"/>
         </w:rPr>
-        <w:t>resist methanol/water phase separ</w:t>
+        <w:t xml:space="preserve">resist methanol/water phase separation </w:t>
       </w:r>
       <w:r>
         <w:rPr>
           <w:rFonts w:ascii="Times New Roman" w:hAnsi="Times New Roman" w:cs="Times New Roman"/>
         </w:rPr>
+        <w:t>while increasing</w:t>
+      </w:r>
+      <w:r>
+        <w:rPr>
+          <w:rFonts w:ascii="Times New Roman" w:hAnsi="Times New Roman" w:cs="Times New Roman"/>
+        </w:rPr>
+        <w:t xml:space="preserve"> </w:t>
+      </w:r>
+      <w:r>
+        <w:rPr>
+          <w:rFonts w:ascii="Times New Roman" w:hAnsi="Times New Roman" w:cs="Times New Roman"/>
+        </w:rPr>
+        <w:t>proton transport.</w:t>
+      </w:r>
+      <w:r>
+        <w:rPr>
+          <w:rFonts w:ascii="Times New Roman" w:hAnsi="Times New Roman" w:cs="Times New Roman"/>
+        </w:rPr>
+        <w:t xml:space="preserve">  </w:t>
+      </w:r>
+      <w:r>
+        <w:t>Molecular dynamics sim</w:t>
+      </w:r>
+      <w:r>
+        <w:t>u</w:t>
+      </w:r>
+      <w:r>
+        <w:t xml:space="preserve">lations of proton transport </w:t>
+      </w:r>
+      <w:r>
+        <w:t>through</w:t>
+      </w:r>
+      <w:r>
+        <w:t xml:space="preserve"> graphene oxide </w:t>
+      </w:r>
+      <w:r>
+        <w:t>will be used to evaluate the efficacy of chemically modified GO membranes</w:t>
+      </w:r>
+      <w:r>
+        <w:t>.</w:t>
+      </w:r>
+      <w:r>
+        <w:rPr>
+          <w:rFonts w:ascii="Times New Roman" w:hAnsi="Times New Roman" w:cs="Times New Roman"/>
+        </w:rPr>
+        <w:t xml:space="preserve">  </w:t>
+      </w:r>
+      <w:proofErr w:type="gramStart"/>
+      <w:r>
+        <w:rPr>
+          <w:rFonts w:ascii="Times New Roman" w:hAnsi="Times New Roman"/>
+        </w:rPr>
+        <w:t>For</w:t>
+      </w:r>
+      <w:proofErr w:type="gramEnd"/>
+      <w:r>
+        <w:rPr>
+          <w:rFonts w:ascii="Times New Roman" w:hAnsi="Times New Roman"/>
+        </w:rPr>
+        <w:t xml:space="preserve"> DMFC, </w:t>
+      </w:r>
+      <w:r>
+        <w:rPr>
+          <w:rFonts w:ascii="Times New Roman" w:hAnsi="Times New Roman"/>
+        </w:rPr>
+        <w:t>success would be</w:t>
+      </w:r>
+      <w:r>
+        <w:rPr>
+          <w:rFonts w:ascii="Times New Roman" w:hAnsi="Times New Roman"/>
+        </w:rPr>
+        <w:t xml:space="preserve"> an increase in the meth</w:t>
+      </w:r>
+      <w:r>
+        <w:rPr>
+          <w:rFonts w:ascii="Times New Roman" w:hAnsi="Times New Roman"/>
+        </w:rPr>
         <w:t>a</w:t>
       </w:r>
       <w:r>
         <w:rPr>
-          <w:rFonts w:ascii="Times New Roman" w:hAnsi="Times New Roman" w:cs="Times New Roman"/>
-        </w:rPr>
-        <w:t xml:space="preserve">tion </w:t>
-      </w:r>
-      <w:r>
-        <w:rPr>
-          <w:rFonts w:ascii="Times New Roman" w:hAnsi="Times New Roman" w:cs="Times New Roman"/>
-        </w:rPr>
-        <w:t>while increasing</w:t>
-      </w:r>
-      <w:r>
-        <w:rPr>
-          <w:rFonts w:ascii="Times New Roman" w:hAnsi="Times New Roman" w:cs="Times New Roman"/>
+          <w:rFonts w:ascii="Times New Roman" w:hAnsi="Times New Roman"/>
+        </w:rPr>
+        <w:t>nol concentration from 2 to 10 M; a</w:t>
+      </w:r>
+      <w:r>
+        <w:rPr>
+          <w:rFonts w:ascii="Times New Roman" w:hAnsi="Times New Roman"/>
+        </w:rPr>
+        <w:t xml:space="preserve"> decrease</w:t>
+      </w:r>
+      <w:r>
+        <w:rPr>
+          <w:rFonts w:ascii="Times New Roman" w:hAnsi="Times New Roman"/>
         </w:rPr>
         <w:t xml:space="preserve"> </w:t>
       </w:r>
       <w:r>
         <w:rPr>
-          <w:rFonts w:ascii="Times New Roman" w:hAnsi="Times New Roman" w:cs="Times New Roman"/>
-        </w:rPr>
-        <w:t>proton transport.</w:t>
-      </w:r>
-      <w:r>
-        <w:rPr>
-          <w:rFonts w:ascii="Times New Roman" w:hAnsi="Times New Roman" w:cs="Times New Roman"/>
-        </w:rPr>
-        <w:t xml:space="preserve">  </w:t>
-      </w:r>
-      <w:r>
-        <w:rPr>
-          <w:rFonts w:ascii="Times New Roman" w:hAnsi="Times New Roman"/>
-        </w:rPr>
-        <w:t xml:space="preserve">For DMFC, </w:t>
-      </w:r>
-      <w:r>
-        <w:rPr>
-          <w:rFonts w:ascii="Times New Roman" w:hAnsi="Times New Roman"/>
-        </w:rPr>
-        <w:t>success would be</w:t>
-      </w:r>
-      <w:r>
-        <w:rPr>
-          <w:rFonts w:ascii="Times New Roman" w:hAnsi="Times New Roman"/>
-        </w:rPr>
-        <w:t xml:space="preserve"> an increase in the methanol concentration from 2 to 10 M; a</w:t>
-      </w:r>
-      <w:r>
-        <w:rPr>
-          <w:rFonts w:ascii="Times New Roman" w:hAnsi="Times New Roman"/>
-        </w:rPr>
-        <w:t xml:space="preserve"> decrease</w:t>
-      </w:r>
-      <w:r>
-        <w:rPr>
-          <w:rFonts w:ascii="Times New Roman" w:hAnsi="Times New Roman"/>
-        </w:rPr>
-        <w:t xml:space="preserve"> </w:t>
-      </w:r>
-      <w:r>
-        <w:rPr>
           <w:rFonts w:ascii="Times New Roman" w:hAnsi="Times New Roman"/>
         </w:rPr>
         <w:t>in methanol permeability from 50 to 0.25 mA/cm</w:t>
@@ -1690,7 +1746,19 @@
         <w:rPr>
           <w:rFonts w:ascii="Times New Roman" w:hAnsi="Times New Roman"/>
         </w:rPr>
-        <w:t>increase the proton conductivity for GO from 0.0045</w:t>
+        <w:t>increase the pr</w:t>
+      </w:r>
+      <w:r>
+        <w:rPr>
+          <w:rFonts w:ascii="Times New Roman" w:hAnsi="Times New Roman"/>
+        </w:rPr>
+        <w:t>o</w:t>
+      </w:r>
+      <w:r>
+        <w:rPr>
+          <w:rFonts w:ascii="Times New Roman" w:hAnsi="Times New Roman"/>
+        </w:rPr>
+        <w:t>ton conductivity for GO from 0.0045</w:t>
       </w:r>
       <w:r>
         <w:rPr>
@@ -1815,7 +1883,7 @@
                                 </pic:cNvPicPr>
                               </pic:nvPicPr>
                               <pic:blipFill>
-                                <a:blip r:embed="rId58">
+                                <a:blip r:embed="rId62">
                                   <a:extLst>
                                     <a:ext uri="{28A0092B-C50C-407E-A947-70E740481C1C}">
                                       <a14:useLocalDpi xmlns:a14="http://schemas.microsoft.com/office/drawing/2010/main" val="0"/>
@@ -2025,7 +2093,19 @@
         <w:rPr>
           <w:rFonts w:ascii="Times New Roman" w:hAnsi="Times New Roman"/>
         </w:rPr>
-        <w:t xml:space="preserve">PGM activity </w:t>
+        <w:t>P</w:t>
+      </w:r>
+      <w:r>
+        <w:rPr>
+          <w:rFonts w:ascii="Times New Roman" w:hAnsi="Times New Roman"/>
+        </w:rPr>
+        <w:t>latinum group metal (PGM) catalyst</w:t>
+      </w:r>
+      <w:r>
+        <w:rPr>
+          <w:rFonts w:ascii="Times New Roman" w:hAnsi="Times New Roman"/>
+        </w:rPr>
+        <w:t xml:space="preserve"> activity </w:t>
       </w:r>
       <w:r>
         <w:rPr>
@@ -2055,7 +2135,19 @@
         <w:rPr>
           <w:rFonts w:ascii="Times New Roman" w:hAnsi="Times New Roman"/>
         </w:rPr>
-        <w:t xml:space="preserve">substrate (Feng2013a) and by </w:t>
+        <w:t>su</w:t>
+      </w:r>
+      <w:r>
+        <w:rPr>
+          <w:rFonts w:ascii="Times New Roman" w:hAnsi="Times New Roman"/>
+        </w:rPr>
+        <w:t>b</w:t>
+      </w:r>
+      <w:r>
+        <w:rPr>
+          <w:rFonts w:ascii="Times New Roman" w:hAnsi="Times New Roman"/>
+        </w:rPr>
+        <w:t xml:space="preserve">strate (Feng2013a) and by </w:t>
       </w:r>
       <w:r>
         <w:rPr>
@@ -2091,7 +2183,25 @@
         <w:rPr>
           <w:rFonts w:ascii="Times New Roman" w:hAnsi="Times New Roman"/>
         </w:rPr>
-        <w:t>The proposed effort will increase cat</w:t>
+        <w:t xml:space="preserve">The proposed effort will increase catalytic activity by </w:t>
+      </w:r>
+      <w:r>
+        <w:rPr>
+          <w:rFonts w:ascii="Times New Roman" w:hAnsi="Times New Roman"/>
+        </w:rPr>
+        <w:t>optimization of the catalyst synthesis to produce nanoparticles of prescribed morpho</w:t>
+      </w:r>
+      <w:r>
+        <w:rPr>
+          <w:rFonts w:ascii="Times New Roman" w:hAnsi="Times New Roman"/>
+        </w:rPr>
+        <w:t>l</w:t>
+      </w:r>
+      <w:r>
+        <w:rPr>
+          <w:rFonts w:ascii="Times New Roman" w:hAnsi="Times New Roman"/>
+        </w:rPr>
+        <w:t>ogies, shapes and sizes. We will pursue cat</w:t>
       </w:r>
       <w:r>
         <w:rPr>
@@ -2103,473 +2213,485 @@
         <w:rPr>
           <w:rFonts w:ascii="Times New Roman" w:hAnsi="Times New Roman"/>
         </w:rPr>
-        <w:t xml:space="preserve">lytic activity by </w:t>
-      </w:r>
-      <w:r>
-        <w:rPr>
-          <w:rFonts w:ascii="Times New Roman" w:hAnsi="Times New Roman"/>
-        </w:rPr>
-        <w:t>optimization of the catalyst synthesis to produce nanoparticles of pr</w:t>
-      </w:r>
-      <w:r>
-        <w:rPr>
-          <w:rFonts w:ascii="Times New Roman" w:hAnsi="Times New Roman"/>
-        </w:rPr>
-        <w:t>e</w:t>
-      </w:r>
-      <w:r>
-        <w:rPr>
-          <w:rFonts w:ascii="Times New Roman" w:hAnsi="Times New Roman"/>
-        </w:rPr>
-        <w:t xml:space="preserve">scribed morphologies, shapes and sizes. We will pursue catalyst optimization by </w:t>
-      </w:r>
-      <w:r>
-        <w:rPr>
-          <w:rFonts w:ascii="Times New Roman" w:hAnsi="Times New Roman"/>
-        </w:rPr>
-        <w:t>combi</w:t>
-      </w:r>
-      <w:r>
-        <w:rPr>
-          <w:rFonts w:ascii="Times New Roman" w:hAnsi="Times New Roman"/>
+        <w:t xml:space="preserve">lyst optimization by </w:t>
+      </w:r>
+      <w:r>
+        <w:rPr>
+          <w:rFonts w:ascii="Times New Roman" w:hAnsi="Times New Roman"/>
+        </w:rPr>
+        <w:t>combining</w:t>
+      </w:r>
+      <w:r>
+        <w:rPr>
+          <w:rFonts w:ascii="Times New Roman" w:hAnsi="Times New Roman"/>
+        </w:rPr>
+        <w:t xml:space="preserve"> computational tools (synthesis models, simulations of pr</w:t>
+      </w:r>
+      <w:r>
+        <w:rPr>
+          <w:rFonts w:ascii="Times New Roman" w:hAnsi="Times New Roman"/>
+        </w:rPr>
+        <w:t>o</w:t>
+      </w:r>
+      <w:r>
+        <w:rPr>
+          <w:rFonts w:ascii="Times New Roman" w:hAnsi="Times New Roman"/>
+        </w:rPr>
+        <w:t xml:space="preserve">cess </w:t>
+      </w:r>
+      <w:r>
+        <w:rPr>
+          <w:rFonts w:ascii="Times New Roman" w:hAnsi="Times New Roman"/>
+        </w:rPr>
+        <w:t>and</w:t>
+      </w:r>
+      <w:r>
+        <w:rPr>
+          <w:rFonts w:ascii="Times New Roman" w:hAnsi="Times New Roman"/>
+        </w:rPr>
+        <w:t xml:space="preserve"> properties) with synthesis and cha</w:t>
+      </w:r>
+      <w:r>
+        <w:rPr>
+          <w:rFonts w:ascii="Times New Roman" w:hAnsi="Times New Roman"/>
+        </w:rPr>
+        <w:t>r</w:t>
+      </w:r>
+      <w:r>
+        <w:rPr>
+          <w:rFonts w:ascii="Times New Roman" w:hAnsi="Times New Roman"/>
+        </w:rPr>
+        <w:t xml:space="preserve">acterization to </w:t>
+      </w:r>
+      <w:r>
+        <w:rPr>
+          <w:rFonts w:ascii="Times New Roman" w:hAnsi="Times New Roman"/>
+        </w:rPr>
+        <w:t>improve catalyst activity</w:t>
+      </w:r>
+      <w:r>
+        <w:rPr>
+          <w:rFonts w:ascii="Times New Roman" w:hAnsi="Times New Roman"/>
+        </w:rPr>
+        <w:t xml:space="preserve"> and achieve a fundamental unde</w:t>
+      </w:r>
+      <w:r>
+        <w:rPr>
+          <w:rFonts w:ascii="Times New Roman" w:hAnsi="Times New Roman"/>
+        </w:rPr>
+        <w:t>r</w:t>
+      </w:r>
+      <w:r>
+        <w:rPr>
+          <w:rFonts w:ascii="Times New Roman" w:hAnsi="Times New Roman"/>
+        </w:rPr>
+        <w:t xml:space="preserve">standing of their synthesis and/or control over the final product </w:t>
+      </w:r>
+      <w:r>
+        <w:rPr>
+          <w:rFonts w:ascii="Times New Roman" w:hAnsi="Times New Roman"/>
+        </w:rPr>
+        <w:lastRenderedPageBreak/>
+        <w:t>and its catalytic properties</w:t>
+      </w:r>
+      <w:r>
+        <w:rPr>
+          <w:rFonts w:ascii="Times New Roman" w:hAnsi="Times New Roman"/>
+        </w:rPr>
+        <w:t xml:space="preserve"> (</w:t>
+      </w:r>
+      <w:commentRangeStart w:id="6"/>
+      <w:r>
+        <w:rPr>
+          <w:rFonts w:ascii="Times New Roman" w:hAnsi="Times New Roman"/>
+        </w:rPr>
+        <w:t>Leong2014</w:t>
+      </w:r>
+      <w:commentRangeEnd w:id="6"/>
+      <w:r>
+        <w:rPr>
+          <w:rStyle w:val="CommentReference"/>
+        </w:rPr>
+        <w:commentReference w:id="6"/>
+      </w:r>
+      <w:r>
+        <w:rPr>
+          <w:rFonts w:ascii="Times New Roman" w:hAnsi="Times New Roman"/>
+        </w:rPr>
+        <w:t>, example in Fig. 3)</w:t>
+      </w:r>
+      <w:r>
+        <w:rPr>
+          <w:rFonts w:ascii="Times New Roman" w:hAnsi="Times New Roman"/>
+        </w:rPr>
+        <w:t>. The catalytic materials sy</w:t>
+      </w:r>
+      <w:r>
+        <w:rPr>
+          <w:rFonts w:ascii="Times New Roman" w:hAnsi="Times New Roman"/>
+        </w:rPr>
+        <w:t>s</w:t>
+      </w:r>
+      <w:r>
+        <w:rPr>
+          <w:rFonts w:ascii="Times New Roman" w:hAnsi="Times New Roman"/>
+        </w:rPr>
+        <w:t xml:space="preserve">tems to be addressed are metal </w:t>
+      </w:r>
+      <w:r>
+        <w:rPr>
+          <w:rFonts w:ascii="Times New Roman" w:hAnsi="Times New Roman"/>
+        </w:rPr>
+        <w:t>and metal-alloy</w:t>
+      </w:r>
+      <w:r>
+        <w:rPr>
+          <w:rFonts w:ascii="Times New Roman" w:hAnsi="Times New Roman"/>
+        </w:rPr>
+        <w:t xml:space="preserve"> NPs, with or without core-shell morphologies.  These well-defined catalytic sy</w:t>
+      </w:r>
+      <w:r>
+        <w:rPr>
+          <w:rFonts w:ascii="Times New Roman" w:hAnsi="Times New Roman"/>
+        </w:rPr>
+        <w:t>s</w:t>
+      </w:r>
+      <w:r>
+        <w:rPr>
+          <w:rFonts w:ascii="Times New Roman" w:hAnsi="Times New Roman"/>
+        </w:rPr>
+        <w:t>tems are ideal for linking experiments and modeling, providing controlled systems for building sele</w:t>
+      </w:r>
+      <w:r>
+        <w:rPr>
+          <w:rFonts w:ascii="Times New Roman" w:hAnsi="Times New Roman"/>
+        </w:rPr>
+        <w:t>c</w:t>
+      </w:r>
+      <w:r>
+        <w:rPr>
+          <w:rFonts w:ascii="Times New Roman" w:hAnsi="Times New Roman"/>
+        </w:rPr>
+        <w:t xml:space="preserve">tive and complex functionalities. </w:t>
+      </w:r>
+      <w:r>
+        <w:rPr>
+          <w:rFonts w:ascii="Times New Roman" w:hAnsi="Times New Roman"/>
+        </w:rPr>
+        <w:t xml:space="preserve"> </w:t>
+      </w:r>
+      <w:r>
+        <w:rPr>
+          <w:rFonts w:ascii="Times New Roman" w:hAnsi="Times New Roman"/>
+        </w:rPr>
+        <w:t xml:space="preserve">The proposed effort will increase catalyst stability by lowering the solubility of </w:t>
+      </w:r>
+      <w:proofErr w:type="spellStart"/>
+      <w:r>
+        <w:rPr>
+          <w:rFonts w:ascii="Times New Roman" w:hAnsi="Times New Roman"/>
+        </w:rPr>
+        <w:t>Ru</w:t>
+      </w:r>
+      <w:proofErr w:type="spellEnd"/>
+      <w:r>
+        <w:rPr>
+          <w:rFonts w:ascii="Times New Roman" w:hAnsi="Times New Roman"/>
+        </w:rPr>
+        <w:t xml:space="preserve"> in acidic media. </w:t>
+      </w:r>
+      <w:r>
+        <w:rPr>
+          <w:rFonts w:ascii="Times New Roman" w:hAnsi="Times New Roman" w:cs="Times New Roman"/>
+        </w:rPr>
+        <w:t>Our team has extensive exper</w:t>
+      </w:r>
+      <w:r>
+        <w:rPr>
+          <w:rFonts w:ascii="Times New Roman" w:hAnsi="Times New Roman" w:cs="Times New Roman"/>
+        </w:rPr>
+        <w:t>i</w:t>
+      </w:r>
+      <w:r>
+        <w:rPr>
+          <w:rFonts w:ascii="Times New Roman" w:hAnsi="Times New Roman" w:cs="Times New Roman"/>
+        </w:rPr>
+        <w:t xml:space="preserve">ence in </w:t>
+      </w:r>
+      <w:proofErr w:type="spellStart"/>
+      <w:r>
+        <w:rPr>
+          <w:rFonts w:ascii="Times New Roman" w:hAnsi="Times New Roman" w:cs="Times New Roman"/>
+        </w:rPr>
+        <w:t>Pt-Ru</w:t>
+      </w:r>
+      <w:proofErr w:type="spellEnd"/>
+      <w:r>
+        <w:rPr>
+          <w:rFonts w:ascii="Times New Roman" w:hAnsi="Times New Roman" w:cs="Times New Roman"/>
+        </w:rPr>
+        <w:t xml:space="preserve"> deposition including wet chemical reduction (WCR), ALD, and sputtering.</w:t>
+      </w:r>
+      <w:r>
+        <w:rPr>
+          <w:rFonts w:ascii="Times New Roman" w:hAnsi="Times New Roman" w:cs="Times New Roman"/>
+        </w:rPr>
+        <w:t xml:space="preserve">  </w:t>
+      </w:r>
+      <w:r>
+        <w:rPr>
+          <w:rFonts w:ascii="Times New Roman" w:hAnsi="Times New Roman"/>
+        </w:rPr>
+        <w:t>In a</w:t>
+      </w:r>
+      <w:r>
+        <w:rPr>
+          <w:rFonts w:ascii="Times New Roman" w:hAnsi="Times New Roman"/>
+        </w:rPr>
+        <w:t>d</w:t>
+      </w:r>
+      <w:r>
+        <w:rPr>
+          <w:rFonts w:ascii="Times New Roman" w:hAnsi="Times New Roman"/>
+        </w:rPr>
+        <w:t>dition to technical challen</w:t>
+      </w:r>
+      <w:r>
+        <w:rPr>
+          <w:rFonts w:ascii="Times New Roman" w:hAnsi="Times New Roman"/>
+        </w:rPr>
+        <w:t>g</w:t>
+      </w:r>
+      <w:r>
+        <w:rPr>
+          <w:rFonts w:ascii="Times New Roman" w:hAnsi="Times New Roman"/>
+        </w:rPr>
+        <w:t xml:space="preserve">es, catalyst cost </w:t>
+      </w:r>
+      <w:r>
+        <w:rPr>
+          <w:rFonts w:ascii="Times New Roman" w:hAnsi="Times New Roman"/>
+        </w:rPr>
+        <w:t>poses a significant economic challenge</w:t>
+      </w:r>
+      <w:r>
+        <w:rPr>
+          <w:rFonts w:ascii="Times New Roman" w:hAnsi="Times New Roman"/>
+        </w:rPr>
+        <w:t>.</w:t>
+      </w:r>
+      <w:r>
+        <w:rPr>
+          <w:rFonts w:ascii="Times New Roman" w:hAnsi="Times New Roman"/>
+        </w:rPr>
+        <w:t xml:space="preserve"> </w:t>
+      </w:r>
+      <w:r>
+        <w:rPr>
+          <w:rFonts w:ascii="Times New Roman" w:hAnsi="Times New Roman"/>
+        </w:rPr>
+        <w:t xml:space="preserve"> </w:t>
+      </w:r>
+      <w:r>
+        <w:rPr>
+          <w:rFonts w:ascii="Times New Roman" w:hAnsi="Times New Roman"/>
+        </w:rPr>
+        <w:t>Both anode and cathode</w:t>
+      </w:r>
+      <w:r>
+        <w:rPr>
+          <w:rFonts w:ascii="Times New Roman" w:hAnsi="Times New Roman"/>
+        </w:rPr>
+        <w:t xml:space="preserve"> require </w:t>
+      </w:r>
+      <w:r>
+        <w:rPr>
+          <w:rFonts w:ascii="Times New Roman" w:hAnsi="Times New Roman"/>
+        </w:rPr>
+        <w:t>PGM</w:t>
+      </w:r>
+      <w:r>
+        <w:rPr>
+          <w:rFonts w:ascii="Times New Roman" w:hAnsi="Times New Roman"/>
+        </w:rPr>
+        <w:t xml:space="preserve"> catal</w:t>
+      </w:r>
+      <w:r>
+        <w:rPr>
+          <w:rFonts w:ascii="Times New Roman" w:hAnsi="Times New Roman"/>
+        </w:rPr>
+        <w:t xml:space="preserve">ysts.  </w:t>
+      </w:r>
+      <w:r>
+        <w:rPr>
+          <w:rFonts w:ascii="Times New Roman" w:hAnsi="Times New Roman"/>
+        </w:rPr>
+        <w:t>L</w:t>
+      </w:r>
+      <w:r>
+        <w:rPr>
+          <w:rFonts w:ascii="Times New Roman" w:hAnsi="Times New Roman"/>
+        </w:rPr>
+        <w:t>oading levels</w:t>
+      </w:r>
+      <w:r>
+        <w:rPr>
+          <w:rFonts w:ascii="Times New Roman" w:hAnsi="Times New Roman"/>
+        </w:rPr>
+        <w:t xml:space="preserve"> of</w:t>
+      </w:r>
+      <w:r>
+        <w:rPr>
+          <w:rFonts w:ascii="Times New Roman" w:hAnsi="Times New Roman"/>
+        </w:rPr>
+        <w:t xml:space="preserve"> 2</w:t>
+      </w:r>
+      <w:proofErr w:type="gramStart"/>
+      <w:r>
+        <w:rPr>
+          <w:rFonts w:ascii="Times New Roman" w:hAnsi="Times New Roman"/>
+        </w:rPr>
+        <w:t>.5 mg/</w:t>
+      </w:r>
+      <w:proofErr w:type="gramEnd"/>
+      <w:r>
+        <w:rPr>
+          <w:rFonts w:ascii="Times New Roman" w:hAnsi="Times New Roman"/>
+        </w:rPr>
+        <w:t>cm</w:t>
+      </w:r>
+      <w:r>
+        <w:rPr>
+          <w:rFonts w:ascii="Times New Roman" w:hAnsi="Times New Roman"/>
+          <w:vertAlign w:val="superscript"/>
+        </w:rPr>
+        <w:t>2</w:t>
+      </w:r>
+      <w:r>
+        <w:rPr>
+          <w:rFonts w:ascii="Times New Roman" w:hAnsi="Times New Roman"/>
+        </w:rPr>
+        <w:t xml:space="preserve"> account for a price of $1366/kW</w:t>
+      </w:r>
+      <w:r>
+        <w:rPr>
+          <w:rFonts w:ascii="Times New Roman" w:hAnsi="Times New Roman"/>
+        </w:rPr>
+        <w:t xml:space="preserve"> (</w:t>
+      </w:r>
+      <w:proofErr w:type="spellStart"/>
+      <w:r>
+        <w:rPr>
+          <w:rFonts w:ascii="Times New Roman" w:hAnsi="Times New Roman"/>
+        </w:rPr>
+        <w:t>Pt</w:t>
+      </w:r>
+      <w:proofErr w:type="spellEnd"/>
+      <w:r>
+        <w:rPr>
+          <w:rFonts w:ascii="Times New Roman" w:hAnsi="Times New Roman"/>
+        </w:rPr>
+        <w:t xml:space="preserve">: </w:t>
+      </w:r>
+      <w:r>
+        <w:rPr>
+          <w:rFonts w:ascii="Times New Roman" w:hAnsi="Times New Roman"/>
+        </w:rPr>
+        <w:t>$1162/</w:t>
+      </w:r>
+      <w:proofErr w:type="spellStart"/>
+      <w:r>
+        <w:rPr>
+          <w:rFonts w:ascii="Times New Roman" w:hAnsi="Times New Roman"/>
+        </w:rPr>
+        <w:t>oz</w:t>
+      </w:r>
+      <w:proofErr w:type="spellEnd"/>
+      <w:r>
+        <w:rPr>
+          <w:rFonts w:ascii="Times New Roman" w:hAnsi="Times New Roman"/>
+        </w:rPr>
+        <w:t>)</w:t>
+      </w:r>
+      <w:r>
+        <w:rPr>
+          <w:rFonts w:ascii="Times New Roman" w:hAnsi="Times New Roman"/>
+        </w:rPr>
+        <w:t xml:space="preserve">. </w:t>
+      </w:r>
+      <w:r>
+        <w:rPr>
+          <w:rFonts w:ascii="Times New Roman" w:hAnsi="Times New Roman"/>
+        </w:rPr>
+        <w:t xml:space="preserve"> T</w:t>
+      </w:r>
+      <w:r>
+        <w:rPr>
+          <w:rFonts w:ascii="Times New Roman" w:hAnsi="Times New Roman"/>
+        </w:rPr>
+        <w:t>o reduce</w:t>
+      </w:r>
+      <w:r>
+        <w:rPr>
+          <w:rFonts w:ascii="Times New Roman" w:hAnsi="Times New Roman" w:cs="Times New Roman"/>
+        </w:rPr>
+        <w:t xml:space="preserve"> catalytic </w:t>
+      </w:r>
+      <w:r>
+        <w:rPr>
+          <w:rFonts w:ascii="Times New Roman" w:hAnsi="Times New Roman"/>
+        </w:rPr>
+        <w:t>loading</w:t>
+      </w:r>
+      <w:r>
+        <w:rPr>
+          <w:rFonts w:ascii="Times New Roman" w:hAnsi="Times New Roman"/>
+        </w:rPr>
+        <w:t>, and bring the price below competing technologies</w:t>
+      </w:r>
+      <w:r>
+        <w:rPr>
+          <w:rFonts w:ascii="Times New Roman" w:hAnsi="Times New Roman"/>
+        </w:rPr>
+        <w:t xml:space="preserve">, </w:t>
+      </w:r>
+      <w:r>
+        <w:rPr>
+          <w:rFonts w:ascii="Times New Roman" w:hAnsi="Times New Roman" w:cs="Times New Roman"/>
+        </w:rPr>
+        <w:t>we</w:t>
+      </w:r>
+      <w:r>
+        <w:rPr>
+          <w:rFonts w:ascii="Times New Roman" w:hAnsi="Times New Roman" w:cs="Times New Roman"/>
+        </w:rPr>
+        <w:t xml:space="preserve"> will also investigate the targeted growth of </w:t>
+      </w:r>
+      <w:proofErr w:type="spellStart"/>
+      <w:r>
+        <w:rPr>
+          <w:rFonts w:ascii="Times New Roman" w:hAnsi="Times New Roman" w:cs="Times New Roman"/>
+        </w:rPr>
+        <w:t>Pt</w:t>
+      </w:r>
+      <w:proofErr w:type="spellEnd"/>
+      <w:r>
+        <w:rPr>
+          <w:rFonts w:ascii="Times New Roman" w:hAnsi="Times New Roman" w:cs="Times New Roman"/>
+        </w:rPr>
+        <w:t xml:space="preserve"> to GO surface defects using ALD, localizing catalyst deposition to the ce</w:t>
+      </w:r>
+      <w:r>
+        <w:rPr>
+          <w:rFonts w:ascii="Times New Roman" w:hAnsi="Times New Roman" w:cs="Times New Roman"/>
         </w:rPr>
         <w:t>n</w:t>
       </w:r>
       <w:r>
         <w:rPr>
-          <w:rFonts w:ascii="Times New Roman" w:hAnsi="Times New Roman"/>
-        </w:rPr>
-        <w:t>ing</w:t>
-      </w:r>
-      <w:r>
-        <w:rPr>
-          <w:rFonts w:ascii="Times New Roman" w:hAnsi="Times New Roman"/>
-        </w:rPr>
-        <w:t xml:space="preserve"> computational tools (sy</w:t>
-      </w:r>
-      <w:r>
-        <w:rPr>
-          <w:rFonts w:ascii="Times New Roman" w:hAnsi="Times New Roman"/>
-        </w:rPr>
-        <w:t>n</w:t>
-      </w:r>
-      <w:r>
-        <w:rPr>
-          <w:rFonts w:ascii="Times New Roman" w:hAnsi="Times New Roman"/>
-        </w:rPr>
-        <w:t xml:space="preserve">thesis models, simulations of process </w:t>
-      </w:r>
-      <w:r>
-        <w:rPr>
-          <w:rFonts w:ascii="Times New Roman" w:hAnsi="Times New Roman"/>
-        </w:rPr>
-        <w:t>and</w:t>
-      </w:r>
-      <w:r>
-        <w:rPr>
-          <w:rFonts w:ascii="Times New Roman" w:hAnsi="Times New Roman"/>
-        </w:rPr>
-        <w:t xml:space="preserve"> properties) with synthesis and characterization to </w:t>
-      </w:r>
-      <w:r>
-        <w:rPr>
-          <w:rFonts w:ascii="Times New Roman" w:hAnsi="Times New Roman"/>
-        </w:rPr>
-        <w:t>improve ca</w:t>
-      </w:r>
-      <w:r>
-        <w:rPr>
-          <w:rFonts w:ascii="Times New Roman" w:hAnsi="Times New Roman"/>
-        </w:rPr>
-        <w:t>t</w:t>
-      </w:r>
-      <w:r>
-        <w:rPr>
-          <w:rFonts w:ascii="Times New Roman" w:hAnsi="Times New Roman"/>
-        </w:rPr>
-        <w:t>alyst activity</w:t>
-      </w:r>
-      <w:r>
-        <w:rPr>
-          <w:rFonts w:ascii="Times New Roman" w:hAnsi="Times New Roman"/>
-        </w:rPr>
-        <w:t xml:space="preserve"> and achieve a fundamental u</w:t>
-      </w:r>
-      <w:r>
-        <w:rPr>
-          <w:rFonts w:ascii="Times New Roman" w:hAnsi="Times New Roman"/>
-        </w:rPr>
-        <w:t>n</w:t>
-      </w:r>
-      <w:r>
-        <w:rPr>
-          <w:rFonts w:ascii="Times New Roman" w:hAnsi="Times New Roman"/>
-        </w:rPr>
-        <w:t>derstanding of their synthesis and/or control over the final product and its catalytic prope</w:t>
-      </w:r>
-      <w:r>
-        <w:rPr>
-          <w:rFonts w:ascii="Times New Roman" w:hAnsi="Times New Roman"/>
-        </w:rPr>
-        <w:t>r</w:t>
-      </w:r>
-      <w:r>
-        <w:rPr>
-          <w:rFonts w:ascii="Times New Roman" w:hAnsi="Times New Roman"/>
-        </w:rPr>
-        <w:t>ties</w:t>
-      </w:r>
-      <w:r>
-        <w:rPr>
-          <w:rFonts w:ascii="Times New Roman" w:hAnsi="Times New Roman"/>
-        </w:rPr>
-        <w:t xml:space="preserve"> (</w:t>
-      </w:r>
-      <w:commentRangeStart w:id="6"/>
-      <w:r>
-        <w:rPr>
-          <w:rFonts w:ascii="Times New Roman" w:hAnsi="Times New Roman"/>
-        </w:rPr>
-        <w:t>Leong2014</w:t>
-      </w:r>
-      <w:commentRangeEnd w:id="6"/>
-      <w:r>
-        <w:rPr>
-          <w:rStyle w:val="CommentReference"/>
-        </w:rPr>
-        <w:commentReference w:id="6"/>
-      </w:r>
-      <w:r>
-        <w:rPr>
-          <w:rFonts w:ascii="Times New Roman" w:hAnsi="Times New Roman"/>
-        </w:rPr>
-        <w:t>, example in Fig. 3)</w:t>
-      </w:r>
-      <w:r>
-        <w:rPr>
-          <w:rFonts w:ascii="Times New Roman" w:hAnsi="Times New Roman"/>
-        </w:rPr>
-        <w:t>. The cat</w:t>
-      </w:r>
-      <w:r>
-        <w:rPr>
-          <w:rFonts w:ascii="Times New Roman" w:hAnsi="Times New Roman"/>
-        </w:rPr>
-        <w:t>a</w:t>
-      </w:r>
-      <w:r>
-        <w:rPr>
-          <w:rFonts w:ascii="Times New Roman" w:hAnsi="Times New Roman"/>
-        </w:rPr>
-        <w:t xml:space="preserve">lytic materials systems to be addressed are metal </w:t>
-      </w:r>
-      <w:r>
-        <w:rPr>
-          <w:rFonts w:ascii="Times New Roman" w:hAnsi="Times New Roman"/>
-        </w:rPr>
-        <w:t>and metal-alloy</w:t>
-      </w:r>
-      <w:r>
-        <w:rPr>
-          <w:rFonts w:ascii="Times New Roman" w:hAnsi="Times New Roman"/>
-        </w:rPr>
-        <w:t xml:space="preserve"> NPs, with or without core-shell morphologies.  These well-defined catalytic systems are ideal for linking exper</w:t>
-      </w:r>
-      <w:r>
-        <w:rPr>
-          <w:rFonts w:ascii="Times New Roman" w:hAnsi="Times New Roman"/>
-        </w:rPr>
-        <w:t>i</w:t>
-      </w:r>
-      <w:r>
-        <w:rPr>
-          <w:rFonts w:ascii="Times New Roman" w:hAnsi="Times New Roman"/>
-        </w:rPr>
-        <w:lastRenderedPageBreak/>
-        <w:t>ments and modeling, providing controlled systems for building selective and complex functiona</w:t>
-      </w:r>
-      <w:r>
-        <w:rPr>
-          <w:rFonts w:ascii="Times New Roman" w:hAnsi="Times New Roman"/>
-        </w:rPr>
-        <w:t>l</w:t>
-      </w:r>
-      <w:r>
-        <w:rPr>
-          <w:rFonts w:ascii="Times New Roman" w:hAnsi="Times New Roman"/>
-        </w:rPr>
-        <w:t xml:space="preserve">ities. </w:t>
-      </w:r>
-      <w:r>
-        <w:rPr>
-          <w:rFonts w:ascii="Times New Roman" w:hAnsi="Times New Roman"/>
-        </w:rPr>
-        <w:t xml:space="preserve"> </w:t>
-      </w:r>
-      <w:r>
-        <w:rPr>
-          <w:rFonts w:ascii="Times New Roman" w:hAnsi="Times New Roman"/>
-        </w:rPr>
-        <w:t xml:space="preserve">The proposed effort will increase catalyst stability by lowering the solubility of </w:t>
-      </w:r>
-      <w:proofErr w:type="spellStart"/>
-      <w:r>
-        <w:rPr>
-          <w:rFonts w:ascii="Times New Roman" w:hAnsi="Times New Roman"/>
-        </w:rPr>
-        <w:t>Ru</w:t>
-      </w:r>
-      <w:proofErr w:type="spellEnd"/>
-      <w:r>
-        <w:rPr>
-          <w:rFonts w:ascii="Times New Roman" w:hAnsi="Times New Roman"/>
-        </w:rPr>
-        <w:t xml:space="preserve"> in aci</w:t>
-      </w:r>
-      <w:r>
-        <w:rPr>
-          <w:rFonts w:ascii="Times New Roman" w:hAnsi="Times New Roman"/>
-        </w:rPr>
-        <w:t>d</w:t>
-      </w:r>
-      <w:r>
-        <w:rPr>
-          <w:rFonts w:ascii="Times New Roman" w:hAnsi="Times New Roman"/>
-        </w:rPr>
-        <w:t xml:space="preserve">ic media. </w:t>
-      </w:r>
-      <w:r>
-        <w:rPr>
           <w:rFonts w:ascii="Times New Roman" w:hAnsi="Times New Roman" w:cs="Times New Roman"/>
         </w:rPr>
-        <w:t xml:space="preserve">Our team has extensive experience in </w:t>
-      </w:r>
-      <w:proofErr w:type="spellStart"/>
-      <w:r>
-        <w:rPr>
-          <w:rFonts w:ascii="Times New Roman" w:hAnsi="Times New Roman" w:cs="Times New Roman"/>
-        </w:rPr>
-        <w:t>Pt-Ru</w:t>
-      </w:r>
-      <w:proofErr w:type="spellEnd"/>
-      <w:r>
-        <w:rPr>
-          <w:rFonts w:ascii="Times New Roman" w:hAnsi="Times New Roman" w:cs="Times New Roman"/>
-        </w:rPr>
-        <w:t xml:space="preserve"> deposition including wet chemical redu</w:t>
-      </w:r>
-      <w:r>
-        <w:rPr>
-          <w:rFonts w:ascii="Times New Roman" w:hAnsi="Times New Roman" w:cs="Times New Roman"/>
-        </w:rPr>
-        <w:t>c</w:t>
-      </w:r>
-      <w:r>
-        <w:rPr>
-          <w:rFonts w:ascii="Times New Roman" w:hAnsi="Times New Roman" w:cs="Times New Roman"/>
-        </w:rPr>
-        <w:t>tion (WCR), ALD, and sputtering.</w:t>
-      </w:r>
-      <w:r>
-        <w:rPr>
-          <w:rFonts w:ascii="Times New Roman" w:hAnsi="Times New Roman" w:cs="Times New Roman"/>
-        </w:rPr>
-        <w:t xml:space="preserve">  </w:t>
-      </w:r>
-      <w:r>
-        <w:rPr>
-          <w:rFonts w:ascii="Times New Roman" w:hAnsi="Times New Roman"/>
-        </w:rPr>
-        <w:t>In addition to technical challenges, economic challenges exist that impede DMFC commercialization.  Among these, catalyst cost plays a major role</w:t>
-      </w:r>
-      <w:r>
-        <w:rPr>
-          <w:rFonts w:ascii="Times New Roman" w:hAnsi="Times New Roman"/>
-        </w:rPr>
-        <w:t>.</w:t>
-      </w:r>
-      <w:r>
-        <w:rPr>
-          <w:rFonts w:ascii="Times New Roman" w:hAnsi="Times New Roman"/>
-        </w:rPr>
-        <w:t xml:space="preserve"> </w:t>
-      </w:r>
-      <w:r>
-        <w:rPr>
-          <w:rFonts w:ascii="Times New Roman" w:hAnsi="Times New Roman"/>
-        </w:rPr>
-        <w:t xml:space="preserve"> </w:t>
-      </w:r>
-      <w:r>
-        <w:rPr>
-          <w:rFonts w:ascii="Times New Roman" w:hAnsi="Times New Roman"/>
-        </w:rPr>
-        <w:t>Both a</w:t>
-      </w:r>
-      <w:r>
-        <w:rPr>
-          <w:rFonts w:ascii="Times New Roman" w:hAnsi="Times New Roman"/>
-        </w:rPr>
-        <w:t>n</w:t>
-      </w:r>
-      <w:r>
-        <w:rPr>
-          <w:rFonts w:ascii="Times New Roman" w:hAnsi="Times New Roman"/>
-        </w:rPr>
-        <w:t>ode and cat</w:t>
-      </w:r>
-      <w:r>
-        <w:rPr>
-          <w:rFonts w:ascii="Times New Roman" w:hAnsi="Times New Roman"/>
-        </w:rPr>
-        <w:t>h</w:t>
-      </w:r>
-      <w:r>
-        <w:rPr>
-          <w:rFonts w:ascii="Times New Roman" w:hAnsi="Times New Roman"/>
-        </w:rPr>
-        <w:t>ode</w:t>
-      </w:r>
-      <w:r>
-        <w:rPr>
-          <w:rFonts w:ascii="Times New Roman" w:hAnsi="Times New Roman"/>
-        </w:rPr>
-        <w:t xml:space="preserve"> require platinum and platinum-group metal catal</w:t>
-      </w:r>
-      <w:r>
-        <w:rPr>
-          <w:rFonts w:ascii="Times New Roman" w:hAnsi="Times New Roman"/>
-        </w:rPr>
-        <w:t xml:space="preserve">ysts.  </w:t>
-      </w:r>
-      <w:r>
-        <w:rPr>
-          <w:rFonts w:ascii="Times New Roman" w:hAnsi="Times New Roman"/>
-        </w:rPr>
-        <w:t>L</w:t>
-      </w:r>
-      <w:r>
-        <w:rPr>
-          <w:rFonts w:ascii="Times New Roman" w:hAnsi="Times New Roman"/>
-        </w:rPr>
-        <w:t>oading levels</w:t>
-      </w:r>
-      <w:r>
-        <w:rPr>
-          <w:rFonts w:ascii="Times New Roman" w:hAnsi="Times New Roman"/>
-        </w:rPr>
-        <w:t xml:space="preserve"> of</w:t>
-      </w:r>
-      <w:r>
-        <w:rPr>
-          <w:rFonts w:ascii="Times New Roman" w:hAnsi="Times New Roman"/>
-        </w:rPr>
-        <w:t xml:space="preserve"> 2.5 mg/cm</w:t>
-      </w:r>
-      <w:r>
-        <w:rPr>
-          <w:rFonts w:ascii="Times New Roman" w:hAnsi="Times New Roman"/>
-          <w:vertAlign w:val="superscript"/>
-        </w:rPr>
-        <w:t>2</w:t>
-      </w:r>
-      <w:r>
-        <w:rPr>
-          <w:rFonts w:ascii="Times New Roman" w:hAnsi="Times New Roman"/>
-        </w:rPr>
-        <w:t xml:space="preserve"> on each catalyst laye</w:t>
-      </w:r>
-      <w:r>
-        <w:rPr>
-          <w:rFonts w:ascii="Times New Roman" w:hAnsi="Times New Roman"/>
-        </w:rPr>
-        <w:t>r</w:t>
-      </w:r>
-      <w:r>
-        <w:rPr>
-          <w:rFonts w:ascii="Times New Roman" w:hAnsi="Times New Roman"/>
-        </w:rPr>
-        <w:t xml:space="preserve"> account for a price of $1366/kW, based on platinum at $1162/oz.  At this cost, the price per kilowatt is </w:t>
-      </w:r>
-      <w:r>
-        <w:rPr>
-          <w:rFonts w:ascii="Times New Roman" w:hAnsi="Times New Roman"/>
-        </w:rPr>
-        <w:t>higher than</w:t>
-      </w:r>
-      <w:r>
-        <w:rPr>
-          <w:rFonts w:ascii="Times New Roman" w:hAnsi="Times New Roman"/>
-        </w:rPr>
-        <w:t xml:space="preserve"> existing lithium ion batteries (Kararudin2009), </w:t>
-      </w:r>
-      <w:r>
-        <w:rPr>
-          <w:rFonts w:ascii="Times New Roman" w:hAnsi="Times New Roman"/>
-        </w:rPr>
-        <w:t>and</w:t>
-      </w:r>
-      <w:r>
-        <w:rPr>
-          <w:rFonts w:ascii="Times New Roman" w:hAnsi="Times New Roman"/>
-        </w:rPr>
-        <w:t xml:space="preserve"> does not provide a sufficient cost-reduction incentive to justify changing technologies.</w:t>
-      </w:r>
-      <w:r>
-        <w:rPr>
-          <w:rFonts w:ascii="Times New Roman" w:hAnsi="Times New Roman"/>
-        </w:rPr>
-        <w:t xml:space="preserve">  Therefore to r</w:t>
-      </w:r>
-      <w:r>
-        <w:rPr>
-          <w:rFonts w:ascii="Times New Roman" w:hAnsi="Times New Roman"/>
-        </w:rPr>
-        <w:t>e</w:t>
-      </w:r>
-      <w:r>
-        <w:rPr>
-          <w:rFonts w:ascii="Times New Roman" w:hAnsi="Times New Roman"/>
-        </w:rPr>
-        <w:t>duce</w:t>
-      </w:r>
-      <w:r>
-        <w:rPr>
-          <w:rFonts w:ascii="Times New Roman" w:hAnsi="Times New Roman" w:cs="Times New Roman"/>
-        </w:rPr>
-        <w:t xml:space="preserve"> catalytic </w:t>
-      </w:r>
-      <w:r>
-        <w:rPr>
-          <w:rFonts w:ascii="Times New Roman" w:hAnsi="Times New Roman"/>
-        </w:rPr>
-        <w:t xml:space="preserve">loading, </w:t>
-      </w:r>
-      <w:r>
-        <w:rPr>
-          <w:rFonts w:ascii="Times New Roman" w:hAnsi="Times New Roman" w:cs="Times New Roman"/>
-        </w:rPr>
-        <w:t>we</w:t>
-      </w:r>
-      <w:r>
-        <w:rPr>
-          <w:rFonts w:ascii="Times New Roman" w:hAnsi="Times New Roman" w:cs="Times New Roman"/>
-        </w:rPr>
-        <w:t xml:space="preserve"> will also investigate the targeted growth of </w:t>
-      </w:r>
-      <w:proofErr w:type="spellStart"/>
-      <w:r>
-        <w:rPr>
-          <w:rFonts w:ascii="Times New Roman" w:hAnsi="Times New Roman" w:cs="Times New Roman"/>
-        </w:rPr>
-        <w:t>Pt</w:t>
-      </w:r>
-      <w:proofErr w:type="spellEnd"/>
-      <w:r>
-        <w:rPr>
-          <w:rFonts w:ascii="Times New Roman" w:hAnsi="Times New Roman" w:cs="Times New Roman"/>
-        </w:rPr>
-        <w:t xml:space="preserve"> to GO surface defects using ALD, localizing catalyst deposition to the centers of proton transport.</w:t>
+        <w:t>ters of proton transport.</w:t>
       </w:r>
     </w:p>
     <w:p>
@@ -2956,7 +3078,19 @@
         <w:rPr>
           <w:rFonts w:ascii="Times New Roman" w:hAnsi="Times New Roman"/>
         </w:rPr>
-        <w:t xml:space="preserve">With these electrolytes, the maximum resistance is observed at the cathode/sulfide electrolyte interfaces. </w:t>
+        <w:t>With these electr</w:t>
+      </w:r>
+      <w:r>
+        <w:rPr>
+          <w:rFonts w:ascii="Times New Roman" w:hAnsi="Times New Roman"/>
+        </w:rPr>
+        <w:t>o</w:t>
+      </w:r>
+      <w:r>
+        <w:rPr>
+          <w:rFonts w:ascii="Times New Roman" w:hAnsi="Times New Roman"/>
+        </w:rPr>
+        <w:t xml:space="preserve">lytes, the maximum resistance is observed at the cathode/sulfide electrolyte interfaces. </w:t>
       </w:r>
       <w:r>
         <w:rPr>
@@ -2980,59 +3114,25 @@
         <w:rPr>
           <w:rFonts w:ascii="Times New Roman" w:hAnsi="Times New Roman"/>
         </w:rPr>
-        <w:t>improved electrode – specifically cathode – contact with the electrolyte</w:t>
-      </w:r>
-      <w:r>
-        <w:rPr>
-          <w:rFonts w:ascii="Times New Roman" w:hAnsi="Times New Roman"/>
-        </w:rPr>
-        <w:t>.  Others include</w:t>
-      </w:r>
-      <w:r>
-        <w:rPr>
-          <w:rFonts w:ascii="Times New Roman" w:hAnsi="Times New Roman"/>
-        </w:rPr>
-        <w:t xml:space="preserve"> </w:t>
-      </w:r>
-      <w:r>
-        <w:rPr>
-          <w:rFonts w:ascii="Times New Roman" w:hAnsi="Times New Roman"/>
-        </w:rPr>
-        <w:t xml:space="preserve">increasing the </w:t>
-      </w:r>
-      <w:r>
-        <w:rPr>
-          <w:rFonts w:ascii="Times New Roman" w:hAnsi="Times New Roman"/>
-        </w:rPr>
-        <w:t xml:space="preserve">energy density from 250 to 400 </w:t>
-      </w:r>
-      <w:proofErr w:type="spellStart"/>
-      <w:r>
-        <w:rPr>
-          <w:rFonts w:ascii="Times New Roman" w:hAnsi="Times New Roman"/>
-        </w:rPr>
-        <w:t>Wh</w:t>
-      </w:r>
-      <w:proofErr w:type="spellEnd"/>
-      <w:r>
-        <w:rPr>
-          <w:rFonts w:ascii="Times New Roman" w:hAnsi="Times New Roman"/>
-        </w:rPr>
-        <w:t>/L</w:t>
-      </w:r>
-      <w:proofErr w:type="gramStart"/>
-      <w:r>
-        <w:rPr>
-          <w:rFonts w:ascii="Times New Roman" w:hAnsi="Times New Roman"/>
-        </w:rPr>
-        <w:t>;</w:t>
-      </w:r>
-      <w:proofErr w:type="gramEnd"/>
-      <w:r>
-        <w:rPr>
-          <w:rFonts w:ascii="Times New Roman" w:hAnsi="Times New Roman"/>
-        </w:rPr>
-        <w:t xml:space="preserve"> and a cost reduction from $1450/kWh to $1000/kWh (Kararudin2009).</w:t>
+        <w:t>improved electrode – specifically cathode – co</w:t>
+      </w:r>
+      <w:r>
+        <w:rPr>
+          <w:rFonts w:ascii="Times New Roman" w:hAnsi="Times New Roman"/>
+        </w:rPr>
+        <w:t>n</w:t>
+      </w:r>
+      <w:r>
+        <w:rPr>
+          <w:rFonts w:ascii="Times New Roman" w:hAnsi="Times New Roman"/>
+        </w:rPr>
+        <w:t>tact with the electrolyte</w:t>
+      </w:r>
+      <w:r>
+        <w:rPr>
+          <w:rFonts w:ascii="Times New Roman" w:hAnsi="Times New Roman"/>
+        </w:rPr>
+        <w:t>.</w:t>
       </w:r>
     </w:p>
     <w:p>
@@ -3166,252 +3266,103 @@
         <w:t xml:space="preserve"> membranes</w:t>
       </w:r>
       <w:r>
-        <w:t xml:space="preserve">. </w:t>
-      </w:r>
-      <w:commentRangeStart w:id="9"/>
-      <w:r>
-        <w:rPr>
-          <w:highlight w:val="yellow"/>
-        </w:rPr>
-        <w:t>Modifications to GO will include</w:t>
-      </w:r>
-      <w:r>
-        <w:rPr>
-          <w:highlight w:val="yellow"/>
-        </w:rPr>
-        <w:t xml:space="preserve"> addition of dopants followed by thermal stabilization and controlled reduction of the oxide-containing functional groups. </w:t>
-      </w:r>
-      <w:r>
-        <w:rPr>
-          <w:highlight w:val="yellow"/>
-        </w:rPr>
+        <w:t xml:space="preserve">. (2) </w:t>
+      </w:r>
+      <w:r>
+        <w:t>Synthesis</w:t>
+      </w:r>
+      <w:r>
+        <w:t>, mode</w:t>
+      </w:r>
+      <w:r>
+        <w:t>l</w:t>
+      </w:r>
+      <w:r>
+        <w:t xml:space="preserve">ing, and </w:t>
+      </w:r>
+      <w:r>
+        <w:t>analysis of the stability, activity, and performance of the anode catalyst layer under conditions near and around those expected during fuel cell operation.</w:t>
+      </w:r>
+      <w:r>
         <w:t xml:space="preserve"> </w:t>
       </w:r>
       <w:r>
-        <w:rPr>
-          <w:highlight w:val="yellow"/>
-        </w:rPr>
         <w:t xml:space="preserve"> </w:t>
       </w:r>
-      <w:commentRangeStart w:id="10"/>
-      <w:r>
-        <w:rPr>
-          <w:highlight w:val="yellow"/>
-        </w:rPr>
-        <w:t>…</w:t>
-      </w:r>
-      <w:commentRangeEnd w:id="10"/>
-      <w:r>
-        <w:rPr>
-          <w:rStyle w:val="CommentReference"/>
-          <w:highlight w:val="yellow"/>
-        </w:rPr>
-        <w:commentReference w:id="10"/>
-      </w:r>
-      <w:r>
-        <w:rPr>
-          <w:highlight w:val="yellow"/>
-        </w:rPr>
-        <w:t xml:space="preserve"> </w:t>
-      </w:r>
-      <w:commentRangeStart w:id="11"/>
-      <w:r>
-        <w:rPr>
-          <w:highlight w:val="yellow"/>
-        </w:rPr>
-        <w:t xml:space="preserve"> </w:t>
-      </w:r>
-      <w:commentRangeEnd w:id="9"/>
-      <w:r>
-        <w:rPr>
-          <w:rStyle w:val="CommentReference"/>
-          <w:highlight w:val="yellow"/>
-        </w:rPr>
-        <w:commentReference w:id="9"/>
-      </w:r>
-      <w:commentRangeEnd w:id="11"/>
-      <w:r>
-        <w:t xml:space="preserve"> </w:t>
-      </w:r>
-      <w:r>
-        <w:t>Very limited work has been done on the chemical modification of GO for DMFC membranes. This addresses two of the three pro</w:t>
-      </w:r>
-      <w:r>
-        <w:t>b</w:t>
-      </w:r>
-      <w:r>
-        <w:t>lems: proton conductivity (</w:t>
-      </w:r>
-      <w:proofErr w:type="spellStart"/>
-      <w:r>
-        <w:t>ohmic</w:t>
-      </w:r>
-      <w:proofErr w:type="spellEnd"/>
-      <w:r>
-        <w:t xml:space="preserve"> losses) and methanol crossover (mixed potential losses).  </w:t>
-      </w:r>
-      <w:r>
-        <w:rPr>
-          <w:rStyle w:val="CommentReference"/>
-        </w:rPr>
-        <w:commentReference w:id="11"/>
-      </w:r>
-      <w:r>
-        <w:t>Chemical modification of the GO can be done with ALD/MLD to control the surface to pr</w:t>
-      </w:r>
-      <w:r>
-        <w:t>o</w:t>
-      </w:r>
-      <w:r>
-        <w:t xml:space="preserve">mote proton conductivity, deposit catalyst, and control </w:t>
-      </w:r>
-      <w:commentRangeStart w:id="12"/>
-      <w:commentRangeStart w:id="13"/>
-      <w:r>
-        <w:t>hydrophobicity</w:t>
-      </w:r>
-      <w:commentRangeEnd w:id="12"/>
-      <w:r>
-        <w:rPr>
-          <w:rStyle w:val="CommentReference"/>
-        </w:rPr>
-        <w:commentReference w:id="12"/>
-      </w:r>
-      <w:commentRangeEnd w:id="13"/>
-      <w:r>
-        <w:rPr>
-          <w:rStyle w:val="CommentReference"/>
-        </w:rPr>
-        <w:commentReference w:id="13"/>
-      </w:r>
-      <w:r>
-        <w:t xml:space="preserve">.  </w:t>
-      </w:r>
-      <w:r>
-        <w:t>Molecular dyna</w:t>
-      </w:r>
-      <w:r>
+      <w:r>
+        <w:t xml:space="preserve">(3) </w:t>
+      </w:r>
+      <w:r>
+        <w:rPr>
+          <w:rFonts w:ascii="Times New Roman" w:hAnsi="Times New Roman"/>
+        </w:rPr>
+        <w:t>We will use SEM, TEM, and cyclic voltammetry to u</w:t>
+      </w:r>
+      <w:r>
+        <w:rPr>
+          <w:rFonts w:ascii="Times New Roman" w:hAnsi="Times New Roman"/>
+        </w:rPr>
+        <w:t>nde</w:t>
+      </w:r>
+      <w:r>
+        <w:rPr>
+          <w:rFonts w:ascii="Times New Roman" w:hAnsi="Times New Roman"/>
+        </w:rPr>
+        <w:t>r</w:t>
+      </w:r>
+      <w:r>
+        <w:rPr>
+          <w:rFonts w:ascii="Times New Roman" w:hAnsi="Times New Roman"/>
+        </w:rPr>
+        <w:t>stand the cathode/</w:t>
+      </w:r>
+      <w:r>
+        <w:rPr>
+          <w:rFonts w:ascii="Times New Roman" w:hAnsi="Times New Roman"/>
+        </w:rPr>
+        <w:t>electrolyte</w:t>
+      </w:r>
+      <w:r>
+        <w:rPr>
+          <w:rFonts w:ascii="Times New Roman" w:hAnsi="Times New Roman"/>
+        </w:rPr>
+        <w:t xml:space="preserve"> interface</w:t>
+      </w:r>
+      <w:r>
+        <w:rPr>
+          <w:rFonts w:ascii="Times New Roman" w:hAnsi="Times New Roman"/>
+        </w:rPr>
+        <w:t>, which</w:t>
+      </w:r>
+      <w:r>
+        <w:rPr>
+          <w:rFonts w:ascii="Times New Roman" w:hAnsi="Times New Roman"/>
+        </w:rPr>
+        <w:t xml:space="preserve"> has </w:t>
+      </w:r>
+      <w:r>
+        <w:rPr>
+          <w:rFonts w:ascii="Times New Roman" w:hAnsi="Times New Roman"/>
+        </w:rPr>
+        <w:t xml:space="preserve">been identified as </w:t>
+      </w:r>
+      <w:r>
+        <w:rPr>
+          <w:rFonts w:ascii="Times New Roman" w:hAnsi="Times New Roman"/>
+        </w:rPr>
+        <w:t>an issue of the greatest i</w:t>
+      </w:r>
+      <w:r>
+        <w:rPr>
+          <w:rFonts w:ascii="Times New Roman" w:hAnsi="Times New Roman"/>
+        </w:rPr>
         <w:t>m</w:t>
       </w:r>
       <w:r>
-        <w:t xml:space="preserve">ics simulations of proton transport </w:t>
-      </w:r>
-      <w:r>
-        <w:t>through</w:t>
-      </w:r>
-      <w:r>
-        <w:t xml:space="preserve"> graphene oxide </w:t>
-      </w:r>
-      <w:r>
-        <w:t>will be used to evaluate the e</w:t>
-      </w:r>
-      <w:r>
-        <w:t>f</w:t>
-      </w:r>
-      <w:r>
-        <w:t>ficacy of chemically modified GO membranes.</w:t>
-      </w:r>
-      <w:r>
-        <w:t xml:space="preserve">  (2) </w:t>
-      </w:r>
-      <w:r>
-        <w:t>Synthesis and analysis of the stability, activity, and performance of the anode catalyst layer under conditions near and around those expected during fuel cell operation.</w:t>
-      </w:r>
-      <w:r>
-        <w:t xml:space="preserve">  Improvements to the catalyst will involve mode</w:t>
-      </w:r>
-      <w:r>
-        <w:t>l</w:t>
-      </w:r>
-      <w:r>
-        <w:t>ing</w:t>
-      </w:r>
-      <w:r>
-        <w:t xml:space="preserve"> </w:t>
-      </w:r>
-      <w:r>
-        <w:t xml:space="preserve">of catalyst composition and morphology </w:t>
-      </w:r>
-      <w:r>
-        <w:t xml:space="preserve">and growth/deposition of </w:t>
-      </w:r>
-      <w:proofErr w:type="spellStart"/>
-      <w:r>
-        <w:t>Pt-Ru</w:t>
-      </w:r>
-      <w:proofErr w:type="spellEnd"/>
-      <w:r>
-        <w:t xml:space="preserve"> alloy nanopa</w:t>
-      </w:r>
-      <w:r>
-        <w:t>r</w:t>
-      </w:r>
-      <w:r>
-        <w:lastRenderedPageBreak/>
-        <w:t>ticles.</w:t>
-      </w:r>
-      <w:r>
-        <w:t xml:space="preserve">  (3) </w:t>
-      </w:r>
-      <w:r>
-        <w:rPr>
-          <w:rFonts w:ascii="Times New Roman" w:hAnsi="Times New Roman"/>
-        </w:rPr>
-        <w:t>We will use SEM, TEM, and cyclic voltammetry to u</w:t>
-      </w:r>
-      <w:r>
-        <w:rPr>
-          <w:rFonts w:ascii="Times New Roman" w:hAnsi="Times New Roman"/>
-        </w:rPr>
-        <w:t>nderstand the cat</w:t>
-      </w:r>
-      <w:r>
-        <w:rPr>
-          <w:rFonts w:ascii="Times New Roman" w:hAnsi="Times New Roman"/>
-        </w:rPr>
-        <w:t>h</w:t>
-      </w:r>
-      <w:r>
-        <w:rPr>
-          <w:rFonts w:ascii="Times New Roman" w:hAnsi="Times New Roman"/>
-        </w:rPr>
-        <w:t>ode/</w:t>
-      </w:r>
-      <w:r>
-        <w:rPr>
-          <w:rFonts w:ascii="Times New Roman" w:hAnsi="Times New Roman"/>
-        </w:rPr>
-        <w:t>electrolyte</w:t>
-      </w:r>
-      <w:r>
-        <w:rPr>
-          <w:rFonts w:ascii="Times New Roman" w:hAnsi="Times New Roman"/>
-        </w:rPr>
-        <w:t xml:space="preserve"> interface</w:t>
-      </w:r>
-      <w:r>
-        <w:rPr>
-          <w:rFonts w:ascii="Times New Roman" w:hAnsi="Times New Roman"/>
-        </w:rPr>
-        <w:t>, which</w:t>
-      </w:r>
-      <w:r>
-        <w:rPr>
-          <w:rFonts w:ascii="Times New Roman" w:hAnsi="Times New Roman"/>
-        </w:rPr>
-        <w:t xml:space="preserve"> has </w:t>
-      </w:r>
-      <w:r>
-        <w:rPr>
-          <w:rFonts w:ascii="Times New Roman" w:hAnsi="Times New Roman"/>
-        </w:rPr>
-        <w:t xml:space="preserve">been identified as </w:t>
-      </w:r>
-      <w:r>
-        <w:rPr>
-          <w:rFonts w:ascii="Times New Roman" w:hAnsi="Times New Roman"/>
-        </w:rPr>
-        <w:t>an issue of the greatest importance for the improvement in ASSLBs</w:t>
+        <w:rPr>
+          <w:rFonts w:ascii="Times New Roman" w:hAnsi="Times New Roman"/>
+        </w:rPr>
+        <w:t>portance for the improvement in ASSLBs</w:t>
       </w:r>
       <w:r>
         <w:rPr>
@@ -3575,7 +3526,27 @@
         <w:rPr>
           <w:rFonts w:ascii="Times New Roman" w:hAnsi="Times New Roman"/>
         </w:rPr>
-        <w:t>Merging the fuel cell and solid-state battery into a hybrid power system will be done at PGI.</w:t>
+        <w:t xml:space="preserve">Merging the fuel cell and solid-state battery into a hybrid power system will be done at </w:t>
+      </w:r>
+      <w:proofErr w:type="spellStart"/>
+      <w:r>
+        <w:rPr>
+          <w:rFonts w:ascii="Times New Roman" w:hAnsi="Times New Roman"/>
+        </w:rPr>
+        <w:t>PG</w:t>
+      </w:r>
+      <w:r>
+        <w:rPr>
+          <w:rFonts w:ascii="Times New Roman" w:hAnsi="Times New Roman"/>
+        </w:rPr>
+        <w:t>i</w:t>
+      </w:r>
+      <w:proofErr w:type="spellEnd"/>
+      <w:r>
+        <w:rPr>
+          <w:rFonts w:ascii="Times New Roman" w:hAnsi="Times New Roman"/>
+        </w:rPr>
+        <w:t>.</w:t>
       </w:r>
     </w:p>
     <w:p>
@@ -3590,6 +3561,7 @@
         <w:rPr>
           <w:rFonts w:ascii="Times New Roman" w:hAnsi="Times New Roman"/>
         </w:rPr>
+        <w:lastRenderedPageBreak/>
         <w:tab/>
         <w:t>By combining battery technology with direct methanol fuel cells, advancement in this hybrid system does not hinge on improvement in any single technology, but rather benefits from every individual improvement: in battery capacity, catalyst activity, or membrane performance.</w:t>
       </w:r>
@@ -3663,129 +3635,135 @@
         <w:rPr>
           <w:rFonts w:ascii="Times New Roman" w:hAnsi="Times New Roman"/>
         </w:rPr>
+        <w:t xml:space="preserve"> </w:t>
+      </w:r>
+      <w:r>
+        <w:rPr>
+          <w:rFonts w:ascii="Times New Roman" w:hAnsi="Times New Roman"/>
+        </w:rPr>
+        <w:t>and</w:t>
+      </w:r>
+      <w:r>
+        <w:rPr>
+          <w:rFonts w:ascii="Times New Roman" w:hAnsi="Times New Roman"/>
+        </w:rPr>
+        <w:t xml:space="preserve"> in</w:t>
+      </w:r>
+      <w:bookmarkStart w:id="9" w:name="_GoBack"/>
+      <w:bookmarkEnd w:id="9"/>
+      <w:r>
+        <w:rPr>
+          <w:rFonts w:ascii="Times New Roman" w:hAnsi="Times New Roman"/>
+        </w:rPr>
+        <w:t xml:space="preserve"> our ability to model proton transport</w:t>
+      </w:r>
+      <w:r>
+        <w:rPr>
+          <w:rFonts w:ascii="Times New Roman" w:hAnsi="Times New Roman"/>
+        </w:rPr>
+        <w:t xml:space="preserve"> for a range of candidate </w:t>
+      </w:r>
+      <w:proofErr w:type="spellStart"/>
+      <w:r>
+        <w:rPr>
+          <w:rFonts w:ascii="Times New Roman" w:hAnsi="Times New Roman"/>
+        </w:rPr>
+        <w:t>functio</w:t>
+      </w:r>
+      <w:r>
+        <w:rPr>
+          <w:rFonts w:ascii="Times New Roman" w:hAnsi="Times New Roman"/>
+        </w:rPr>
+        <w:t>n</w:t>
+      </w:r>
+      <w:r>
+        <w:rPr>
+          <w:rFonts w:ascii="Times New Roman" w:hAnsi="Times New Roman"/>
+        </w:rPr>
+        <w:t>alizations</w:t>
+      </w:r>
+      <w:proofErr w:type="spellEnd"/>
+      <w:r>
+        <w:rPr>
+          <w:rFonts w:ascii="Times New Roman" w:hAnsi="Times New Roman"/>
+        </w:rPr>
+        <w:t xml:space="preserve">.  The </w:t>
+      </w:r>
+      <w:proofErr w:type="spellStart"/>
+      <w:r>
+        <w:rPr>
+          <w:rFonts w:ascii="Times New Roman" w:hAnsi="Times New Roman"/>
+        </w:rPr>
+        <w:t>Pt</w:t>
+      </w:r>
+      <w:proofErr w:type="spellEnd"/>
+      <w:r>
+        <w:rPr>
+          <w:rFonts w:ascii="Times New Roman" w:hAnsi="Times New Roman"/>
+        </w:rPr>
+        <w:t>-</w:t>
+      </w:r>
+      <w:proofErr w:type="spellStart"/>
+      <w:r>
+        <w:rPr>
+          <w:rFonts w:ascii="Times New Roman" w:hAnsi="Times New Roman"/>
+        </w:rPr>
+        <w:t>Ru</w:t>
+      </w:r>
+      <w:proofErr w:type="spellEnd"/>
+      <w:r>
+        <w:rPr>
+          <w:rFonts w:ascii="Times New Roman" w:hAnsi="Times New Roman"/>
+        </w:rPr>
+        <w:t>-R (R = N, C, B)</w:t>
+      </w:r>
+      <w:r>
+        <w:rPr>
+          <w:rFonts w:ascii="Times New Roman" w:hAnsi="Times New Roman"/>
+        </w:rPr>
+        <w:t xml:space="preserve"> catalysts </w:t>
+      </w:r>
+      <w:r>
+        <w:rPr>
+          <w:rFonts w:ascii="Times New Roman" w:hAnsi="Times New Roman"/>
+        </w:rPr>
+        <w:t>may be susce</w:t>
+      </w:r>
+      <w:r>
+        <w:rPr>
+          <w:rFonts w:ascii="Times New Roman" w:hAnsi="Times New Roman"/>
+        </w:rPr>
+        <w:t>p</w:t>
+      </w:r>
+      <w:r>
+        <w:rPr>
+          <w:rFonts w:ascii="Times New Roman" w:hAnsi="Times New Roman"/>
+        </w:rPr>
+        <w:t>tible to agglomeration</w:t>
+      </w:r>
+      <w:r>
+        <w:rPr>
+          <w:rFonts w:ascii="Times New Roman" w:hAnsi="Times New Roman"/>
+        </w:rPr>
         <w:t>,</w:t>
       </w:r>
       <w:r>
         <w:rPr>
           <w:rFonts w:ascii="Times New Roman" w:hAnsi="Times New Roman"/>
         </w:rPr>
-        <w:t xml:space="preserve"> such as </w:t>
-      </w:r>
-      <w:commentRangeStart w:id="14"/>
-      <w:r>
-        <w:rPr>
-          <w:rFonts w:ascii="Times New Roman" w:hAnsi="Times New Roman"/>
-        </w:rPr>
-        <w:t>fluorine-based chemistries</w:t>
-      </w:r>
-      <w:commentRangeEnd w:id="14"/>
-      <w:r>
-        <w:rPr>
-          <w:rStyle w:val="CommentReference"/>
-        </w:rPr>
-        <w:commentReference w:id="14"/>
-      </w:r>
-      <w:r>
-        <w:rPr>
-          <w:rFonts w:ascii="Times New Roman" w:hAnsi="Times New Roman"/>
-        </w:rPr>
-        <w:t>, and our ability to model proton transport</w:t>
-      </w:r>
-      <w:r>
-        <w:rPr>
-          <w:rFonts w:ascii="Times New Roman" w:hAnsi="Times New Roman"/>
-        </w:rPr>
-        <w:t xml:space="preserve"> for a range of candidate </w:t>
-      </w:r>
-      <w:proofErr w:type="spellStart"/>
-      <w:r>
-        <w:rPr>
-          <w:rFonts w:ascii="Times New Roman" w:hAnsi="Times New Roman"/>
-        </w:rPr>
-        <w:t>functionalizations</w:t>
-      </w:r>
-      <w:proofErr w:type="spellEnd"/>
-      <w:r>
-        <w:rPr>
-          <w:rFonts w:ascii="Times New Roman" w:hAnsi="Times New Roman"/>
-        </w:rPr>
-        <w:t xml:space="preserve">.  The </w:t>
-      </w:r>
-      <w:proofErr w:type="spellStart"/>
-      <w:r>
-        <w:rPr>
-          <w:rFonts w:ascii="Times New Roman" w:hAnsi="Times New Roman"/>
-        </w:rPr>
-        <w:t>Pt</w:t>
-      </w:r>
-      <w:proofErr w:type="spellEnd"/>
-      <w:r>
-        <w:rPr>
-          <w:rFonts w:ascii="Times New Roman" w:hAnsi="Times New Roman"/>
-        </w:rPr>
-        <w:t>-</w:t>
-      </w:r>
-      <w:proofErr w:type="spellStart"/>
-      <w:r>
-        <w:rPr>
-          <w:rFonts w:ascii="Times New Roman" w:hAnsi="Times New Roman"/>
-        </w:rPr>
-        <w:t>Ru</w:t>
-      </w:r>
-      <w:proofErr w:type="spellEnd"/>
-      <w:r>
-        <w:rPr>
-          <w:rFonts w:ascii="Times New Roman" w:hAnsi="Times New Roman"/>
-        </w:rPr>
-        <w:t>-R (R = N, C, B)</w:t>
-      </w:r>
-      <w:r>
-        <w:rPr>
-          <w:rFonts w:ascii="Times New Roman" w:hAnsi="Times New Roman"/>
-        </w:rPr>
-        <w:t xml:space="preserve"> catalysts </w:t>
-      </w:r>
-      <w:r>
-        <w:rPr>
-          <w:rFonts w:ascii="Times New Roman" w:hAnsi="Times New Roman"/>
-        </w:rPr>
-        <w:t>may be susce</w:t>
-      </w:r>
-      <w:r>
-        <w:rPr>
-          <w:rFonts w:ascii="Times New Roman" w:hAnsi="Times New Roman"/>
-        </w:rPr>
-        <w:t>p</w:t>
-      </w:r>
-      <w:r>
-        <w:rPr>
-          <w:rFonts w:ascii="Times New Roman" w:hAnsi="Times New Roman"/>
-        </w:rPr>
-        <w:t>tible to agglomeration</w:t>
-      </w:r>
-      <w:r>
-        <w:rPr>
-          <w:rFonts w:ascii="Times New Roman" w:hAnsi="Times New Roman"/>
-        </w:rPr>
-        <w:t>,</w:t>
-      </w:r>
-      <w:r>
-        <w:rPr>
-          <w:rFonts w:ascii="Times New Roman" w:hAnsi="Times New Roman"/>
-        </w:rPr>
-        <w:t xml:space="preserve"> making their shape and chemistry ineffective.  Our team has explored a</w:t>
-      </w:r>
-      <w:r>
-        <w:rPr>
-          <w:rFonts w:ascii="Times New Roman" w:hAnsi="Times New Roman"/>
-        </w:rPr>
-        <w:t>d</w:t>
-      </w:r>
-      <w:r>
-        <w:rPr>
-          <w:rFonts w:ascii="Times New Roman" w:hAnsi="Times New Roman"/>
-        </w:rPr>
-        <w:t>ditional functionalization of the carbon support with nitrogen to prevent aggregation in prior work and the capabilities are available to integrate this process to catalyst optimization.</w:t>
+        <w:t xml:space="preserve"> making their shape and chemistry ineffective.  Our team has explored additional functionalization of the carbon support with nitrogen to prevent aggregation in prior work and the capabilities are avail</w:t>
+      </w:r>
+      <w:r>
+        <w:rPr>
+          <w:rFonts w:ascii="Times New Roman" w:hAnsi="Times New Roman"/>
+        </w:rPr>
+        <w:t>a</w:t>
+      </w:r>
+      <w:r>
+        <w:rPr>
+          <w:rFonts w:ascii="Times New Roman" w:hAnsi="Times New Roman"/>
+        </w:rPr>
+        <w:t>ble to integrate this process to catalyst optimization.</w:t>
       </w:r>
       <w:r>
         <w:rPr>
@@ -3797,19 +3775,19 @@
         <w:rPr>
           <w:rFonts w:ascii="Times New Roman" w:hAnsi="Times New Roman"/>
         </w:rPr>
-        <w:t>i</w:t>
-      </w:r>
-      <w:r>
-        <w:rPr>
-          <w:rFonts w:ascii="Times New Roman" w:hAnsi="Times New Roman"/>
-        </w:rPr>
-        <w:t>n</w:t>
-      </w:r>
-      <w:r>
-        <w:rPr>
-          <w:rFonts w:ascii="Times New Roman" w:hAnsi="Times New Roman"/>
-        </w:rPr>
-        <w:t>terplay between as-yet-unknown component properties under various operating conditions is a risk that will be mitigated through systems level modeling of fuel cell, battery, and hybrid sy</w:t>
+        <w:t>interplay between as-yet-unknown comp</w:t>
+      </w:r>
+      <w:r>
+        <w:rPr>
+          <w:rFonts w:ascii="Times New Roman" w:hAnsi="Times New Roman"/>
+        </w:rPr>
+        <w:t>o</w:t>
+      </w:r>
+      <w:r>
+        <w:rPr>
+          <w:rFonts w:ascii="Times New Roman" w:hAnsi="Times New Roman"/>
+        </w:rPr>
+        <w:t>nent properties under various operating conditions is a risk that will be mitigated through systems level modeling of fuel cell, battery, and hybrid sy</w:t>
       </w:r>
       <w:r>
         <w:rPr>
@@ -3861,10 +3839,9 @@
     </w:p>
     <w:p>
       <w:pPr>
-        <w:spacing w:before="0" w:after="0"/>
         <w:jc w:val="both"/>
         <w:rPr>
-          <w:rFonts w:ascii="Times New Roman" w:hAnsi="Times New Roman"/>
+          <w:rFonts w:cstheme="minorHAnsi"/>
         </w:rPr>
       </w:pPr>
       <w:r>
@@ -3878,7 +3855,63 @@
         <w:rPr>
           <w:rFonts w:ascii="Times New Roman" w:hAnsi="Times New Roman"/>
         </w:rPr>
-        <w:t>: Process Global, Inc. brings to the table…</w:t>
+        <w:t xml:space="preserve">: </w:t>
+      </w:r>
+      <w:r>
+        <w:rPr>
+          <w:rFonts w:cstheme="minorHAnsi"/>
+        </w:rPr>
+        <w:t>Process Global, Inc. (</w:t>
+      </w:r>
+      <w:proofErr w:type="spellStart"/>
+      <w:r>
+        <w:rPr>
+          <w:rFonts w:cstheme="minorHAnsi"/>
+        </w:rPr>
+        <w:t>PGi</w:t>
+      </w:r>
+      <w:proofErr w:type="spellEnd"/>
+      <w:r>
+        <w:rPr>
+          <w:rFonts w:cstheme="minorHAnsi"/>
+        </w:rPr>
+        <w:t>) has established a unique partnership of highly e</w:t>
+      </w:r>
+      <w:r>
+        <w:rPr>
+          <w:rFonts w:cstheme="minorHAnsi"/>
+        </w:rPr>
+        <w:t>x</w:t>
+      </w:r>
+      <w:r>
+        <w:rPr>
+          <w:rFonts w:cstheme="minorHAnsi"/>
+        </w:rPr>
+        <w:t>perienced industry leaders representing a multidisciplinary range of disruptive technol</w:t>
+      </w:r>
+      <w:r>
+        <w:rPr>
+          <w:rFonts w:cstheme="minorHAnsi"/>
+        </w:rPr>
+        <w:t>o</w:t>
+      </w:r>
+      <w:r>
+        <w:rPr>
+          <w:rFonts w:cstheme="minorHAnsi"/>
+        </w:rPr>
+        <w:t>gies. The core team has over 100+ man-years of experience across a wide range of fields, including manufacturing, process development, equipment engineering, and renewable e</w:t>
+      </w:r>
+      <w:r>
+        <w:rPr>
+          <w:rFonts w:cstheme="minorHAnsi"/>
+        </w:rPr>
+        <w:t>n</w:t>
+      </w:r>
+      <w:r>
+        <w:rPr>
+          <w:rFonts w:cstheme="minorHAnsi"/>
+        </w:rPr>
+        <w:t>ergy.</w:t>
       </w:r>
     </w:p>
     <w:p>
@@ -3900,7 +3933,69 @@
         <w:rPr>
           <w:rFonts w:ascii="Times New Roman" w:hAnsi="Times New Roman"/>
         </w:rPr>
-        <w:t>: Dr. Branden Kappes is an expert in… and will provide…</w:t>
+        <w:t>: Dr. Branden Kappes</w:t>
+      </w:r>
+      <w:r>
+        <w:rPr>
+          <w:rFonts w:ascii="Times New Roman" w:hAnsi="Times New Roman"/>
+        </w:rPr>
+        <w:t xml:space="preserve"> is the VP of Technology at </w:t>
+      </w:r>
+      <w:proofErr w:type="spellStart"/>
+      <w:r>
+        <w:rPr>
+          <w:rFonts w:ascii="Times New Roman" w:hAnsi="Times New Roman"/>
+        </w:rPr>
+        <w:t>PGi</w:t>
+      </w:r>
+      <w:proofErr w:type="spellEnd"/>
+      <w:r>
+        <w:rPr>
+          <w:rFonts w:ascii="Times New Roman" w:hAnsi="Times New Roman"/>
+        </w:rPr>
+        <w:t>.</w:t>
+      </w:r>
+      <w:r>
+        <w:rPr>
+          <w:rFonts w:ascii="Times New Roman" w:hAnsi="Times New Roman"/>
+        </w:rPr>
+        <w:t xml:space="preserve">  </w:t>
+      </w:r>
+      <w:r>
+        <w:rPr>
+          <w:rFonts w:cs="Times New Roman"/>
+        </w:rPr>
+        <w:t>He will be respo</w:t>
+      </w:r>
+      <w:r>
+        <w:rPr>
+          <w:rFonts w:cs="Times New Roman"/>
+        </w:rPr>
+        <w:t>n</w:t>
+      </w:r>
+      <w:r>
+        <w:rPr>
+          <w:rFonts w:cs="Times New Roman"/>
+        </w:rPr>
+        <w:t>sible for systematically studying electrochemical properties of the solid-state</w:t>
+      </w:r>
+      <w:r>
+        <w:rPr>
+          <w:rFonts w:cs="Times New Roman"/>
+        </w:rPr>
+        <w:t xml:space="preserve"> Li-ion battery and character</w:t>
+      </w:r>
+      <w:r>
+        <w:rPr>
+          <w:rFonts w:cs="Times New Roman"/>
+        </w:rPr>
+        <w:t>i</w:t>
+      </w:r>
+      <w:r>
+        <w:rPr>
+          <w:rFonts w:cs="Times New Roman"/>
+        </w:rPr>
+        <w:t>zation and testing of the proposed hybrid power system.</w:t>
       </w:r>
     </w:p>
     <w:p>
@@ -3972,13 +4067,162 @@
         </w:rPr>
         <w:t>cal characterization of materials; fuel cell assembly and testing.</w:t>
       </w:r>
+      <w:r>
+        <w:rPr>
+          <w:rFonts w:ascii="Times New Roman" w:hAnsi="Times New Roman"/>
+        </w:rPr>
+        <w:t xml:space="preserve"> </w:t>
+      </w:r>
+      <w:r>
+        <w:rPr>
+          <w:rFonts w:cs="Times New Roman"/>
+        </w:rPr>
+        <w:t>NREL is also equipped with</w:t>
+      </w:r>
+      <w:r>
+        <w:rPr>
+          <w:rFonts w:cs="Times New Roman"/>
+        </w:rPr>
+        <w:t xml:space="preserve"> an electrochemical laboratory that houses several multichannel </w:t>
+      </w:r>
+      <w:proofErr w:type="spellStart"/>
+      <w:r>
+        <w:rPr>
+          <w:rFonts w:cs="Times New Roman"/>
+        </w:rPr>
+        <w:t>p</w:t>
+      </w:r>
+      <w:r>
+        <w:rPr>
+          <w:rFonts w:cs="Times New Roman"/>
+        </w:rPr>
+        <w:t>o</w:t>
+      </w:r>
+      <w:r>
+        <w:rPr>
+          <w:rFonts w:cs="Times New Roman"/>
+        </w:rPr>
+        <w:t>tentiostat-galvanostats</w:t>
+      </w:r>
+      <w:proofErr w:type="spellEnd"/>
+      <w:r>
+        <w:rPr>
+          <w:rFonts w:cs="Times New Roman"/>
+        </w:rPr>
+        <w:t xml:space="preserve"> for data acquisition and computerized electronic control of voltages and currents delivered to electrochemical test cells</w:t>
+      </w:r>
+      <w:r>
+        <w:rPr>
+          <w:rFonts w:cs="Times New Roman"/>
+        </w:rPr>
+        <w:t>, and electrochemical analysis station for characterizing and ana</w:t>
+      </w:r>
+      <w:r>
+        <w:rPr>
+          <w:rFonts w:cs="Times New Roman"/>
+        </w:rPr>
+        <w:t>l</w:t>
+      </w:r>
+      <w:r>
+        <w:rPr>
+          <w:rFonts w:cs="Times New Roman"/>
+        </w:rPr>
+        <w:t>ysis of electrochemical properties</w:t>
+      </w:r>
+      <w:r>
+        <w:rPr>
+          <w:rFonts w:cs="Times New Roman"/>
+        </w:rPr>
+        <w:t>. There are capabilities for full coin cell fabrication, i</w:t>
+      </w:r>
+      <w:r>
+        <w:rPr>
+          <w:rFonts w:cs="Times New Roman"/>
+        </w:rPr>
+        <w:t>n</w:t>
+      </w:r>
+      <w:r>
+        <w:rPr>
+          <w:rFonts w:cs="Times New Roman"/>
+        </w:rPr>
+        <w:t xml:space="preserve">cluding </w:t>
+      </w:r>
+      <w:r>
+        <w:rPr>
+          <w:rFonts w:cs="Times New Roman"/>
+        </w:rPr>
+        <w:t xml:space="preserve">Argon-filled </w:t>
+      </w:r>
+      <w:proofErr w:type="gramStart"/>
+      <w:r>
+        <w:rPr>
+          <w:rFonts w:cs="Times New Roman"/>
+        </w:rPr>
+        <w:t>glove-box</w:t>
+      </w:r>
+      <w:proofErr w:type="gramEnd"/>
+      <w:r>
+        <w:rPr>
+          <w:rFonts w:cs="Times New Roman"/>
+        </w:rPr>
+        <w:t xml:space="preserve">, </w:t>
+      </w:r>
+      <w:r>
+        <w:rPr>
+          <w:rFonts w:cs="Times New Roman"/>
+        </w:rPr>
+        <w:t xml:space="preserve">a film applicator, </w:t>
+      </w:r>
+      <w:r>
+        <w:rPr>
+          <w:rFonts w:cs="Times New Roman"/>
+        </w:rPr>
+        <w:t xml:space="preserve">compressor and </w:t>
+      </w:r>
+      <w:r>
+        <w:rPr>
+          <w:rFonts w:cs="Times New Roman"/>
+        </w:rPr>
+        <w:t>crimp</w:t>
+      </w:r>
+      <w:r>
+        <w:rPr>
+          <w:rFonts w:cs="Times New Roman"/>
+        </w:rPr>
+        <w:t xml:space="preserve">er </w:t>
+      </w:r>
+      <w:r>
+        <w:rPr>
+          <w:rFonts w:cs="Times New Roman"/>
+        </w:rPr>
+        <w:t>to conduct c</w:t>
+      </w:r>
+      <w:r>
+        <w:rPr>
+          <w:rFonts w:cs="Times New Roman"/>
+        </w:rPr>
+        <w:t>y</w:t>
+      </w:r>
+      <w:r>
+        <w:rPr>
+          <w:rFonts w:cs="Times New Roman"/>
+        </w:rPr>
+        <w:t>cling at el</w:t>
+      </w:r>
+      <w:r>
+        <w:rPr>
+          <w:rFonts w:cs="Times New Roman"/>
+        </w:rPr>
+        <w:t>e</w:t>
+      </w:r>
+      <w:r>
+        <w:rPr>
+          <w:rFonts w:cs="Times New Roman"/>
+        </w:rPr>
+        <w:t>vated temperatures.</w:t>
+      </w:r>
     </w:p>
     <w:p>
-      <w:pPr>
-        <w:rPr>
-          <w:ins w:id="15" w:author="cBan" w:date="2015-02-25T22:25:00Z"/>
-        </w:rPr>
-      </w:pPr>
       <w:r>
         <w:rPr>
           <w:rFonts w:ascii="Times New Roman" w:hAnsi="Times New Roman"/>
@@ -3992,196 +4236,130 @@
         </w:rPr>
         <w:t xml:space="preserve">: Dr. Chunmei Ban </w:t>
       </w:r>
-      <w:ins w:id="16" w:author="cBan" w:date="2015-02-25T22:25:00Z">
-        <w:r>
-          <w:t xml:space="preserve">is staff scientist of the </w:t>
-        </w:r>
-        <w:r>
-          <w:t>C</w:t>
-        </w:r>
-        <w:r>
-          <w:t xml:space="preserve">enter of </w:t>
-        </w:r>
-        <w:r>
-          <w:t>C</w:t>
-        </w:r>
-        <w:r>
-          <w:t xml:space="preserve">hemistry and </w:t>
-        </w:r>
-        <w:r>
-          <w:t>M</w:t>
-        </w:r>
-        <w:r>
-          <w:t xml:space="preserve">aterials </w:t>
-        </w:r>
-        <w:r>
-          <w:t>S</w:t>
-        </w:r>
-        <w:r>
-          <w:t>c</w:t>
-        </w:r>
-        <w:r>
-          <w:t>i</w:t>
-        </w:r>
-        <w:r>
-          <w:t xml:space="preserve">ence at </w:t>
-        </w:r>
-        <w:r>
-          <w:t xml:space="preserve">the </w:t>
-        </w:r>
-        <w:r>
-          <w:t>National Renewable Energy Laboratory</w:t>
-        </w:r>
-        <w:r>
-          <w:t xml:space="preserve"> (NREL)</w:t>
-        </w:r>
-        <w:r>
-          <w:t>. Dr. Ban’s e</w:t>
-        </w:r>
-        <w:r>
-          <w:t>x</w:t>
-        </w:r>
-        <w:r>
-          <w:t xml:space="preserve">pertise in </w:t>
-        </w:r>
-        <w:r>
-          <w:t xml:space="preserve">the </w:t>
-        </w:r>
-        <w:r>
-          <w:t>study of nanostructured materials has been instrumental in successful</w:t>
-        </w:r>
-        <w:r>
-          <w:t>ly</w:t>
-        </w:r>
-        <w:r>
-          <w:t xml:space="preserve"> i</w:t>
-        </w:r>
-        <w:r>
-          <w:t>m</w:t>
-        </w:r>
-        <w:r>
-          <w:t>plement</w:t>
-        </w:r>
-        <w:r>
-          <w:t>ing</w:t>
-        </w:r>
-        <w:r>
-          <w:t xml:space="preserve"> DOE</w:t>
-        </w:r>
-        <w:r>
-          <w:t>-</w:t>
-        </w:r>
-        <w:r>
-          <w:t>funded projects including Nanostru</w:t>
-        </w:r>
-        <w:r>
-          <w:t xml:space="preserve">ctured Metal Oxide and high-energy </w:t>
-        </w:r>
-        <w:r>
-          <w:t>electrode</w:t>
-        </w:r>
-        <w:r>
-          <w:t xml:space="preserve"> </w:t>
-        </w:r>
-        <w:r>
-          <w:t>materials for</w:t>
-        </w:r>
-        <w:r>
-          <w:t xml:space="preserve"> </w:t>
-        </w:r>
-        <w:r>
-          <w:t>lithium-ion batteries. Dr. Ban</w:t>
-        </w:r>
-        <w:r>
-          <w:t xml:space="preserve"> has </w:t>
-        </w:r>
-        <w:r>
-          <w:t xml:space="preserve">also work with Dr. </w:t>
-        </w:r>
-      </w:ins>
-      <w:proofErr w:type="spellStart"/>
-      <w:ins w:id="17" w:author="cBan" w:date="2015-02-25T22:26:00Z">
-        <w:r>
-          <w:t>Branden</w:t>
-        </w:r>
-        <w:proofErr w:type="spellEnd"/>
-        <w:r>
-          <w:t xml:space="preserve"> </w:t>
-        </w:r>
-        <w:proofErr w:type="spellStart"/>
-        <w:r>
-          <w:t>Kappes</w:t>
-        </w:r>
-      </w:ins>
-      <w:proofErr w:type="spellEnd"/>
-      <w:ins w:id="18" w:author="cBan" w:date="2015-02-25T22:25:00Z">
-        <w:r>
-          <w:t xml:space="preserve"> for three years on the design and synthesis </w:t>
-        </w:r>
-      </w:ins>
-      <w:ins w:id="19" w:author="cBan" w:date="2015-02-25T22:27:00Z">
-        <w:r>
-          <w:t xml:space="preserve">nanostructure materials for </w:t>
-        </w:r>
-      </w:ins>
-      <w:ins w:id="20" w:author="cBan" w:date="2015-02-25T22:25:00Z">
-        <w:r>
-          <w:t>next-generation</w:t>
-        </w:r>
-      </w:ins>
-      <w:ins w:id="21" w:author="cBan" w:date="2015-02-25T22:27:00Z">
-        <w:r>
-          <w:t xml:space="preserve"> Li-ion batteries. </w:t>
-        </w:r>
-      </w:ins>
-      <w:ins w:id="22" w:author="cBan" w:date="2015-02-25T22:25:00Z">
-        <w:r>
-          <w:rPr>
-            <w:rFonts w:cs="Times New Roman"/>
-          </w:rPr>
-          <w:t xml:space="preserve">He will be responsible for systematically studying </w:t>
-        </w:r>
-        <w:r>
-          <w:rPr>
-            <w:rFonts w:cs="Times New Roman"/>
-          </w:rPr>
-          <w:t xml:space="preserve">electrochemical </w:t>
-        </w:r>
-      </w:ins>
-      <w:ins w:id="23" w:author="cBan" w:date="2015-02-25T22:28:00Z">
-        <w:r>
-          <w:rPr>
-            <w:rFonts w:cs="Times New Roman"/>
-          </w:rPr>
-          <w:t xml:space="preserve">properties of solid-state Li-ion battery and testing the proposed </w:t>
-        </w:r>
-        <w:bookmarkStart w:id="24" w:name="_GoBack"/>
-        <w:bookmarkEnd w:id="24"/>
-        <w:r>
-          <w:rPr>
-            <w:rFonts w:cs="Times New Roman"/>
-          </w:rPr>
-          <w:t xml:space="preserve">hybrid power system. </w:t>
-        </w:r>
-      </w:ins>
+      <w:r>
+        <w:t xml:space="preserve">is staff scientist of the </w:t>
+      </w:r>
+      <w:r>
+        <w:t>C</w:t>
+      </w:r>
+      <w:r>
+        <w:t xml:space="preserve">enter of </w:t>
+      </w:r>
+      <w:r>
+        <w:t>C</w:t>
+      </w:r>
+      <w:r>
+        <w:t xml:space="preserve">hemistry and </w:t>
+      </w:r>
+      <w:r>
+        <w:t>M</w:t>
+      </w:r>
+      <w:r>
+        <w:t xml:space="preserve">aterials </w:t>
+      </w:r>
+      <w:r>
+        <w:t>S</w:t>
+      </w:r>
+      <w:r>
+        <w:t>c</w:t>
+      </w:r>
+      <w:r>
+        <w:t>i</w:t>
+      </w:r>
+      <w:r>
+        <w:t xml:space="preserve">ence at </w:t>
+      </w:r>
+      <w:r>
+        <w:t xml:space="preserve">the </w:t>
+      </w:r>
+      <w:r>
+        <w:t>National Renewable Energy Laboratory</w:t>
+      </w:r>
+      <w:r>
+        <w:t xml:space="preserve"> (NREL)</w:t>
+      </w:r>
+      <w:r>
+        <w:t xml:space="preserve">. Dr. Ban’s expertise in </w:t>
+      </w:r>
+      <w:r>
+        <w:t xml:space="preserve">the </w:t>
+      </w:r>
+      <w:r>
+        <w:t>study of nanostructured materials has been instrumental in successful</w:t>
+      </w:r>
+      <w:r>
+        <w:t>ly</w:t>
+      </w:r>
+      <w:r>
+        <w:t xml:space="preserve"> implement</w:t>
+      </w:r>
+      <w:r>
+        <w:t>ing</w:t>
+      </w:r>
+      <w:r>
+        <w:t xml:space="preserve"> DOE</w:t>
+      </w:r>
+      <w:r>
+        <w:t>-</w:t>
+      </w:r>
+      <w:r>
+        <w:t>funded projects including Nanostru</w:t>
+      </w:r>
+      <w:r>
+        <w:t>ctured Metal Oxide and high-energy electrode</w:t>
+      </w:r>
+      <w:r>
+        <w:t xml:space="preserve"> </w:t>
+      </w:r>
+      <w:r>
+        <w:t>materials for</w:t>
+      </w:r>
+      <w:r>
+        <w:t xml:space="preserve"> </w:t>
+      </w:r>
+      <w:r>
+        <w:t>lithium-ion batteries.</w:t>
+      </w:r>
     </w:p>
     <w:p>
       <w:pPr>
         <w:spacing w:before="0" w:after="0"/>
         <w:jc w:val="both"/>
         <w:rPr>
-          <w:del w:id="25" w:author="cBan" w:date="2015-02-25T22:25:00Z"/>
           <w:rFonts w:ascii="Times New Roman" w:hAnsi="Times New Roman"/>
         </w:rPr>
       </w:pPr>
-      <w:del w:id="26" w:author="cBan" w:date="2015-02-25T22:25:00Z">
-        <w:r>
-          <w:rPr>
-            <w:rFonts w:ascii="Times New Roman" w:hAnsi="Times New Roman"/>
-          </w:rPr>
-          <w:delText>is an expert in… and will provide…</w:delText>
-        </w:r>
-      </w:del>
+      <w:r>
+        <w:rPr>
+          <w:rFonts w:ascii="Times New Roman" w:hAnsi="Times New Roman"/>
+          <w:i/>
+        </w:rPr>
+        <w:t>Key Member</w:t>
+      </w:r>
+      <w:r>
+        <w:rPr>
+          <w:rFonts w:ascii="Times New Roman" w:hAnsi="Times New Roman"/>
+        </w:rPr>
+        <w:t>: Dr. Steven Christensen is an expert in</w:t>
+      </w:r>
+      <w:r>
+        <w:rPr>
+          <w:rFonts w:ascii="Times New Roman" w:hAnsi="Times New Roman"/>
+        </w:rPr>
+        <w:t xml:space="preserve"> catalyst characterization and will support process feedback for the </w:t>
+      </w:r>
+      <w:r>
+        <w:rPr>
+          <w:rFonts w:ascii="Times New Roman" w:hAnsi="Times New Roman"/>
+        </w:rPr>
+        <w:t>optimization</w:t>
+      </w:r>
+      <w:r>
+        <w:rPr>
+          <w:rFonts w:ascii="Times New Roman" w:hAnsi="Times New Roman"/>
+        </w:rPr>
+        <w:t xml:space="preserve"> of the DMFC components.</w:t>
+      </w:r>
     </w:p>
     <w:p>
       <w:pPr>
@@ -4202,25 +4380,25 @@
         <w:rPr>
           <w:rFonts w:ascii="Times New Roman" w:hAnsi="Times New Roman"/>
         </w:rPr>
-        <w:t>: Dr. Steven Christensen is an expert in</w:t>
-      </w:r>
-      <w:r>
-        <w:rPr>
-          <w:rFonts w:ascii="Times New Roman" w:hAnsi="Times New Roman"/>
-        </w:rPr>
-        <w:t xml:space="preserve"> catalyst characterization and will support process feedback for the </w:t>
-      </w:r>
-      <w:r>
-        <w:rPr>
-          <w:rFonts w:ascii="Times New Roman" w:hAnsi="Times New Roman"/>
-        </w:rPr>
-        <w:t>optimization</w:t>
-      </w:r>
-      <w:r>
-        <w:rPr>
-          <w:rFonts w:ascii="Times New Roman" w:hAnsi="Times New Roman"/>
-        </w:rPr>
-        <w:t xml:space="preserve"> of the DMFC components.</w:t>
+        <w:t>: Dr. Katherine Hurst is an expert in</w:t>
+      </w:r>
+      <w:r>
+        <w:rPr>
+          <w:rFonts w:ascii="Times New Roman" w:hAnsi="Times New Roman"/>
+        </w:rPr>
+        <w:t xml:space="preserve"> material synthesis</w:t>
+      </w:r>
+      <w:r>
+        <w:rPr>
+          <w:rFonts w:ascii="Times New Roman" w:hAnsi="Times New Roman"/>
+        </w:rPr>
+        <w:t xml:space="preserve"> and will </w:t>
+      </w:r>
+      <w:r>
+        <w:rPr>
+          <w:rFonts w:ascii="Times New Roman" w:hAnsi="Times New Roman"/>
+        </w:rPr>
+        <w:t>perform catalyst synthesis and GO formation and modification.</w:t>
       </w:r>
     </w:p>
     <w:p>
@@ -4234,34 +4412,54 @@
       <w:r>
         <w:rPr>
           <w:rFonts w:ascii="Times New Roman" w:hAnsi="Times New Roman"/>
-          <w:i/>
+          <w:b/>
         </w:rPr>
         <w:lastRenderedPageBreak/>
-        <w:t>Key Member</w:t>
-      </w:r>
-      <w:r>
-        <w:rPr>
-          <w:rFonts w:ascii="Times New Roman" w:hAnsi="Times New Roman"/>
-        </w:rPr>
-        <w:t>: Dr. Katherine Hurst is an expert in</w:t>
-      </w:r>
-      <w:r>
-        <w:rPr>
-          <w:rFonts w:ascii="Times New Roman" w:hAnsi="Times New Roman"/>
-        </w:rPr>
-        <w:t xml:space="preserve"> material synthesis</w:t>
-      </w:r>
-      <w:r>
-        <w:rPr>
-          <w:rFonts w:ascii="Times New Roman" w:hAnsi="Times New Roman"/>
-        </w:rPr>
-        <w:t xml:space="preserve"> and will </w:t>
-      </w:r>
-      <w:r>
-        <w:rPr>
-          <w:rFonts w:ascii="Times New Roman" w:hAnsi="Times New Roman"/>
-        </w:rPr>
-        <w:t>perform catalyst synthesis and GO formation and modification.</w:t>
+        <w:t>Project Partner</w:t>
+      </w:r>
+      <w:r>
+        <w:rPr>
+          <w:rFonts w:ascii="Times New Roman" w:hAnsi="Times New Roman"/>
+        </w:rPr>
+        <w:t xml:space="preserve">: Colorado School of Mines </w:t>
+      </w:r>
+      <w:r>
+        <w:rPr>
+          <w:rFonts w:ascii="Times New Roman" w:hAnsi="Times New Roman"/>
+        </w:rPr>
+        <w:t xml:space="preserve">maintains </w:t>
+      </w:r>
+      <w:r>
+        <w:rPr>
+          <w:rFonts w:ascii="Times New Roman" w:hAnsi="Times New Roman"/>
+        </w:rPr>
+        <w:t>a strong institutional focus on energy r</w:t>
+      </w:r>
+      <w:r>
+        <w:rPr>
+          <w:rFonts w:ascii="Times New Roman" w:hAnsi="Times New Roman"/>
+        </w:rPr>
+        <w:t>e</w:t>
+      </w:r>
+      <w:r>
+        <w:rPr>
+          <w:rFonts w:ascii="Times New Roman" w:hAnsi="Times New Roman"/>
+        </w:rPr>
+        <w:t xml:space="preserve">search, including </w:t>
+      </w:r>
+      <w:proofErr w:type="spellStart"/>
+      <w:r>
+        <w:rPr>
+          <w:rFonts w:ascii="Times New Roman" w:hAnsi="Times New Roman"/>
+        </w:rPr>
+        <w:t>BlueM</w:t>
+      </w:r>
+      <w:proofErr w:type="spellEnd"/>
+      <w:r>
+        <w:rPr>
+          <w:rFonts w:ascii="Times New Roman" w:hAnsi="Times New Roman"/>
+        </w:rPr>
+        <w:t>, a high performance computing resource dedicated to solving energy-related challenges using modeling and simulation, and extensive research in fuel cells through the Colorado Fuel Cell Center.</w:t>
       </w:r>
     </w:p>
     <w:p>
@@ -4275,53 +4473,61 @@
       <w:r>
         <w:rPr>
           <w:rFonts w:ascii="Times New Roman" w:hAnsi="Times New Roman"/>
-          <w:b/>
-        </w:rPr>
-        <w:t>Project Partner</w:t>
-      </w:r>
-      <w:r>
-        <w:rPr>
-          <w:rFonts w:ascii="Times New Roman" w:hAnsi="Times New Roman"/>
-        </w:rPr>
-        <w:t xml:space="preserve">: Colorado School of Mines </w:t>
-      </w:r>
-      <w:r>
-        <w:rPr>
-          <w:rFonts w:ascii="Times New Roman" w:hAnsi="Times New Roman"/>
-        </w:rPr>
-        <w:t xml:space="preserve">maintains </w:t>
-      </w:r>
-      <w:r>
-        <w:rPr>
-          <w:rFonts w:ascii="Times New Roman" w:hAnsi="Times New Roman"/>
-        </w:rPr>
-        <w:t>a strong institutional focus on energy r</w:t>
-      </w:r>
-      <w:r>
-        <w:rPr>
-          <w:rFonts w:ascii="Times New Roman" w:hAnsi="Times New Roman"/>
-        </w:rPr>
-        <w:t>e</w:t>
-      </w:r>
-      <w:r>
-        <w:rPr>
-          <w:rFonts w:ascii="Times New Roman" w:hAnsi="Times New Roman"/>
-        </w:rPr>
-        <w:t xml:space="preserve">search, including </w:t>
+          <w:i/>
+        </w:rPr>
+        <w:t>Key Member</w:t>
+      </w:r>
+      <w:r>
+        <w:rPr>
+          <w:rFonts w:ascii="Times New Roman" w:hAnsi="Times New Roman"/>
+        </w:rPr>
+        <w:t xml:space="preserve">: Prof. </w:t>
       </w:r>
       <w:proofErr w:type="spellStart"/>
       <w:r>
         <w:rPr>
           <w:rFonts w:ascii="Times New Roman" w:hAnsi="Times New Roman"/>
         </w:rPr>
-        <w:t>BlueM</w:t>
+        <w:t>Cristian</w:t>
       </w:r>
       <w:proofErr w:type="spellEnd"/>
       <w:r>
         <w:rPr>
           <w:rFonts w:ascii="Times New Roman" w:hAnsi="Times New Roman"/>
         </w:rPr>
-        <w:t>, a high performance computing resource dedicated to solving energy-related challenges using modeling and simulation, and extensive research in fuel cells through the Colorado Fuel Cell Center.</w:t>
+        <w:t xml:space="preserve"> Ciobanu is an expert in</w:t>
+      </w:r>
+      <w:r>
+        <w:rPr>
+          <w:rFonts w:ascii="Times New Roman" w:hAnsi="Times New Roman"/>
+        </w:rPr>
+        <w:t xml:space="preserve"> computational materials science focusing on structure, properties, and phenomena in </w:t>
+      </w:r>
+      <w:proofErr w:type="spellStart"/>
+      <w:r>
+        <w:rPr>
+          <w:rFonts w:ascii="Times New Roman" w:hAnsi="Times New Roman"/>
+        </w:rPr>
+        <w:t>nanomaterials</w:t>
+      </w:r>
+      <w:proofErr w:type="spellEnd"/>
+      <w:r>
+        <w:rPr>
+          <w:rFonts w:ascii="Times New Roman" w:hAnsi="Times New Roman"/>
+        </w:rPr>
+        <w:t>,</w:t>
+      </w:r>
+      <w:r>
+        <w:rPr>
+          <w:rFonts w:ascii="Times New Roman" w:hAnsi="Times New Roman"/>
+        </w:rPr>
+        <w:t xml:space="preserve"> and will provide</w:t>
+      </w:r>
+      <w:r>
+        <w:rPr>
+          <w:rFonts w:ascii="Times New Roman" w:hAnsi="Times New Roman"/>
+        </w:rPr>
+        <w:t xml:space="preserve"> molecular dynamics simulations and process modeling expertise to the project.</w:t>
       </w:r>
     </w:p>
     <w:p>
@@ -4332,65 +4538,6 @@
           <w:rFonts w:ascii="Times New Roman" w:hAnsi="Times New Roman"/>
         </w:rPr>
       </w:pPr>
-      <w:r>
-        <w:rPr>
-          <w:rFonts w:ascii="Times New Roman" w:hAnsi="Times New Roman"/>
-          <w:i/>
-        </w:rPr>
-        <w:t>Key Member</w:t>
-      </w:r>
-      <w:r>
-        <w:rPr>
-          <w:rFonts w:ascii="Times New Roman" w:hAnsi="Times New Roman"/>
-        </w:rPr>
-        <w:t xml:space="preserve">: Prof. </w:t>
-      </w:r>
-      <w:proofErr w:type="spellStart"/>
-      <w:r>
-        <w:rPr>
-          <w:rFonts w:ascii="Times New Roman" w:hAnsi="Times New Roman"/>
-        </w:rPr>
-        <w:t>Cristian</w:t>
-      </w:r>
-      <w:proofErr w:type="spellEnd"/>
-      <w:r>
-        <w:rPr>
-          <w:rFonts w:ascii="Times New Roman" w:hAnsi="Times New Roman"/>
-        </w:rPr>
-        <w:t xml:space="preserve"> Ciobanu is an expert in</w:t>
-      </w:r>
-      <w:r>
-        <w:rPr>
-          <w:rFonts w:ascii="Times New Roman" w:hAnsi="Times New Roman"/>
-        </w:rPr>
-        <w:t xml:space="preserve"> computational materials science focusing on structure, properties, and phenomena in </w:t>
-      </w:r>
-      <w:proofErr w:type="spellStart"/>
-      <w:r>
-        <w:rPr>
-          <w:rFonts w:ascii="Times New Roman" w:hAnsi="Times New Roman"/>
-        </w:rPr>
-        <w:t>nanomaterials</w:t>
-      </w:r>
-      <w:proofErr w:type="spellEnd"/>
-      <w:r>
-        <w:rPr>
-          <w:rFonts w:ascii="Times New Roman" w:hAnsi="Times New Roman"/>
-        </w:rPr>
-        <w:t>,</w:t>
-      </w:r>
-      <w:r>
-        <w:rPr>
-          <w:rFonts w:ascii="Times New Roman" w:hAnsi="Times New Roman"/>
-        </w:rPr>
-        <w:t xml:space="preserve"> and will provide</w:t>
-      </w:r>
-      <w:r>
-        <w:rPr>
-          <w:rFonts w:ascii="Times New Roman" w:hAnsi="Times New Roman"/>
-        </w:rPr>
-        <w:t xml:space="preserve"> molecular dynamics simulations and process modeling expertise to the project.</w:t>
-      </w:r>
     </w:p>
     <w:p>
       <w:pPr>
@@ -4428,6 +4575,12 @@
         <w:rPr>
           <w:rFonts w:ascii="Times New Roman" w:hAnsi="Times New Roman"/>
         </w:rPr>
+        <w:t xml:space="preserve"> have collaborated for three years on the design and synthesis of nanostructured materials for next-generation Li-ion batteries,</w:t>
+      </w:r>
+      <w:r>
+        <w:rPr>
+          <w:rFonts w:ascii="Times New Roman" w:hAnsi="Times New Roman"/>
+        </w:rPr>
         <w:t xml:space="preserve"> and </w:t>
       </w:r>
       <w:r>
@@ -4452,7 +4605,19 @@
         <w:rPr>
           <w:rFonts w:ascii="Times New Roman" w:hAnsi="Times New Roman"/>
         </w:rPr>
-        <w:t xml:space="preserve">. Drs. Ciobanu and Kappes have collaborated </w:t>
+        <w:t>. Drs. Ciobanu and Kappes have colla</w:t>
+      </w:r>
+      <w:r>
+        <w:rPr>
+          <w:rFonts w:ascii="Times New Roman" w:hAnsi="Times New Roman"/>
+        </w:rPr>
+        <w:t>b</w:t>
+      </w:r>
+      <w:r>
+        <w:rPr>
+          <w:rFonts w:ascii="Times New Roman" w:hAnsi="Times New Roman"/>
+        </w:rPr>
+        <w:t xml:space="preserve">orated </w:t>
       </w:r>
       <w:r>
         <w:rPr>
@@ -4482,13 +4647,7 @@
         <w:rPr>
           <w:rFonts w:ascii="Times New Roman" w:hAnsi="Times New Roman"/>
         </w:rPr>
-        <w:t xml:space="preserve">ies.  </w:t>
-      </w:r>
-      <w:r>
-        <w:rPr>
-          <w:rFonts w:ascii="Times New Roman" w:hAnsi="Times New Roman"/>
-        </w:rPr>
-        <w:t>Drs. …</w:t>
+        <w:t>ies.</w:t>
       </w:r>
     </w:p>
     <w:bookmarkEnd w:id="1"/>
@@ -4502,8 +4661,8 @@
       </w:pPr>
     </w:p>
     <w:sectPr>
-      <w:headerReference w:type="default" r:id="rId59"/>
-      <w:footerReference w:type="default" r:id="rId60"/>
+      <w:headerReference w:type="default" r:id="rId63"/>
+      <w:footerReference w:type="default" r:id="rId64"/>
       <w:pgSz w:w="12240" w:h="15840"/>
       <w:pgMar w:top="1440" w:right="1440" w:bottom="1440" w:left="1440" w:header="720" w:footer="720" w:gutter="0"/>
       <w:cols w:space="720"/>
@@ -4515,7 +4674,7 @@
 
 <file path=word/comments.xml><?xml version="1.0" encoding="utf-8"?>
 <w:comments xmlns:wpc="http://schemas.microsoft.com/office/word/2010/wordprocessingCanvas" xmlns:mo="http://schemas.microsoft.com/office/mac/office/2008/main" xmlns:mc="http://schemas.openxmlformats.org/markup-compatibility/2006" xmlns:mv="urn:schemas-microsoft-com:mac:vml" xmlns:o="urn:schemas-microsoft-com:office:office" xmlns:r="http://schemas.openxmlformats.org/officeDocument/2006/relationships" xmlns:m="http://schemas.openxmlformats.org/officeDocument/2006/math" xmlns:v="urn:schemas-microsoft-com:vml" xmlns:wp14="http://schemas.microsoft.com/office/word/2010/wordprocessingDrawing" xmlns:wp="http://schemas.openxmlformats.org/drawingml/2006/wordprocessingDrawing" xmlns:w10="urn:schemas-microsoft-com:office:word" xmlns:w="http://schemas.openxmlformats.org/wordprocessingml/2006/main" xmlns:w14="http://schemas.microsoft.com/office/word/2010/wordml" xmlns:wpg="http://schemas.microsoft.com/office/word/2010/wordprocessingGroup" xmlns:wpi="http://schemas.microsoft.com/office/word/2010/wordprocessingInk" xmlns:wne="http://schemas.microsoft.com/office/word/2006/wordml" xmlns:wps="http://schemas.microsoft.com/office/word/2010/wordprocessingShape" mc:Ignorable="w14 wp14 mv">
-  <w:comment w:id="2" w:author="Branden Kappes" w:date="2015-02-24T20:29:00Z" w:initials="BK">
+  <w:comment w:id="2" w:author="Branden Kappes" w:date="2015-02-26T10:27:00Z" w:initials="BK">
     <w:p>
       <w:pPr>
         <w:pStyle w:val="CommentText"/>
@@ -4531,7 +4690,7 @@
       </w:r>
     </w:p>
   </w:comment>
-  <w:comment w:id="5" w:author="Branden Kappes" w:date="2015-02-24T20:29:00Z" w:initials="BK">
+  <w:comment w:id="5" w:author="Branden Kappes" w:date="2015-02-26T10:27:00Z" w:initials="BK">
     <w:p>
       <w:pPr>
         <w:pStyle w:val="CommentText"/>
@@ -4567,7 +4726,7 @@
       </w:r>
     </w:p>
   </w:comment>
-  <w:comment w:id="6" w:author="Cristian" w:date="2015-02-24T20:29:00Z" w:initials="C">
+  <w:comment w:id="6" w:author="Cristian" w:date="2015-02-26T10:27:00Z" w:initials="C">
     <w:p>
       <w:pPr>
         <w:pStyle w:val="CommentText"/>
@@ -4844,7 +5003,7 @@
       </w:r>
     </w:p>
   </w:comment>
-  <w:comment w:id="7" w:author="Katherine Hurst" w:date="2015-02-24T20:29:00Z" w:initials="KH">
+  <w:comment w:id="7" w:author="Katherine Hurst" w:date="2015-02-26T10:27:00Z" w:initials="KH">
     <w:p>
       <w:pPr>
         <w:pStyle w:val="CommentText"/>
@@ -4860,7 +5019,7 @@
       </w:r>
     </w:p>
   </w:comment>
-  <w:comment w:id="8" w:author="Branden Kappes" w:date="2015-02-24T20:29:00Z" w:initials="BK">
+  <w:comment w:id="8" w:author="Branden Kappes" w:date="2015-02-26T10:27:00Z" w:initials="BK">
     <w:p>
       <w:pPr>
         <w:pStyle w:val="CommentText"/>
@@ -4915,242 +5074,6 @@
       <w:proofErr w:type="spellEnd"/>
       <w:r>
         <w:t xml:space="preserve"> at the defect sites on GO, the only location of hydroxyl moieties, is unique – I’ve never seen anything that even suggests that as a possibility.</w:t>
-      </w:r>
-    </w:p>
-  </w:comment>
-  <w:comment w:id="10" w:author="Branden Kappes" w:date="2015-02-24T20:29:00Z" w:initials="BK">
-    <w:p>
-      <w:pPr>
-        <w:pStyle w:val="CommentText"/>
-      </w:pPr>
-      <w:r>
-        <w:rPr>
-          <w:rStyle w:val="CommentReference"/>
-        </w:rPr>
-        <w:annotationRef/>
-      </w:r>
-      <w:r>
-        <w:t>Models put forward for proton transport through GO defects involve hydronium passing off its extra proton to either a GO-hydroxyl functional group, forming –C–OH</w:t>
-      </w:r>
-      <w:r>
-        <w:rPr>
-          <w:vertAlign w:val="subscript"/>
-        </w:rPr>
-        <w:t>2</w:t>
-      </w:r>
-      <w:r>
-        <w:t xml:space="preserve"> or a carboxyl group, for</w:t>
-      </w:r>
-      <w:r>
-        <w:t>m</w:t>
-      </w:r>
-      <w:r>
-        <w:t xml:space="preserve">ing –C–OH.  The break in the hexagonal structure of the GO sheet that accompanies the original hydroxyl-or-carboxyl defects is large enough for the proton to pass through, ostensibly to another functional group on the other side of the sheet.  </w:t>
-      </w:r>
-      <w:proofErr w:type="spellStart"/>
-      <w:r>
-        <w:t>Sulfonate</w:t>
-      </w:r>
-      <w:proofErr w:type="spellEnd"/>
-      <w:r>
-        <w:t xml:space="preserve"> fun</w:t>
-      </w:r>
-      <w:r>
-        <w:t>c</w:t>
-      </w:r>
-      <w:r>
-        <w:t>tional groups provide a more amenable proton association site, but as mentioned in an earlier comment, ultimately lower proton conductivity at high methanol concentr</w:t>
-      </w:r>
-      <w:r>
-        <w:t>a</w:t>
-      </w:r>
-      <w:r>
-        <w:t>tions because of site blocking.</w:t>
-      </w:r>
-    </w:p>
-  </w:comment>
-  <w:comment w:id="9" w:author="Katherine Hurst" w:date="2015-02-24T20:29:00Z" w:initials="KH">
-    <w:p>
-      <w:pPr>
-        <w:pStyle w:val="CommentText"/>
-      </w:pPr>
-      <w:r>
-        <w:rPr>
-          <w:rStyle w:val="CommentReference"/>
-        </w:rPr>
-        <w:annotationRef/>
-      </w:r>
-      <w:r>
-        <w:t>We will control the flake size though alerting pH during GO exfoli</w:t>
-      </w:r>
-      <w:r>
-        <w:t>a</w:t>
-      </w:r>
-      <w:r>
-        <w:t>tion methods</w:t>
-      </w:r>
-      <w:proofErr w:type="gramStart"/>
-      <w:r>
-        <w:t>.(</w:t>
-      </w:r>
-      <w:proofErr w:type="gramEnd"/>
-      <w:r>
-        <w:t>I’m making this up here)  GO will be modified by various sulfur chemi</w:t>
-      </w:r>
-      <w:r>
-        <w:t>s</w:t>
-      </w:r>
-      <w:r>
-        <w:t>tries to control the acidity..</w:t>
-      </w:r>
-    </w:p>
-    <w:p>
-      <w:pPr>
-        <w:pStyle w:val="CommentText"/>
-      </w:pPr>
-      <w:r>
-        <w:t xml:space="preserve"> Control the amount of GO defects through oxidative and reductive gas phase pr</w:t>
-      </w:r>
-      <w:r>
-        <w:t>o</w:t>
-      </w:r>
-      <w:r>
-        <w:t>cessing.</w:t>
-      </w:r>
-    </w:p>
-  </w:comment>
-  <w:comment w:id="11" w:author="Branden Kappes" w:date="2015-02-24T20:29:00Z" w:initials="BK">
-    <w:p>
-      <w:pPr>
-        <w:pStyle w:val="CommentText"/>
-      </w:pPr>
-      <w:r>
-        <w:rPr>
-          <w:rStyle w:val="CommentReference"/>
-        </w:rPr>
-        <w:annotationRef/>
-      </w:r>
-      <w:r>
-        <w:t xml:space="preserve">I had in mind ALD and gas phase methods that would preferentially target the hydroxyl and/or carboxyl groups on the GO surface from which we could form hydrogen bonds – which is the role of the hydroxyl/carboxyl and </w:t>
-      </w:r>
-      <w:proofErr w:type="spellStart"/>
-      <w:r>
-        <w:t>sulfonate</w:t>
-      </w:r>
-      <w:proofErr w:type="spellEnd"/>
-      <w:r>
-        <w:t xml:space="preserve"> groups.  What structures might weaken the R–H hydrogen bond enough to facilitate handoffs, but not so much as to prevent proton association?</w:t>
-      </w:r>
-    </w:p>
-  </w:comment>
-  <w:comment w:id="12" w:author="Steve" w:date="2015-02-24T20:29:00Z" w:initials="SC">
-    <w:p>
-      <w:pPr>
-        <w:pStyle w:val="CommentText"/>
-      </w:pPr>
-      <w:r>
-        <w:rPr>
-          <w:rStyle w:val="CommentReference"/>
-        </w:rPr>
-        <w:annotationRef/>
-      </w:r>
-      <w:r>
-        <w:t>Do you have specific fun</w:t>
-      </w:r>
-      <w:r>
-        <w:t>c</w:t>
-      </w:r>
-      <w:r>
-        <w:t>tional groups and what they can do? Su</w:t>
-      </w:r>
-      <w:r>
-        <w:t>l</w:t>
-      </w:r>
-      <w:r>
-        <w:t>fonic – fluorine</w:t>
-      </w:r>
-      <w:proofErr w:type="gramStart"/>
-      <w:r>
-        <w:t>, ?...</w:t>
-      </w:r>
-      <w:proofErr w:type="gramEnd"/>
-    </w:p>
-  </w:comment>
-  <w:comment w:id="13" w:author="Branden Kappes" w:date="2015-02-24T20:46:00Z" w:initials="BK">
-    <w:p>
-      <w:pPr>
-        <w:pStyle w:val="CommentText"/>
-      </w:pPr>
-      <w:r>
-        <w:rPr>
-          <w:rStyle w:val="CommentReference"/>
-        </w:rPr>
-        <w:annotationRef/>
-      </w:r>
-      <w:r>
-        <w:t xml:space="preserve">Other than </w:t>
-      </w:r>
-      <w:proofErr w:type="spellStart"/>
-      <w:r>
-        <w:t>sulfonation</w:t>
-      </w:r>
-      <w:proofErr w:type="spellEnd"/>
-      <w:r>
-        <w:t xml:space="preserve">, I am not aware of any chemical modification to the GO surface that has been studied for its proton association in DMFC.  I do wonder if </w:t>
-      </w:r>
-      <w:r>
-        <w:t xml:space="preserve">S, </w:t>
-      </w:r>
-      <w:r>
-        <w:t xml:space="preserve">N, P, or Se would be a less acidic group, or perhaps </w:t>
-      </w:r>
-      <w:r>
-        <w:t>an ether, carbonic or nitric, fo</w:t>
-      </w:r>
-      <w:r>
-        <w:t>r</w:t>
-      </w:r>
-      <w:r>
-        <w:t xml:space="preserve">mic, carboxylic or another organic </w:t>
-      </w:r>
-      <w:proofErr w:type="gramStart"/>
-      <w:r>
-        <w:t xml:space="preserve">acid </w:t>
-      </w:r>
-      <w:r>
-        <w:t>,</w:t>
-      </w:r>
-      <w:proofErr w:type="gramEnd"/>
-      <w:r>
-        <w:t xml:space="preserve"> and</w:t>
-      </w:r>
-      <w:r>
-        <w:t xml:space="preserve"> being less acidic</w:t>
-      </w:r>
-      <w:r>
-        <w:t xml:space="preserve"> less likely to lead to w</w:t>
-      </w:r>
-      <w:r>
-        <w:t>a</w:t>
-      </w:r>
-      <w:r>
-        <w:t xml:space="preserve">ter/methanol phase separation. </w:t>
-      </w:r>
-    </w:p>
-  </w:comment>
-  <w:comment w:id="14" w:author="Branden Kappes" w:date="2015-02-24T20:46:00Z" w:initials="BK">
-    <w:p>
-      <w:pPr>
-        <w:pStyle w:val="CommentText"/>
-      </w:pPr>
-      <w:r>
-        <w:rPr>
-          <w:rStyle w:val="CommentReference"/>
-        </w:rPr>
-        <w:annotationRef/>
-      </w:r>
-      <w:r>
-        <w:t>There is a wide chemical space we could explore here, as partially enumerated in an earlier comment.</w:t>
       </w:r>
     </w:p>
   </w:comment>
@@ -8143,10 +8066,26 @@
 <b:Sources xmlns:b="http://schemas.openxmlformats.org/officeDocument/2006/bibliography" xmlns="http://schemas.openxmlformats.org/officeDocument/2006/bibliography" SelectedStyle="/APA.XSL" StyleName="APA"/>
 </file>
 
+<file path=customXml/item48.xml><?xml version="1.0" encoding="utf-8"?>
+<b:Sources xmlns:b="http://schemas.openxmlformats.org/officeDocument/2006/bibliography" xmlns="http://schemas.openxmlformats.org/officeDocument/2006/bibliography" SelectedStyle="/APA.XSL" StyleName="APA"/>
+</file>
+
+<file path=customXml/item49.xml><?xml version="1.0" encoding="utf-8"?>
+<b:Sources xmlns:b="http://schemas.openxmlformats.org/officeDocument/2006/bibliography" xmlns="http://schemas.openxmlformats.org/officeDocument/2006/bibliography" SelectedStyle="/APA.XSL" StyleName="APA"/>
+</file>
+
 <file path=customXml/item5.xml><?xml version="1.0" encoding="utf-8"?>
 <b:Sources xmlns:b="http://schemas.openxmlformats.org/officeDocument/2006/bibliography" xmlns="http://schemas.openxmlformats.org/officeDocument/2006/bibliography" SelectedStyle="/APA.XSL" StyleName="APA"/>
 </file>
 
+<file path=customXml/item50.xml><?xml version="1.0" encoding="utf-8"?>
+<b:Sources xmlns:b="http://schemas.openxmlformats.org/officeDocument/2006/bibliography" xmlns="http://schemas.openxmlformats.org/officeDocument/2006/bibliography" SelectedStyle="/APA.XSL" StyleName="APA"/>
+</file>
+
+<file path=customXml/item51.xml><?xml version="1.0" encoding="utf-8"?>
+<b:Sources xmlns:b="http://schemas.openxmlformats.org/officeDocument/2006/bibliography" xmlns="http://schemas.openxmlformats.org/officeDocument/2006/bibliography" SelectedStyle="/APA.XSL" StyleName="APA"/>
+</file>
+
 <file path=customXml/item6.xml><?xml version="1.0" encoding="utf-8"?>
 <b:Sources xmlns:b="http://schemas.openxmlformats.org/officeDocument/2006/bibliography" xmlns="http://schemas.openxmlformats.org/officeDocument/2006/bibliography" SelectedStyle="/APA.XSL" StyleName="APA"/>
 </file>
@@ -8164,6 +8103,270 @@
 </file>
 
 <file path=customXml/itemProps1.xml><?xml version="1.0" encoding="utf-8"?>
+<ds:datastoreItem xmlns:ds="http://schemas.openxmlformats.org/officeDocument/2006/customXml" ds:itemID="{CD6B0FD5-61F6-B144-B718-1CFD75C9BD68}">
+  <ds:schemaRefs>
+    <ds:schemaRef ds:uri="http://schemas.openxmlformats.org/officeDocument/2006/bibliography"/>
+  </ds:schemaRefs>
+</ds:datastoreItem>
+</file>
+
+<file path=customXml/itemProps10.xml><?xml version="1.0" encoding="utf-8"?>
+<ds:datastoreItem xmlns:ds="http://schemas.openxmlformats.org/officeDocument/2006/customXml" ds:itemID="{C68EAFFF-BB41-A94C-A4F6-289A4E1B03FE}">
+  <ds:schemaRefs>
+    <ds:schemaRef ds:uri="http://schemas.openxmlformats.org/officeDocument/2006/bibliography"/>
+  </ds:schemaRefs>
+</ds:datastoreItem>
+</file>
+
+<file path=customXml/itemProps11.xml><?xml version="1.0" encoding="utf-8"?>
+<ds:datastoreItem xmlns:ds="http://schemas.openxmlformats.org/officeDocument/2006/customXml" ds:itemID="{61A213DE-8406-47BB-90B4-A6B3E94DE451}">
+  <ds:schemaRefs>
+    <ds:schemaRef ds:uri="http://schemas.openxmlformats.org/officeDocument/2006/bibliography"/>
+  </ds:schemaRefs>
+</ds:datastoreItem>
+</file>
+
+<file path=customXml/itemProps12.xml><?xml version="1.0" encoding="utf-8"?>
+<ds:datastoreItem xmlns:ds="http://schemas.openxmlformats.org/officeDocument/2006/customXml" ds:itemID="{7FDD3840-B124-461E-ABA1-FFDACE614140}">
+  <ds:schemaRefs>
+    <ds:schemaRef ds:uri="http://schemas.openxmlformats.org/officeDocument/2006/bibliography"/>
+  </ds:schemaRefs>
+</ds:datastoreItem>
+</file>
+
+<file path=customXml/itemProps13.xml><?xml version="1.0" encoding="utf-8"?>
+<ds:datastoreItem xmlns:ds="http://schemas.openxmlformats.org/officeDocument/2006/customXml" ds:itemID="{DB8B0723-9022-874D-A33B-D366E62B599D}">
+  <ds:schemaRefs>
+    <ds:schemaRef ds:uri="http://schemas.openxmlformats.org/officeDocument/2006/bibliography"/>
+  </ds:schemaRefs>
+</ds:datastoreItem>
+</file>
+
+<file path=customXml/itemProps14.xml><?xml version="1.0" encoding="utf-8"?>
+<ds:datastoreItem xmlns:ds="http://schemas.openxmlformats.org/officeDocument/2006/customXml" ds:itemID="{A0AA9FC6-ACA1-DC44-A421-C01632EF63DA}">
+  <ds:schemaRefs>
+    <ds:schemaRef ds:uri="http://schemas.openxmlformats.org/officeDocument/2006/bibliography"/>
+  </ds:schemaRefs>
+</ds:datastoreItem>
+</file>
+
+<file path=customXml/itemProps15.xml><?xml version="1.0" encoding="utf-8"?>
+<ds:datastoreItem xmlns:ds="http://schemas.openxmlformats.org/officeDocument/2006/customXml" ds:itemID="{7F5237E1-22E3-544E-8193-2D0B9AA6C7EA}">
+  <ds:schemaRefs>
+    <ds:schemaRef ds:uri="http://schemas.openxmlformats.org/officeDocument/2006/bibliography"/>
+  </ds:schemaRefs>
+</ds:datastoreItem>
+</file>
+
+<file path=customXml/itemProps16.xml><?xml version="1.0" encoding="utf-8"?>
+<ds:datastoreItem xmlns:ds="http://schemas.openxmlformats.org/officeDocument/2006/customXml" ds:itemID="{559BE43E-5284-1E4A-9E97-2EE1DC7C9171}">
+  <ds:schemaRefs>
+    <ds:schemaRef ds:uri="http://schemas.openxmlformats.org/officeDocument/2006/bibliography"/>
+  </ds:schemaRefs>
+</ds:datastoreItem>
+</file>
+
+<file path=customXml/itemProps17.xml><?xml version="1.0" encoding="utf-8"?>
+<ds:datastoreItem xmlns:ds="http://schemas.openxmlformats.org/officeDocument/2006/customXml" ds:itemID="{BA10EBF6-0D0E-2D4A-BBD0-5906E2F4AE6B}">
+  <ds:schemaRefs>
+    <ds:schemaRef ds:uri="http://schemas.openxmlformats.org/officeDocument/2006/bibliography"/>
+  </ds:schemaRefs>
+</ds:datastoreItem>
+</file>
+
+<file path=customXml/itemProps18.xml><?xml version="1.0" encoding="utf-8"?>
+<ds:datastoreItem xmlns:ds="http://schemas.openxmlformats.org/officeDocument/2006/customXml" ds:itemID="{607254A0-228D-DD4C-8C1A-30E0E84C44BA}">
+  <ds:schemaRefs>
+    <ds:schemaRef ds:uri="http://schemas.openxmlformats.org/officeDocument/2006/bibliography"/>
+  </ds:schemaRefs>
+</ds:datastoreItem>
+</file>
+
+<file path=customXml/itemProps19.xml><?xml version="1.0" encoding="utf-8"?>
+<ds:datastoreItem xmlns:ds="http://schemas.openxmlformats.org/officeDocument/2006/customXml" ds:itemID="{7FD18C0B-CCEA-704E-8C84-54E8D1480769}">
+  <ds:schemaRefs>
+    <ds:schemaRef ds:uri="http://schemas.openxmlformats.org/officeDocument/2006/bibliography"/>
+  </ds:schemaRefs>
+</ds:datastoreItem>
+</file>
+
+<file path=customXml/itemProps2.xml><?xml version="1.0" encoding="utf-8"?>
+<ds:datastoreItem xmlns:ds="http://schemas.openxmlformats.org/officeDocument/2006/customXml" ds:itemID="{6B47C40C-73AE-3E44-B9E6-B0F14B606399}">
+  <ds:schemaRefs>
+    <ds:schemaRef ds:uri="http://schemas.openxmlformats.org/officeDocument/2006/bibliography"/>
+  </ds:schemaRefs>
+</ds:datastoreItem>
+</file>
+
+<file path=customXml/itemProps20.xml><?xml version="1.0" encoding="utf-8"?>
+<ds:datastoreItem xmlns:ds="http://schemas.openxmlformats.org/officeDocument/2006/customXml" ds:itemID="{C85D5CA1-EAE7-2245-9AE0-221BBA110782}">
+  <ds:schemaRefs>
+    <ds:schemaRef ds:uri="http://schemas.openxmlformats.org/officeDocument/2006/bibliography"/>
+  </ds:schemaRefs>
+</ds:datastoreItem>
+</file>
+
+<file path=customXml/itemProps21.xml><?xml version="1.0" encoding="utf-8"?>
+<ds:datastoreItem xmlns:ds="http://schemas.openxmlformats.org/officeDocument/2006/customXml" ds:itemID="{815B56FE-5FC1-934E-8AB7-FA8611C174DA}">
+  <ds:schemaRefs>
+    <ds:schemaRef ds:uri="http://schemas.openxmlformats.org/officeDocument/2006/bibliography"/>
+  </ds:schemaRefs>
+</ds:datastoreItem>
+</file>
+
+<file path=customXml/itemProps22.xml><?xml version="1.0" encoding="utf-8"?>
+<ds:datastoreItem xmlns:ds="http://schemas.openxmlformats.org/officeDocument/2006/customXml" ds:itemID="{36BB3E04-A996-DA4A-A503-CC39D177E998}">
+  <ds:schemaRefs>
+    <ds:schemaRef ds:uri="http://schemas.openxmlformats.org/officeDocument/2006/bibliography"/>
+  </ds:schemaRefs>
+</ds:datastoreItem>
+</file>
+
+<file path=customXml/itemProps23.xml><?xml version="1.0" encoding="utf-8"?>
+<ds:datastoreItem xmlns:ds="http://schemas.openxmlformats.org/officeDocument/2006/customXml" ds:itemID="{49C6BD38-4A13-D84C-9AFE-80C624BF2B97}">
+  <ds:schemaRefs>
+    <ds:schemaRef ds:uri="http://schemas.openxmlformats.org/officeDocument/2006/bibliography"/>
+  </ds:schemaRefs>
+</ds:datastoreItem>
+</file>
+
+<file path=customXml/itemProps24.xml><?xml version="1.0" encoding="utf-8"?>
+<ds:datastoreItem xmlns:ds="http://schemas.openxmlformats.org/officeDocument/2006/customXml" ds:itemID="{27CE7CB7-4BFA-6346-A4B2-55BA7177E44D}">
+  <ds:schemaRefs>
+    <ds:schemaRef ds:uri="http://schemas.openxmlformats.org/officeDocument/2006/bibliography"/>
+  </ds:schemaRefs>
+</ds:datastoreItem>
+</file>
+
+<file path=customXml/itemProps25.xml><?xml version="1.0" encoding="utf-8"?>
+<ds:datastoreItem xmlns:ds="http://schemas.openxmlformats.org/officeDocument/2006/customXml" ds:itemID="{B006D229-A64F-0A4F-812A-018D0C93CDBC}">
+  <ds:schemaRefs>
+    <ds:schemaRef ds:uri="http://schemas.openxmlformats.org/officeDocument/2006/bibliography"/>
+  </ds:schemaRefs>
+</ds:datastoreItem>
+</file>
+
+<file path=customXml/itemProps26.xml><?xml version="1.0" encoding="utf-8"?>
+<ds:datastoreItem xmlns:ds="http://schemas.openxmlformats.org/officeDocument/2006/customXml" ds:itemID="{C9B4EB7B-0E92-4E42-9761-5BDE6DD8E897}">
+  <ds:schemaRefs>
+    <ds:schemaRef ds:uri="http://schemas.openxmlformats.org/officeDocument/2006/bibliography"/>
+  </ds:schemaRefs>
+</ds:datastoreItem>
+</file>
+
+<file path=customXml/itemProps27.xml><?xml version="1.0" encoding="utf-8"?>
+<ds:datastoreItem xmlns:ds="http://schemas.openxmlformats.org/officeDocument/2006/customXml" ds:itemID="{7F93AA92-01F0-E548-9E46-42B6A2244AB0}">
+  <ds:schemaRefs>
+    <ds:schemaRef ds:uri="http://schemas.openxmlformats.org/officeDocument/2006/bibliography"/>
+  </ds:schemaRefs>
+</ds:datastoreItem>
+</file>
+
+<file path=customXml/itemProps28.xml><?xml version="1.0" encoding="utf-8"?>
+<ds:datastoreItem xmlns:ds="http://schemas.openxmlformats.org/officeDocument/2006/customXml" ds:itemID="{2144DAE9-F9FB-1449-8A18-8AA28B87DDFC}">
+  <ds:schemaRefs>
+    <ds:schemaRef ds:uri="http://schemas.openxmlformats.org/officeDocument/2006/bibliography"/>
+  </ds:schemaRefs>
+</ds:datastoreItem>
+</file>
+
+<file path=customXml/itemProps29.xml><?xml version="1.0" encoding="utf-8"?>
+<ds:datastoreItem xmlns:ds="http://schemas.openxmlformats.org/officeDocument/2006/customXml" ds:itemID="{6D99D1B7-7450-844C-A387-BF9954E44266}">
+  <ds:schemaRefs>
+    <ds:schemaRef ds:uri="http://schemas.openxmlformats.org/officeDocument/2006/bibliography"/>
+  </ds:schemaRefs>
+</ds:datastoreItem>
+</file>
+
+<file path=customXml/itemProps3.xml><?xml version="1.0" encoding="utf-8"?>
+<ds:datastoreItem xmlns:ds="http://schemas.openxmlformats.org/officeDocument/2006/customXml" ds:itemID="{4DDCDED5-0B72-5E4A-A868-ABBBFA71D79F}">
+  <ds:schemaRefs>
+    <ds:schemaRef ds:uri="http://schemas.openxmlformats.org/officeDocument/2006/bibliography"/>
+  </ds:schemaRefs>
+</ds:datastoreItem>
+</file>
+
+<file path=customXml/itemProps30.xml><?xml version="1.0" encoding="utf-8"?>
+<ds:datastoreItem xmlns:ds="http://schemas.openxmlformats.org/officeDocument/2006/customXml" ds:itemID="{73883DB1-6FD0-7749-AC6F-42F3E9987810}">
+  <ds:schemaRefs>
+    <ds:schemaRef ds:uri="http://schemas.openxmlformats.org/officeDocument/2006/bibliography"/>
+  </ds:schemaRefs>
+</ds:datastoreItem>
+</file>
+
+<file path=customXml/itemProps31.xml><?xml version="1.0" encoding="utf-8"?>
+<ds:datastoreItem xmlns:ds="http://schemas.openxmlformats.org/officeDocument/2006/customXml" ds:itemID="{D66BB7F1-B045-424D-ABA1-24D2AD9118A3}">
+  <ds:schemaRefs>
+    <ds:schemaRef ds:uri="http://schemas.openxmlformats.org/officeDocument/2006/bibliography"/>
+  </ds:schemaRefs>
+</ds:datastoreItem>
+</file>
+
+<file path=customXml/itemProps32.xml><?xml version="1.0" encoding="utf-8"?>
+<ds:datastoreItem xmlns:ds="http://schemas.openxmlformats.org/officeDocument/2006/customXml" ds:itemID="{E355A249-52F7-C94B-A77C-E743ABFDCD4A}">
+  <ds:schemaRefs>
+    <ds:schemaRef ds:uri="http://schemas.openxmlformats.org/officeDocument/2006/bibliography"/>
+  </ds:schemaRefs>
+</ds:datastoreItem>
+</file>
+
+<file path=customXml/itemProps33.xml><?xml version="1.0" encoding="utf-8"?>
+<ds:datastoreItem xmlns:ds="http://schemas.openxmlformats.org/officeDocument/2006/customXml" ds:itemID="{3F32C519-203F-0242-86F2-1C96EAFCCC01}">
+  <ds:schemaRefs>
+    <ds:schemaRef ds:uri="http://schemas.openxmlformats.org/officeDocument/2006/bibliography"/>
+  </ds:schemaRefs>
+</ds:datastoreItem>
+</file>
+
+<file path=customXml/itemProps34.xml><?xml version="1.0" encoding="utf-8"?>
+<ds:datastoreItem xmlns:ds="http://schemas.openxmlformats.org/officeDocument/2006/customXml" ds:itemID="{0ADFFE6E-92C9-3645-B81C-AC1406C80B70}">
+  <ds:schemaRefs>
+    <ds:schemaRef ds:uri="http://schemas.openxmlformats.org/officeDocument/2006/bibliography"/>
+  </ds:schemaRefs>
+</ds:datastoreItem>
+</file>
+
+<file path=customXml/itemProps35.xml><?xml version="1.0" encoding="utf-8"?>
+<ds:datastoreItem xmlns:ds="http://schemas.openxmlformats.org/officeDocument/2006/customXml" ds:itemID="{40C431A5-6FE8-044B-B53F-FB6D462FF59F}">
+  <ds:schemaRefs>
+    <ds:schemaRef ds:uri="http://schemas.openxmlformats.org/officeDocument/2006/bibliography"/>
+  </ds:schemaRefs>
+</ds:datastoreItem>
+</file>
+
+<file path=customXml/itemProps36.xml><?xml version="1.0" encoding="utf-8"?>
+<ds:datastoreItem xmlns:ds="http://schemas.openxmlformats.org/officeDocument/2006/customXml" ds:itemID="{76BF9F52-1951-0F4B-90C2-ED21AC7C8908}">
+  <ds:schemaRefs>
+    <ds:schemaRef ds:uri="http://schemas.openxmlformats.org/officeDocument/2006/bibliography"/>
+  </ds:schemaRefs>
+</ds:datastoreItem>
+</file>
+
+<file path=customXml/itemProps37.xml><?xml version="1.0" encoding="utf-8"?>
+<ds:datastoreItem xmlns:ds="http://schemas.openxmlformats.org/officeDocument/2006/customXml" ds:itemID="{87B1729F-F5ED-DD4B-9F9D-C6D64E436E32}">
+  <ds:schemaRefs>
+    <ds:schemaRef ds:uri="http://schemas.openxmlformats.org/officeDocument/2006/bibliography"/>
+  </ds:schemaRefs>
+</ds:datastoreItem>
+</file>
+
+<file path=customXml/itemProps38.xml><?xml version="1.0" encoding="utf-8"?>
+<ds:datastoreItem xmlns:ds="http://schemas.openxmlformats.org/officeDocument/2006/customXml" ds:itemID="{735E3EAA-5A9D-1643-B68D-1545E6C19EC9}">
+  <ds:schemaRefs>
+    <ds:schemaRef ds:uri="http://schemas.openxmlformats.org/officeDocument/2006/bibliography"/>
+  </ds:schemaRefs>
+</ds:datastoreItem>
+</file>
+
+<file path=customXml/itemProps39.xml><?xml version="1.0" encoding="utf-8"?>
+<ds:datastoreItem xmlns:ds="http://schemas.openxmlformats.org/officeDocument/2006/customXml" ds:itemID="{D69089FB-06DF-3546-A441-737AE053CF8F}">
+  <ds:schemaRefs>
+    <ds:schemaRef ds:uri="http://schemas.openxmlformats.org/officeDocument/2006/bibliography"/>
+  </ds:schemaRefs>
+</ds:datastoreItem>
+</file>
+
+<file path=customXml/itemProps4.xml><?xml version="1.0" encoding="utf-8"?>
 <ds:datastoreItem xmlns:ds="http://schemas.openxmlformats.org/officeDocument/2006/customXml" ds:itemID="{775E0DA6-692D-1340-884D-95CCDDD6C65E}">
   <ds:schemaRefs>
     <ds:schemaRef ds:uri="http://schemas.openxmlformats.org/officeDocument/2006/bibliography"/>
@@ -8171,87 +8374,87 @@
 </ds:datastoreItem>
 </file>
 
-<file path=customXml/itemProps10.xml><?xml version="1.0" encoding="utf-8"?>
-<ds:datastoreItem xmlns:ds="http://schemas.openxmlformats.org/officeDocument/2006/customXml" ds:itemID="{3F32C519-203F-0242-86F2-1C96EAFCCC01}">
+<file path=customXml/itemProps40.xml><?xml version="1.0" encoding="utf-8"?>
+<ds:datastoreItem xmlns:ds="http://schemas.openxmlformats.org/officeDocument/2006/customXml" ds:itemID="{8CCD7BD2-AD57-0244-ABEA-81E053A59CB8}">
   <ds:schemaRefs>
     <ds:schemaRef ds:uri="http://schemas.openxmlformats.org/officeDocument/2006/bibliography"/>
   </ds:schemaRefs>
 </ds:datastoreItem>
 </file>
 
-<file path=customXml/itemProps11.xml><?xml version="1.0" encoding="utf-8"?>
-<ds:datastoreItem xmlns:ds="http://schemas.openxmlformats.org/officeDocument/2006/customXml" ds:itemID="{0ADFFE6E-92C9-3645-B81C-AC1406C80B70}">
+<file path=customXml/itemProps41.xml><?xml version="1.0" encoding="utf-8"?>
+<ds:datastoreItem xmlns:ds="http://schemas.openxmlformats.org/officeDocument/2006/customXml" ds:itemID="{ECEE7ABA-9C83-D445-9AE9-C791B8CE9BE8}">
   <ds:schemaRefs>
     <ds:schemaRef ds:uri="http://schemas.openxmlformats.org/officeDocument/2006/bibliography"/>
   </ds:schemaRefs>
 </ds:datastoreItem>
 </file>
 
-<file path=customXml/itemProps12.xml><?xml version="1.0" encoding="utf-8"?>
-<ds:datastoreItem xmlns:ds="http://schemas.openxmlformats.org/officeDocument/2006/customXml" ds:itemID="{40C431A5-6FE8-044B-B53F-FB6D462FF59F}">
+<file path=customXml/itemProps42.xml><?xml version="1.0" encoding="utf-8"?>
+<ds:datastoreItem xmlns:ds="http://schemas.openxmlformats.org/officeDocument/2006/customXml" ds:itemID="{03C05B9E-909F-CB46-8DD0-FEA2CEF8474A}">
   <ds:schemaRefs>
     <ds:schemaRef ds:uri="http://schemas.openxmlformats.org/officeDocument/2006/bibliography"/>
   </ds:schemaRefs>
 </ds:datastoreItem>
 </file>
 
-<file path=customXml/itemProps13.xml><?xml version="1.0" encoding="utf-8"?>
-<ds:datastoreItem xmlns:ds="http://schemas.openxmlformats.org/officeDocument/2006/customXml" ds:itemID="{77F3B0DC-44BE-9A41-979A-7F319E283D6A}">
+<file path=customXml/itemProps43.xml><?xml version="1.0" encoding="utf-8"?>
+<ds:datastoreItem xmlns:ds="http://schemas.openxmlformats.org/officeDocument/2006/customXml" ds:itemID="{773131E6-0BDB-AF42-9259-5606A3266465}">
   <ds:schemaRefs>
     <ds:schemaRef ds:uri="http://schemas.openxmlformats.org/officeDocument/2006/bibliography"/>
   </ds:schemaRefs>
 </ds:datastoreItem>
 </file>
 
-<file path=customXml/itemProps14.xml><?xml version="1.0" encoding="utf-8"?>
-<ds:datastoreItem xmlns:ds="http://schemas.openxmlformats.org/officeDocument/2006/customXml" ds:itemID="{0285B861-1E8E-EF4B-88C7-257CD669E081}">
+<file path=customXml/itemProps44.xml><?xml version="1.0" encoding="utf-8"?>
+<ds:datastoreItem xmlns:ds="http://schemas.openxmlformats.org/officeDocument/2006/customXml" ds:itemID="{D0227301-D444-144F-95CB-51D99CD7BAC8}">
   <ds:schemaRefs>
     <ds:schemaRef ds:uri="http://schemas.openxmlformats.org/officeDocument/2006/bibliography"/>
   </ds:schemaRefs>
 </ds:datastoreItem>
 </file>
 
-<file path=customXml/itemProps15.xml><?xml version="1.0" encoding="utf-8"?>
-<ds:datastoreItem xmlns:ds="http://schemas.openxmlformats.org/officeDocument/2006/customXml" ds:itemID="{E1BA8AB6-C2F5-8842-BAA7-C5AE52A4AD6A}">
+<file path=customXml/itemProps45.xml><?xml version="1.0" encoding="utf-8"?>
+<ds:datastoreItem xmlns:ds="http://schemas.openxmlformats.org/officeDocument/2006/customXml" ds:itemID="{79BBE4A9-A730-4C4C-A17A-9D1311A36627}">
   <ds:schemaRefs>
     <ds:schemaRef ds:uri="http://schemas.openxmlformats.org/officeDocument/2006/bibliography"/>
   </ds:schemaRefs>
 </ds:datastoreItem>
 </file>
 
-<file path=customXml/itemProps16.xml><?xml version="1.0" encoding="utf-8"?>
-<ds:datastoreItem xmlns:ds="http://schemas.openxmlformats.org/officeDocument/2006/customXml" ds:itemID="{19F7CF89-BF93-084B-AE3B-4BB1FD0F195A}">
+<file path=customXml/itemProps46.xml><?xml version="1.0" encoding="utf-8"?>
+<ds:datastoreItem xmlns:ds="http://schemas.openxmlformats.org/officeDocument/2006/customXml" ds:itemID="{7B9B0E1E-A171-6F40-9288-BEB272A0F023}">
   <ds:schemaRefs>
     <ds:schemaRef ds:uri="http://schemas.openxmlformats.org/officeDocument/2006/bibliography"/>
   </ds:schemaRefs>
 </ds:datastoreItem>
 </file>
 
-<file path=customXml/itemProps17.xml><?xml version="1.0" encoding="utf-8"?>
-<ds:datastoreItem xmlns:ds="http://schemas.openxmlformats.org/officeDocument/2006/customXml" ds:itemID="{00D79E9F-4E44-484A-9A60-CF7A0506D161}">
+<file path=customXml/itemProps47.xml><?xml version="1.0" encoding="utf-8"?>
+<ds:datastoreItem xmlns:ds="http://schemas.openxmlformats.org/officeDocument/2006/customXml" ds:itemID="{648A4347-1053-B842-877B-532FB45A650D}">
   <ds:schemaRefs>
     <ds:schemaRef ds:uri="http://schemas.openxmlformats.org/officeDocument/2006/bibliography"/>
   </ds:schemaRefs>
 </ds:datastoreItem>
 </file>
 
-<file path=customXml/itemProps18.xml><?xml version="1.0" encoding="utf-8"?>
-<ds:datastoreItem xmlns:ds="http://schemas.openxmlformats.org/officeDocument/2006/customXml" ds:itemID="{99493EAF-F1AA-7D4E-A5C9-6554DB43EE2D}">
+<file path=customXml/itemProps48.xml><?xml version="1.0" encoding="utf-8"?>
+<ds:datastoreItem xmlns:ds="http://schemas.openxmlformats.org/officeDocument/2006/customXml" ds:itemID="{A67333AA-CB40-4F43-B8CE-664427C65A32}">
   <ds:schemaRefs>
     <ds:schemaRef ds:uri="http://schemas.openxmlformats.org/officeDocument/2006/bibliography"/>
   </ds:schemaRefs>
 </ds:datastoreItem>
 </file>
 
-<file path=customXml/itemProps19.xml><?xml version="1.0" encoding="utf-8"?>
-<ds:datastoreItem xmlns:ds="http://schemas.openxmlformats.org/officeDocument/2006/customXml" ds:itemID="{156C871C-D386-D44F-A34A-E0A6D79FABDD}">
+<file path=customXml/itemProps49.xml><?xml version="1.0" encoding="utf-8"?>
+<ds:datastoreItem xmlns:ds="http://schemas.openxmlformats.org/officeDocument/2006/customXml" ds:itemID="{A26338D8-2791-044A-8CF6-F0C07E475AA0}">
   <ds:schemaRefs>
     <ds:schemaRef ds:uri="http://schemas.openxmlformats.org/officeDocument/2006/bibliography"/>
   </ds:schemaRefs>
 </ds:datastoreItem>
 </file>
 
-<file path=customXml/itemProps2.xml><?xml version="1.0" encoding="utf-8"?>
+<file path=customXml/itemProps5.xml><?xml version="1.0" encoding="utf-8"?>
 <ds:datastoreItem xmlns:ds="http://schemas.openxmlformats.org/officeDocument/2006/customXml" ds:itemID="{76601BBB-7A6C-954A-AF29-5CED6189CE0D}">
   <ds:schemaRefs>
     <ds:schemaRef ds:uri="http://schemas.openxmlformats.org/officeDocument/2006/bibliography"/>
@@ -8259,87 +8462,23 @@
 </ds:datastoreItem>
 </file>
 
-<file path=customXml/itemProps20.xml><?xml version="1.0" encoding="utf-8"?>
-<ds:datastoreItem xmlns:ds="http://schemas.openxmlformats.org/officeDocument/2006/customXml" ds:itemID="{49C6BD38-4A13-D84C-9AFE-80C624BF2B97}">
+<file path=customXml/itemProps50.xml><?xml version="1.0" encoding="utf-8"?>
+<ds:datastoreItem xmlns:ds="http://schemas.openxmlformats.org/officeDocument/2006/customXml" ds:itemID="{D8E33F99-6F0E-2345-8D30-446AAD4AFBDB}">
   <ds:schemaRefs>
     <ds:schemaRef ds:uri="http://schemas.openxmlformats.org/officeDocument/2006/bibliography"/>
   </ds:schemaRefs>
 </ds:datastoreItem>
 </file>
 
-<file path=customXml/itemProps21.xml><?xml version="1.0" encoding="utf-8"?>
-<ds:datastoreItem xmlns:ds="http://schemas.openxmlformats.org/officeDocument/2006/customXml" ds:itemID="{27CE7CB7-4BFA-6346-A4B2-55BA7177E44D}">
+<file path=customXml/itemProps51.xml><?xml version="1.0" encoding="utf-8"?>
+<ds:datastoreItem xmlns:ds="http://schemas.openxmlformats.org/officeDocument/2006/customXml" ds:itemID="{876E9476-90DA-5344-9068-A4753FE4ECA2}">
   <ds:schemaRefs>
     <ds:schemaRef ds:uri="http://schemas.openxmlformats.org/officeDocument/2006/bibliography"/>
   </ds:schemaRefs>
 </ds:datastoreItem>
 </file>
 
-<file path=customXml/itemProps22.xml><?xml version="1.0" encoding="utf-8"?>
-<ds:datastoreItem xmlns:ds="http://schemas.openxmlformats.org/officeDocument/2006/customXml" ds:itemID="{B006D229-A64F-0A4F-812A-018D0C93CDBC}">
-  <ds:schemaRefs>
-    <ds:schemaRef ds:uri="http://schemas.openxmlformats.org/officeDocument/2006/bibliography"/>
-  </ds:schemaRefs>
-</ds:datastoreItem>
-</file>
-
-<file path=customXml/itemProps23.xml><?xml version="1.0" encoding="utf-8"?>
-<ds:datastoreItem xmlns:ds="http://schemas.openxmlformats.org/officeDocument/2006/customXml" ds:itemID="{C9B4EB7B-0E92-4E42-9761-5BDE6DD8E897}">
-  <ds:schemaRefs>
-    <ds:schemaRef ds:uri="http://schemas.openxmlformats.org/officeDocument/2006/bibliography"/>
-  </ds:schemaRefs>
-</ds:datastoreItem>
-</file>
-
-<file path=customXml/itemProps24.xml><?xml version="1.0" encoding="utf-8"?>
-<ds:datastoreItem xmlns:ds="http://schemas.openxmlformats.org/officeDocument/2006/customXml" ds:itemID="{7F93AA92-01F0-E548-9E46-42B6A2244AB0}">
-  <ds:schemaRefs>
-    <ds:schemaRef ds:uri="http://schemas.openxmlformats.org/officeDocument/2006/bibliography"/>
-  </ds:schemaRefs>
-</ds:datastoreItem>
-</file>
-
-<file path=customXml/itemProps25.xml><?xml version="1.0" encoding="utf-8"?>
-<ds:datastoreItem xmlns:ds="http://schemas.openxmlformats.org/officeDocument/2006/customXml" ds:itemID="{2144DAE9-F9FB-1449-8A18-8AA28B87DDFC}">
-  <ds:schemaRefs>
-    <ds:schemaRef ds:uri="http://schemas.openxmlformats.org/officeDocument/2006/bibliography"/>
-  </ds:schemaRefs>
-</ds:datastoreItem>
-</file>
-
-<file path=customXml/itemProps26.xml><?xml version="1.0" encoding="utf-8"?>
-<ds:datastoreItem xmlns:ds="http://schemas.openxmlformats.org/officeDocument/2006/customXml" ds:itemID="{6D99D1B7-7450-844C-A387-BF9954E44266}">
-  <ds:schemaRefs>
-    <ds:schemaRef ds:uri="http://schemas.openxmlformats.org/officeDocument/2006/bibliography"/>
-  </ds:schemaRefs>
-</ds:datastoreItem>
-</file>
-
-<file path=customXml/itemProps27.xml><?xml version="1.0" encoding="utf-8"?>
-<ds:datastoreItem xmlns:ds="http://schemas.openxmlformats.org/officeDocument/2006/customXml" ds:itemID="{73883DB1-6FD0-7749-AC6F-42F3E9987810}">
-  <ds:schemaRefs>
-    <ds:schemaRef ds:uri="http://schemas.openxmlformats.org/officeDocument/2006/bibliography"/>
-  </ds:schemaRefs>
-</ds:datastoreItem>
-</file>
-
-<file path=customXml/itemProps28.xml><?xml version="1.0" encoding="utf-8"?>
-<ds:datastoreItem xmlns:ds="http://schemas.openxmlformats.org/officeDocument/2006/customXml" ds:itemID="{D66BB7F1-B045-424D-ABA1-24D2AD9118A3}">
-  <ds:schemaRefs>
-    <ds:schemaRef ds:uri="http://schemas.openxmlformats.org/officeDocument/2006/bibliography"/>
-  </ds:schemaRefs>
-</ds:datastoreItem>
-</file>
-
-<file path=customXml/itemProps29.xml><?xml version="1.0" encoding="utf-8"?>
-<ds:datastoreItem xmlns:ds="http://schemas.openxmlformats.org/officeDocument/2006/customXml" ds:itemID="{E355A249-52F7-C94B-A77C-E743ABFDCD4A}">
-  <ds:schemaRefs>
-    <ds:schemaRef ds:uri="http://schemas.openxmlformats.org/officeDocument/2006/bibliography"/>
-  </ds:schemaRefs>
-</ds:datastoreItem>
-</file>
-
-<file path=customXml/itemProps3.xml><?xml version="1.0" encoding="utf-8"?>
+<file path=customXml/itemProps6.xml><?xml version="1.0" encoding="utf-8"?>
 <ds:datastoreItem xmlns:ds="http://schemas.openxmlformats.org/officeDocument/2006/customXml" ds:itemID="{214DFABC-4A8C-0745-9D2E-791C152342EF}">
   <ds:schemaRefs>
     <ds:schemaRef ds:uri="http://schemas.openxmlformats.org/officeDocument/2006/bibliography"/>
@@ -8347,87 +8486,7 @@
 </ds:datastoreItem>
 </file>
 
-<file path=customXml/itemProps30.xml><?xml version="1.0" encoding="utf-8"?>
-<ds:datastoreItem xmlns:ds="http://schemas.openxmlformats.org/officeDocument/2006/customXml" ds:itemID="{DB8B0723-9022-874D-A33B-D366E62B599D}">
-  <ds:schemaRefs>
-    <ds:schemaRef ds:uri="http://schemas.openxmlformats.org/officeDocument/2006/bibliography"/>
-  </ds:schemaRefs>
-</ds:datastoreItem>
-</file>
-
-<file path=customXml/itemProps31.xml><?xml version="1.0" encoding="utf-8"?>
-<ds:datastoreItem xmlns:ds="http://schemas.openxmlformats.org/officeDocument/2006/customXml" ds:itemID="{A0AA9FC6-ACA1-DC44-A421-C01632EF63DA}">
-  <ds:schemaRefs>
-    <ds:schemaRef ds:uri="http://schemas.openxmlformats.org/officeDocument/2006/bibliography"/>
-  </ds:schemaRefs>
-</ds:datastoreItem>
-</file>
-
-<file path=customXml/itemProps32.xml><?xml version="1.0" encoding="utf-8"?>
-<ds:datastoreItem xmlns:ds="http://schemas.openxmlformats.org/officeDocument/2006/customXml" ds:itemID="{7F5237E1-22E3-544E-8193-2D0B9AA6C7EA}">
-  <ds:schemaRefs>
-    <ds:schemaRef ds:uri="http://schemas.openxmlformats.org/officeDocument/2006/bibliography"/>
-  </ds:schemaRefs>
-</ds:datastoreItem>
-</file>
-
-<file path=customXml/itemProps33.xml><?xml version="1.0" encoding="utf-8"?>
-<ds:datastoreItem xmlns:ds="http://schemas.openxmlformats.org/officeDocument/2006/customXml" ds:itemID="{559BE43E-5284-1E4A-9E97-2EE1DC7C9171}">
-  <ds:schemaRefs>
-    <ds:schemaRef ds:uri="http://schemas.openxmlformats.org/officeDocument/2006/bibliography"/>
-  </ds:schemaRefs>
-</ds:datastoreItem>
-</file>
-
-<file path=customXml/itemProps34.xml><?xml version="1.0" encoding="utf-8"?>
-<ds:datastoreItem xmlns:ds="http://schemas.openxmlformats.org/officeDocument/2006/customXml" ds:itemID="{BA10EBF6-0D0E-2D4A-BBD0-5906E2F4AE6B}">
-  <ds:schemaRefs>
-    <ds:schemaRef ds:uri="http://schemas.openxmlformats.org/officeDocument/2006/bibliography"/>
-  </ds:schemaRefs>
-</ds:datastoreItem>
-</file>
-
-<file path=customXml/itemProps35.xml><?xml version="1.0" encoding="utf-8"?>
-<ds:datastoreItem xmlns:ds="http://schemas.openxmlformats.org/officeDocument/2006/customXml" ds:itemID="{607254A0-228D-DD4C-8C1A-30E0E84C44BA}">
-  <ds:schemaRefs>
-    <ds:schemaRef ds:uri="http://schemas.openxmlformats.org/officeDocument/2006/bibliography"/>
-  </ds:schemaRefs>
-</ds:datastoreItem>
-</file>
-
-<file path=customXml/itemProps36.xml><?xml version="1.0" encoding="utf-8"?>
-<ds:datastoreItem xmlns:ds="http://schemas.openxmlformats.org/officeDocument/2006/customXml" ds:itemID="{7FD18C0B-CCEA-704E-8C84-54E8D1480769}">
-  <ds:schemaRefs>
-    <ds:schemaRef ds:uri="http://schemas.openxmlformats.org/officeDocument/2006/bibliography"/>
-  </ds:schemaRefs>
-</ds:datastoreItem>
-</file>
-
-<file path=customXml/itemProps37.xml><?xml version="1.0" encoding="utf-8"?>
-<ds:datastoreItem xmlns:ds="http://schemas.openxmlformats.org/officeDocument/2006/customXml" ds:itemID="{C85D5CA1-EAE7-2245-9AE0-221BBA110782}">
-  <ds:schemaRefs>
-    <ds:schemaRef ds:uri="http://schemas.openxmlformats.org/officeDocument/2006/bibliography"/>
-  </ds:schemaRefs>
-</ds:datastoreItem>
-</file>
-
-<file path=customXml/itemProps38.xml><?xml version="1.0" encoding="utf-8"?>
-<ds:datastoreItem xmlns:ds="http://schemas.openxmlformats.org/officeDocument/2006/customXml" ds:itemID="{815B56FE-5FC1-934E-8AB7-FA8611C174DA}">
-  <ds:schemaRefs>
-    <ds:schemaRef ds:uri="http://schemas.openxmlformats.org/officeDocument/2006/bibliography"/>
-  </ds:schemaRefs>
-</ds:datastoreItem>
-</file>
-
-<file path=customXml/itemProps39.xml><?xml version="1.0" encoding="utf-8"?>
-<ds:datastoreItem xmlns:ds="http://schemas.openxmlformats.org/officeDocument/2006/customXml" ds:itemID="{36BB3E04-A996-DA4A-A503-CC39D177E998}">
-  <ds:schemaRefs>
-    <ds:schemaRef ds:uri="http://schemas.openxmlformats.org/officeDocument/2006/bibliography"/>
-  </ds:schemaRefs>
-</ds:datastoreItem>
-</file>
-
-<file path=customXml/itemProps4.xml><?xml version="1.0" encoding="utf-8"?>
+<file path=customXml/itemProps7.xml><?xml version="1.0" encoding="utf-8"?>
 <ds:datastoreItem xmlns:ds="http://schemas.openxmlformats.org/officeDocument/2006/customXml" ds:itemID="{BAC71E6A-0787-2C4F-BE0A-8957FAB46458}">
   <ds:schemaRefs>
     <ds:schemaRef ds:uri="http://schemas.openxmlformats.org/officeDocument/2006/bibliography"/>
@@ -8435,71 +8494,7 @@
 </ds:datastoreItem>
 </file>
 
-<file path=customXml/itemProps40.xml><?xml version="1.0" encoding="utf-8"?>
-<ds:datastoreItem xmlns:ds="http://schemas.openxmlformats.org/officeDocument/2006/customXml" ds:itemID="{A36DF508-68A6-5042-B979-75759DB38171}">
-  <ds:schemaRefs>
-    <ds:schemaRef ds:uri="http://schemas.openxmlformats.org/officeDocument/2006/bibliography"/>
-  </ds:schemaRefs>
-</ds:datastoreItem>
-</file>
-
-<file path=customXml/itemProps41.xml><?xml version="1.0" encoding="utf-8"?>
-<ds:datastoreItem xmlns:ds="http://schemas.openxmlformats.org/officeDocument/2006/customXml" ds:itemID="{1D859660-B94B-CA4A-9896-0864652F0E61}">
-  <ds:schemaRefs>
-    <ds:schemaRef ds:uri="http://schemas.openxmlformats.org/officeDocument/2006/bibliography"/>
-  </ds:schemaRefs>
-</ds:datastoreItem>
-</file>
-
-<file path=customXml/itemProps42.xml><?xml version="1.0" encoding="utf-8"?>
-<ds:datastoreItem xmlns:ds="http://schemas.openxmlformats.org/officeDocument/2006/customXml" ds:itemID="{C672B56D-7D53-DC4A-AE4C-4F7A7487C8B8}">
-  <ds:schemaRefs>
-    <ds:schemaRef ds:uri="http://schemas.openxmlformats.org/officeDocument/2006/bibliography"/>
-  </ds:schemaRefs>
-</ds:datastoreItem>
-</file>
-
-<file path=customXml/itemProps43.xml><?xml version="1.0" encoding="utf-8"?>
-<ds:datastoreItem xmlns:ds="http://schemas.openxmlformats.org/officeDocument/2006/customXml" ds:itemID="{90FFEA88-8FF5-DB4E-A6DA-8503BF736FE8}">
-  <ds:schemaRefs>
-    <ds:schemaRef ds:uri="http://schemas.openxmlformats.org/officeDocument/2006/bibliography"/>
-  </ds:schemaRefs>
-</ds:datastoreItem>
-</file>
-
-<file path=customXml/itemProps44.xml><?xml version="1.0" encoding="utf-8"?>
-<ds:datastoreItem xmlns:ds="http://schemas.openxmlformats.org/officeDocument/2006/customXml" ds:itemID="{869BFB68-CA4B-9E49-9B03-C725A6987764}">
-  <ds:schemaRefs>
-    <ds:schemaRef ds:uri="http://schemas.openxmlformats.org/officeDocument/2006/bibliography"/>
-  </ds:schemaRefs>
-</ds:datastoreItem>
-</file>
-
-<file path=customXml/itemProps45.xml><?xml version="1.0" encoding="utf-8"?>
-<ds:datastoreItem xmlns:ds="http://schemas.openxmlformats.org/officeDocument/2006/customXml" ds:itemID="{CD6B0FD5-61F6-B144-B718-1CFD75C9BD68}">
-  <ds:schemaRefs>
-    <ds:schemaRef ds:uri="http://schemas.openxmlformats.org/officeDocument/2006/bibliography"/>
-  </ds:schemaRefs>
-</ds:datastoreItem>
-</file>
-
-<file path=customXml/itemProps46.xml><?xml version="1.0" encoding="utf-8"?>
-<ds:datastoreItem xmlns:ds="http://schemas.openxmlformats.org/officeDocument/2006/customXml" ds:itemID="{6B47C40C-73AE-3E44-B9E6-B0F14B606399}">
-  <ds:schemaRefs>
-    <ds:schemaRef ds:uri="http://schemas.openxmlformats.org/officeDocument/2006/bibliography"/>
-  </ds:schemaRefs>
-</ds:datastoreItem>
-</file>
-
-<file path=customXml/itemProps47.xml><?xml version="1.0" encoding="utf-8"?>
-<ds:datastoreItem xmlns:ds="http://schemas.openxmlformats.org/officeDocument/2006/customXml" ds:itemID="{4DDCDED5-0B72-5E4A-A868-ABBBFA71D79F}">
-  <ds:schemaRefs>
-    <ds:schemaRef ds:uri="http://schemas.openxmlformats.org/officeDocument/2006/bibliography"/>
-  </ds:schemaRefs>
-</ds:datastoreItem>
-</file>
-
-<file path=customXml/itemProps5.xml><?xml version="1.0" encoding="utf-8"?>
+<file path=customXml/itemProps8.xml><?xml version="1.0" encoding="utf-8"?>
 <ds:datastoreItem xmlns:ds="http://schemas.openxmlformats.org/officeDocument/2006/customXml" ds:itemID="{2E30BA56-B63C-4445-8A78-1D524E2468E5}">
   <ds:schemaRefs>
     <ds:schemaRef ds:uri="http://schemas.openxmlformats.org/officeDocument/2006/bibliography"/>
@@ -8507,34 +8502,10 @@
 </ds:datastoreItem>
 </file>
 
-<file path=customXml/itemProps6.xml><?xml version="1.0" encoding="utf-8"?>
+<file path=customXml/itemProps9.xml><?xml version="1.0" encoding="utf-8"?>
 <ds:datastoreItem xmlns:ds="http://schemas.openxmlformats.org/officeDocument/2006/customXml" ds:itemID="{6B2961DC-C504-DC43-B0C5-F6D1AC3AC9C7}">
   <ds:schemaRefs>
     <ds:schemaRef ds:uri="http://schemas.openxmlformats.org/officeDocument/2006/bibliography"/>
   </ds:schemaRefs>
 </ds:datastoreItem>
-</file>
-
-<file path=customXml/itemProps7.xml><?xml version="1.0" encoding="utf-8"?>
-<ds:datastoreItem xmlns:ds="http://schemas.openxmlformats.org/officeDocument/2006/customXml" ds:itemID="{C68EAFFF-BB41-A94C-A4F6-289A4E1B03FE}">
-  <ds:schemaRefs>
-    <ds:schemaRef ds:uri="http://schemas.openxmlformats.org/officeDocument/2006/bibliography"/>
-  </ds:schemaRefs>
-</ds:datastoreItem>
-</file>
-
-<file path=customXml/itemProps8.xml><?xml version="1.0" encoding="utf-8"?>
-<ds:datastoreItem xmlns:ds="http://schemas.openxmlformats.org/officeDocument/2006/customXml" ds:itemID="{61A213DE-8406-47BB-90B4-A6B3E94DE451}">
-  <ds:schemaRefs>
-    <ds:schemaRef ds:uri="http://schemas.openxmlformats.org/officeDocument/2006/bibliography"/>
-  </ds:schemaRefs>
-</ds:datastoreItem>
-</file>
-
-<file path=customXml/itemProps9.xml><?xml version="1.0" encoding="utf-8"?>
-<ds:datastoreItem xmlns:ds="http://schemas.openxmlformats.org/officeDocument/2006/customXml" ds:itemID="{7FDD3840-B124-461E-ABA1-FFDACE614140}">
-  <ds:schemaRefs>
-    <ds:schemaRef ds:uri="http://schemas.openxmlformats.org/officeDocument/2006/bibliography"/>
-  </ds:schemaRefs>
-</ds:datastoreItem>
 </file>
</xml_diff>